<commit_message>
Rettelser til produkt og proces rapporter samt tilføjelse af mindmap
</commit_message>
<xml_diff>
--- a/Assets/Documents/Procesrapport.docx
+++ b/Assets/Documents/Procesrapport.docx
@@ -214,7 +214,7 @@
           <w:r>
             <w:fldChar w:fldCharType="separate"/>
           </w:r>
-          <w:hyperlink w:anchor="_Toc163567919" w:history="1">
+          <w:hyperlink w:anchor="_Toc163647056" w:history="1">
             <w:r>
               <w:rPr>
                 <w:rStyle w:val="Hyperlink"/>
@@ -241,7 +241,7 @@
                 <w:noProof/>
                 <w:webHidden/>
               </w:rPr>
-              <w:instrText xml:space="preserve"> PAGEREF _Toc163567919 \h </w:instrText>
+              <w:instrText xml:space="preserve"> PAGEREF _Toc163647056 \h </w:instrText>
             </w:r>
             <w:r>
               <w:rPr>
@@ -286,7 +286,7 @@
               <w14:ligatures w14:val="standardContextual"/>
             </w:rPr>
           </w:pPr>
-          <w:hyperlink w:anchor="_Toc163567920" w:history="1">
+          <w:hyperlink w:anchor="_Toc163647057" w:history="1">
             <w:r>
               <w:rPr>
                 <w:rStyle w:val="Hyperlink"/>
@@ -313,7 +313,7 @@
                 <w:noProof/>
                 <w:webHidden/>
               </w:rPr>
-              <w:instrText xml:space="preserve"> PAGEREF _Toc163567920 \h </w:instrText>
+              <w:instrText xml:space="preserve"> PAGEREF _Toc163647057 \h </w:instrText>
             </w:r>
             <w:r>
               <w:rPr>
@@ -358,13 +358,13 @@
               <w14:ligatures w14:val="standardContextual"/>
             </w:rPr>
           </w:pPr>
-          <w:hyperlink w:anchor="_Toc163567921" w:history="1">
+          <w:hyperlink w:anchor="_Toc163647058" w:history="1">
             <w:r>
               <w:rPr>
                 <w:rStyle w:val="Hyperlink"/>
                 <w:noProof/>
               </w:rPr>
-              <w:t>Case</w:t>
+              <w:t>Forord</w:t>
             </w:r>
             <w:r>
               <w:rPr>
@@ -385,7 +385,7 @@
                 <w:noProof/>
                 <w:webHidden/>
               </w:rPr>
-              <w:instrText xml:space="preserve"> PAGEREF _Toc163567921 \h </w:instrText>
+              <w:instrText xml:space="preserve"> PAGEREF _Toc163647058 \h </w:instrText>
             </w:r>
             <w:r>
               <w:rPr>
@@ -430,13 +430,13 @@
               <w14:ligatures w14:val="standardContextual"/>
             </w:rPr>
           </w:pPr>
-          <w:hyperlink w:anchor="_Toc163567922" w:history="1">
+          <w:hyperlink w:anchor="_Toc163647059" w:history="1">
             <w:r>
               <w:rPr>
                 <w:rStyle w:val="Hyperlink"/>
                 <w:noProof/>
               </w:rPr>
-              <w:t>Problemformulering</w:t>
+              <w:t>Case</w:t>
             </w:r>
             <w:r>
               <w:rPr>
@@ -457,7 +457,7 @@
                 <w:noProof/>
                 <w:webHidden/>
               </w:rPr>
-              <w:instrText xml:space="preserve"> PAGEREF _Toc163567922 \h </w:instrText>
+              <w:instrText xml:space="preserve"> PAGEREF _Toc163647059 \h </w:instrText>
             </w:r>
             <w:r>
               <w:rPr>
@@ -477,7 +477,7 @@
                 <w:noProof/>
                 <w:webHidden/>
               </w:rPr>
-              <w:t>3</w:t>
+              <w:t>4</w:t>
             </w:r>
             <w:r>
               <w:rPr>
@@ -502,13 +502,13 @@
               <w14:ligatures w14:val="standardContextual"/>
             </w:rPr>
           </w:pPr>
-          <w:hyperlink w:anchor="_Toc163567923" w:history="1">
+          <w:hyperlink w:anchor="_Toc163647060" w:history="1">
             <w:r>
               <w:rPr>
                 <w:rStyle w:val="Hyperlink"/>
                 <w:noProof/>
               </w:rPr>
-              <w:t>Arkitektur</w:t>
+              <w:t>Problemformulering</w:t>
             </w:r>
             <w:r>
               <w:rPr>
@@ -529,7 +529,7 @@
                 <w:noProof/>
                 <w:webHidden/>
               </w:rPr>
-              <w:instrText xml:space="preserve"> PAGEREF _Toc163567923 \h </w:instrText>
+              <w:instrText xml:space="preserve"> PAGEREF _Toc163647060 \h </w:instrText>
             </w:r>
             <w:r>
               <w:rPr>
@@ -574,13 +574,13 @@
               <w14:ligatures w14:val="standardContextual"/>
             </w:rPr>
           </w:pPr>
-          <w:hyperlink w:anchor="_Toc163567924" w:history="1">
+          <w:hyperlink w:anchor="_Toc163647061" w:history="1">
             <w:r>
               <w:rPr>
                 <w:rStyle w:val="Hyperlink"/>
                 <w:noProof/>
               </w:rPr>
-              <w:t>Teknisk produktdokumentation</w:t>
+              <w:t>Projektplanlægning</w:t>
             </w:r>
             <w:r>
               <w:rPr>
@@ -601,7 +601,7 @@
                 <w:noProof/>
                 <w:webHidden/>
               </w:rPr>
-              <w:instrText xml:space="preserve"> PAGEREF _Toc163567924 \h </w:instrText>
+              <w:instrText xml:space="preserve"> PAGEREF _Toc163647061 \h </w:instrText>
             </w:r>
             <w:r>
               <w:rPr>
@@ -646,13 +646,13 @@
               <w14:ligatures w14:val="standardContextual"/>
             </w:rPr>
           </w:pPr>
-          <w:hyperlink w:anchor="_Toc163567925" w:history="1">
+          <w:hyperlink w:anchor="_Toc163647062" w:history="1">
             <w:r>
               <w:rPr>
                 <w:rStyle w:val="Hyperlink"/>
                 <w:noProof/>
               </w:rPr>
-              <w:t>Server?</w:t>
+              <w:t>Metodevalg og teknologi</w:t>
             </w:r>
             <w:r>
               <w:rPr>
@@ -673,7 +673,7 @@
                 <w:noProof/>
                 <w:webHidden/>
               </w:rPr>
-              <w:instrText xml:space="preserve"> PAGEREF _Toc163567925 \h </w:instrText>
+              <w:instrText xml:space="preserve"> PAGEREF _Toc163647062 \h </w:instrText>
             </w:r>
             <w:r>
               <w:rPr>
@@ -694,6 +694,582 @@
                 <w:webHidden/>
               </w:rPr>
               <w:t>6</w:t>
+            </w:r>
+            <w:r>
+              <w:rPr>
+                <w:noProof/>
+                <w:webHidden/>
+              </w:rPr>
+              <w:fldChar w:fldCharType="end"/>
+            </w:r>
+          </w:hyperlink>
+        </w:p>
+        <w:p>
+          <w:pPr>
+            <w:pStyle w:val="Indholdsfortegnelse2"/>
+            <w:tabs>
+              <w:tab w:val="right" w:leader="dot" w:pos="8608"/>
+            </w:tabs>
+            <w:rPr>
+              <w:noProof/>
+              <w:color w:val="auto"/>
+              <w:kern w:val="2"/>
+              <w:lang w:eastAsia="da-DK"/>
+              <w14:ligatures w14:val="standardContextual"/>
+            </w:rPr>
+          </w:pPr>
+          <w:hyperlink w:anchor="_Toc163647063" w:history="1">
+            <w:r>
+              <w:rPr>
+                <w:rStyle w:val="Hyperlink"/>
+                <w:noProof/>
+              </w:rPr>
+              <w:t>PHP</w:t>
+            </w:r>
+            <w:r>
+              <w:rPr>
+                <w:noProof/>
+                <w:webHidden/>
+              </w:rPr>
+              <w:tab/>
+            </w:r>
+            <w:r>
+              <w:rPr>
+                <w:noProof/>
+                <w:webHidden/>
+              </w:rPr>
+              <w:fldChar w:fldCharType="begin"/>
+            </w:r>
+            <w:r>
+              <w:rPr>
+                <w:noProof/>
+                <w:webHidden/>
+              </w:rPr>
+              <w:instrText xml:space="preserve"> PAGEREF _Toc163647063 \h </w:instrText>
+            </w:r>
+            <w:r>
+              <w:rPr>
+                <w:noProof/>
+                <w:webHidden/>
+              </w:rPr>
+            </w:r>
+            <w:r>
+              <w:rPr>
+                <w:noProof/>
+                <w:webHidden/>
+              </w:rPr>
+              <w:fldChar w:fldCharType="separate"/>
+            </w:r>
+            <w:r>
+              <w:rPr>
+                <w:noProof/>
+                <w:webHidden/>
+              </w:rPr>
+              <w:t>6</w:t>
+            </w:r>
+            <w:r>
+              <w:rPr>
+                <w:noProof/>
+                <w:webHidden/>
+              </w:rPr>
+              <w:fldChar w:fldCharType="end"/>
+            </w:r>
+          </w:hyperlink>
+        </w:p>
+        <w:p>
+          <w:pPr>
+            <w:pStyle w:val="Indholdsfortegnelse2"/>
+            <w:tabs>
+              <w:tab w:val="right" w:leader="dot" w:pos="8608"/>
+            </w:tabs>
+            <w:rPr>
+              <w:noProof/>
+              <w:color w:val="auto"/>
+              <w:kern w:val="2"/>
+              <w:lang w:eastAsia="da-DK"/>
+              <w14:ligatures w14:val="standardContextual"/>
+            </w:rPr>
+          </w:pPr>
+          <w:hyperlink w:anchor="_Toc163647064" w:history="1">
+            <w:r>
+              <w:rPr>
+                <w:rStyle w:val="Hyperlink"/>
+                <w:noProof/>
+              </w:rPr>
+              <w:t>GitHub</w:t>
+            </w:r>
+            <w:r>
+              <w:rPr>
+                <w:noProof/>
+                <w:webHidden/>
+              </w:rPr>
+              <w:tab/>
+            </w:r>
+            <w:r>
+              <w:rPr>
+                <w:noProof/>
+                <w:webHidden/>
+              </w:rPr>
+              <w:fldChar w:fldCharType="begin"/>
+            </w:r>
+            <w:r>
+              <w:rPr>
+                <w:noProof/>
+                <w:webHidden/>
+              </w:rPr>
+              <w:instrText xml:space="preserve"> PAGEREF _Toc163647064 \h </w:instrText>
+            </w:r>
+            <w:r>
+              <w:rPr>
+                <w:noProof/>
+                <w:webHidden/>
+              </w:rPr>
+            </w:r>
+            <w:r>
+              <w:rPr>
+                <w:noProof/>
+                <w:webHidden/>
+              </w:rPr>
+              <w:fldChar w:fldCharType="separate"/>
+            </w:r>
+            <w:r>
+              <w:rPr>
+                <w:noProof/>
+                <w:webHidden/>
+              </w:rPr>
+              <w:t>6</w:t>
+            </w:r>
+            <w:r>
+              <w:rPr>
+                <w:noProof/>
+                <w:webHidden/>
+              </w:rPr>
+              <w:fldChar w:fldCharType="end"/>
+            </w:r>
+          </w:hyperlink>
+        </w:p>
+        <w:p>
+          <w:pPr>
+            <w:pStyle w:val="Indholdsfortegnelse2"/>
+            <w:tabs>
+              <w:tab w:val="right" w:leader="dot" w:pos="8608"/>
+            </w:tabs>
+            <w:rPr>
+              <w:noProof/>
+              <w:color w:val="auto"/>
+              <w:kern w:val="2"/>
+              <w:lang w:eastAsia="da-DK"/>
+              <w14:ligatures w14:val="standardContextual"/>
+            </w:rPr>
+          </w:pPr>
+          <w:hyperlink w:anchor="_Toc163647065" w:history="1">
+            <w:r>
+              <w:rPr>
+                <w:rStyle w:val="Hyperlink"/>
+                <w:noProof/>
+              </w:rPr>
+              <w:t>Laravel</w:t>
+            </w:r>
+            <w:r>
+              <w:rPr>
+                <w:noProof/>
+                <w:webHidden/>
+              </w:rPr>
+              <w:tab/>
+            </w:r>
+            <w:r>
+              <w:rPr>
+                <w:noProof/>
+                <w:webHidden/>
+              </w:rPr>
+              <w:fldChar w:fldCharType="begin"/>
+            </w:r>
+            <w:r>
+              <w:rPr>
+                <w:noProof/>
+                <w:webHidden/>
+              </w:rPr>
+              <w:instrText xml:space="preserve"> PAGEREF _Toc163647065 \h </w:instrText>
+            </w:r>
+            <w:r>
+              <w:rPr>
+                <w:noProof/>
+                <w:webHidden/>
+              </w:rPr>
+            </w:r>
+            <w:r>
+              <w:rPr>
+                <w:noProof/>
+                <w:webHidden/>
+              </w:rPr>
+              <w:fldChar w:fldCharType="separate"/>
+            </w:r>
+            <w:r>
+              <w:rPr>
+                <w:noProof/>
+                <w:webHidden/>
+              </w:rPr>
+              <w:t>6</w:t>
+            </w:r>
+            <w:r>
+              <w:rPr>
+                <w:noProof/>
+                <w:webHidden/>
+              </w:rPr>
+              <w:fldChar w:fldCharType="end"/>
+            </w:r>
+          </w:hyperlink>
+        </w:p>
+        <w:p>
+          <w:pPr>
+            <w:pStyle w:val="Indholdsfortegnelse2"/>
+            <w:tabs>
+              <w:tab w:val="right" w:leader="dot" w:pos="8608"/>
+            </w:tabs>
+            <w:rPr>
+              <w:noProof/>
+              <w:color w:val="auto"/>
+              <w:kern w:val="2"/>
+              <w:lang w:eastAsia="da-DK"/>
+              <w14:ligatures w14:val="standardContextual"/>
+            </w:rPr>
+          </w:pPr>
+          <w:hyperlink w:anchor="_Toc163647066" w:history="1">
+            <w:r>
+              <w:rPr>
+                <w:rStyle w:val="Hyperlink"/>
+                <w:noProof/>
+              </w:rPr>
+              <w:t>Laravel's Blade Framework</w:t>
+            </w:r>
+            <w:r>
+              <w:rPr>
+                <w:noProof/>
+                <w:webHidden/>
+              </w:rPr>
+              <w:tab/>
+            </w:r>
+            <w:r>
+              <w:rPr>
+                <w:noProof/>
+                <w:webHidden/>
+              </w:rPr>
+              <w:fldChar w:fldCharType="begin"/>
+            </w:r>
+            <w:r>
+              <w:rPr>
+                <w:noProof/>
+                <w:webHidden/>
+              </w:rPr>
+              <w:instrText xml:space="preserve"> PAGEREF _Toc163647066 \h </w:instrText>
+            </w:r>
+            <w:r>
+              <w:rPr>
+                <w:noProof/>
+                <w:webHidden/>
+              </w:rPr>
+            </w:r>
+            <w:r>
+              <w:rPr>
+                <w:noProof/>
+                <w:webHidden/>
+              </w:rPr>
+              <w:fldChar w:fldCharType="separate"/>
+            </w:r>
+            <w:r>
+              <w:rPr>
+                <w:noProof/>
+                <w:webHidden/>
+              </w:rPr>
+              <w:t>7</w:t>
+            </w:r>
+            <w:r>
+              <w:rPr>
+                <w:noProof/>
+                <w:webHidden/>
+              </w:rPr>
+              <w:fldChar w:fldCharType="end"/>
+            </w:r>
+          </w:hyperlink>
+        </w:p>
+        <w:p>
+          <w:pPr>
+            <w:pStyle w:val="Indholdsfortegnelse2"/>
+            <w:tabs>
+              <w:tab w:val="right" w:leader="dot" w:pos="8608"/>
+            </w:tabs>
+            <w:rPr>
+              <w:noProof/>
+              <w:color w:val="auto"/>
+              <w:kern w:val="2"/>
+              <w:lang w:eastAsia="da-DK"/>
+              <w14:ligatures w14:val="standardContextual"/>
+            </w:rPr>
+          </w:pPr>
+          <w:hyperlink w:anchor="_Toc163647067" w:history="1">
+            <w:r>
+              <w:rPr>
+                <w:rStyle w:val="Hyperlink"/>
+                <w:noProof/>
+              </w:rPr>
+              <w:t>Bootstrap</w:t>
+            </w:r>
+            <w:r>
+              <w:rPr>
+                <w:noProof/>
+                <w:webHidden/>
+              </w:rPr>
+              <w:tab/>
+            </w:r>
+            <w:r>
+              <w:rPr>
+                <w:noProof/>
+                <w:webHidden/>
+              </w:rPr>
+              <w:fldChar w:fldCharType="begin"/>
+            </w:r>
+            <w:r>
+              <w:rPr>
+                <w:noProof/>
+                <w:webHidden/>
+              </w:rPr>
+              <w:instrText xml:space="preserve"> PAGEREF _Toc163647067 \h </w:instrText>
+            </w:r>
+            <w:r>
+              <w:rPr>
+                <w:noProof/>
+                <w:webHidden/>
+              </w:rPr>
+            </w:r>
+            <w:r>
+              <w:rPr>
+                <w:noProof/>
+                <w:webHidden/>
+              </w:rPr>
+              <w:fldChar w:fldCharType="separate"/>
+            </w:r>
+            <w:r>
+              <w:rPr>
+                <w:noProof/>
+                <w:webHidden/>
+              </w:rPr>
+              <w:t>7</w:t>
+            </w:r>
+            <w:r>
+              <w:rPr>
+                <w:noProof/>
+                <w:webHidden/>
+              </w:rPr>
+              <w:fldChar w:fldCharType="end"/>
+            </w:r>
+          </w:hyperlink>
+        </w:p>
+        <w:p>
+          <w:pPr>
+            <w:pStyle w:val="Indholdsfortegnelse2"/>
+            <w:tabs>
+              <w:tab w:val="right" w:leader="dot" w:pos="8608"/>
+            </w:tabs>
+            <w:rPr>
+              <w:noProof/>
+              <w:color w:val="auto"/>
+              <w:kern w:val="2"/>
+              <w:lang w:eastAsia="da-DK"/>
+              <w14:ligatures w14:val="standardContextual"/>
+            </w:rPr>
+          </w:pPr>
+          <w:hyperlink w:anchor="_Toc163647068" w:history="1">
+            <w:r>
+              <w:rPr>
+                <w:rStyle w:val="Hyperlink"/>
+                <w:noProof/>
+              </w:rPr>
+              <w:t>NPM</w:t>
+            </w:r>
+            <w:r>
+              <w:rPr>
+                <w:noProof/>
+                <w:webHidden/>
+              </w:rPr>
+              <w:tab/>
+            </w:r>
+            <w:r>
+              <w:rPr>
+                <w:noProof/>
+                <w:webHidden/>
+              </w:rPr>
+              <w:fldChar w:fldCharType="begin"/>
+            </w:r>
+            <w:r>
+              <w:rPr>
+                <w:noProof/>
+                <w:webHidden/>
+              </w:rPr>
+              <w:instrText xml:space="preserve"> PAGEREF _Toc163647068 \h </w:instrText>
+            </w:r>
+            <w:r>
+              <w:rPr>
+                <w:noProof/>
+                <w:webHidden/>
+              </w:rPr>
+            </w:r>
+            <w:r>
+              <w:rPr>
+                <w:noProof/>
+                <w:webHidden/>
+              </w:rPr>
+              <w:fldChar w:fldCharType="separate"/>
+            </w:r>
+            <w:r>
+              <w:rPr>
+                <w:noProof/>
+                <w:webHidden/>
+              </w:rPr>
+              <w:t>7</w:t>
+            </w:r>
+            <w:r>
+              <w:rPr>
+                <w:noProof/>
+                <w:webHidden/>
+              </w:rPr>
+              <w:fldChar w:fldCharType="end"/>
+            </w:r>
+          </w:hyperlink>
+        </w:p>
+        <w:p>
+          <w:pPr>
+            <w:pStyle w:val="Indholdsfortegnelse2"/>
+            <w:tabs>
+              <w:tab w:val="right" w:leader="dot" w:pos="8608"/>
+            </w:tabs>
+            <w:rPr>
+              <w:noProof/>
+              <w:color w:val="auto"/>
+              <w:kern w:val="2"/>
+              <w:lang w:eastAsia="da-DK"/>
+              <w14:ligatures w14:val="standardContextual"/>
+            </w:rPr>
+          </w:pPr>
+          <w:hyperlink w:anchor="_Toc163647069" w:history="1">
+            <w:r>
+              <w:rPr>
+                <w:rStyle w:val="Hyperlink"/>
+                <w:noProof/>
+              </w:rPr>
+              <w:t>Composer</w:t>
+            </w:r>
+            <w:r>
+              <w:rPr>
+                <w:noProof/>
+                <w:webHidden/>
+              </w:rPr>
+              <w:tab/>
+            </w:r>
+            <w:r>
+              <w:rPr>
+                <w:noProof/>
+                <w:webHidden/>
+              </w:rPr>
+              <w:fldChar w:fldCharType="begin"/>
+            </w:r>
+            <w:r>
+              <w:rPr>
+                <w:noProof/>
+                <w:webHidden/>
+              </w:rPr>
+              <w:instrText xml:space="preserve"> PAGEREF _Toc163647069 \h </w:instrText>
+            </w:r>
+            <w:r>
+              <w:rPr>
+                <w:noProof/>
+                <w:webHidden/>
+              </w:rPr>
+            </w:r>
+            <w:r>
+              <w:rPr>
+                <w:noProof/>
+                <w:webHidden/>
+              </w:rPr>
+              <w:fldChar w:fldCharType="separate"/>
+            </w:r>
+            <w:r>
+              <w:rPr>
+                <w:noProof/>
+                <w:webHidden/>
+              </w:rPr>
+              <w:t>8</w:t>
+            </w:r>
+            <w:r>
+              <w:rPr>
+                <w:noProof/>
+                <w:webHidden/>
+              </w:rPr>
+              <w:fldChar w:fldCharType="end"/>
+            </w:r>
+          </w:hyperlink>
+        </w:p>
+        <w:p>
+          <w:pPr>
+            <w:pStyle w:val="Indholdsfortegnelse2"/>
+            <w:tabs>
+              <w:tab w:val="right" w:leader="dot" w:pos="8608"/>
+            </w:tabs>
+            <w:rPr>
+              <w:noProof/>
+              <w:color w:val="auto"/>
+              <w:kern w:val="2"/>
+              <w:lang w:eastAsia="da-DK"/>
+              <w14:ligatures w14:val="standardContextual"/>
+            </w:rPr>
+          </w:pPr>
+          <w:hyperlink w:anchor="_Toc163647070" w:history="1">
+            <w:r>
+              <w:rPr>
+                <w:rStyle w:val="Hyperlink"/>
+                <w:noProof/>
+              </w:rPr>
+              <w:t>Laravel Sail</w:t>
+            </w:r>
+            <w:r>
+              <w:rPr>
+                <w:noProof/>
+                <w:webHidden/>
+              </w:rPr>
+              <w:tab/>
+            </w:r>
+            <w:r>
+              <w:rPr>
+                <w:noProof/>
+                <w:webHidden/>
+              </w:rPr>
+              <w:fldChar w:fldCharType="begin"/>
+            </w:r>
+            <w:r>
+              <w:rPr>
+                <w:noProof/>
+                <w:webHidden/>
+              </w:rPr>
+              <w:instrText xml:space="preserve"> PAGEREF _Toc163647070 \h </w:instrText>
+            </w:r>
+            <w:r>
+              <w:rPr>
+                <w:noProof/>
+                <w:webHidden/>
+              </w:rPr>
+            </w:r>
+            <w:r>
+              <w:rPr>
+                <w:noProof/>
+                <w:webHidden/>
+              </w:rPr>
+              <w:fldChar w:fldCharType="separate"/>
+            </w:r>
+            <w:r>
+              <w:rPr>
+                <w:noProof/>
+                <w:webHidden/>
+              </w:rPr>
+              <w:t>8</w:t>
             </w:r>
             <w:r>
               <w:rPr>
@@ -718,13 +1294,13 @@
               <w14:ligatures w14:val="standardContextual"/>
             </w:rPr>
           </w:pPr>
-          <w:hyperlink w:anchor="_Toc163567926" w:history="1">
+          <w:hyperlink w:anchor="_Toc163647071" w:history="1">
             <w:r>
               <w:rPr>
                 <w:rStyle w:val="Hyperlink"/>
                 <w:noProof/>
               </w:rPr>
-              <w:t>Versionsstyring</w:t>
+              <w:t>Konklusion</w:t>
             </w:r>
             <w:r>
               <w:rPr>
@@ -745,7 +1321,7 @@
                 <w:noProof/>
                 <w:webHidden/>
               </w:rPr>
-              <w:instrText xml:space="preserve"> PAGEREF _Toc163567926 \h </w:instrText>
+              <w:instrText xml:space="preserve"> PAGEREF _Toc163647071 \h </w:instrText>
             </w:r>
             <w:r>
               <w:rPr>
@@ -765,7 +1341,7 @@
                 <w:noProof/>
                 <w:webHidden/>
               </w:rPr>
-              <w:t>7</w:t>
+              <w:t>9</w:t>
             </w:r>
             <w:r>
               <w:rPr>
@@ -790,13 +1366,13 @@
               <w14:ligatures w14:val="standardContextual"/>
             </w:rPr>
           </w:pPr>
-          <w:hyperlink w:anchor="_Toc163567927" w:history="1">
+          <w:hyperlink w:anchor="_Toc163647072" w:history="1">
             <w:r>
               <w:rPr>
                 <w:rStyle w:val="Hyperlink"/>
                 <w:noProof/>
               </w:rPr>
-              <w:t>Kravspecifikation</w:t>
+              <w:t>Bilag</w:t>
             </w:r>
             <w:r>
               <w:rPr>
@@ -817,7 +1393,7 @@
                 <w:noProof/>
                 <w:webHidden/>
               </w:rPr>
-              <w:instrText xml:space="preserve"> PAGEREF _Toc163567927 \h </w:instrText>
+              <w:instrText xml:space="preserve"> PAGEREF _Toc163647072 \h </w:instrText>
             </w:r>
             <w:r>
               <w:rPr>
@@ -837,511 +1413,7 @@
                 <w:noProof/>
                 <w:webHidden/>
               </w:rPr>
-              <w:t>8</w:t>
-            </w:r>
-            <w:r>
-              <w:rPr>
-                <w:noProof/>
-                <w:webHidden/>
-              </w:rPr>
-              <w:fldChar w:fldCharType="end"/>
-            </w:r>
-          </w:hyperlink>
-        </w:p>
-        <w:p>
-          <w:pPr>
-            <w:pStyle w:val="Indholdsfortegnelse1"/>
-            <w:tabs>
-              <w:tab w:val="right" w:leader="dot" w:pos="8608"/>
-            </w:tabs>
-            <w:rPr>
-              <w:noProof/>
-              <w:color w:val="auto"/>
-              <w:kern w:val="2"/>
-              <w:lang w:eastAsia="da-DK"/>
-              <w14:ligatures w14:val="standardContextual"/>
-            </w:rPr>
-          </w:pPr>
-          <w:hyperlink w:anchor="_Toc163567928" w:history="1">
-            <w:r>
-              <w:rPr>
-                <w:rStyle w:val="Hyperlink"/>
-                <w:noProof/>
-              </w:rPr>
-              <w:t>Accepttest oversigt</w:t>
-            </w:r>
-            <w:r>
-              <w:rPr>
-                <w:noProof/>
-                <w:webHidden/>
-              </w:rPr>
-              <w:tab/>
-            </w:r>
-            <w:r>
-              <w:rPr>
-                <w:noProof/>
-                <w:webHidden/>
-              </w:rPr>
-              <w:fldChar w:fldCharType="begin"/>
-            </w:r>
-            <w:r>
-              <w:rPr>
-                <w:noProof/>
-                <w:webHidden/>
-              </w:rPr>
-              <w:instrText xml:space="preserve"> PAGEREF _Toc163567928 \h </w:instrText>
-            </w:r>
-            <w:r>
-              <w:rPr>
-                <w:noProof/>
-                <w:webHidden/>
-              </w:rPr>
-            </w:r>
-            <w:r>
-              <w:rPr>
-                <w:noProof/>
-                <w:webHidden/>
-              </w:rPr>
-              <w:fldChar w:fldCharType="separate"/>
-            </w:r>
-            <w:r>
-              <w:rPr>
-                <w:noProof/>
-                <w:webHidden/>
-              </w:rPr>
-              <w:t>9</w:t>
-            </w:r>
-            <w:r>
-              <w:rPr>
-                <w:noProof/>
-                <w:webHidden/>
-              </w:rPr>
-              <w:fldChar w:fldCharType="end"/>
-            </w:r>
-          </w:hyperlink>
-        </w:p>
-        <w:p>
-          <w:pPr>
-            <w:pStyle w:val="Indholdsfortegnelse1"/>
-            <w:tabs>
-              <w:tab w:val="right" w:leader="dot" w:pos="8608"/>
-            </w:tabs>
-            <w:rPr>
-              <w:noProof/>
-              <w:color w:val="auto"/>
-              <w:kern w:val="2"/>
-              <w:lang w:eastAsia="da-DK"/>
-              <w14:ligatures w14:val="standardContextual"/>
-            </w:rPr>
-          </w:pPr>
-          <w:hyperlink w:anchor="_Toc163567929" w:history="1">
-            <w:r>
-              <w:rPr>
-                <w:rStyle w:val="Hyperlink"/>
-                <w:noProof/>
-              </w:rPr>
-              <w:t>Sikkerhed</w:t>
-            </w:r>
-            <w:r>
-              <w:rPr>
-                <w:noProof/>
-                <w:webHidden/>
-              </w:rPr>
-              <w:tab/>
-            </w:r>
-            <w:r>
-              <w:rPr>
-                <w:noProof/>
-                <w:webHidden/>
-              </w:rPr>
-              <w:fldChar w:fldCharType="begin"/>
-            </w:r>
-            <w:r>
-              <w:rPr>
-                <w:noProof/>
-                <w:webHidden/>
-              </w:rPr>
-              <w:instrText xml:space="preserve"> PAGEREF _Toc163567929 \h </w:instrText>
-            </w:r>
-            <w:r>
-              <w:rPr>
-                <w:noProof/>
-                <w:webHidden/>
-              </w:rPr>
-            </w:r>
-            <w:r>
-              <w:rPr>
-                <w:noProof/>
-                <w:webHidden/>
-              </w:rPr>
-              <w:fldChar w:fldCharType="separate"/>
-            </w:r>
-            <w:r>
-              <w:rPr>
-                <w:noProof/>
-                <w:webHidden/>
-              </w:rPr>
               <w:t>10</w:t>
-            </w:r>
-            <w:r>
-              <w:rPr>
-                <w:noProof/>
-                <w:webHidden/>
-              </w:rPr>
-              <w:fldChar w:fldCharType="end"/>
-            </w:r>
-          </w:hyperlink>
-        </w:p>
-        <w:p>
-          <w:pPr>
-            <w:pStyle w:val="Indholdsfortegnelse1"/>
-            <w:tabs>
-              <w:tab w:val="right" w:leader="dot" w:pos="8608"/>
-            </w:tabs>
-            <w:rPr>
-              <w:noProof/>
-              <w:color w:val="auto"/>
-              <w:kern w:val="2"/>
-              <w:lang w:eastAsia="da-DK"/>
-              <w14:ligatures w14:val="standardContextual"/>
-            </w:rPr>
-          </w:pPr>
-          <w:hyperlink w:anchor="_Toc163567930" w:history="1">
-            <w:r>
-              <w:rPr>
-                <w:rStyle w:val="Hyperlink"/>
-                <w:noProof/>
-              </w:rPr>
-              <w:t>Test</w:t>
-            </w:r>
-            <w:r>
-              <w:rPr>
-                <w:noProof/>
-                <w:webHidden/>
-              </w:rPr>
-              <w:tab/>
-            </w:r>
-            <w:r>
-              <w:rPr>
-                <w:noProof/>
-                <w:webHidden/>
-              </w:rPr>
-              <w:fldChar w:fldCharType="begin"/>
-            </w:r>
-            <w:r>
-              <w:rPr>
-                <w:noProof/>
-                <w:webHidden/>
-              </w:rPr>
-              <w:instrText xml:space="preserve"> PAGEREF _Toc163567930 \h </w:instrText>
-            </w:r>
-            <w:r>
-              <w:rPr>
-                <w:noProof/>
-                <w:webHidden/>
-              </w:rPr>
-            </w:r>
-            <w:r>
-              <w:rPr>
-                <w:noProof/>
-                <w:webHidden/>
-              </w:rPr>
-              <w:fldChar w:fldCharType="separate"/>
-            </w:r>
-            <w:r>
-              <w:rPr>
-                <w:noProof/>
-                <w:webHidden/>
-              </w:rPr>
-              <w:t>11</w:t>
-            </w:r>
-            <w:r>
-              <w:rPr>
-                <w:noProof/>
-                <w:webHidden/>
-              </w:rPr>
-              <w:fldChar w:fldCharType="end"/>
-            </w:r>
-          </w:hyperlink>
-        </w:p>
-        <w:p>
-          <w:pPr>
-            <w:pStyle w:val="Indholdsfortegnelse1"/>
-            <w:tabs>
-              <w:tab w:val="right" w:leader="dot" w:pos="8608"/>
-            </w:tabs>
-            <w:rPr>
-              <w:noProof/>
-              <w:color w:val="auto"/>
-              <w:kern w:val="2"/>
-              <w:lang w:eastAsia="da-DK"/>
-              <w14:ligatures w14:val="standardContextual"/>
-            </w:rPr>
-          </w:pPr>
-          <w:hyperlink w:anchor="_Toc163567931" w:history="1">
-            <w:r>
-              <w:rPr>
-                <w:rStyle w:val="Hyperlink"/>
-                <w:noProof/>
-              </w:rPr>
-              <w:t>Installationsvejledning</w:t>
-            </w:r>
-            <w:r>
-              <w:rPr>
-                <w:noProof/>
-                <w:webHidden/>
-              </w:rPr>
-              <w:tab/>
-            </w:r>
-            <w:r>
-              <w:rPr>
-                <w:noProof/>
-                <w:webHidden/>
-              </w:rPr>
-              <w:fldChar w:fldCharType="begin"/>
-            </w:r>
-            <w:r>
-              <w:rPr>
-                <w:noProof/>
-                <w:webHidden/>
-              </w:rPr>
-              <w:instrText xml:space="preserve"> PAGEREF _Toc163567931 \h </w:instrText>
-            </w:r>
-            <w:r>
-              <w:rPr>
-                <w:noProof/>
-                <w:webHidden/>
-              </w:rPr>
-            </w:r>
-            <w:r>
-              <w:rPr>
-                <w:noProof/>
-                <w:webHidden/>
-              </w:rPr>
-              <w:fldChar w:fldCharType="separate"/>
-            </w:r>
-            <w:r>
-              <w:rPr>
-                <w:noProof/>
-                <w:webHidden/>
-              </w:rPr>
-              <w:t>12</w:t>
-            </w:r>
-            <w:r>
-              <w:rPr>
-                <w:noProof/>
-                <w:webHidden/>
-              </w:rPr>
-              <w:fldChar w:fldCharType="end"/>
-            </w:r>
-          </w:hyperlink>
-        </w:p>
-        <w:p>
-          <w:pPr>
-            <w:pStyle w:val="Indholdsfortegnelse1"/>
-            <w:tabs>
-              <w:tab w:val="right" w:leader="dot" w:pos="8608"/>
-            </w:tabs>
-            <w:rPr>
-              <w:noProof/>
-              <w:color w:val="auto"/>
-              <w:kern w:val="2"/>
-              <w:lang w:eastAsia="da-DK"/>
-              <w14:ligatures w14:val="standardContextual"/>
-            </w:rPr>
-          </w:pPr>
-          <w:hyperlink w:anchor="_Toc163567932" w:history="1">
-            <w:r>
-              <w:rPr>
-                <w:rStyle w:val="Hyperlink"/>
-                <w:noProof/>
-              </w:rPr>
-              <w:t>Brugervejledning</w:t>
-            </w:r>
-            <w:r>
-              <w:rPr>
-                <w:noProof/>
-                <w:webHidden/>
-              </w:rPr>
-              <w:tab/>
-            </w:r>
-            <w:r>
-              <w:rPr>
-                <w:noProof/>
-                <w:webHidden/>
-              </w:rPr>
-              <w:fldChar w:fldCharType="begin"/>
-            </w:r>
-            <w:r>
-              <w:rPr>
-                <w:noProof/>
-                <w:webHidden/>
-              </w:rPr>
-              <w:instrText xml:space="preserve"> PAGEREF _Toc163567932 \h </w:instrText>
-            </w:r>
-            <w:r>
-              <w:rPr>
-                <w:noProof/>
-                <w:webHidden/>
-              </w:rPr>
-            </w:r>
-            <w:r>
-              <w:rPr>
-                <w:noProof/>
-                <w:webHidden/>
-              </w:rPr>
-              <w:fldChar w:fldCharType="separate"/>
-            </w:r>
-            <w:r>
-              <w:rPr>
-                <w:noProof/>
-                <w:webHidden/>
-              </w:rPr>
-              <w:t>13</w:t>
-            </w:r>
-            <w:r>
-              <w:rPr>
-                <w:noProof/>
-                <w:webHidden/>
-              </w:rPr>
-              <w:fldChar w:fldCharType="end"/>
-            </w:r>
-          </w:hyperlink>
-        </w:p>
-        <w:p>
-          <w:pPr>
-            <w:pStyle w:val="Indholdsfortegnelse1"/>
-            <w:tabs>
-              <w:tab w:val="right" w:leader="dot" w:pos="8608"/>
-            </w:tabs>
-            <w:rPr>
-              <w:noProof/>
-              <w:color w:val="auto"/>
-              <w:kern w:val="2"/>
-              <w:lang w:eastAsia="da-DK"/>
-              <w14:ligatures w14:val="standardContextual"/>
-            </w:rPr>
-          </w:pPr>
-          <w:hyperlink w:anchor="_Toc163567933" w:history="1">
-            <w:r>
-              <w:rPr>
-                <w:rStyle w:val="Hyperlink"/>
-                <w:noProof/>
-              </w:rPr>
-              <w:t>Konklusion</w:t>
-            </w:r>
-            <w:r>
-              <w:rPr>
-                <w:noProof/>
-                <w:webHidden/>
-              </w:rPr>
-              <w:tab/>
-            </w:r>
-            <w:r>
-              <w:rPr>
-                <w:noProof/>
-                <w:webHidden/>
-              </w:rPr>
-              <w:fldChar w:fldCharType="begin"/>
-            </w:r>
-            <w:r>
-              <w:rPr>
-                <w:noProof/>
-                <w:webHidden/>
-              </w:rPr>
-              <w:instrText xml:space="preserve"> PAGEREF _Toc163567933 \h </w:instrText>
-            </w:r>
-            <w:r>
-              <w:rPr>
-                <w:noProof/>
-                <w:webHidden/>
-              </w:rPr>
-            </w:r>
-            <w:r>
-              <w:rPr>
-                <w:noProof/>
-                <w:webHidden/>
-              </w:rPr>
-              <w:fldChar w:fldCharType="separate"/>
-            </w:r>
-            <w:r>
-              <w:rPr>
-                <w:noProof/>
-                <w:webHidden/>
-              </w:rPr>
-              <w:t>14</w:t>
-            </w:r>
-            <w:r>
-              <w:rPr>
-                <w:noProof/>
-                <w:webHidden/>
-              </w:rPr>
-              <w:fldChar w:fldCharType="end"/>
-            </w:r>
-          </w:hyperlink>
-        </w:p>
-        <w:p>
-          <w:pPr>
-            <w:pStyle w:val="Indholdsfortegnelse1"/>
-            <w:tabs>
-              <w:tab w:val="right" w:leader="dot" w:pos="8608"/>
-            </w:tabs>
-            <w:rPr>
-              <w:noProof/>
-              <w:color w:val="auto"/>
-              <w:kern w:val="2"/>
-              <w:lang w:eastAsia="da-DK"/>
-              <w14:ligatures w14:val="standardContextual"/>
-            </w:rPr>
-          </w:pPr>
-          <w:hyperlink w:anchor="_Toc163567934" w:history="1">
-            <w:r>
-              <w:rPr>
-                <w:rStyle w:val="Hyperlink"/>
-                <w:noProof/>
-              </w:rPr>
-              <w:t>Bilag</w:t>
-            </w:r>
-            <w:r>
-              <w:rPr>
-                <w:noProof/>
-                <w:webHidden/>
-              </w:rPr>
-              <w:tab/>
-            </w:r>
-            <w:r>
-              <w:rPr>
-                <w:noProof/>
-                <w:webHidden/>
-              </w:rPr>
-              <w:fldChar w:fldCharType="begin"/>
-            </w:r>
-            <w:r>
-              <w:rPr>
-                <w:noProof/>
-                <w:webHidden/>
-              </w:rPr>
-              <w:instrText xml:space="preserve"> PAGEREF _Toc163567934 \h </w:instrText>
-            </w:r>
-            <w:r>
-              <w:rPr>
-                <w:noProof/>
-                <w:webHidden/>
-              </w:rPr>
-            </w:r>
-            <w:r>
-              <w:rPr>
-                <w:noProof/>
-                <w:webHidden/>
-              </w:rPr>
-              <w:fldChar w:fldCharType="separate"/>
-            </w:r>
-            <w:r>
-              <w:rPr>
-                <w:noProof/>
-                <w:webHidden/>
-              </w:rPr>
-              <w:t>15</w:t>
             </w:r>
             <w:r>
               <w:rPr>
@@ -1380,7 +1452,7 @@
       <w:pPr>
         <w:pStyle w:val="Overskrift1"/>
       </w:pPr>
-      <w:bookmarkStart w:id="0" w:name="_Toc163567919"/>
+      <w:bookmarkStart w:id="0" w:name="_Toc163647056"/>
       <w:r>
         <w:lastRenderedPageBreak/>
         <w:t>Indledning</w:t>
@@ -1409,33 +1481,76 @@
         <w:t>Formålet med rapporten er at give læseren klart indblik i den udviklingsproces og de valg som er foretaget under udviklingen af SidernesVerden.</w:t>
       </w:r>
     </w:p>
+    <w:p>
+      <w:bookmarkStart w:id="1" w:name="_Hlk163629494"/>
+      <w:r>
+        <w:t>Under læsningen kan det være en fordel at have adgang til projektet, det findes frit tilgængeligt via GitHub url:</w:t>
+      </w:r>
+      <w:r>
+        <w:br/>
+      </w:r>
+      <w:hyperlink r:id="rId9" w:history="1">
+        <w:r>
+          <w:rPr>
+            <w:rStyle w:val="Hyperlink"/>
+          </w:rPr>
+          <w:t>https://github.com/MichaelAggerholm/Apprentice_Test</w:t>
+        </w:r>
+      </w:hyperlink>
+    </w:p>
     <w:p/>
     <w:p>
       <w:pPr>
         <w:pStyle w:val="Overskrift1"/>
       </w:pPr>
-      <w:bookmarkStart w:id="1" w:name="_Toc163567920"/>
+      <w:bookmarkStart w:id="2" w:name="_Toc163647057"/>
+      <w:bookmarkEnd w:id="1"/>
       <w:r>
         <w:t>Læsevejledning</w:t>
       </w:r>
-      <w:bookmarkEnd w:id="1"/>
-    </w:p>
-    <w:p>
-      <w:r>
-        <w:t>Denne del er projektets produktrapport, den bør læses efter procesrapporten da den indeholder beskrivelsen af det endelige produkt.</w:t>
-      </w:r>
-    </w:p>
-    <w:p>
-      <w:r>
-        <w:t xml:space="preserve">Produktrapporten indeholder den tekniske </w:t>
-      </w:r>
-      <w:r>
-        <w:t>produktdokumentation</w:t>
-      </w:r>
-      <w:r>
-        <w:t>, beskrivelsen af funktioner, specifikationer og tekniske detaljer samt installationsvejledning og brugervejledning.</w:t>
-      </w:r>
-    </w:p>
+      <w:bookmarkEnd w:id="2"/>
+    </w:p>
+    <w:p>
+      <w:r>
+        <w:t xml:space="preserve">Denne del er projektets </w:t>
+      </w:r>
+      <w:r>
+        <w:t>procesrapport</w:t>
+      </w:r>
+      <w:r>
+        <w:t xml:space="preserve">, den bør læses </w:t>
+      </w:r>
+      <w:r>
+        <w:t>før</w:t>
+      </w:r>
+      <w:r>
+        <w:t xml:space="preserve"> </w:t>
+      </w:r>
+      <w:r>
+        <w:t xml:space="preserve">produktrapporten </w:t>
+      </w:r>
+      <w:r>
+        <w:t xml:space="preserve">da den indeholder beskrivelsen af </w:t>
+      </w:r>
+      <w:r>
+        <w:t xml:space="preserve">processen der er gennemgået for at ramme </w:t>
+      </w:r>
+      <w:r>
+        <w:t>det endelige produkt.</w:t>
+      </w:r>
+    </w:p>
+    <w:p>
+      <w:r>
+        <w:t>Procesrapporten</w:t>
+      </w:r>
+      <w:r>
+        <w:t xml:space="preserve"> </w:t>
+      </w:r>
+      <w:r>
+        <w:t>indeholder information om projektets planlægning, design, udvikling, test og implementering. Procesrapporten giver også en detaljeret beskrivelse af de udfordringer der er stødt på undervejs, samt hvordan jeg har valgt at løse dem.</w:t>
+      </w:r>
+    </w:p>
+    <w:p/>
     <w:p>
       <w:pPr>
         <w:rPr>
@@ -1450,12 +1565,109 @@
       <w:pPr>
         <w:pStyle w:val="Overskrift1"/>
       </w:pPr>
-      <w:bookmarkStart w:id="2" w:name="_Toc163567921"/>
+      <w:bookmarkStart w:id="3" w:name="_Toc163647058"/>
+      <w:r>
+        <w:lastRenderedPageBreak/>
+        <w:t>Forord</w:t>
+      </w:r>
+      <w:bookmarkEnd w:id="3"/>
+    </w:p>
+    <w:p>
+      <w:r>
+        <w:t>Sidernes Verden – En webshop til salg af eventyrlige bøger, er et projektet der forener passionen for eventyrlige fortællinger med den moderne digitale handelsverden. Firmaet 'SidernesVerden' søger en løsning som lever op til kundernes forventninger, når de træder ind i den virtuelle webshop af bøger.</w:t>
+      </w:r>
+    </w:p>
+    <w:p>
+      <w:r>
+        <w:t>Målet for projektet er at udarbejde en webshop som er enkel og funktionel for kunder, samtidig med at der er overskuelighed og gennemtænkt funktionalitet for firmaets ansatte</w:t>
+      </w:r>
+      <w:r>
+        <w:t xml:space="preserve"> som </w:t>
+      </w:r>
+      <w:r>
+        <w:t>skal vedligeholde webshoppen. Til dette formål er valget faldet på Laravel, et kraftfuldt og moderne PHP-framework, med blade frameworket som frontend og Laravel backend. Dette sikrer en robust og skalerbar platform, der kan imødekomme både nutidige og fremtidige behov.</w:t>
+      </w:r>
+    </w:p>
+    <w:p>
+      <w:r>
+        <w:t>Med anvendelsen af en SQLite-database opnås der hurtig og effektiv datalagring</w:t>
+      </w:r>
+      <w:r>
+        <w:rPr>
+          <w:rFonts w:ascii="Segoe UI" w:hAnsi="Segoe UI" w:cs="Segoe UI"/>
+          <w:color w:val="0D0D0D"/>
+          <w:shd w:val="clear" w:color="auto" w:fill="FFFFFF"/>
+        </w:rPr>
+        <w:t xml:space="preserve"> </w:t>
+      </w:r>
+      <w:r>
+        <w:t>Dette er særligt relevant for et projekt i denne størrelsesorden, hvor ressourceoptimering er en central faktor.</w:t>
+      </w:r>
+    </w:p>
+    <w:p>
+      <w:r>
+        <w:t>der blive implementeret en detaljeret hændelseslog, som dokumenterer alle administrative interaktioner på webshoppen</w:t>
+      </w:r>
+      <w:r>
+        <w:t xml:space="preserve"> som </w:t>
+      </w:r>
+      <w:r>
+        <w:t xml:space="preserve">gør det muligt at identificere, hvilke medarbejdere der har foretaget ændringer i forbindelse med bøger eller andre elementer, hvilket kan være afgørende for at identificere fejl og sikre en </w:t>
+      </w:r>
+      <w:r>
+        <w:t>hurtig rettelse af fejlen, hvilket vil bidrage til højere kvalitet af webshoppen samt bedre brugeroplevelse for kunder samt ansatte.</w:t>
+      </w:r>
+    </w:p>
+    <w:p>
+      <w:r>
+        <w:t>Endvidere vil der blive fokuseret på implementeringen af en funktion til import af bøger via Excel-ark. Dette vil ikke blot lette processen med at opdatere sortimentet før lanceringen af webshoppen, men også sikre, at virksomheden kan udvide sit udvalg effektivt og i takt med kundernes efterspørgsel.</w:t>
+      </w:r>
+    </w:p>
+    <w:p>
+      <w:r>
+        <w:t xml:space="preserve">Gennem denne rapport </w:t>
+      </w:r>
+      <w:r>
+        <w:t>bliver der</w:t>
+      </w:r>
+      <w:r>
+        <w:t xml:space="preserve"> dykke</w:t>
+      </w:r>
+      <w:r>
+        <w:t>t</w:t>
+      </w:r>
+      <w:r>
+        <w:t xml:space="preserve"> ned i de tekniske</w:t>
+      </w:r>
+      <w:r>
+        <w:t xml:space="preserve"> </w:t>
+      </w:r>
+      <w:r>
+        <w:t>aspekter af projektet</w:t>
+      </w:r>
+      <w:r>
+        <w:t xml:space="preserve">, samt undersøgt hvordan valget af Laravel, blade frameworket og valget af SQLite databasen kan bidrage til at opfylde fyldestgørende målsætning for webshoppen til </w:t>
+      </w:r>
+      <w:r>
+        <w:t>'SidernesVerden'</w:t>
+      </w:r>
+      <w:r>
+        <w:t>.</w:t>
+      </w:r>
+      <w:r>
+        <w:br w:type="page"/>
+      </w:r>
+    </w:p>
+    <w:p>
+      <w:pPr>
+        <w:pStyle w:val="Overskrift1"/>
+      </w:pPr>
+      <w:bookmarkStart w:id="4" w:name="_Toc163647059"/>
       <w:r>
         <w:lastRenderedPageBreak/>
         <w:t>Case</w:t>
       </w:r>
-      <w:bookmarkEnd w:id="2"/>
+      <w:bookmarkEnd w:id="4"/>
     </w:p>
     <w:p>
       <w:r>
@@ -1482,11 +1694,11 @@
       <w:pPr>
         <w:pStyle w:val="Overskrift1"/>
       </w:pPr>
-      <w:bookmarkStart w:id="3" w:name="_Toc163567922"/>
+      <w:bookmarkStart w:id="5" w:name="_Toc163647060"/>
       <w:r>
         <w:t>Problemformulering</w:t>
       </w:r>
-      <w:bookmarkEnd w:id="3"/>
+      <w:bookmarkEnd w:id="5"/>
     </w:p>
     <w:p>
       <w:r>
@@ -1502,62 +1714,206 @@
       <w:pPr>
         <w:pStyle w:val="Overskrift1"/>
       </w:pPr>
-      <w:bookmarkStart w:id="4" w:name="_Toc163567923"/>
+      <w:bookmarkStart w:id="6" w:name="_Toc163647061"/>
       <w:r>
         <w:lastRenderedPageBreak/>
-        <w:t>Arkitektur</w:t>
-      </w:r>
-      <w:bookmarkEnd w:id="4"/>
-    </w:p>
-    <w:p>
-      <w:r>
-        <w:t>Produktet består af tre separate komponenter: en frontend for brugere, en backend for administratorer og en database til lagring af data.</w:t>
-      </w:r>
-    </w:p>
-    <w:p>
-      <w:pPr>
-        <w:rPr>
-          <w:b/>
-          <w:bCs/>
-        </w:rPr>
-      </w:pPr>
-      <w:r>
-        <w:rPr>
-          <w:b/>
-          <w:bCs/>
-        </w:rPr>
-        <w:t xml:space="preserve">Frontend: </w:t>
-      </w:r>
-    </w:p>
-    <w:p>
-      <w:r>
-        <w:t>Frontenden er det interface som brugerne interagerer med for at finde og købe bøger på webshoppen. Den er udviklet i Laravel blade med HTML, CSS og JavaScript for at skabe en responsiv og brugervenlig oplevelse på tværs af forskellige enheder og skærmstørrelser.</w:t>
-      </w:r>
-    </w:p>
-    <w:p>
-      <w:pPr>
-        <w:rPr>
-          <w:b/>
-          <w:bCs/>
-        </w:rPr>
-      </w:pPr>
-      <w:r>
-        <w:rPr>
-          <w:b/>
-          <w:bCs/>
-        </w:rPr>
-        <w:t>Backend:</w:t>
-      </w:r>
-    </w:p>
-    <w:p>
-      <w:r>
-        <w:t>Backend ’en</w:t>
-      </w:r>
-      <w:r>
-        <w:t xml:space="preserve"> fungerer som det administrative interface til webshoppen som giver administratorer mulighed for at administrere og overvåge alle aspekter af </w:t>
-      </w:r>
-      <w:r>
-        <w:t>webshoppen</w:t>
+        <w:t>Projektplanlægning</w:t>
+      </w:r>
+      <w:bookmarkEnd w:id="6"/>
+    </w:p>
+    <w:p>
+      <w:r>
+        <w:t xml:space="preserve">Under projektudviklingen bliver der benyttet Kanban til projektstyring, det er valgt da Kanban er en agil metode som er nem at forstå og anvende til mindre projekter som dette, det giver overblik </w:t>
+      </w:r>
+      <w:r>
+        <w:t xml:space="preserve">over opgaver samt sikrer at man ikke overser lavere prioriterede opgaver. Der er valgt at benytte GitHubs Kanban board da projektet i forvejen ligger i GitHub, det giver også let adgang til at kunne uddelegere opgaver på tværs af udviklere på sigt. Igennem projektet bliver opgaver fulgt via Kanban boardet og alle nye opgaver får hver sin ”task” som bliver fulgt til ende. </w:t>
+      </w:r>
+      <w:r>
+        <w:t>Projektstyringen er opstillet således at der afholdes stand-up møde ved Kanban boardet med status og opdatering til opgaver 3 gange om ugen, grunden til at afholde stand-up ’s så ofte er da projektet styres af et enkeltmandsteam og over en kort periode med forholdsvis mange opgaver.</w:t>
+      </w:r>
+      <w:r>
+        <w:br/>
+        <w:t>Der er taget billede undervejs af Kanban processen, de kan findes via bilag her:</w:t>
+      </w:r>
+      <w:r>
+        <w:br/>
+        <w:t>Bilag Kanban fase 1 s. 11</w:t>
+      </w:r>
+      <w:r>
+        <w:br/>
+        <w:t>Bilag Kanban fase 2 s. 12</w:t>
+      </w:r>
+      <w:r>
+        <w:br/>
+        <w:t>Bilag Kanban endelig fase s. 13</w:t>
+      </w:r>
+    </w:p>
+    <w:p>
+      <w:r>
+        <w:t xml:space="preserve">Inden udviklingsopstart er der truffet nogle valg for at komme frem til de frameworks, tredjeparts libraries mm. Som er valgt til projektet, dette er blandt andet valgt ud fra mange muligheder som vist via mindmap (Se bilag mindmap s. 14), i mindmap er der skrevet op til flere frameworks, databaser og diverse muligheder for at skave lige præcis det opnået udgangspunkt, efterfølgende har teamet nøje udvalgt elementer som arbejder godt sammen ift. Projektets størrelse og det ønskede resultat samt en del baseret på </w:t>
+      </w:r>
+      <w:r>
+        <w:t>teamets erfaring og den mængde tid der er sat til forløbet.</w:t>
+      </w:r>
+    </w:p>
+    <w:p>
+      <w:r>
+        <w:t xml:space="preserve"> </w:t>
+      </w:r>
+      <w:r>
+        <w:t>Herefter bliver hver opgave defineret og beskrevet i kravspecifikationen (se dokumenteret kravspecifikation i produktrapport s. 11111), i kravspecifikationen er basal funktionalitet slået sammen for at skabe overblik, det gør sig gældende blandt andet for CRUD-funktionalitet, herefter bliver hver opgave opstillet i testspecifikation (se dokumenteret test specifikation i produktrapport s. 2222).</w:t>
+      </w:r>
+    </w:p>
+    <w:p>
+      <w:r>
+        <w:t>Ved projektstart er der udarbejdet en estimeret tidsplan (se bilag estimeret tidsplan s. 123) som teamet baseret på tidligere erfaring forventer at processen vil forløbe</w:t>
+      </w:r>
+      <w:r>
+        <w:t xml:space="preserve"> efter</w:t>
+      </w:r>
+      <w:r>
+        <w:t>, sideløbende udfyldes en realiseret tidsplan for at</w:t>
+      </w:r>
+      <w:r>
+        <w:rPr>
+          <w:rFonts w:ascii="Segoe UI" w:hAnsi="Segoe UI" w:cs="Segoe UI"/>
+          <w:color w:val="0D0D0D"/>
+          <w:shd w:val="clear" w:color="auto" w:fill="FFFFFF"/>
+        </w:rPr>
+        <w:t xml:space="preserve"> </w:t>
+      </w:r>
+      <w:r>
+        <w:t>løbende at følge og dokumentere den faktiske fremdrift</w:t>
+      </w:r>
+      <w:r>
+        <w:t xml:space="preserve"> </w:t>
+      </w:r>
+      <w:r>
+        <w:t>(Se bilag:</w:t>
+      </w:r>
+      <w:r>
+        <w:t xml:space="preserve"> realiseret tidsplan</w:t>
+      </w:r>
+      <w:r>
+        <w:t xml:space="preserve">, s. </w:t>
+      </w:r>
+      <w:r>
+        <w:t>123</w:t>
+      </w:r>
+      <w:r>
+        <w:t>13).</w:t>
+      </w:r>
+      <w:r>
+        <w:t xml:space="preserve"> </w:t>
+      </w:r>
+    </w:p>
+    <w:p>
+      <w:r>
+        <w:t>I begyndelsen af udviklingsprocessen bliver der udarbejdet et database-diagram for at sikre, at relationerne og strukturen giver et solidt fundament (se bilag: database diagram s. 21323). Dernæst bliver et klassediagram opsat for at give et overblik over de controllers og klasser der skal oprettes i backend (se bilag: klassediagram, s. 213213123).</w:t>
+      </w:r>
+    </w:p>
+    <w:p>
+      <w:r>
+        <w:t>Efter fastlæggelse af database og klassestruktur går udviklingsfasen i gang, som beskrevet i Kanban-boardet og tidsplanen</w:t>
+      </w:r>
+      <w:r>
+        <w:t xml:space="preserve">, opdelt i tre faser: Frontend, Database og Backend. Gennem hele projektforløbet bliver der løbende taget noter om tilbageblik på opgaver, udfordringer og genovervejelser. Disse noter bliver brugt til refleksion og læring fra de forskellige situationer og udfordringer, der opstår undervejs. </w:t>
+      </w:r>
+    </w:p>
+    <w:p>
+      <w:r>
+        <w:t>Under hele projektforløbet bliver der ført en logbog, hvor daglige opgaver og eventuelle udfordringer bliver dokumenteret (se bilag: logbog, s. 213123).</w:t>
+      </w:r>
+      <w:bookmarkStart w:id="7" w:name="_Toc163647062"/>
+      <w:r>
+        <w:br w:type="page"/>
+      </w:r>
+    </w:p>
+    <w:p>
+      <w:pPr>
+        <w:pStyle w:val="Overskrift1"/>
+      </w:pPr>
+      <w:r>
+        <w:lastRenderedPageBreak/>
+        <w:t>Metodevalg og teknologi</w:t>
+      </w:r>
+      <w:bookmarkEnd w:id="7"/>
+    </w:p>
+    <w:p>
+      <w:r>
+        <w:t>I forbindelse med projektet er der truffet beslutninger vedrørende valg af metoder og teknologier. Disse valg og overvejelserne bag dem vil blive uddybet i det følgende afsnit.</w:t>
+      </w:r>
+    </w:p>
+    <w:p>
+      <w:pPr>
+        <w:pStyle w:val="Overskrift2"/>
+      </w:pPr>
+    </w:p>
+    <w:p>
+      <w:pPr>
+        <w:pStyle w:val="Overskrift2"/>
+      </w:pPr>
+      <w:bookmarkStart w:id="8" w:name="_Toc163647063"/>
+      <w:r>
+        <w:t>PHP</w:t>
+      </w:r>
+      <w:bookmarkEnd w:id="8"/>
+    </w:p>
+    <w:p>
+      <w:r>
+        <w:t>PHP er blevet valgt som hovedsproget til udviklingen af dette projekt af flere årsager. For det første har PHP en lang historie inden for webudvikling og har vist sig at være pålideligt og skalerbart til opbygning af komplekse webapplikationer. Derudover har PHP et stort udviklermiljø og et væld af dokumentation og ressourcer, hvilket gør det nemt at finde løsninger og få hjælp, når det er nødvendigt.</w:t>
+      </w:r>
+    </w:p>
+    <w:p/>
+    <w:p>
+      <w:pPr>
+        <w:pStyle w:val="Overskrift2"/>
+      </w:pPr>
+      <w:bookmarkStart w:id="9" w:name="_Toc163647064"/>
+      <w:r>
+        <w:t>GitHub</w:t>
+      </w:r>
+      <w:bookmarkEnd w:id="9"/>
+    </w:p>
+    <w:p>
+      <w:r>
+        <w:t>GitHub er en</w:t>
+      </w:r>
+      <w:r>
+        <w:t xml:space="preserve"> onlineplatform, der tilbyder en bred vifte af værktøjer til projektstyring, herunder lagring af projekter og versionsstyring. Dets anerkendte ry og høje kvalitet gør det til det ideelle valg for projektet. Et af de centrale værktøjer som vi benytter os af, er GitHub Actions</w:t>
+      </w:r>
+      <w:r>
+        <w:t>, også kaldet ”Pipelines”, disse kører automatisk ved hver eneste kodeændring som bliver pushet op via Git, som sikrer en konstant kvalitetskontrol og fejlfinding i projektet.</w:t>
+      </w:r>
+    </w:p>
+    <w:p>
+      <w:r>
+        <w:t>Derudover leverer GitHub også et intuitivt Kanban board, som bliver anvendt til projektstyring. GitHub leverer alt i alt en omfattende pakke af funktioner og værktøjer som bidrager til en effektiv og struktureret gennemførelse af projektet.</w:t>
+      </w:r>
+    </w:p>
+    <w:p/>
+    <w:p>
+      <w:pPr>
+        <w:pStyle w:val="Overskrift2"/>
+      </w:pPr>
+      <w:bookmarkStart w:id="10" w:name="_Toc163647065"/>
+      <w:r>
+        <w:t>Laravel</w:t>
+      </w:r>
+      <w:bookmarkEnd w:id="10"/>
+    </w:p>
+    <w:p>
+      <w:r>
+        <w:t>Laravel blev valgt som det primære framework til udviklingen</w:t>
+      </w:r>
+      <w:r>
+        <w:t xml:space="preserve"> </w:t>
+      </w:r>
+      <w:r>
+        <w:t xml:space="preserve">af flere vigtige årsager. For det første tilbyder Laravel en omfattende og velstruktureret løsning til </w:t>
+      </w:r>
+      <w:r>
+        <w:t>webudvikling</w:t>
       </w:r>
       <w:r>
         <w:t>.</w:t>
@@ -1566,181 +1922,244 @@
         <w:br/>
       </w:r>
       <w:r>
-        <w:t>Backend ‘en</w:t>
-      </w:r>
-      <w:r>
-        <w:t xml:space="preserve"> er også udviklet i Laravel og består af et sæt af </w:t>
-      </w:r>
-      <w:r>
-        <w:t>API ‘er</w:t>
-      </w:r>
-      <w:r>
-        <w:t xml:space="preserve"> og </w:t>
-      </w:r>
-      <w:r>
-        <w:t>kontrolklasser</w:t>
-      </w:r>
-      <w:r>
-        <w:t>, der håndterer data og logik bagved frontend-interaktionerne.</w:t>
-      </w:r>
-    </w:p>
-    <w:p>
-      <w:pPr>
-        <w:rPr>
-          <w:b/>
-          <w:bCs/>
-        </w:rPr>
-      </w:pPr>
-      <w:r>
-        <w:rPr>
-          <w:b/>
-          <w:bCs/>
-        </w:rPr>
-        <w:t>Database:</w:t>
-      </w:r>
-    </w:p>
-    <w:p>
-      <w:r>
-        <w:t xml:space="preserve">Databasen lagrer alle data der er relateret til webshoppen, herunder informationer om bøger, forfattere, </w:t>
-      </w:r>
-      <w:r>
-        <w:t>udgivere</w:t>
-      </w:r>
-      <w:r>
-        <w:t>, salg, brugere og hændelsesloggen. SQLite databasen er integreret direkte i projektet og er valgt på grund af sin lette konfiguration og brug, hvilket gør det ideelt til mindre og mellemstore webprojekter som dette.</w:t>
+        <w:t>Dets arkitektur og indbyggede funktioner gør det muligt</w:t>
+      </w:r>
+      <w:r>
+        <w:t xml:space="preserve"> at </w:t>
+      </w:r>
+      <w:r>
+        <w:t xml:space="preserve">opbygge applikationer på en struktureret og effektiv måde. </w:t>
+      </w:r>
+    </w:p>
+    <w:p>
+      <w:r>
+        <w:t xml:space="preserve">Laravel </w:t>
+      </w:r>
+      <w:r>
+        <w:t>tilbyder en bred vifte af indbyggede funktioner og værktøjer, herunder</w:t>
+      </w:r>
+      <w:r>
+        <w:t xml:space="preserve"> </w:t>
+      </w:r>
+      <w:r>
+        <w:t>e</w:t>
+      </w:r>
+      <w:r>
+        <w:t>n</w:t>
+      </w:r>
+      <w:r>
+        <w:t xml:space="preserve"> kraftfuldt ORM (Object–</w:t>
+      </w:r>
+      <w:r>
+        <w:t>R</w:t>
+      </w:r>
+      <w:r>
+        <w:t xml:space="preserve">elational </w:t>
+      </w:r>
+      <w:r>
+        <w:t>M</w:t>
+      </w:r>
+      <w:r>
+        <w:t>apping)</w:t>
+      </w:r>
+      <w:r>
+        <w:t xml:space="preserve"> kaldet Eloquent</w:t>
+      </w:r>
+      <w:r>
+        <w:t xml:space="preserve">, </w:t>
+      </w:r>
+      <w:r>
+        <w:t>migrations, og et omfattende sæt af kommandoer til at lette udviklingsprocessen.</w:t>
+      </w:r>
+    </w:p>
+    <w:p>
+      <w:r>
+        <w:t>Laravel er et meget anvendt framework med en gennemarbejdet dokumentation som gør det nemt at finde hjælp når det er nødvendigt.</w:t>
       </w:r>
     </w:p>
     <w:p/>
     <w:p>
       <w:r>
-        <w:t xml:space="preserve">Arkitekturen er modulær hvilket vil sige at de tre komponenter er adskilt fra hinanden og kan opdateres, testes og vedligeholdes uafhængigt af hinanden, hvilket øger projektets fleksibilitet og skalerbarhed. </w:t>
-      </w:r>
-    </w:p>
-    <w:p>
-      <w:r>
         <w:br w:type="page"/>
       </w:r>
     </w:p>
     <w:p>
       <w:pPr>
-        <w:pStyle w:val="Overskrift1"/>
-      </w:pPr>
-      <w:bookmarkStart w:id="5" w:name="_Toc163567924"/>
+        <w:pStyle w:val="Overskrift2"/>
+      </w:pPr>
+      <w:bookmarkStart w:id="11" w:name="_Toc163647066"/>
       <w:r>
         <w:lastRenderedPageBreak/>
-        <w:t>Teknisk produktdokumentation</w:t>
-      </w:r>
-      <w:bookmarkEnd w:id="5"/>
-    </w:p>
-    <w:p>
-      <w:r>
-        <w:t>Beskrivelse af den tekniske opbygning og miljøet for de tre udviklede komponenter.</w:t>
-      </w:r>
-    </w:p>
-    <w:p>
-      <w:pPr>
-        <w:rPr>
-          <w:b/>
-          <w:bCs/>
-        </w:rPr>
-      </w:pPr>
-      <w:r>
-        <w:rPr>
-          <w:b/>
-          <w:bCs/>
-        </w:rPr>
-        <w:t>Frontend:</w:t>
+        <w:t>Laravel's Blade Framework</w:t>
+      </w:r>
+      <w:bookmarkEnd w:id="11"/>
+    </w:p>
+    <w:p>
+      <w:r>
+        <w:t xml:space="preserve">Til frontend-delen af projektet </w:t>
+      </w:r>
+      <w:r>
+        <w:t>er der</w:t>
+      </w:r>
+      <w:r>
+        <w:t xml:space="preserve"> valgt Laravel's Blade framework.</w:t>
+      </w:r>
+      <w:r>
+        <w:t xml:space="preserve"> Blade har en række stærke funktioner, </w:t>
+      </w:r>
+      <w:r>
+        <w:t>herunder Blade's evne til at lette integrationen af PHP-kode, der sendes fra controlleren. Dette gør det muligt for os at opretholde en klar adskillelse mellem frontend og backend, samtidig med at vi udnytter PHP's styrke til at dynamisk generere indhold.</w:t>
+      </w:r>
+    </w:p>
+    <w:p>
+      <w:r>
+        <w:t xml:space="preserve">Blade har en stærk evne til at genanvende komponenter, hvilket betyder at vi kan </w:t>
+      </w:r>
+      <w:r>
+        <w:t>opbygge og vedligeholde vores frontend-kode på en mere struktureret og effektiv måde. Dette resulterer i en mere skalerbar og vedligeholdelsesvenlig kodebase</w:t>
+      </w:r>
+      <w:r>
+        <w:t>.</w:t>
+      </w:r>
+      <w:r>
+        <w:rPr>
+          <w:rFonts w:ascii="Segoe UI" w:hAnsi="Segoe UI" w:cs="Segoe UI"/>
+          <w:color w:val="0D0D0D"/>
+          <w:shd w:val="clear" w:color="auto" w:fill="FFFFFF"/>
+        </w:rPr>
+        <w:t xml:space="preserve"> </w:t>
+      </w:r>
+      <w:r>
+        <w:t>Samlet set gør Blade frameworket det muligt for os at opnå en stilfuld og funktionel frontend, der integreres sømløst med Laravel's backend, hvilket sikrer en sammenhængende og robust webapplikation.</w:t>
       </w:r>
     </w:p>
     <w:p/>
     <w:p>
       <w:pPr>
-        <w:rPr>
-          <w:b/>
-          <w:bCs/>
-        </w:rPr>
-      </w:pPr>
-      <w:r>
-        <w:rPr>
-          <w:b/>
-          <w:bCs/>
-        </w:rPr>
-        <w:t>Backend:</w:t>
-      </w:r>
-    </w:p>
-    <w:p>
-      <w:pPr>
-        <w:rPr>
-          <w:b/>
-          <w:bCs/>
-        </w:rPr>
-      </w:pPr>
-    </w:p>
-    <w:p>
-      <w:pPr>
-        <w:rPr>
-          <w:b/>
-          <w:bCs/>
-        </w:rPr>
-      </w:pPr>
-      <w:r>
-        <w:rPr>
-          <w:b/>
-          <w:bCs/>
-        </w:rPr>
-        <w:t>Database:</w:t>
-      </w:r>
-    </w:p>
-    <w:p>
-      <w:pPr>
-        <w:rPr>
-          <w:b/>
-          <w:bCs/>
-        </w:rPr>
-      </w:pPr>
-      <w:r>
-        <w:rPr>
-          <w:b/>
-          <w:bCs/>
-        </w:rPr>
-        <w:br w:type="page"/>
-      </w:r>
-    </w:p>
-    <w:p>
-      <w:pPr>
-        <w:pStyle w:val="Overskrift1"/>
-      </w:pPr>
-      <w:bookmarkStart w:id="6" w:name="_Toc163567925"/>
-      <w:r>
-        <w:lastRenderedPageBreak/>
-        <w:t>Server?</w:t>
-      </w:r>
-      <w:bookmarkEnd w:id="6"/>
-      <w:r>
-        <w:br w:type="page"/>
-      </w:r>
-    </w:p>
-    <w:p>
-      <w:pPr>
-        <w:pStyle w:val="Overskrift1"/>
-      </w:pPr>
-      <w:bookmarkStart w:id="7" w:name="_Toc163567926"/>
-      <w:r>
-        <w:lastRenderedPageBreak/>
-        <w:t>Versionsstyring</w:t>
-      </w:r>
-      <w:bookmarkEnd w:id="7"/>
-    </w:p>
+        <w:pStyle w:val="Overskrift2"/>
+      </w:pPr>
+      <w:bookmarkStart w:id="12" w:name="_Toc163647067"/>
+      <w:r>
+        <w:t>Bootstrap</w:t>
+      </w:r>
+      <w:bookmarkEnd w:id="12"/>
+    </w:p>
+    <w:p>
+      <w:r>
+        <w:t>Bootstrap er et moderne css framework som giver mulighed for hurtigt at opbygge responsiv brugergrænseflade. Med Bootstrap kommer der et bredt udvalg af færdiglavede komponenter, layouts og css klasser som kan spare tid og reducere behovet for alt for meget nyudvikling af kode. Desuden tilbyder Bootstrap mange tilpasningsmuligheder kun ved hjælp af tilføjelser af klasser sin gør det simpelt at opstille design.</w:t>
+      </w:r>
+    </w:p>
+    <w:p/>
+    <w:p>
+      <w:pPr>
+        <w:pStyle w:val="Overskrift2"/>
+      </w:pPr>
+      <w:bookmarkStart w:id="13" w:name="_Toc163647068"/>
+      <w:r>
+        <w:t>NPM</w:t>
+      </w:r>
+      <w:bookmarkEnd w:id="13"/>
+      <w:r>
+        <w:t xml:space="preserve"> </w:t>
+      </w:r>
+    </w:p>
+    <w:p>
+      <w:r>
+        <w:t>Projektet benytter NPM (Node Package Manager) i Laravel for at håndtere afhængigheder og pakker, eksempelvis installationen af Bootstrap. Ved hjælp af NPM kan der nemt installeres / afinstalleres og administreres forskellige frontend biblioteker og værktøjer.</w:t>
+      </w:r>
+    </w:p>
+    <w:p>
+      <w:r>
+        <w:t>En af de primære fordele ved at bruge NPM er muligheden for at se live kodeændringer direkte browseren under udviklingsfasen ved hjælp af ”npm run dev” kommandoen.</w:t>
+      </w:r>
+    </w:p>
+    <w:p>
+      <w:r>
+        <w:t xml:space="preserve">Når projektet er klar til at blive lanceret, benyttes kommandoen ”npm run build” i stedet, som genererer en optimeret version af min frontend kode, eksempelvis ved at minify </w:t>
+      </w:r>
+      <w:r>
+        <w:t>CSS og JavaScript, som reducerer filstørrelsen og forbedrer ydeevnen i produktionsmiljøet.</w:t>
+      </w:r>
+    </w:p>
+    <w:p/>
     <w:p>
       <w:pPr>
         <w:rPr>
           <w:rFonts w:asciiTheme="majorHAnsi" w:eastAsiaTheme="majorEastAsia" w:hAnsiTheme="majorHAnsi" w:cstheme="majorBidi"/>
           <w:color w:val="3F251D" w:themeColor="accent1"/>
-          <w:sz w:val="30"/>
+          <w:sz w:val="28"/>
+        </w:rPr>
+      </w:pPr>
+      <w:r>
+        <w:br w:type="page"/>
+      </w:r>
+    </w:p>
+    <w:p>
+      <w:pPr>
+        <w:pStyle w:val="Overskrift2"/>
+      </w:pPr>
+      <w:bookmarkStart w:id="14" w:name="_Toc163647069"/>
+      <w:r>
+        <w:lastRenderedPageBreak/>
+        <w:t>Composer</w:t>
+      </w:r>
+      <w:bookmarkEnd w:id="14"/>
+      <w:r>
+        <w:t xml:space="preserve">  </w:t>
+      </w:r>
+      <w:r>
+        <w:t xml:space="preserve"> </w:t>
+      </w:r>
+    </w:p>
+    <w:p>
+      <w:r>
+        <w:t>Composer er et kraftfuldt værktøj til PHP, der gør det nemt at installere, opdatere og administrere tredjeparts biblioteker og frameworks.</w:t>
+      </w:r>
+    </w:p>
+    <w:p>
+      <w:r>
+        <w:t>Desuden gør Composer det muligt at udnytte et stort økosystem af open-source PHP-pakker, der spænder over alt fra frameworks til utilities og libraries</w:t>
+      </w:r>
+      <w:r>
+        <w:t xml:space="preserve"> </w:t>
+      </w:r>
+      <w:r>
+        <w:t>som eksempelvis det logging library der er gjort nytte af i webshoppens administration (Link til logging library).</w:t>
+      </w:r>
+    </w:p>
+    <w:p>
+      <w:r>
+        <w:t>Ved hjælp af kommandoer som ”composer install” og ”composer update” holdes projektet opdateret og korrekt konfigureret, det giver en mere stabil og pålidelig webapplikation.</w:t>
+      </w:r>
+    </w:p>
+    <w:p/>
+    <w:p>
+      <w:pPr>
+        <w:pStyle w:val="Overskrift2"/>
+      </w:pPr>
+      <w:bookmarkStart w:id="15" w:name="_Toc163647070"/>
+      <w:r>
+        <w:t>Laravel Sail</w:t>
+      </w:r>
+      <w:bookmarkEnd w:id="15"/>
+    </w:p>
+    <w:p>
+      <w:r>
+        <w:t xml:space="preserve">Sail er Laravel’s indbyggede Docker-miljø som gør det nemt at opsætte og køre projektet i et isoleret og konsistent udviklingsmiljø uanset hvilket system jeg er på, samt når projektet skal gå live på en web server. </w:t>
+      </w:r>
+    </w:p>
+    <w:p>
+      <w:pPr>
+        <w:rPr>
+          <w:rFonts w:eastAsiaTheme="majorEastAsia"/>
+          <w:sz w:val="32"/>
           <w:szCs w:val="30"/>
         </w:rPr>
       </w:pPr>
       <w:r>
+        <w:t>Ved hjælp af Sail er det muligt at starte hele Laravel projektet op, med installation of composer pakker og lignende, alt sammen ved hjælp af én enkelt kommando og på få sekunder / minutter hvis det er første kørsel på ny enhed.</w:t>
+      </w:r>
+      <w:r>
         <w:br w:type="page"/>
       </w:r>
     </w:p>
@@ -1748,154 +2167,12 @@
       <w:pPr>
         <w:pStyle w:val="Overskrift1"/>
       </w:pPr>
-      <w:bookmarkStart w:id="8" w:name="_Toc163567927"/>
-      <w:r>
-        <w:lastRenderedPageBreak/>
-        <w:t>Kravspecifikation</w:t>
-      </w:r>
-      <w:bookmarkEnd w:id="8"/>
-    </w:p>
-    <w:p/>
-    <w:p>
-      <w:r>
-        <w:t>Frontend:</w:t>
-      </w:r>
-    </w:p>
-    <w:p>
-      <w:r>
-        <w:t>Backend:</w:t>
-      </w:r>
-    </w:p>
-    <w:p>
-      <w:r>
-        <w:t>Database?:</w:t>
-      </w:r>
-    </w:p>
-    <w:p>
-      <w:pPr>
-        <w:rPr>
-          <w:rFonts w:asciiTheme="majorHAnsi" w:eastAsiaTheme="majorEastAsia" w:hAnsiTheme="majorHAnsi" w:cstheme="majorBidi"/>
-          <w:color w:val="3F251D" w:themeColor="accent1"/>
-          <w:sz w:val="30"/>
-          <w:szCs w:val="30"/>
-        </w:rPr>
-      </w:pPr>
-      <w:r>
-        <w:br w:type="page"/>
-      </w:r>
-    </w:p>
-    <w:p>
-      <w:pPr>
-        <w:pStyle w:val="Overskrift1"/>
-      </w:pPr>
-      <w:bookmarkStart w:id="9" w:name="_Toc163567928"/>
-      <w:r>
-        <w:lastRenderedPageBreak/>
-        <w:t>Accepttest oversigt</w:t>
-      </w:r>
-      <w:bookmarkEnd w:id="9"/>
-    </w:p>
-    <w:p/>
-    <w:p>
-      <w:r>
-        <w:t>Frontend:</w:t>
-      </w:r>
-    </w:p>
-    <w:p>
-      <w:r>
-        <w:t>Backend:</w:t>
-      </w:r>
-    </w:p>
-    <w:p>
-      <w:r>
-        <w:t>Database?:</w:t>
-      </w:r>
-    </w:p>
-    <w:p>
-      <w:r>
-        <w:br w:type="page"/>
-      </w:r>
-    </w:p>
-    <w:p>
-      <w:pPr>
-        <w:pStyle w:val="Overskrift1"/>
-      </w:pPr>
-      <w:bookmarkStart w:id="10" w:name="_Toc163567929"/>
-      <w:r>
-        <w:lastRenderedPageBreak/>
-        <w:t>Sikkerhed</w:t>
-      </w:r>
-      <w:bookmarkEnd w:id="10"/>
-    </w:p>
-    <w:p>
-      <w:pPr>
-        <w:rPr>
-          <w:rFonts w:asciiTheme="majorHAnsi" w:eastAsiaTheme="majorEastAsia" w:hAnsiTheme="majorHAnsi" w:cstheme="majorBidi"/>
-          <w:color w:val="3F251D" w:themeColor="accent1"/>
-          <w:sz w:val="30"/>
-          <w:szCs w:val="30"/>
-        </w:rPr>
-      </w:pPr>
-      <w:r>
-        <w:br w:type="page"/>
-      </w:r>
-    </w:p>
-    <w:p>
-      <w:pPr>
-        <w:pStyle w:val="Overskrift1"/>
-      </w:pPr>
-      <w:bookmarkStart w:id="11" w:name="_Toc163567930"/>
-      <w:r>
-        <w:lastRenderedPageBreak/>
-        <w:t>Test</w:t>
-      </w:r>
-      <w:bookmarkEnd w:id="11"/>
-      <w:r>
-        <w:br w:type="page"/>
-      </w:r>
-    </w:p>
-    <w:p>
-      <w:pPr>
-        <w:pStyle w:val="Overskrift1"/>
-      </w:pPr>
-      <w:bookmarkStart w:id="12" w:name="_Toc163567931"/>
-      <w:r>
-        <w:lastRenderedPageBreak/>
-        <w:t>Installationsvejledning</w:t>
-      </w:r>
-      <w:bookmarkEnd w:id="12"/>
-    </w:p>
-    <w:p>
-      <w:r>
-        <w:br w:type="page"/>
-      </w:r>
-    </w:p>
-    <w:p>
-      <w:pPr>
-        <w:pStyle w:val="Overskrift1"/>
-      </w:pPr>
-      <w:bookmarkStart w:id="13" w:name="_Toc163567932"/>
-      <w:r>
-        <w:lastRenderedPageBreak/>
-        <w:t>Brugervejledning</w:t>
-      </w:r>
-      <w:bookmarkEnd w:id="13"/>
-    </w:p>
-    <w:p>
-      <w:r>
-        <w:br w:type="page"/>
-      </w:r>
-    </w:p>
-    <w:p>
-      <w:pPr>
-        <w:pStyle w:val="Overskrift1"/>
-      </w:pPr>
-      <w:bookmarkStart w:id="14" w:name="_Toc163567933"/>
+      <w:bookmarkStart w:id="16" w:name="_Toc163647071"/>
       <w:r>
         <w:lastRenderedPageBreak/>
         <w:t>Konklusion</w:t>
       </w:r>
-      <w:bookmarkEnd w:id="14"/>
+      <w:bookmarkEnd w:id="16"/>
     </w:p>
     <w:p>
       <w:r>
@@ -1904,17 +2181,667 @@
     </w:p>
     <w:p>
       <w:pPr>
+        <w:pStyle w:val="Overskrift2"/>
+      </w:pPr>
+      <w:bookmarkStart w:id="17" w:name="_Toc163647072"/>
+      <w:r>
+        <w:lastRenderedPageBreak/>
+        <w:t>Referencer</w:t>
+      </w:r>
+    </w:p>
+    <w:p>
+      <w:pPr>
+        <w:rPr>
+          <w:rFonts w:eastAsiaTheme="majorEastAsia"/>
+          <w:sz w:val="32"/>
+          <w:szCs w:val="30"/>
+        </w:rPr>
+      </w:pPr>
+      <w:r>
+        <w:br w:type="page"/>
+      </w:r>
+    </w:p>
+    <w:p>
+      <w:pPr>
         <w:pStyle w:val="Overskrift1"/>
       </w:pPr>
-      <w:bookmarkStart w:id="15" w:name="_Toc163567934"/>
       <w:r>
         <w:lastRenderedPageBreak/>
         <w:t>Bilag</w:t>
       </w:r>
-      <w:bookmarkEnd w:id="15"/>
+      <w:bookmarkEnd w:id="17"/>
+    </w:p>
+    <w:p>
+      <w:r>
+        <w:br w:type="page"/>
+      </w:r>
+    </w:p>
+    <w:p>
+      <w:pPr>
+        <w:pStyle w:val="Overskrift1"/>
+      </w:pPr>
+      <w:r>
+        <w:lastRenderedPageBreak/>
+        <w:t>Logbog</w:t>
+      </w:r>
+    </w:p>
+    <w:p>
+      <w:r>
+        <w:t>Logbog føres primært for at dokumentere daglige opgaver, udfordringer og løsninger. Det giver oversigt over projektets udvikling og muliggør refleksion over processen.</w:t>
+      </w:r>
+    </w:p>
+    <w:p>
+      <w:pPr>
+        <w:rPr>
+          <w:b/>
+          <w:bCs/>
+          <w:sz w:val="24"/>
+          <w:szCs w:val="24"/>
+        </w:rPr>
+      </w:pPr>
+      <w:r>
+        <w:rPr>
+          <w:b/>
+          <w:bCs/>
+          <w:sz w:val="24"/>
+          <w:szCs w:val="24"/>
+        </w:rPr>
+        <w:t xml:space="preserve">09/04 </w:t>
+      </w:r>
+      <w:r>
+        <w:rPr>
+          <w:b/>
+          <w:bCs/>
+          <w:sz w:val="24"/>
+          <w:szCs w:val="24"/>
+        </w:rPr>
+        <w:t>– Tirsdag</w:t>
+      </w:r>
+    </w:p>
+    <w:p>
+      <w:r>
+        <w:t xml:space="preserve">Intro til svendeprøve på </w:t>
+      </w:r>
+      <w:proofErr w:type="spellStart"/>
+      <w:r>
+        <w:t>TechCollege</w:t>
+      </w:r>
+      <w:proofErr w:type="spellEnd"/>
+      <w:r>
+        <w:t>.</w:t>
+      </w:r>
+      <w:r>
+        <w:br/>
+        <w:t>Efterfølgende er der valgt udarbejdelse af projekt fra delvis hjemmekontor/arbejdsplads fremadrettet.</w:t>
+      </w:r>
+      <w:r>
+        <w:br/>
+        <w:t>Opstart/opstilling af produktrapport samt procesrapport.</w:t>
+      </w:r>
+      <w:r>
+        <w:br/>
+        <w:t xml:space="preserve">Opsætning af Git </w:t>
+      </w:r>
+      <w:proofErr w:type="spellStart"/>
+      <w:r>
+        <w:t>repository</w:t>
+      </w:r>
+      <w:proofErr w:type="spellEnd"/>
+      <w:r>
+        <w:t xml:space="preserve"> til lagring af alle </w:t>
+      </w:r>
+      <w:proofErr w:type="spellStart"/>
+      <w:r>
+        <w:t>projektfiler</w:t>
+      </w:r>
+      <w:proofErr w:type="spellEnd"/>
+      <w:r>
+        <w:t xml:space="preserve">. </w:t>
+      </w:r>
+      <w:r>
+        <w:br/>
+      </w:r>
+      <w:r>
+        <w:t>Mindmap, valg af metoder og teknologier.</w:t>
+      </w:r>
+      <w:r>
+        <w:br/>
+        <w:t>Udarbejdelse af Case beskrivelse og problemformulering.</w:t>
+      </w:r>
+      <w:r>
+        <w:br/>
+        <w:t>Klargøring af Kanban board til projektstyring via GitHub.</w:t>
+      </w:r>
+    </w:p>
+    <w:p>
+      <w:pPr>
+        <w:rPr>
+          <w:b/>
+          <w:bCs/>
+          <w:sz w:val="24"/>
+          <w:szCs w:val="24"/>
+        </w:rPr>
+      </w:pPr>
+      <w:r>
+        <w:rPr>
+          <w:b/>
+          <w:bCs/>
+          <w:sz w:val="24"/>
+          <w:szCs w:val="24"/>
+        </w:rPr>
+        <w:t>10/04 – Onsdag</w:t>
+      </w:r>
+    </w:p>
+    <w:p>
+      <w:r>
+        <w:t>Arbejde på produktrapport samt procesrapport.</w:t>
+      </w:r>
+      <w:r>
+        <w:br/>
+        <w:t xml:space="preserve">Udarbejdelse af </w:t>
+      </w:r>
+      <w:proofErr w:type="spellStart"/>
+      <w:r>
+        <w:t>Gantt</w:t>
+      </w:r>
+      <w:proofErr w:type="spellEnd"/>
+      <w:r>
+        <w:t>-tidsplan.</w:t>
+      </w:r>
+      <w:r>
+        <w:br/>
+        <w:t>Opstilling af tasks på Kanban board.</w:t>
+      </w:r>
+      <w:r>
+        <w:br/>
+        <w:t>Opsætning af Kravspecifikation og Testspecifikation.</w:t>
+      </w:r>
+    </w:p>
+    <w:p>
+      <w:pPr>
+        <w:rPr>
+          <w:b/>
+          <w:bCs/>
+          <w:sz w:val="24"/>
+          <w:szCs w:val="24"/>
+        </w:rPr>
+      </w:pPr>
+      <w:r>
+        <w:rPr>
+          <w:b/>
+          <w:bCs/>
+          <w:sz w:val="24"/>
+          <w:szCs w:val="24"/>
+        </w:rPr>
+        <w:t>11/04 – Torsdag</w:t>
+      </w:r>
+    </w:p>
+    <w:p>
+      <w:pPr>
+        <w:rPr>
+          <w:b/>
+          <w:bCs/>
+          <w:sz w:val="24"/>
+          <w:szCs w:val="24"/>
+        </w:rPr>
+      </w:pPr>
+    </w:p>
+    <w:p>
+      <w:pPr>
+        <w:rPr>
+          <w:b/>
+          <w:bCs/>
+          <w:sz w:val="24"/>
+          <w:szCs w:val="24"/>
+        </w:rPr>
+      </w:pPr>
+      <w:r>
+        <w:rPr>
+          <w:b/>
+          <w:bCs/>
+          <w:sz w:val="24"/>
+          <w:szCs w:val="24"/>
+        </w:rPr>
+        <w:t>12/04 – Fredag</w:t>
+      </w:r>
+    </w:p>
+    <w:p>
+      <w:pPr>
+        <w:rPr>
+          <w:b/>
+          <w:bCs/>
+          <w:sz w:val="24"/>
+          <w:szCs w:val="24"/>
+        </w:rPr>
+      </w:pPr>
+    </w:p>
+    <w:p>
+      <w:pPr>
+        <w:rPr>
+          <w:b/>
+          <w:bCs/>
+          <w:sz w:val="24"/>
+          <w:szCs w:val="24"/>
+        </w:rPr>
+      </w:pPr>
+      <w:r>
+        <w:rPr>
+          <w:b/>
+          <w:bCs/>
+          <w:sz w:val="24"/>
+          <w:szCs w:val="24"/>
+        </w:rPr>
+        <w:t>15/04 – Mandag</w:t>
+      </w:r>
+    </w:p>
+    <w:p>
+      <w:pPr>
+        <w:rPr>
+          <w:b/>
+          <w:bCs/>
+          <w:sz w:val="24"/>
+          <w:szCs w:val="24"/>
+        </w:rPr>
+      </w:pPr>
+    </w:p>
+    <w:p>
+      <w:pPr>
+        <w:rPr>
+          <w:b/>
+          <w:bCs/>
+          <w:sz w:val="24"/>
+          <w:szCs w:val="24"/>
+        </w:rPr>
+      </w:pPr>
+      <w:r>
+        <w:rPr>
+          <w:b/>
+          <w:bCs/>
+          <w:sz w:val="24"/>
+          <w:szCs w:val="24"/>
+        </w:rPr>
+        <w:t>16/04 – Tirsdag</w:t>
+      </w:r>
+    </w:p>
+    <w:p>
+      <w:pPr>
+        <w:rPr>
+          <w:b/>
+          <w:bCs/>
+          <w:sz w:val="24"/>
+          <w:szCs w:val="24"/>
+        </w:rPr>
+      </w:pPr>
+    </w:p>
+    <w:p>
+      <w:pPr>
+        <w:rPr>
+          <w:b/>
+          <w:bCs/>
+          <w:sz w:val="24"/>
+          <w:szCs w:val="24"/>
+        </w:rPr>
+      </w:pPr>
+      <w:r>
+        <w:rPr>
+          <w:b/>
+          <w:bCs/>
+          <w:sz w:val="24"/>
+          <w:szCs w:val="24"/>
+        </w:rPr>
+        <w:t>17/04 – Onsdag</w:t>
+      </w:r>
+    </w:p>
+    <w:p>
+      <w:pPr>
+        <w:rPr>
+          <w:b/>
+          <w:bCs/>
+          <w:sz w:val="24"/>
+          <w:szCs w:val="24"/>
+        </w:rPr>
+      </w:pPr>
+    </w:p>
+    <w:p>
+      <w:pPr>
+        <w:rPr>
+          <w:b/>
+          <w:bCs/>
+          <w:sz w:val="24"/>
+          <w:szCs w:val="24"/>
+        </w:rPr>
+      </w:pPr>
+      <w:r>
+        <w:rPr>
+          <w:b/>
+          <w:bCs/>
+          <w:sz w:val="24"/>
+          <w:szCs w:val="24"/>
+        </w:rPr>
+        <w:t>18/04 – Torsdag</w:t>
+      </w:r>
+    </w:p>
+    <w:p>
+      <w:pPr>
+        <w:rPr>
+          <w:b/>
+          <w:bCs/>
+          <w:sz w:val="24"/>
+          <w:szCs w:val="24"/>
+        </w:rPr>
+      </w:pPr>
+    </w:p>
+    <w:p>
+      <w:pPr>
+        <w:rPr>
+          <w:b/>
+          <w:bCs/>
+          <w:sz w:val="24"/>
+          <w:szCs w:val="24"/>
+        </w:rPr>
+      </w:pPr>
+      <w:r>
+        <w:rPr>
+          <w:b/>
+          <w:bCs/>
+          <w:sz w:val="24"/>
+          <w:szCs w:val="24"/>
+        </w:rPr>
+        <w:t>19/04 – Fredag</w:t>
+      </w:r>
+    </w:p>
+    <w:p>
+      <w:pPr>
+        <w:rPr>
+          <w:b/>
+          <w:bCs/>
+          <w:sz w:val="24"/>
+          <w:szCs w:val="24"/>
+        </w:rPr>
+      </w:pPr>
+    </w:p>
+    <w:p>
+      <w:pPr>
+        <w:rPr>
+          <w:b/>
+          <w:bCs/>
+          <w:sz w:val="24"/>
+          <w:szCs w:val="24"/>
+        </w:rPr>
+      </w:pPr>
+      <w:r>
+        <w:rPr>
+          <w:b/>
+          <w:bCs/>
+          <w:sz w:val="24"/>
+          <w:szCs w:val="24"/>
+        </w:rPr>
+        <w:t>22/04 – Mandag</w:t>
+      </w:r>
+    </w:p>
+    <w:p>
+      <w:pPr>
+        <w:rPr>
+          <w:b/>
+          <w:bCs/>
+          <w:sz w:val="24"/>
+          <w:szCs w:val="24"/>
+        </w:rPr>
+      </w:pPr>
+    </w:p>
+    <w:p>
+      <w:pPr>
+        <w:rPr>
+          <w:b/>
+          <w:bCs/>
+          <w:sz w:val="24"/>
+          <w:szCs w:val="24"/>
+        </w:rPr>
+      </w:pPr>
+      <w:r>
+        <w:rPr>
+          <w:b/>
+          <w:bCs/>
+          <w:sz w:val="24"/>
+          <w:szCs w:val="24"/>
+        </w:rPr>
+        <w:t>23/04 – Tirsdag</w:t>
+      </w:r>
+    </w:p>
+    <w:p>
+      <w:pPr>
+        <w:rPr>
+          <w:b/>
+          <w:bCs/>
+          <w:sz w:val="24"/>
+          <w:szCs w:val="24"/>
+        </w:rPr>
+      </w:pPr>
+    </w:p>
+    <w:p>
+      <w:pPr>
+        <w:rPr>
+          <w:b/>
+          <w:bCs/>
+          <w:sz w:val="24"/>
+          <w:szCs w:val="24"/>
+        </w:rPr>
+      </w:pPr>
+      <w:r>
+        <w:rPr>
+          <w:b/>
+          <w:bCs/>
+          <w:sz w:val="24"/>
+          <w:szCs w:val="24"/>
+        </w:rPr>
+        <w:t>24/04 – Onsdag</w:t>
+      </w:r>
+    </w:p>
+    <w:p>
+      <w:pPr>
+        <w:rPr>
+          <w:b/>
+          <w:bCs/>
+          <w:sz w:val="24"/>
+          <w:szCs w:val="24"/>
+        </w:rPr>
+      </w:pPr>
+    </w:p>
+    <w:p>
+      <w:pPr>
+        <w:rPr>
+          <w:b/>
+          <w:bCs/>
+          <w:sz w:val="24"/>
+          <w:szCs w:val="24"/>
+        </w:rPr>
+      </w:pPr>
+      <w:r>
+        <w:rPr>
+          <w:b/>
+          <w:bCs/>
+          <w:sz w:val="24"/>
+          <w:szCs w:val="24"/>
+        </w:rPr>
+        <w:t>25/04 – Torsdag</w:t>
+      </w:r>
+    </w:p>
+    <w:p>
+      <w:pPr>
+        <w:rPr>
+          <w:b/>
+          <w:bCs/>
+          <w:sz w:val="24"/>
+          <w:szCs w:val="24"/>
+        </w:rPr>
+      </w:pPr>
+    </w:p>
+    <w:p>
+      <w:pPr>
+        <w:rPr>
+          <w:b/>
+          <w:bCs/>
+          <w:sz w:val="24"/>
+          <w:szCs w:val="24"/>
+        </w:rPr>
+      </w:pPr>
+      <w:r>
+        <w:rPr>
+          <w:b/>
+          <w:bCs/>
+          <w:sz w:val="24"/>
+          <w:szCs w:val="24"/>
+        </w:rPr>
+        <w:t>26/04 – Fredag</w:t>
+      </w:r>
+    </w:p>
+    <w:p>
+      <w:pPr>
+        <w:rPr>
+          <w:b/>
+          <w:bCs/>
+          <w:sz w:val="24"/>
+          <w:szCs w:val="24"/>
+        </w:rPr>
+      </w:pPr>
+    </w:p>
+    <w:p>
+      <w:pPr>
+        <w:rPr>
+          <w:b/>
+          <w:bCs/>
+          <w:sz w:val="24"/>
+          <w:szCs w:val="24"/>
+        </w:rPr>
+      </w:pPr>
+      <w:r>
+        <w:rPr>
+          <w:b/>
+          <w:bCs/>
+          <w:sz w:val="24"/>
+          <w:szCs w:val="24"/>
+        </w:rPr>
+        <w:t>29/04 – Mandag</w:t>
+      </w:r>
+    </w:p>
+    <w:p>
+      <w:pPr>
+        <w:rPr>
+          <w:b/>
+          <w:bCs/>
+          <w:sz w:val="24"/>
+          <w:szCs w:val="24"/>
+        </w:rPr>
+      </w:pPr>
+    </w:p>
+    <w:p>
+      <w:pPr>
+        <w:rPr>
+          <w:b/>
+          <w:bCs/>
+          <w:sz w:val="24"/>
+          <w:szCs w:val="24"/>
+        </w:rPr>
+      </w:pPr>
+      <w:r>
+        <w:rPr>
+          <w:b/>
+          <w:bCs/>
+          <w:sz w:val="24"/>
+          <w:szCs w:val="24"/>
+        </w:rPr>
+        <w:t>30/04 – Tirsdag</w:t>
+      </w:r>
+    </w:p>
+    <w:p>
+      <w:pPr>
+        <w:rPr>
+          <w:b/>
+          <w:bCs/>
+          <w:sz w:val="24"/>
+          <w:szCs w:val="24"/>
+        </w:rPr>
+      </w:pPr>
+    </w:p>
+    <w:p>
+      <w:pPr>
+        <w:rPr>
+          <w:b/>
+          <w:bCs/>
+          <w:sz w:val="24"/>
+          <w:szCs w:val="24"/>
+        </w:rPr>
+      </w:pPr>
+      <w:r>
+        <w:rPr>
+          <w:b/>
+          <w:bCs/>
+          <w:sz w:val="24"/>
+          <w:szCs w:val="24"/>
+        </w:rPr>
+        <w:t>01/05 – Onsdag</w:t>
+      </w:r>
+    </w:p>
+    <w:p>
+      <w:pPr>
+        <w:rPr>
+          <w:b/>
+          <w:bCs/>
+          <w:sz w:val="24"/>
+          <w:szCs w:val="24"/>
+        </w:rPr>
+      </w:pPr>
+    </w:p>
+    <w:p>
+      <w:pPr>
+        <w:rPr>
+          <w:b/>
+          <w:bCs/>
+          <w:sz w:val="24"/>
+          <w:szCs w:val="24"/>
+        </w:rPr>
+      </w:pPr>
+      <w:r>
+        <w:rPr>
+          <w:b/>
+          <w:bCs/>
+          <w:sz w:val="24"/>
+          <w:szCs w:val="24"/>
+        </w:rPr>
+        <w:t>02/05 – Torsdag</w:t>
+      </w:r>
+    </w:p>
+    <w:p>
+      <w:pPr>
+        <w:rPr>
+          <w:b/>
+          <w:bCs/>
+          <w:sz w:val="24"/>
+          <w:szCs w:val="24"/>
+        </w:rPr>
+      </w:pPr>
+    </w:p>
+    <w:p>
+      <w:pPr>
+        <w:rPr>
+          <w:b/>
+          <w:bCs/>
+          <w:sz w:val="24"/>
+          <w:szCs w:val="24"/>
+        </w:rPr>
+      </w:pPr>
+      <w:r>
+        <w:rPr>
+          <w:b/>
+          <w:bCs/>
+          <w:sz w:val="24"/>
+          <w:szCs w:val="24"/>
+        </w:rPr>
+        <w:t>03/05 - Fredag</w:t>
+      </w:r>
     </w:p>
     <w:sectPr>
-      <w:footerReference w:type="default" r:id="rId9"/>
+      <w:footerReference w:type="default" r:id="rId10"/>
       <w:pgSz w:w="11906" w:h="16838" w:code="9"/>
       <w:pgMar w:top="1440" w:right="1644" w:bottom="1440" w:left="1644" w:header="720" w:footer="720" w:gutter="0"/>
       <w:pgNumType w:start="0"/>
@@ -3201,7 +4128,7 @@
     <w:link w:val="Overskrift1Tegn"/>
     <w:uiPriority w:val="4"/>
     <w:qFormat/>
-    <w:rsid w:val="00A122DB"/>
+    <w:rsid w:val="003D4E48"/>
     <w:pPr>
       <w:keepNext/>
       <w:keepLines/>
@@ -3211,7 +4138,7 @@
     <w:rPr>
       <w:rFonts w:asciiTheme="majorHAnsi" w:eastAsiaTheme="majorEastAsia" w:hAnsiTheme="majorHAnsi" w:cstheme="majorBidi"/>
       <w:color w:val="3F251D" w:themeColor="accent1"/>
-      <w:sz w:val="30"/>
+      <w:sz w:val="32"/>
       <w:szCs w:val="30"/>
     </w:rPr>
   </w:style>
@@ -3223,7 +4150,7 @@
     <w:uiPriority w:val="4"/>
     <w:unhideWhenUsed/>
     <w:qFormat/>
-    <w:rsid w:val="00A122DB"/>
+    <w:rsid w:val="003D4E48"/>
     <w:pPr>
       <w:keepNext/>
       <w:keepLines/>
@@ -3232,8 +4159,8 @@
     </w:pPr>
     <w:rPr>
       <w:rFonts w:asciiTheme="majorHAnsi" w:eastAsiaTheme="majorEastAsia" w:hAnsiTheme="majorHAnsi" w:cstheme="majorBidi"/>
-      <w:caps/>
       <w:color w:val="3F251D" w:themeColor="accent1"/>
+      <w:sz w:val="28"/>
     </w:rPr>
   </w:style>
   <w:style w:type="paragraph" w:styleId="Overskrift3">
@@ -3494,11 +4421,11 @@
     <w:basedOn w:val="Standardskrifttypeiafsnit"/>
     <w:link w:val="Overskrift1"/>
     <w:uiPriority w:val="4"/>
-    <w:rsid w:val="00690EFD"/>
+    <w:rsid w:val="003D4E48"/>
     <w:rPr>
       <w:rFonts w:asciiTheme="majorHAnsi" w:eastAsiaTheme="majorEastAsia" w:hAnsiTheme="majorHAnsi" w:cstheme="majorBidi"/>
       <w:color w:val="3F251D" w:themeColor="accent1"/>
-      <w:sz w:val="30"/>
+      <w:sz w:val="32"/>
       <w:szCs w:val="30"/>
     </w:rPr>
   </w:style>
@@ -3507,13 +4434,11 @@
     <w:basedOn w:val="Standardskrifttypeiafsnit"/>
     <w:link w:val="Overskrift2"/>
     <w:uiPriority w:val="4"/>
-    <w:rsid w:val="00690EFD"/>
+    <w:rsid w:val="003D4E48"/>
     <w:rPr>
       <w:rFonts w:asciiTheme="majorHAnsi" w:eastAsiaTheme="majorEastAsia" w:hAnsiTheme="majorHAnsi" w:cstheme="majorBidi"/>
-      <w:caps/>
       <w:color w:val="3F251D" w:themeColor="accent1"/>
-      <w:sz w:val="22"/>
-      <w:szCs w:val="22"/>
+      <w:sz w:val="28"/>
     </w:rPr>
   </w:style>
   <w:style w:type="character" w:customStyle="1" w:styleId="Overskrift3Tegn">
@@ -3781,7 +4706,6 @@
     <w:next w:val="Normal"/>
     <w:autoRedefine/>
     <w:uiPriority w:val="39"/>
-    <w:semiHidden/>
     <w:unhideWhenUsed/>
     <w:pPr>
       <w:spacing w:after="100"/>
@@ -4274,6 +5198,18 @@
     <w:rPr>
       <w:color w:val="993E21" w:themeColor="hyperlink"/>
       <w:u w:val="single"/>
+    </w:rPr>
+  </w:style>
+  <w:style w:type="character" w:styleId="Ulstomtale">
+    <w:name w:val="Unresolved Mention"/>
+    <w:basedOn w:val="Standardskrifttypeiafsnit"/>
+    <w:uiPriority w:val="99"/>
+    <w:semiHidden/>
+    <w:unhideWhenUsed/>
+    <w:rsid w:val="008567FB"/>
+    <w:rPr>
+      <w:color w:val="605E5C"/>
+      <w:shd w:val="clear" w:color="auto" w:fill="E1DFDD"/>
     </w:rPr>
   </w:style>
 </w:styles>

</xml_diff>

<commit_message>
arbejdet på både produkt og proces rapport
</commit_message>
<xml_diff>
--- a/Assets/Documents/Procesrapport.docx
+++ b/Assets/Documents/Procesrapport.docx
@@ -1750,7 +1750,16 @@
     </w:p>
     <w:p>
       <w:r>
-        <w:t xml:space="preserve">Inden udviklingsopstart er der truffet nogle valg for at komme frem til de frameworks, tredjeparts libraries mm. Som er valgt til projektet, dette er blandt andet valgt ud fra mange muligheder som vist via mindmap (Se bilag mindmap s. 14), i mindmap er der skrevet op til flere frameworks, databaser og diverse muligheder for at skave lige præcis det opnået udgangspunkt, efterfølgende har teamet nøje udvalgt elementer som arbejder godt sammen ift. Projektets størrelse og det ønskede resultat samt en del baseret på </w:t>
+        <w:t>Inden udviklingsopstart er der truffet nogle valg for at komme frem til de frameworks, tredjeparts libraries mm. Som er valgt til projektet, dette er blandt andet valgt ud fra mange muligheder som vist via mindmap (</w:t>
+      </w:r>
+      <w:r>
+        <w:t>se</w:t>
+      </w:r>
+      <w:r>
+        <w:t xml:space="preserve"> bilag side 213123</w:t>
+      </w:r>
+      <w:r>
+        <w:t xml:space="preserve">), i mindmap er der skrevet op til flere frameworks, databaser og diverse muligheder for at skave lige præcis det opnået udgangspunkt, efterfølgende har teamet nøje udvalgt elementer som arbejder godt sammen ift. Projektets størrelse og det ønskede resultat samt en del baseret på </w:t>
       </w:r>
       <w:r>
         <w:t>teamets erfaring og den mængde tid der er sat til forløbet.</w:t>
@@ -1761,7 +1770,13 @@
         <w:t xml:space="preserve"> </w:t>
       </w:r>
       <w:r>
-        <w:t>Herefter bliver hver opgave defineret og beskrevet i kravspecifikationen (se dokumenteret kravspecifikation i produktrapport s. 11111), i kravspecifikationen er basal funktionalitet slået sammen for at skabe overblik, det gør sig gældende blandt andet for CRUD-funktionalitet, herefter bliver hver opgave opstillet i testspecifikation (se dokumenteret test specifikation i produktrapport s. 2222).</w:t>
+        <w:t xml:space="preserve">Herefter bliver hver opgave defineret og beskrevet i kravspecifikationen (se dokumenteret kravspecifikation i produktrapport s. 11111), i kravspecifikationen er basal funktionalitet slået sammen for at skabe overblik, det gør sig gældende blandt andet for </w:t>
+      </w:r>
+      <w:r>
+        <w:t>håndtering af bøger, herunder CRUD-funktionalitet mm.</w:t>
+      </w:r>
+      <w:r>
+        <w:t xml:space="preserve"> herefter bliver hver opgave opstillet i testspecifikation (se dokumenteret test specifikation i produktrapport s. 2222).</w:t>
       </w:r>
     </w:p>
     <w:p>
@@ -1801,10 +1816,7 @@
         <w:t>123</w:t>
       </w:r>
       <w:r>
-        <w:t>13).</w:t>
-      </w:r>
-      <w:r>
-        <w:t xml:space="preserve"> </w:t>
+        <w:t xml:space="preserve">13). </w:t>
       </w:r>
     </w:p>
     <w:p>
@@ -2070,12 +2082,36 @@
     </w:p>
     <w:p>
       <w:r>
-        <w:t>En af de primære fordele ved at bruge NPM er muligheden for at se live kodeændringer direkte browseren under udviklingsfasen ved hjælp af ”npm run dev” kommandoen.</w:t>
-      </w:r>
-    </w:p>
-    <w:p>
-      <w:r>
-        <w:t xml:space="preserve">Når projektet er klar til at blive lanceret, benyttes kommandoen ”npm run build” i stedet, som genererer en optimeret version af min frontend kode, eksempelvis ved at minify </w:t>
+        <w:t>En af de primære fordele ved at bruge NPM er muligheden for at se live kodeændringer direkte browseren under udviklingsfasen ved hjælp af ”</w:t>
+      </w:r>
+      <w:proofErr w:type="spellStart"/>
+      <w:r>
+        <w:t>npm</w:t>
+      </w:r>
+      <w:proofErr w:type="spellEnd"/>
+      <w:r>
+        <w:t xml:space="preserve"> run </w:t>
+      </w:r>
+      <w:proofErr w:type="spellStart"/>
+      <w:r>
+        <w:t>dev</w:t>
+      </w:r>
+      <w:proofErr w:type="spellEnd"/>
+      <w:r>
+        <w:t>” kommandoen.</w:t>
+      </w:r>
+    </w:p>
+    <w:p>
+      <w:r>
+        <w:t>Når projektet er klar til at blive lanceret, benyttes kommandoen ”</w:t>
+      </w:r>
+      <w:proofErr w:type="spellStart"/>
+      <w:r>
+        <w:t>npm</w:t>
+      </w:r>
+      <w:proofErr w:type="spellEnd"/>
+      <w:r>
+        <w:t xml:space="preserve"> run build” i stedet, som genererer en optimeret version af min frontend kode, eksempelvis ved at minify </w:t>
       </w:r>
       <w:r>
         <w:t>CSS og JavaScript, som reducerer filstørrelsen og forbedrer ydeevnen i produktionsmiljøet.</w:t>
@@ -2118,10 +2154,7 @@
     </w:p>
     <w:p>
       <w:r>
-        <w:t>Desuden gør Composer det muligt at udnytte et stort økosystem af open-source PHP-pakker, der spænder over alt fra frameworks til utilities og libraries</w:t>
-      </w:r>
-      <w:r>
-        <w:t xml:space="preserve"> </w:t>
+        <w:t xml:space="preserve">Desuden gør Composer det muligt at udnytte et stort økosystem af open-source PHP-pakker, der spænder over alt fra frameworks til utilities og libraries </w:t>
       </w:r>
       <w:r>
         <w:t>som eksempelvis det logging library der er gjort nytte af i webshoppens administration (Link til logging library).</w:t>
@@ -2146,6 +2179,58 @@
     <w:p>
       <w:r>
         <w:t xml:space="preserve">Sail er Laravel’s indbyggede Docker-miljø som gør det nemt at opsætte og køre projektet i et isoleret og konsistent udviklingsmiljø uanset hvilket system jeg er på, samt når projektet skal gå live på en web server. </w:t>
+      </w:r>
+    </w:p>
+    <w:p>
+      <w:r>
+        <w:t>Ved hjælp af Sail er det muligt at starte hele Laravel projektet op, med installation of composer pakker og lignende, alt sammen ved hjælp af én enkelt kommando og på få sekunder / minutter hvis det er første kørsel på ny enhed.</w:t>
+      </w:r>
+    </w:p>
+    <w:p/>
+    <w:p>
+      <w:pPr>
+        <w:pStyle w:val="Overskrift2"/>
+      </w:pPr>
+      <w:r>
+        <w:t>Stripe</w:t>
+      </w:r>
+    </w:p>
+    <w:p>
+      <w:pPr>
+        <w:pStyle w:val="Overskrift2"/>
+        <w:rPr>
+          <w:sz w:val="32"/>
+          <w:szCs w:val="30"/>
+        </w:rPr>
+      </w:pPr>
+      <w:r>
+        <w:br w:type="page"/>
+      </w:r>
+    </w:p>
+    <w:p>
+      <w:pPr>
+        <w:pStyle w:val="Overskrift1"/>
+      </w:pPr>
+      <w:bookmarkStart w:id="16" w:name="_Toc163647071"/>
+      <w:r>
+        <w:lastRenderedPageBreak/>
+        <w:t>Konklusion</w:t>
+      </w:r>
+      <w:bookmarkEnd w:id="16"/>
+    </w:p>
+    <w:p>
+      <w:r>
+        <w:br w:type="page"/>
+      </w:r>
+    </w:p>
+    <w:p>
+      <w:pPr>
+        <w:pStyle w:val="Overskrift2"/>
+      </w:pPr>
+      <w:bookmarkStart w:id="17" w:name="_Toc163647072"/>
+      <w:r>
+        <w:lastRenderedPageBreak/>
+        <w:t>Referencer</w:t>
       </w:r>
     </w:p>
     <w:p>
@@ -2157,47 +2242,6 @@
         </w:rPr>
       </w:pPr>
       <w:r>
-        <w:t>Ved hjælp af Sail er det muligt at starte hele Laravel projektet op, med installation of composer pakker og lignende, alt sammen ved hjælp af én enkelt kommando og på få sekunder / minutter hvis det er første kørsel på ny enhed.</w:t>
-      </w:r>
-      <w:r>
-        <w:br w:type="page"/>
-      </w:r>
-    </w:p>
-    <w:p>
-      <w:pPr>
-        <w:pStyle w:val="Overskrift1"/>
-      </w:pPr>
-      <w:bookmarkStart w:id="16" w:name="_Toc163647071"/>
-      <w:r>
-        <w:lastRenderedPageBreak/>
-        <w:t>Konklusion</w:t>
-      </w:r>
-      <w:bookmarkEnd w:id="16"/>
-    </w:p>
-    <w:p>
-      <w:r>
-        <w:br w:type="page"/>
-      </w:r>
-    </w:p>
-    <w:p>
-      <w:pPr>
-        <w:pStyle w:val="Overskrift2"/>
-      </w:pPr>
-      <w:bookmarkStart w:id="17" w:name="_Toc163647072"/>
-      <w:r>
-        <w:lastRenderedPageBreak/>
-        <w:t>Referencer</w:t>
-      </w:r>
-    </w:p>
-    <w:p>
-      <w:pPr>
-        <w:rPr>
-          <w:rFonts w:eastAsiaTheme="majorEastAsia"/>
-          <w:sz w:val="32"/>
-          <w:szCs w:val="30"/>
-        </w:rPr>
-      </w:pPr>
-      <w:r>
         <w:br w:type="page"/>
       </w:r>
     </w:p>
@@ -2211,8 +2255,93 @@
       </w:r>
       <w:bookmarkEnd w:id="17"/>
     </w:p>
-    <w:p>
-      <w:r>
+    <w:p/>
+    <w:p>
+      <w:pPr>
+        <w:rPr>
+          <w:b/>
+          <w:bCs/>
+          <w:sz w:val="28"/>
+          <w:szCs w:val="28"/>
+        </w:rPr>
+      </w:pPr>
+      <w:r>
+        <w:rPr>
+          <w:b/>
+          <w:bCs/>
+          <w:sz w:val="28"/>
+          <w:szCs w:val="28"/>
+        </w:rPr>
+        <w:t>Mindmap</w:t>
+      </w:r>
+    </w:p>
+    <w:p>
+      <w:r>
+        <w:t xml:space="preserve">Også tilgængeligt via url: </w:t>
+      </w:r>
+      <w:hyperlink r:id="rId10" w:history="1">
+        <w:r>
+          <w:rPr>
+            <w:rStyle w:val="Hyperlink"/>
+          </w:rPr>
+          <w:t>https://github.com/MichaelAggerholm/Apprentice_Test/blob/main/Assets/Documents/mindmap.drawio.pdf</w:t>
+        </w:r>
+      </w:hyperlink>
+    </w:p>
+    <w:p>
+      <w:pPr>
+        <w:rPr>
+          <w:b/>
+          <w:bCs/>
+        </w:rPr>
+      </w:pPr>
+      <w:r>
+        <w:rPr>
+          <w:b/>
+          <w:bCs/>
+          <w:noProof/>
+        </w:rPr>
+        <w:drawing>
+          <wp:inline distT="0" distB="0" distL="0" distR="0" wp14:anchorId="19B7C61C" wp14:editId="05351117">
+            <wp:extent cx="5472430" cy="3882390"/>
+            <wp:effectExtent l="0" t="0" r="0" b="3810"/>
+            <wp:docPr id="2116620091" name="Billede 1"/>
+            <wp:cNvGraphicFramePr>
+              <a:graphicFrameLocks xmlns:a="http://schemas.openxmlformats.org/drawingml/2006/main" noChangeAspect="1"/>
+            </wp:cNvGraphicFramePr>
+            <a:graphic xmlns:a="http://schemas.openxmlformats.org/drawingml/2006/main">
+              <a:graphicData uri="http://schemas.openxmlformats.org/drawingml/2006/picture">
+                <pic:pic xmlns:pic="http://schemas.openxmlformats.org/drawingml/2006/picture">
+                  <pic:nvPicPr>
+                    <pic:cNvPr id="2116620091" name=""/>
+                    <pic:cNvPicPr/>
+                  </pic:nvPicPr>
+                  <pic:blipFill>
+                    <a:blip r:embed="rId11"/>
+                    <a:stretch>
+                      <a:fillRect/>
+                    </a:stretch>
+                  </pic:blipFill>
+                  <pic:spPr>
+                    <a:xfrm>
+                      <a:off x="0" y="0"/>
+                      <a:ext cx="5472430" cy="3882390"/>
+                    </a:xfrm>
+                    <a:prstGeom prst="rect">
+                      <a:avLst/>
+                    </a:prstGeom>
+                  </pic:spPr>
+                </pic:pic>
+              </a:graphicData>
+            </a:graphic>
+          </wp:inline>
+        </w:drawing>
+      </w:r>
+      <w:r>
+        <w:rPr>
+          <w:b/>
+          <w:bCs/>
+        </w:rPr>
         <w:br w:type="page"/>
       </w:r>
     </w:p>
@@ -2841,7 +2970,7 @@
       </w:r>
     </w:p>
     <w:sectPr>
-      <w:footerReference w:type="default" r:id="rId10"/>
+      <w:footerReference w:type="default" r:id="rId12"/>
       <w:pgSz w:w="11906" w:h="16838" w:code="9"/>
       <w:pgMar w:top="1440" w:right="1644" w:bottom="1440" w:left="1644" w:header="720" w:footer="720" w:gutter="0"/>
       <w:pgNumType w:start="0"/>
@@ -4277,6 +4406,7 @@
   <w:style w:type="character" w:default="1" w:styleId="Standardskrifttypeiafsnit">
     <w:name w:val="Default Paragraph Font"/>
     <w:uiPriority w:val="1"/>
+    <w:semiHidden/>
     <w:unhideWhenUsed/>
   </w:style>
   <w:style w:type="table" w:default="1" w:styleId="Tabel-Normal">
@@ -5210,6 +5340,18 @@
     <w:rPr>
       <w:color w:val="605E5C"/>
       <w:shd w:val="clear" w:color="auto" w:fill="E1DFDD"/>
+    </w:rPr>
+  </w:style>
+  <w:style w:type="character" w:styleId="BesgtLink">
+    <w:name w:val="FollowedHyperlink"/>
+    <w:basedOn w:val="Standardskrifttypeiafsnit"/>
+    <w:uiPriority w:val="99"/>
+    <w:semiHidden/>
+    <w:unhideWhenUsed/>
+    <w:rsid w:val="00F013B5"/>
+    <w:rPr>
+      <w:color w:val="956400" w:themeColor="followedHyperlink"/>
+      <w:u w:val="single"/>
     </w:rPr>
   </w:style>
 </w:styles>

</xml_diff>

<commit_message>
Opdatering af rapporter samt tidsplaner efter dagens arbejde
</commit_message>
<xml_diff>
--- a/Assets/Documents/Procesrapport.docx
+++ b/Assets/Documents/Procesrapport.docx
@@ -2082,36 +2082,12 @@
     </w:p>
     <w:p>
       <w:r>
-        <w:t>En af de primære fordele ved at bruge NPM er muligheden for at se live kodeændringer direkte browseren under udviklingsfasen ved hjælp af ”</w:t>
-      </w:r>
-      <w:proofErr w:type="spellStart"/>
-      <w:r>
-        <w:t>npm</w:t>
-      </w:r>
-      <w:proofErr w:type="spellEnd"/>
-      <w:r>
-        <w:t xml:space="preserve"> run </w:t>
-      </w:r>
-      <w:proofErr w:type="spellStart"/>
-      <w:r>
-        <w:t>dev</w:t>
-      </w:r>
-      <w:proofErr w:type="spellEnd"/>
-      <w:r>
-        <w:t>” kommandoen.</w:t>
-      </w:r>
-    </w:p>
-    <w:p>
-      <w:r>
-        <w:t>Når projektet er klar til at blive lanceret, benyttes kommandoen ”</w:t>
-      </w:r>
-      <w:proofErr w:type="spellStart"/>
-      <w:r>
-        <w:t>npm</w:t>
-      </w:r>
-      <w:proofErr w:type="spellEnd"/>
-      <w:r>
-        <w:t xml:space="preserve"> run build” i stedet, som genererer en optimeret version af min frontend kode, eksempelvis ved at minify </w:t>
+        <w:t>En af de primære fordele ved at bruge NPM er muligheden for at se live kodeændringer direkte browseren under udviklingsfasen ved hjælp af ”npm run dev” kommandoen.</w:t>
+      </w:r>
+    </w:p>
+    <w:p>
+      <w:r>
+        <w:t xml:space="preserve">Når projektet er klar til at blive lanceret, benyttes kommandoen ”npm run build” i stedet, som genererer en optimeret version af min frontend kode, eksempelvis ved at minify </w:t>
       </w:r>
       <w:r>
         <w:t>CSS og JavaScript, som reducerer filstørrelsen og forbedrer ydeevnen i produktionsmiljøet.</w:t>
@@ -2196,13 +2172,23 @@
       </w:r>
     </w:p>
     <w:p>
-      <w:pPr>
-        <w:pStyle w:val="Overskrift2"/>
+      <w:r>
+        <w:t>Stripe er valgt som betalingsløsning for webshoppen</w:t>
+      </w:r>
+      <w:r>
+        <w:t>. Stripe tilbyder en brugervenlig platform og gør det nemt at integrere betalingsfunktionalitet i webshoppen.</w:t>
+      </w:r>
+    </w:p>
+    <w:p>
+      <w:pPr>
         <w:rPr>
           <w:sz w:val="32"/>
           <w:szCs w:val="30"/>
         </w:rPr>
       </w:pPr>
+      <w:r>
+        <w:t xml:space="preserve">Med Stripe kan kunder betale via kreditkort, dankort og debetkort. En af de mest tiltalende funktioner ved Stripe et meget brugervenlige onlinepanel, her kan man via en token logge ind og dermed have overblik over alle salg, betalinger og lignende som er foretaget fra webshoppen. </w:t>
+      </w:r>
       <w:r>
         <w:br w:type="page"/>
       </w:r>
@@ -2389,15 +2375,7 @@
     </w:p>
     <w:p>
       <w:r>
-        <w:t xml:space="preserve">Intro til svendeprøve på </w:t>
-      </w:r>
-      <w:proofErr w:type="spellStart"/>
-      <w:r>
-        <w:t>TechCollege</w:t>
-      </w:r>
-      <w:proofErr w:type="spellEnd"/>
-      <w:r>
-        <w:t>.</w:t>
+        <w:t>Intro til svendeprøve på TechCollege.</w:t>
       </w:r>
       <w:r>
         <w:br/>
@@ -2409,23 +2387,7 @@
       </w:r>
       <w:r>
         <w:br/>
-        <w:t xml:space="preserve">Opsætning af Git </w:t>
-      </w:r>
-      <w:proofErr w:type="spellStart"/>
-      <w:r>
-        <w:t>repository</w:t>
-      </w:r>
-      <w:proofErr w:type="spellEnd"/>
-      <w:r>
-        <w:t xml:space="preserve"> til lagring af alle </w:t>
-      </w:r>
-      <w:proofErr w:type="spellStart"/>
-      <w:r>
-        <w:t>projektfiler</w:t>
-      </w:r>
-      <w:proofErr w:type="spellEnd"/>
-      <w:r>
-        <w:t xml:space="preserve">. </w:t>
+        <w:t xml:space="preserve">Opsætning af Git repository til lagring af alle projektfiler. </w:t>
       </w:r>
       <w:r>
         <w:br/>
@@ -2469,22 +2431,24 @@
         <w:br/>
         <w:t xml:space="preserve">Udarbejdelse af </w:t>
       </w:r>
-      <w:proofErr w:type="spellStart"/>
-      <w:r>
-        <w:t>Gantt</w:t>
-      </w:r>
-      <w:proofErr w:type="spellEnd"/>
-      <w:r>
-        <w:t>-tidsplan.</w:t>
-      </w:r>
-      <w:r>
-        <w:br/>
-        <w:t>Opstilling af tasks på Kanban board.</w:t>
+      <w:r>
+        <w:t>Estimeret tidsplan</w:t>
+      </w:r>
+      <w:r>
+        <w:t>.</w:t>
       </w:r>
       <w:r>
         <w:br/>
         <w:t>Opsætning af Kravspecifikation og Testspecifikation.</w:t>
       </w:r>
+      <w:r>
+        <w:br/>
+        <w:t>Opsætning af databasediagram</w:t>
+      </w:r>
+      <w:r>
+        <w:br/>
+        <w:t>Opsætning af klassediagram</w:t>
+      </w:r>
     </w:p>
     <w:p>
       <w:pPr>
@@ -2506,6 +2470,22 @@
       </w:r>
     </w:p>
     <w:p>
+      <w:r>
+        <w:t xml:space="preserve">Udarbejdet begrundelse </w:t>
+      </w:r>
+      <w:r>
+        <w:t>for valg af metoder og teknologier</w:t>
+      </w:r>
+      <w:r>
+        <w:br/>
+        <w:t>Beskrivelse af produktets arkitektur i produktrapporten</w:t>
+      </w:r>
+      <w:r>
+        <w:br/>
+        <w:t>Beskrivelse af projektplanlægningen og det fremtidige forløb i procesrapporten.</w:t>
+      </w:r>
+    </w:p>
+    <w:p>
       <w:pPr>
         <w:rPr>
           <w:b/>
@@ -2514,35 +2494,34 @@
           <w:szCs w:val="24"/>
         </w:rPr>
       </w:pPr>
-    </w:p>
-    <w:p>
-      <w:pPr>
+      <w:r>
         <w:rPr>
           <w:b/>
           <w:bCs/>
           <w:sz w:val="24"/>
           <w:szCs w:val="24"/>
         </w:rPr>
-      </w:pPr>
-      <w:r>
+        <w:t>12/04 – Fredag</w:t>
+      </w:r>
+    </w:p>
+    <w:p>
+      <w:pPr>
         <w:rPr>
           <w:b/>
           <w:bCs/>
           <w:sz w:val="24"/>
           <w:szCs w:val="24"/>
         </w:rPr>
-        <w:t>12/04 – Fredag</w:t>
-      </w:r>
-    </w:p>
-    <w:p>
-      <w:pPr>
-        <w:rPr>
-          <w:b/>
-          <w:bCs/>
-          <w:sz w:val="24"/>
-          <w:szCs w:val="24"/>
-        </w:rPr>
-      </w:pPr>
+      </w:pPr>
+      <w:r>
+        <w:t>Opstilling af</w:t>
+      </w:r>
+      <w:r>
+        <w:t xml:space="preserve"> udviklingstasks </w:t>
+      </w:r>
+      <w:r>
+        <w:t>på Kanban board.</w:t>
+      </w:r>
     </w:p>
     <w:p>
       <w:pPr>
@@ -4406,7 +4385,6 @@
   <w:style w:type="character" w:default="1" w:styleId="Standardskrifttypeiafsnit">
     <w:name w:val="Default Paragraph Font"/>
     <w:uiPriority w:val="1"/>
-    <w:semiHidden/>
     <w:unhideWhenUsed/>
   </w:style>
   <w:style w:type="table" w:default="1" w:styleId="Tabel-Normal">

</xml_diff>

<commit_message>
Opdatering af procesrapport med dagens bilag
</commit_message>
<xml_diff>
--- a/Assets/Documents/Procesrapport.docx
+++ b/Assets/Documents/Procesrapport.docx
@@ -2082,12 +2082,36 @@
     </w:p>
     <w:p>
       <w:r>
-        <w:t>En af de primære fordele ved at bruge NPM er muligheden for at se live kodeændringer direkte browseren under udviklingsfasen ved hjælp af ”npm run dev” kommandoen.</w:t>
-      </w:r>
-    </w:p>
-    <w:p>
-      <w:r>
-        <w:t xml:space="preserve">Når projektet er klar til at blive lanceret, benyttes kommandoen ”npm run build” i stedet, som genererer en optimeret version af min frontend kode, eksempelvis ved at minify </w:t>
+        <w:t>En af de primære fordele ved at bruge NPM er muligheden for at se live kodeændringer direkte browseren under udviklingsfasen ved hjælp af ”</w:t>
+      </w:r>
+      <w:proofErr w:type="spellStart"/>
+      <w:r>
+        <w:t>npm</w:t>
+      </w:r>
+      <w:proofErr w:type="spellEnd"/>
+      <w:r>
+        <w:t xml:space="preserve"> run </w:t>
+      </w:r>
+      <w:proofErr w:type="spellStart"/>
+      <w:r>
+        <w:t>dev</w:t>
+      </w:r>
+      <w:proofErr w:type="spellEnd"/>
+      <w:r>
+        <w:t>” kommandoen.</w:t>
+      </w:r>
+    </w:p>
+    <w:p>
+      <w:r>
+        <w:t>Når projektet er klar til at blive lanceret, benyttes kommandoen ”</w:t>
+      </w:r>
+      <w:proofErr w:type="spellStart"/>
+      <w:r>
+        <w:t>npm</w:t>
+      </w:r>
+      <w:proofErr w:type="spellEnd"/>
+      <w:r>
+        <w:t xml:space="preserve"> run build” i stedet, som genererer en optimeret version af min frontend kode, eksempelvis ved at minify </w:t>
       </w:r>
       <w:r>
         <w:t>CSS og JavaScript, som reducerer filstørrelsen og forbedrer ydeevnen i produktionsmiljøet.</w:t>
@@ -2333,6 +2357,180 @@
     </w:p>
     <w:p>
       <w:pPr>
+        <w:rPr>
+          <w:b/>
+          <w:bCs/>
+          <w:sz w:val="28"/>
+          <w:szCs w:val="28"/>
+        </w:rPr>
+      </w:pPr>
+      <w:r>
+        <w:rPr>
+          <w:b/>
+          <w:bCs/>
+          <w:sz w:val="28"/>
+          <w:szCs w:val="28"/>
+        </w:rPr>
+        <w:lastRenderedPageBreak/>
+        <w:t>Databasediagram</w:t>
+      </w:r>
+    </w:p>
+    <w:p>
+      <w:r>
+        <w:t xml:space="preserve">Også tilgængeligt via url: </w:t>
+      </w:r>
+      <w:hyperlink r:id="rId12" w:history="1">
+        <w:r>
+          <w:rPr>
+            <w:rStyle w:val="Hyperlink"/>
+          </w:rPr>
+          <w:t>https://github.com/MichaelAggerholm/Apprentice_Test/blob/main/Assets/Documents/database_diagram.drawio.pdf</w:t>
+        </w:r>
+      </w:hyperlink>
+    </w:p>
+    <w:p>
+      <w:r>
+        <w:drawing>
+          <wp:inline distT="0" distB="0" distL="0" distR="0" wp14:anchorId="0C5F91D4" wp14:editId="68425541">
+            <wp:extent cx="5472430" cy="3707130"/>
+            <wp:effectExtent l="0" t="0" r="0" b="7620"/>
+            <wp:docPr id="1685603489" name="Billede 1"/>
+            <wp:cNvGraphicFramePr>
+              <a:graphicFrameLocks xmlns:a="http://schemas.openxmlformats.org/drawingml/2006/main" noChangeAspect="1"/>
+            </wp:cNvGraphicFramePr>
+            <a:graphic xmlns:a="http://schemas.openxmlformats.org/drawingml/2006/main">
+              <a:graphicData uri="http://schemas.openxmlformats.org/drawingml/2006/picture">
+                <pic:pic xmlns:pic="http://schemas.openxmlformats.org/drawingml/2006/picture">
+                  <pic:nvPicPr>
+                    <pic:cNvPr id="1685603489" name=""/>
+                    <pic:cNvPicPr/>
+                  </pic:nvPicPr>
+                  <pic:blipFill>
+                    <a:blip r:embed="rId13"/>
+                    <a:stretch>
+                      <a:fillRect/>
+                    </a:stretch>
+                  </pic:blipFill>
+                  <pic:spPr>
+                    <a:xfrm>
+                      <a:off x="0" y="0"/>
+                      <a:ext cx="5472430" cy="3707130"/>
+                    </a:xfrm>
+                    <a:prstGeom prst="rect">
+                      <a:avLst/>
+                    </a:prstGeom>
+                  </pic:spPr>
+                </pic:pic>
+              </a:graphicData>
+            </a:graphic>
+          </wp:inline>
+        </w:drawing>
+      </w:r>
+    </w:p>
+    <w:p>
+      <w:pPr>
+        <w:rPr>
+          <w:b/>
+          <w:bCs/>
+          <w:sz w:val="28"/>
+          <w:szCs w:val="28"/>
+        </w:rPr>
+      </w:pPr>
+      <w:r>
+        <w:rPr>
+          <w:b/>
+          <w:bCs/>
+          <w:sz w:val="28"/>
+          <w:szCs w:val="28"/>
+        </w:rPr>
+        <w:br w:type="page"/>
+      </w:r>
+    </w:p>
+    <w:p>
+      <w:pPr>
+        <w:rPr>
+          <w:b/>
+          <w:bCs/>
+          <w:sz w:val="28"/>
+          <w:szCs w:val="28"/>
+        </w:rPr>
+      </w:pPr>
+      <w:r>
+        <w:rPr>
+          <w:b/>
+          <w:bCs/>
+          <w:sz w:val="28"/>
+          <w:szCs w:val="28"/>
+        </w:rPr>
+        <w:lastRenderedPageBreak/>
+        <w:t>Klassediagram</w:t>
+      </w:r>
+    </w:p>
+    <w:p>
+      <w:r>
+        <w:t xml:space="preserve">Også tilgængeligt via url: </w:t>
+      </w:r>
+      <w:hyperlink r:id="rId14" w:history="1">
+        <w:r>
+          <w:rPr>
+            <w:rStyle w:val="Hyperlink"/>
+          </w:rPr>
+          <w:t>https://github.com/MichaelAggerholm/Apprentice_Test/blob/main/Assets/Documents/klasse_diagram.drawio.pdf</w:t>
+        </w:r>
+      </w:hyperlink>
+    </w:p>
+    <w:p>
+      <w:pPr>
+        <w:rPr>
+          <w:rFonts w:asciiTheme="majorHAnsi" w:eastAsiaTheme="majorEastAsia" w:hAnsiTheme="majorHAnsi" w:cstheme="majorBidi"/>
+          <w:color w:val="3F251D" w:themeColor="accent1"/>
+          <w:sz w:val="32"/>
+          <w:szCs w:val="30"/>
+        </w:rPr>
+      </w:pPr>
+      <w:r>
+        <w:drawing>
+          <wp:inline distT="0" distB="0" distL="0" distR="0" wp14:anchorId="7FC7CE8D" wp14:editId="0A634172">
+            <wp:extent cx="5472430" cy="4217670"/>
+            <wp:effectExtent l="0" t="0" r="0" b="0"/>
+            <wp:docPr id="722097289" name="Billede 1"/>
+            <wp:cNvGraphicFramePr>
+              <a:graphicFrameLocks xmlns:a="http://schemas.openxmlformats.org/drawingml/2006/main" noChangeAspect="1"/>
+            </wp:cNvGraphicFramePr>
+            <a:graphic xmlns:a="http://schemas.openxmlformats.org/drawingml/2006/main">
+              <a:graphicData uri="http://schemas.openxmlformats.org/drawingml/2006/picture">
+                <pic:pic xmlns:pic="http://schemas.openxmlformats.org/drawingml/2006/picture">
+                  <pic:nvPicPr>
+                    <pic:cNvPr id="722097289" name=""/>
+                    <pic:cNvPicPr/>
+                  </pic:nvPicPr>
+                  <pic:blipFill>
+                    <a:blip r:embed="rId15"/>
+                    <a:stretch>
+                      <a:fillRect/>
+                    </a:stretch>
+                  </pic:blipFill>
+                  <pic:spPr>
+                    <a:xfrm>
+                      <a:off x="0" y="0"/>
+                      <a:ext cx="5472430" cy="4217670"/>
+                    </a:xfrm>
+                    <a:prstGeom prst="rect">
+                      <a:avLst/>
+                    </a:prstGeom>
+                  </pic:spPr>
+                </pic:pic>
+              </a:graphicData>
+            </a:graphic>
+          </wp:inline>
+        </w:drawing>
+      </w:r>
+      <w:r>
+        <w:br w:type="page"/>
+      </w:r>
+    </w:p>
+    <w:p>
+      <w:pPr>
         <w:pStyle w:val="Overskrift1"/>
       </w:pPr>
       <w:r>
@@ -2375,7 +2573,15 @@
     </w:p>
     <w:p>
       <w:r>
-        <w:t>Intro til svendeprøve på TechCollege.</w:t>
+        <w:t xml:space="preserve">Intro til svendeprøve på </w:t>
+      </w:r>
+      <w:proofErr w:type="spellStart"/>
+      <w:r>
+        <w:t>TechCollege</w:t>
+      </w:r>
+      <w:proofErr w:type="spellEnd"/>
+      <w:r>
+        <w:t>.</w:t>
       </w:r>
       <w:r>
         <w:br/>
@@ -2387,7 +2593,23 @@
       </w:r>
       <w:r>
         <w:br/>
-        <w:t xml:space="preserve">Opsætning af Git repository til lagring af alle projektfiler. </w:t>
+        <w:t xml:space="preserve">Opsætning af Git </w:t>
+      </w:r>
+      <w:proofErr w:type="spellStart"/>
+      <w:r>
+        <w:t>repository</w:t>
+      </w:r>
+      <w:proofErr w:type="spellEnd"/>
+      <w:r>
+        <w:t xml:space="preserve"> til lagring af alle </w:t>
+      </w:r>
+      <w:proofErr w:type="spellStart"/>
+      <w:r>
+        <w:t>projektfiler</w:t>
+      </w:r>
+      <w:proofErr w:type="spellEnd"/>
+      <w:r>
+        <w:t xml:space="preserve">. </w:t>
       </w:r>
       <w:r>
         <w:br/>
@@ -2949,7 +3171,7 @@
       </w:r>
     </w:p>
     <w:sectPr>
-      <w:footerReference w:type="default" r:id="rId12"/>
+      <w:footerReference w:type="default" r:id="rId16"/>
       <w:pgSz w:w="11906" w:h="16838" w:code="9"/>
       <w:pgMar w:top="1440" w:right="1644" w:bottom="1440" w:left="1644" w:header="720" w:footer="720" w:gutter="0"/>
       <w:pgNumType w:start="0"/>
@@ -4385,6 +4607,7 @@
   <w:style w:type="character" w:default="1" w:styleId="Standardskrifttypeiafsnit">
     <w:name w:val="Default Paragraph Font"/>
     <w:uiPriority w:val="1"/>
+    <w:semiHidden/>
     <w:unhideWhenUsed/>
   </w:style>
   <w:style w:type="table" w:default="1" w:styleId="Tabel-Normal">

</xml_diff>

<commit_message>
tilføjelse af bilag til procesrapport
</commit_message>
<xml_diff>
--- a/Assets/Documents/Procesrapport.docx
+++ b/Assets/Documents/Procesrapport.docx
@@ -2265,6 +2265,11 @@
       </w:r>
       <w:bookmarkEnd w:id="17"/>
     </w:p>
+    <w:p>
+      <w:r>
+        <w:t xml:space="preserve">Herunder findes bilag. </w:t>
+      </w:r>
+    </w:p>
     <w:p/>
     <w:p>
       <w:pPr>
@@ -2390,6 +2395,9 @@
     </w:p>
     <w:p>
       <w:r>
+        <w:rPr>
+          <w:noProof/>
+        </w:rPr>
         <w:drawing>
           <wp:inline distT="0" distB="0" distL="0" distR="0" wp14:anchorId="0C5F91D4" wp14:editId="68425541">
             <wp:extent cx="5472430" cy="3707130"/>
@@ -2480,15 +2488,10 @@
       </w:hyperlink>
     </w:p>
     <w:p>
-      <w:pPr>
-        <w:rPr>
-          <w:rFonts w:asciiTheme="majorHAnsi" w:eastAsiaTheme="majorEastAsia" w:hAnsiTheme="majorHAnsi" w:cstheme="majorBidi"/>
-          <w:color w:val="3F251D" w:themeColor="accent1"/>
-          <w:sz w:val="32"/>
-          <w:szCs w:val="30"/>
-        </w:rPr>
-      </w:pPr>
-      <w:r>
+      <w:r>
+        <w:rPr>
+          <w:noProof/>
+        </w:rPr>
         <w:drawing>
           <wp:inline distT="0" distB="0" distL="0" distR="0" wp14:anchorId="7FC7CE8D" wp14:editId="0A634172">
             <wp:extent cx="5472430" cy="4217670"/>
@@ -2525,7 +2528,254 @@
           </wp:inline>
         </w:drawing>
       </w:r>
-      <w:r>
+    </w:p>
+    <w:p>
+      <w:r>
+        <w:br w:type="page"/>
+      </w:r>
+    </w:p>
+    <w:p>
+      <w:pPr>
+        <w:rPr>
+          <w:b/>
+          <w:bCs/>
+        </w:rPr>
+      </w:pPr>
+      <w:r>
+        <w:rPr>
+          <w:b/>
+          <w:bCs/>
+          <w:sz w:val="28"/>
+          <w:szCs w:val="28"/>
+        </w:rPr>
+        <w:lastRenderedPageBreak/>
+        <w:t>Kanban Fase 1 – opstart af projekt</w:t>
+      </w:r>
+    </w:p>
+    <w:p>
+      <w:r>
+        <w:t xml:space="preserve">Dette billede fra Kanban boardet er taget ved projektets opstart, lige inden opsætningen af Laravel projektet. </w:t>
+      </w:r>
+    </w:p>
+    <w:p>
+      <w:r>
+        <w:t>For at se Kanban boardet ’s nuværende fase, kan det tilgås via GitHub URL:</w:t>
+      </w:r>
+      <w:r>
+        <w:br/>
+      </w:r>
+      <w:hyperlink r:id="rId16" w:history="1">
+        <w:r>
+          <w:rPr>
+            <w:rStyle w:val="Hyperlink"/>
+          </w:rPr>
+          <w:t>https://github.com/users/MichaelAggerholm/projects/2/views/1</w:t>
+        </w:r>
+      </w:hyperlink>
+    </w:p>
+    <w:p>
+      <w:pPr>
+        <w:rPr>
+          <w:b/>
+          <w:bCs/>
+        </w:rPr>
+      </w:pPr>
+      <w:r>
+        <w:rPr>
+          <w:b/>
+          <w:bCs/>
+        </w:rPr>
+        <w:drawing>
+          <wp:inline distT="0" distB="0" distL="0" distR="0" wp14:anchorId="4C166AC1" wp14:editId="444227D4">
+            <wp:extent cx="5472430" cy="2552700"/>
+            <wp:effectExtent l="0" t="0" r="0" b="0"/>
+            <wp:docPr id="459469525" name="Billede 1"/>
+            <wp:cNvGraphicFramePr>
+              <a:graphicFrameLocks xmlns:a="http://schemas.openxmlformats.org/drawingml/2006/main" noChangeAspect="1"/>
+            </wp:cNvGraphicFramePr>
+            <a:graphic xmlns:a="http://schemas.openxmlformats.org/drawingml/2006/main">
+              <a:graphicData uri="http://schemas.openxmlformats.org/drawingml/2006/picture">
+                <pic:pic xmlns:pic="http://schemas.openxmlformats.org/drawingml/2006/picture">
+                  <pic:nvPicPr>
+                    <pic:cNvPr id="459469525" name=""/>
+                    <pic:cNvPicPr/>
+                  </pic:nvPicPr>
+                  <pic:blipFill>
+                    <a:blip r:embed="rId17"/>
+                    <a:stretch>
+                      <a:fillRect/>
+                    </a:stretch>
+                  </pic:blipFill>
+                  <pic:spPr>
+                    <a:xfrm>
+                      <a:off x="0" y="0"/>
+                      <a:ext cx="5472430" cy="2552700"/>
+                    </a:xfrm>
+                    <a:prstGeom prst="rect">
+                      <a:avLst/>
+                    </a:prstGeom>
+                  </pic:spPr>
+                </pic:pic>
+              </a:graphicData>
+            </a:graphic>
+          </wp:inline>
+        </w:drawing>
+      </w:r>
+    </w:p>
+    <w:p>
+      <w:pPr>
+        <w:rPr>
+          <w:b/>
+          <w:bCs/>
+        </w:rPr>
+      </w:pPr>
+      <w:r>
+        <w:rPr>
+          <w:b/>
+          <w:bCs/>
+        </w:rPr>
+        <w:br w:type="page"/>
+      </w:r>
+    </w:p>
+    <w:p>
+      <w:pPr>
+        <w:rPr>
+          <w:b/>
+          <w:bCs/>
+        </w:rPr>
+      </w:pPr>
+      <w:r>
+        <w:rPr>
+          <w:b/>
+          <w:bCs/>
+          <w:sz w:val="28"/>
+          <w:szCs w:val="28"/>
+        </w:rPr>
+        <w:lastRenderedPageBreak/>
+        <w:t xml:space="preserve">Kanban Fase </w:t>
+      </w:r>
+      <w:r>
+        <w:rPr>
+          <w:b/>
+          <w:bCs/>
+          <w:sz w:val="28"/>
+          <w:szCs w:val="28"/>
+        </w:rPr>
+        <w:t>2</w:t>
+      </w:r>
+      <w:r>
+        <w:rPr>
+          <w:b/>
+          <w:bCs/>
+          <w:sz w:val="28"/>
+          <w:szCs w:val="28"/>
+        </w:rPr>
+        <w:t xml:space="preserve"> – </w:t>
+      </w:r>
+      <w:r>
+        <w:rPr>
+          <w:b/>
+          <w:bCs/>
+          <w:sz w:val="28"/>
+          <w:szCs w:val="28"/>
+        </w:rPr>
+        <w:t>midtvejs i</w:t>
+      </w:r>
+      <w:r>
+        <w:rPr>
+          <w:b/>
+          <w:bCs/>
+          <w:sz w:val="28"/>
+          <w:szCs w:val="28"/>
+        </w:rPr>
+        <w:t xml:space="preserve"> projekt</w:t>
+      </w:r>
+    </w:p>
+    <w:p>
+      <w:pPr>
+        <w:rPr>
+          <w:b/>
+          <w:bCs/>
+        </w:rPr>
+      </w:pPr>
+      <w:r>
+        <w:rPr>
+          <w:b/>
+          <w:bCs/>
+        </w:rPr>
+        <w:br w:type="page"/>
+      </w:r>
+    </w:p>
+    <w:p>
+      <w:pPr>
+        <w:rPr>
+          <w:b/>
+          <w:bCs/>
+        </w:rPr>
+      </w:pPr>
+      <w:r>
+        <w:rPr>
+          <w:b/>
+          <w:bCs/>
+          <w:sz w:val="28"/>
+          <w:szCs w:val="28"/>
+        </w:rPr>
+        <w:lastRenderedPageBreak/>
+        <w:t xml:space="preserve">Kanban Fase </w:t>
+      </w:r>
+      <w:r>
+        <w:rPr>
+          <w:b/>
+          <w:bCs/>
+          <w:sz w:val="28"/>
+          <w:szCs w:val="28"/>
+        </w:rPr>
+        <w:t>3</w:t>
+      </w:r>
+      <w:r>
+        <w:rPr>
+          <w:b/>
+          <w:bCs/>
+          <w:sz w:val="28"/>
+          <w:szCs w:val="28"/>
+        </w:rPr>
+        <w:t xml:space="preserve"> – </w:t>
+      </w:r>
+      <w:r>
+        <w:rPr>
+          <w:b/>
+          <w:bCs/>
+          <w:sz w:val="28"/>
+          <w:szCs w:val="28"/>
+        </w:rPr>
+        <w:t xml:space="preserve">Afslutning </w:t>
+      </w:r>
+      <w:r>
+        <w:rPr>
+          <w:b/>
+          <w:bCs/>
+          <w:sz w:val="28"/>
+          <w:szCs w:val="28"/>
+        </w:rPr>
+        <w:t>af projekt</w:t>
+      </w:r>
+    </w:p>
+    <w:p>
+      <w:pPr>
+        <w:rPr>
+          <w:rFonts w:asciiTheme="majorHAnsi" w:eastAsiaTheme="majorEastAsia" w:hAnsiTheme="majorHAnsi" w:cstheme="majorBidi"/>
+          <w:b/>
+          <w:bCs/>
+          <w:color w:val="3F251D" w:themeColor="accent1"/>
+          <w:sz w:val="32"/>
+          <w:szCs w:val="30"/>
+        </w:rPr>
+      </w:pPr>
+      <w:r>
+        <w:rPr>
+          <w:b/>
+          <w:bCs/>
+        </w:rPr>
         <w:br w:type="page"/>
       </w:r>
     </w:p>
@@ -3171,7 +3421,7 @@
       </w:r>
     </w:p>
     <w:sectPr>
-      <w:footerReference w:type="default" r:id="rId16"/>
+      <w:footerReference w:type="default" r:id="rId18"/>
       <w:pgSz w:w="11906" w:h="16838" w:code="9"/>
       <w:pgMar w:top="1440" w:right="1644" w:bottom="1440" w:left="1644" w:header="720" w:footer="720" w:gutter="0"/>
       <w:pgNumType w:start="0"/>

</xml_diff>

<commit_message>
tilføjet logbog for dagens arbejde til procesrapport.
</commit_message>
<xml_diff>
--- a/Assets/Documents/Procesrapport.docx
+++ b/Assets/Documents/Procesrapport.docx
@@ -2584,6 +2584,7 @@
         <w:rPr>
           <w:b/>
           <w:bCs/>
+          <w:noProof/>
         </w:rPr>
         <w:drawing>
           <wp:inline distT="0" distB="0" distL="0" distR="0" wp14:anchorId="4C166AC1" wp14:editId="444227D4">
@@ -2825,11 +2826,9 @@
       <w:r>
         <w:t xml:space="preserve">Intro til svendeprøve på </w:t>
       </w:r>
-      <w:proofErr w:type="spellStart"/>
-      <w:r>
-        <w:t>TechCollege</w:t>
-      </w:r>
-      <w:proofErr w:type="spellEnd"/>
+      <w:r>
+        <w:t>Tech College</w:t>
+      </w:r>
       <w:r>
         <w:t>.</w:t>
       </w:r>
@@ -2843,23 +2842,7 @@
       </w:r>
       <w:r>
         <w:br/>
-        <w:t xml:space="preserve">Opsætning af Git </w:t>
-      </w:r>
-      <w:proofErr w:type="spellStart"/>
-      <w:r>
-        <w:t>repository</w:t>
-      </w:r>
-      <w:proofErr w:type="spellEnd"/>
-      <w:r>
-        <w:t xml:space="preserve"> til lagring af alle </w:t>
-      </w:r>
-      <w:proofErr w:type="spellStart"/>
-      <w:r>
-        <w:t>projektfiler</w:t>
-      </w:r>
-      <w:proofErr w:type="spellEnd"/>
-      <w:r>
-        <w:t xml:space="preserve">. </w:t>
+        <w:t xml:space="preserve">Opsætning af Git repository til lagring af alle projektfiler. </w:t>
       </w:r>
       <w:r>
         <w:br/>
@@ -2977,6 +2960,25 @@
       </w:r>
     </w:p>
     <w:p>
+      <w:r>
+        <w:t>Opstilling af</w:t>
+      </w:r>
+      <w:r>
+        <w:t xml:space="preserve"> udviklingstasks </w:t>
+      </w:r>
+      <w:r>
+        <w:t>på Kanban board.</w:t>
+      </w:r>
+      <w:r>
+        <w:br/>
+        <w:t>Opsætning af Laravel applikation</w:t>
+      </w:r>
+      <w:r>
+        <w:br/>
+        <w:t>Opsætning af GitHub Actions til automatisk test workflow.</w:t>
+      </w:r>
+    </w:p>
+    <w:p>
       <w:pPr>
         <w:rPr>
           <w:b/>
@@ -2986,33 +2988,24 @@
         </w:rPr>
       </w:pPr>
       <w:r>
-        <w:t>Opstilling af</w:t>
-      </w:r>
-      <w:r>
-        <w:t xml:space="preserve"> udviklingstasks </w:t>
-      </w:r>
-      <w:r>
-        <w:t>på Kanban board.</w:t>
-      </w:r>
-    </w:p>
-    <w:p>
-      <w:pPr>
         <w:rPr>
           <w:b/>
           <w:bCs/>
           <w:sz w:val="24"/>
           <w:szCs w:val="24"/>
         </w:rPr>
-      </w:pPr>
-      <w:r>
+        <w:t>15/04 – Mandag</w:t>
+      </w:r>
+    </w:p>
+    <w:p>
+      <w:pPr>
         <w:rPr>
           <w:b/>
           <w:bCs/>
           <w:sz w:val="24"/>
           <w:szCs w:val="24"/>
         </w:rPr>
-        <w:t>15/04 – Mandag</w:t>
-      </w:r>
+      </w:pPr>
     </w:p>
     <w:p>
       <w:pPr>
@@ -3023,25 +3016,25 @@
           <w:szCs w:val="24"/>
         </w:rPr>
       </w:pPr>
-    </w:p>
-    <w:p>
-      <w:pPr>
+      <w:r>
         <w:rPr>
           <w:b/>
           <w:bCs/>
           <w:sz w:val="24"/>
           <w:szCs w:val="24"/>
         </w:rPr>
-      </w:pPr>
-      <w:r>
+        <w:t>16/04 – Tirsdag</w:t>
+      </w:r>
+    </w:p>
+    <w:p>
+      <w:pPr>
         <w:rPr>
           <w:b/>
           <w:bCs/>
           <w:sz w:val="24"/>
           <w:szCs w:val="24"/>
         </w:rPr>
-        <w:t>16/04 – Tirsdag</w:t>
-      </w:r>
+      </w:pPr>
     </w:p>
     <w:p>
       <w:pPr>
@@ -3052,25 +3045,25 @@
           <w:szCs w:val="24"/>
         </w:rPr>
       </w:pPr>
-    </w:p>
-    <w:p>
-      <w:pPr>
+      <w:r>
         <w:rPr>
           <w:b/>
           <w:bCs/>
           <w:sz w:val="24"/>
           <w:szCs w:val="24"/>
         </w:rPr>
-      </w:pPr>
-      <w:r>
+        <w:t>17/04 – Onsdag</w:t>
+      </w:r>
+    </w:p>
+    <w:p>
+      <w:pPr>
         <w:rPr>
           <w:b/>
           <w:bCs/>
           <w:sz w:val="24"/>
           <w:szCs w:val="24"/>
         </w:rPr>
-        <w:t>17/04 – Onsdag</w:t>
-      </w:r>
+      </w:pPr>
     </w:p>
     <w:p>
       <w:pPr>
@@ -3081,25 +3074,25 @@
           <w:szCs w:val="24"/>
         </w:rPr>
       </w:pPr>
-    </w:p>
-    <w:p>
-      <w:pPr>
+      <w:r>
         <w:rPr>
           <w:b/>
           <w:bCs/>
           <w:sz w:val="24"/>
           <w:szCs w:val="24"/>
         </w:rPr>
-      </w:pPr>
-      <w:r>
+        <w:t>18/04 – Torsdag</w:t>
+      </w:r>
+    </w:p>
+    <w:p>
+      <w:pPr>
         <w:rPr>
           <w:b/>
           <w:bCs/>
           <w:sz w:val="24"/>
           <w:szCs w:val="24"/>
         </w:rPr>
-        <w:t>18/04 – Torsdag</w:t>
-      </w:r>
+      </w:pPr>
     </w:p>
     <w:p>
       <w:pPr>
@@ -3110,23 +3103,14 @@
           <w:szCs w:val="24"/>
         </w:rPr>
       </w:pPr>
-    </w:p>
-    <w:p>
-      <w:pPr>
+      <w:r>
         <w:rPr>
           <w:b/>
           <w:bCs/>
           <w:sz w:val="24"/>
           <w:szCs w:val="24"/>
         </w:rPr>
-      </w:pPr>
-      <w:r>
-        <w:rPr>
-          <w:b/>
-          <w:bCs/>
-          <w:sz w:val="24"/>
-          <w:szCs w:val="24"/>
-        </w:rPr>
+        <w:lastRenderedPageBreak/>
         <w:t>19/04 – Fredag</w:t>
       </w:r>
     </w:p>

</xml_diff>

<commit_message>
opdateret realiseret tidsplan samt processrapport logbog for dagens arbejde.
</commit_message>
<xml_diff>
--- a/Assets/Documents/Procesrapport.docx
+++ b/Assets/Documents/Procesrapport.docx
@@ -2998,6 +2998,36 @@
       </w:r>
     </w:p>
     <w:p>
+      <w:r>
+        <w:t>Yderligere tests af GitHub workflow.</w:t>
+      </w:r>
+      <w:r>
+        <w:br/>
+        <w:t>Påbegyndt design af frontend.</w:t>
+      </w:r>
+      <w:r>
+        <w:br/>
+      </w:r>
+      <w:r>
+        <w:t xml:space="preserve">Påbegyndt design af </w:t>
+      </w:r>
+      <w:r>
+        <w:t>admin panel.</w:t>
+      </w:r>
+      <w:r>
+        <w:br/>
+        <w:t>Opsætning af migrations.</w:t>
+      </w:r>
+      <w:r>
+        <w:br/>
+        <w:t>Oprettet modeller, controllers og migreret til database.</w:t>
+      </w:r>
+      <w:r>
+        <w:br/>
+        <w:t>Påbegyndt opsætning af authentication.</w:t>
+      </w:r>
+    </w:p>
+    <w:p>
       <w:pPr>
         <w:rPr>
           <w:b/>
@@ -3006,25 +3036,25 @@
           <w:szCs w:val="24"/>
         </w:rPr>
       </w:pPr>
-    </w:p>
-    <w:p>
-      <w:pPr>
+      <w:r>
         <w:rPr>
           <w:b/>
           <w:bCs/>
           <w:sz w:val="24"/>
           <w:szCs w:val="24"/>
         </w:rPr>
-      </w:pPr>
-      <w:r>
+        <w:t>16/04 – Tirsdag</w:t>
+      </w:r>
+    </w:p>
+    <w:p>
+      <w:pPr>
         <w:rPr>
           <w:b/>
           <w:bCs/>
           <w:sz w:val="24"/>
           <w:szCs w:val="24"/>
         </w:rPr>
-        <w:t>16/04 – Tirsdag</w:t>
-      </w:r>
+      </w:pPr>
     </w:p>
     <w:p>
       <w:pPr>
@@ -3035,25 +3065,25 @@
           <w:szCs w:val="24"/>
         </w:rPr>
       </w:pPr>
-    </w:p>
-    <w:p>
-      <w:pPr>
+      <w:r>
         <w:rPr>
           <w:b/>
           <w:bCs/>
           <w:sz w:val="24"/>
           <w:szCs w:val="24"/>
         </w:rPr>
-      </w:pPr>
-      <w:r>
+        <w:t>17/04 – Onsdag</w:t>
+      </w:r>
+    </w:p>
+    <w:p>
+      <w:pPr>
         <w:rPr>
           <w:b/>
           <w:bCs/>
           <w:sz w:val="24"/>
           <w:szCs w:val="24"/>
         </w:rPr>
-        <w:t>17/04 – Onsdag</w:t>
-      </w:r>
+      </w:pPr>
     </w:p>
     <w:p>
       <w:pPr>
@@ -3064,25 +3094,25 @@
           <w:szCs w:val="24"/>
         </w:rPr>
       </w:pPr>
-    </w:p>
-    <w:p>
-      <w:pPr>
+      <w:r>
         <w:rPr>
           <w:b/>
           <w:bCs/>
           <w:sz w:val="24"/>
           <w:szCs w:val="24"/>
         </w:rPr>
-      </w:pPr>
-      <w:r>
+        <w:t>18/04 – Torsdag</w:t>
+      </w:r>
+    </w:p>
+    <w:p>
+      <w:pPr>
         <w:rPr>
           <w:b/>
           <w:bCs/>
           <w:sz w:val="24"/>
           <w:szCs w:val="24"/>
         </w:rPr>
-        <w:t>18/04 – Torsdag</w:t>
-      </w:r>
+      </w:pPr>
     </w:p>
     <w:p>
       <w:pPr>
@@ -3093,24 +3123,13 @@
           <w:szCs w:val="24"/>
         </w:rPr>
       </w:pPr>
-    </w:p>
-    <w:p>
-      <w:pPr>
+      <w:r>
         <w:rPr>
           <w:b/>
           <w:bCs/>
           <w:sz w:val="24"/>
           <w:szCs w:val="24"/>
         </w:rPr>
-      </w:pPr>
-      <w:r>
-        <w:rPr>
-          <w:b/>
-          <w:bCs/>
-          <w:sz w:val="24"/>
-          <w:szCs w:val="24"/>
-        </w:rPr>
-        <w:lastRenderedPageBreak/>
         <w:t>19/04 – Fredag</w:t>
       </w:r>
     </w:p>

</xml_diff>

<commit_message>
opdateret processrapport og realiseret tidsplan for dagens arbejde.
</commit_message>
<xml_diff>
--- a/Assets/Documents/Procesrapport.docx
+++ b/Assets/Documents/Procesrapport.docx
@@ -3007,12 +3007,7 @@
       </w:r>
       <w:r>
         <w:br/>
-      </w:r>
-      <w:r>
-        <w:t xml:space="preserve">Påbegyndt design af </w:t>
-      </w:r>
-      <w:r>
-        <w:t>admin panel.</w:t>
+        <w:t>Påbegyndt design af admin panel.</w:t>
       </w:r>
       <w:r>
         <w:br/>
@@ -3047,14 +3042,24 @@
       </w:r>
     </w:p>
     <w:p>
-      <w:pPr>
-        <w:rPr>
-          <w:b/>
-          <w:bCs/>
-          <w:sz w:val="24"/>
-          <w:szCs w:val="24"/>
-        </w:rPr>
-      </w:pPr>
+      <w:r>
+        <w:t>Opsætning af administrerings funktionalitet for formater.</w:t>
+      </w:r>
+      <w:r>
+        <w:br/>
+        <w:t>Opsætning af authentication og fejlhåndtering ved un-authenticated adgang til panel.</w:t>
+      </w:r>
+      <w:r>
+        <w:br/>
+      </w:r>
+      <w:r>
+        <w:lastRenderedPageBreak/>
+        <w:t>Opsætning af Adminpanel og routes samt middleware for adgangsstyring.</w:t>
+      </w:r>
+      <w:r>
+        <w:br/>
+        <w:t xml:space="preserve">Test og gennemgang af formater, opret, slet, genskab. </w:t>
+      </w:r>
     </w:p>
     <w:p>
       <w:pPr>

</xml_diff>

<commit_message>
Opdateret processrapport og realiseret tidsplan med dagens arbejde.
</commit_message>
<xml_diff>
--- a/Assets/Documents/Procesrapport.docx
+++ b/Assets/Documents/Procesrapport.docx
@@ -2082,36 +2082,12 @@
     </w:p>
     <w:p>
       <w:r>
-        <w:t>En af de primære fordele ved at bruge NPM er muligheden for at se live kodeændringer direkte browseren under udviklingsfasen ved hjælp af ”</w:t>
-      </w:r>
-      <w:proofErr w:type="spellStart"/>
-      <w:r>
-        <w:t>npm</w:t>
-      </w:r>
-      <w:proofErr w:type="spellEnd"/>
-      <w:r>
-        <w:t xml:space="preserve"> run </w:t>
-      </w:r>
-      <w:proofErr w:type="spellStart"/>
-      <w:r>
-        <w:t>dev</w:t>
-      </w:r>
-      <w:proofErr w:type="spellEnd"/>
-      <w:r>
-        <w:t>” kommandoen.</w:t>
-      </w:r>
-    </w:p>
-    <w:p>
-      <w:r>
-        <w:t>Når projektet er klar til at blive lanceret, benyttes kommandoen ”</w:t>
-      </w:r>
-      <w:proofErr w:type="spellStart"/>
-      <w:r>
-        <w:t>npm</w:t>
-      </w:r>
-      <w:proofErr w:type="spellEnd"/>
-      <w:r>
-        <w:t xml:space="preserve"> run build” i stedet, som genererer en optimeret version af min frontend kode, eksempelvis ved at minify </w:t>
+        <w:t>En af de primære fordele ved at bruge NPM er muligheden for at se live kodeændringer direkte browseren under udviklingsfasen ved hjælp af ”npm run dev” kommandoen.</w:t>
+      </w:r>
+    </w:p>
+    <w:p>
+      <w:r>
+        <w:t xml:space="preserve">Når projektet er klar til at blive lanceret, benyttes kommandoen ”npm run build” i stedet, som genererer en optimeret version af min frontend kode, eksempelvis ved at minify </w:t>
       </w:r>
       <w:r>
         <w:t>CSS og JavaScript, som reducerer filstørrelsen og forbedrer ydeevnen i produktionsmiljøet.</w:t>
@@ -3051,14 +3027,22 @@
       </w:r>
       <w:r>
         <w:br/>
+        <w:t>Opsætning af Adminpanel og routes samt middleware for adgangsstyring.</w:t>
+      </w:r>
+      <w:r>
+        <w:br/>
       </w:r>
       <w:r>
         <w:lastRenderedPageBreak/>
-        <w:t>Opsætning af Adminpanel og routes samt middleware for adgangsstyring.</w:t>
+        <w:t xml:space="preserve">Test og gennemgang af formater, opret, slet, genskab. </w:t>
       </w:r>
       <w:r>
         <w:br/>
-        <w:t xml:space="preserve">Test og gennemgang af formater, opret, slet, genskab. </w:t>
+        <w:t>Påbegyndt opsættelse af administrative funktioner for tilstande</w:t>
+      </w:r>
+      <w:r>
+        <w:br/>
+        <w:t xml:space="preserve">Udfordringer med at få logging til at virke korrekt, Events bliver ikke triggered korrekt og event listeners er ændret i Laravel 11 som nyligt er udkommet. </w:t>
       </w:r>
     </w:p>
     <w:p>
@@ -3081,6 +3065,15 @@
       </w:r>
     </w:p>
     <w:p>
+      <w:r>
+        <w:t>Udfordringer med Logging løst, event listeners skulle registreres anderledes i Laravel 11.</w:t>
+      </w:r>
+      <w:r>
+        <w:br/>
+        <w:t>Færdiggørelse af administrativ funktionalitet for tilstande.</w:t>
+      </w:r>
+    </w:p>
+    <w:p>
       <w:pPr>
         <w:rPr>
           <w:b/>
@@ -3089,25 +3082,25 @@
           <w:szCs w:val="24"/>
         </w:rPr>
       </w:pPr>
-    </w:p>
-    <w:p>
-      <w:pPr>
+      <w:r>
         <w:rPr>
           <w:b/>
           <w:bCs/>
           <w:sz w:val="24"/>
           <w:szCs w:val="24"/>
         </w:rPr>
-      </w:pPr>
-      <w:r>
+        <w:t>18/04 – Torsdag</w:t>
+      </w:r>
+    </w:p>
+    <w:p>
+      <w:pPr>
         <w:rPr>
           <w:b/>
           <w:bCs/>
           <w:sz w:val="24"/>
           <w:szCs w:val="24"/>
         </w:rPr>
-        <w:t>18/04 – Torsdag</w:t>
-      </w:r>
+      </w:pPr>
     </w:p>
     <w:p>
       <w:pPr>
@@ -3118,25 +3111,25 @@
           <w:szCs w:val="24"/>
         </w:rPr>
       </w:pPr>
-    </w:p>
-    <w:p>
-      <w:pPr>
+      <w:r>
         <w:rPr>
           <w:b/>
           <w:bCs/>
           <w:sz w:val="24"/>
           <w:szCs w:val="24"/>
         </w:rPr>
-      </w:pPr>
-      <w:r>
+        <w:t>19/04 – Fredag</w:t>
+      </w:r>
+    </w:p>
+    <w:p>
+      <w:pPr>
         <w:rPr>
           <w:b/>
           <w:bCs/>
           <w:sz w:val="24"/>
           <w:szCs w:val="24"/>
         </w:rPr>
-        <w:t>19/04 – Fredag</w:t>
-      </w:r>
+      </w:pPr>
     </w:p>
     <w:p>
       <w:pPr>
@@ -3147,25 +3140,25 @@
           <w:szCs w:val="24"/>
         </w:rPr>
       </w:pPr>
-    </w:p>
-    <w:p>
-      <w:pPr>
+      <w:r>
         <w:rPr>
           <w:b/>
           <w:bCs/>
           <w:sz w:val="24"/>
           <w:szCs w:val="24"/>
         </w:rPr>
-      </w:pPr>
-      <w:r>
+        <w:t>22/04 – Mandag</w:t>
+      </w:r>
+    </w:p>
+    <w:p>
+      <w:pPr>
         <w:rPr>
           <w:b/>
           <w:bCs/>
           <w:sz w:val="24"/>
           <w:szCs w:val="24"/>
         </w:rPr>
-        <w:t>22/04 – Mandag</w:t>
-      </w:r>
+      </w:pPr>
     </w:p>
     <w:p>
       <w:pPr>
@@ -3176,25 +3169,25 @@
           <w:szCs w:val="24"/>
         </w:rPr>
       </w:pPr>
-    </w:p>
-    <w:p>
-      <w:pPr>
+      <w:r>
         <w:rPr>
           <w:b/>
           <w:bCs/>
           <w:sz w:val="24"/>
           <w:szCs w:val="24"/>
         </w:rPr>
-      </w:pPr>
-      <w:r>
+        <w:t>23/04 – Tirsdag</w:t>
+      </w:r>
+    </w:p>
+    <w:p>
+      <w:pPr>
         <w:rPr>
           <w:b/>
           <w:bCs/>
           <w:sz w:val="24"/>
           <w:szCs w:val="24"/>
         </w:rPr>
-        <w:t>23/04 – Tirsdag</w:t>
-      </w:r>
+      </w:pPr>
     </w:p>
     <w:p>
       <w:pPr>
@@ -3205,25 +3198,25 @@
           <w:szCs w:val="24"/>
         </w:rPr>
       </w:pPr>
-    </w:p>
-    <w:p>
-      <w:pPr>
+      <w:r>
         <w:rPr>
           <w:b/>
           <w:bCs/>
           <w:sz w:val="24"/>
           <w:szCs w:val="24"/>
         </w:rPr>
-      </w:pPr>
-      <w:r>
+        <w:t>24/04 – Onsdag</w:t>
+      </w:r>
+    </w:p>
+    <w:p>
+      <w:pPr>
         <w:rPr>
           <w:b/>
           <w:bCs/>
           <w:sz w:val="24"/>
           <w:szCs w:val="24"/>
         </w:rPr>
-        <w:t>24/04 – Onsdag</w:t>
-      </w:r>
+      </w:pPr>
     </w:p>
     <w:p>
       <w:pPr>
@@ -3234,25 +3227,25 @@
           <w:szCs w:val="24"/>
         </w:rPr>
       </w:pPr>
-    </w:p>
-    <w:p>
-      <w:pPr>
+      <w:r>
         <w:rPr>
           <w:b/>
           <w:bCs/>
           <w:sz w:val="24"/>
           <w:szCs w:val="24"/>
         </w:rPr>
-      </w:pPr>
-      <w:r>
+        <w:t>25/04 – Torsdag</w:t>
+      </w:r>
+    </w:p>
+    <w:p>
+      <w:pPr>
         <w:rPr>
           <w:b/>
           <w:bCs/>
           <w:sz w:val="24"/>
           <w:szCs w:val="24"/>
         </w:rPr>
-        <w:t>25/04 – Torsdag</w:t>
-      </w:r>
+      </w:pPr>
     </w:p>
     <w:p>
       <w:pPr>
@@ -3263,25 +3256,25 @@
           <w:szCs w:val="24"/>
         </w:rPr>
       </w:pPr>
-    </w:p>
-    <w:p>
-      <w:pPr>
+      <w:r>
         <w:rPr>
           <w:b/>
           <w:bCs/>
           <w:sz w:val="24"/>
           <w:szCs w:val="24"/>
         </w:rPr>
-      </w:pPr>
-      <w:r>
+        <w:t>26/04 – Fredag</w:t>
+      </w:r>
+    </w:p>
+    <w:p>
+      <w:pPr>
         <w:rPr>
           <w:b/>
           <w:bCs/>
           <w:sz w:val="24"/>
           <w:szCs w:val="24"/>
         </w:rPr>
-        <w:t>26/04 – Fredag</w:t>
-      </w:r>
+      </w:pPr>
     </w:p>
     <w:p>
       <w:pPr>
@@ -3292,25 +3285,25 @@
           <w:szCs w:val="24"/>
         </w:rPr>
       </w:pPr>
-    </w:p>
-    <w:p>
-      <w:pPr>
+      <w:r>
         <w:rPr>
           <w:b/>
           <w:bCs/>
           <w:sz w:val="24"/>
           <w:szCs w:val="24"/>
         </w:rPr>
-      </w:pPr>
-      <w:r>
+        <w:t>29/04 – Mandag</w:t>
+      </w:r>
+    </w:p>
+    <w:p>
+      <w:pPr>
         <w:rPr>
           <w:b/>
           <w:bCs/>
           <w:sz w:val="24"/>
           <w:szCs w:val="24"/>
         </w:rPr>
-        <w:t>29/04 – Mandag</w:t>
-      </w:r>
+      </w:pPr>
     </w:p>
     <w:p>
       <w:pPr>
@@ -3321,25 +3314,25 @@
           <w:szCs w:val="24"/>
         </w:rPr>
       </w:pPr>
-    </w:p>
-    <w:p>
-      <w:pPr>
+      <w:r>
         <w:rPr>
           <w:b/>
           <w:bCs/>
           <w:sz w:val="24"/>
           <w:szCs w:val="24"/>
         </w:rPr>
-      </w:pPr>
-      <w:r>
+        <w:t>30/04 – Tirsdag</w:t>
+      </w:r>
+    </w:p>
+    <w:p>
+      <w:pPr>
         <w:rPr>
           <w:b/>
           <w:bCs/>
           <w:sz w:val="24"/>
           <w:szCs w:val="24"/>
         </w:rPr>
-        <w:t>30/04 – Tirsdag</w:t>
-      </w:r>
+      </w:pPr>
     </w:p>
     <w:p>
       <w:pPr>
@@ -3350,25 +3343,25 @@
           <w:szCs w:val="24"/>
         </w:rPr>
       </w:pPr>
-    </w:p>
-    <w:p>
-      <w:pPr>
+      <w:r>
         <w:rPr>
           <w:b/>
           <w:bCs/>
           <w:sz w:val="24"/>
           <w:szCs w:val="24"/>
         </w:rPr>
-      </w:pPr>
-      <w:r>
+        <w:t>01/05 – Onsdag</w:t>
+      </w:r>
+    </w:p>
+    <w:p>
+      <w:pPr>
         <w:rPr>
           <w:b/>
           <w:bCs/>
           <w:sz w:val="24"/>
           <w:szCs w:val="24"/>
         </w:rPr>
-        <w:t>01/05 – Onsdag</w:t>
-      </w:r>
+      </w:pPr>
     </w:p>
     <w:p>
       <w:pPr>
@@ -3379,25 +3372,25 @@
           <w:szCs w:val="24"/>
         </w:rPr>
       </w:pPr>
-    </w:p>
-    <w:p>
-      <w:pPr>
+      <w:r>
         <w:rPr>
           <w:b/>
           <w:bCs/>
           <w:sz w:val="24"/>
           <w:szCs w:val="24"/>
         </w:rPr>
-      </w:pPr>
-      <w:r>
+        <w:t>02/05 – Torsdag</w:t>
+      </w:r>
+    </w:p>
+    <w:p>
+      <w:pPr>
         <w:rPr>
           <w:b/>
           <w:bCs/>
           <w:sz w:val="24"/>
           <w:szCs w:val="24"/>
         </w:rPr>
-        <w:t>02/05 – Torsdag</w:t>
-      </w:r>
+      </w:pPr>
     </w:p>
     <w:p>
       <w:pPr>
@@ -3408,23 +3401,14 @@
           <w:szCs w:val="24"/>
         </w:rPr>
       </w:pPr>
-    </w:p>
-    <w:p>
-      <w:pPr>
+      <w:r>
         <w:rPr>
           <w:b/>
           <w:bCs/>
           <w:sz w:val="24"/>
           <w:szCs w:val="24"/>
         </w:rPr>
-      </w:pPr>
-      <w:r>
-        <w:rPr>
-          <w:b/>
-          <w:bCs/>
-          <w:sz w:val="24"/>
-          <w:szCs w:val="24"/>
-        </w:rPr>
+        <w:lastRenderedPageBreak/>
         <w:t>03/05 - Fredag</w:t>
       </w:r>
     </w:p>

</xml_diff>

<commit_message>
Opdateret processrapport dagbog for dagens arbejde.
</commit_message>
<xml_diff>
--- a/Assets/Documents/Procesrapport.docx
+++ b/Assets/Documents/Procesrapport.docx
@@ -3072,6 +3072,54 @@
         <w:br/>
         <w:t>Færdiggørelse af administrativ funktionalitet for tilstande.</w:t>
       </w:r>
+      <w:r>
+        <w:br/>
+      </w:r>
+      <w:r>
+        <w:t xml:space="preserve">Færdiggørelse af administrativ funktionalitet for </w:t>
+      </w:r>
+      <w:r>
+        <w:t>genre</w:t>
+      </w:r>
+      <w:r>
+        <w:t>.</w:t>
+      </w:r>
+      <w:r>
+        <w:br/>
+      </w:r>
+      <w:r>
+        <w:t xml:space="preserve">Færdiggørelse af administrativ funktionalitet for </w:t>
+      </w:r>
+      <w:r>
+        <w:t>sprog</w:t>
+      </w:r>
+      <w:r>
+        <w:t>.</w:t>
+      </w:r>
+      <w:r>
+        <w:br/>
+      </w:r>
+      <w:r>
+        <w:t xml:space="preserve">Færdiggørelse af administrativ funktionalitet for </w:t>
+      </w:r>
+      <w:r>
+        <w:t>forfattere</w:t>
+      </w:r>
+      <w:r>
+        <w:t>.</w:t>
+      </w:r>
+      <w:r>
+        <w:br/>
+      </w:r>
+      <w:r>
+        <w:t xml:space="preserve">Færdiggørelse af administrativ funktionalitet for </w:t>
+      </w:r>
+      <w:r>
+        <w:t>udgivere</w:t>
+      </w:r>
+      <w:r>
+        <w:t>.</w:t>
+      </w:r>
     </w:p>
     <w:p>
       <w:pPr>
@@ -3408,7 +3456,6 @@
           <w:sz w:val="24"/>
           <w:szCs w:val="24"/>
         </w:rPr>
-        <w:lastRenderedPageBreak/>
         <w:t>03/05 - Fredag</w:t>
       </w:r>
     </w:p>

</xml_diff>

<commit_message>
opdatering af logbog og realiseret tidsplan for dagens arbejde.
</commit_message>
<xml_diff>
--- a/Assets/Documents/Procesrapport.docx
+++ b/Assets/Documents/Procesrapport.docx
@@ -2082,12 +2082,36 @@
     </w:p>
     <w:p>
       <w:r>
-        <w:t>En af de primære fordele ved at bruge NPM er muligheden for at se live kodeændringer direkte browseren under udviklingsfasen ved hjælp af ”npm run dev” kommandoen.</w:t>
-      </w:r>
-    </w:p>
-    <w:p>
-      <w:r>
-        <w:t xml:space="preserve">Når projektet er klar til at blive lanceret, benyttes kommandoen ”npm run build” i stedet, som genererer en optimeret version af min frontend kode, eksempelvis ved at minify </w:t>
+        <w:t>En af de primære fordele ved at bruge NPM er muligheden for at se live kodeændringer direkte browseren under udviklingsfasen ved hjælp af ”</w:t>
+      </w:r>
+      <w:proofErr w:type="spellStart"/>
+      <w:r>
+        <w:t>npm</w:t>
+      </w:r>
+      <w:proofErr w:type="spellEnd"/>
+      <w:r>
+        <w:t xml:space="preserve"> run </w:t>
+      </w:r>
+      <w:proofErr w:type="spellStart"/>
+      <w:r>
+        <w:t>dev</w:t>
+      </w:r>
+      <w:proofErr w:type="spellEnd"/>
+      <w:r>
+        <w:t>” kommandoen.</w:t>
+      </w:r>
+    </w:p>
+    <w:p>
+      <w:r>
+        <w:t>Når projektet er klar til at blive lanceret, benyttes kommandoen ”</w:t>
+      </w:r>
+      <w:proofErr w:type="spellStart"/>
+      <w:r>
+        <w:t>npm</w:t>
+      </w:r>
+      <w:proofErr w:type="spellEnd"/>
+      <w:r>
+        <w:t xml:space="preserve"> run build” i stedet, som genererer en optimeret version af min frontend kode, eksempelvis ved at minify </w:t>
       </w:r>
       <w:r>
         <w:t>CSS og JavaScript, som reducerer filstørrelsen og forbedrer ydeevnen i produktionsmiljøet.</w:t>
@@ -3074,51 +3098,23 @@
       </w:r>
       <w:r>
         <w:br/>
-      </w:r>
-      <w:r>
-        <w:t xml:space="preserve">Færdiggørelse af administrativ funktionalitet for </w:t>
-      </w:r>
-      <w:r>
-        <w:t>genre</w:t>
-      </w:r>
-      <w:r>
-        <w:t>.</w:t>
+        <w:t>Færdiggørelse af administrativ funktionalitet for genre.</w:t>
       </w:r>
       <w:r>
         <w:br/>
-      </w:r>
-      <w:r>
-        <w:t xml:space="preserve">Færdiggørelse af administrativ funktionalitet for </w:t>
-      </w:r>
-      <w:r>
-        <w:t>sprog</w:t>
-      </w:r>
-      <w:r>
-        <w:t>.</w:t>
+        <w:t>Færdiggørelse af administrativ funktionalitet for sprog.</w:t>
       </w:r>
       <w:r>
         <w:br/>
-      </w:r>
-      <w:r>
-        <w:t xml:space="preserve">Færdiggørelse af administrativ funktionalitet for </w:t>
-      </w:r>
-      <w:r>
-        <w:t>forfattere</w:t>
-      </w:r>
-      <w:r>
-        <w:t>.</w:t>
+        <w:t>Færdiggørelse af administrativ funktionalitet for forfattere.</w:t>
       </w:r>
       <w:r>
         <w:br/>
-      </w:r>
-      <w:r>
-        <w:t xml:space="preserve">Færdiggørelse af administrativ funktionalitet for </w:t>
-      </w:r>
-      <w:r>
-        <w:t>udgivere</w:t>
-      </w:r>
-      <w:r>
-        <w:t>.</w:t>
+        <w:t>Færdiggørelse af administrativ funktionalitet for udgivere.</w:t>
+      </w:r>
+      <w:r>
+        <w:br/>
+        <w:t>Påbegyndt opsætning af funktionalitet for administration af bøger.</w:t>
       </w:r>
     </w:p>
     <w:p>
@@ -3141,6 +3137,27 @@
       </w:r>
     </w:p>
     <w:p>
+      <w:r>
+        <w:t>Færdiggjort administrative funktioner for bøger.</w:t>
+      </w:r>
+      <w:r>
+        <w:br/>
+        <w:t>Oprettelse af kurv.</w:t>
+      </w:r>
+      <w:r>
+        <w:br/>
+        <w:t xml:space="preserve">Designtilpasninger for visning af bøger. </w:t>
+      </w:r>
+      <w:r>
+        <w:br/>
+        <w:t>Funktionalitet og logik for kurv, mulighed for tilføjelse af antal, pris, samlet pris, osv.</w:t>
+      </w:r>
+      <w:r>
+        <w:br/>
+        <w:t>Test af kurv og bøger samt opsætning af multi-select for bøgers mange-til-mange.</w:t>
+      </w:r>
+    </w:p>
+    <w:p>
       <w:pPr>
         <w:rPr>
           <w:b/>
@@ -3149,25 +3166,25 @@
           <w:szCs w:val="24"/>
         </w:rPr>
       </w:pPr>
-    </w:p>
-    <w:p>
-      <w:pPr>
+      <w:r>
         <w:rPr>
           <w:b/>
           <w:bCs/>
           <w:sz w:val="24"/>
           <w:szCs w:val="24"/>
         </w:rPr>
-      </w:pPr>
-      <w:r>
+        <w:t>19/04 – Fredag</w:t>
+      </w:r>
+    </w:p>
+    <w:p>
+      <w:pPr>
         <w:rPr>
           <w:b/>
           <w:bCs/>
           <w:sz w:val="24"/>
           <w:szCs w:val="24"/>
         </w:rPr>
-        <w:t>19/04 – Fredag</w:t>
-      </w:r>
+      </w:pPr>
     </w:p>
     <w:p>
       <w:pPr>
@@ -3178,25 +3195,25 @@
           <w:szCs w:val="24"/>
         </w:rPr>
       </w:pPr>
-    </w:p>
-    <w:p>
-      <w:pPr>
+      <w:r>
         <w:rPr>
           <w:b/>
           <w:bCs/>
           <w:sz w:val="24"/>
           <w:szCs w:val="24"/>
         </w:rPr>
-      </w:pPr>
-      <w:r>
+        <w:t>22/04 – Mandag</w:t>
+      </w:r>
+    </w:p>
+    <w:p>
+      <w:pPr>
         <w:rPr>
           <w:b/>
           <w:bCs/>
           <w:sz w:val="24"/>
           <w:szCs w:val="24"/>
         </w:rPr>
-        <w:t>22/04 – Mandag</w:t>
-      </w:r>
+      </w:pPr>
     </w:p>
     <w:p>
       <w:pPr>
@@ -3207,25 +3224,25 @@
           <w:szCs w:val="24"/>
         </w:rPr>
       </w:pPr>
-    </w:p>
-    <w:p>
-      <w:pPr>
+      <w:r>
         <w:rPr>
           <w:b/>
           <w:bCs/>
           <w:sz w:val="24"/>
           <w:szCs w:val="24"/>
         </w:rPr>
-      </w:pPr>
-      <w:r>
+        <w:t>23/04 – Tirsdag</w:t>
+      </w:r>
+    </w:p>
+    <w:p>
+      <w:pPr>
         <w:rPr>
           <w:b/>
           <w:bCs/>
           <w:sz w:val="24"/>
           <w:szCs w:val="24"/>
         </w:rPr>
-        <w:t>23/04 – Tirsdag</w:t>
-      </w:r>
+      </w:pPr>
     </w:p>
     <w:p>
       <w:pPr>
@@ -3236,25 +3253,25 @@
           <w:szCs w:val="24"/>
         </w:rPr>
       </w:pPr>
-    </w:p>
-    <w:p>
-      <w:pPr>
+      <w:r>
         <w:rPr>
           <w:b/>
           <w:bCs/>
           <w:sz w:val="24"/>
           <w:szCs w:val="24"/>
         </w:rPr>
-      </w:pPr>
-      <w:r>
+        <w:t>24/04 – Onsdag</w:t>
+      </w:r>
+    </w:p>
+    <w:p>
+      <w:pPr>
         <w:rPr>
           <w:b/>
           <w:bCs/>
           <w:sz w:val="24"/>
           <w:szCs w:val="24"/>
         </w:rPr>
-        <w:t>24/04 – Onsdag</w:t>
-      </w:r>
+      </w:pPr>
     </w:p>
     <w:p>
       <w:pPr>
@@ -3265,25 +3282,25 @@
           <w:szCs w:val="24"/>
         </w:rPr>
       </w:pPr>
-    </w:p>
-    <w:p>
-      <w:pPr>
+      <w:r>
         <w:rPr>
           <w:b/>
           <w:bCs/>
           <w:sz w:val="24"/>
           <w:szCs w:val="24"/>
         </w:rPr>
-      </w:pPr>
-      <w:r>
+        <w:t>25/04 – Torsdag</w:t>
+      </w:r>
+    </w:p>
+    <w:p>
+      <w:pPr>
         <w:rPr>
           <w:b/>
           <w:bCs/>
           <w:sz w:val="24"/>
           <w:szCs w:val="24"/>
         </w:rPr>
-        <w:t>25/04 – Torsdag</w:t>
-      </w:r>
+      </w:pPr>
     </w:p>
     <w:p>
       <w:pPr>
@@ -3294,25 +3311,25 @@
           <w:szCs w:val="24"/>
         </w:rPr>
       </w:pPr>
-    </w:p>
-    <w:p>
-      <w:pPr>
+      <w:r>
         <w:rPr>
           <w:b/>
           <w:bCs/>
           <w:sz w:val="24"/>
           <w:szCs w:val="24"/>
         </w:rPr>
-      </w:pPr>
-      <w:r>
+        <w:t>26/04 – Fredag</w:t>
+      </w:r>
+    </w:p>
+    <w:p>
+      <w:pPr>
         <w:rPr>
           <w:b/>
           <w:bCs/>
           <w:sz w:val="24"/>
           <w:szCs w:val="24"/>
         </w:rPr>
-        <w:t>26/04 – Fredag</w:t>
-      </w:r>
+      </w:pPr>
     </w:p>
     <w:p>
       <w:pPr>
@@ -3323,25 +3340,25 @@
           <w:szCs w:val="24"/>
         </w:rPr>
       </w:pPr>
-    </w:p>
-    <w:p>
-      <w:pPr>
+      <w:r>
         <w:rPr>
           <w:b/>
           <w:bCs/>
           <w:sz w:val="24"/>
           <w:szCs w:val="24"/>
         </w:rPr>
-      </w:pPr>
-      <w:r>
+        <w:t>29/04 – Mandag</w:t>
+      </w:r>
+    </w:p>
+    <w:p>
+      <w:pPr>
         <w:rPr>
           <w:b/>
           <w:bCs/>
           <w:sz w:val="24"/>
           <w:szCs w:val="24"/>
         </w:rPr>
-        <w:t>29/04 – Mandag</w:t>
-      </w:r>
+      </w:pPr>
     </w:p>
     <w:p>
       <w:pPr>
@@ -3352,23 +3369,14 @@
           <w:szCs w:val="24"/>
         </w:rPr>
       </w:pPr>
-    </w:p>
-    <w:p>
-      <w:pPr>
+      <w:r>
         <w:rPr>
           <w:b/>
           <w:bCs/>
           <w:sz w:val="24"/>
           <w:szCs w:val="24"/>
         </w:rPr>
-      </w:pPr>
-      <w:r>
-        <w:rPr>
-          <w:b/>
-          <w:bCs/>
-          <w:sz w:val="24"/>
-          <w:szCs w:val="24"/>
-        </w:rPr>
+        <w:lastRenderedPageBreak/>
         <w:t>30/04 – Tirsdag</w:t>
       </w:r>
     </w:p>

</xml_diff>

<commit_message>
opdatering af Procesrapport og Realiseret tidsplan med dagens arbejde.
</commit_message>
<xml_diff>
--- a/Assets/Documents/Procesrapport.docx
+++ b/Assets/Documents/Procesrapport.docx
@@ -3190,10 +3190,25 @@
         </w:rPr>
       </w:pPr>
       <w:r>
-        <w:t>Færdiggjort</w:t>
-      </w:r>
-      <w:r>
-        <w:t xml:space="preserve"> opsætning af stripe integration og checkout funktionalitet.</w:t>
+        <w:t>Færdiggjort opsætning af stripe integration og checkout funktionalitet.</w:t>
+      </w:r>
+      <w:r>
+        <w:br/>
+        <w:t xml:space="preserve">Opsætning af factories og seeders for nem adgang til test data ved ny migration eller skift til anden pc. </w:t>
+      </w:r>
+      <w:r>
+        <w:br/>
+        <w:t xml:space="preserve">Opsætning af views og styling heraf på frontend / Adminpanel. </w:t>
+      </w:r>
+      <w:r>
+        <w:br/>
+        <w:t xml:space="preserve">Gennemgang af </w:t>
+      </w:r>
+      <w:r>
+        <w:t>Kanban</w:t>
+      </w:r>
+      <w:r>
+        <w:t xml:space="preserve"> board, opgaver og refleksion over ugens arbejde. </w:t>
       </w:r>
     </w:p>
     <w:p>
@@ -3357,6 +3372,7 @@
           <w:sz w:val="24"/>
           <w:szCs w:val="24"/>
         </w:rPr>
+        <w:lastRenderedPageBreak/>
         <w:t>29/04 – Mandag</w:t>
       </w:r>
     </w:p>
@@ -3386,7 +3402,6 @@
           <w:sz w:val="24"/>
           <w:szCs w:val="24"/>
         </w:rPr>
-        <w:lastRenderedPageBreak/>
         <w:t>30/04 – Tirsdag</w:t>
       </w:r>
     </w:p>

</xml_diff>

<commit_message>
opdateret procesrapport med rettelse af stavefejl, tilføjelse af noter som senere skal renskrives.
</commit_message>
<xml_diff>
--- a/Assets/Documents/Procesrapport.docx
+++ b/Assets/Documents/Procesrapport.docx
@@ -1729,10 +1729,18 @@
         <w:t xml:space="preserve">over opgaver samt sikrer at man ikke overser lavere prioriterede opgaver. Der er valgt at benytte GitHubs Kanban board da projektet i forvejen ligger i GitHub, det giver også let adgang til at kunne uddelegere opgaver på tværs af udviklere på sigt. Igennem projektet bliver opgaver fulgt via Kanban boardet og alle nye opgaver får hver sin ”task” som bliver fulgt til ende. </w:t>
       </w:r>
       <w:r>
-        <w:t>Projektstyringen er opstillet således at der afholdes stand-up møde ved Kanban boardet med status og opdatering til opgaver 3 gange om ugen, grunden til at afholde stand-up ’s så ofte er da projektet styres af et enkeltmandsteam og over en kort periode med forholdsvis mange opgaver.</w:t>
-      </w:r>
-      <w:r>
-        <w:br/>
+        <w:t xml:space="preserve">Projektstyringen er opstillet således at der afholdes stand-up møde ved Kanban boardet med status og opdatering til opgaver </w:t>
+      </w:r>
+      <w:r>
+        <w:t>1</w:t>
+      </w:r>
+      <w:r>
+        <w:t xml:space="preserve"> gang om ugen.</w:t>
+      </w:r>
+      <w:r>
+        <w:t xml:space="preserve"> </w:t>
+      </w:r>
+      <w:r>
         <w:t>Der er taget billede undervejs af Kanban processen, de kan findes via bilag her:</w:t>
       </w:r>
       <w:r>
@@ -1750,7 +1758,31 @@
     </w:p>
     <w:p>
       <w:r>
-        <w:t>Inden udviklingsopstart er der truffet nogle valg for at komme frem til de frameworks, tredjeparts libraries mm. Som er valgt til projektet, dette er blandt andet valgt ud fra mange muligheder som vist via mindmap (</w:t>
+        <w:t xml:space="preserve">Inden udviklingsopstart er der truffet nogle valg for at komme frem til </w:t>
+      </w:r>
+      <w:r>
+        <w:t>blandt andet det valgte programmeringssprog,</w:t>
+      </w:r>
+      <w:r>
+        <w:t xml:space="preserve"> frameworks</w:t>
+      </w:r>
+      <w:r>
+        <w:t xml:space="preserve"> og</w:t>
+      </w:r>
+      <w:r>
+        <w:t xml:space="preserve"> tredjeparts librarie</w:t>
+      </w:r>
+      <w:r>
+        <w:t>s</w:t>
+      </w:r>
+      <w:r>
+        <w:t xml:space="preserve"> </w:t>
+      </w:r>
+      <w:r>
+        <w:t>s</w:t>
+      </w:r>
+      <w:r>
+        <w:t>om er valgt til projektet, dette er blandt andet valgt ud fra mange muligheder som vist via mindmap (</w:t>
       </w:r>
       <w:r>
         <w:t>se</w:t>
@@ -1759,10 +1791,22 @@
         <w:t xml:space="preserve"> bilag side 213123</w:t>
       </w:r>
       <w:r>
-        <w:t xml:space="preserve">), i mindmap er der skrevet op til flere frameworks, databaser og diverse muligheder for at skave lige præcis det opnået udgangspunkt, efterfølgende har teamet nøje udvalgt elementer som arbejder godt sammen ift. Projektets størrelse og det ønskede resultat samt en del baseret på </w:t>
-      </w:r>
-      <w:r>
-        <w:t>teamets erfaring og den mængde tid der er sat til forløbet.</w:t>
+        <w:t>), i mindmap er der skrevet op til flere frameworks, databaser og diverse muligheder for at ska</w:t>
+      </w:r>
+      <w:r>
+        <w:t>b</w:t>
+      </w:r>
+      <w:r>
+        <w:t xml:space="preserve">e lige præcis det opnået udgangspunkt, efterfølgende har teamet nøje udvalgt elementer som arbejder godt sammen ift. Projektets størrelse og det ønskede resultat samt en del baseret på </w:t>
+      </w:r>
+      <w:r>
+        <w:t xml:space="preserve">teamets erfaring og den mængde tid der er sat til </w:t>
+      </w:r>
+      <w:r>
+        <w:t>projektet</w:t>
+      </w:r>
+      <w:r>
+        <w:t>.</w:t>
       </w:r>
     </w:p>
     <w:p>
@@ -1821,7 +1865,19 @@
     </w:p>
     <w:p>
       <w:r>
-        <w:t>I begyndelsen af udviklingsprocessen bliver der udarbejdet et database-diagram for at sikre, at relationerne og strukturen giver et solidt fundament (se bilag: database diagram s. 21323). Dernæst bliver et klassediagram opsat for at give et overblik over de controllers og klasser der skal oprettes i backend (se bilag: klassediagram, s. 213213123).</w:t>
+        <w:t xml:space="preserve">I begyndelsen af udviklingsprocessen </w:t>
+      </w:r>
+      <w:r>
+        <w:t>er</w:t>
+      </w:r>
+      <w:r>
+        <w:t xml:space="preserve"> der udarbejdet et database-diagram for at sikre, at relationerne og strukturen giver et solidt fundament (se bilag: database diagram s. 21323). Dernæst </w:t>
+      </w:r>
+      <w:r>
+        <w:t>et</w:t>
+      </w:r>
+      <w:r>
+        <w:t xml:space="preserve"> klassediagramfor at give et overblik over de controllers og klasser der skal oprettes i backend (se bilag: klassediagram, s. 213213123).</w:t>
       </w:r>
     </w:p>
     <w:p>
@@ -1829,7 +1885,43 @@
         <w:t>Efter fastlæggelse af database og klassestruktur går udviklingsfasen i gang, som beskrevet i Kanban-boardet og tidsplanen</w:t>
       </w:r>
       <w:r>
-        <w:t xml:space="preserve">, opdelt i tre faser: Frontend, Database og Backend. Gennem hele projektforløbet bliver der løbende taget noter om tilbageblik på opgaver, udfordringer og genovervejelser. Disse noter bliver brugt til refleksion og læring fra de forskellige situationer og udfordringer, der opstår undervejs. </w:t>
+        <w:t>, opdelt i tre faser: Frontend, Database og Backend. Gennem hele projektforløbet bliver der</w:t>
+      </w:r>
+      <w:r>
+        <w:t xml:space="preserve"> ugentligt</w:t>
+      </w:r>
+      <w:r>
+        <w:t xml:space="preserve"> </w:t>
+      </w:r>
+      <w:r>
+        <w:t>på stand-up lavet status</w:t>
+      </w:r>
+      <w:r>
+        <w:t xml:space="preserve"> o</w:t>
+      </w:r>
+      <w:r>
+        <w:t>g</w:t>
+      </w:r>
+      <w:r>
+        <w:t xml:space="preserve"> tilbageblik på opgaver, udfordringer og genovervejelser. </w:t>
+      </w:r>
+      <w:r>
+        <w:t>Denne viden</w:t>
+      </w:r>
+      <w:r>
+        <w:t xml:space="preserve"> bliver brugt til refleksion og læring fra de forskellige situationer og udfordringer</w:t>
+      </w:r>
+      <w:r>
+        <w:t xml:space="preserve"> som er </w:t>
+      </w:r>
+      <w:r>
+        <w:t>opstå</w:t>
+      </w:r>
+      <w:r>
+        <w:t>et</w:t>
+      </w:r>
+      <w:r>
+        <w:t xml:space="preserve"> undervejs. </w:t>
       </w:r>
     </w:p>
     <w:p>
@@ -1895,7 +1987,7 @@
         <w:t xml:space="preserve"> onlineplatform, der tilbyder en bred vifte af værktøjer til projektstyring, herunder lagring af projekter og versionsstyring. Dets anerkendte ry og høje kvalitet gør det til det ideelle valg for projektet. Et af de centrale værktøjer som vi benytter os af, er GitHub Actions</w:t>
       </w:r>
       <w:r>
-        <w:t>, også kaldet ”Pipelines”, disse kører automatisk ved hver eneste kodeændring som bliver pushet op via Git, som sikrer en konstant kvalitetskontrol og fejlfinding i projektet.</w:t>
+        <w:t>, også kaldet ”Pipelines”, disse kører automatisk ved hver eneste ændring som bliver pushet op via Git, som sikrer en konstant kvalitetskontrol og fejlfinding i projektet.</w:t>
       </w:r>
     </w:p>
     <w:p>
@@ -1916,13 +2008,25 @@
     </w:p>
     <w:p>
       <w:r>
-        <w:t>Laravel blev valgt som det primære framework til udviklingen</w:t>
+        <w:t xml:space="preserve">Laravel </w:t>
+      </w:r>
+      <w:r>
+        <w:t>er</w:t>
+      </w:r>
+      <w:r>
+        <w:t xml:space="preserve"> valgt som det primære framework til udviklingen</w:t>
       </w:r>
       <w:r>
         <w:t xml:space="preserve"> </w:t>
       </w:r>
       <w:r>
-        <w:t xml:space="preserve">af flere vigtige årsager. For det første tilbyder Laravel en omfattende og velstruktureret løsning til </w:t>
+        <w:t xml:space="preserve">af flere vigtige årsager. </w:t>
+      </w:r>
+      <w:r>
+        <w:br/>
+      </w:r>
+      <w:r>
+        <w:t xml:space="preserve">For det første tilbyder Laravel en omfattende og velstruktureret løsning til </w:t>
       </w:r>
       <w:r>
         <w:t>webudvikling</w:t>
@@ -1940,7 +2044,13 @@
         <w:t xml:space="preserve"> at </w:t>
       </w:r>
       <w:r>
-        <w:t xml:space="preserve">opbygge applikationer på en struktureret og effektiv måde. </w:t>
+        <w:t>opbygge applikationer på en</w:t>
+      </w:r>
+      <w:r>
+        <w:t xml:space="preserve"> </w:t>
+      </w:r>
+      <w:r>
+        <w:t xml:space="preserve">effektiv måde. </w:t>
       </w:r>
     </w:p>
     <w:p>
@@ -1981,12 +2091,18 @@
         <w:t xml:space="preserve">, </w:t>
       </w:r>
       <w:r>
-        <w:t>migrations, og et omfattende sæt af kommandoer til at lette udviklingsprocessen.</w:t>
-      </w:r>
-    </w:p>
-    <w:p>
-      <w:r>
-        <w:t>Laravel er et meget anvendt framework med en gennemarbejdet dokumentation som gør det nemt at finde hjælp når det er nødvendigt.</w:t>
+        <w:t>migrations, og et omfattende sæt af kommandoer til at lette udviklingsprocessen</w:t>
+      </w:r>
+      <w:r>
+        <w:t xml:space="preserve"> og øge produktiviteten</w:t>
+      </w:r>
+      <w:r>
+        <w:t>.</w:t>
+      </w:r>
+    </w:p>
+    <w:p>
+      <w:r>
+        <w:t>Laravel er et anvendt framework med en gennemarbejdet dokumentation som gør det nemt at finde hjælp når det er nødvendigt.</w:t>
       </w:r>
     </w:p>
     <w:p/>
@@ -2020,15 +2136,45 @@
         <w:t xml:space="preserve"> Blade har en række stærke funktioner, </w:t>
       </w:r>
       <w:r>
-        <w:t>herunder Blade's evne til at lette integrationen af PHP-kode, der sendes fra controlleren. Dette gør det muligt for os at opretholde en klar adskillelse mellem frontend og backend, samtidig med at vi udnytter PHP's styrke til at dynamisk generere indhold.</w:t>
-      </w:r>
-    </w:p>
-    <w:p>
-      <w:r>
-        <w:t xml:space="preserve">Blade har en stærk evne til at genanvende komponenter, hvilket betyder at vi kan </w:t>
-      </w:r>
-      <w:r>
-        <w:t>opbygge og vedligeholde vores frontend-kode på en mere struktureret og effektiv måde. Dette resulterer i en mere skalerbar og vedligeholdelsesvenlig kodebase</w:t>
+        <w:t>herunder Blade's evne til at lette integrationen af PHP-kode, der sendes fra controlleren. Dette gør det muligt</w:t>
+      </w:r>
+      <w:r>
+        <w:t xml:space="preserve"> </w:t>
+      </w:r>
+      <w:r>
+        <w:t>at opretholde en klar adskillelse mellem frontend og backend, samtidig med at udnytte PHP's styrke til dynamisk</w:t>
+      </w:r>
+      <w:r>
+        <w:t xml:space="preserve"> at</w:t>
+      </w:r>
+      <w:r>
+        <w:t xml:space="preserve"> generere indhold.</w:t>
+      </w:r>
+    </w:p>
+    <w:p>
+      <w:r>
+        <w:t xml:space="preserve">Blade har en stærk evne til at genanvende komponenter, hvilket betyder at </w:t>
+      </w:r>
+      <w:r>
+        <w:t>der</w:t>
+      </w:r>
+      <w:r>
+        <w:t xml:space="preserve"> kan </w:t>
+      </w:r>
+      <w:r>
+        <w:t>opbygge</w:t>
+      </w:r>
+      <w:r>
+        <w:t>s</w:t>
+      </w:r>
+      <w:r>
+        <w:t xml:space="preserve"> og vedligeholde</w:t>
+      </w:r>
+      <w:r>
+        <w:t>s</w:t>
+      </w:r>
+      <w:r>
+        <w:t xml:space="preserve"> frontend-kode på en mere struktureret og effektiv måde. Dette resulterer i en mere skalerbar og vedligeholdelsesvenlig kodebase</w:t>
       </w:r>
       <w:r>
         <w:t>.</w:t>
@@ -2042,7 +2188,19 @@
         <w:t xml:space="preserve"> </w:t>
       </w:r>
       <w:r>
-        <w:t>Samlet set gør Blade frameworket det muligt for os at opnå en stilfuld og funktionel frontend, der integreres sømløst med Laravel's backend, hvilket sikrer en sammenhængende og robust webapplikation.</w:t>
+        <w:t>Samlet set gør Blade frameworket det muligt</w:t>
+      </w:r>
+      <w:r>
+        <w:t xml:space="preserve"> </w:t>
+      </w:r>
+      <w:r>
+        <w:t xml:space="preserve">at opnå en stilfuld og funktionel frontend </w:t>
+      </w:r>
+      <w:r>
+        <w:t xml:space="preserve">som </w:t>
+      </w:r>
+      <w:r>
+        <w:t>integreres sømløst med Laravel's backend, hvilket sikrer en sammenhængende og robust webapplikation.</w:t>
       </w:r>
     </w:p>
     <w:p/>
@@ -2058,7 +2216,31 @@
     </w:p>
     <w:p>
       <w:r>
-        <w:t>Bootstrap er et moderne css framework som giver mulighed for hurtigt at opbygge responsiv brugergrænseflade. Med Bootstrap kommer der et bredt udvalg af færdiglavede komponenter, layouts og css klasser som kan spare tid og reducere behovet for alt for meget nyudvikling af kode. Desuden tilbyder Bootstrap mange tilpasningsmuligheder kun ved hjælp af tilføjelser af klasser sin gør det simpelt at opstille design.</w:t>
+        <w:t xml:space="preserve">Bootstrap er et moderne css framework som giver mulighed for </w:t>
+      </w:r>
+      <w:r>
+        <w:t>effektivt</w:t>
+      </w:r>
+      <w:r>
+        <w:t xml:space="preserve"> at opbygge</w:t>
+      </w:r>
+      <w:r>
+        <w:t xml:space="preserve"> en</w:t>
+      </w:r>
+      <w:r>
+        <w:t xml:space="preserve"> responsiv brugergrænseflade. Med Bootstrap kommer der et bredt udvalg af færdiglavede komponenter, layouts og css klasser som kan spare tid og reducere behovet for meget nyudvikling af kode. Desuden tilbyder Bootstrap mange tilpasningsmuligheder kun ved hjælp af tilføjelser af klasser</w:t>
+      </w:r>
+      <w:r>
+        <w:t>,</w:t>
+      </w:r>
+      <w:r>
+        <w:t xml:space="preserve"> s</w:t>
+      </w:r>
+      <w:r>
+        <w:t>om</w:t>
+      </w:r>
+      <w:r>
+        <w:t xml:space="preserve"> gør det simpelt at opstille design.</w:t>
       </w:r>
     </w:p>
     <w:p/>
@@ -2077,41 +2259,35 @@
     </w:p>
     <w:p>
       <w:r>
-        <w:t>Projektet benytter NPM (Node Package Manager) i Laravel for at håndtere afhængigheder og pakker, eksempelvis installationen af Bootstrap. Ved hjælp af NPM kan der nemt installeres / afinstalleres og administreres forskellige frontend biblioteker og værktøjer.</w:t>
-      </w:r>
-    </w:p>
-    <w:p>
-      <w:r>
-        <w:t>En af de primære fordele ved at bruge NPM er muligheden for at se live kodeændringer direkte browseren under udviklingsfasen ved hjælp af ”</w:t>
-      </w:r>
-      <w:proofErr w:type="spellStart"/>
-      <w:r>
-        <w:t>npm</w:t>
-      </w:r>
-      <w:proofErr w:type="spellEnd"/>
-      <w:r>
-        <w:t xml:space="preserve"> run </w:t>
-      </w:r>
-      <w:proofErr w:type="spellStart"/>
-      <w:r>
-        <w:t>dev</w:t>
-      </w:r>
-      <w:proofErr w:type="spellEnd"/>
-      <w:r>
-        <w:t>” kommandoen.</w:t>
-      </w:r>
-    </w:p>
-    <w:p>
-      <w:r>
-        <w:t>Når projektet er klar til at blive lanceret, benyttes kommandoen ”</w:t>
-      </w:r>
-      <w:proofErr w:type="spellStart"/>
-      <w:r>
-        <w:t>npm</w:t>
-      </w:r>
-      <w:proofErr w:type="spellEnd"/>
-      <w:r>
-        <w:t xml:space="preserve"> run build” i stedet, som genererer en optimeret version af min frontend kode, eksempelvis ved at minify </w:t>
+        <w:t>Projektet benytter NPM (Node Package Manager) i Laravel for at håndtere pakker, eksempelvis installationen af Bootstrap. Ved hjælp af NPM kan der nemt installeres / afinstalleres og administreres forskellige frontend biblioteker</w:t>
+      </w:r>
+      <w:r>
+        <w:t xml:space="preserve">, </w:t>
+      </w:r>
+      <w:r>
+        <w:t>værktøjer</w:t>
+      </w:r>
+      <w:r>
+        <w:t xml:space="preserve"> og versioner</w:t>
+      </w:r>
+      <w:r>
+        <w:t>.</w:t>
+      </w:r>
+    </w:p>
+    <w:p>
+      <w:r>
+        <w:t>En af de primære fordele ved at bruge NPM er muligheden for at se live kodeændringer direkte browseren under udviklingsfasen ved hjælp af ”npm run dev” kommandoen.</w:t>
+      </w:r>
+    </w:p>
+    <w:p>
+      <w:r>
+        <w:t>Når projektet er klar til at blive lanceret, benyttes kommandoen ”npm run build” i stedet, som genererer en optimeret version af frontend kode</w:t>
+      </w:r>
+      <w:r>
+        <w:t>n</w:t>
+      </w:r>
+      <w:r>
+        <w:t xml:space="preserve">, eksempelvis ved at minify </w:t>
       </w:r>
       <w:r>
         <w:t>CSS og JavaScript, som reducerer filstørrelsen og forbedrer ydeevnen i produktionsmiljøet.</w:t>
@@ -2149,7 +2325,13 @@
     </w:p>
     <w:p>
       <w:r>
-        <w:t>Composer er et kraftfuldt værktøj til PHP, der gør det nemt at installere, opdatere og administrere tredjeparts biblioteker og frameworks.</w:t>
+        <w:t xml:space="preserve">Composer er et kraftfuldt værktøj til PHP, </w:t>
+      </w:r>
+      <w:r>
+        <w:t>som gør det muligt</w:t>
+      </w:r>
+      <w:r>
+        <w:t xml:space="preserve"> at installere, opdatere og administrere tredjeparts biblioteker og frameworks.</w:t>
       </w:r>
     </w:p>
     <w:p>
@@ -2157,12 +2339,24 @@
         <w:t xml:space="preserve">Desuden gør Composer det muligt at udnytte et stort økosystem af open-source PHP-pakker, der spænder over alt fra frameworks til utilities og libraries </w:t>
       </w:r>
       <w:r>
-        <w:t>som eksempelvis det logging library der er gjort nytte af i webshoppens administration (Link til logging library).</w:t>
-      </w:r>
-    </w:p>
-    <w:p>
-      <w:r>
-        <w:t>Ved hjælp af kommandoer som ”composer install” og ”composer update” holdes projektet opdateret og korrekt konfigureret, det giver en mere stabil og pålidelig webapplikation.</w:t>
+        <w:t>som eksempelvis det logging library der er gjort nytte af i webshoppens administration (Link til logging library)</w:t>
+      </w:r>
+      <w:r>
+        <w:t xml:space="preserve">, eller den specielt integrerede debug bar som </w:t>
+      </w:r>
+      <w:r>
+        <w:t>der er gjort nytte af under udviklingsfasen for effektivt at fejlsøge under udfordringer (link til debug bar library)</w:t>
+      </w:r>
+    </w:p>
+    <w:p>
+      <w:r>
+        <w:t xml:space="preserve">Ved hjælp af kommandoer som ”composer install” og ”composer update” holdes projektet opdateret og korrekt konfigureret, </w:t>
+      </w:r>
+      <w:r>
+        <w:t>hvilket</w:t>
+      </w:r>
+      <w:r>
+        <w:t xml:space="preserve"> giver en mere stabil og pålidelig webapplikation.</w:t>
       </w:r>
     </w:p>
     <w:p/>
@@ -2178,12 +2372,30 @@
     </w:p>
     <w:p>
       <w:r>
-        <w:t xml:space="preserve">Sail er Laravel’s indbyggede Docker-miljø som gør det nemt at opsætte og køre projektet i et isoleret og konsistent udviklingsmiljø uanset hvilket system jeg er på, samt når projektet skal gå live på en web server. </w:t>
-      </w:r>
-    </w:p>
-    <w:p>
-      <w:r>
-        <w:t>Ved hjælp af Sail er det muligt at starte hele Laravel projektet op, med installation of composer pakker og lignende, alt sammen ved hjælp af én enkelt kommando og på få sekunder / minutter hvis det er første kørsel på ny enhed.</w:t>
+        <w:t xml:space="preserve">Sail er Laravel’s indbyggede Docker-miljø som gør det nemt at opsætte og køre projektet i et isoleret og konsistent udviklingsmiljø uanset hvilket system </w:t>
+      </w:r>
+      <w:r>
+        <w:t>der arbejdes</w:t>
+      </w:r>
+      <w:r>
+        <w:t xml:space="preserve"> på, samt når projektet skal gå live på en web server. </w:t>
+      </w:r>
+    </w:p>
+    <w:p>
+      <w:r>
+        <w:t>Ved hjælp af Sail er det muligt at starte hele Laravel projektet op, med installation of composer pakker og lignende</w:t>
+      </w:r>
+      <w:r>
+        <w:t xml:space="preserve"> afhængigheder</w:t>
+      </w:r>
+      <w:r>
+        <w:t xml:space="preserve">, alt sammen ved hjælp af én enkelt kommando og på </w:t>
+      </w:r>
+      <w:r>
+        <w:t>ganske kort tid</w:t>
+      </w:r>
+      <w:r>
+        <w:t>.</w:t>
       </w:r>
     </w:p>
     <w:p/>
@@ -2203,6 +2415,90 @@
         <w:t>. Stripe tilbyder en brugervenlig platform og gør det nemt at integrere betalingsfunktionalitet i webshoppen.</w:t>
       </w:r>
     </w:p>
+    <w:p>
+      <w:r>
+        <w:t>Med Stripe kan kunder betale via kreditkort, dankort og debetkort. En af de mest tiltalende funktioner ved Stripe et meget brugervenlige onlinepanel, her kan man via en token logge ind og dermed have overblik over alle salg, betalinger og lignende som er foretaget fra webshoppen</w:t>
+      </w:r>
+      <w:r>
+        <w:t xml:space="preserve"> (Link til Stripe dokumentation / panel).</w:t>
+      </w:r>
+    </w:p>
+    <w:p/>
+    <w:p/>
+    <w:p>
+      <w:r>
+        <w:br w:type="page"/>
+      </w:r>
+    </w:p>
+    <w:p>
+      <w:r>
+        <w:lastRenderedPageBreak/>
+        <w:t xml:space="preserve">Hvor skal jeg evt. nævne at der er brugt </w:t>
+      </w:r>
+      <w:proofErr w:type="spellStart"/>
+      <w:r>
+        <w:t>softdeletes</w:t>
+      </w:r>
+      <w:proofErr w:type="spellEnd"/>
+      <w:r>
+        <w:t>, sikkerheden ved at benytte nøgler i en .</w:t>
+      </w:r>
+      <w:proofErr w:type="spellStart"/>
+      <w:r>
+        <w:t>env</w:t>
+      </w:r>
+      <w:proofErr w:type="spellEnd"/>
+      <w:r>
+        <w:t xml:space="preserve"> fil, at projektet benytter stripe-php pakken installeret via composer, At projektet benytter factories og seeders til nemt at </w:t>
+      </w:r>
+      <w:proofErr w:type="spellStart"/>
+      <w:r>
+        <w:t>populere</w:t>
+      </w:r>
+      <w:proofErr w:type="spellEnd"/>
+      <w:r>
+        <w:t xml:space="preserve"> webshoppen med test data, </w:t>
+      </w:r>
+      <w:r>
+        <w:t xml:space="preserve">hvilke designmønstre den benytter </w:t>
+      </w:r>
+      <w:r>
+        <w:t xml:space="preserve">og fortælle at siden ikke er nået at blive gjort fuldt ud responsiv, at ikke alt er færdig ift. Opsætning af </w:t>
+      </w:r>
+      <w:proofErr w:type="spellStart"/>
+      <w:r>
+        <w:t>edit</w:t>
+      </w:r>
+      <w:proofErr w:type="spellEnd"/>
+      <w:r>
+        <w:t xml:space="preserve"> og permanent delete, og at </w:t>
+      </w:r>
+      <w:proofErr w:type="spellStart"/>
+      <w:r>
+        <w:t>softdelete</w:t>
+      </w:r>
+      <w:proofErr w:type="spellEnd"/>
+      <w:r>
+        <w:t xml:space="preserve"> p.t ikke er opsat til at understøtte </w:t>
+      </w:r>
+      <w:proofErr w:type="spellStart"/>
+      <w:r>
+        <w:t>cascading</w:t>
+      </w:r>
+      <w:proofErr w:type="spellEnd"/>
+      <w:r>
+        <w:t xml:space="preserve"> </w:t>
+      </w:r>
+      <w:proofErr w:type="spellStart"/>
+      <w:r>
+        <w:t>soft</w:t>
+      </w:r>
+      <w:proofErr w:type="spellEnd"/>
+      <w:r>
+        <w:t xml:space="preserve">-delete? </w:t>
+      </w:r>
+    </w:p>
+    <w:p/>
     <w:p>
       <w:pPr>
         <w:rPr>
@@ -2211,7 +2507,45 @@
         </w:rPr>
       </w:pPr>
       <w:r>
-        <w:t xml:space="preserve">Med Stripe kan kunder betale via kreditkort, dankort og debetkort. En af de mest tiltalende funktioner ved Stripe et meget brugervenlige onlinepanel, her kan man via en token logge ind og dermed have overblik over alle salg, betalinger og lignende som er foretaget fra webshoppen. </w:t>
+        <w:t xml:space="preserve">Inkludere </w:t>
+      </w:r>
+      <w:proofErr w:type="spellStart"/>
+      <w:r>
+        <w:t>postman</w:t>
+      </w:r>
+      <w:proofErr w:type="spellEnd"/>
+      <w:r>
+        <w:t xml:space="preserve"> som test af </w:t>
+      </w:r>
+      <w:proofErr w:type="spellStart"/>
+      <w:r>
+        <w:t>endpoints</w:t>
+      </w:r>
+      <w:proofErr w:type="spellEnd"/>
+      <w:r>
+        <w:t xml:space="preserve">? </w:t>
+      </w:r>
+      <w:r>
+        <w:t xml:space="preserve">Noget med at man kan automatisere test af </w:t>
+      </w:r>
+      <w:proofErr w:type="spellStart"/>
+      <w:r>
+        <w:t>endpoints</w:t>
+      </w:r>
+      <w:proofErr w:type="spellEnd"/>
+      <w:r>
+        <w:t xml:space="preserve"> via </w:t>
+      </w:r>
+      <w:proofErr w:type="spellStart"/>
+      <w:r>
+        <w:t>postman</w:t>
+      </w:r>
+      <w:proofErr w:type="spellEnd"/>
+      <w:r>
+        <w:t xml:space="preserve">? </w:t>
+      </w:r>
+      <w:r>
+        <w:t xml:space="preserve">– bøvlet! Så skal CSRF tokens disables mens der køres tests. </w:t>
       </w:r>
       <w:r>
         <w:br w:type="page"/>
@@ -2227,6 +2561,20 @@
         <w:t>Konklusion</w:t>
       </w:r>
       <w:bookmarkEnd w:id="16"/>
+    </w:p>
+    <w:p>
+      <w:r>
+        <w:br w:type="page"/>
+      </w:r>
+    </w:p>
+    <w:p>
+      <w:pPr>
+        <w:pStyle w:val="Overskrift1"/>
+      </w:pPr>
+      <w:r>
+        <w:lastRenderedPageBreak/>
+        <w:t>Diskussion</w:t>
+      </w:r>
     </w:p>
     <w:p>
       <w:r>
@@ -2703,6 +3051,61 @@
         <w:rPr>
           <w:b/>
           <w:bCs/>
+          <w:noProof/>
+        </w:rPr>
+        <w:drawing>
+          <wp:inline distT="0" distB="0" distL="0" distR="0" wp14:anchorId="67FE6D23" wp14:editId="054CEFE0">
+            <wp:extent cx="5457825" cy="2333625"/>
+            <wp:effectExtent l="0" t="0" r="9525" b="9525"/>
+            <wp:docPr id="1108452780" name="Billede 1"/>
+            <wp:cNvGraphicFramePr>
+              <a:graphicFrameLocks xmlns:a="http://schemas.openxmlformats.org/drawingml/2006/main" noChangeAspect="1"/>
+            </wp:cNvGraphicFramePr>
+            <a:graphic xmlns:a="http://schemas.openxmlformats.org/drawingml/2006/main">
+              <a:graphicData uri="http://schemas.openxmlformats.org/drawingml/2006/picture">
+                <pic:pic xmlns:pic="http://schemas.openxmlformats.org/drawingml/2006/picture">
+                  <pic:nvPicPr>
+                    <pic:cNvPr id="0" name="Picture 1"/>
+                    <pic:cNvPicPr>
+                      <a:picLocks noChangeAspect="1" noChangeArrowheads="1"/>
+                    </pic:cNvPicPr>
+                  </pic:nvPicPr>
+                  <pic:blipFill>
+                    <a:blip r:embed="rId18">
+                      <a:extLst>
+                        <a:ext uri="{28A0092B-C50C-407E-A947-70E740481C1C}">
+                          <a14:useLocalDpi xmlns:a14="http://schemas.microsoft.com/office/drawing/2010/main" val="0"/>
+                        </a:ext>
+                      </a:extLst>
+                    </a:blip>
+                    <a:srcRect/>
+                    <a:stretch>
+                      <a:fillRect/>
+                    </a:stretch>
+                  </pic:blipFill>
+                  <pic:spPr bwMode="auto">
+                    <a:xfrm>
+                      <a:off x="0" y="0"/>
+                      <a:ext cx="5457825" cy="2333625"/>
+                    </a:xfrm>
+                    <a:prstGeom prst="rect">
+                      <a:avLst/>
+                    </a:prstGeom>
+                    <a:noFill/>
+                    <a:ln>
+                      <a:noFill/>
+                    </a:ln>
+                  </pic:spPr>
+                </pic:pic>
+              </a:graphicData>
+            </a:graphic>
+          </wp:inline>
+        </w:drawing>
+      </w:r>
+      <w:r>
+        <w:rPr>
+          <w:b/>
+          <w:bCs/>
         </w:rPr>
         <w:br w:type="page"/>
       </w:r>
@@ -2759,6 +3162,106 @@
           <w:szCs w:val="28"/>
         </w:rPr>
         <w:t>af projekt</w:t>
+      </w:r>
+    </w:p>
+    <w:p>
+      <w:pPr>
+        <w:rPr>
+          <w:b/>
+          <w:bCs/>
+        </w:rPr>
+      </w:pPr>
+      <w:r>
+        <w:rPr>
+          <w:b/>
+          <w:bCs/>
+        </w:rPr>
+        <w:br w:type="page"/>
+      </w:r>
+    </w:p>
+    <w:p>
+      <w:pPr>
+        <w:rPr>
+          <w:b/>
+          <w:bCs/>
+          <w:sz w:val="28"/>
+          <w:szCs w:val="28"/>
+        </w:rPr>
+      </w:pPr>
+      <w:r>
+        <w:rPr>
+          <w:b/>
+          <w:bCs/>
+          <w:sz w:val="28"/>
+          <w:szCs w:val="28"/>
+        </w:rPr>
+        <w:lastRenderedPageBreak/>
+        <w:t>Pipelines kørsel</w:t>
+      </w:r>
+    </w:p>
+    <w:p>
+      <w:pPr>
+        <w:rPr>
+          <w:b/>
+          <w:bCs/>
+        </w:rPr>
+      </w:pPr>
+      <w:r>
+        <w:rPr>
+          <w:b/>
+          <w:bCs/>
+          <w:noProof/>
+          <w:sz w:val="28"/>
+          <w:szCs w:val="28"/>
+        </w:rPr>
+        <w:drawing>
+          <wp:inline distT="0" distB="0" distL="0" distR="0" wp14:anchorId="572F8B97" wp14:editId="50F4436E">
+            <wp:extent cx="5467350" cy="2162175"/>
+            <wp:effectExtent l="0" t="0" r="0" b="9525"/>
+            <wp:docPr id="873157769" name="Billede 2"/>
+            <wp:cNvGraphicFramePr>
+              <a:graphicFrameLocks xmlns:a="http://schemas.openxmlformats.org/drawingml/2006/main" noChangeAspect="1"/>
+            </wp:cNvGraphicFramePr>
+            <a:graphic xmlns:a="http://schemas.openxmlformats.org/drawingml/2006/main">
+              <a:graphicData uri="http://schemas.openxmlformats.org/drawingml/2006/picture">
+                <pic:pic xmlns:pic="http://schemas.openxmlformats.org/drawingml/2006/picture">
+                  <pic:nvPicPr>
+                    <pic:cNvPr id="0" name="Picture 2"/>
+                    <pic:cNvPicPr>
+                      <a:picLocks noChangeAspect="1" noChangeArrowheads="1"/>
+                    </pic:cNvPicPr>
+                  </pic:nvPicPr>
+                  <pic:blipFill>
+                    <a:blip r:embed="rId19">
+                      <a:extLst>
+                        <a:ext uri="{28A0092B-C50C-407E-A947-70E740481C1C}">
+                          <a14:useLocalDpi xmlns:a14="http://schemas.microsoft.com/office/drawing/2010/main" val="0"/>
+                        </a:ext>
+                      </a:extLst>
+                    </a:blip>
+                    <a:srcRect/>
+                    <a:stretch>
+                      <a:fillRect/>
+                    </a:stretch>
+                  </pic:blipFill>
+                  <pic:spPr bwMode="auto">
+                    <a:xfrm>
+                      <a:off x="0" y="0"/>
+                      <a:ext cx="5467350" cy="2162175"/>
+                    </a:xfrm>
+                    <a:prstGeom prst="rect">
+                      <a:avLst/>
+                    </a:prstGeom>
+                    <a:noFill/>
+                    <a:ln>
+                      <a:noFill/>
+                    </a:ln>
+                  </pic:spPr>
+                </pic:pic>
+              </a:graphicData>
+            </a:graphic>
+          </wp:inline>
+        </w:drawing>
       </w:r>
     </w:p>
     <w:p>
@@ -3493,7 +3996,7 @@
       </w:r>
     </w:p>
     <w:sectPr>
-      <w:footerReference w:type="default" r:id="rId18"/>
+      <w:footerReference w:type="default" r:id="rId20"/>
       <w:pgSz w:w="11906" w:h="16838" w:code="9"/>
       <w:pgMar w:top="1440" w:right="1644" w:bottom="1440" w:left="1644" w:header="720" w:footer="720" w:gutter="0"/>
       <w:pgNumType w:start="0"/>

</xml_diff>

<commit_message>
opdatering af processrapport med inkluderede tredjepartsbibilioteker og ekstra teknologivalg.
</commit_message>
<xml_diff>
--- a/Assets/Documents/Procesrapport.docx
+++ b/Assets/Documents/Procesrapport.docx
@@ -214,7 +214,7 @@
           <w:r>
             <w:fldChar w:fldCharType="separate"/>
           </w:r>
-          <w:hyperlink w:anchor="_Toc163647056" w:history="1">
+          <w:hyperlink w:anchor="_Toc164579637" w:history="1">
             <w:r>
               <w:rPr>
                 <w:rStyle w:val="Hyperlink"/>
@@ -241,7 +241,7 @@
                 <w:noProof/>
                 <w:webHidden/>
               </w:rPr>
-              <w:instrText xml:space="preserve"> PAGEREF _Toc163647056 \h </w:instrText>
+              <w:instrText xml:space="preserve"> PAGEREF _Toc164579637 \h </w:instrText>
             </w:r>
             <w:r>
               <w:rPr>
@@ -286,7 +286,7 @@
               <w14:ligatures w14:val="standardContextual"/>
             </w:rPr>
           </w:pPr>
-          <w:hyperlink w:anchor="_Toc163647057" w:history="1">
+          <w:hyperlink w:anchor="_Toc164579638" w:history="1">
             <w:r>
               <w:rPr>
                 <w:rStyle w:val="Hyperlink"/>
@@ -313,7 +313,7 @@
                 <w:noProof/>
                 <w:webHidden/>
               </w:rPr>
-              <w:instrText xml:space="preserve"> PAGEREF _Toc163647057 \h </w:instrText>
+              <w:instrText xml:space="preserve"> PAGEREF _Toc164579638 \h </w:instrText>
             </w:r>
             <w:r>
               <w:rPr>
@@ -358,7 +358,7 @@
               <w14:ligatures w14:val="standardContextual"/>
             </w:rPr>
           </w:pPr>
-          <w:hyperlink w:anchor="_Toc163647058" w:history="1">
+          <w:hyperlink w:anchor="_Toc164579639" w:history="1">
             <w:r>
               <w:rPr>
                 <w:rStyle w:val="Hyperlink"/>
@@ -385,7 +385,7 @@
                 <w:noProof/>
                 <w:webHidden/>
               </w:rPr>
-              <w:instrText xml:space="preserve"> PAGEREF _Toc163647058 \h </w:instrText>
+              <w:instrText xml:space="preserve"> PAGEREF _Toc164579639 \h </w:instrText>
             </w:r>
             <w:r>
               <w:rPr>
@@ -430,7 +430,7 @@
               <w14:ligatures w14:val="standardContextual"/>
             </w:rPr>
           </w:pPr>
-          <w:hyperlink w:anchor="_Toc163647059" w:history="1">
+          <w:hyperlink w:anchor="_Toc164579640" w:history="1">
             <w:r>
               <w:rPr>
                 <w:rStyle w:val="Hyperlink"/>
@@ -457,7 +457,7 @@
                 <w:noProof/>
                 <w:webHidden/>
               </w:rPr>
-              <w:instrText xml:space="preserve"> PAGEREF _Toc163647059 \h </w:instrText>
+              <w:instrText xml:space="preserve"> PAGEREF _Toc164579640 \h </w:instrText>
             </w:r>
             <w:r>
               <w:rPr>
@@ -502,7 +502,7 @@
               <w14:ligatures w14:val="standardContextual"/>
             </w:rPr>
           </w:pPr>
-          <w:hyperlink w:anchor="_Toc163647060" w:history="1">
+          <w:hyperlink w:anchor="_Toc164579641" w:history="1">
             <w:r>
               <w:rPr>
                 <w:rStyle w:val="Hyperlink"/>
@@ -529,7 +529,7 @@
                 <w:noProof/>
                 <w:webHidden/>
               </w:rPr>
-              <w:instrText xml:space="preserve"> PAGEREF _Toc163647060 \h </w:instrText>
+              <w:instrText xml:space="preserve"> PAGEREF _Toc164579641 \h </w:instrText>
             </w:r>
             <w:r>
               <w:rPr>
@@ -574,7 +574,7 @@
               <w14:ligatures w14:val="standardContextual"/>
             </w:rPr>
           </w:pPr>
-          <w:hyperlink w:anchor="_Toc163647061" w:history="1">
+          <w:hyperlink w:anchor="_Toc164579642" w:history="1">
             <w:r>
               <w:rPr>
                 <w:rStyle w:val="Hyperlink"/>
@@ -601,7 +601,7 @@
                 <w:noProof/>
                 <w:webHidden/>
               </w:rPr>
-              <w:instrText xml:space="preserve"> PAGEREF _Toc163647061 \h </w:instrText>
+              <w:instrText xml:space="preserve"> PAGEREF _Toc164579642 \h </w:instrText>
             </w:r>
             <w:r>
               <w:rPr>
@@ -646,7 +646,7 @@
               <w14:ligatures w14:val="standardContextual"/>
             </w:rPr>
           </w:pPr>
-          <w:hyperlink w:anchor="_Toc163647062" w:history="1">
+          <w:hyperlink w:anchor="_Toc164579643" w:history="1">
             <w:r>
               <w:rPr>
                 <w:rStyle w:val="Hyperlink"/>
@@ -673,7 +673,7 @@
                 <w:noProof/>
                 <w:webHidden/>
               </w:rPr>
-              <w:instrText xml:space="preserve"> PAGEREF _Toc163647062 \h </w:instrText>
+              <w:instrText xml:space="preserve"> PAGEREF _Toc164579643 \h </w:instrText>
             </w:r>
             <w:r>
               <w:rPr>
@@ -718,7 +718,7 @@
               <w14:ligatures w14:val="standardContextual"/>
             </w:rPr>
           </w:pPr>
-          <w:hyperlink w:anchor="_Toc163647063" w:history="1">
+          <w:hyperlink w:anchor="_Toc164579644" w:history="1">
             <w:r>
               <w:rPr>
                 <w:rStyle w:val="Hyperlink"/>
@@ -745,7 +745,7 @@
                 <w:noProof/>
                 <w:webHidden/>
               </w:rPr>
-              <w:instrText xml:space="preserve"> PAGEREF _Toc163647063 \h </w:instrText>
+              <w:instrText xml:space="preserve"> PAGEREF _Toc164579644 \h </w:instrText>
             </w:r>
             <w:r>
               <w:rPr>
@@ -790,7 +790,7 @@
               <w14:ligatures w14:val="standardContextual"/>
             </w:rPr>
           </w:pPr>
-          <w:hyperlink w:anchor="_Toc163647064" w:history="1">
+          <w:hyperlink w:anchor="_Toc164579645" w:history="1">
             <w:r>
               <w:rPr>
                 <w:rStyle w:val="Hyperlink"/>
@@ -817,7 +817,7 @@
                 <w:noProof/>
                 <w:webHidden/>
               </w:rPr>
-              <w:instrText xml:space="preserve"> PAGEREF _Toc163647064 \h </w:instrText>
+              <w:instrText xml:space="preserve"> PAGEREF _Toc164579645 \h </w:instrText>
             </w:r>
             <w:r>
               <w:rPr>
@@ -862,7 +862,7 @@
               <w14:ligatures w14:val="standardContextual"/>
             </w:rPr>
           </w:pPr>
-          <w:hyperlink w:anchor="_Toc163647065" w:history="1">
+          <w:hyperlink w:anchor="_Toc164579646" w:history="1">
             <w:r>
               <w:rPr>
                 <w:rStyle w:val="Hyperlink"/>
@@ -889,7 +889,7 @@
                 <w:noProof/>
                 <w:webHidden/>
               </w:rPr>
-              <w:instrText xml:space="preserve"> PAGEREF _Toc163647065 \h </w:instrText>
+              <w:instrText xml:space="preserve"> PAGEREF _Toc164579646 \h </w:instrText>
             </w:r>
             <w:r>
               <w:rPr>
@@ -934,7 +934,7 @@
               <w14:ligatures w14:val="standardContextual"/>
             </w:rPr>
           </w:pPr>
-          <w:hyperlink w:anchor="_Toc163647066" w:history="1">
+          <w:hyperlink w:anchor="_Toc164579647" w:history="1">
             <w:r>
               <w:rPr>
                 <w:rStyle w:val="Hyperlink"/>
@@ -961,7 +961,7 @@
                 <w:noProof/>
                 <w:webHidden/>
               </w:rPr>
-              <w:instrText xml:space="preserve"> PAGEREF _Toc163647066 \h </w:instrText>
+              <w:instrText xml:space="preserve"> PAGEREF _Toc164579647 \h </w:instrText>
             </w:r>
             <w:r>
               <w:rPr>
@@ -1006,7 +1006,7 @@
               <w14:ligatures w14:val="standardContextual"/>
             </w:rPr>
           </w:pPr>
-          <w:hyperlink w:anchor="_Toc163647067" w:history="1">
+          <w:hyperlink w:anchor="_Toc164579648" w:history="1">
             <w:r>
               <w:rPr>
                 <w:rStyle w:val="Hyperlink"/>
@@ -1033,7 +1033,7 @@
                 <w:noProof/>
                 <w:webHidden/>
               </w:rPr>
-              <w:instrText xml:space="preserve"> PAGEREF _Toc163647067 \h </w:instrText>
+              <w:instrText xml:space="preserve"> PAGEREF _Toc164579648 \h </w:instrText>
             </w:r>
             <w:r>
               <w:rPr>
@@ -1078,7 +1078,7 @@
               <w14:ligatures w14:val="standardContextual"/>
             </w:rPr>
           </w:pPr>
-          <w:hyperlink w:anchor="_Toc163647068" w:history="1">
+          <w:hyperlink w:anchor="_Toc164579649" w:history="1">
             <w:r>
               <w:rPr>
                 <w:rStyle w:val="Hyperlink"/>
@@ -1105,7 +1105,7 @@
                 <w:noProof/>
                 <w:webHidden/>
               </w:rPr>
-              <w:instrText xml:space="preserve"> PAGEREF _Toc163647068 \h </w:instrText>
+              <w:instrText xml:space="preserve"> PAGEREF _Toc164579649 \h </w:instrText>
             </w:r>
             <w:r>
               <w:rPr>
@@ -1150,7 +1150,7 @@
               <w14:ligatures w14:val="standardContextual"/>
             </w:rPr>
           </w:pPr>
-          <w:hyperlink w:anchor="_Toc163647069" w:history="1">
+          <w:hyperlink w:anchor="_Toc164579650" w:history="1">
             <w:r>
               <w:rPr>
                 <w:rStyle w:val="Hyperlink"/>
@@ -1177,7 +1177,7 @@
                 <w:noProof/>
                 <w:webHidden/>
               </w:rPr>
-              <w:instrText xml:space="preserve"> PAGEREF _Toc163647069 \h </w:instrText>
+              <w:instrText xml:space="preserve"> PAGEREF _Toc164579650 \h </w:instrText>
             </w:r>
             <w:r>
               <w:rPr>
@@ -1197,7 +1197,7 @@
                 <w:noProof/>
                 <w:webHidden/>
               </w:rPr>
-              <w:t>8</w:t>
+              <w:t>7</w:t>
             </w:r>
             <w:r>
               <w:rPr>
@@ -1222,7 +1222,7 @@
               <w14:ligatures w14:val="standardContextual"/>
             </w:rPr>
           </w:pPr>
-          <w:hyperlink w:anchor="_Toc163647070" w:history="1">
+          <w:hyperlink w:anchor="_Toc164579651" w:history="1">
             <w:r>
               <w:rPr>
                 <w:rStyle w:val="Hyperlink"/>
@@ -1249,7 +1249,223 @@
                 <w:noProof/>
                 <w:webHidden/>
               </w:rPr>
-              <w:instrText xml:space="preserve"> PAGEREF _Toc163647070 \h </w:instrText>
+              <w:instrText xml:space="preserve"> PAGEREF _Toc164579651 \h </w:instrText>
+            </w:r>
+            <w:r>
+              <w:rPr>
+                <w:noProof/>
+                <w:webHidden/>
+              </w:rPr>
+            </w:r>
+            <w:r>
+              <w:rPr>
+                <w:noProof/>
+                <w:webHidden/>
+              </w:rPr>
+              <w:fldChar w:fldCharType="separate"/>
+            </w:r>
+            <w:r>
+              <w:rPr>
+                <w:noProof/>
+                <w:webHidden/>
+              </w:rPr>
+              <w:t>8</w:t>
+            </w:r>
+            <w:r>
+              <w:rPr>
+                <w:noProof/>
+                <w:webHidden/>
+              </w:rPr>
+              <w:fldChar w:fldCharType="end"/>
+            </w:r>
+          </w:hyperlink>
+        </w:p>
+        <w:p>
+          <w:pPr>
+            <w:pStyle w:val="Indholdsfortegnelse2"/>
+            <w:tabs>
+              <w:tab w:val="right" w:leader="dot" w:pos="8608"/>
+            </w:tabs>
+            <w:rPr>
+              <w:noProof/>
+              <w:color w:val="auto"/>
+              <w:kern w:val="2"/>
+              <w:lang w:eastAsia="da-DK"/>
+              <w14:ligatures w14:val="standardContextual"/>
+            </w:rPr>
+          </w:pPr>
+          <w:hyperlink w:anchor="_Toc164579652" w:history="1">
+            <w:r>
+              <w:rPr>
+                <w:rStyle w:val="Hyperlink"/>
+                <w:noProof/>
+              </w:rPr>
+              <w:t>Stripe</w:t>
+            </w:r>
+            <w:r>
+              <w:rPr>
+                <w:noProof/>
+                <w:webHidden/>
+              </w:rPr>
+              <w:tab/>
+            </w:r>
+            <w:r>
+              <w:rPr>
+                <w:noProof/>
+                <w:webHidden/>
+              </w:rPr>
+              <w:fldChar w:fldCharType="begin"/>
+            </w:r>
+            <w:r>
+              <w:rPr>
+                <w:noProof/>
+                <w:webHidden/>
+              </w:rPr>
+              <w:instrText xml:space="preserve"> PAGEREF _Toc164579652 \h </w:instrText>
+            </w:r>
+            <w:r>
+              <w:rPr>
+                <w:noProof/>
+                <w:webHidden/>
+              </w:rPr>
+            </w:r>
+            <w:r>
+              <w:rPr>
+                <w:noProof/>
+                <w:webHidden/>
+              </w:rPr>
+              <w:fldChar w:fldCharType="separate"/>
+            </w:r>
+            <w:r>
+              <w:rPr>
+                <w:noProof/>
+                <w:webHidden/>
+              </w:rPr>
+              <w:t>8</w:t>
+            </w:r>
+            <w:r>
+              <w:rPr>
+                <w:noProof/>
+                <w:webHidden/>
+              </w:rPr>
+              <w:fldChar w:fldCharType="end"/>
+            </w:r>
+          </w:hyperlink>
+        </w:p>
+        <w:p>
+          <w:pPr>
+            <w:pStyle w:val="Indholdsfortegnelse2"/>
+            <w:tabs>
+              <w:tab w:val="right" w:leader="dot" w:pos="8608"/>
+            </w:tabs>
+            <w:rPr>
+              <w:noProof/>
+              <w:color w:val="auto"/>
+              <w:kern w:val="2"/>
+              <w:lang w:eastAsia="da-DK"/>
+              <w14:ligatures w14:val="standardContextual"/>
+            </w:rPr>
+          </w:pPr>
+          <w:hyperlink w:anchor="_Toc164579653" w:history="1">
+            <w:r>
+              <w:rPr>
+                <w:rStyle w:val="Hyperlink"/>
+                <w:noProof/>
+              </w:rPr>
+              <w:t>Laravel Debugbar</w:t>
+            </w:r>
+            <w:r>
+              <w:rPr>
+                <w:noProof/>
+                <w:webHidden/>
+              </w:rPr>
+              <w:tab/>
+            </w:r>
+            <w:r>
+              <w:rPr>
+                <w:noProof/>
+                <w:webHidden/>
+              </w:rPr>
+              <w:fldChar w:fldCharType="begin"/>
+            </w:r>
+            <w:r>
+              <w:rPr>
+                <w:noProof/>
+                <w:webHidden/>
+              </w:rPr>
+              <w:instrText xml:space="preserve"> PAGEREF _Toc164579653 \h </w:instrText>
+            </w:r>
+            <w:r>
+              <w:rPr>
+                <w:noProof/>
+                <w:webHidden/>
+              </w:rPr>
+            </w:r>
+            <w:r>
+              <w:rPr>
+                <w:noProof/>
+                <w:webHidden/>
+              </w:rPr>
+              <w:fldChar w:fldCharType="separate"/>
+            </w:r>
+            <w:r>
+              <w:rPr>
+                <w:noProof/>
+                <w:webHidden/>
+              </w:rPr>
+              <w:t>8</w:t>
+            </w:r>
+            <w:r>
+              <w:rPr>
+                <w:noProof/>
+                <w:webHidden/>
+              </w:rPr>
+              <w:fldChar w:fldCharType="end"/>
+            </w:r>
+          </w:hyperlink>
+        </w:p>
+        <w:p>
+          <w:pPr>
+            <w:pStyle w:val="Indholdsfortegnelse2"/>
+            <w:tabs>
+              <w:tab w:val="right" w:leader="dot" w:pos="8608"/>
+            </w:tabs>
+            <w:rPr>
+              <w:noProof/>
+              <w:color w:val="auto"/>
+              <w:kern w:val="2"/>
+              <w:lang w:eastAsia="da-DK"/>
+              <w14:ligatures w14:val="standardContextual"/>
+            </w:rPr>
+          </w:pPr>
+          <w:hyperlink w:anchor="_Toc164579654" w:history="1">
+            <w:r>
+              <w:rPr>
+                <w:rStyle w:val="Hyperlink"/>
+                <w:noProof/>
+              </w:rPr>
+              <w:t>ActivityLog</w:t>
+            </w:r>
+            <w:r>
+              <w:rPr>
+                <w:noProof/>
+                <w:webHidden/>
+              </w:rPr>
+              <w:tab/>
+            </w:r>
+            <w:r>
+              <w:rPr>
+                <w:noProof/>
+                <w:webHidden/>
+              </w:rPr>
+              <w:fldChar w:fldCharType="begin"/>
+            </w:r>
+            <w:r>
+              <w:rPr>
+                <w:noProof/>
+                <w:webHidden/>
+              </w:rPr>
+              <w:instrText xml:space="preserve"> PAGEREF _Toc164579654 \h </w:instrText>
             </w:r>
             <w:r>
               <w:rPr>
@@ -1294,13 +1510,13 @@
               <w14:ligatures w14:val="standardContextual"/>
             </w:rPr>
           </w:pPr>
-          <w:hyperlink w:anchor="_Toc163647071" w:history="1">
+          <w:hyperlink w:anchor="_Toc164579655" w:history="1">
             <w:r>
               <w:rPr>
                 <w:rStyle w:val="Hyperlink"/>
                 <w:noProof/>
               </w:rPr>
-              <w:t>Konklusion</w:t>
+              <w:t>Design og implementering</w:t>
             </w:r>
             <w:r>
               <w:rPr>
@@ -1321,7 +1537,7 @@
                 <w:noProof/>
                 <w:webHidden/>
               </w:rPr>
-              <w:instrText xml:space="preserve"> PAGEREF _Toc163647071 \h </w:instrText>
+              <w:instrText xml:space="preserve"> PAGEREF _Toc164579655 \h </w:instrText>
             </w:r>
             <w:r>
               <w:rPr>
@@ -1342,6 +1558,438 @@
                 <w:webHidden/>
               </w:rPr>
               <w:t>9</w:t>
+            </w:r>
+            <w:r>
+              <w:rPr>
+                <w:noProof/>
+                <w:webHidden/>
+              </w:rPr>
+              <w:fldChar w:fldCharType="end"/>
+            </w:r>
+          </w:hyperlink>
+        </w:p>
+        <w:p>
+          <w:pPr>
+            <w:pStyle w:val="Indholdsfortegnelse2"/>
+            <w:tabs>
+              <w:tab w:val="right" w:leader="dot" w:pos="8608"/>
+            </w:tabs>
+            <w:rPr>
+              <w:noProof/>
+              <w:color w:val="auto"/>
+              <w:kern w:val="2"/>
+              <w:lang w:eastAsia="da-DK"/>
+              <w14:ligatures w14:val="standardContextual"/>
+            </w:rPr>
+          </w:pPr>
+          <w:hyperlink w:anchor="_Toc164579656" w:history="1">
+            <w:r>
+              <w:rPr>
+                <w:rStyle w:val="Hyperlink"/>
+                <w:noProof/>
+              </w:rPr>
+              <w:t>MVC designmønster</w:t>
+            </w:r>
+            <w:r>
+              <w:rPr>
+                <w:noProof/>
+                <w:webHidden/>
+              </w:rPr>
+              <w:tab/>
+            </w:r>
+            <w:r>
+              <w:rPr>
+                <w:noProof/>
+                <w:webHidden/>
+              </w:rPr>
+              <w:fldChar w:fldCharType="begin"/>
+            </w:r>
+            <w:r>
+              <w:rPr>
+                <w:noProof/>
+                <w:webHidden/>
+              </w:rPr>
+              <w:instrText xml:space="preserve"> PAGEREF _Toc164579656 \h </w:instrText>
+            </w:r>
+            <w:r>
+              <w:rPr>
+                <w:noProof/>
+                <w:webHidden/>
+              </w:rPr>
+            </w:r>
+            <w:r>
+              <w:rPr>
+                <w:noProof/>
+                <w:webHidden/>
+              </w:rPr>
+              <w:fldChar w:fldCharType="separate"/>
+            </w:r>
+            <w:r>
+              <w:rPr>
+                <w:noProof/>
+                <w:webHidden/>
+              </w:rPr>
+              <w:t>9</w:t>
+            </w:r>
+            <w:r>
+              <w:rPr>
+                <w:noProof/>
+                <w:webHidden/>
+              </w:rPr>
+              <w:fldChar w:fldCharType="end"/>
+            </w:r>
+          </w:hyperlink>
+        </w:p>
+        <w:p>
+          <w:pPr>
+            <w:pStyle w:val="Indholdsfortegnelse2"/>
+            <w:tabs>
+              <w:tab w:val="right" w:leader="dot" w:pos="8608"/>
+            </w:tabs>
+            <w:rPr>
+              <w:noProof/>
+              <w:color w:val="auto"/>
+              <w:kern w:val="2"/>
+              <w:lang w:eastAsia="da-DK"/>
+              <w14:ligatures w14:val="standardContextual"/>
+            </w:rPr>
+          </w:pPr>
+          <w:hyperlink w:anchor="_Toc164579657" w:history="1">
+            <w:r>
+              <w:rPr>
+                <w:rStyle w:val="Hyperlink"/>
+                <w:noProof/>
+              </w:rPr>
+              <w:t>Service Provider</w:t>
+            </w:r>
+            <w:r>
+              <w:rPr>
+                <w:noProof/>
+                <w:webHidden/>
+              </w:rPr>
+              <w:tab/>
+            </w:r>
+            <w:r>
+              <w:rPr>
+                <w:noProof/>
+                <w:webHidden/>
+              </w:rPr>
+              <w:fldChar w:fldCharType="begin"/>
+            </w:r>
+            <w:r>
+              <w:rPr>
+                <w:noProof/>
+                <w:webHidden/>
+              </w:rPr>
+              <w:instrText xml:space="preserve"> PAGEREF _Toc164579657 \h </w:instrText>
+            </w:r>
+            <w:r>
+              <w:rPr>
+                <w:noProof/>
+                <w:webHidden/>
+              </w:rPr>
+            </w:r>
+            <w:r>
+              <w:rPr>
+                <w:noProof/>
+                <w:webHidden/>
+              </w:rPr>
+              <w:fldChar w:fldCharType="separate"/>
+            </w:r>
+            <w:r>
+              <w:rPr>
+                <w:noProof/>
+                <w:webHidden/>
+              </w:rPr>
+              <w:t>9</w:t>
+            </w:r>
+            <w:r>
+              <w:rPr>
+                <w:noProof/>
+                <w:webHidden/>
+              </w:rPr>
+              <w:fldChar w:fldCharType="end"/>
+            </w:r>
+          </w:hyperlink>
+        </w:p>
+        <w:p>
+          <w:pPr>
+            <w:pStyle w:val="Indholdsfortegnelse2"/>
+            <w:tabs>
+              <w:tab w:val="right" w:leader="dot" w:pos="8608"/>
+            </w:tabs>
+            <w:rPr>
+              <w:noProof/>
+              <w:color w:val="auto"/>
+              <w:kern w:val="2"/>
+              <w:lang w:eastAsia="da-DK"/>
+              <w14:ligatures w14:val="standardContextual"/>
+            </w:rPr>
+          </w:pPr>
+          <w:hyperlink w:anchor="_Toc164579658" w:history="1">
+            <w:r>
+              <w:rPr>
+                <w:rStyle w:val="Hyperlink"/>
+                <w:noProof/>
+              </w:rPr>
+              <w:t>Middleware</w:t>
+            </w:r>
+            <w:r>
+              <w:rPr>
+                <w:noProof/>
+                <w:webHidden/>
+              </w:rPr>
+              <w:tab/>
+            </w:r>
+            <w:r>
+              <w:rPr>
+                <w:noProof/>
+                <w:webHidden/>
+              </w:rPr>
+              <w:fldChar w:fldCharType="begin"/>
+            </w:r>
+            <w:r>
+              <w:rPr>
+                <w:noProof/>
+                <w:webHidden/>
+              </w:rPr>
+              <w:instrText xml:space="preserve"> PAGEREF _Toc164579658 \h </w:instrText>
+            </w:r>
+            <w:r>
+              <w:rPr>
+                <w:noProof/>
+                <w:webHidden/>
+              </w:rPr>
+            </w:r>
+            <w:r>
+              <w:rPr>
+                <w:noProof/>
+                <w:webHidden/>
+              </w:rPr>
+              <w:fldChar w:fldCharType="separate"/>
+            </w:r>
+            <w:r>
+              <w:rPr>
+                <w:noProof/>
+                <w:webHidden/>
+              </w:rPr>
+              <w:t>9</w:t>
+            </w:r>
+            <w:r>
+              <w:rPr>
+                <w:noProof/>
+                <w:webHidden/>
+              </w:rPr>
+              <w:fldChar w:fldCharType="end"/>
+            </w:r>
+          </w:hyperlink>
+        </w:p>
+        <w:p>
+          <w:pPr>
+            <w:pStyle w:val="Indholdsfortegnelse2"/>
+            <w:tabs>
+              <w:tab w:val="right" w:leader="dot" w:pos="8608"/>
+            </w:tabs>
+            <w:rPr>
+              <w:noProof/>
+              <w:color w:val="auto"/>
+              <w:kern w:val="2"/>
+              <w:lang w:eastAsia="da-DK"/>
+              <w14:ligatures w14:val="standardContextual"/>
+            </w:rPr>
+          </w:pPr>
+          <w:hyperlink w:anchor="_Toc164579659" w:history="1">
+            <w:r>
+              <w:rPr>
+                <w:rStyle w:val="Hyperlink"/>
+                <w:noProof/>
+              </w:rPr>
+              <w:t>Observer Pattern</w:t>
+            </w:r>
+            <w:r>
+              <w:rPr>
+                <w:noProof/>
+                <w:webHidden/>
+              </w:rPr>
+              <w:tab/>
+            </w:r>
+            <w:r>
+              <w:rPr>
+                <w:noProof/>
+                <w:webHidden/>
+              </w:rPr>
+              <w:fldChar w:fldCharType="begin"/>
+            </w:r>
+            <w:r>
+              <w:rPr>
+                <w:noProof/>
+                <w:webHidden/>
+              </w:rPr>
+              <w:instrText xml:space="preserve"> PAGEREF _Toc164579659 \h </w:instrText>
+            </w:r>
+            <w:r>
+              <w:rPr>
+                <w:noProof/>
+                <w:webHidden/>
+              </w:rPr>
+            </w:r>
+            <w:r>
+              <w:rPr>
+                <w:noProof/>
+                <w:webHidden/>
+              </w:rPr>
+              <w:fldChar w:fldCharType="separate"/>
+            </w:r>
+            <w:r>
+              <w:rPr>
+                <w:noProof/>
+                <w:webHidden/>
+              </w:rPr>
+              <w:t>9</w:t>
+            </w:r>
+            <w:r>
+              <w:rPr>
+                <w:noProof/>
+                <w:webHidden/>
+              </w:rPr>
+              <w:fldChar w:fldCharType="end"/>
+            </w:r>
+          </w:hyperlink>
+        </w:p>
+        <w:p>
+          <w:pPr>
+            <w:pStyle w:val="Indholdsfortegnelse2"/>
+            <w:tabs>
+              <w:tab w:val="right" w:leader="dot" w:pos="8608"/>
+            </w:tabs>
+            <w:rPr>
+              <w:noProof/>
+              <w:color w:val="auto"/>
+              <w:kern w:val="2"/>
+              <w:lang w:eastAsia="da-DK"/>
+              <w14:ligatures w14:val="standardContextual"/>
+            </w:rPr>
+          </w:pPr>
+          <w:hyperlink w:anchor="_Toc164579660" w:history="1">
+            <w:r>
+              <w:rPr>
+                <w:rStyle w:val="Hyperlink"/>
+                <w:noProof/>
+              </w:rPr>
+              <w:t>Soft Deletes</w:t>
+            </w:r>
+            <w:r>
+              <w:rPr>
+                <w:noProof/>
+                <w:webHidden/>
+              </w:rPr>
+              <w:tab/>
+            </w:r>
+            <w:r>
+              <w:rPr>
+                <w:noProof/>
+                <w:webHidden/>
+              </w:rPr>
+              <w:fldChar w:fldCharType="begin"/>
+            </w:r>
+            <w:r>
+              <w:rPr>
+                <w:noProof/>
+                <w:webHidden/>
+              </w:rPr>
+              <w:instrText xml:space="preserve"> PAGEREF _Toc164579660 \h </w:instrText>
+            </w:r>
+            <w:r>
+              <w:rPr>
+                <w:noProof/>
+                <w:webHidden/>
+              </w:rPr>
+            </w:r>
+            <w:r>
+              <w:rPr>
+                <w:noProof/>
+                <w:webHidden/>
+              </w:rPr>
+              <w:fldChar w:fldCharType="separate"/>
+            </w:r>
+            <w:r>
+              <w:rPr>
+                <w:noProof/>
+                <w:webHidden/>
+              </w:rPr>
+              <w:t>10</w:t>
+            </w:r>
+            <w:r>
+              <w:rPr>
+                <w:noProof/>
+                <w:webHidden/>
+              </w:rPr>
+              <w:fldChar w:fldCharType="end"/>
+            </w:r>
+          </w:hyperlink>
+        </w:p>
+        <w:p>
+          <w:pPr>
+            <w:pStyle w:val="Indholdsfortegnelse2"/>
+            <w:tabs>
+              <w:tab w:val="right" w:leader="dot" w:pos="8608"/>
+            </w:tabs>
+            <w:rPr>
+              <w:noProof/>
+              <w:color w:val="auto"/>
+              <w:kern w:val="2"/>
+              <w:lang w:eastAsia="da-DK"/>
+              <w14:ligatures w14:val="standardContextual"/>
+            </w:rPr>
+          </w:pPr>
+          <w:hyperlink w:anchor="_Toc164579661" w:history="1">
+            <w:r>
+              <w:rPr>
+                <w:rStyle w:val="Hyperlink"/>
+                <w:noProof/>
+              </w:rPr>
+              <w:t>Factories og Seeders</w:t>
+            </w:r>
+            <w:r>
+              <w:rPr>
+                <w:noProof/>
+                <w:webHidden/>
+              </w:rPr>
+              <w:tab/>
+            </w:r>
+            <w:r>
+              <w:rPr>
+                <w:noProof/>
+                <w:webHidden/>
+              </w:rPr>
+              <w:fldChar w:fldCharType="begin"/>
+            </w:r>
+            <w:r>
+              <w:rPr>
+                <w:noProof/>
+                <w:webHidden/>
+              </w:rPr>
+              <w:instrText xml:space="preserve"> PAGEREF _Toc164579661 \h </w:instrText>
+            </w:r>
+            <w:r>
+              <w:rPr>
+                <w:noProof/>
+                <w:webHidden/>
+              </w:rPr>
+            </w:r>
+            <w:r>
+              <w:rPr>
+                <w:noProof/>
+                <w:webHidden/>
+              </w:rPr>
+              <w:fldChar w:fldCharType="separate"/>
+            </w:r>
+            <w:r>
+              <w:rPr>
+                <w:noProof/>
+                <w:webHidden/>
+              </w:rPr>
+              <w:t>10</w:t>
             </w:r>
             <w:r>
               <w:rPr>
@@ -1366,12 +2014,228 @@
               <w14:ligatures w14:val="standardContextual"/>
             </w:rPr>
           </w:pPr>
-          <w:hyperlink w:anchor="_Toc163647072" w:history="1">
+          <w:hyperlink w:anchor="_Toc164579662" w:history="1">
             <w:r>
               <w:rPr>
                 <w:rStyle w:val="Hyperlink"/>
                 <w:noProof/>
               </w:rPr>
+              <w:t>Konklusion</w:t>
+            </w:r>
+            <w:r>
+              <w:rPr>
+                <w:noProof/>
+                <w:webHidden/>
+              </w:rPr>
+              <w:tab/>
+            </w:r>
+            <w:r>
+              <w:rPr>
+                <w:noProof/>
+                <w:webHidden/>
+              </w:rPr>
+              <w:fldChar w:fldCharType="begin"/>
+            </w:r>
+            <w:r>
+              <w:rPr>
+                <w:noProof/>
+                <w:webHidden/>
+              </w:rPr>
+              <w:instrText xml:space="preserve"> PAGEREF _Toc164579662 \h </w:instrText>
+            </w:r>
+            <w:r>
+              <w:rPr>
+                <w:noProof/>
+                <w:webHidden/>
+              </w:rPr>
+            </w:r>
+            <w:r>
+              <w:rPr>
+                <w:noProof/>
+                <w:webHidden/>
+              </w:rPr>
+              <w:fldChar w:fldCharType="separate"/>
+            </w:r>
+            <w:r>
+              <w:rPr>
+                <w:noProof/>
+                <w:webHidden/>
+              </w:rPr>
+              <w:t>12</w:t>
+            </w:r>
+            <w:r>
+              <w:rPr>
+                <w:noProof/>
+                <w:webHidden/>
+              </w:rPr>
+              <w:fldChar w:fldCharType="end"/>
+            </w:r>
+          </w:hyperlink>
+        </w:p>
+        <w:p>
+          <w:pPr>
+            <w:pStyle w:val="Indholdsfortegnelse1"/>
+            <w:tabs>
+              <w:tab w:val="right" w:leader="dot" w:pos="8608"/>
+            </w:tabs>
+            <w:rPr>
+              <w:noProof/>
+              <w:color w:val="auto"/>
+              <w:kern w:val="2"/>
+              <w:lang w:eastAsia="da-DK"/>
+              <w14:ligatures w14:val="standardContextual"/>
+            </w:rPr>
+          </w:pPr>
+          <w:hyperlink w:anchor="_Toc164579663" w:history="1">
+            <w:r>
+              <w:rPr>
+                <w:rStyle w:val="Hyperlink"/>
+                <w:noProof/>
+              </w:rPr>
+              <w:t>Diskussion</w:t>
+            </w:r>
+            <w:r>
+              <w:rPr>
+                <w:noProof/>
+                <w:webHidden/>
+              </w:rPr>
+              <w:tab/>
+            </w:r>
+            <w:r>
+              <w:rPr>
+                <w:noProof/>
+                <w:webHidden/>
+              </w:rPr>
+              <w:fldChar w:fldCharType="begin"/>
+            </w:r>
+            <w:r>
+              <w:rPr>
+                <w:noProof/>
+                <w:webHidden/>
+              </w:rPr>
+              <w:instrText xml:space="preserve"> PAGEREF _Toc164579663 \h </w:instrText>
+            </w:r>
+            <w:r>
+              <w:rPr>
+                <w:noProof/>
+                <w:webHidden/>
+              </w:rPr>
+            </w:r>
+            <w:r>
+              <w:rPr>
+                <w:noProof/>
+                <w:webHidden/>
+              </w:rPr>
+              <w:fldChar w:fldCharType="separate"/>
+            </w:r>
+            <w:r>
+              <w:rPr>
+                <w:noProof/>
+                <w:webHidden/>
+              </w:rPr>
+              <w:t>13</w:t>
+            </w:r>
+            <w:r>
+              <w:rPr>
+                <w:noProof/>
+                <w:webHidden/>
+              </w:rPr>
+              <w:fldChar w:fldCharType="end"/>
+            </w:r>
+          </w:hyperlink>
+        </w:p>
+        <w:p>
+          <w:pPr>
+            <w:pStyle w:val="Indholdsfortegnelse2"/>
+            <w:tabs>
+              <w:tab w:val="right" w:leader="dot" w:pos="8608"/>
+            </w:tabs>
+            <w:rPr>
+              <w:noProof/>
+              <w:color w:val="auto"/>
+              <w:kern w:val="2"/>
+              <w:lang w:eastAsia="da-DK"/>
+              <w14:ligatures w14:val="standardContextual"/>
+            </w:rPr>
+          </w:pPr>
+          <w:hyperlink w:anchor="_Toc164579664" w:history="1">
+            <w:r>
+              <w:rPr>
+                <w:rStyle w:val="Hyperlink"/>
+                <w:noProof/>
+              </w:rPr>
+              <w:t>Referencer</w:t>
+            </w:r>
+            <w:r>
+              <w:rPr>
+                <w:noProof/>
+                <w:webHidden/>
+              </w:rPr>
+              <w:tab/>
+            </w:r>
+            <w:r>
+              <w:rPr>
+                <w:noProof/>
+                <w:webHidden/>
+              </w:rPr>
+              <w:fldChar w:fldCharType="begin"/>
+            </w:r>
+            <w:r>
+              <w:rPr>
+                <w:noProof/>
+                <w:webHidden/>
+              </w:rPr>
+              <w:instrText xml:space="preserve"> PAGEREF _Toc164579664 \h </w:instrText>
+            </w:r>
+            <w:r>
+              <w:rPr>
+                <w:noProof/>
+                <w:webHidden/>
+              </w:rPr>
+            </w:r>
+            <w:r>
+              <w:rPr>
+                <w:noProof/>
+                <w:webHidden/>
+              </w:rPr>
+              <w:fldChar w:fldCharType="separate"/>
+            </w:r>
+            <w:r>
+              <w:rPr>
+                <w:noProof/>
+                <w:webHidden/>
+              </w:rPr>
+              <w:t>14</w:t>
+            </w:r>
+            <w:r>
+              <w:rPr>
+                <w:noProof/>
+                <w:webHidden/>
+              </w:rPr>
+              <w:fldChar w:fldCharType="end"/>
+            </w:r>
+          </w:hyperlink>
+        </w:p>
+        <w:p>
+          <w:pPr>
+            <w:pStyle w:val="Indholdsfortegnelse1"/>
+            <w:tabs>
+              <w:tab w:val="right" w:leader="dot" w:pos="8608"/>
+            </w:tabs>
+            <w:rPr>
+              <w:noProof/>
+              <w:color w:val="auto"/>
+              <w:kern w:val="2"/>
+              <w:lang w:eastAsia="da-DK"/>
+              <w14:ligatures w14:val="standardContextual"/>
+            </w:rPr>
+          </w:pPr>
+          <w:hyperlink w:anchor="_Toc164579665" w:history="1">
+            <w:r>
+              <w:rPr>
+                <w:rStyle w:val="Hyperlink"/>
+                <w:noProof/>
+              </w:rPr>
               <w:t>Bilag</w:t>
             </w:r>
             <w:r>
@@ -1393,7 +2257,7 @@
                 <w:noProof/>
                 <w:webHidden/>
               </w:rPr>
-              <w:instrText xml:space="preserve"> PAGEREF _Toc163647072 \h </w:instrText>
+              <w:instrText xml:space="preserve"> PAGEREF _Toc164579665 \h </w:instrText>
             </w:r>
             <w:r>
               <w:rPr>
@@ -1413,7 +2277,79 @@
                 <w:noProof/>
                 <w:webHidden/>
               </w:rPr>
-              <w:t>10</w:t>
+              <w:t>15</w:t>
+            </w:r>
+            <w:r>
+              <w:rPr>
+                <w:noProof/>
+                <w:webHidden/>
+              </w:rPr>
+              <w:fldChar w:fldCharType="end"/>
+            </w:r>
+          </w:hyperlink>
+        </w:p>
+        <w:p>
+          <w:pPr>
+            <w:pStyle w:val="Indholdsfortegnelse1"/>
+            <w:tabs>
+              <w:tab w:val="right" w:leader="dot" w:pos="8608"/>
+            </w:tabs>
+            <w:rPr>
+              <w:noProof/>
+              <w:color w:val="auto"/>
+              <w:kern w:val="2"/>
+              <w:lang w:eastAsia="da-DK"/>
+              <w14:ligatures w14:val="standardContextual"/>
+            </w:rPr>
+          </w:pPr>
+          <w:hyperlink w:anchor="_Toc164579666" w:history="1">
+            <w:r>
+              <w:rPr>
+                <w:rStyle w:val="Hyperlink"/>
+                <w:noProof/>
+              </w:rPr>
+              <w:t>Logbog</w:t>
+            </w:r>
+            <w:r>
+              <w:rPr>
+                <w:noProof/>
+                <w:webHidden/>
+              </w:rPr>
+              <w:tab/>
+            </w:r>
+            <w:r>
+              <w:rPr>
+                <w:noProof/>
+                <w:webHidden/>
+              </w:rPr>
+              <w:fldChar w:fldCharType="begin"/>
+            </w:r>
+            <w:r>
+              <w:rPr>
+                <w:noProof/>
+                <w:webHidden/>
+              </w:rPr>
+              <w:instrText xml:space="preserve"> PAGEREF _Toc164579666 \h </w:instrText>
+            </w:r>
+            <w:r>
+              <w:rPr>
+                <w:noProof/>
+                <w:webHidden/>
+              </w:rPr>
+            </w:r>
+            <w:r>
+              <w:rPr>
+                <w:noProof/>
+                <w:webHidden/>
+              </w:rPr>
+              <w:fldChar w:fldCharType="separate"/>
+            </w:r>
+            <w:r>
+              <w:rPr>
+                <w:noProof/>
+                <w:webHidden/>
+              </w:rPr>
+              <w:t>22</w:t>
             </w:r>
             <w:r>
               <w:rPr>
@@ -1452,7 +2388,7 @@
       <w:pPr>
         <w:pStyle w:val="Overskrift1"/>
       </w:pPr>
-      <w:bookmarkStart w:id="0" w:name="_Toc163647056"/>
+      <w:bookmarkStart w:id="0" w:name="_Toc164579637"/>
       <w:r>
         <w:lastRenderedPageBreak/>
         <w:t>Indledning</w:t>
@@ -1503,7 +2439,7 @@
       <w:pPr>
         <w:pStyle w:val="Overskrift1"/>
       </w:pPr>
-      <w:bookmarkStart w:id="2" w:name="_Toc163647057"/>
+      <w:bookmarkStart w:id="2" w:name="_Toc164579638"/>
       <w:bookmarkEnd w:id="1"/>
       <w:r>
         <w:t>Læsevejledning</w:t>
@@ -1565,7 +2501,7 @@
       <w:pPr>
         <w:pStyle w:val="Overskrift1"/>
       </w:pPr>
-      <w:bookmarkStart w:id="3" w:name="_Toc163647058"/>
+      <w:bookmarkStart w:id="3" w:name="_Toc164579639"/>
       <w:r>
         <w:lastRenderedPageBreak/>
         <w:t>Forord</w:t>
@@ -1662,7 +2598,7 @@
       <w:pPr>
         <w:pStyle w:val="Overskrift1"/>
       </w:pPr>
-      <w:bookmarkStart w:id="4" w:name="_Toc163647059"/>
+      <w:bookmarkStart w:id="4" w:name="_Toc164579640"/>
       <w:r>
         <w:lastRenderedPageBreak/>
         <w:t>Case</w:t>
@@ -1694,7 +2630,7 @@
       <w:pPr>
         <w:pStyle w:val="Overskrift1"/>
       </w:pPr>
-      <w:bookmarkStart w:id="5" w:name="_Toc163647060"/>
+      <w:bookmarkStart w:id="5" w:name="_Toc164579641"/>
       <w:r>
         <w:t>Problemformulering</w:t>
       </w:r>
@@ -1714,7 +2650,7 @@
       <w:pPr>
         <w:pStyle w:val="Overskrift1"/>
       </w:pPr>
-      <w:bookmarkStart w:id="6" w:name="_Toc163647061"/>
+      <w:bookmarkStart w:id="6" w:name="_Toc164579642"/>
       <w:r>
         <w:lastRenderedPageBreak/>
         <w:t>Projektplanlægning</w:t>
@@ -1928,7 +2864,6 @@
       <w:r>
         <w:t>Under hele projektforløbet bliver der ført en logbog, hvor daglige opgaver og eventuelle udfordringer bliver dokumenteret (se bilag: logbog, s. 213123).</w:t>
       </w:r>
-      <w:bookmarkStart w:id="7" w:name="_Toc163647062"/>
       <w:r>
         <w:br w:type="page"/>
       </w:r>
@@ -1937,6 +2872,7 @@
       <w:pPr>
         <w:pStyle w:val="Overskrift1"/>
       </w:pPr>
+      <w:bookmarkStart w:id="7" w:name="_Toc164579643"/>
       <w:r>
         <w:lastRenderedPageBreak/>
         <w:t>Metodevalg og teknologi</w:t>
@@ -1952,170 +2888,163 @@
       <w:pPr>
         <w:pStyle w:val="Overskrift2"/>
       </w:pPr>
+      <w:bookmarkStart w:id="8" w:name="_Toc164579644"/>
+      <w:r>
+        <w:t>PHP</w:t>
+      </w:r>
+      <w:bookmarkEnd w:id="8"/>
+    </w:p>
+    <w:p>
+      <w:r>
+        <w:t>PHP er blevet valgt som hovedsproget til udviklingen af dette projekt af flere årsager. For det første har PHP en lang historie inden for webudvikling og har vist sig at være pålideligt og skalerbart til opbygning af komplekse webapplikationer. Derudover har PHP et stort udviklermiljø og et væld af dokumentation og ressourcer, hvilket gør det nemt at finde løsninger og få hjælp, når det er nødvendigt.</w:t>
+      </w:r>
     </w:p>
     <w:p>
       <w:pPr>
         <w:pStyle w:val="Overskrift2"/>
       </w:pPr>
-      <w:bookmarkStart w:id="8" w:name="_Toc163647063"/>
-      <w:r>
-        <w:t>PHP</w:t>
-      </w:r>
-      <w:bookmarkEnd w:id="8"/>
-    </w:p>
-    <w:p>
-      <w:r>
-        <w:t>PHP er blevet valgt som hovedsproget til udviklingen af dette projekt af flere årsager. For det første har PHP en lang historie inden for webudvikling og har vist sig at være pålideligt og skalerbart til opbygning af komplekse webapplikationer. Derudover har PHP et stort udviklermiljø og et væld af dokumentation og ressourcer, hvilket gør det nemt at finde løsninger og få hjælp, når det er nødvendigt.</w:t>
+      <w:bookmarkStart w:id="9" w:name="_Toc164579645"/>
+      <w:r>
+        <w:t>GitHub</w:t>
+      </w:r>
+      <w:bookmarkEnd w:id="9"/>
+    </w:p>
+    <w:p>
+      <w:r>
+        <w:t>GitHub er en</w:t>
+      </w:r>
+      <w:r>
+        <w:t xml:space="preserve"> onlineplatform, der tilbyder en bred vifte af værktøjer til projektstyring, herunder lagring af projekter og versionsstyring. Dets anerkendte ry og høje kvalitet gør det til det ideelle valg for projektet. Et af de centrale værktøjer som vi benytter os af, er GitHub Actions</w:t>
+      </w:r>
+      <w:r>
+        <w:t>, også kaldet ”Pipelines”, disse kører automatisk ved hver eneste ændring som bliver pushet op via Git, som sikrer en konstant kvalitetskontrol og fejlfinding i projektet.</w:t>
+      </w:r>
+    </w:p>
+    <w:p>
+      <w:r>
+        <w:t>Derudover leverer GitHub også et intuitivt Kanban board, som bliver anvendt til projektstyring. GitHub leverer alt i alt en omfattende pakke af funktioner og værktøjer som bidrager til en effektiv og struktureret gennemførelse af projektet.</w:t>
+      </w:r>
+    </w:p>
+    <w:p>
+      <w:pPr>
+        <w:pStyle w:val="Overskrift2"/>
+      </w:pPr>
+      <w:bookmarkStart w:id="10" w:name="_Toc164579646"/>
+      <w:r>
+        <w:t>Laravel</w:t>
+      </w:r>
+      <w:bookmarkEnd w:id="10"/>
+    </w:p>
+    <w:p>
+      <w:r>
+        <w:t xml:space="preserve">Laravel </w:t>
+      </w:r>
+      <w:r>
+        <w:t>er</w:t>
+      </w:r>
+      <w:r>
+        <w:t xml:space="preserve"> valgt som det primære framework til udviklingen</w:t>
+      </w:r>
+      <w:r>
+        <w:t xml:space="preserve"> </w:t>
+      </w:r>
+      <w:r>
+        <w:t xml:space="preserve">af flere vigtige årsager. </w:t>
+      </w:r>
+      <w:r>
+        <w:br/>
+      </w:r>
+      <w:r>
+        <w:t xml:space="preserve">For det første tilbyder Laravel en omfattende og velstruktureret løsning til </w:t>
+      </w:r>
+      <w:r>
+        <w:t>webudvikling</w:t>
+      </w:r>
+      <w:r>
+        <w:t>.</w:t>
+      </w:r>
+      <w:r>
+        <w:br/>
+      </w:r>
+      <w:r>
+        <w:t>Dets arkitektur og indbyggede funktioner gør det muligt</w:t>
+      </w:r>
+      <w:r>
+        <w:t xml:space="preserve"> at </w:t>
+      </w:r>
+      <w:r>
+        <w:t>opbygge applikationer på en</w:t>
+      </w:r>
+      <w:r>
+        <w:t xml:space="preserve"> </w:t>
+      </w:r>
+      <w:r>
+        <w:t xml:space="preserve">effektiv måde. </w:t>
+      </w:r>
+    </w:p>
+    <w:p>
+      <w:r>
+        <w:t xml:space="preserve">Laravel </w:t>
+      </w:r>
+      <w:r>
+        <w:t>tilbyder en bred vifte af indbyggede funktioner og værktøjer, herunder</w:t>
+      </w:r>
+      <w:r>
+        <w:t xml:space="preserve"> </w:t>
+      </w:r>
+      <w:r>
+        <w:t>e</w:t>
+      </w:r>
+      <w:r>
+        <w:t>n</w:t>
+      </w:r>
+      <w:r>
+        <w:t xml:space="preserve"> kraftfuldt ORM (Object–</w:t>
+      </w:r>
+      <w:r>
+        <w:t>R</w:t>
+      </w:r>
+      <w:r>
+        <w:t xml:space="preserve">elational </w:t>
+      </w:r>
+      <w:r>
+        <w:t>M</w:t>
+      </w:r>
+      <w:r>
+        <w:t>apping)</w:t>
+      </w:r>
+      <w:r>
+        <w:t xml:space="preserve"> kaldet Eloquent</w:t>
+      </w:r>
+      <w:r>
+        <w:t xml:space="preserve">, </w:t>
+      </w:r>
+      <w:r>
+        <w:t>migrations, og et omfattende sæt af kommandoer til at lette udviklingsprocessen</w:t>
+      </w:r>
+      <w:r>
+        <w:t xml:space="preserve"> og øge produktiviteten</w:t>
+      </w:r>
+      <w:r>
+        <w:t>.</w:t>
+      </w:r>
+    </w:p>
+    <w:p>
+      <w:r>
+        <w:t>Laravel er et anvendt framework med en gennemarbejdet dokumentation som gør det nemt at finde hjælp når det er nødvendigt.</w:t>
       </w:r>
     </w:p>
     <w:p/>
     <w:p>
+      <w:r>
+        <w:br w:type="page"/>
+      </w:r>
+    </w:p>
+    <w:p>
       <w:pPr>
         <w:pStyle w:val="Overskrift2"/>
       </w:pPr>
-      <w:bookmarkStart w:id="9" w:name="_Toc163647064"/>
-      <w:r>
-        <w:t>GitHub</w:t>
-      </w:r>
-      <w:bookmarkEnd w:id="9"/>
-    </w:p>
-    <w:p>
-      <w:r>
-        <w:t>GitHub er en</w:t>
-      </w:r>
-      <w:r>
-        <w:t xml:space="preserve"> onlineplatform, der tilbyder en bred vifte af værktøjer til projektstyring, herunder lagring af projekter og versionsstyring. Dets anerkendte ry og høje kvalitet gør det til det ideelle valg for projektet. Et af de centrale værktøjer som vi benytter os af, er GitHub Actions</w:t>
-      </w:r>
-      <w:r>
-        <w:t>, også kaldet ”Pipelines”, disse kører automatisk ved hver eneste ændring som bliver pushet op via Git, som sikrer en konstant kvalitetskontrol og fejlfinding i projektet.</w:t>
-      </w:r>
-    </w:p>
-    <w:p>
-      <w:r>
-        <w:t>Derudover leverer GitHub også et intuitivt Kanban board, som bliver anvendt til projektstyring. GitHub leverer alt i alt en omfattende pakke af funktioner og værktøjer som bidrager til en effektiv og struktureret gennemførelse af projektet.</w:t>
-      </w:r>
-    </w:p>
-    <w:p/>
-    <w:p>
-      <w:pPr>
-        <w:pStyle w:val="Overskrift2"/>
-      </w:pPr>
-      <w:bookmarkStart w:id="10" w:name="_Toc163647065"/>
-      <w:r>
-        <w:t>Laravel</w:t>
-      </w:r>
-      <w:bookmarkEnd w:id="10"/>
-    </w:p>
-    <w:p>
-      <w:r>
-        <w:t xml:space="preserve">Laravel </w:t>
-      </w:r>
-      <w:r>
-        <w:t>er</w:t>
-      </w:r>
-      <w:r>
-        <w:t xml:space="preserve"> valgt som det primære framework til udviklingen</w:t>
-      </w:r>
-      <w:r>
-        <w:t xml:space="preserve"> </w:t>
-      </w:r>
-      <w:r>
-        <w:t xml:space="preserve">af flere vigtige årsager. </w:t>
-      </w:r>
-      <w:r>
-        <w:br/>
-      </w:r>
-      <w:r>
-        <w:t xml:space="preserve">For det første tilbyder Laravel en omfattende og velstruktureret løsning til </w:t>
-      </w:r>
-      <w:r>
-        <w:t>webudvikling</w:t>
-      </w:r>
-      <w:r>
-        <w:t>.</w:t>
-      </w:r>
-      <w:r>
-        <w:br/>
-      </w:r>
-      <w:r>
-        <w:t>Dets arkitektur og indbyggede funktioner gør det muligt</w:t>
-      </w:r>
-      <w:r>
-        <w:t xml:space="preserve"> at </w:t>
-      </w:r>
-      <w:r>
-        <w:t>opbygge applikationer på en</w:t>
-      </w:r>
-      <w:r>
-        <w:t xml:space="preserve"> </w:t>
-      </w:r>
-      <w:r>
-        <w:t xml:space="preserve">effektiv måde. </w:t>
-      </w:r>
-    </w:p>
-    <w:p>
-      <w:r>
-        <w:t xml:space="preserve">Laravel </w:t>
-      </w:r>
-      <w:r>
-        <w:t>tilbyder en bred vifte af indbyggede funktioner og værktøjer, herunder</w:t>
-      </w:r>
-      <w:r>
-        <w:t xml:space="preserve"> </w:t>
-      </w:r>
-      <w:r>
-        <w:t>e</w:t>
-      </w:r>
-      <w:r>
-        <w:t>n</w:t>
-      </w:r>
-      <w:r>
-        <w:t xml:space="preserve"> kraftfuldt ORM (Object–</w:t>
-      </w:r>
-      <w:r>
-        <w:t>R</w:t>
-      </w:r>
-      <w:r>
-        <w:t xml:space="preserve">elational </w:t>
-      </w:r>
-      <w:r>
-        <w:t>M</w:t>
-      </w:r>
-      <w:r>
-        <w:t>apping)</w:t>
-      </w:r>
-      <w:r>
-        <w:t xml:space="preserve"> kaldet Eloquent</w:t>
-      </w:r>
-      <w:r>
-        <w:t xml:space="preserve">, </w:t>
-      </w:r>
-      <w:r>
-        <w:t>migrations, og et omfattende sæt af kommandoer til at lette udviklingsprocessen</w:t>
-      </w:r>
-      <w:r>
-        <w:t xml:space="preserve"> og øge produktiviteten</w:t>
-      </w:r>
-      <w:r>
-        <w:t>.</w:t>
-      </w:r>
-    </w:p>
-    <w:p>
-      <w:r>
-        <w:t>Laravel er et anvendt framework med en gennemarbejdet dokumentation som gør det nemt at finde hjælp når det er nødvendigt.</w:t>
-      </w:r>
-    </w:p>
-    <w:p/>
-    <w:p>
-      <w:r>
-        <w:br w:type="page"/>
-      </w:r>
-    </w:p>
-    <w:p>
-      <w:pPr>
-        <w:pStyle w:val="Overskrift2"/>
-      </w:pPr>
-      <w:bookmarkStart w:id="11" w:name="_Toc163647066"/>
+      <w:bookmarkStart w:id="11" w:name="_Toc164579647"/>
       <w:r>
         <w:lastRenderedPageBreak/>
         <w:t>Laravel's Blade Framework</w:t>
@@ -2203,366 +3132,642 @@
         <w:t>integreres sømløst med Laravel's backend, hvilket sikrer en sammenhængende og robust webapplikation.</w:t>
       </w:r>
     </w:p>
+    <w:p>
+      <w:pPr>
+        <w:pStyle w:val="Overskrift2"/>
+      </w:pPr>
+      <w:bookmarkStart w:id="12" w:name="_Toc164579648"/>
+      <w:r>
+        <w:t>Bootstrap</w:t>
+      </w:r>
+      <w:bookmarkEnd w:id="12"/>
+    </w:p>
+    <w:p>
+      <w:r>
+        <w:t xml:space="preserve">Bootstrap er et moderne css framework som giver mulighed for </w:t>
+      </w:r>
+      <w:r>
+        <w:t>effektivt</w:t>
+      </w:r>
+      <w:r>
+        <w:t xml:space="preserve"> at opbygge</w:t>
+      </w:r>
+      <w:r>
+        <w:t xml:space="preserve"> en</w:t>
+      </w:r>
+      <w:r>
+        <w:t xml:space="preserve"> responsiv brugergrænseflade. Med Bootstrap kommer der et bredt udvalg af færdiglavede komponenter, layouts og css klasser som kan spare tid og reducere behovet for meget nyudvikling af kode. Desuden tilbyder Bootstrap mange tilpasningsmuligheder kun ved hjælp af tilføjelser af klasser</w:t>
+      </w:r>
+      <w:r>
+        <w:t>,</w:t>
+      </w:r>
+      <w:r>
+        <w:t xml:space="preserve"> s</w:t>
+      </w:r>
+      <w:r>
+        <w:t>om</w:t>
+      </w:r>
+      <w:r>
+        <w:t xml:space="preserve"> gør det simpelt at opstille design.</w:t>
+      </w:r>
+    </w:p>
+    <w:p>
+      <w:pPr>
+        <w:pStyle w:val="Overskrift2"/>
+      </w:pPr>
+      <w:bookmarkStart w:id="13" w:name="_Toc164579649"/>
+      <w:r>
+        <w:t>NPM</w:t>
+      </w:r>
+      <w:bookmarkEnd w:id="13"/>
+      <w:r>
+        <w:t xml:space="preserve"> </w:t>
+      </w:r>
+    </w:p>
+    <w:p>
+      <w:r>
+        <w:t>Projektet benytter NPM (Node Package Manager) i Laravel for at håndtere pakker, eksempelvis installationen af Bootstrap. Ved hjælp af NPM kan der nemt installeres / afinstalleres og administreres forskellige frontend biblioteker</w:t>
+      </w:r>
+      <w:r>
+        <w:t xml:space="preserve">, </w:t>
+      </w:r>
+      <w:r>
+        <w:t>værktøjer</w:t>
+      </w:r>
+      <w:r>
+        <w:t xml:space="preserve"> og versioner</w:t>
+      </w:r>
+      <w:r>
+        <w:t>.</w:t>
+      </w:r>
+    </w:p>
+    <w:p>
+      <w:r>
+        <w:t>En af de primære fordele ved at bruge NPM er muligheden for at se live kodeændringer direkte browseren under udviklingsfasen ved hjælp af ”npm run dev” kommandoen.</w:t>
+      </w:r>
+    </w:p>
+    <w:p>
+      <w:r>
+        <w:t>Når projektet er klar til at blive lanceret, benyttes kommandoen ”npm run build” i stedet, som genererer en optimeret version af frontend kode</w:t>
+      </w:r>
+      <w:r>
+        <w:t>n</w:t>
+      </w:r>
+      <w:r>
+        <w:t xml:space="preserve">, eksempelvis ved at minify </w:t>
+      </w:r>
+      <w:r>
+        <w:t>CSS og JavaScript, som reducerer filstørrelsen og forbedrer ydeevnen i produktionsmiljøet.</w:t>
+      </w:r>
+    </w:p>
+    <w:p>
+      <w:pPr>
+        <w:pStyle w:val="Overskrift2"/>
+      </w:pPr>
+      <w:bookmarkStart w:id="14" w:name="_Toc164579650"/>
+      <w:r>
+        <w:t>Composer</w:t>
+      </w:r>
+      <w:bookmarkEnd w:id="14"/>
+      <w:r>
+        <w:t xml:space="preserve">  </w:t>
+      </w:r>
+      <w:r>
+        <w:t xml:space="preserve"> </w:t>
+      </w:r>
+    </w:p>
+    <w:p>
+      <w:r>
+        <w:t xml:space="preserve">Composer er et kraftfuldt værktøj til PHP, </w:t>
+      </w:r>
+      <w:r>
+        <w:t>som gør det muligt</w:t>
+      </w:r>
+      <w:r>
+        <w:t xml:space="preserve"> at installere, opdatere og administrere tredjeparts biblioteker og frameworks.</w:t>
+      </w:r>
+    </w:p>
+    <w:p>
+      <w:r>
+        <w:t xml:space="preserve">Desuden gør Composer det muligt at udnytte et stort økosystem af open-source PHP-pakker, der spænder over alt fra frameworks til utilities og libraries </w:t>
+      </w:r>
+      <w:r>
+        <w:t>som eksempelvis det logging library der er gjort nytte af i webshoppens administration (Link til logging library)</w:t>
+      </w:r>
+      <w:r>
+        <w:t xml:space="preserve">, eller den specielt integrerede debug bar som </w:t>
+      </w:r>
+      <w:r>
+        <w:t>der er gjort nytte af under udviklingsfasen for effektivt at fejlsøge under udfordringer (link til debug bar library)</w:t>
+      </w:r>
+    </w:p>
+    <w:p>
+      <w:r>
+        <w:t xml:space="preserve">Ved hjælp af kommandoer som ”composer install” og ”composer update” holdes projektet opdateret og korrekt konfigureret, </w:t>
+      </w:r>
+      <w:r>
+        <w:t>hvilket</w:t>
+      </w:r>
+      <w:r>
+        <w:t xml:space="preserve"> giver en mere stabil og pålidelig webapplikation.</w:t>
+      </w:r>
+    </w:p>
     <w:p/>
     <w:p>
       <w:pPr>
         <w:pStyle w:val="Overskrift2"/>
       </w:pPr>
-      <w:bookmarkStart w:id="12" w:name="_Toc163647067"/>
-      <w:r>
-        <w:t>Bootstrap</w:t>
-      </w:r>
-      <w:bookmarkEnd w:id="12"/>
-    </w:p>
-    <w:p>
-      <w:r>
-        <w:t xml:space="preserve">Bootstrap er et moderne css framework som giver mulighed for </w:t>
-      </w:r>
-      <w:r>
-        <w:t>effektivt</w:t>
-      </w:r>
-      <w:r>
-        <w:t xml:space="preserve"> at opbygge</w:t>
-      </w:r>
-      <w:r>
-        <w:t xml:space="preserve"> en</w:t>
-      </w:r>
-      <w:r>
-        <w:t xml:space="preserve"> responsiv brugergrænseflade. Med Bootstrap kommer der et bredt udvalg af færdiglavede komponenter, layouts og css klasser som kan spare tid og reducere behovet for meget nyudvikling af kode. Desuden tilbyder Bootstrap mange tilpasningsmuligheder kun ved hjælp af tilføjelser af klasser</w:t>
-      </w:r>
-      <w:r>
-        <w:t>,</w:t>
-      </w:r>
-      <w:r>
-        <w:t xml:space="preserve"> s</w:t>
-      </w:r>
-      <w:r>
-        <w:t>om</w:t>
-      </w:r>
-      <w:r>
-        <w:t xml:space="preserve"> gør det simpelt at opstille design.</w:t>
-      </w:r>
-    </w:p>
-    <w:p/>
+      <w:bookmarkStart w:id="15" w:name="_Toc164579651"/>
+      <w:r>
+        <w:lastRenderedPageBreak/>
+        <w:t>Laravel Sail</w:t>
+      </w:r>
+      <w:bookmarkEnd w:id="15"/>
+    </w:p>
+    <w:p>
+      <w:r>
+        <w:t xml:space="preserve">Sail er Laravel’s indbyggede Docker-miljø som gør det nemt at opsætte og køre projektet i et isoleret og konsistent udviklingsmiljø uanset hvilket system </w:t>
+      </w:r>
+      <w:r>
+        <w:t>der arbejdes</w:t>
+      </w:r>
+      <w:r>
+        <w:t xml:space="preserve"> på, samt når projektet skal gå live på en web server. </w:t>
+      </w:r>
+    </w:p>
+    <w:p>
+      <w:r>
+        <w:t>Ved hjælp af Sail er det muligt at starte hele Laravel projektet op, med installation of composer pakker og lignende</w:t>
+      </w:r>
+      <w:r>
+        <w:t xml:space="preserve"> afhængigheder</w:t>
+      </w:r>
+      <w:r>
+        <w:t xml:space="preserve">, alt sammen ved hjælp af én enkelt kommando og på </w:t>
+      </w:r>
+      <w:r>
+        <w:t>ganske kort tid</w:t>
+      </w:r>
+      <w:r>
+        <w:t>.</w:t>
+      </w:r>
+    </w:p>
     <w:p>
       <w:pPr>
         <w:pStyle w:val="Overskrift2"/>
       </w:pPr>
-      <w:bookmarkStart w:id="13" w:name="_Toc163647068"/>
-      <w:r>
-        <w:t>NPM</w:t>
-      </w:r>
-      <w:bookmarkEnd w:id="13"/>
-      <w:r>
-        <w:t xml:space="preserve"> </w:t>
-      </w:r>
-    </w:p>
-    <w:p>
-      <w:r>
-        <w:t>Projektet benytter NPM (Node Package Manager) i Laravel for at håndtere pakker, eksempelvis installationen af Bootstrap. Ved hjælp af NPM kan der nemt installeres / afinstalleres og administreres forskellige frontend biblioteker</w:t>
-      </w:r>
-      <w:r>
-        <w:t xml:space="preserve">, </w:t>
-      </w:r>
-      <w:r>
-        <w:t>værktøjer</w:t>
-      </w:r>
-      <w:r>
-        <w:t xml:space="preserve"> og versioner</w:t>
-      </w:r>
-      <w:r>
-        <w:t>.</w:t>
-      </w:r>
-    </w:p>
-    <w:p>
-      <w:r>
-        <w:t>En af de primære fordele ved at bruge NPM er muligheden for at se live kodeændringer direkte browseren under udviklingsfasen ved hjælp af ”npm run dev” kommandoen.</w:t>
-      </w:r>
-    </w:p>
-    <w:p>
-      <w:r>
-        <w:t>Når projektet er klar til at blive lanceret, benyttes kommandoen ”npm run build” i stedet, som genererer en optimeret version af frontend kode</w:t>
-      </w:r>
-      <w:r>
-        <w:t>n</w:t>
-      </w:r>
-      <w:r>
-        <w:t xml:space="preserve">, eksempelvis ved at minify </w:t>
-      </w:r>
-      <w:r>
-        <w:t>CSS og JavaScript, som reducerer filstørrelsen og forbedrer ydeevnen i produktionsmiljøet.</w:t>
-      </w:r>
-    </w:p>
-    <w:p/>
-    <w:p>
-      <w:pPr>
-        <w:rPr>
-          <w:rFonts w:asciiTheme="majorHAnsi" w:eastAsiaTheme="majorEastAsia" w:hAnsiTheme="majorHAnsi" w:cstheme="majorBidi"/>
-          <w:color w:val="3F251D" w:themeColor="accent1"/>
-          <w:sz w:val="28"/>
-        </w:rPr>
-      </w:pPr>
+      <w:bookmarkStart w:id="16" w:name="_Toc164579652"/>
+      <w:r>
+        <w:t>Stripe</w:t>
+      </w:r>
+      <w:bookmarkEnd w:id="16"/>
+    </w:p>
+    <w:p>
+      <w:r>
+        <w:t>Stripe er valgt som betalingsløsning for webshoppen</w:t>
+      </w:r>
+      <w:r>
+        <w:t>. Stripe tilbyder en brugervenlig platform og gør det nemt at integrere betalingsfunktionalitet i webshoppen.</w:t>
+      </w:r>
+    </w:p>
+    <w:p>
+      <w:r>
+        <w:t>Med Stripe kan kunder betale via kreditkort, dankort og debetkort. En af de mest tiltalende funktioner ved Stripe et meget brugervenlige onlinepanel, her kan man via en token logge ind og dermed have overblik over alle salg, betalinger og lignende som er foretaget fra webshoppen</w:t>
+      </w:r>
+      <w:r>
+        <w:t xml:space="preserve"> (Link til Stripe dokumentation / panel).</w:t>
+      </w:r>
+      <w:r>
+        <w:br/>
+        <w:t>(Se Stripe-</w:t>
+      </w:r>
+      <w:proofErr w:type="gramStart"/>
+      <w:r>
+        <w:t>PHP reference</w:t>
+      </w:r>
+      <w:proofErr w:type="gramEnd"/>
+      <w:r>
+        <w:t xml:space="preserve"> s.2131243)</w:t>
+      </w:r>
+    </w:p>
+    <w:p>
+      <w:pPr>
+        <w:pStyle w:val="Overskrift2"/>
+      </w:pPr>
+      <w:bookmarkStart w:id="17" w:name="_Toc164579653"/>
+      <w:r>
+        <w:t>Laravel Debugbar</w:t>
+      </w:r>
+      <w:bookmarkEnd w:id="17"/>
+    </w:p>
+    <w:p>
+      <w:r>
+        <w:t>For at effektivisere fejlfinding under udviklings benyttes der Laravel Debugbar. Dette værktøj giver en dybere indsigt i applikationens SQL-kald, diverse views tilknytning til controllers, routes og meget mere, direkte i browseren.</w:t>
+      </w:r>
+      <w:r>
+        <w:br/>
+      </w:r>
+      <w:r>
+        <w:t xml:space="preserve">(Se </w:t>
+      </w:r>
+      <w:r>
+        <w:t>Laravel</w:t>
+      </w:r>
+      <w:r>
+        <w:t>-</w:t>
+      </w:r>
+      <w:r>
+        <w:t xml:space="preserve">Debugbar </w:t>
+      </w:r>
+      <w:r>
+        <w:t>reference s.2131243)</w:t>
+      </w:r>
+    </w:p>
+    <w:p>
+      <w:pPr>
+        <w:pStyle w:val="Overskrift2"/>
+      </w:pPr>
+      <w:bookmarkStart w:id="18" w:name="_Toc164579654"/>
+      <w:r>
+        <w:t>ActivityLog</w:t>
+      </w:r>
+      <w:bookmarkEnd w:id="18"/>
+    </w:p>
+    <w:p>
+      <w:r>
+        <w:t xml:space="preserve">For at lette integrationen med at logge brugeraktivitet og vigtige hændelser på shoppen, anvendes der ActivityLog biblioteket. Dette giver mulighed for at logge diverse detaljer og hændelser i hele applikationen og sikrer at logning er skalerbart og </w:t>
+      </w:r>
+      <w:r>
+        <w:t>vedvarende tilgængelig, også i tilfælde af at webshoppen udvides eller ændrer størrelse.</w:t>
+      </w:r>
+      <w:r>
+        <w:br/>
+      </w:r>
+      <w:r>
+        <w:t xml:space="preserve">(Se </w:t>
+      </w:r>
+      <w:r>
+        <w:t>ActivityLog</w:t>
+      </w:r>
+      <w:r>
+        <w:t xml:space="preserve"> reference s.2131243)</w:t>
+      </w:r>
+    </w:p>
+    <w:p>
       <w:r>
         <w:br w:type="page"/>
       </w:r>
     </w:p>
     <w:p>
       <w:pPr>
+        <w:pStyle w:val="Overskrift1"/>
+      </w:pPr>
+      <w:bookmarkStart w:id="19" w:name="_Toc164579655"/>
+      <w:r>
+        <w:lastRenderedPageBreak/>
+        <w:t>Design og implementering</w:t>
+      </w:r>
+      <w:bookmarkEnd w:id="19"/>
+    </w:p>
+    <w:p>
+      <w:r>
+        <w:t>En kort beskrivelse af punktet her</w:t>
+      </w:r>
+      <w:r>
+        <w:t xml:space="preserve"> (noget med at der er implementeret MVC designmønster, Service </w:t>
+      </w:r>
+      <w:r>
+        <w:t>P</w:t>
+      </w:r>
+      <w:r>
+        <w:t>rovider mønstret, middleware mønster og observer pattern).</w:t>
+      </w:r>
+    </w:p>
+    <w:p>
+      <w:pPr>
         <w:pStyle w:val="Overskrift2"/>
       </w:pPr>
-      <w:bookmarkStart w:id="14" w:name="_Toc163647069"/>
+      <w:bookmarkStart w:id="20" w:name="_Toc164579656"/>
+      <w:r>
+        <w:t>MVC d</w:t>
+      </w:r>
+      <w:r>
+        <w:t>esignmønst</w:t>
+      </w:r>
+      <w:r>
+        <w:t>er</w:t>
+      </w:r>
+      <w:bookmarkEnd w:id="20"/>
+    </w:p>
+    <w:p>
+      <w:r>
+        <w:t>Laravel anvender Model-View-Controller (MVC) arkitekturen, et designmønster</w:t>
+      </w:r>
+      <w:r>
+        <w:t xml:space="preserve"> som øger separation og giver kodebasen høj modularitet, webshoppen er bygget omkring dette designmønster og er derfor påvirket både på design og implementering heraf.</w:t>
+      </w:r>
+    </w:p>
+    <w:p>
+      <w:pPr>
+        <w:rPr>
+          <w:b/>
+          <w:bCs/>
+          <w:sz w:val="24"/>
+          <w:szCs w:val="24"/>
+        </w:rPr>
+      </w:pPr>
+      <w:r>
+        <w:rPr>
+          <w:b/>
+          <w:bCs/>
+          <w:sz w:val="24"/>
+          <w:szCs w:val="24"/>
+        </w:rPr>
+        <w:t>Model</w:t>
+      </w:r>
+    </w:p>
+    <w:p>
+      <w:r>
+        <w:t>Modellerne håndterer al data logik og database interaktion</w:t>
+      </w:r>
+      <w:r>
+        <w:t xml:space="preserve">, dette omfatter hentning, indsætning, opdatering og sletning af data i databasen. I projektet er modeller som ’Produkt’, ’Order’ og ’User’ lavet for at håndtere entiteter og relationer. </w:t>
+      </w:r>
+    </w:p>
+    <w:p>
+      <w:pPr>
+        <w:rPr>
+          <w:b/>
+          <w:bCs/>
+          <w:sz w:val="24"/>
+          <w:szCs w:val="24"/>
+        </w:rPr>
+      </w:pPr>
+      <w:r>
+        <w:rPr>
+          <w:b/>
+          <w:bCs/>
+          <w:sz w:val="24"/>
+          <w:szCs w:val="24"/>
+        </w:rPr>
+        <w:t>View</w:t>
+      </w:r>
+    </w:p>
+    <w:p>
+      <w:r>
+        <w:t>Views er ansvarlige for præsentation</w:t>
+      </w:r>
+      <w:r>
+        <w:t xml:space="preserve"> og indeholder den HTML som bliver sendt til klientens browser, baseret på den data som modtages fra controlleren. Ved hjælp af Laravel’s Blade templating engine bliver der leveret dynamisk brugergrænseflade og produktvisning til klienten.</w:t>
+      </w:r>
+    </w:p>
+    <w:p>
+      <w:pPr>
+        <w:rPr>
+          <w:b/>
+          <w:bCs/>
+          <w:sz w:val="24"/>
+          <w:szCs w:val="24"/>
+        </w:rPr>
+      </w:pPr>
+      <w:r>
+        <w:rPr>
+          <w:b/>
+          <w:bCs/>
+          <w:sz w:val="24"/>
+          <w:szCs w:val="24"/>
+        </w:rPr>
+        <w:t>Controller</w:t>
+      </w:r>
+    </w:p>
+    <w:p>
+      <w:r>
+        <w:t>Her bearbejdes indgående forespørgsler og udføres logikken som håndterer data inden den videresendes til views.</w:t>
+      </w:r>
+    </w:p>
+    <w:p>
+      <w:pPr>
+        <w:pStyle w:val="Overskrift2"/>
+      </w:pPr>
+      <w:bookmarkStart w:id="21" w:name="_Toc164579657"/>
+      <w:r>
+        <w:t>Service Provider</w:t>
+      </w:r>
+      <w:bookmarkEnd w:id="21"/>
+    </w:p>
+    <w:p>
+      <w:r>
+        <w:t xml:space="preserve">Denne del er essentiel i Laravel for at binde forskellige komponenter af applikationen sammen, det er blandt andet for at registrere serviceklasser i Laravel’s service container som resulterer i en ren måde at implementere Dependency Injection på. Dependency Injection sørger automatisk for at give applikationen de ressourcer og tjenester det har brug for, for at </w:t>
+      </w:r>
+      <w:r>
+        <w:t>fungere effektiv</w:t>
+      </w:r>
+      <w:r>
+        <w:t>t.</w:t>
+      </w:r>
+    </w:p>
+    <w:p>
+      <w:pPr>
+        <w:pStyle w:val="Overskrift2"/>
+      </w:pPr>
+      <w:bookmarkStart w:id="22" w:name="_Toc164579658"/>
+      <w:r>
+        <w:t>Middleware</w:t>
+      </w:r>
+      <w:bookmarkEnd w:id="22"/>
+    </w:p>
+    <w:p>
+      <w:r>
+        <w:t xml:space="preserve">I Laravel giver Middlewares mulighed for at håndtere handlinger i Request Lifecycle. Projektet anvender middleware til at håndtere </w:t>
+      </w:r>
+      <w:r>
+        <w:t xml:space="preserve">autentifikation </w:t>
+      </w:r>
+      <w:r>
+        <w:t>og sikre at</w:t>
+      </w:r>
+      <w:r>
+        <w:t xml:space="preserve"> kun </w:t>
+      </w:r>
+      <w:r>
+        <w:t xml:space="preserve">autentificerede </w:t>
+      </w:r>
+      <w:r>
+        <w:t>brugere kan tilgå bestemte sektioner af webshoppen, som eksempelvis administrationspanelet.</w:t>
+      </w:r>
+    </w:p>
+    <w:p>
+      <w:pPr>
+        <w:pStyle w:val="Overskrift2"/>
+      </w:pPr>
+      <w:bookmarkStart w:id="23" w:name="_Toc164579659"/>
+      <w:r>
+        <w:t>Observer Pattern</w:t>
+      </w:r>
+      <w:bookmarkEnd w:id="23"/>
+    </w:p>
+    <w:p>
+      <w:r>
+        <w:t xml:space="preserve">Dette benyttes via event og listener klasser for at håndtere handlinger som reagerer på visse hændelser, såsom at logge en hændelse når en administrator logger ind eller ændrer en bog fra administrationen. </w:t>
+      </w:r>
+    </w:p>
+    <w:p>
+      <w:r>
+        <w:br w:type="page"/>
+      </w:r>
+    </w:p>
+    <w:p>
+      <w:pPr>
+        <w:pStyle w:val="Overskrift2"/>
+      </w:pPr>
+      <w:bookmarkStart w:id="24" w:name="_Toc164579660"/>
       <w:r>
         <w:lastRenderedPageBreak/>
-        <w:t>Composer</w:t>
-      </w:r>
-      <w:bookmarkEnd w:id="14"/>
-      <w:r>
-        <w:t xml:space="preserve">  </w:t>
-      </w:r>
-      <w:r>
-        <w:t xml:space="preserve"> </w:t>
-      </w:r>
-    </w:p>
-    <w:p>
-      <w:r>
-        <w:t xml:space="preserve">Composer er et kraftfuldt værktøj til PHP, </w:t>
-      </w:r>
-      <w:r>
-        <w:t>som gør det muligt</w:t>
-      </w:r>
-      <w:r>
-        <w:t xml:space="preserve"> at installere, opdatere og administrere tredjeparts biblioteker og frameworks.</w:t>
-      </w:r>
-    </w:p>
-    <w:p>
-      <w:r>
-        <w:t xml:space="preserve">Desuden gør Composer det muligt at udnytte et stort økosystem af open-source PHP-pakker, der spænder over alt fra frameworks til utilities og libraries </w:t>
-      </w:r>
-      <w:r>
-        <w:t>som eksempelvis det logging library der er gjort nytte af i webshoppens administration (Link til logging library)</w:t>
-      </w:r>
-      <w:r>
-        <w:t xml:space="preserve">, eller den specielt integrerede debug bar som </w:t>
-      </w:r>
-      <w:r>
-        <w:t>der er gjort nytte af under udviklingsfasen for effektivt at fejlsøge under udfordringer (link til debug bar library)</w:t>
-      </w:r>
-    </w:p>
-    <w:p>
-      <w:r>
-        <w:t xml:space="preserve">Ved hjælp af kommandoer som ”composer install” og ”composer update” holdes projektet opdateret og korrekt konfigureret, </w:t>
-      </w:r>
-      <w:r>
-        <w:t>hvilket</w:t>
-      </w:r>
-      <w:r>
-        <w:t xml:space="preserve"> giver en mere stabil og pålidelig webapplikation.</w:t>
-      </w:r>
-    </w:p>
-    <w:p/>
+        <w:t>Soft Deletes</w:t>
+      </w:r>
+      <w:bookmarkEnd w:id="24"/>
+    </w:p>
+    <w:p>
+      <w:r>
+        <w:t xml:space="preserve">Der er implementeret en funktion kendt som ’Soft Deletes’ gennem Laravel’s Eloquent ORM. Dette gør at vi kan bevare data i databasen, selv efter at den er slettet af en administrator. Faktisk bliver denne data ikke fysisk fjernet fra databasen, i stedet markeres dataen med tidspunkt for sletning, hvilket gør det muligt at gendanne data på et senere tidspunkt, dette er også muliggjort fra administrationspanelet, hvis nødvendigt. </w:t>
+      </w:r>
+    </w:p>
+    <w:p>
+      <w:r>
+        <w:t>Denne del er særlig nyttig i håndtering af data hvor historiske data kan være vigtige. Ved at benytte Soft Deletes, sikrer vi at vigtige data ikke tabes, dette giver os en mere fejltolerant arkitektur.</w:t>
+      </w:r>
+    </w:p>
     <w:p>
       <w:pPr>
         <w:pStyle w:val="Overskrift2"/>
       </w:pPr>
-      <w:bookmarkStart w:id="15" w:name="_Toc163647070"/>
-      <w:r>
-        <w:t>Laravel Sail</w:t>
-      </w:r>
-      <w:bookmarkEnd w:id="15"/>
-    </w:p>
-    <w:p>
-      <w:r>
-        <w:t xml:space="preserve">Sail er Laravel’s indbyggede Docker-miljø som gør det nemt at opsætte og køre projektet i et isoleret og konsistent udviklingsmiljø uanset hvilket system </w:t>
-      </w:r>
-      <w:r>
-        <w:t>der arbejdes</w:t>
-      </w:r>
-      <w:r>
-        <w:t xml:space="preserve"> på, samt når projektet skal gå live på en web server. </w:t>
-      </w:r>
-    </w:p>
-    <w:p>
-      <w:r>
-        <w:t>Ved hjælp af Sail er det muligt at starte hele Laravel projektet op, med installation of composer pakker og lignende</w:t>
-      </w:r>
-      <w:r>
-        <w:t xml:space="preserve"> afhængigheder</w:t>
-      </w:r>
-      <w:r>
-        <w:t xml:space="preserve">, alt sammen ved hjælp af én enkelt kommando og på </w:t>
-      </w:r>
-      <w:r>
-        <w:t>ganske kort tid</w:t>
-      </w:r>
-      <w:r>
-        <w:t>.</w:t>
-      </w:r>
-    </w:p>
-    <w:p/>
-    <w:p>
-      <w:pPr>
-        <w:pStyle w:val="Overskrift2"/>
-      </w:pPr>
-      <w:r>
-        <w:t>Stripe</w:t>
-      </w:r>
-    </w:p>
-    <w:p>
-      <w:r>
-        <w:t>Stripe er valgt som betalingsløsning for webshoppen</w:t>
-      </w:r>
-      <w:r>
-        <w:t>. Stripe tilbyder en brugervenlig platform og gør det nemt at integrere betalingsfunktionalitet i webshoppen.</w:t>
-      </w:r>
-    </w:p>
-    <w:p>
-      <w:r>
-        <w:t>Med Stripe kan kunder betale via kreditkort, dankort og debetkort. En af de mest tiltalende funktioner ved Stripe et meget brugervenlige onlinepanel, her kan man via en token logge ind og dermed have overblik over alle salg, betalinger og lignende som er foretaget fra webshoppen</w:t>
-      </w:r>
-      <w:r>
-        <w:t xml:space="preserve"> (Link til Stripe dokumentation / panel).</w:t>
-      </w:r>
-    </w:p>
-    <w:p/>
-    <w:p/>
-    <w:p>
+      <w:bookmarkStart w:id="25" w:name="_Toc164579661"/>
+      <w:r>
+        <w:t>Factories og Seeders</w:t>
+      </w:r>
+      <w:bookmarkEnd w:id="25"/>
+    </w:p>
+    <w:p>
+      <w:r>
+        <w:t>For at effektivisere udviklingsprocessen og sikre grundig testning af webshoppen er der implementeret brug af Factories og Seeders, som giver mulighed for nemt og hurtigt at kunne oprette realistisk testdata på shoppen.</w:t>
+      </w:r>
+    </w:p>
+    <w:p>
+      <w:pPr>
+        <w:rPr>
+          <w:b/>
+          <w:bCs/>
+          <w:sz w:val="24"/>
+          <w:szCs w:val="24"/>
+        </w:rPr>
+      </w:pPr>
+      <w:r>
+        <w:rPr>
+          <w:b/>
+          <w:bCs/>
+          <w:sz w:val="24"/>
+          <w:szCs w:val="24"/>
+        </w:rPr>
+        <w:t>Factories</w:t>
+      </w:r>
+    </w:p>
+    <w:p>
+      <w:r>
+        <w:t>Laravel’s model factories tillader at de</w:t>
+      </w:r>
+      <w:r>
+        <w:t>finere skabeloner for hvordan hver type af data, såsom brugere og bøger skal genereres.</w:t>
+      </w:r>
+      <w:r>
+        <w:br/>
+        <w:t>På den måde kan der opsættes modeller for at skabe konsistent og realistisk data</w:t>
+      </w:r>
+      <w:r>
+        <w:t xml:space="preserve"> som kan bruges både til udvikling, tests og automatiserede tests på shoppen.</w:t>
+      </w:r>
+    </w:p>
+    <w:p>
+      <w:pPr>
+        <w:rPr>
+          <w:b/>
+          <w:bCs/>
+          <w:sz w:val="24"/>
+          <w:szCs w:val="24"/>
+        </w:rPr>
+      </w:pPr>
+      <w:r>
+        <w:rPr>
+          <w:b/>
+          <w:bCs/>
+          <w:sz w:val="24"/>
+          <w:szCs w:val="24"/>
+        </w:rPr>
+        <w:t>Seeders</w:t>
+      </w:r>
+    </w:p>
+    <w:p>
+      <w:r>
+        <w:t>Laravel Seeders avendes til at indlæse data ud fra de factories der er defineret, ind i databasen, hvilket gør det muligt at berige webshoppen med relevant data ved hjælp at kun en enkelt kommando. Denne del er især vigtig i de tidlige stadier af udviklingen da det giver mulighed for præsentation og giver adgang til hurtig gendannelse af en beriget webshop</w:t>
+      </w:r>
+      <w:r>
+        <w:t>, hvilket er ideelt for tests og kvalitetssikring.</w:t>
+      </w:r>
+    </w:p>
+    <w:p>
+      <w:r>
+        <w:t xml:space="preserve">Brugen af factories og seeders sikrer at udviklingsteamet kan arbejde effektivt, samt at webshoppen kan testes grundigt på alle tidspunkter af udviklingscyklussen, hvilket fører til et mere robust og pålideligt slutresultat. </w:t>
+      </w:r>
       <w:r>
         <w:br w:type="page"/>
       </w:r>
     </w:p>
     <w:p>
-      <w:r>
-        <w:lastRenderedPageBreak/>
-        <w:t xml:space="preserve">Hvor skal jeg evt. nævne at der er brugt </w:t>
-      </w:r>
-      <w:proofErr w:type="spellStart"/>
-      <w:r>
-        <w:t>softdeletes</w:t>
-      </w:r>
-      <w:proofErr w:type="spellEnd"/>
-      <w:r>
-        <w:t>, sikkerheden ved at benytte nøgler i en .</w:t>
-      </w:r>
-      <w:proofErr w:type="spellStart"/>
-      <w:r>
-        <w:t>env</w:t>
-      </w:r>
-      <w:proofErr w:type="spellEnd"/>
-      <w:r>
-        <w:t xml:space="preserve"> fil, at projektet benytter stripe-php pakken installeret via composer, At projektet benytter factories og seeders til nemt at </w:t>
-      </w:r>
-      <w:proofErr w:type="spellStart"/>
-      <w:r>
-        <w:t>populere</w:t>
-      </w:r>
-      <w:proofErr w:type="spellEnd"/>
-      <w:r>
-        <w:t xml:space="preserve"> webshoppen med test data, </w:t>
-      </w:r>
-      <w:r>
-        <w:t xml:space="preserve">hvilke designmønstre den benytter </w:t>
-      </w:r>
-      <w:r>
-        <w:t xml:space="preserve">og fortælle at siden ikke er nået at blive gjort fuldt ud responsiv, at ikke alt er færdig ift. Opsætning af </w:t>
-      </w:r>
-      <w:proofErr w:type="spellStart"/>
-      <w:r>
-        <w:t>edit</w:t>
-      </w:r>
-      <w:proofErr w:type="spellEnd"/>
-      <w:r>
-        <w:t xml:space="preserve"> og permanent delete, og at </w:t>
-      </w:r>
-      <w:proofErr w:type="spellStart"/>
-      <w:r>
-        <w:t>softdelete</w:t>
-      </w:r>
-      <w:proofErr w:type="spellEnd"/>
-      <w:r>
-        <w:t xml:space="preserve"> p.t ikke er opsat til at understøtte </w:t>
-      </w:r>
-      <w:proofErr w:type="spellStart"/>
-      <w:r>
-        <w:t>cascading</w:t>
-      </w:r>
-      <w:proofErr w:type="spellEnd"/>
-      <w:r>
-        <w:t xml:space="preserve"> </w:t>
-      </w:r>
-      <w:proofErr w:type="spellStart"/>
-      <w:r>
-        <w:t>soft</w:t>
-      </w:r>
-      <w:proofErr w:type="spellEnd"/>
-      <w:r>
-        <w:t xml:space="preserve">-delete? </w:t>
-      </w:r>
-    </w:p>
-    <w:p/>
-    <w:p>
-      <w:pPr>
-        <w:rPr>
-          <w:sz w:val="32"/>
-          <w:szCs w:val="30"/>
-        </w:rPr>
-      </w:pPr>
-      <w:r>
-        <w:t xml:space="preserve">Inkludere </w:t>
-      </w:r>
-      <w:proofErr w:type="spellStart"/>
-      <w:r>
-        <w:t>postman</w:t>
-      </w:r>
-      <w:proofErr w:type="spellEnd"/>
-      <w:r>
-        <w:t xml:space="preserve"> som test af </w:t>
-      </w:r>
-      <w:proofErr w:type="spellStart"/>
-      <w:r>
-        <w:t>endpoints</w:t>
-      </w:r>
-      <w:proofErr w:type="spellEnd"/>
-      <w:r>
-        <w:t xml:space="preserve">? </w:t>
-      </w:r>
-      <w:r>
-        <w:t xml:space="preserve">Noget med at man kan automatisere test af </w:t>
-      </w:r>
-      <w:proofErr w:type="spellStart"/>
-      <w:r>
-        <w:t>endpoints</w:t>
-      </w:r>
-      <w:proofErr w:type="spellEnd"/>
-      <w:r>
-        <w:t xml:space="preserve"> via </w:t>
-      </w:r>
-      <w:proofErr w:type="spellStart"/>
-      <w:r>
-        <w:t>postman</w:t>
-      </w:r>
-      <w:proofErr w:type="spellEnd"/>
-      <w:r>
-        <w:t xml:space="preserve">? </w:t>
-      </w:r>
-      <w:r>
-        <w:t xml:space="preserve">– bøvlet! Så skal CSRF tokens disables mens der køres tests. </w:t>
-      </w:r>
-      <w:r>
-        <w:br w:type="page"/>
-      </w:r>
-    </w:p>
-    <w:p>
       <w:pPr>
         <w:pStyle w:val="Overskrift1"/>
       </w:pPr>
-      <w:bookmarkStart w:id="16" w:name="_Toc163647071"/>
+      <w:bookmarkStart w:id="26" w:name="_Toc164579662"/>
       <w:r>
         <w:lastRenderedPageBreak/>
         <w:t>Konklusion</w:t>
       </w:r>
-      <w:bookmarkEnd w:id="16"/>
-    </w:p>
-    <w:p>
+      <w:bookmarkEnd w:id="26"/>
+    </w:p>
+    <w:p>
+      <w:r>
+        <w:t xml:space="preserve">fortælle at siden ikke er nået at blive gjort fuldt ud responsiv, at ikke alt er færdig ift. Opsætning af </w:t>
+      </w:r>
+      <w:proofErr w:type="spellStart"/>
+      <w:r>
+        <w:t>edit</w:t>
+      </w:r>
+      <w:proofErr w:type="spellEnd"/>
+      <w:r>
+        <w:t xml:space="preserve"> og permanent delete, og at </w:t>
+      </w:r>
+      <w:proofErr w:type="spellStart"/>
+      <w:r>
+        <w:t>softdelete</w:t>
+      </w:r>
+      <w:proofErr w:type="spellEnd"/>
+      <w:r>
+        <w:t xml:space="preserve"> p.t ikke er opsat til at understøtte </w:t>
+      </w:r>
+      <w:proofErr w:type="spellStart"/>
+      <w:r>
+        <w:t>cascading</w:t>
+      </w:r>
+      <w:proofErr w:type="spellEnd"/>
+      <w:r>
+        <w:t xml:space="preserve"> </w:t>
+      </w:r>
+      <w:proofErr w:type="spellStart"/>
+      <w:r>
+        <w:t>soft</w:t>
+      </w:r>
+      <w:proofErr w:type="spellEnd"/>
+      <w:r>
+        <w:t xml:space="preserve">-delete? </w:t>
+      </w:r>
       <w:r>
         <w:br w:type="page"/>
       </w:r>
@@ -2571,10 +3776,12 @@
       <w:pPr>
         <w:pStyle w:val="Overskrift1"/>
       </w:pPr>
+      <w:bookmarkStart w:id="27" w:name="_Toc164579663"/>
       <w:r>
         <w:lastRenderedPageBreak/>
         <w:t>Diskussion</w:t>
       </w:r>
+      <w:bookmarkEnd w:id="27"/>
     </w:p>
     <w:p>
       <w:r>
@@ -2585,10 +3792,26 @@
       <w:pPr>
         <w:pStyle w:val="Overskrift2"/>
       </w:pPr>
-      <w:bookmarkStart w:id="17" w:name="_Toc163647072"/>
+      <w:bookmarkStart w:id="28" w:name="_Toc164579664"/>
       <w:r>
         <w:lastRenderedPageBreak/>
         <w:t>Referencer</w:t>
+      </w:r>
+      <w:bookmarkEnd w:id="28"/>
+    </w:p>
+    <w:p>
+      <w:r>
+        <w:t xml:space="preserve">Laravel </w:t>
+      </w:r>
+      <w:proofErr w:type="spellStart"/>
+      <w:r>
+        <w:t>debugbar</w:t>
+      </w:r>
+      <w:proofErr w:type="spellEnd"/>
+    </w:p>
+    <w:p>
+      <w:r>
+        <w:t>Stripe-php</w:t>
       </w:r>
     </w:p>
     <w:p>
@@ -2600,6 +3823,9 @@
         </w:rPr>
       </w:pPr>
       <w:r>
+        <w:t>ActivityLog</w:t>
+      </w:r>
+      <w:r>
         <w:br w:type="page"/>
       </w:r>
     </w:p>
@@ -2607,11 +3833,12 @@
       <w:pPr>
         <w:pStyle w:val="Overskrift1"/>
       </w:pPr>
+      <w:bookmarkStart w:id="29" w:name="_Toc164579665"/>
       <w:r>
         <w:lastRenderedPageBreak/>
         <w:t>Bilag</w:t>
       </w:r>
-      <w:bookmarkEnd w:id="17"/>
+      <w:bookmarkEnd w:id="29"/>
     </w:p>
     <w:p>
       <w:r>
@@ -3287,10 +4514,12 @@
       <w:pPr>
         <w:pStyle w:val="Overskrift1"/>
       </w:pPr>
+      <w:bookmarkStart w:id="30" w:name="_Toc164579666"/>
       <w:r>
         <w:lastRenderedPageBreak/>
         <w:t>Logbog</w:t>
       </w:r>
+      <w:bookmarkEnd w:id="30"/>
     </w:p>
     <w:p>
       <w:r>
@@ -5324,7 +6553,6 @@
     <w:next w:val="Normal"/>
     <w:link w:val="Overskrift3Tegn"/>
     <w:uiPriority w:val="4"/>
-    <w:semiHidden/>
     <w:unhideWhenUsed/>
     <w:qFormat/>
     <w:rsid w:val="00A122DB"/>
@@ -5337,6 +6565,29 @@
     <w:rPr>
       <w:rFonts w:asciiTheme="majorHAnsi" w:eastAsiaTheme="majorEastAsia" w:hAnsiTheme="majorHAnsi" w:cstheme="majorBidi"/>
       <w:color w:val="3F251D" w:themeColor="accent1"/>
+    </w:rPr>
+  </w:style>
+  <w:style w:type="paragraph" w:styleId="Overskrift4">
+    <w:name w:val="heading 4"/>
+    <w:basedOn w:val="Normal"/>
+    <w:next w:val="Normal"/>
+    <w:link w:val="Overskrift4Tegn"/>
+    <w:uiPriority w:val="4"/>
+    <w:semiHidden/>
+    <w:unhideWhenUsed/>
+    <w:qFormat/>
+    <w:rsid w:val="00F1552A"/>
+    <w:pPr>
+      <w:keepNext/>
+      <w:keepLines/>
+      <w:spacing w:before="40" w:after="0"/>
+      <w:outlineLvl w:val="3"/>
+    </w:pPr>
+    <w:rPr>
+      <w:rFonts w:asciiTheme="majorHAnsi" w:eastAsiaTheme="majorEastAsia" w:hAnsiTheme="majorHAnsi" w:cstheme="majorBidi"/>
+      <w:i/>
+      <w:iCs/>
+      <w:color w:val="2F1B15" w:themeColor="accent1" w:themeShade="BF"/>
     </w:rPr>
   </w:style>
   <w:style w:type="paragraph" w:styleId="Overskrift5">
@@ -5432,7 +6683,6 @@
   <w:style w:type="character" w:default="1" w:styleId="Standardskrifttypeiafsnit">
     <w:name w:val="Default Paragraph Font"/>
     <w:uiPriority w:val="1"/>
-    <w:semiHidden/>
     <w:unhideWhenUsed/>
   </w:style>
   <w:style w:type="table" w:default="1" w:styleId="Tabel-Normal">
@@ -5602,7 +6852,6 @@
     <w:basedOn w:val="Standardskrifttypeiafsnit"/>
     <w:link w:val="Overskrift3"/>
     <w:uiPriority w:val="4"/>
-    <w:semiHidden/>
     <w:rsid w:val="00690EFD"/>
     <w:rPr>
       <w:rFonts w:asciiTheme="majorHAnsi" w:eastAsiaTheme="majorEastAsia" w:hAnsiTheme="majorHAnsi" w:cstheme="majorBidi"/>
@@ -5834,7 +7083,6 @@
     <w:next w:val="Normal"/>
     <w:autoRedefine/>
     <w:uiPriority w:val="39"/>
-    <w:semiHidden/>
     <w:unhideWhenUsed/>
     <w:pPr>
       <w:spacing w:after="100"/>
@@ -6380,6 +7628,20 @@
       <w:u w:val="single"/>
     </w:rPr>
   </w:style>
+  <w:style w:type="character" w:customStyle="1" w:styleId="Overskrift4Tegn">
+    <w:name w:val="Overskrift 4 Tegn"/>
+    <w:basedOn w:val="Standardskrifttypeiafsnit"/>
+    <w:link w:val="Overskrift4"/>
+    <w:uiPriority w:val="4"/>
+    <w:semiHidden/>
+    <w:rsid w:val="00F1552A"/>
+    <w:rPr>
+      <w:rFonts w:asciiTheme="majorHAnsi" w:eastAsiaTheme="majorEastAsia" w:hAnsiTheme="majorHAnsi" w:cstheme="majorBidi"/>
+      <w:i/>
+      <w:iCs/>
+      <w:color w:val="2F1B15" w:themeColor="accent1" w:themeShade="BF"/>
+    </w:rPr>
+  </w:style>
 </w:styles>
 </file>
 

</xml_diff>

<commit_message>
opdatering af procesrapport arkitektur afsnit.
</commit_message>
<xml_diff>
--- a/Assets/Documents/Procesrapport.docx
+++ b/Assets/Documents/Procesrapport.docx
@@ -3368,19 +3368,7 @@
         <w:br/>
       </w:r>
       <w:r>
-        <w:t xml:space="preserve">(Se </w:t>
-      </w:r>
-      <w:r>
-        <w:t>Laravel</w:t>
-      </w:r>
-      <w:r>
-        <w:t>-</w:t>
-      </w:r>
-      <w:r>
-        <w:t xml:space="preserve">Debugbar </w:t>
-      </w:r>
-      <w:r>
-        <w:t>reference s.2131243)</w:t>
+        <w:t>(Se Laravel-Debugbar reference s.2131243)</w:t>
       </w:r>
     </w:p>
     <w:p>
@@ -3404,13 +3392,7 @@
         <w:br/>
       </w:r>
       <w:r>
-        <w:t xml:space="preserve">(Se </w:t>
-      </w:r>
-      <w:r>
-        <w:t>ActivityLog</w:t>
-      </w:r>
-      <w:r>
-        <w:t xml:space="preserve"> reference s.2131243)</w:t>
+        <w:t>(Se ActivityLog reference s.2131243)</w:t>
       </w:r>
     </w:p>
     <w:p>
@@ -3790,7 +3772,7 @@
     </w:p>
     <w:p>
       <w:pPr>
-        <w:pStyle w:val="Overskrift2"/>
+        <w:pStyle w:val="Overskrift1"/>
       </w:pPr>
       <w:bookmarkStart w:id="28" w:name="_Toc164579664"/>
       <w:r>
@@ -3801,13 +3783,8 @@
     </w:p>
     <w:p>
       <w:r>
-        <w:t xml:space="preserve">Laravel </w:t>
-      </w:r>
-      <w:proofErr w:type="spellStart"/>
-      <w:r>
-        <w:t>debugbar</w:t>
-      </w:r>
-      <w:proofErr w:type="spellEnd"/>
+        <w:t>Laravel debugbar</w:t>
+      </w:r>
     </w:p>
     <w:p>
       <w:r>
@@ -6683,6 +6660,7 @@
   <w:style w:type="character" w:default="1" w:styleId="Standardskrifttypeiafsnit">
     <w:name w:val="Default Paragraph Font"/>
     <w:uiPriority w:val="1"/>
+    <w:semiHidden/>
     <w:unhideWhenUsed/>
   </w:style>
   <w:style w:type="table" w:default="1" w:styleId="Tabel-Normal">

</xml_diff>

<commit_message>
tilføjelse af noter til rapport.
</commit_message>
<xml_diff>
--- a/Assets/Documents/Procesrapport.docx
+++ b/Assets/Documents/Procesrapport.docx
@@ -2896,7 +2896,16 @@
     </w:p>
     <w:p>
       <w:r>
-        <w:t>PHP er blevet valgt som hovedsproget til udviklingen af dette projekt af flere årsager. For det første har PHP en lang historie inden for webudvikling og har vist sig at være pålideligt og skalerbart til opbygning af komplekse webapplikationer. Derudover har PHP et stort udviklermiljø og et væld af dokumentation og ressourcer, hvilket gør det nemt at finde løsninger og få hjælp, når det er nødvendigt.</w:t>
+        <w:t>PHP er blevet valgt</w:t>
+      </w:r>
+      <w:r>
+        <w:t xml:space="preserve"> </w:t>
+      </w:r>
+      <w:r>
+        <w:t>til udviklingen af dette projekt af flere årsager. For det første har PHP en lang historie inden for webudvikling og har vist sig at være pålideligt og skalerbart til opbygning af komplekse webapplikationer. Derudover har PHP et stort udviklermiljø og et væld af dokumentation og ressourcer, hvilket gør det nemt at finde løsninger og få hjælp, når det er nødvendigt.</w:t>
+      </w:r>
+      <w:r>
+        <w:t xml:space="preserve"> </w:t>
       </w:r>
     </w:p>
     <w:p>
@@ -3396,6 +3405,21 @@
       </w:r>
     </w:p>
     <w:p>
+      <w:pPr>
+        <w:pStyle w:val="Overskrift2"/>
+      </w:pPr>
+      <w:r>
+        <w:t>laravel-</w:t>
+      </w:r>
+      <w:r>
+        <w:t>E</w:t>
+      </w:r>
+      <w:r>
+        <w:t>xcel</w:t>
+      </w:r>
+    </w:p>
+    <w:p/>
+    <w:p>
       <w:r>
         <w:br w:type="page"/>
       </w:r>
@@ -3716,39 +3740,10 @@
     </w:p>
     <w:p>
       <w:r>
-        <w:t xml:space="preserve">fortælle at siden ikke er nået at blive gjort fuldt ud responsiv, at ikke alt er færdig ift. Opsætning af </w:t>
-      </w:r>
-      <w:proofErr w:type="spellStart"/>
-      <w:r>
-        <w:t>edit</w:t>
-      </w:r>
-      <w:proofErr w:type="spellEnd"/>
-      <w:r>
-        <w:t xml:space="preserve"> og permanent delete, og at </w:t>
-      </w:r>
-      <w:proofErr w:type="spellStart"/>
-      <w:r>
-        <w:t>softdelete</w:t>
-      </w:r>
-      <w:proofErr w:type="spellEnd"/>
-      <w:r>
-        <w:t xml:space="preserve"> p.t ikke er opsat til at understøtte </w:t>
-      </w:r>
-      <w:proofErr w:type="spellStart"/>
-      <w:r>
-        <w:t>cascading</w:t>
-      </w:r>
-      <w:proofErr w:type="spellEnd"/>
-      <w:r>
-        <w:t xml:space="preserve"> </w:t>
-      </w:r>
-      <w:proofErr w:type="spellStart"/>
-      <w:r>
-        <w:t>soft</w:t>
-      </w:r>
-      <w:proofErr w:type="spellEnd"/>
-      <w:r>
-        <w:t xml:space="preserve">-delete? </w:t>
+        <w:t xml:space="preserve">fortælle at siden ikke er nået at blive gjort fuldt ud responsiv, at ikke alt er færdig ift. Opsætning af edit og permanent delete, og at softdelete p.t ikke er opsat til at understøtte cascading soft-delete? </w:t>
+      </w:r>
+      <w:r>
+        <w:t>Men permanent delte cascader.</w:t>
       </w:r>
       <w:r>
         <w:br w:type="page"/>
@@ -3789,6 +3784,11 @@
     <w:p>
       <w:r>
         <w:t>Stripe-php</w:t>
+      </w:r>
+    </w:p>
+    <w:p>
+      <w:r>
+        <w:t>ActivityLog</w:t>
       </w:r>
     </w:p>
     <w:p>
@@ -3800,7 +3800,7 @@
         </w:rPr>
       </w:pPr>
       <w:r>
-        <w:t>ActivityLog</w:t>
+        <w:t>https://laravel-excel.com/</w:t>
       </w:r>
       <w:r>
         <w:br w:type="page"/>

</xml_diff>

<commit_message>
udfyldt dagslog og tidsplan for dagens arbejde.
</commit_message>
<xml_diff>
--- a/Assets/Documents/Procesrapport.docx
+++ b/Assets/Documents/Procesrapport.docx
@@ -3740,10 +3740,50 @@
     </w:p>
     <w:p>
       <w:r>
-        <w:t xml:space="preserve">fortælle at siden ikke er nået at blive gjort fuldt ud responsiv, at ikke alt er færdig ift. Opsætning af edit og permanent delete, og at softdelete p.t ikke er opsat til at understøtte cascading soft-delete? </w:t>
-      </w:r>
-      <w:r>
-        <w:t>Men permanent delte cascader.</w:t>
+        <w:t xml:space="preserve">fortælle at siden ikke er nået at blive gjort fuldt ud responsiv, at ikke alt er færdig ift. Opsætning af </w:t>
+      </w:r>
+      <w:proofErr w:type="spellStart"/>
+      <w:r>
+        <w:t>edit</w:t>
+      </w:r>
+      <w:proofErr w:type="spellEnd"/>
+      <w:r>
+        <w:t xml:space="preserve"> og permanent delete, og at </w:t>
+      </w:r>
+      <w:proofErr w:type="spellStart"/>
+      <w:r>
+        <w:t>softdelete</w:t>
+      </w:r>
+      <w:proofErr w:type="spellEnd"/>
+      <w:r>
+        <w:t xml:space="preserve"> p.t ikke er opsat til at understøtte </w:t>
+      </w:r>
+      <w:proofErr w:type="spellStart"/>
+      <w:r>
+        <w:t>cascading</w:t>
+      </w:r>
+      <w:proofErr w:type="spellEnd"/>
+      <w:r>
+        <w:t xml:space="preserve"> </w:t>
+      </w:r>
+      <w:proofErr w:type="spellStart"/>
+      <w:r>
+        <w:t>soft</w:t>
+      </w:r>
+      <w:proofErr w:type="spellEnd"/>
+      <w:r>
+        <w:t xml:space="preserve">-delete? </w:t>
+      </w:r>
+      <w:r>
+        <w:t xml:space="preserve">Men permanent delte </w:t>
+      </w:r>
+      <w:proofErr w:type="spellStart"/>
+      <w:r>
+        <w:t>cascader</w:t>
+      </w:r>
+      <w:proofErr w:type="spellEnd"/>
+      <w:r>
+        <w:t>.</w:t>
       </w:r>
       <w:r>
         <w:br w:type="page"/>
@@ -4940,6 +4980,19 @@
       </w:r>
     </w:p>
     <w:p>
+      <w:r>
+        <w:t>Påbegyndt opsætning af bulk-import, forsøgt komplet import med bøger, forfattere, udgivere, genre osv. Alt sammen i ét go, det bliver for omfattende, der er ændret retning til at lave bog-import som er afhængig af at forfatter og yderligere allerede eksisterer på siden, hertil bør der muligvis laves en log over hvilke bøger der ikke blev importeret, og hvorfor.</w:t>
+      </w:r>
+      <w:r>
+        <w:br/>
+        <w:t>Kort test af UX, virker rigtig overskueligt og enkelt for både forbruger samt administrator.</w:t>
+      </w:r>
+      <w:r>
+        <w:br/>
+        <w:t xml:space="preserve">Kort test af UI, overholder ikke responsiv krav på nuværende tidspunkt, tilsidesættes til efter opgaver med højere prioritet færdiggøres. </w:t>
+      </w:r>
+    </w:p>
+    <w:p>
       <w:pPr>
         <w:rPr>
           <w:b/>
@@ -4948,35 +5001,57 @@
           <w:szCs w:val="24"/>
         </w:rPr>
       </w:pPr>
-    </w:p>
-    <w:p>
-      <w:pPr>
+      <w:r>
         <w:rPr>
           <w:b/>
           <w:bCs/>
           <w:sz w:val="24"/>
           <w:szCs w:val="24"/>
         </w:rPr>
-      </w:pPr>
-      <w:r>
+        <w:t>23/04 – Tirsdag</w:t>
+      </w:r>
+    </w:p>
+    <w:p>
+      <w:r>
+        <w:t>Færdiggjort søgefunktion på forsiden, med mulighed for at søge bøger frem på titel, format, tilstand osv.</w:t>
+      </w:r>
+      <w:r>
+        <w:br/>
+        <w:t>Grundig test og tilpasning af søgefunktionalitet da der var mere omfattende SQL-Joins end forventet.</w:t>
+      </w:r>
+    </w:p>
+    <w:p>
+      <w:pPr>
         <w:rPr>
           <w:b/>
           <w:bCs/>
           <w:sz w:val="24"/>
           <w:szCs w:val="24"/>
         </w:rPr>
-        <w:t>23/04 – Tirsdag</w:t>
-      </w:r>
-    </w:p>
-    <w:p>
-      <w:pPr>
+      </w:pPr>
+      <w:r>
         <w:rPr>
           <w:b/>
           <w:bCs/>
           <w:sz w:val="24"/>
           <w:szCs w:val="24"/>
         </w:rPr>
-      </w:pPr>
+        <w:lastRenderedPageBreak/>
+        <w:t>24/04 – Onsdag</w:t>
+      </w:r>
+    </w:p>
+    <w:p>
+      <w:r>
+        <w:t>Færdiggørelse af bulk-importer samt opsætning af hændelses-log eksporter til Excel ark download i browseren.</w:t>
+      </w:r>
+      <w:r>
+        <w:br/>
+        <w:t xml:space="preserve">Opsat administration af brugere fra Adminpanel med mulighed for at give brugere admin. </w:t>
+      </w:r>
+      <w:r>
+        <w:br/>
+        <w:t xml:space="preserve">Opfølgning på libraries og implementering i procesrapporten. </w:t>
+      </w:r>
     </w:p>
     <w:p>
       <w:pPr>
@@ -4994,7 +5069,7 @@
           <w:sz w:val="24"/>
           <w:szCs w:val="24"/>
         </w:rPr>
-        <w:t>24/04 – Onsdag</w:t>
+        <w:t>25/04 – Torsdag</w:t>
       </w:r>
     </w:p>
     <w:p>
@@ -5023,7 +5098,7 @@
           <w:sz w:val="24"/>
           <w:szCs w:val="24"/>
         </w:rPr>
-        <w:t>25/04 – Torsdag</w:t>
+        <w:t>26/04 – Fredag</w:t>
       </w:r>
     </w:p>
     <w:p>
@@ -5052,36 +5127,6 @@
           <w:sz w:val="24"/>
           <w:szCs w:val="24"/>
         </w:rPr>
-        <w:t>26/04 – Fredag</w:t>
-      </w:r>
-    </w:p>
-    <w:p>
-      <w:pPr>
-        <w:rPr>
-          <w:b/>
-          <w:bCs/>
-          <w:sz w:val="24"/>
-          <w:szCs w:val="24"/>
-        </w:rPr>
-      </w:pPr>
-    </w:p>
-    <w:p>
-      <w:pPr>
-        <w:rPr>
-          <w:b/>
-          <w:bCs/>
-          <w:sz w:val="24"/>
-          <w:szCs w:val="24"/>
-        </w:rPr>
-      </w:pPr>
-      <w:r>
-        <w:rPr>
-          <w:b/>
-          <w:bCs/>
-          <w:sz w:val="24"/>
-          <w:szCs w:val="24"/>
-        </w:rPr>
-        <w:lastRenderedPageBreak/>
         <w:t>29/04 – Mandag</w:t>
       </w:r>
     </w:p>

</xml_diff>

<commit_message>
tilføjet note ift. ajax kald til procesrapport.
</commit_message>
<xml_diff>
--- a/Assets/Documents/Procesrapport.docx
+++ b/Assets/Documents/Procesrapport.docx
@@ -3348,15 +3348,7 @@
       </w:r>
       <w:r>
         <w:br/>
-        <w:t>(Se Stripe-</w:t>
-      </w:r>
-      <w:proofErr w:type="gramStart"/>
-      <w:r>
-        <w:t>PHP reference</w:t>
-      </w:r>
-      <w:proofErr w:type="gramEnd"/>
-      <w:r>
-        <w:t xml:space="preserve"> s.2131243)</w:t>
+        <w:t>(Se Stripe-PHP reference s.2131243)</w:t>
       </w:r>
     </w:p>
     <w:p>
@@ -3740,50 +3732,15 @@
     </w:p>
     <w:p>
       <w:r>
-        <w:t xml:space="preserve">fortælle at siden ikke er nået at blive gjort fuldt ud responsiv, at ikke alt er færdig ift. Opsætning af </w:t>
-      </w:r>
-      <w:proofErr w:type="spellStart"/>
-      <w:r>
-        <w:t>edit</w:t>
-      </w:r>
-      <w:proofErr w:type="spellEnd"/>
-      <w:r>
-        <w:t xml:space="preserve"> og permanent delete, og at </w:t>
-      </w:r>
-      <w:proofErr w:type="spellStart"/>
-      <w:r>
-        <w:t>softdelete</w:t>
-      </w:r>
-      <w:proofErr w:type="spellEnd"/>
-      <w:r>
-        <w:t xml:space="preserve"> p.t ikke er opsat til at understøtte </w:t>
-      </w:r>
-      <w:proofErr w:type="spellStart"/>
-      <w:r>
-        <w:t>cascading</w:t>
-      </w:r>
-      <w:proofErr w:type="spellEnd"/>
-      <w:r>
-        <w:t xml:space="preserve"> </w:t>
-      </w:r>
-      <w:proofErr w:type="spellStart"/>
-      <w:r>
-        <w:t>soft</w:t>
-      </w:r>
-      <w:proofErr w:type="spellEnd"/>
-      <w:r>
-        <w:t xml:space="preserve">-delete? </w:t>
-      </w:r>
-      <w:r>
-        <w:t xml:space="preserve">Men permanent delte </w:t>
-      </w:r>
-      <w:proofErr w:type="spellStart"/>
-      <w:r>
-        <w:t>cascader</w:t>
-      </w:r>
-      <w:proofErr w:type="spellEnd"/>
-      <w:r>
-        <w:t>.</w:t>
+        <w:t xml:space="preserve">fortælle at siden ikke er nået at blive gjort fuldt ud responsiv, at ikke alt er færdig ift. Opsætning af edit og permanent delete, og at softdelete p.t ikke er opsat til at understøtte cascading soft-delete? </w:t>
+      </w:r>
+      <w:r>
+        <w:t>Men permanent delte cascader.</w:t>
+      </w:r>
+    </w:p>
+    <w:p>
+      <w:r>
+        <w:t>AJAX søgning med parametre i url osv. Osv.</w:t>
       </w:r>
       <w:r>
         <w:br w:type="page"/>

</xml_diff>

<commit_message>
dokumentation for dagens arbejde.
</commit_message>
<xml_diff>
--- a/Assets/Documents/Procesrapport.docx
+++ b/Assets/Documents/Procesrapport.docx
@@ -5030,6 +5030,19 @@
       </w:r>
     </w:p>
     <w:p>
+      <w:r>
+        <w:t>Opsætning af filtrering på side med alle bøger, samt optimeret søgning for at kunne søge på tilstande, formater og titler mm.</w:t>
+      </w:r>
+      <w:r>
+        <w:br/>
+        <w:t>Opfølgning på dokumentation for nye tilføjelser i produkt/procesrapport.</w:t>
+      </w:r>
+      <w:r>
+        <w:br/>
+        <w:t>Test af UX for søgning og filtrering.</w:t>
+      </w:r>
+    </w:p>
+    <w:p>
       <w:pPr>
         <w:rPr>
           <w:b/>
@@ -5038,35 +5051,36 @@
           <w:szCs w:val="24"/>
         </w:rPr>
       </w:pPr>
-    </w:p>
-    <w:p>
-      <w:pPr>
+      <w:r>
         <w:rPr>
           <w:b/>
           <w:bCs/>
           <w:sz w:val="24"/>
           <w:szCs w:val="24"/>
         </w:rPr>
-      </w:pPr>
-      <w:r>
-        <w:rPr>
-          <w:b/>
-          <w:bCs/>
-          <w:sz w:val="24"/>
-          <w:szCs w:val="24"/>
-        </w:rPr>
         <w:t>26/04 – Fredag</w:t>
       </w:r>
     </w:p>
     <w:p>
-      <w:pPr>
-        <w:rPr>
-          <w:b/>
-          <w:bCs/>
-          <w:sz w:val="24"/>
-          <w:szCs w:val="24"/>
-        </w:rPr>
-      </w:pPr>
+      <w:r>
+        <w:t>Færdiggørelse af alle redigerings funktionaliteter i Adminpanel, således admin kan redigere alle elementer fra panelet.</w:t>
+      </w:r>
+      <w:r>
+        <w:br/>
+        <w:t>Dokumentation for installationsvejledning.</w:t>
+      </w:r>
+      <w:r>
+        <w:br/>
+        <w:t>Tilpasset visning af bøger på forsiden samt opsat skråbanner for brugte bøger.</w:t>
+      </w:r>
+      <w:r>
+        <w:br/>
+        <w:t>Test af UI på forsiden.</w:t>
+      </w:r>
+      <w:r>
+        <w:br/>
+        <w:t>Opfølgning på Kanban boardet.</w:t>
+      </w:r>
     </w:p>
     <w:p>
       <w:pPr>

</xml_diff>

<commit_message>
Rettelse og gennemgang af process og produkt rapporter.
</commit_message>
<xml_diff>
--- a/Assets/Documents/Procesrapport.docx
+++ b/Assets/Documents/Procesrapport.docx
@@ -214,7 +214,7 @@
           <w:r>
             <w:fldChar w:fldCharType="separate"/>
           </w:r>
-          <w:hyperlink w:anchor="_Toc164579637" w:history="1">
+          <w:hyperlink w:anchor="_Toc165138751" w:history="1">
             <w:r>
               <w:rPr>
                 <w:rStyle w:val="Hyperlink"/>
@@ -241,7 +241,7 @@
                 <w:noProof/>
                 <w:webHidden/>
               </w:rPr>
-              <w:instrText xml:space="preserve"> PAGEREF _Toc164579637 \h </w:instrText>
+              <w:instrText xml:space="preserve"> PAGEREF _Toc165138751 \h </w:instrText>
             </w:r>
             <w:r>
               <w:rPr>
@@ -261,7 +261,7 @@
                 <w:noProof/>
                 <w:webHidden/>
               </w:rPr>
-              <w:t>2</w:t>
+              <w:t>3</w:t>
             </w:r>
             <w:r>
               <w:rPr>
@@ -286,7 +286,7 @@
               <w14:ligatures w14:val="standardContextual"/>
             </w:rPr>
           </w:pPr>
-          <w:hyperlink w:anchor="_Toc164579638" w:history="1">
+          <w:hyperlink w:anchor="_Toc165138752" w:history="1">
             <w:r>
               <w:rPr>
                 <w:rStyle w:val="Hyperlink"/>
@@ -313,7 +313,7 @@
                 <w:noProof/>
                 <w:webHidden/>
               </w:rPr>
-              <w:instrText xml:space="preserve"> PAGEREF _Toc164579638 \h </w:instrText>
+              <w:instrText xml:space="preserve"> PAGEREF _Toc165138752 \h </w:instrText>
             </w:r>
             <w:r>
               <w:rPr>
@@ -333,7 +333,7 @@
                 <w:noProof/>
                 <w:webHidden/>
               </w:rPr>
-              <w:t>2</w:t>
+              <w:t>3</w:t>
             </w:r>
             <w:r>
               <w:rPr>
@@ -358,7 +358,7 @@
               <w14:ligatures w14:val="standardContextual"/>
             </w:rPr>
           </w:pPr>
-          <w:hyperlink w:anchor="_Toc164579639" w:history="1">
+          <w:hyperlink w:anchor="_Toc165138753" w:history="1">
             <w:r>
               <w:rPr>
                 <w:rStyle w:val="Hyperlink"/>
@@ -385,7 +385,7 @@
                 <w:noProof/>
                 <w:webHidden/>
               </w:rPr>
-              <w:instrText xml:space="preserve"> PAGEREF _Toc164579639 \h </w:instrText>
+              <w:instrText xml:space="preserve"> PAGEREF _Toc165138753 \h </w:instrText>
             </w:r>
             <w:r>
               <w:rPr>
@@ -405,7 +405,7 @@
                 <w:noProof/>
                 <w:webHidden/>
               </w:rPr>
-              <w:t>3</w:t>
+              <w:t>4</w:t>
             </w:r>
             <w:r>
               <w:rPr>
@@ -430,7 +430,7 @@
               <w14:ligatures w14:val="standardContextual"/>
             </w:rPr>
           </w:pPr>
-          <w:hyperlink w:anchor="_Toc164579640" w:history="1">
+          <w:hyperlink w:anchor="_Toc165138754" w:history="1">
             <w:r>
               <w:rPr>
                 <w:rStyle w:val="Hyperlink"/>
@@ -457,7 +457,7 @@
                 <w:noProof/>
                 <w:webHidden/>
               </w:rPr>
-              <w:instrText xml:space="preserve"> PAGEREF _Toc164579640 \h </w:instrText>
+              <w:instrText xml:space="preserve"> PAGEREF _Toc165138754 \h </w:instrText>
             </w:r>
             <w:r>
               <w:rPr>
@@ -477,7 +477,7 @@
                 <w:noProof/>
                 <w:webHidden/>
               </w:rPr>
-              <w:t>4</w:t>
+              <w:t>5</w:t>
             </w:r>
             <w:r>
               <w:rPr>
@@ -502,7 +502,7 @@
               <w14:ligatures w14:val="standardContextual"/>
             </w:rPr>
           </w:pPr>
-          <w:hyperlink w:anchor="_Toc164579641" w:history="1">
+          <w:hyperlink w:anchor="_Toc165138755" w:history="1">
             <w:r>
               <w:rPr>
                 <w:rStyle w:val="Hyperlink"/>
@@ -529,7 +529,7 @@
                 <w:noProof/>
                 <w:webHidden/>
               </w:rPr>
-              <w:instrText xml:space="preserve"> PAGEREF _Toc164579641 \h </w:instrText>
+              <w:instrText xml:space="preserve"> PAGEREF _Toc165138755 \h </w:instrText>
             </w:r>
             <w:r>
               <w:rPr>
@@ -549,7 +549,7 @@
                 <w:noProof/>
                 <w:webHidden/>
               </w:rPr>
-              <w:t>4</w:t>
+              <w:t>5</w:t>
             </w:r>
             <w:r>
               <w:rPr>
@@ -574,7 +574,7 @@
               <w14:ligatures w14:val="standardContextual"/>
             </w:rPr>
           </w:pPr>
-          <w:hyperlink w:anchor="_Toc164579642" w:history="1">
+          <w:hyperlink w:anchor="_Toc165138756" w:history="1">
             <w:r>
               <w:rPr>
                 <w:rStyle w:val="Hyperlink"/>
@@ -601,7 +601,7 @@
                 <w:noProof/>
                 <w:webHidden/>
               </w:rPr>
-              <w:instrText xml:space="preserve"> PAGEREF _Toc164579642 \h </w:instrText>
+              <w:instrText xml:space="preserve"> PAGEREF _Toc165138756 \h </w:instrText>
             </w:r>
             <w:r>
               <w:rPr>
@@ -621,7 +621,7 @@
                 <w:noProof/>
                 <w:webHidden/>
               </w:rPr>
-              <w:t>5</w:t>
+              <w:t>6</w:t>
             </w:r>
             <w:r>
               <w:rPr>
@@ -646,7 +646,7 @@
               <w14:ligatures w14:val="standardContextual"/>
             </w:rPr>
           </w:pPr>
-          <w:hyperlink w:anchor="_Toc164579643" w:history="1">
+          <w:hyperlink w:anchor="_Toc165138757" w:history="1">
             <w:r>
               <w:rPr>
                 <w:rStyle w:val="Hyperlink"/>
@@ -673,7 +673,7 @@
                 <w:noProof/>
                 <w:webHidden/>
               </w:rPr>
-              <w:instrText xml:space="preserve"> PAGEREF _Toc164579643 \h </w:instrText>
+              <w:instrText xml:space="preserve"> PAGEREF _Toc165138757 \h </w:instrText>
             </w:r>
             <w:r>
               <w:rPr>
@@ -693,7 +693,7 @@
                 <w:noProof/>
                 <w:webHidden/>
               </w:rPr>
-              <w:t>6</w:t>
+              <w:t>7</w:t>
             </w:r>
             <w:r>
               <w:rPr>
@@ -718,7 +718,7 @@
               <w14:ligatures w14:val="standardContextual"/>
             </w:rPr>
           </w:pPr>
-          <w:hyperlink w:anchor="_Toc164579644" w:history="1">
+          <w:hyperlink w:anchor="_Toc165138758" w:history="1">
             <w:r>
               <w:rPr>
                 <w:rStyle w:val="Hyperlink"/>
@@ -745,7 +745,7 @@
                 <w:noProof/>
                 <w:webHidden/>
               </w:rPr>
-              <w:instrText xml:space="preserve"> PAGEREF _Toc164579644 \h </w:instrText>
+              <w:instrText xml:space="preserve"> PAGEREF _Toc165138758 \h </w:instrText>
             </w:r>
             <w:r>
               <w:rPr>
@@ -765,7 +765,7 @@
                 <w:noProof/>
                 <w:webHidden/>
               </w:rPr>
-              <w:t>6</w:t>
+              <w:t>7</w:t>
             </w:r>
             <w:r>
               <w:rPr>
@@ -790,7 +790,7 @@
               <w14:ligatures w14:val="standardContextual"/>
             </w:rPr>
           </w:pPr>
-          <w:hyperlink w:anchor="_Toc164579645" w:history="1">
+          <w:hyperlink w:anchor="_Toc165138759" w:history="1">
             <w:r>
               <w:rPr>
                 <w:rStyle w:val="Hyperlink"/>
@@ -817,7 +817,7 @@
                 <w:noProof/>
                 <w:webHidden/>
               </w:rPr>
-              <w:instrText xml:space="preserve"> PAGEREF _Toc164579645 \h </w:instrText>
+              <w:instrText xml:space="preserve"> PAGEREF _Toc165138759 \h </w:instrText>
             </w:r>
             <w:r>
               <w:rPr>
@@ -837,7 +837,7 @@
                 <w:noProof/>
                 <w:webHidden/>
               </w:rPr>
-              <w:t>6</w:t>
+              <w:t>7</w:t>
             </w:r>
             <w:r>
               <w:rPr>
@@ -862,7 +862,7 @@
               <w14:ligatures w14:val="standardContextual"/>
             </w:rPr>
           </w:pPr>
-          <w:hyperlink w:anchor="_Toc164579646" w:history="1">
+          <w:hyperlink w:anchor="_Toc165138760" w:history="1">
             <w:r>
               <w:rPr>
                 <w:rStyle w:val="Hyperlink"/>
@@ -889,7 +889,7 @@
                 <w:noProof/>
                 <w:webHidden/>
               </w:rPr>
-              <w:instrText xml:space="preserve"> PAGEREF _Toc164579646 \h </w:instrText>
+              <w:instrText xml:space="preserve"> PAGEREF _Toc165138760 \h </w:instrText>
             </w:r>
             <w:r>
               <w:rPr>
@@ -909,7 +909,7 @@
                 <w:noProof/>
                 <w:webHidden/>
               </w:rPr>
-              <w:t>6</w:t>
+              <w:t>7</w:t>
             </w:r>
             <w:r>
               <w:rPr>
@@ -934,7 +934,7 @@
               <w14:ligatures w14:val="standardContextual"/>
             </w:rPr>
           </w:pPr>
-          <w:hyperlink w:anchor="_Toc164579647" w:history="1">
+          <w:hyperlink w:anchor="_Toc165138761" w:history="1">
             <w:r>
               <w:rPr>
                 <w:rStyle w:val="Hyperlink"/>
@@ -961,7 +961,7 @@
                 <w:noProof/>
                 <w:webHidden/>
               </w:rPr>
-              <w:instrText xml:space="preserve"> PAGEREF _Toc164579647 \h </w:instrText>
+              <w:instrText xml:space="preserve"> PAGEREF _Toc165138761 \h </w:instrText>
             </w:r>
             <w:r>
               <w:rPr>
@@ -981,7 +981,7 @@
                 <w:noProof/>
                 <w:webHidden/>
               </w:rPr>
-              <w:t>7</w:t>
+              <w:t>8</w:t>
             </w:r>
             <w:r>
               <w:rPr>
@@ -1006,7 +1006,7 @@
               <w14:ligatures w14:val="standardContextual"/>
             </w:rPr>
           </w:pPr>
-          <w:hyperlink w:anchor="_Toc164579648" w:history="1">
+          <w:hyperlink w:anchor="_Toc165138762" w:history="1">
             <w:r>
               <w:rPr>
                 <w:rStyle w:val="Hyperlink"/>
@@ -1033,7 +1033,7 @@
                 <w:noProof/>
                 <w:webHidden/>
               </w:rPr>
-              <w:instrText xml:space="preserve"> PAGEREF _Toc164579648 \h </w:instrText>
+              <w:instrText xml:space="preserve"> PAGEREF _Toc165138762 \h </w:instrText>
             </w:r>
             <w:r>
               <w:rPr>
@@ -1053,7 +1053,7 @@
                 <w:noProof/>
                 <w:webHidden/>
               </w:rPr>
-              <w:t>7</w:t>
+              <w:t>8</w:t>
             </w:r>
             <w:r>
               <w:rPr>
@@ -1078,7 +1078,7 @@
               <w14:ligatures w14:val="standardContextual"/>
             </w:rPr>
           </w:pPr>
-          <w:hyperlink w:anchor="_Toc164579649" w:history="1">
+          <w:hyperlink w:anchor="_Toc165138763" w:history="1">
             <w:r>
               <w:rPr>
                 <w:rStyle w:val="Hyperlink"/>
@@ -1105,7 +1105,7 @@
                 <w:noProof/>
                 <w:webHidden/>
               </w:rPr>
-              <w:instrText xml:space="preserve"> PAGEREF _Toc164579649 \h </w:instrText>
+              <w:instrText xml:space="preserve"> PAGEREF _Toc165138763 \h </w:instrText>
             </w:r>
             <w:r>
               <w:rPr>
@@ -1125,7 +1125,7 @@
                 <w:noProof/>
                 <w:webHidden/>
               </w:rPr>
-              <w:t>7</w:t>
+              <w:t>8</w:t>
             </w:r>
             <w:r>
               <w:rPr>
@@ -1150,13 +1150,13 @@
               <w14:ligatures w14:val="standardContextual"/>
             </w:rPr>
           </w:pPr>
-          <w:hyperlink w:anchor="_Toc164579650" w:history="1">
+          <w:hyperlink w:anchor="_Toc165138764" w:history="1">
             <w:r>
               <w:rPr>
                 <w:rStyle w:val="Hyperlink"/>
                 <w:noProof/>
               </w:rPr>
-              <w:t>Composer</w:t>
+              <w:t>Laravel Sail</w:t>
             </w:r>
             <w:r>
               <w:rPr>
@@ -1177,7 +1177,7 @@
                 <w:noProof/>
                 <w:webHidden/>
               </w:rPr>
-              <w:instrText xml:space="preserve"> PAGEREF _Toc164579650 \h </w:instrText>
+              <w:instrText xml:space="preserve"> PAGEREF _Toc165138764 \h </w:instrText>
             </w:r>
             <w:r>
               <w:rPr>
@@ -1197,7 +1197,7 @@
                 <w:noProof/>
                 <w:webHidden/>
               </w:rPr>
-              <w:t>7</w:t>
+              <w:t>8</w:t>
             </w:r>
             <w:r>
               <w:rPr>
@@ -1222,13 +1222,13 @@
               <w14:ligatures w14:val="standardContextual"/>
             </w:rPr>
           </w:pPr>
-          <w:hyperlink w:anchor="_Toc164579651" w:history="1">
+          <w:hyperlink w:anchor="_Toc165138765" w:history="1">
             <w:r>
               <w:rPr>
                 <w:rStyle w:val="Hyperlink"/>
                 <w:noProof/>
               </w:rPr>
-              <w:t>Laravel Sail</w:t>
+              <w:t>Composer</w:t>
             </w:r>
             <w:r>
               <w:rPr>
@@ -1249,7 +1249,7 @@
                 <w:noProof/>
                 <w:webHidden/>
               </w:rPr>
-              <w:instrText xml:space="preserve"> PAGEREF _Toc164579651 \h </w:instrText>
+              <w:instrText xml:space="preserve"> PAGEREF _Toc165138765 \h </w:instrText>
             </w:r>
             <w:r>
               <w:rPr>
@@ -1269,7 +1269,7 @@
                 <w:noProof/>
                 <w:webHidden/>
               </w:rPr>
-              <w:t>8</w:t>
+              <w:t>9</w:t>
             </w:r>
             <w:r>
               <w:rPr>
@@ -1294,7 +1294,7 @@
               <w14:ligatures w14:val="standardContextual"/>
             </w:rPr>
           </w:pPr>
-          <w:hyperlink w:anchor="_Toc164579652" w:history="1">
+          <w:hyperlink w:anchor="_Toc165138766" w:history="1">
             <w:r>
               <w:rPr>
                 <w:rStyle w:val="Hyperlink"/>
@@ -1321,7 +1321,7 @@
                 <w:noProof/>
                 <w:webHidden/>
               </w:rPr>
-              <w:instrText xml:space="preserve"> PAGEREF _Toc164579652 \h </w:instrText>
+              <w:instrText xml:space="preserve"> PAGEREF _Toc165138766 \h </w:instrText>
             </w:r>
             <w:r>
               <w:rPr>
@@ -1341,7 +1341,7 @@
                 <w:noProof/>
                 <w:webHidden/>
               </w:rPr>
-              <w:t>8</w:t>
+              <w:t>9</w:t>
             </w:r>
             <w:r>
               <w:rPr>
@@ -1366,7 +1366,7 @@
               <w14:ligatures w14:val="standardContextual"/>
             </w:rPr>
           </w:pPr>
-          <w:hyperlink w:anchor="_Toc164579653" w:history="1">
+          <w:hyperlink w:anchor="_Toc165138767" w:history="1">
             <w:r>
               <w:rPr>
                 <w:rStyle w:val="Hyperlink"/>
@@ -1393,7 +1393,7 @@
                 <w:noProof/>
                 <w:webHidden/>
               </w:rPr>
-              <w:instrText xml:space="preserve"> PAGEREF _Toc164579653 \h </w:instrText>
+              <w:instrText xml:space="preserve"> PAGEREF _Toc165138767 \h </w:instrText>
             </w:r>
             <w:r>
               <w:rPr>
@@ -1413,7 +1413,7 @@
                 <w:noProof/>
                 <w:webHidden/>
               </w:rPr>
-              <w:t>8</w:t>
+              <w:t>9</w:t>
             </w:r>
             <w:r>
               <w:rPr>
@@ -1438,7 +1438,7 @@
               <w14:ligatures w14:val="standardContextual"/>
             </w:rPr>
           </w:pPr>
-          <w:hyperlink w:anchor="_Toc164579654" w:history="1">
+          <w:hyperlink w:anchor="_Toc165138768" w:history="1">
             <w:r>
               <w:rPr>
                 <w:rStyle w:val="Hyperlink"/>
@@ -1465,7 +1465,7 @@
                 <w:noProof/>
                 <w:webHidden/>
               </w:rPr>
-              <w:instrText xml:space="preserve"> PAGEREF _Toc164579654 \h </w:instrText>
+              <w:instrText xml:space="preserve"> PAGEREF _Toc165138768 \h </w:instrText>
             </w:r>
             <w:r>
               <w:rPr>
@@ -1485,7 +1485,151 @@
                 <w:noProof/>
                 <w:webHidden/>
               </w:rPr>
-              <w:t>8</w:t>
+              <w:t>10</w:t>
+            </w:r>
+            <w:r>
+              <w:rPr>
+                <w:noProof/>
+                <w:webHidden/>
+              </w:rPr>
+              <w:fldChar w:fldCharType="end"/>
+            </w:r>
+          </w:hyperlink>
+        </w:p>
+        <w:p>
+          <w:pPr>
+            <w:pStyle w:val="Indholdsfortegnelse2"/>
+            <w:tabs>
+              <w:tab w:val="right" w:leader="dot" w:pos="8608"/>
+            </w:tabs>
+            <w:rPr>
+              <w:noProof/>
+              <w:color w:val="auto"/>
+              <w:kern w:val="2"/>
+              <w:lang w:eastAsia="da-DK"/>
+              <w14:ligatures w14:val="standardContextual"/>
+            </w:rPr>
+          </w:pPr>
+          <w:hyperlink w:anchor="_Toc165138769" w:history="1">
+            <w:r>
+              <w:rPr>
+                <w:rStyle w:val="Hyperlink"/>
+                <w:noProof/>
+              </w:rPr>
+              <w:t>laravel-Excel</w:t>
+            </w:r>
+            <w:r>
+              <w:rPr>
+                <w:noProof/>
+                <w:webHidden/>
+              </w:rPr>
+              <w:tab/>
+            </w:r>
+            <w:r>
+              <w:rPr>
+                <w:noProof/>
+                <w:webHidden/>
+              </w:rPr>
+              <w:fldChar w:fldCharType="begin"/>
+            </w:r>
+            <w:r>
+              <w:rPr>
+                <w:noProof/>
+                <w:webHidden/>
+              </w:rPr>
+              <w:instrText xml:space="preserve"> PAGEREF _Toc165138769 \h </w:instrText>
+            </w:r>
+            <w:r>
+              <w:rPr>
+                <w:noProof/>
+                <w:webHidden/>
+              </w:rPr>
+            </w:r>
+            <w:r>
+              <w:rPr>
+                <w:noProof/>
+                <w:webHidden/>
+              </w:rPr>
+              <w:fldChar w:fldCharType="separate"/>
+            </w:r>
+            <w:r>
+              <w:rPr>
+                <w:noProof/>
+                <w:webHidden/>
+              </w:rPr>
+              <w:t>10</w:t>
+            </w:r>
+            <w:r>
+              <w:rPr>
+                <w:noProof/>
+                <w:webHidden/>
+              </w:rPr>
+              <w:fldChar w:fldCharType="end"/>
+            </w:r>
+          </w:hyperlink>
+        </w:p>
+        <w:p>
+          <w:pPr>
+            <w:pStyle w:val="Indholdsfortegnelse2"/>
+            <w:tabs>
+              <w:tab w:val="right" w:leader="dot" w:pos="8608"/>
+            </w:tabs>
+            <w:rPr>
+              <w:noProof/>
+              <w:color w:val="auto"/>
+              <w:kern w:val="2"/>
+              <w:lang w:eastAsia="da-DK"/>
+              <w14:ligatures w14:val="standardContextual"/>
+            </w:rPr>
+          </w:pPr>
+          <w:hyperlink w:anchor="_Toc165138770" w:history="1">
+            <w:r>
+              <w:rPr>
+                <w:rStyle w:val="Hyperlink"/>
+                <w:noProof/>
+              </w:rPr>
+              <w:t>Xdebug</w:t>
+            </w:r>
+            <w:r>
+              <w:rPr>
+                <w:noProof/>
+                <w:webHidden/>
+              </w:rPr>
+              <w:tab/>
+            </w:r>
+            <w:r>
+              <w:rPr>
+                <w:noProof/>
+                <w:webHidden/>
+              </w:rPr>
+              <w:fldChar w:fldCharType="begin"/>
+            </w:r>
+            <w:r>
+              <w:rPr>
+                <w:noProof/>
+                <w:webHidden/>
+              </w:rPr>
+              <w:instrText xml:space="preserve"> PAGEREF _Toc165138770 \h </w:instrText>
+            </w:r>
+            <w:r>
+              <w:rPr>
+                <w:noProof/>
+                <w:webHidden/>
+              </w:rPr>
+            </w:r>
+            <w:r>
+              <w:rPr>
+                <w:noProof/>
+                <w:webHidden/>
+              </w:rPr>
+              <w:fldChar w:fldCharType="separate"/>
+            </w:r>
+            <w:r>
+              <w:rPr>
+                <w:noProof/>
+                <w:webHidden/>
+              </w:rPr>
+              <w:t>10</w:t>
             </w:r>
             <w:r>
               <w:rPr>
@@ -1510,7 +1654,7 @@
               <w14:ligatures w14:val="standardContextual"/>
             </w:rPr>
           </w:pPr>
-          <w:hyperlink w:anchor="_Toc164579655" w:history="1">
+          <w:hyperlink w:anchor="_Toc165138771" w:history="1">
             <w:r>
               <w:rPr>
                 <w:rStyle w:val="Hyperlink"/>
@@ -1537,7 +1681,7 @@
                 <w:noProof/>
                 <w:webHidden/>
               </w:rPr>
-              <w:instrText xml:space="preserve"> PAGEREF _Toc164579655 \h </w:instrText>
+              <w:instrText xml:space="preserve"> PAGEREF _Toc165138771 \h </w:instrText>
             </w:r>
             <w:r>
               <w:rPr>
@@ -1557,7 +1701,7 @@
                 <w:noProof/>
                 <w:webHidden/>
               </w:rPr>
-              <w:t>9</w:t>
+              <w:t>11</w:t>
             </w:r>
             <w:r>
               <w:rPr>
@@ -1582,7 +1726,7 @@
               <w14:ligatures w14:val="standardContextual"/>
             </w:rPr>
           </w:pPr>
-          <w:hyperlink w:anchor="_Toc164579656" w:history="1">
+          <w:hyperlink w:anchor="_Toc165138772" w:history="1">
             <w:r>
               <w:rPr>
                 <w:rStyle w:val="Hyperlink"/>
@@ -1609,7 +1753,7 @@
                 <w:noProof/>
                 <w:webHidden/>
               </w:rPr>
-              <w:instrText xml:space="preserve"> PAGEREF _Toc164579656 \h </w:instrText>
+              <w:instrText xml:space="preserve"> PAGEREF _Toc165138772 \h </w:instrText>
             </w:r>
             <w:r>
               <w:rPr>
@@ -1629,7 +1773,7 @@
                 <w:noProof/>
                 <w:webHidden/>
               </w:rPr>
-              <w:t>9</w:t>
+              <w:t>11</w:t>
             </w:r>
             <w:r>
               <w:rPr>
@@ -1654,7 +1798,7 @@
               <w14:ligatures w14:val="standardContextual"/>
             </w:rPr>
           </w:pPr>
-          <w:hyperlink w:anchor="_Toc164579657" w:history="1">
+          <w:hyperlink w:anchor="_Toc165138773" w:history="1">
             <w:r>
               <w:rPr>
                 <w:rStyle w:val="Hyperlink"/>
@@ -1681,7 +1825,7 @@
                 <w:noProof/>
                 <w:webHidden/>
               </w:rPr>
-              <w:instrText xml:space="preserve"> PAGEREF _Toc164579657 \h </w:instrText>
+              <w:instrText xml:space="preserve"> PAGEREF _Toc165138773 \h </w:instrText>
             </w:r>
             <w:r>
               <w:rPr>
@@ -1701,7 +1845,7 @@
                 <w:noProof/>
                 <w:webHidden/>
               </w:rPr>
-              <w:t>9</w:t>
+              <w:t>11</w:t>
             </w:r>
             <w:r>
               <w:rPr>
@@ -1726,7 +1870,7 @@
               <w14:ligatures w14:val="standardContextual"/>
             </w:rPr>
           </w:pPr>
-          <w:hyperlink w:anchor="_Toc164579658" w:history="1">
+          <w:hyperlink w:anchor="_Toc165138774" w:history="1">
             <w:r>
               <w:rPr>
                 <w:rStyle w:val="Hyperlink"/>
@@ -1753,7 +1897,7 @@
                 <w:noProof/>
                 <w:webHidden/>
               </w:rPr>
-              <w:instrText xml:space="preserve"> PAGEREF _Toc164579658 \h </w:instrText>
+              <w:instrText xml:space="preserve"> PAGEREF _Toc165138774 \h </w:instrText>
             </w:r>
             <w:r>
               <w:rPr>
@@ -1773,7 +1917,7 @@
                 <w:noProof/>
                 <w:webHidden/>
               </w:rPr>
-              <w:t>9</w:t>
+              <w:t>11</w:t>
             </w:r>
             <w:r>
               <w:rPr>
@@ -1798,7 +1942,7 @@
               <w14:ligatures w14:val="standardContextual"/>
             </w:rPr>
           </w:pPr>
-          <w:hyperlink w:anchor="_Toc164579659" w:history="1">
+          <w:hyperlink w:anchor="_Toc165138775" w:history="1">
             <w:r>
               <w:rPr>
                 <w:rStyle w:val="Hyperlink"/>
@@ -1825,7 +1969,7 @@
                 <w:noProof/>
                 <w:webHidden/>
               </w:rPr>
-              <w:instrText xml:space="preserve"> PAGEREF _Toc164579659 \h </w:instrText>
+              <w:instrText xml:space="preserve"> PAGEREF _Toc165138775 \h </w:instrText>
             </w:r>
             <w:r>
               <w:rPr>
@@ -1845,7 +1989,7 @@
                 <w:noProof/>
                 <w:webHidden/>
               </w:rPr>
-              <w:t>9</w:t>
+              <w:t>11</w:t>
             </w:r>
             <w:r>
               <w:rPr>
@@ -1870,7 +2014,7 @@
               <w14:ligatures w14:val="standardContextual"/>
             </w:rPr>
           </w:pPr>
-          <w:hyperlink w:anchor="_Toc164579660" w:history="1">
+          <w:hyperlink w:anchor="_Toc165138776" w:history="1">
             <w:r>
               <w:rPr>
                 <w:rStyle w:val="Hyperlink"/>
@@ -1897,7 +2041,7 @@
                 <w:noProof/>
                 <w:webHidden/>
               </w:rPr>
-              <w:instrText xml:space="preserve"> PAGEREF _Toc164579660 \h </w:instrText>
+              <w:instrText xml:space="preserve"> PAGEREF _Toc165138776 \h </w:instrText>
             </w:r>
             <w:r>
               <w:rPr>
@@ -1917,7 +2061,7 @@
                 <w:noProof/>
                 <w:webHidden/>
               </w:rPr>
-              <w:t>10</w:t>
+              <w:t>12</w:t>
             </w:r>
             <w:r>
               <w:rPr>
@@ -1942,7 +2086,7 @@
               <w14:ligatures w14:val="standardContextual"/>
             </w:rPr>
           </w:pPr>
-          <w:hyperlink w:anchor="_Toc164579661" w:history="1">
+          <w:hyperlink w:anchor="_Toc165138777" w:history="1">
             <w:r>
               <w:rPr>
                 <w:rStyle w:val="Hyperlink"/>
@@ -1969,7 +2113,7 @@
                 <w:noProof/>
                 <w:webHidden/>
               </w:rPr>
-              <w:instrText xml:space="preserve"> PAGEREF _Toc164579661 \h </w:instrText>
+              <w:instrText xml:space="preserve"> PAGEREF _Toc165138777 \h </w:instrText>
             </w:r>
             <w:r>
               <w:rPr>
@@ -1989,7 +2133,7 @@
                 <w:noProof/>
                 <w:webHidden/>
               </w:rPr>
-              <w:t>10</w:t>
+              <w:t>12</w:t>
             </w:r>
             <w:r>
               <w:rPr>
@@ -2014,7 +2158,7 @@
               <w14:ligatures w14:val="standardContextual"/>
             </w:rPr>
           </w:pPr>
-          <w:hyperlink w:anchor="_Toc164579662" w:history="1">
+          <w:hyperlink w:anchor="_Toc165138778" w:history="1">
             <w:r>
               <w:rPr>
                 <w:rStyle w:val="Hyperlink"/>
@@ -2041,7 +2185,7 @@
                 <w:noProof/>
                 <w:webHidden/>
               </w:rPr>
-              <w:instrText xml:space="preserve"> PAGEREF _Toc164579662 \h </w:instrText>
+              <w:instrText xml:space="preserve"> PAGEREF _Toc165138778 \h </w:instrText>
             </w:r>
             <w:r>
               <w:rPr>
@@ -2061,7 +2205,7 @@
                 <w:noProof/>
                 <w:webHidden/>
               </w:rPr>
-              <w:t>12</w:t>
+              <w:t>13</w:t>
             </w:r>
             <w:r>
               <w:rPr>
@@ -2086,7 +2230,7 @@
               <w14:ligatures w14:val="standardContextual"/>
             </w:rPr>
           </w:pPr>
-          <w:hyperlink w:anchor="_Toc164579663" w:history="1">
+          <w:hyperlink w:anchor="_Toc165138779" w:history="1">
             <w:r>
               <w:rPr>
                 <w:rStyle w:val="Hyperlink"/>
@@ -2113,79 +2257,7 @@
                 <w:noProof/>
                 <w:webHidden/>
               </w:rPr>
-              <w:instrText xml:space="preserve"> PAGEREF _Toc164579663 \h </w:instrText>
-            </w:r>
-            <w:r>
-              <w:rPr>
-                <w:noProof/>
-                <w:webHidden/>
-              </w:rPr>
-            </w:r>
-            <w:r>
-              <w:rPr>
-                <w:noProof/>
-                <w:webHidden/>
-              </w:rPr>
-              <w:fldChar w:fldCharType="separate"/>
-            </w:r>
-            <w:r>
-              <w:rPr>
-                <w:noProof/>
-                <w:webHidden/>
-              </w:rPr>
-              <w:t>13</w:t>
-            </w:r>
-            <w:r>
-              <w:rPr>
-                <w:noProof/>
-                <w:webHidden/>
-              </w:rPr>
-              <w:fldChar w:fldCharType="end"/>
-            </w:r>
-          </w:hyperlink>
-        </w:p>
-        <w:p>
-          <w:pPr>
-            <w:pStyle w:val="Indholdsfortegnelse2"/>
-            <w:tabs>
-              <w:tab w:val="right" w:leader="dot" w:pos="8608"/>
-            </w:tabs>
-            <w:rPr>
-              <w:noProof/>
-              <w:color w:val="auto"/>
-              <w:kern w:val="2"/>
-              <w:lang w:eastAsia="da-DK"/>
-              <w14:ligatures w14:val="standardContextual"/>
-            </w:rPr>
-          </w:pPr>
-          <w:hyperlink w:anchor="_Toc164579664" w:history="1">
-            <w:r>
-              <w:rPr>
-                <w:rStyle w:val="Hyperlink"/>
-                <w:noProof/>
-              </w:rPr>
-              <w:t>Referencer</w:t>
-            </w:r>
-            <w:r>
-              <w:rPr>
-                <w:noProof/>
-                <w:webHidden/>
-              </w:rPr>
-              <w:tab/>
-            </w:r>
-            <w:r>
-              <w:rPr>
-                <w:noProof/>
-                <w:webHidden/>
-              </w:rPr>
-              <w:fldChar w:fldCharType="begin"/>
-            </w:r>
-            <w:r>
-              <w:rPr>
-                <w:noProof/>
-                <w:webHidden/>
-              </w:rPr>
-              <w:instrText xml:space="preserve"> PAGEREF _Toc164579664 \h </w:instrText>
+              <w:instrText xml:space="preserve"> PAGEREF _Toc165138779 \h </w:instrText>
             </w:r>
             <w:r>
               <w:rPr>
@@ -2230,7 +2302,7 @@
               <w14:ligatures w14:val="standardContextual"/>
             </w:rPr>
           </w:pPr>
-          <w:hyperlink w:anchor="_Toc164579665" w:history="1">
+          <w:hyperlink w:anchor="_Toc165138780" w:history="1">
             <w:r>
               <w:rPr>
                 <w:rStyle w:val="Hyperlink"/>
@@ -2257,7 +2329,7 @@
                 <w:noProof/>
                 <w:webHidden/>
               </w:rPr>
-              <w:instrText xml:space="preserve"> PAGEREF _Toc164579665 \h </w:instrText>
+              <w:instrText xml:space="preserve"> PAGEREF _Toc165138780 \h </w:instrText>
             </w:r>
             <w:r>
               <w:rPr>
@@ -2302,7 +2374,7 @@
               <w14:ligatures w14:val="standardContextual"/>
             </w:rPr>
           </w:pPr>
-          <w:hyperlink w:anchor="_Toc164579666" w:history="1">
+          <w:hyperlink w:anchor="_Toc165138781" w:history="1">
             <w:r>
               <w:rPr>
                 <w:rStyle w:val="Hyperlink"/>
@@ -2329,7 +2401,7 @@
                 <w:noProof/>
                 <w:webHidden/>
               </w:rPr>
-              <w:instrText xml:space="preserve"> PAGEREF _Toc164579666 \h </w:instrText>
+              <w:instrText xml:space="preserve"> PAGEREF _Toc165138781 \h </w:instrText>
             </w:r>
             <w:r>
               <w:rPr>
@@ -2349,7 +2421,7 @@
                 <w:noProof/>
                 <w:webHidden/>
               </w:rPr>
-              <w:t>22</w:t>
+              <w:t>23</w:t>
             </w:r>
             <w:r>
               <w:rPr>
@@ -2373,22 +2445,9 @@
     </w:sdt>
     <w:p>
       <w:pPr>
-        <w:rPr>
-          <w:rFonts w:asciiTheme="majorHAnsi" w:eastAsiaTheme="majorEastAsia" w:hAnsiTheme="majorHAnsi" w:cstheme="majorBidi"/>
-          <w:color w:val="3F251D" w:themeColor="accent1"/>
-          <w:sz w:val="30"/>
-          <w:szCs w:val="30"/>
-        </w:rPr>
-      </w:pPr>
-      <w:r>
-        <w:br w:type="page"/>
-      </w:r>
-    </w:p>
-    <w:p>
-      <w:pPr>
         <w:pStyle w:val="Overskrift1"/>
       </w:pPr>
-      <w:bookmarkStart w:id="0" w:name="_Toc164579637"/>
+      <w:bookmarkStart w:id="0" w:name="_Toc165138751"/>
       <w:r>
         <w:lastRenderedPageBreak/>
         <w:t>Indledning</w:t>
@@ -2439,7 +2498,7 @@
       <w:pPr>
         <w:pStyle w:val="Overskrift1"/>
       </w:pPr>
-      <w:bookmarkStart w:id="2" w:name="_Toc164579638"/>
+      <w:bookmarkStart w:id="2" w:name="_Toc165138752"/>
       <w:bookmarkEnd w:id="1"/>
       <w:r>
         <w:t>Læsevejledning</w:t>
@@ -2483,7 +2542,25 @@
         <w:t xml:space="preserve"> </w:t>
       </w:r>
       <w:r>
-        <w:t>indeholder information om projektets planlægning, design, udvikling, test og implementering. Procesrapporten giver også en detaljeret beskrivelse af de udfordringer der er stødt på undervejs, samt hvordan jeg har valgt at løse dem.</w:t>
+        <w:t xml:space="preserve">indeholder information om projektets planlægning, design, udvikling, test og implementering. Procesrapporten giver også en detaljeret beskrivelse af de udfordringer der er </w:t>
+      </w:r>
+      <w:r>
+        <w:t>opstået</w:t>
+      </w:r>
+      <w:r>
+        <w:t xml:space="preserve"> undervejs, samt </w:t>
+      </w:r>
+      <w:r>
+        <w:t>valg af</w:t>
+      </w:r>
+      <w:r>
+        <w:t xml:space="preserve"> </w:t>
+      </w:r>
+      <w:r>
+        <w:t>løsninger hertil</w:t>
+      </w:r>
+      <w:r>
+        <w:t>.</w:t>
       </w:r>
     </w:p>
     <w:p/>
@@ -2501,7 +2578,7 @@
       <w:pPr>
         <w:pStyle w:val="Overskrift1"/>
       </w:pPr>
-      <w:bookmarkStart w:id="3" w:name="_Toc164579639"/>
+      <w:bookmarkStart w:id="3" w:name="_Toc165138753"/>
       <w:r>
         <w:lastRenderedPageBreak/>
         <w:t>Forord</w:t>
@@ -2510,7 +2587,7 @@
     </w:p>
     <w:p>
       <w:r>
-        <w:t>Sidernes Verden – En webshop til salg af eventyrlige bøger, er et projektet der forener passionen for eventyrlige fortællinger med den moderne digitale handelsverden. Firmaet 'SidernesVerden' søger en løsning som lever op til kundernes forventninger, når de træder ind i den virtuelle webshop af bøger.</w:t>
+        <w:t>Sidernes Verden – En webshop til salg af eventyrlige bøger, er et projekt der forener passionen for eventyrlige fortællinger med den moderne digitale handelsverden. Firmaet 'SidernesVerden' søger en løsning som lever op til kundernes forventninger, når de træder ind i den virtuelle webshop af bøger.</w:t>
       </w:r>
     </w:p>
     <w:p>
@@ -2534,29 +2611,62 @@
           <w:color w:val="0D0D0D"/>
           <w:shd w:val="clear" w:color="auto" w:fill="FFFFFF"/>
         </w:rPr>
+        <w:t>, d</w:t>
+      </w:r>
+      <w:r>
+        <w:t>ette er særligt relevant for et projekt i denne størrelsesorden, hvor ressourceoptimering er en central faktor.</w:t>
+      </w:r>
+    </w:p>
+    <w:p>
+      <w:r>
+        <w:t>der blive implementeret en detaljeret hændelseslog, som dokumenterer alle administrative interaktioner på webshoppen</w:t>
+      </w:r>
+      <w:r>
+        <w:t>,</w:t>
+      </w:r>
+      <w:r>
         <w:t xml:space="preserve"> </w:t>
       </w:r>
       <w:r>
-        <w:t>Dette er særligt relevant for et projekt i denne størrelsesorden, hvor ressourceoptimering er en central faktor.</w:t>
-      </w:r>
-    </w:p>
-    <w:p>
-      <w:r>
-        <w:t>der blive implementeret en detaljeret hændelseslog, som dokumenterer alle administrative interaktioner på webshoppen</w:t>
-      </w:r>
-      <w:r>
-        <w:t xml:space="preserve"> som </w:t>
-      </w:r>
-      <w:r>
-        <w:t xml:space="preserve">gør det muligt at identificere, hvilke medarbejdere der har foretaget ændringer i forbindelse med bøger eller andre elementer, hvilket kan være afgørende for at identificere fejl og sikre en </w:t>
-      </w:r>
-      <w:r>
-        <w:t>hurtig rettelse af fejlen, hvilket vil bidrage til højere kvalitet af webshoppen samt bedre brugeroplevelse for kunder samt ansatte.</w:t>
-      </w:r>
-    </w:p>
-    <w:p>
-      <w:r>
-        <w:t>Endvidere vil der blive fokuseret på implementeringen af en funktion til import af bøger via Excel-ark. Dette vil ikke blot lette processen med at opdatere sortimentet før lanceringen af webshoppen, men også sikre, at virksomheden kan udvide sit udvalg effektivt og i takt med kundernes efterspørgsel.</w:t>
+        <w:t>dette</w:t>
+      </w:r>
+      <w:r>
+        <w:t xml:space="preserve"> </w:t>
+      </w:r>
+      <w:r>
+        <w:t xml:space="preserve">gør det muligt at identificere hvilke medarbejdere der har foretaget ændringer i forbindelse med bøger eller andre elementer, hvilket kan være afgørende for at identificere fejl og sikre en </w:t>
+      </w:r>
+      <w:r>
+        <w:t>hurtig rettelse af fejlen</w:t>
+      </w:r>
+      <w:r>
+        <w:t xml:space="preserve"> og</w:t>
+      </w:r>
+      <w:r>
+        <w:t xml:space="preserve"> bidrage til højere kvalitet af webshoppen samt bedre brugeroplevelse for kunder </w:t>
+      </w:r>
+      <w:r>
+        <w:t>og</w:t>
+      </w:r>
+      <w:r>
+        <w:t xml:space="preserve"> ansatte.</w:t>
+      </w:r>
+    </w:p>
+    <w:p>
+      <w:r>
+        <w:t>Endvidere vil der blive fokuseret på</w:t>
+      </w:r>
+      <w:r>
+        <w:t xml:space="preserve"> at</w:t>
+      </w:r>
+      <w:r>
+        <w:t xml:space="preserve"> implementer</w:t>
+      </w:r>
+      <w:r>
+        <w:t>er</w:t>
+      </w:r>
+      <w:r>
+        <w:t xml:space="preserve"> en import af bøger via Excel-ark. Dette vil ikke blot lette processen med at opdatere sortimentet før lanceringen af webshoppen, men også sikre, at virksomheden kan udvide sit udvalg effektivt og i takt med kundernes efterspørgsel.</w:t>
       </w:r>
     </w:p>
     <w:p>
@@ -2598,7 +2708,7 @@
       <w:pPr>
         <w:pStyle w:val="Overskrift1"/>
       </w:pPr>
-      <w:bookmarkStart w:id="4" w:name="_Toc164579640"/>
+      <w:bookmarkStart w:id="4" w:name="_Toc165138754"/>
       <w:r>
         <w:lastRenderedPageBreak/>
         <w:t>Case</w:t>
@@ -2630,7 +2740,7 @@
       <w:pPr>
         <w:pStyle w:val="Overskrift1"/>
       </w:pPr>
-      <w:bookmarkStart w:id="5" w:name="_Toc164579641"/>
+      <w:bookmarkStart w:id="5" w:name="_Toc165138755"/>
       <w:r>
         <w:t>Problemformulering</w:t>
       </w:r>
@@ -2650,7 +2760,7 @@
       <w:pPr>
         <w:pStyle w:val="Overskrift1"/>
       </w:pPr>
-      <w:bookmarkStart w:id="6" w:name="_Toc164579642"/>
+      <w:bookmarkStart w:id="6" w:name="_Toc165138756"/>
       <w:r>
         <w:lastRenderedPageBreak/>
         <w:t>Projektplanlægning</w:t>
@@ -2668,16 +2778,28 @@
         <w:t xml:space="preserve">Projektstyringen er opstillet således at der afholdes stand-up møde ved Kanban boardet med status og opdatering til opgaver </w:t>
       </w:r>
       <w:r>
-        <w:t>1</w:t>
-      </w:r>
-      <w:r>
-        <w:t xml:space="preserve"> gang om ugen.</w:t>
+        <w:t>ugentligt</w:t>
+      </w:r>
+      <w:r>
+        <w:t>.</w:t>
       </w:r>
       <w:r>
         <w:t xml:space="preserve"> </w:t>
       </w:r>
       <w:r>
-        <w:t>Der er taget billede undervejs af Kanban processen, de kan findes via bilag her:</w:t>
+        <w:t>Der er taget billede</w:t>
+      </w:r>
+      <w:r>
+        <w:t>r</w:t>
+      </w:r>
+      <w:r>
+        <w:t xml:space="preserve"> af Kanban processen</w:t>
+      </w:r>
+      <w:r>
+        <w:t xml:space="preserve"> undervejs</w:t>
+      </w:r>
+      <w:r>
+        <w:t>, de kan findes via bilag her:</w:t>
       </w:r>
       <w:r>
         <w:br/>
@@ -2689,7 +2811,7 @@
       </w:r>
       <w:r>
         <w:br/>
-        <w:t>Bilag Kanban endelig fase s. 13</w:t>
+        <w:t>Bilag Kanban fase s. 13</w:t>
       </w:r>
     </w:p>
     <w:p>
@@ -2761,13 +2883,7 @@
     </w:p>
     <w:p>
       <w:r>
-        <w:t>Ved projektstart er der udarbejdet en estimeret tidsplan (se bilag estimeret tidsplan s. 123) som teamet baseret på tidligere erfaring forventer at processen vil forløbe</w:t>
-      </w:r>
-      <w:r>
-        <w:t xml:space="preserve"> efter</w:t>
-      </w:r>
-      <w:r>
-        <w:t>, sideløbende udfyldes en realiseret tidsplan for at</w:t>
+        <w:t>Ved projektstart er der udarbejdet en estimeret tidsplan (se bilag estimeret tidsplan s. 123) som teamet baseret på tidligere erfaring forventer at processen vil forløbe, sideløbende udfyldes en realiseret tidsplan for</w:t>
       </w:r>
       <w:r>
         <w:rPr>
@@ -2778,7 +2894,13 @@
         <w:t xml:space="preserve"> </w:t>
       </w:r>
       <w:r>
-        <w:t>løbende at følge og dokumentere den faktiske fremdrift</w:t>
+        <w:t>løbende at</w:t>
+      </w:r>
+      <w:r>
+        <w:t xml:space="preserve"> kunne</w:t>
+      </w:r>
+      <w:r>
+        <w:t xml:space="preserve"> følge og dokumentere den faktiske fremdrift</w:t>
       </w:r>
       <w:r>
         <w:t xml:space="preserve"> </w:t>
@@ -2839,10 +2961,13 @@
         <w:t>g</w:t>
       </w:r>
       <w:r>
-        <w:t xml:space="preserve"> tilbageblik på opgaver, udfordringer og genovervejelser. </w:t>
-      </w:r>
-      <w:r>
-        <w:t>Denne viden</w:t>
+        <w:t xml:space="preserve"> tilbageblik på opgaver, udfordringer og genovervejelser</w:t>
+      </w:r>
+      <w:r>
+        <w:t>, d</w:t>
+      </w:r>
+      <w:r>
+        <w:t>enne viden</w:t>
       </w:r>
       <w:r>
         <w:t xml:space="preserve"> bliver brugt til refleksion og læring fra de forskellige situationer og udfordringer</w:t>
@@ -2862,7 +2987,7 @@
     </w:p>
     <w:p>
       <w:r>
-        <w:t>Under hele projektforløbet bliver der ført en logbog, hvor daglige opgaver og eventuelle udfordringer bliver dokumenteret (se bilag: logbog, s. 213123).</w:t>
+        <w:t>Under hele projektforløbet bliver der ført logbog hvor daglige opgaver og eventuelle udfordringer bliver dokumenteret (se bilag: logbog, s. 213123).</w:t>
       </w:r>
       <w:r>
         <w:br w:type="page"/>
@@ -2872,7 +2997,7 @@
       <w:pPr>
         <w:pStyle w:val="Overskrift1"/>
       </w:pPr>
-      <w:bookmarkStart w:id="7" w:name="_Toc164579643"/>
+      <w:bookmarkStart w:id="7" w:name="_Toc165138757"/>
       <w:r>
         <w:lastRenderedPageBreak/>
         <w:t>Metodevalg og teknologi</w:t>
@@ -2888,7 +3013,7 @@
       <w:pPr>
         <w:pStyle w:val="Overskrift2"/>
       </w:pPr>
-      <w:bookmarkStart w:id="8" w:name="_Toc164579644"/>
+      <w:bookmarkStart w:id="8" w:name="_Toc165138758"/>
       <w:r>
         <w:t>PHP</w:t>
       </w:r>
@@ -2902,17 +3027,48 @@
         <w:t xml:space="preserve"> </w:t>
       </w:r>
       <w:r>
-        <w:t>til udviklingen af dette projekt af flere årsager. For det første har PHP en lang historie inden for webudvikling og har vist sig at være pålideligt og skalerbart til opbygning af komplekse webapplikationer. Derudover har PHP et stort udviklermiljø og et væld af dokumentation og ressourcer, hvilket gør det nemt at finde løsninger og få hjælp, når det er nødvendigt.</w:t>
+        <w:t xml:space="preserve">til udviklingen af dette projekt af flere årsager. For det første har PHP en lang historie inden for webudvikling og har vist sig at være pålideligt og skalerbart til opbygning af komplekse webapplikationer. Derudover har PHP et stort udviklermiljø </w:t>
+      </w:r>
+      <w:r>
+        <w:t>samt</w:t>
+      </w:r>
+      <w:r>
+        <w:t xml:space="preserve"> et væld af dokumentation og ressourcer hvilket gør det nemt at finde løsninger og få hjælp, når det er nødvendigt</w:t>
+      </w:r>
+      <w:r>
+        <w:t xml:space="preserve">. </w:t>
+      </w:r>
+    </w:p>
+    <w:p>
+      <w:r>
+        <w:t>PHP</w:t>
+      </w:r>
+      <w:r>
+        <w:t xml:space="preserve"> tilbyder</w:t>
+      </w:r>
+      <w:r>
+        <w:t xml:space="preserve"> egen dokumentation</w:t>
+      </w:r>
+      <w:r>
+        <w:t xml:space="preserve"> som kan findes på</w:t>
       </w:r>
       <w:r>
         <w:t xml:space="preserve"> </w:t>
       </w:r>
+      <w:hyperlink r:id="rId10" w:history="1">
+        <w:r>
+          <w:rPr>
+            <w:rStyle w:val="Hyperlink"/>
+          </w:rPr>
+          <w:t>https://www.php.net/</w:t>
+        </w:r>
+      </w:hyperlink>
     </w:p>
     <w:p>
       <w:pPr>
         <w:pStyle w:val="Overskrift2"/>
       </w:pPr>
-      <w:bookmarkStart w:id="9" w:name="_Toc164579645"/>
+      <w:bookmarkStart w:id="9" w:name="_Toc165138759"/>
       <w:r>
         <w:t>GitHub</w:t>
       </w:r>
@@ -2923,10 +3079,28 @@
         <w:t>GitHub er en</w:t>
       </w:r>
       <w:r>
-        <w:t xml:space="preserve"> onlineplatform, der tilbyder en bred vifte af værktøjer til projektstyring, herunder lagring af projekter og versionsstyring. Dets anerkendte ry og høje kvalitet gør det til det ideelle valg for projektet. Et af de centrale værktøjer som vi benytter os af, er GitHub Actions</w:t>
-      </w:r>
-      <w:r>
-        <w:t>, også kaldet ”Pipelines”, disse kører automatisk ved hver eneste ændring som bliver pushet op via Git, som sikrer en konstant kvalitetskontrol og fejlfinding i projektet.</w:t>
+        <w:t xml:space="preserve"> onlineplatform</w:t>
+      </w:r>
+      <w:r>
+        <w:t xml:space="preserve"> som </w:t>
+      </w:r>
+      <w:r>
+        <w:t>tilbyder en bred vifte af værktøjer til projektstyring, herunder lagring af projekter og versionsstyring. Dets anerkendte ry og høje kvalitet gør det til det ideelle valg for projektet. Et af de centrale værktøjer som vi benytter os af, er GitHub Actions</w:t>
+      </w:r>
+      <w:r>
+        <w:t>, også kaldet ”Pipelines”, disse kører automatisk ved hver eneste ændring som bliver pushet op via Git</w:t>
+      </w:r>
+      <w:r>
+        <w:t xml:space="preserve"> og</w:t>
+      </w:r>
+      <w:r>
+        <w:t xml:space="preserve"> sikrer en konstant kvalitetskontrol </w:t>
+      </w:r>
+      <w:r>
+        <w:t>samt</w:t>
+      </w:r>
+      <w:r>
+        <w:t xml:space="preserve"> fejlfinding i projektet.</w:t>
       </w:r>
     </w:p>
     <w:p>
@@ -2935,10 +3109,34 @@
       </w:r>
     </w:p>
     <w:p>
+      <w:r>
+        <w:t xml:space="preserve">GitHub kan tilgås via </w:t>
+      </w:r>
+      <w:hyperlink r:id="rId11" w:history="1">
+        <w:r>
+          <w:rPr>
+            <w:rStyle w:val="Hyperlink"/>
+          </w:rPr>
+          <w:t>https://github.com/</w:t>
+        </w:r>
+      </w:hyperlink>
+      <w:r>
+        <w:t xml:space="preserve"> derudover kan GitHubs egen gennemarbejdet dokumentation findes på </w:t>
+      </w:r>
+      <w:hyperlink r:id="rId12" w:history="1">
+        <w:r>
+          <w:rPr>
+            <w:rStyle w:val="Hyperlink"/>
+          </w:rPr>
+          <w:t>https://docs.github.com/en</w:t>
+        </w:r>
+      </w:hyperlink>
+    </w:p>
+    <w:p>
       <w:pPr>
         <w:pStyle w:val="Overskrift2"/>
       </w:pPr>
-      <w:bookmarkStart w:id="10" w:name="_Toc164579646"/>
+      <w:bookmarkStart w:id="10" w:name="_Toc165138760"/>
       <w:r>
         <w:t>Laravel</w:t>
       </w:r>
@@ -2988,7 +3186,13 @@
         <w:t xml:space="preserve"> </w:t>
       </w:r>
       <w:r>
-        <w:t xml:space="preserve">effektiv måde. </w:t>
+        <w:t>effektiv</w:t>
+      </w:r>
+      <w:r>
+        <w:t xml:space="preserve"> og stabil</w:t>
+      </w:r>
+      <w:r>
+        <w:t xml:space="preserve"> måde. </w:t>
       </w:r>
     </w:p>
     <w:p>
@@ -3043,7 +3247,31 @@
         <w:t>Laravel er et anvendt framework med en gennemarbejdet dokumentation som gør det nemt at finde hjælp når det er nødvendigt.</w:t>
       </w:r>
     </w:p>
-    <w:p/>
+    <w:p>
+      <w:r>
+        <w:t xml:space="preserve">Dokumentationen for Laravel versionen som er benyttet i dette projekt kan findes på </w:t>
+      </w:r>
+      <w:hyperlink r:id="rId13" w:history="1">
+        <w:r>
+          <w:rPr>
+            <w:rStyle w:val="Hyperlink"/>
+          </w:rPr>
+          <w:t>https://laravel.com/docs/11.x/readme</w:t>
+        </w:r>
+      </w:hyperlink>
+      <w:r>
+        <w:br/>
+        <w:t xml:space="preserve">Udover det er der oversigt over alle indbyggede kommandoer på </w:t>
+      </w:r>
+      <w:hyperlink r:id="rId14" w:history="1">
+        <w:r>
+          <w:rPr>
+            <w:rStyle w:val="Hyperlink"/>
+          </w:rPr>
+          <w:t>https://artisan.page/</w:t>
+        </w:r>
+      </w:hyperlink>
+    </w:p>
     <w:p>
       <w:r>
         <w:br w:type="page"/>
@@ -3053,7 +3281,7 @@
       <w:pPr>
         <w:pStyle w:val="Overskrift2"/>
       </w:pPr>
-      <w:bookmarkStart w:id="11" w:name="_Toc164579647"/>
+      <w:bookmarkStart w:id="11" w:name="_Toc165138761"/>
       <w:r>
         <w:lastRenderedPageBreak/>
         <w:t>Laravel's Blade Framework</w:t>
@@ -3145,7 +3373,7 @@
       <w:pPr>
         <w:pStyle w:val="Overskrift2"/>
       </w:pPr>
-      <w:bookmarkStart w:id="12" w:name="_Toc164579648"/>
+      <w:bookmarkStart w:id="12" w:name="_Toc165138762"/>
       <w:r>
         <w:t>Bootstrap</w:t>
       </w:r>
@@ -3165,7 +3393,7 @@
         <w:t xml:space="preserve"> en</w:t>
       </w:r>
       <w:r>
-        <w:t xml:space="preserve"> responsiv brugergrænseflade. Med Bootstrap kommer der et bredt udvalg af færdiglavede komponenter, layouts og css klasser som kan spare tid og reducere behovet for meget nyudvikling af kode. Desuden tilbyder Bootstrap mange tilpasningsmuligheder kun ved hjælp af tilføjelser af klasser</w:t>
+        <w:t xml:space="preserve"> responsiv brugergrænseflade. Med Bootstrap kommer der et bredt udvalg af færdiglavede komponenter, layouts og css klasser som kan spare tid og reducere behovet for meget nyudvikling. Desuden tilbyder Bootstrap mange tilpasningsmuligheder kun ved hjælp af tilføjelser af klasser</w:t>
       </w:r>
       <w:r>
         <w:t>,</w:t>
@@ -3181,10 +3409,23 @@
       </w:r>
     </w:p>
     <w:p>
+      <w:r>
+        <w:t xml:space="preserve">En rigtig god ressource er Bootstraps egen dokumentation på </w:t>
+      </w:r>
+      <w:hyperlink r:id="rId15" w:history="1">
+        <w:r>
+          <w:rPr>
+            <w:rStyle w:val="Hyperlink"/>
+          </w:rPr>
+          <w:t>https://getbootstrap.com/</w:t>
+        </w:r>
+      </w:hyperlink>
+    </w:p>
+    <w:p>
       <w:pPr>
         <w:pStyle w:val="Overskrift2"/>
       </w:pPr>
-      <w:bookmarkStart w:id="13" w:name="_Toc164579649"/>
+      <w:bookmarkStart w:id="13" w:name="_Toc165138763"/>
       <w:r>
         <w:t>NPM</w:t>
       </w:r>
@@ -3230,14 +3471,69 @@
       </w:r>
     </w:p>
     <w:p>
+      <w:r>
+        <w:t xml:space="preserve">Den officielle dokumentation kan tilgås via </w:t>
+      </w:r>
+      <w:hyperlink r:id="rId16" w:history="1">
+        <w:r>
+          <w:rPr>
+            <w:rStyle w:val="Hyperlink"/>
+          </w:rPr>
+          <w:t>https://docs.npmjs.com/</w:t>
+        </w:r>
+      </w:hyperlink>
+    </w:p>
+    <w:p>
       <w:pPr>
         <w:pStyle w:val="Overskrift2"/>
       </w:pPr>
-      <w:bookmarkStart w:id="14" w:name="_Toc164579650"/>
-      <w:r>
+      <w:bookmarkStart w:id="14" w:name="_Toc165138764"/>
+      <w:r>
+        <w:t>Laravel Sail</w:t>
+      </w:r>
+      <w:bookmarkEnd w:id="14"/>
+    </w:p>
+    <w:p>
+      <w:r>
+        <w:t xml:space="preserve">Sail er Laravel’s indbyggede Docker-miljø som gør det nemt at opsætte og køre projektet i et isoleret og konsistent udviklingsmiljø uanset hvilket system der arbejdes på, samt når projektet skal gå live på en web server. </w:t>
+      </w:r>
+    </w:p>
+    <w:p>
+      <w:r>
+        <w:t xml:space="preserve">Ved hjælp af Sail er det muligt at starte hele Laravel projektet op, med installation </w:t>
+      </w:r>
+      <w:r>
+        <w:t>af</w:t>
+      </w:r>
+      <w:r>
+        <w:t xml:space="preserve"> composer pakker og lignende afhængigheder, alt sammen ved hjælp af én enkelt kommando og på ganske kort tid</w:t>
+      </w:r>
+      <w:r>
+        <w:t>.</w:t>
+      </w:r>
+    </w:p>
+    <w:p>
+      <w:pPr>
+        <w:rPr>
+          <w:rFonts w:asciiTheme="majorHAnsi" w:eastAsiaTheme="majorEastAsia" w:hAnsiTheme="majorHAnsi" w:cstheme="majorBidi"/>
+          <w:color w:val="3F251D" w:themeColor="accent1"/>
+          <w:sz w:val="28"/>
+        </w:rPr>
+      </w:pPr>
+      <w:r>
+        <w:br w:type="page"/>
+      </w:r>
+    </w:p>
+    <w:p>
+      <w:pPr>
+        <w:pStyle w:val="Overskrift2"/>
+      </w:pPr>
+      <w:bookmarkStart w:id="15" w:name="_Toc165138765"/>
+      <w:r>
+        <w:lastRenderedPageBreak/>
         <w:t>Composer</w:t>
       </w:r>
-      <w:bookmarkEnd w:id="14"/>
+      <w:bookmarkEnd w:id="15"/>
       <w:r>
         <w:t xml:space="preserve">  </w:t>
       </w:r>
@@ -3261,13 +3557,16 @@
         <w:t xml:space="preserve">Desuden gør Composer det muligt at udnytte et stort økosystem af open-source PHP-pakker, der spænder over alt fra frameworks til utilities og libraries </w:t>
       </w:r>
       <w:r>
-        <w:t>som eksempelvis det logging library der er gjort nytte af i webshoppens administration (Link til logging library)</w:t>
+        <w:t>som eksempelvis det logging library der er gjort nytte af i webshoppens administration</w:t>
       </w:r>
       <w:r>
         <w:t xml:space="preserve">, eller den specielt integrerede debug bar som </w:t>
       </w:r>
       <w:r>
-        <w:t>der er gjort nytte af under udviklingsfasen for effektivt at fejlsøge under udfordringer (link til debug bar library)</w:t>
+        <w:t>der er gjort nytte af under udviklingsfasen for effektivt at fejlsøge under udfordringer</w:t>
+      </w:r>
+      <w:r>
+        <w:t>. Logging framework, Debugbar og flere tredjeparts biblioteker bliver dokumenteret under deres eget emne senere i dokumentationen.</w:t>
       </w:r>
     </w:p>
     <w:p>
@@ -3281,137 +3580,219 @@
         <w:t xml:space="preserve"> giver en mere stabil og pålidelig webapplikation.</w:t>
       </w:r>
     </w:p>
-    <w:p/>
+    <w:p>
+      <w:r>
+        <w:t xml:space="preserve">Composer har egen dokumentation som findes på </w:t>
+      </w:r>
+      <w:hyperlink r:id="rId17" w:history="1">
+        <w:r>
+          <w:rPr>
+            <w:rStyle w:val="Hyperlink"/>
+          </w:rPr>
+          <w:t>https://getcomposer.org/doc/</w:t>
+        </w:r>
+      </w:hyperlink>
+    </w:p>
     <w:p>
       <w:pPr>
         <w:pStyle w:val="Overskrift2"/>
       </w:pPr>
-      <w:bookmarkStart w:id="15" w:name="_Toc164579651"/>
+      <w:bookmarkStart w:id="16" w:name="_Toc165138766"/>
+      <w:r>
+        <w:t>Stripe</w:t>
+      </w:r>
+      <w:bookmarkEnd w:id="16"/>
+    </w:p>
+    <w:p>
+      <w:r>
+        <w:t>Stripe er valgt som betalingsløsning for webshoppen</w:t>
+      </w:r>
+      <w:r>
+        <w:t>. Stripe tilbyder en brugervenlig platform og gør det nemt at integrere betalingsfunktionalitet i webshoppen.</w:t>
+      </w:r>
+    </w:p>
+    <w:p>
+      <w:r>
+        <w:t>Med Stripe kan kunder betale via kreditkort, dankort og debetkort. En af de mest tiltalende funktioner ved Stripe et meget brugervenlige onlinepanel, her kan man via en token logge ind og dermed have overblik over alle salg, betalinger og lignende som er foretaget fra webshoppen</w:t>
+      </w:r>
+      <w:r>
+        <w:t>.</w:t>
+      </w:r>
+    </w:p>
+    <w:p>
+      <w:r>
+        <w:t xml:space="preserve">Stripe kan findes via </w:t>
+      </w:r>
+      <w:hyperlink r:id="rId18" w:history="1">
+        <w:r>
+          <w:rPr>
+            <w:rStyle w:val="Hyperlink"/>
+          </w:rPr>
+          <w:t>https://stripe.com/</w:t>
+        </w:r>
+      </w:hyperlink>
+      <w:r>
+        <w:t xml:space="preserve"> men yderligere links til platform samt oversigt er dokumenteret i brugervejledningen hvor det beskrives hvordan man som administrator har overblik over alle betalinger både i det indbyggede Adminpanel samt direkte på Stripe.</w:t>
+      </w:r>
+    </w:p>
+    <w:p>
+      <w:pPr>
+        <w:pStyle w:val="Overskrift2"/>
+      </w:pPr>
+      <w:bookmarkStart w:id="17" w:name="_Toc165138767"/>
+      <w:r>
+        <w:t>Laravel Debugbar</w:t>
+      </w:r>
+      <w:bookmarkEnd w:id="17"/>
+    </w:p>
+    <w:p>
+      <w:r>
+        <w:t>For at effektivisere fejlfinding under udviklings</w:t>
+      </w:r>
+      <w:r>
+        <w:t>fasen</w:t>
+      </w:r>
+      <w:r>
+        <w:t xml:space="preserve"> benyttes der Laravel Debugbar. Dette værktøj giver en dybere indsigt i applikationens SQL-kald, diverse views tilknytning til controllers, routes og meget mere, direkte i browseren</w:t>
+      </w:r>
+      <w:r>
+        <w:t xml:space="preserve"> (Se bilag: Debugbar s. 2131245)</w:t>
+      </w:r>
+    </w:p>
+    <w:p>
+      <w:r>
+        <w:t xml:space="preserve">Laravel debugbar har ikke en officiel website, men er open-source og kommer med en omfattende dokumentation som kan findes via GitHub på følgende url </w:t>
+      </w:r>
+      <w:hyperlink r:id="rId19" w:history="1">
+        <w:r>
+          <w:rPr>
+            <w:rStyle w:val="Hyperlink"/>
+          </w:rPr>
+          <w:t>https://github.com/barryvdh/laravel-debugbar</w:t>
+        </w:r>
+      </w:hyperlink>
+    </w:p>
+    <w:p>
+      <w:pPr>
+        <w:rPr>
+          <w:rFonts w:asciiTheme="majorHAnsi" w:eastAsiaTheme="majorEastAsia" w:hAnsiTheme="majorHAnsi" w:cstheme="majorBidi"/>
+          <w:color w:val="3F251D" w:themeColor="accent1"/>
+          <w:sz w:val="28"/>
+        </w:rPr>
+      </w:pPr>
+      <w:r>
+        <w:br w:type="page"/>
+      </w:r>
+    </w:p>
+    <w:p>
+      <w:pPr>
+        <w:pStyle w:val="Overskrift2"/>
+      </w:pPr>
+      <w:bookmarkStart w:id="18" w:name="_Toc165138768"/>
       <w:r>
         <w:lastRenderedPageBreak/>
-        <w:t>Laravel Sail</w:t>
-      </w:r>
-      <w:bookmarkEnd w:id="15"/>
-    </w:p>
-    <w:p>
-      <w:r>
-        <w:t xml:space="preserve">Sail er Laravel’s indbyggede Docker-miljø som gør det nemt at opsætte og køre projektet i et isoleret og konsistent udviklingsmiljø uanset hvilket system </w:t>
-      </w:r>
-      <w:r>
-        <w:t>der arbejdes</w:t>
-      </w:r>
-      <w:r>
-        <w:t xml:space="preserve"> på, samt når projektet skal gå live på en web server. </w:t>
-      </w:r>
-    </w:p>
-    <w:p>
-      <w:r>
-        <w:t>Ved hjælp af Sail er det muligt at starte hele Laravel projektet op, med installation of composer pakker og lignende</w:t>
-      </w:r>
-      <w:r>
-        <w:t xml:space="preserve"> afhængigheder</w:t>
-      </w:r>
-      <w:r>
-        <w:t xml:space="preserve">, alt sammen ved hjælp af én enkelt kommando og på </w:t>
-      </w:r>
-      <w:r>
-        <w:t>ganske kort tid</w:t>
-      </w:r>
-      <w:r>
-        <w:t>.</w:t>
-      </w:r>
+        <w:t>ActivityLog</w:t>
+      </w:r>
+      <w:bookmarkEnd w:id="18"/>
+    </w:p>
+    <w:p>
+      <w:r>
+        <w:t xml:space="preserve">For at lette integrationen med at logge brugeraktivitet og vigtige hændelser på shoppen, anvendes der ActivityLog biblioteket. Dette giver mulighed for at logge diverse detaljer og hændelser i hele applikationen og sikrer at logning er skalerbart og </w:t>
+      </w:r>
+      <w:r>
+        <w:t>vedvarende tilgængelig, også i tilfælde af at webshoppen udvides eller ændrer størrelse.</w:t>
+      </w:r>
+    </w:p>
+    <w:p>
+      <w:r>
+        <w:t xml:space="preserve">ActivityLog er udviklet af Spatie og den officielle dokumentation findes på </w:t>
+      </w:r>
+      <w:hyperlink r:id="rId20" w:history="1">
+        <w:r>
+          <w:rPr>
+            <w:rStyle w:val="Hyperlink"/>
+          </w:rPr>
+          <w:t>https://spatie.be/docs/laravel-activitylog/v4/introduction</w:t>
+        </w:r>
+      </w:hyperlink>
     </w:p>
     <w:p>
       <w:pPr>
         <w:pStyle w:val="Overskrift2"/>
       </w:pPr>
-      <w:bookmarkStart w:id="16" w:name="_Toc164579652"/>
-      <w:r>
-        <w:t>Stripe</w:t>
-      </w:r>
-      <w:bookmarkEnd w:id="16"/>
-    </w:p>
-    <w:p>
-      <w:r>
-        <w:t>Stripe er valgt som betalingsløsning for webshoppen</w:t>
-      </w:r>
-      <w:r>
-        <w:t>. Stripe tilbyder en brugervenlig platform og gør det nemt at integrere betalingsfunktionalitet i webshoppen.</w:t>
-      </w:r>
-    </w:p>
-    <w:p>
-      <w:r>
-        <w:t>Med Stripe kan kunder betale via kreditkort, dankort og debetkort. En af de mest tiltalende funktioner ved Stripe et meget brugervenlige onlinepanel, her kan man via en token logge ind og dermed have overblik over alle salg, betalinger og lignende som er foretaget fra webshoppen</w:t>
-      </w:r>
-      <w:r>
-        <w:t xml:space="preserve"> (Link til Stripe dokumentation / panel).</w:t>
-      </w:r>
-      <w:r>
-        <w:br/>
-        <w:t>(Se Stripe-PHP reference s.2131243)</w:t>
-      </w:r>
+      <w:bookmarkStart w:id="19" w:name="_Toc165138769"/>
+      <w:r>
+        <w:t>laravel-</w:t>
+      </w:r>
+      <w:r>
+        <w:t>E</w:t>
+      </w:r>
+      <w:r>
+        <w:t>xcel</w:t>
+      </w:r>
+      <w:bookmarkEnd w:id="19"/>
+    </w:p>
+    <w:p>
+      <w:r>
+        <w:t>Laravel Excel er et p</w:t>
+      </w:r>
+      <w:r>
+        <w:t>akkebibliotek til Laravel som giver mulighed for at arbejde med Excel data på en enkel og effektiv måde, nogle af de fordele som biblioteket tilbyder er blandt andet et tæt samarbejde med Eloquent, Laravel’s indbyggede ORM, som gør det let at Importere og Eksportere direkte fra Excel ark til database via projektets modeller.</w:t>
+      </w:r>
+    </w:p>
+    <w:p>
+      <w:r>
+        <w:t>Yderligere er der indbygget kø-funktionalitet i biblioteket som blandt andet optimerer indlæsning af store datasæt hvilket betyder at store filer kan håndteres i baggrunden uden at påvirke webshoppen.</w:t>
+      </w:r>
+    </w:p>
+    <w:p>
+      <w:r>
+        <w:t>Sidst men ikke mindst bidrager Excel biblioteket med understøttelse for data validering under importprocessen som hjælper med at sikre at den indkommende data overholder de forventede formater og krav.</w:t>
+      </w:r>
+    </w:p>
+    <w:p>
+      <w:r>
+        <w:t>Laravel-Excel har egen website og</w:t>
+      </w:r>
+      <w:r>
+        <w:t xml:space="preserve"> en gennemarbejdet dokumentation som kan tilgås på </w:t>
+      </w:r>
+      <w:hyperlink r:id="rId21" w:history="1">
+        <w:r>
+          <w:rPr>
+            <w:rStyle w:val="Hyperlink"/>
+          </w:rPr>
+          <w:t>https://laravel-excel.com/</w:t>
+        </w:r>
+      </w:hyperlink>
     </w:p>
     <w:p>
       <w:pPr>
         <w:pStyle w:val="Overskrift2"/>
       </w:pPr>
-      <w:bookmarkStart w:id="17" w:name="_Toc164579653"/>
-      <w:r>
-        <w:t>Laravel Debugbar</w:t>
-      </w:r>
-      <w:bookmarkEnd w:id="17"/>
-    </w:p>
-    <w:p>
-      <w:r>
-        <w:t>For at effektivisere fejlfinding under udviklings benyttes der Laravel Debugbar. Dette værktøj giver en dybere indsigt i applikationens SQL-kald, diverse views tilknytning til controllers, routes og meget mere, direkte i browseren.</w:t>
-      </w:r>
-      <w:r>
-        <w:br/>
-      </w:r>
-      <w:r>
-        <w:t>(Se Laravel-Debugbar reference s.2131243)</w:t>
-      </w:r>
-    </w:p>
-    <w:p>
-      <w:pPr>
-        <w:pStyle w:val="Overskrift2"/>
-      </w:pPr>
-      <w:bookmarkStart w:id="18" w:name="_Toc164579654"/>
-      <w:r>
-        <w:t>ActivityLog</w:t>
-      </w:r>
-      <w:bookmarkEnd w:id="18"/>
-    </w:p>
-    <w:p>
-      <w:r>
-        <w:t xml:space="preserve">For at lette integrationen med at logge brugeraktivitet og vigtige hændelser på shoppen, anvendes der ActivityLog biblioteket. Dette giver mulighed for at logge diverse detaljer og hændelser i hele applikationen og sikrer at logning er skalerbart og </w:t>
-      </w:r>
-      <w:r>
-        <w:t>vedvarende tilgængelig, også i tilfælde af at webshoppen udvides eller ændrer størrelse.</w:t>
-      </w:r>
-      <w:r>
-        <w:br/>
-      </w:r>
-      <w:r>
-        <w:t>(Se ActivityLog reference s.2131243)</w:t>
-      </w:r>
-    </w:p>
-    <w:p>
-      <w:pPr>
-        <w:pStyle w:val="Overskrift2"/>
-      </w:pPr>
-      <w:r>
-        <w:t>laravel-</w:t>
-      </w:r>
-      <w:r>
-        <w:t>E</w:t>
-      </w:r>
-      <w:r>
-        <w:t>xcel</w:t>
-      </w:r>
-    </w:p>
-    <w:p/>
-    <w:p>
+      <w:bookmarkStart w:id="20" w:name="_Toc165138770"/>
+      <w:r>
+        <w:t>Xdebug</w:t>
+      </w:r>
+      <w:bookmarkEnd w:id="20"/>
+    </w:p>
+    <w:p>
+      <w:r>
+        <w:t>Xdebug er et værktøj som giver php udviklere mulighed for at fejlsøge kode effektivt, nogle af de fordele som Xdebug bringer er understøttelse for break points og step-debugging i koden, dette giver mulighed for at observere funktioners adfærd i realtid.</w:t>
+      </w:r>
+    </w:p>
+    <w:p>
+      <w:r>
+        <w:t xml:space="preserve">Xdebug kræver opsætning direkte på udviklingsserveren, dokumentationen som er benyttet under opsætningen i dette projekt kan findes på </w:t>
+      </w:r>
+      <w:hyperlink r:id="rId22" w:history="1">
+        <w:r>
+          <w:rPr>
+            <w:rStyle w:val="Hyperlink"/>
+          </w:rPr>
+          <w:t>https://xdebug.org/docs/install</w:t>
+        </w:r>
+      </w:hyperlink>
       <w:r>
         <w:br w:type="page"/>
       </w:r>
@@ -3420,32 +3801,23 @@
       <w:pPr>
         <w:pStyle w:val="Overskrift1"/>
       </w:pPr>
-      <w:bookmarkStart w:id="19" w:name="_Toc164579655"/>
+      <w:bookmarkStart w:id="21" w:name="_Toc165138771"/>
       <w:r>
         <w:lastRenderedPageBreak/>
         <w:t>Design og implementering</w:t>
       </w:r>
-      <w:bookmarkEnd w:id="19"/>
-    </w:p>
-    <w:p>
-      <w:r>
-        <w:t>En kort beskrivelse af punktet her</w:t>
-      </w:r>
-      <w:r>
-        <w:t xml:space="preserve"> (noget med at der er implementeret MVC designmønster, Service </w:t>
-      </w:r>
-      <w:r>
-        <w:t>P</w:t>
-      </w:r>
-      <w:r>
-        <w:t>rovider mønstret, middleware mønster og observer pattern).</w:t>
+      <w:bookmarkEnd w:id="21"/>
+    </w:p>
+    <w:p>
+      <w:r>
+        <w:t>I dette afsnit beskrives hvilke designmønstre projektet anvender samt de særlige funktionaliteter der er implementeret i webshoppen for at give en gennemført og stabil applikation.</w:t>
       </w:r>
     </w:p>
     <w:p>
       <w:pPr>
         <w:pStyle w:val="Overskrift2"/>
       </w:pPr>
-      <w:bookmarkStart w:id="20" w:name="_Toc164579656"/>
+      <w:bookmarkStart w:id="22" w:name="_Toc165138772"/>
       <w:r>
         <w:t>MVC d</w:t>
       </w:r>
@@ -3455,14 +3827,17 @@
       <w:r>
         <w:t>er</w:t>
       </w:r>
-      <w:bookmarkEnd w:id="20"/>
+      <w:bookmarkEnd w:id="22"/>
     </w:p>
     <w:p>
       <w:r>
         <w:t>Laravel anvender Model-View-Controller (MVC) arkitekturen, et designmønster</w:t>
       </w:r>
       <w:r>
-        <w:t xml:space="preserve"> som øger separation og giver kodebasen høj modularitet, webshoppen er bygget omkring dette designmønster og er derfor påvirket både på design og implementering heraf.</w:t>
+        <w:t xml:space="preserve"> som øger separation og giver kodebasen høj modularitet</w:t>
+      </w:r>
+      <w:r>
+        <w:t>.</w:t>
       </w:r>
     </w:p>
     <w:p>
@@ -3547,11 +3922,11 @@
       <w:pPr>
         <w:pStyle w:val="Overskrift2"/>
       </w:pPr>
-      <w:bookmarkStart w:id="21" w:name="_Toc164579657"/>
+      <w:bookmarkStart w:id="23" w:name="_Toc165138773"/>
       <w:r>
         <w:t>Service Provider</w:t>
       </w:r>
-      <w:bookmarkEnd w:id="21"/>
+      <w:bookmarkEnd w:id="23"/>
     </w:p>
     <w:p>
       <w:r>
@@ -3568,11 +3943,11 @@
       <w:pPr>
         <w:pStyle w:val="Overskrift2"/>
       </w:pPr>
-      <w:bookmarkStart w:id="22" w:name="_Toc164579658"/>
+      <w:bookmarkStart w:id="24" w:name="_Toc165138774"/>
       <w:r>
         <w:t>Middleware</w:t>
       </w:r>
-      <w:bookmarkEnd w:id="22"/>
+      <w:bookmarkEnd w:id="24"/>
     </w:p>
     <w:p>
       <w:r>
@@ -3598,11 +3973,11 @@
       <w:pPr>
         <w:pStyle w:val="Overskrift2"/>
       </w:pPr>
-      <w:bookmarkStart w:id="23" w:name="_Toc164579659"/>
+      <w:bookmarkStart w:id="25" w:name="_Toc165138775"/>
       <w:r>
         <w:t>Observer Pattern</w:t>
       </w:r>
-      <w:bookmarkEnd w:id="23"/>
+      <w:bookmarkEnd w:id="25"/>
     </w:p>
     <w:p>
       <w:r>
@@ -3618,12 +3993,12 @@
       <w:pPr>
         <w:pStyle w:val="Overskrift2"/>
       </w:pPr>
-      <w:bookmarkStart w:id="24" w:name="_Toc164579660"/>
+      <w:bookmarkStart w:id="26" w:name="_Toc165138776"/>
       <w:r>
         <w:lastRenderedPageBreak/>
         <w:t>Soft Deletes</w:t>
       </w:r>
-      <w:bookmarkEnd w:id="24"/>
+      <w:bookmarkEnd w:id="26"/>
     </w:p>
     <w:p>
       <w:r>
@@ -3639,11 +4014,11 @@
       <w:pPr>
         <w:pStyle w:val="Overskrift2"/>
       </w:pPr>
-      <w:bookmarkStart w:id="25" w:name="_Toc164579661"/>
+      <w:bookmarkStart w:id="27" w:name="_Toc165138777"/>
       <w:r>
         <w:t>Factories og Seeders</w:t>
       </w:r>
-      <w:bookmarkEnd w:id="25"/>
+      <w:bookmarkEnd w:id="27"/>
     </w:p>
     <w:p>
       <w:r>
@@ -3674,7 +4049,13 @@
         <w:t>Laravel’s model factories tillader at de</w:t>
       </w:r>
       <w:r>
-        <w:t>finere skabeloner for hvordan hver type af data, såsom brugere og bøger skal genereres.</w:t>
+        <w:t>finere skabeloner for hvordan hver type af data, såsom</w:t>
+      </w:r>
+      <w:r>
+        <w:t xml:space="preserve"> hvordan</w:t>
+      </w:r>
+      <w:r>
+        <w:t xml:space="preserve"> brugere og bøger skal genereres.</w:t>
       </w:r>
       <w:r>
         <w:br/>
@@ -3705,7 +4086,13 @@
     </w:p>
     <w:p>
       <w:r>
-        <w:t>Laravel Seeders avendes til at indlæse data ud fra de factories der er defineret, ind i databasen, hvilket gør det muligt at berige webshoppen med relevant data ved hjælp at kun en enkelt kommando. Denne del er især vigtig i de tidlige stadier af udviklingen da det giver mulighed for præsentation og giver adgang til hurtig gendannelse af en beriget webshop</w:t>
+        <w:t>Laravel Seeders avendes til at indlæse data ud fra de factories der er defineret, ind i databasen, hvilket gør det muligt at berige webshoppen med relevant data ved hjælp at kun en enkelt kommando. Denne del er især vigtig i de tidlige stadier af udviklingen da det giver mulighed for præsentation og giver adgang til hurtig gendannelse af en</w:t>
+      </w:r>
+      <w:r>
+        <w:t xml:space="preserve"> korrekt og</w:t>
+      </w:r>
+      <w:r>
+        <w:t xml:space="preserve"> beriget webshop</w:t>
       </w:r>
       <w:r>
         <w:t>, hvilket er ideelt for tests og kvalitetssikring.</w:t>
@@ -3713,7 +4100,12 @@
     </w:p>
     <w:p>
       <w:r>
-        <w:t xml:space="preserve">Brugen af factories og seeders sikrer at udviklingsteamet kan arbejde effektivt, samt at webshoppen kan testes grundigt på alle tidspunkter af udviklingscyklussen, hvilket fører til et mere robust og pålideligt slutresultat. </w:t>
+        <w:t>Brugen af factories og seeders sikrer at udviklingsteamet kan arbejde effektivt, samt at webshoppen kan testes grundigt på alle tidspunkter af udviklingscyklussen, hvilket fører til et mere robust og pålideligt slutresultat.</w:t>
+      </w:r>
+    </w:p>
+    <w:p>
+      <w:r>
+        <w:t>Dokumentation for hvordan webshoppen beriges via Seeding findes under installationsvejledningen i produktrapporten side. 231312312</w:t>
       </w:r>
       <w:r>
         <w:br w:type="page"/>
@@ -3723,25 +4115,124 @@
       <w:pPr>
         <w:pStyle w:val="Overskrift1"/>
       </w:pPr>
-      <w:bookmarkStart w:id="26" w:name="_Toc164579662"/>
+      <w:bookmarkStart w:id="28" w:name="_Toc165138778"/>
       <w:r>
         <w:lastRenderedPageBreak/>
         <w:t>Konklusion</w:t>
       </w:r>
-      <w:bookmarkEnd w:id="26"/>
-    </w:p>
-    <w:p>
-      <w:r>
-        <w:t xml:space="preserve">fortælle at siden ikke er nået at blive gjort fuldt ud responsiv, at ikke alt er færdig ift. Opsætning af edit og permanent delete, og at softdelete p.t ikke er opsat til at understøtte cascading soft-delete? </w:t>
-      </w:r>
-      <w:r>
-        <w:t>Men permanent delte cascader.</w:t>
-      </w:r>
-    </w:p>
-    <w:p>
-      <w:r>
-        <w:t>AJAX søgning med parametre i url osv. Osv.</w:t>
-      </w:r>
+      <w:bookmarkEnd w:id="28"/>
+    </w:p>
+    <w:p>
+      <w:r>
+        <w:t>Udviklingen af 'Sidernes Verden' har i høj grad forløbet som forventet, på trods af nogle få uventede udfordringer. Blandt disse var implementeringen af ActivityLog, som krævede en nyere version end den langtidsstøttede</w:t>
+      </w:r>
+      <w:r>
+        <w:t xml:space="preserve"> (LTS)</w:t>
+      </w:r>
+      <w:r>
+        <w:t xml:space="preserve"> version for at understøtte Laravel version 11</w:t>
+      </w:r>
+      <w:r>
+        <w:t xml:space="preserve"> som for nyligt blev udgivet</w:t>
+      </w:r>
+      <w:r>
+        <w:t>. Projektet har også været krævende med hensyn til tid og mængden af nødvendig kode for at implementere funktioner som oversigt, oprettelse, redigering og sletning af enhver entitet. Trods disse udfordringer har det været muligt at skabe en fuldt funktionel administrativ del med omfattende funktionaliteter og god oversigt over webshoppen.</w:t>
+      </w:r>
+    </w:p>
+    <w:p>
+      <w:r>
+        <w:t xml:space="preserve">Desværre har </w:t>
+      </w:r>
+      <w:r>
+        <w:t>det ikke været muligt at</w:t>
+      </w:r>
+      <w:r>
+        <w:t xml:space="preserve"> opfylde alle krav til </w:t>
+      </w:r>
+      <w:r>
+        <w:t>responsiv visning</w:t>
+      </w:r>
+      <w:r>
+        <w:t xml:space="preserve"> på tværs af platforme. Selvom webshoppen fungerer responsivt på tablet og desktops, har</w:t>
+      </w:r>
+      <w:r>
+        <w:t xml:space="preserve"> </w:t>
+      </w:r>
+      <w:r>
+        <w:t xml:space="preserve">mobiltilpasningen </w:t>
+      </w:r>
+      <w:r>
+        <w:t xml:space="preserve">været </w:t>
+      </w:r>
+      <w:r>
+        <w:t>nedprioriteret for at kunne fokusere på at udvikle flere funktioner. Derudover er det ikke lykkedes at implementere "Cascade delete" med soft-delete</w:t>
+      </w:r>
+      <w:r>
+        <w:t>,</w:t>
+      </w:r>
+      <w:r>
+        <w:t xml:space="preserve"> kun </w:t>
+      </w:r>
+      <w:r>
+        <w:t xml:space="preserve">via </w:t>
+      </w:r>
+      <w:r>
+        <w:t>permanent sletning har</w:t>
+      </w:r>
+      <w:r>
+        <w:t xml:space="preserve"> det</w:t>
+      </w:r>
+      <w:r>
+        <w:t xml:space="preserve"> været mulig, hvilket </w:t>
+      </w:r>
+      <w:r>
+        <w:t>ikke er helt optimalt</w:t>
+      </w:r>
+      <w:r>
+        <w:t xml:space="preserve">. Tidsmæssige begrænsninger har </w:t>
+      </w:r>
+      <w:r>
+        <w:t>simpelthen</w:t>
+      </w:r>
+      <w:r>
+        <w:t xml:space="preserve"> </w:t>
+      </w:r>
+      <w:r>
+        <w:t>forhindret mig i at</w:t>
+      </w:r>
+      <w:r>
+        <w:t xml:space="preserve"> løse denne udfordring.</w:t>
+      </w:r>
+    </w:p>
+    <w:p>
+      <w:r>
+        <w:t xml:space="preserve">Det har været yderst lærerigt at udvikle denne webshop. Jeg sætter stor pris på den tidlige investering i opsætningen af Xdebug og Debugbar, hvilket har gjort fejlfinding betydeligt lettere. </w:t>
+      </w:r>
+    </w:p>
+    <w:p>
+      <w:r>
+        <w:t>Min erfaring fra tidligere projekter samt læreplads har kun</w:t>
+      </w:r>
+      <w:r>
+        <w:t xml:space="preserve"> budt på andre PHP-frameworks som Symfony og CodeIgniter og o</w:t>
+      </w:r>
+      <w:r>
+        <w:t xml:space="preserve">vergangen fra Symfony til Laravel har beriget min tekniske erfaring, især fordi Laravel tilbyder en behagelig udviklingsoplevelse med nem konfiguration og </w:t>
+      </w:r>
+      <w:r>
+        <w:t>god</w:t>
+      </w:r>
+      <w:r>
+        <w:t xml:space="preserve"> feedback i form af fejlmeddelelser. Omkring halvdelen af min udviklingstid har jeg dedikeret til at følge Laravel’s </w:t>
+      </w:r>
+      <w:r>
+        <w:t>egen</w:t>
+      </w:r>
+      <w:r>
+        <w:t xml:space="preserve"> dokumentation, hvilket har været en stor hjælp.</w:t>
+      </w:r>
+    </w:p>
+    <w:p>
       <w:r>
         <w:br w:type="page"/>
       </w:r>
@@ -3750,14 +4241,53 @@
       <w:pPr>
         <w:pStyle w:val="Overskrift1"/>
       </w:pPr>
-      <w:bookmarkStart w:id="27" w:name="_Toc164579663"/>
+      <w:bookmarkStart w:id="29" w:name="_Toc165138779"/>
       <w:r>
         <w:lastRenderedPageBreak/>
         <w:t>Diskussion</w:t>
       </w:r>
-      <w:bookmarkEnd w:id="27"/>
-    </w:p>
-    <w:p>
+      <w:bookmarkEnd w:id="29"/>
+    </w:p>
+    <w:p>
+      <w:r>
+        <w:t>Igennem udviklingen af 'Sidernes Verden' har jeg stødt på flere udfordringer, der potentielt kunne få alvorlige konsekvenser i en rigtig webshop. En af de væsentligste udfordringer var, at webshoppens design fungerer godt for en begrænset mængde data, men skalerer dårligt med større datamængder. Det blev tydeligt, at uden implementering af funktioner som søgning, paginering og filtrering i administrationen, ville det blive uoverkommeligt for en administrator at navigere i en stor datamængde, hvilket kunne resultere i tab af effektivitet og øgede fejl.</w:t>
+      </w:r>
+    </w:p>
+    <w:p>
+      <w:r>
+        <w:t>Desuden viste tidsplanlægningen sig at være en udfordring</w:t>
+      </w:r>
+      <w:r>
+        <w:t xml:space="preserve"> da jeg efterfølgende sammenlignede estimeret tidsplan med realiseret tidsplan</w:t>
+      </w:r>
+      <w:r>
+        <w:t>, da nogle opgaver, såsom tests og implementering af ruter, logisk set passede bedre til at blive udført sideløbende med opsætningen af controllers</w:t>
+      </w:r>
+      <w:r>
+        <w:t xml:space="preserve"> fremfor som en selvstændig opgave.</w:t>
+      </w:r>
+    </w:p>
+    <w:p>
+      <w:r>
+        <w:t>Gennem projektet har jeg opnået dybere indsigt i brugen af teknologier som Laravel og dets ecosystem, og jeg har lært betydningen af at have robuste værktøjer til fejlfinding som Xdebug og Debugbar. Disse værktøjer har været uvurderlige</w:t>
+      </w:r>
+      <w:r>
+        <w:t xml:space="preserve"> ved opståede problemer</w:t>
+      </w:r>
+      <w:r>
+        <w:t>.</w:t>
+      </w:r>
+    </w:p>
+    <w:p>
+      <w:r>
+        <w:t xml:space="preserve">Et element som ikke er nævnt så ofte i dokumentationen, men som har været en stor hjælp under udviklingen er de workflows som er opsat til automatisk tests ved deployment til GitHub, her har jeg en håndfuld gange fået god feedback om forældet kode i forhold til den anvendte </w:t>
+      </w:r>
+      <w:r>
+        <w:t>PHP-version</w:t>
+      </w:r>
+      <w:r>
+        <w:t>, det opstår blandt andet da jeg på min læreplads arbejder flere version bag den php version som anvendes her i projektet.</w:t>
+      </w:r>
       <w:r>
         <w:br w:type="page"/>
       </w:r>
@@ -3766,60 +4296,13 @@
       <w:pPr>
         <w:pStyle w:val="Overskrift1"/>
       </w:pPr>
-      <w:bookmarkStart w:id="28" w:name="_Toc164579664"/>
-      <w:r>
-        <w:lastRenderedPageBreak/>
-        <w:t>Referencer</w:t>
-      </w:r>
-      <w:bookmarkEnd w:id="28"/>
-    </w:p>
-    <w:p>
-      <w:r>
-        <w:t>Laravel debugbar</w:t>
-      </w:r>
-    </w:p>
-    <w:p>
-      <w:r>
-        <w:t>Stripe-php</w:t>
-      </w:r>
-    </w:p>
-    <w:p>
-      <w:r>
-        <w:t>ActivityLog</w:t>
-      </w:r>
-    </w:p>
-    <w:p>
-      <w:pPr>
-        <w:rPr>
-          <w:rFonts w:eastAsiaTheme="majorEastAsia"/>
-          <w:sz w:val="32"/>
-          <w:szCs w:val="30"/>
-        </w:rPr>
-      </w:pPr>
-      <w:r>
-        <w:t>https://laravel-excel.com/</w:t>
-      </w:r>
-      <w:r>
-        <w:br w:type="page"/>
-      </w:r>
-    </w:p>
-    <w:p>
-      <w:pPr>
-        <w:pStyle w:val="Overskrift1"/>
-      </w:pPr>
-      <w:bookmarkStart w:id="29" w:name="_Toc164579665"/>
+      <w:bookmarkStart w:id="30" w:name="_Toc165138780"/>
       <w:r>
         <w:lastRenderedPageBreak/>
         <w:t>Bilag</w:t>
       </w:r>
-      <w:bookmarkEnd w:id="29"/>
-    </w:p>
-    <w:p>
-      <w:r>
-        <w:t xml:space="preserve">Herunder findes bilag. </w:t>
-      </w:r>
-    </w:p>
-    <w:p/>
+      <w:bookmarkEnd w:id="30"/>
+    </w:p>
     <w:p>
       <w:pPr>
         <w:rPr>
@@ -3843,7 +4326,7 @@
       <w:r>
         <w:t xml:space="preserve">Også tilgængeligt via url: </w:t>
       </w:r>
-      <w:hyperlink r:id="rId10" w:history="1">
+      <w:hyperlink r:id="rId23" w:history="1">
         <w:r>
           <w:rPr>
             <w:rStyle w:val="Hyperlink"/>
@@ -3881,7 +4364,7 @@
                     <pic:cNvPicPr/>
                   </pic:nvPicPr>
                   <pic:blipFill>
-                    <a:blip r:embed="rId11"/>
+                    <a:blip r:embed="rId24"/>
                     <a:stretch>
                       <a:fillRect/>
                     </a:stretch>
@@ -3933,7 +4416,7 @@
       <w:r>
         <w:t xml:space="preserve">Også tilgængeligt via url: </w:t>
       </w:r>
-      <w:hyperlink r:id="rId12" w:history="1">
+      <w:hyperlink r:id="rId25" w:history="1">
         <w:r>
           <w:rPr>
             <w:rStyle w:val="Hyperlink"/>
@@ -3963,7 +4446,7 @@
                     <pic:cNvPicPr/>
                   </pic:nvPicPr>
                   <pic:blipFill>
-                    <a:blip r:embed="rId13"/>
+                    <a:blip r:embed="rId26"/>
                     <a:stretch>
                       <a:fillRect/>
                     </a:stretch>
@@ -4027,7 +4510,7 @@
       <w:r>
         <w:t xml:space="preserve">Også tilgængeligt via url: </w:t>
       </w:r>
-      <w:hyperlink r:id="rId14" w:history="1">
+      <w:hyperlink r:id="rId27" w:history="1">
         <w:r>
           <w:rPr>
             <w:rStyle w:val="Hyperlink"/>
@@ -4057,7 +4540,7 @@
                     <pic:cNvPicPr/>
                   </pic:nvPicPr>
                   <pic:blipFill>
-                    <a:blip r:embed="rId15"/>
+                    <a:blip r:embed="rId28"/>
                     <a:stretch>
                       <a:fillRect/>
                     </a:stretch>
@@ -4113,7 +4596,7 @@
       <w:r>
         <w:br/>
       </w:r>
-      <w:hyperlink r:id="rId16" w:history="1">
+      <w:hyperlink r:id="rId29" w:history="1">
         <w:r>
           <w:rPr>
             <w:rStyle w:val="Hyperlink"/>
@@ -4151,7 +4634,7 @@
                     <pic:cNvPicPr/>
                   </pic:nvPicPr>
                   <pic:blipFill>
-                    <a:blip r:embed="rId17"/>
+                    <a:blip r:embed="rId30"/>
                     <a:stretch>
                       <a:fillRect/>
                     </a:stretch>
@@ -4272,7 +4755,7 @@
                     </pic:cNvPicPr>
                   </pic:nvPicPr>
                   <pic:blipFill>
-                    <a:blip r:embed="rId18">
+                    <a:blip r:embed="rId31">
                       <a:extLst>
                         <a:ext uri="{28A0092B-C50C-407E-A947-70E740481C1C}">
                           <a14:useLocalDpi xmlns:a14="http://schemas.microsoft.com/office/drawing/2010/main" val="0"/>
@@ -4376,6 +4859,61 @@
         <w:rPr>
           <w:b/>
           <w:bCs/>
+          <w:noProof/>
+        </w:rPr>
+        <w:drawing>
+          <wp:inline distT="0" distB="0" distL="0" distR="0" wp14:anchorId="0ED95721" wp14:editId="3AD82093">
+            <wp:extent cx="5467350" cy="2333625"/>
+            <wp:effectExtent l="0" t="0" r="0" b="9525"/>
+            <wp:docPr id="1232583764" name="Billede 1"/>
+            <wp:cNvGraphicFramePr>
+              <a:graphicFrameLocks xmlns:a="http://schemas.openxmlformats.org/drawingml/2006/main" noChangeAspect="1"/>
+            </wp:cNvGraphicFramePr>
+            <a:graphic xmlns:a="http://schemas.openxmlformats.org/drawingml/2006/main">
+              <a:graphicData uri="http://schemas.openxmlformats.org/drawingml/2006/picture">
+                <pic:pic xmlns:pic="http://schemas.openxmlformats.org/drawingml/2006/picture">
+                  <pic:nvPicPr>
+                    <pic:cNvPr id="0" name="Picture 1"/>
+                    <pic:cNvPicPr>
+                      <a:picLocks noChangeAspect="1" noChangeArrowheads="1"/>
+                    </pic:cNvPicPr>
+                  </pic:nvPicPr>
+                  <pic:blipFill>
+                    <a:blip r:embed="rId32">
+                      <a:extLst>
+                        <a:ext uri="{28A0092B-C50C-407E-A947-70E740481C1C}">
+                          <a14:useLocalDpi xmlns:a14="http://schemas.microsoft.com/office/drawing/2010/main" val="0"/>
+                        </a:ext>
+                      </a:extLst>
+                    </a:blip>
+                    <a:srcRect/>
+                    <a:stretch>
+                      <a:fillRect/>
+                    </a:stretch>
+                  </pic:blipFill>
+                  <pic:spPr bwMode="auto">
+                    <a:xfrm>
+                      <a:off x="0" y="0"/>
+                      <a:ext cx="5467350" cy="2333625"/>
+                    </a:xfrm>
+                    <a:prstGeom prst="rect">
+                      <a:avLst/>
+                    </a:prstGeom>
+                    <a:noFill/>
+                    <a:ln>
+                      <a:noFill/>
+                    </a:ln>
+                  </pic:spPr>
+                </pic:pic>
+              </a:graphicData>
+            </a:graphic>
+          </wp:inline>
+        </w:drawing>
+      </w:r>
+      <w:r>
+        <w:rPr>
+          <w:b/>
+          <w:bCs/>
         </w:rPr>
         <w:br w:type="page"/>
       </w:r>
@@ -4399,6 +4937,22 @@
         <w:lastRenderedPageBreak/>
         <w:t>Pipelines kørsel</w:t>
       </w:r>
+    </w:p>
+    <w:p>
+      <w:r>
+        <w:t>For at se alle pipelines, kan det tilgås via GitHub Actions URL:</w:t>
+      </w:r>
+      <w:r>
+        <w:br/>
+      </w:r>
+      <w:hyperlink r:id="rId33" w:history="1">
+        <w:r>
+          <w:rPr>
+            <w:rStyle w:val="Hyperlink"/>
+          </w:rPr>
+          <w:t>https://github.com/MichaelAggerholm/Apprentice_Test/actions</w:t>
+        </w:r>
+      </w:hyperlink>
     </w:p>
     <w:p>
       <w:pPr>
@@ -4433,7 +4987,7 @@
                     </pic:cNvPicPr>
                   </pic:nvPicPr>
                   <pic:blipFill>
-                    <a:blip r:embed="rId19">
+                    <a:blip r:embed="rId34">
                       <a:extLst>
                         <a:ext uri="{28A0092B-C50C-407E-A947-70E740481C1C}">
                           <a14:useLocalDpi xmlns:a14="http://schemas.microsoft.com/office/drawing/2010/main" val="0"/>
@@ -4468,12 +5022,8 @@
     <w:p>
       <w:pPr>
         <w:rPr>
-          <w:rFonts w:asciiTheme="majorHAnsi" w:eastAsiaTheme="majorEastAsia" w:hAnsiTheme="majorHAnsi" w:cstheme="majorBidi"/>
-          <w:b/>
-          <w:bCs/>
-          <w:color w:val="3F251D" w:themeColor="accent1"/>
-          <w:sz w:val="32"/>
-          <w:szCs w:val="30"/>
+          <w:b/>
+          <w:bCs/>
         </w:rPr>
       </w:pPr>
       <w:r>
@@ -4486,14 +5036,118 @@
     </w:p>
     <w:p>
       <w:pPr>
+        <w:rPr>
+          <w:b/>
+          <w:bCs/>
+          <w:sz w:val="28"/>
+          <w:szCs w:val="28"/>
+        </w:rPr>
+      </w:pPr>
+      <w:r>
+        <w:rPr>
+          <w:b/>
+          <w:bCs/>
+          <w:sz w:val="28"/>
+          <w:szCs w:val="28"/>
+        </w:rPr>
+        <w:lastRenderedPageBreak/>
+        <w:t>Laravel Debugbar</w:t>
+      </w:r>
+    </w:p>
+    <w:p>
+      <w:pPr>
+        <w:rPr>
+          <w:b/>
+          <w:bCs/>
+          <w:sz w:val="28"/>
+          <w:szCs w:val="28"/>
+        </w:rPr>
+      </w:pPr>
+      <w:r>
+        <w:rPr>
+          <w:b/>
+          <w:bCs/>
+          <w:noProof/>
+          <w:sz w:val="28"/>
+          <w:szCs w:val="28"/>
+        </w:rPr>
+        <w:drawing>
+          <wp:inline distT="0" distB="0" distL="0" distR="0" wp14:anchorId="7593353E" wp14:editId="08BE263B">
+            <wp:extent cx="5457825" cy="1914525"/>
+            <wp:effectExtent l="0" t="0" r="9525" b="9525"/>
+            <wp:docPr id="1333147840" name="Billede 2"/>
+            <wp:cNvGraphicFramePr>
+              <a:graphicFrameLocks xmlns:a="http://schemas.openxmlformats.org/drawingml/2006/main" noChangeAspect="1"/>
+            </wp:cNvGraphicFramePr>
+            <a:graphic xmlns:a="http://schemas.openxmlformats.org/drawingml/2006/main">
+              <a:graphicData uri="http://schemas.openxmlformats.org/drawingml/2006/picture">
+                <pic:pic xmlns:pic="http://schemas.openxmlformats.org/drawingml/2006/picture">
+                  <pic:nvPicPr>
+                    <pic:cNvPr id="0" name="Picture 2"/>
+                    <pic:cNvPicPr>
+                      <a:picLocks noChangeAspect="1" noChangeArrowheads="1"/>
+                    </pic:cNvPicPr>
+                  </pic:nvPicPr>
+                  <pic:blipFill>
+                    <a:blip r:embed="rId35">
+                      <a:extLst>
+                        <a:ext uri="{28A0092B-C50C-407E-A947-70E740481C1C}">
+                          <a14:useLocalDpi xmlns:a14="http://schemas.microsoft.com/office/drawing/2010/main" val="0"/>
+                        </a:ext>
+                      </a:extLst>
+                    </a:blip>
+                    <a:srcRect/>
+                    <a:stretch>
+                      <a:fillRect/>
+                    </a:stretch>
+                  </pic:blipFill>
+                  <pic:spPr bwMode="auto">
+                    <a:xfrm>
+                      <a:off x="0" y="0"/>
+                      <a:ext cx="5457825" cy="1914525"/>
+                    </a:xfrm>
+                    <a:prstGeom prst="rect">
+                      <a:avLst/>
+                    </a:prstGeom>
+                    <a:noFill/>
+                    <a:ln>
+                      <a:noFill/>
+                    </a:ln>
+                  </pic:spPr>
+                </pic:pic>
+              </a:graphicData>
+            </a:graphic>
+          </wp:inline>
+        </w:drawing>
+      </w:r>
+    </w:p>
+    <w:p>
+      <w:pPr>
+        <w:rPr>
+          <w:b/>
+          <w:bCs/>
+          <w:sz w:val="28"/>
+          <w:szCs w:val="28"/>
+        </w:rPr>
+      </w:pPr>
+      <w:r>
+        <w:rPr>
+          <w:b/>
+          <w:bCs/>
+        </w:rPr>
+        <w:br w:type="page"/>
+      </w:r>
+    </w:p>
+    <w:p>
+      <w:pPr>
         <w:pStyle w:val="Overskrift1"/>
       </w:pPr>
-      <w:bookmarkStart w:id="30" w:name="_Toc164579666"/>
+      <w:bookmarkStart w:id="31" w:name="_Toc165138781"/>
       <w:r>
         <w:lastRenderedPageBreak/>
         <w:t>Logbog</w:t>
       </w:r>
-      <w:bookmarkEnd w:id="30"/>
+      <w:bookmarkEnd w:id="31"/>
     </w:p>
     <w:p>
       <w:r>
@@ -5218,7 +5872,7 @@
       </w:r>
     </w:p>
     <w:sectPr>
-      <w:footerReference w:type="default" r:id="rId20"/>
+      <w:footerReference w:type="default" r:id="rId36"/>
       <w:pgSz w:w="11906" w:h="16838" w:code="9"/>
       <w:pgMar w:top="1440" w:right="1644" w:bottom="1440" w:left="1644" w:header="720" w:footer="720" w:gutter="0"/>
       <w:pgNumType w:start="0"/>
@@ -6496,7 +7150,7 @@
   <w:style w:type="paragraph" w:default="1" w:styleId="Normal">
     <w:name w:val="Normal"/>
     <w:qFormat/>
-    <w:rsid w:val="006E3920"/>
+    <w:rsid w:val="0057540F"/>
   </w:style>
   <w:style w:type="paragraph" w:styleId="Overskrift1">
     <w:name w:val="heading 1"/>

</xml_diff>

<commit_message>
Tilføjelse af bilag til processrapport.
</commit_message>
<xml_diff>
--- a/Assets/Documents/Procesrapport.docx
+++ b/Assets/Documents/Procesrapport.docx
@@ -1,6 +1,6 @@
 
 <file path=word/document.xml><?xml version="1.0" encoding="utf-8"?>
-<w:document xmlns:wpc="http://schemas.microsoft.com/office/word/2010/wordprocessingCanvas" xmlns:cx="http://schemas.microsoft.com/office/drawing/2014/chartex" xmlns:cx1="http://schemas.microsoft.com/office/drawing/2015/9/8/chartex" xmlns:cx2="http://schemas.microsoft.com/office/drawing/2015/10/21/chartex" xmlns:cx3="http://schemas.microsoft.com/office/drawing/2016/5/9/chartex" xmlns:cx4="http://schemas.microsoft.com/office/drawing/2016/5/10/chartex" xmlns:cx5="http://schemas.microsoft.com/office/drawing/2016/5/11/chartex" xmlns:cx6="http://schemas.microsoft.com/office/drawing/2016/5/12/chartex" xmlns:cx7="http://schemas.microsoft.com/office/drawing/2016/5/13/chartex" xmlns:cx8="http://schemas.microsoft.com/office/drawing/2016/5/14/chartex" xmlns:mc="http://schemas.openxmlformats.org/markup-compatibility/2006" xmlns:aink="http://schemas.microsoft.com/office/drawing/2016/ink" xmlns:am3d="http://schemas.microsoft.com/office/drawing/2017/model3d" xmlns:o="urn:schemas-microsoft-com:office:office" xmlns:oel="http://schemas.microsoft.com/office/2019/extlst" xmlns:r="http://schemas.openxmlformats.org/officeDocument/2006/relationships" xmlns:m="http://schemas.openxmlformats.org/officeDocument/2006/math" xmlns:v="urn:schemas-microsoft-com:vml" xmlns:wp14="http://schemas.microsoft.com/office/word/2010/wordprocessingDrawing" xmlns:wp="http://schemas.openxmlformats.org/drawingml/2006/wordprocessingDrawing" xmlns:w10="urn:schemas-microsoft-com:office:word" xmlns:w="http://schemas.openxmlformats.org/wordprocessingml/2006/main" xmlns:w14="http://schemas.microsoft.com/office/word/2010/wordml" xmlns:w15="http://schemas.microsoft.com/office/word/2012/wordml" xmlns:w16cex="http://schemas.microsoft.com/office/word/2018/wordml/cex" xmlns:w16cid="http://schemas.microsoft.com/office/word/2016/wordml/cid" xmlns:w16="http://schemas.microsoft.com/office/word/2018/wordml" xmlns:w16sdtdh="http://schemas.microsoft.com/office/word/2020/wordml/sdtdatahash" xmlns:w16se="http://schemas.microsoft.com/office/word/2015/wordml/symex" xmlns:wpg="http://schemas.microsoft.com/office/word/2010/wordprocessingGroup" xmlns:wpi="http://schemas.microsoft.com/office/word/2010/wordprocessingInk" xmlns:wne="http://schemas.microsoft.com/office/word/2006/wordml" xmlns:wps="http://schemas.microsoft.com/office/word/2010/wordprocessingShape" mc:Ignorable="w14 w15 w16se w16cid w16 w16cex w16sdtdh wp14">
+<w:document xmlns:wpc="http://schemas.microsoft.com/office/word/2010/wordprocessingCanvas" xmlns:cx="http://schemas.microsoft.com/office/drawing/2014/chartex" xmlns:cx1="http://schemas.microsoft.com/office/drawing/2015/9/8/chartex" xmlns:cx2="http://schemas.microsoft.com/office/drawing/2015/10/21/chartex" xmlns:cx3="http://schemas.microsoft.com/office/drawing/2016/5/9/chartex" xmlns:cx4="http://schemas.microsoft.com/office/drawing/2016/5/10/chartex" xmlns:cx5="http://schemas.microsoft.com/office/drawing/2016/5/11/chartex" xmlns:cx6="http://schemas.microsoft.com/office/drawing/2016/5/12/chartex" xmlns:cx7="http://schemas.microsoft.com/office/drawing/2016/5/13/chartex" xmlns:cx8="http://schemas.microsoft.com/office/drawing/2016/5/14/chartex" xmlns:mc="http://schemas.openxmlformats.org/markup-compatibility/2006" xmlns:aink="http://schemas.microsoft.com/office/drawing/2016/ink" xmlns:am3d="http://schemas.microsoft.com/office/drawing/2017/model3d" xmlns:o="urn:schemas-microsoft-com:office:office" xmlns:oel="http://schemas.microsoft.com/office/2019/extlst" xmlns:r="http://schemas.openxmlformats.org/officeDocument/2006/relationships" xmlns:m="http://schemas.openxmlformats.org/officeDocument/2006/math" xmlns:v="urn:schemas-microsoft-com:vml" xmlns:wp14="http://schemas.microsoft.com/office/word/2010/wordprocessingDrawing" xmlns:wp="http://schemas.openxmlformats.org/drawingml/2006/wordprocessingDrawing" xmlns:w10="urn:schemas-microsoft-com:office:word" xmlns:w="http://schemas.openxmlformats.org/wordprocessingml/2006/main" xmlns:w14="http://schemas.microsoft.com/office/word/2010/wordml" xmlns:w15="http://schemas.microsoft.com/office/word/2012/wordml" xmlns:w16cex="http://schemas.microsoft.com/office/word/2018/wordml/cex" xmlns:w16cid="http://schemas.microsoft.com/office/word/2016/wordml/cid" xmlns:w16="http://schemas.microsoft.com/office/word/2018/wordml" xmlns:w16du="http://schemas.microsoft.com/office/word/2023/wordml/word16du" xmlns:w16sdtdh="http://schemas.microsoft.com/office/word/2020/wordml/sdtdatahash" xmlns:w16se="http://schemas.microsoft.com/office/word/2015/wordml/symex" xmlns:wpg="http://schemas.microsoft.com/office/word/2010/wordprocessingGroup" xmlns:wpi="http://schemas.microsoft.com/office/word/2010/wordprocessingInk" xmlns:wne="http://schemas.microsoft.com/office/word/2006/wordml" xmlns:wps="http://schemas.microsoft.com/office/word/2010/wordprocessingShape" mc:Ignorable="w14 w15 w16se w16cid w16 w16cex w16sdtdh w16du wp14">
   <w:body>
     <w:p>
       <w:pPr>
@@ -47,6 +47,23 @@
         </w:rPr>
         <w:t>Sidernes Verden – Webshop til salg af eventyrlige bøger</w:t>
       </w:r>
+      <w:r>
+        <w:rPr>
+          <w:sz w:val="24"/>
+          <w:szCs w:val="24"/>
+        </w:rPr>
+        <w:br/>
+      </w:r>
+      <w:hyperlink r:id="rId8" w:history="1">
+        <w:r>
+          <w:rPr>
+            <w:rStyle w:val="Hyperlink"/>
+            <w:sz w:val="24"/>
+            <w:szCs w:val="24"/>
+          </w:rPr>
+          <w:t>http://128.199.39.171/</w:t>
+        </w:r>
+      </w:hyperlink>
     </w:p>
     <w:p/>
     <w:p>
@@ -75,7 +92,7 @@
                     <pic:cNvPicPr/>
                   </pic:nvPicPr>
                   <pic:blipFill>
-                    <a:blip r:embed="rId8">
+                    <a:blip r:embed="rId9">
                       <a:extLst>
                         <a:ext uri="{28A0092B-C50C-407E-A947-70E740481C1C}">
                           <a14:useLocalDpi xmlns:a14="http://schemas.microsoft.com/office/drawing/2010/main" val="0"/>
@@ -2477,14 +2494,25 @@
       </w:r>
     </w:p>
     <w:p>
+      <w:pPr>
+        <w:rPr>
+          <w:rStyle w:val="Hyperlink"/>
+        </w:rPr>
+      </w:pPr>
       <w:bookmarkStart w:id="1" w:name="_Hlk163629494"/>
       <w:r>
-        <w:t>Under læsningen kan det være en fordel at have adgang til projektet, det findes frit tilgængeligt via GitHub url:</w:t>
+        <w:t>Under læsningen kan det være en fordel at have adgang til projekt</w:t>
+      </w:r>
+      <w:r>
+        <w:t>filer</w:t>
+      </w:r>
+      <w:r>
+        <w:t>, de findes frit tilgængeligt via GitHub url:</w:t>
       </w:r>
       <w:r>
         <w:br/>
       </w:r>
-      <w:hyperlink r:id="rId9" w:history="1">
+      <w:hyperlink r:id="rId10" w:history="1">
         <w:r>
           <w:rPr>
             <w:rStyle w:val="Hyperlink"/>
@@ -2493,97 +2521,123 @@
         </w:r>
       </w:hyperlink>
     </w:p>
+    <w:p>
+      <w:pPr>
+        <w:rPr>
+          <w:color w:val="993E21" w:themeColor="hyperlink"/>
+        </w:rPr>
+      </w:pPr>
+      <w:bookmarkStart w:id="2" w:name="_Hlk165293890"/>
+      <w:r>
+        <w:t xml:space="preserve">Det er også muligt at tilgå webshoppen online via url: </w:t>
+      </w:r>
+      <w:hyperlink r:id="rId11" w:history="1">
+        <w:r>
+          <w:rPr>
+            <w:rStyle w:val="Hyperlink"/>
+          </w:rPr>
+          <w:t>http://128.199.39.171/</w:t>
+        </w:r>
+      </w:hyperlink>
+      <w:r>
+        <w:t xml:space="preserve"> </w:t>
+      </w:r>
+      <w:r>
+        <w:br/>
+        <w:t>Guide til brug af webshoppen findes i produktrapport side 2131254.</w:t>
+      </w:r>
+    </w:p>
+    <w:p>
+      <w:pPr>
+        <w:pStyle w:val="Overskrift1"/>
+      </w:pPr>
+      <w:bookmarkStart w:id="3" w:name="_Toc165138752"/>
+      <w:bookmarkEnd w:id="1"/>
+      <w:bookmarkEnd w:id="2"/>
+      <w:r>
+        <w:t>Læsevejledning</w:t>
+      </w:r>
+      <w:bookmarkEnd w:id="3"/>
+    </w:p>
+    <w:p>
+      <w:r>
+        <w:t xml:space="preserve">Denne del er projektets </w:t>
+      </w:r>
+      <w:r>
+        <w:t>procesrapport</w:t>
+      </w:r>
+      <w:r>
+        <w:t xml:space="preserve">, den bør læses </w:t>
+      </w:r>
+      <w:r>
+        <w:t>før</w:t>
+      </w:r>
+      <w:r>
+        <w:t xml:space="preserve"> </w:t>
+      </w:r>
+      <w:r>
+        <w:t xml:space="preserve">produktrapporten </w:t>
+      </w:r>
+      <w:r>
+        <w:t xml:space="preserve">da den indeholder beskrivelsen af </w:t>
+      </w:r>
+      <w:r>
+        <w:t xml:space="preserve">processen der er gennemgået for at ramme </w:t>
+      </w:r>
+      <w:r>
+        <w:t>det endelige produkt.</w:t>
+      </w:r>
+    </w:p>
+    <w:p>
+      <w:r>
+        <w:t>Procesrapporten</w:t>
+      </w:r>
+      <w:r>
+        <w:t xml:space="preserve"> </w:t>
+      </w:r>
+      <w:r>
+        <w:t xml:space="preserve">indeholder information om projektets planlægning, design, udvikling, test og implementering. Procesrapporten giver også en detaljeret beskrivelse af de udfordringer der er </w:t>
+      </w:r>
+      <w:r>
+        <w:t>opstået</w:t>
+      </w:r>
+      <w:r>
+        <w:t xml:space="preserve"> undervejs, samt </w:t>
+      </w:r>
+      <w:r>
+        <w:t>valg af</w:t>
+      </w:r>
+      <w:r>
+        <w:t xml:space="preserve"> </w:t>
+      </w:r>
+      <w:r>
+        <w:t>løsninger hertil</w:t>
+      </w:r>
+      <w:r>
+        <w:t>.</w:t>
+      </w:r>
+    </w:p>
     <w:p/>
     <w:p>
       <w:pPr>
+        <w:rPr>
+          <w:rFonts w:eastAsiaTheme="majorEastAsia"/>
+        </w:rPr>
+      </w:pPr>
+      <w:r>
+        <w:br w:type="page"/>
+      </w:r>
+    </w:p>
+    <w:p>
+      <w:pPr>
         <w:pStyle w:val="Overskrift1"/>
       </w:pPr>
-      <w:bookmarkStart w:id="2" w:name="_Toc165138752"/>
-      <w:bookmarkEnd w:id="1"/>
-      <w:r>
-        <w:t>Læsevejledning</w:t>
-      </w:r>
-      <w:bookmarkEnd w:id="2"/>
-    </w:p>
-    <w:p>
-      <w:r>
-        <w:t xml:space="preserve">Denne del er projektets </w:t>
-      </w:r>
-      <w:r>
-        <w:t>procesrapport</w:t>
-      </w:r>
-      <w:r>
-        <w:t xml:space="preserve">, den bør læses </w:t>
-      </w:r>
-      <w:r>
-        <w:t>før</w:t>
-      </w:r>
-      <w:r>
-        <w:t xml:space="preserve"> </w:t>
-      </w:r>
-      <w:r>
-        <w:t xml:space="preserve">produktrapporten </w:t>
-      </w:r>
-      <w:r>
-        <w:t xml:space="preserve">da den indeholder beskrivelsen af </w:t>
-      </w:r>
-      <w:r>
-        <w:t xml:space="preserve">processen der er gennemgået for at ramme </w:t>
-      </w:r>
-      <w:r>
-        <w:t>det endelige produkt.</w:t>
-      </w:r>
-    </w:p>
-    <w:p>
-      <w:r>
-        <w:t>Procesrapporten</w:t>
-      </w:r>
-      <w:r>
-        <w:t xml:space="preserve"> </w:t>
-      </w:r>
-      <w:r>
-        <w:t xml:space="preserve">indeholder information om projektets planlægning, design, udvikling, test og implementering. Procesrapporten giver også en detaljeret beskrivelse af de udfordringer der er </w:t>
-      </w:r>
-      <w:r>
-        <w:t>opstået</w:t>
-      </w:r>
-      <w:r>
-        <w:t xml:space="preserve"> undervejs, samt </w:t>
-      </w:r>
-      <w:r>
-        <w:t>valg af</w:t>
-      </w:r>
-      <w:r>
-        <w:t xml:space="preserve"> </w:t>
-      </w:r>
-      <w:r>
-        <w:t>løsninger hertil</w:t>
-      </w:r>
-      <w:r>
-        <w:t>.</w:t>
-      </w:r>
-    </w:p>
-    <w:p/>
-    <w:p>
-      <w:pPr>
-        <w:rPr>
-          <w:rFonts w:eastAsiaTheme="majorEastAsia"/>
-        </w:rPr>
-      </w:pPr>
-      <w:r>
-        <w:br w:type="page"/>
-      </w:r>
-    </w:p>
-    <w:p>
-      <w:pPr>
-        <w:pStyle w:val="Overskrift1"/>
-      </w:pPr>
-      <w:bookmarkStart w:id="3" w:name="_Toc165138753"/>
+      <w:bookmarkStart w:id="4" w:name="_Toc165138753"/>
       <w:r>
         <w:lastRenderedPageBreak/>
         <w:t>Forord</w:t>
       </w:r>
-      <w:bookmarkEnd w:id="3"/>
+      <w:bookmarkEnd w:id="4"/>
     </w:p>
     <w:p>
       <w:r>
@@ -2708,12 +2762,12 @@
       <w:pPr>
         <w:pStyle w:val="Overskrift1"/>
       </w:pPr>
-      <w:bookmarkStart w:id="4" w:name="_Toc165138754"/>
+      <w:bookmarkStart w:id="5" w:name="_Toc165138754"/>
       <w:r>
         <w:lastRenderedPageBreak/>
         <w:t>Case</w:t>
       </w:r>
-      <w:bookmarkEnd w:id="4"/>
+      <w:bookmarkEnd w:id="5"/>
     </w:p>
     <w:p>
       <w:r>
@@ -2740,11 +2794,11 @@
       <w:pPr>
         <w:pStyle w:val="Overskrift1"/>
       </w:pPr>
-      <w:bookmarkStart w:id="5" w:name="_Toc165138755"/>
+      <w:bookmarkStart w:id="6" w:name="_Toc165138755"/>
       <w:r>
         <w:t>Problemformulering</w:t>
       </w:r>
-      <w:bookmarkEnd w:id="5"/>
+      <w:bookmarkEnd w:id="6"/>
     </w:p>
     <w:p>
       <w:r>
@@ -2760,12 +2814,12 @@
       <w:pPr>
         <w:pStyle w:val="Overskrift1"/>
       </w:pPr>
-      <w:bookmarkStart w:id="6" w:name="_Toc165138756"/>
+      <w:bookmarkStart w:id="7" w:name="_Toc165138756"/>
       <w:r>
         <w:lastRenderedPageBreak/>
         <w:t>Projektplanlægning</w:t>
       </w:r>
-      <w:bookmarkEnd w:id="6"/>
+      <w:bookmarkEnd w:id="7"/>
     </w:p>
     <w:p>
       <w:r>
@@ -2997,12 +3051,12 @@
       <w:pPr>
         <w:pStyle w:val="Overskrift1"/>
       </w:pPr>
-      <w:bookmarkStart w:id="7" w:name="_Toc165138757"/>
+      <w:bookmarkStart w:id="8" w:name="_Toc165138757"/>
       <w:r>
         <w:lastRenderedPageBreak/>
         <w:t>Metodevalg og teknologi</w:t>
       </w:r>
-      <w:bookmarkEnd w:id="7"/>
+      <w:bookmarkEnd w:id="8"/>
     </w:p>
     <w:p>
       <w:r>
@@ -3013,11 +3067,11 @@
       <w:pPr>
         <w:pStyle w:val="Overskrift2"/>
       </w:pPr>
-      <w:bookmarkStart w:id="8" w:name="_Toc165138758"/>
+      <w:bookmarkStart w:id="9" w:name="_Toc165138758"/>
       <w:r>
         <w:t>PHP</w:t>
       </w:r>
-      <w:bookmarkEnd w:id="8"/>
+      <w:bookmarkEnd w:id="9"/>
     </w:p>
     <w:p>
       <w:r>
@@ -3055,7 +3109,7 @@
       <w:r>
         <w:t xml:space="preserve"> </w:t>
       </w:r>
-      <w:hyperlink r:id="rId10" w:history="1">
+      <w:hyperlink r:id="rId12" w:history="1">
         <w:r>
           <w:rPr>
             <w:rStyle w:val="Hyperlink"/>
@@ -3068,11 +3122,11 @@
       <w:pPr>
         <w:pStyle w:val="Overskrift2"/>
       </w:pPr>
-      <w:bookmarkStart w:id="9" w:name="_Toc165138759"/>
+      <w:bookmarkStart w:id="10" w:name="_Toc165138759"/>
       <w:r>
         <w:t>GitHub</w:t>
       </w:r>
-      <w:bookmarkEnd w:id="9"/>
+      <w:bookmarkEnd w:id="10"/>
     </w:p>
     <w:p>
       <w:r>
@@ -3112,7 +3166,7 @@
       <w:r>
         <w:t xml:space="preserve">GitHub kan tilgås via </w:t>
       </w:r>
-      <w:hyperlink r:id="rId11" w:history="1">
+      <w:hyperlink r:id="rId13" w:history="1">
         <w:r>
           <w:rPr>
             <w:rStyle w:val="Hyperlink"/>
@@ -3123,7 +3177,7 @@
       <w:r>
         <w:t xml:space="preserve"> derudover kan GitHubs egen gennemarbejdet dokumentation findes på </w:t>
       </w:r>
-      <w:hyperlink r:id="rId12" w:history="1">
+      <w:hyperlink r:id="rId14" w:history="1">
         <w:r>
           <w:rPr>
             <w:rStyle w:val="Hyperlink"/>
@@ -3136,11 +3190,11 @@
       <w:pPr>
         <w:pStyle w:val="Overskrift2"/>
       </w:pPr>
-      <w:bookmarkStart w:id="10" w:name="_Toc165138760"/>
+      <w:bookmarkStart w:id="11" w:name="_Toc165138760"/>
       <w:r>
         <w:t>Laravel</w:t>
       </w:r>
-      <w:bookmarkEnd w:id="10"/>
+      <w:bookmarkEnd w:id="11"/>
     </w:p>
     <w:p>
       <w:r>
@@ -3251,7 +3305,7 @@
       <w:r>
         <w:t xml:space="preserve">Dokumentationen for Laravel versionen som er benyttet i dette projekt kan findes på </w:t>
       </w:r>
-      <w:hyperlink r:id="rId13" w:history="1">
+      <w:hyperlink r:id="rId15" w:history="1">
         <w:r>
           <w:rPr>
             <w:rStyle w:val="Hyperlink"/>
@@ -3263,7 +3317,7 @@
         <w:br/>
         <w:t xml:space="preserve">Udover det er der oversigt over alle indbyggede kommandoer på </w:t>
       </w:r>
-      <w:hyperlink r:id="rId14" w:history="1">
+      <w:hyperlink r:id="rId16" w:history="1">
         <w:r>
           <w:rPr>
             <w:rStyle w:val="Hyperlink"/>
@@ -3281,12 +3335,12 @@
       <w:pPr>
         <w:pStyle w:val="Overskrift2"/>
       </w:pPr>
-      <w:bookmarkStart w:id="11" w:name="_Toc165138761"/>
+      <w:bookmarkStart w:id="12" w:name="_Toc165138761"/>
       <w:r>
         <w:lastRenderedPageBreak/>
         <w:t>Laravel's Blade Framework</w:t>
       </w:r>
-      <w:bookmarkEnd w:id="11"/>
+      <w:bookmarkEnd w:id="12"/>
     </w:p>
     <w:p>
       <w:r>
@@ -3373,11 +3427,11 @@
       <w:pPr>
         <w:pStyle w:val="Overskrift2"/>
       </w:pPr>
-      <w:bookmarkStart w:id="12" w:name="_Toc165138762"/>
+      <w:bookmarkStart w:id="13" w:name="_Toc165138762"/>
       <w:r>
         <w:t>Bootstrap</w:t>
       </w:r>
-      <w:bookmarkEnd w:id="12"/>
+      <w:bookmarkEnd w:id="13"/>
     </w:p>
     <w:p>
       <w:r>
@@ -3412,7 +3466,7 @@
       <w:r>
         <w:t xml:space="preserve">En rigtig god ressource er Bootstraps egen dokumentation på </w:t>
       </w:r>
-      <w:hyperlink r:id="rId15" w:history="1">
+      <w:hyperlink r:id="rId17" w:history="1">
         <w:r>
           <w:rPr>
             <w:rStyle w:val="Hyperlink"/>
@@ -3425,11 +3479,11 @@
       <w:pPr>
         <w:pStyle w:val="Overskrift2"/>
       </w:pPr>
-      <w:bookmarkStart w:id="13" w:name="_Toc165138763"/>
+      <w:bookmarkStart w:id="14" w:name="_Toc165138763"/>
       <w:r>
         <w:t>NPM</w:t>
       </w:r>
-      <w:bookmarkEnd w:id="13"/>
+      <w:bookmarkEnd w:id="14"/>
       <w:r>
         <w:t xml:space="preserve"> </w:t>
       </w:r>
@@ -3474,7 +3528,7 @@
       <w:r>
         <w:t xml:space="preserve">Den officielle dokumentation kan tilgås via </w:t>
       </w:r>
-      <w:hyperlink r:id="rId16" w:history="1">
+      <w:hyperlink r:id="rId18" w:history="1">
         <w:r>
           <w:rPr>
             <w:rStyle w:val="Hyperlink"/>
@@ -3487,11 +3541,11 @@
       <w:pPr>
         <w:pStyle w:val="Overskrift2"/>
       </w:pPr>
-      <w:bookmarkStart w:id="14" w:name="_Toc165138764"/>
+      <w:bookmarkStart w:id="15" w:name="_Toc165138764"/>
       <w:r>
         <w:t>Laravel Sail</w:t>
       </w:r>
-      <w:bookmarkEnd w:id="14"/>
+      <w:bookmarkEnd w:id="15"/>
     </w:p>
     <w:p>
       <w:r>
@@ -3528,12 +3582,12 @@
       <w:pPr>
         <w:pStyle w:val="Overskrift2"/>
       </w:pPr>
-      <w:bookmarkStart w:id="15" w:name="_Toc165138765"/>
+      <w:bookmarkStart w:id="16" w:name="_Toc165138765"/>
       <w:r>
         <w:lastRenderedPageBreak/>
         <w:t>Composer</w:t>
       </w:r>
-      <w:bookmarkEnd w:id="15"/>
+      <w:bookmarkEnd w:id="16"/>
       <w:r>
         <w:t xml:space="preserve">  </w:t>
       </w:r>
@@ -3584,7 +3638,7 @@
       <w:r>
         <w:t xml:space="preserve">Composer har egen dokumentation som findes på </w:t>
       </w:r>
-      <w:hyperlink r:id="rId17" w:history="1">
+      <w:hyperlink r:id="rId19" w:history="1">
         <w:r>
           <w:rPr>
             <w:rStyle w:val="Hyperlink"/>
@@ -3597,11 +3651,11 @@
       <w:pPr>
         <w:pStyle w:val="Overskrift2"/>
       </w:pPr>
-      <w:bookmarkStart w:id="16" w:name="_Toc165138766"/>
+      <w:bookmarkStart w:id="17" w:name="_Toc165138766"/>
       <w:r>
         <w:t>Stripe</w:t>
       </w:r>
-      <w:bookmarkEnd w:id="16"/>
+      <w:bookmarkEnd w:id="17"/>
     </w:p>
     <w:p>
       <w:r>
@@ -3623,7 +3677,7 @@
       <w:r>
         <w:t xml:space="preserve">Stripe kan findes via </w:t>
       </w:r>
-      <w:hyperlink r:id="rId18" w:history="1">
+      <w:hyperlink r:id="rId20" w:history="1">
         <w:r>
           <w:rPr>
             <w:rStyle w:val="Hyperlink"/>
@@ -3639,11 +3693,11 @@
       <w:pPr>
         <w:pStyle w:val="Overskrift2"/>
       </w:pPr>
-      <w:bookmarkStart w:id="17" w:name="_Toc165138767"/>
+      <w:bookmarkStart w:id="18" w:name="_Toc165138767"/>
       <w:r>
         <w:t>Laravel Debugbar</w:t>
       </w:r>
-      <w:bookmarkEnd w:id="17"/>
+      <w:bookmarkEnd w:id="18"/>
     </w:p>
     <w:p>
       <w:r>
@@ -3663,7 +3717,7 @@
       <w:r>
         <w:t xml:space="preserve">Laravel debugbar har ikke en officiel website, men er open-source og kommer med en omfattende dokumentation som kan findes via GitHub på følgende url </w:t>
       </w:r>
-      <w:hyperlink r:id="rId19" w:history="1">
+      <w:hyperlink r:id="rId21" w:history="1">
         <w:r>
           <w:rPr>
             <w:rStyle w:val="Hyperlink"/>
@@ -3688,12 +3742,12 @@
       <w:pPr>
         <w:pStyle w:val="Overskrift2"/>
       </w:pPr>
-      <w:bookmarkStart w:id="18" w:name="_Toc165138768"/>
+      <w:bookmarkStart w:id="19" w:name="_Toc165138768"/>
       <w:r>
         <w:lastRenderedPageBreak/>
         <w:t>ActivityLog</w:t>
       </w:r>
-      <w:bookmarkEnd w:id="18"/>
+      <w:bookmarkEnd w:id="19"/>
     </w:p>
     <w:p>
       <w:r>
@@ -3707,7 +3761,7 @@
       <w:r>
         <w:t xml:space="preserve">ActivityLog er udviklet af Spatie og den officielle dokumentation findes på </w:t>
       </w:r>
-      <w:hyperlink r:id="rId20" w:history="1">
+      <w:hyperlink r:id="rId22" w:history="1">
         <w:r>
           <w:rPr>
             <w:rStyle w:val="Hyperlink"/>
@@ -3720,7 +3774,7 @@
       <w:pPr>
         <w:pStyle w:val="Overskrift2"/>
       </w:pPr>
-      <w:bookmarkStart w:id="19" w:name="_Toc165138769"/>
+      <w:bookmarkStart w:id="20" w:name="_Toc165138769"/>
       <w:r>
         <w:t>laravel-</w:t>
       </w:r>
@@ -3730,7 +3784,7 @@
       <w:r>
         <w:t>xcel</w:t>
       </w:r>
-      <w:bookmarkEnd w:id="19"/>
+      <w:bookmarkEnd w:id="20"/>
     </w:p>
     <w:p>
       <w:r>
@@ -3757,7 +3811,7 @@
       <w:r>
         <w:t xml:space="preserve"> en gennemarbejdet dokumentation som kan tilgås på </w:t>
       </w:r>
-      <w:hyperlink r:id="rId21" w:history="1">
+      <w:hyperlink r:id="rId23" w:history="1">
         <w:r>
           <w:rPr>
             <w:rStyle w:val="Hyperlink"/>
@@ -3770,11 +3824,11 @@
       <w:pPr>
         <w:pStyle w:val="Overskrift2"/>
       </w:pPr>
-      <w:bookmarkStart w:id="20" w:name="_Toc165138770"/>
+      <w:bookmarkStart w:id="21" w:name="_Toc165138770"/>
       <w:r>
         <w:t>Xdebug</w:t>
       </w:r>
-      <w:bookmarkEnd w:id="20"/>
+      <w:bookmarkEnd w:id="21"/>
     </w:p>
     <w:p>
       <w:r>
@@ -3782,10 +3836,15 @@
       </w:r>
     </w:p>
     <w:p>
+      <w:pPr>
+        <w:rPr>
+          <w:rStyle w:val="Hyperlink"/>
+        </w:rPr>
+      </w:pPr>
       <w:r>
         <w:t xml:space="preserve">Xdebug kræver opsætning direkte på udviklingsserveren, dokumentationen som er benyttet under opsætningen i dette projekt kan findes på </w:t>
       </w:r>
-      <w:hyperlink r:id="rId22" w:history="1">
+      <w:hyperlink r:id="rId24" w:history="1">
         <w:r>
           <w:rPr>
             <w:rStyle w:val="Hyperlink"/>
@@ -3793,6 +3852,94 @@
           <w:t>https://xdebug.org/docs/install</w:t>
         </w:r>
       </w:hyperlink>
+    </w:p>
+    <w:p>
+      <w:pPr>
+        <w:rPr>
+          <w:rFonts w:asciiTheme="majorHAnsi" w:eastAsiaTheme="majorEastAsia" w:hAnsiTheme="majorHAnsi" w:cstheme="majorBidi"/>
+          <w:color w:val="3F251D" w:themeColor="accent1"/>
+          <w:sz w:val="28"/>
+        </w:rPr>
+      </w:pPr>
+      <w:r>
+        <w:rPr>
+          <w:rFonts w:asciiTheme="majorHAnsi" w:eastAsiaTheme="majorEastAsia" w:hAnsiTheme="majorHAnsi" w:cstheme="majorBidi"/>
+          <w:color w:val="3F251D" w:themeColor="accent1"/>
+          <w:sz w:val="28"/>
+        </w:rPr>
+        <w:t>D</w:t>
+      </w:r>
+      <w:r>
+        <w:rPr>
+          <w:rFonts w:asciiTheme="majorHAnsi" w:eastAsiaTheme="majorEastAsia" w:hAnsiTheme="majorHAnsi" w:cstheme="majorBidi"/>
+          <w:color w:val="3F251D" w:themeColor="accent1"/>
+          <w:sz w:val="28"/>
+        </w:rPr>
+        <w:t>igital</w:t>
+      </w:r>
+      <w:r>
+        <w:rPr>
+          <w:rFonts w:asciiTheme="majorHAnsi" w:eastAsiaTheme="majorEastAsia" w:hAnsiTheme="majorHAnsi" w:cstheme="majorBidi"/>
+          <w:color w:val="3F251D" w:themeColor="accent1"/>
+          <w:sz w:val="28"/>
+        </w:rPr>
+        <w:t>O</w:t>
+      </w:r>
+      <w:r>
+        <w:rPr>
+          <w:rFonts w:asciiTheme="majorHAnsi" w:eastAsiaTheme="majorEastAsia" w:hAnsiTheme="majorHAnsi" w:cstheme="majorBidi"/>
+          <w:color w:val="3F251D" w:themeColor="accent1"/>
+          <w:sz w:val="28"/>
+        </w:rPr>
+        <w:t>cean</w:t>
+      </w:r>
+    </w:p>
+    <w:p>
+      <w:r>
+        <w:t xml:space="preserve">DigitalOcean er en cloud-tjenesteudbyder, der leverer et væld af værktøjer, hvilket muliggør hurtig etablering af servermiljøer online med en betalingsstruktur baseret på forbrug og tidsanvendelse frem for faste månedlige gebyrer. En central del af denne opsætning er brugen af en "Droplet", som er navnet på en virtuel Docker-container med en </w:t>
+      </w:r>
+      <w:r>
+        <w:t>tilknyttet</w:t>
+      </w:r>
+      <w:r>
+        <w:t xml:space="preserve"> IP-adresse.</w:t>
+      </w:r>
+    </w:p>
+    <w:p>
+      <w:r>
+        <w:t xml:space="preserve">I dette setup har </w:t>
+      </w:r>
+      <w:r>
+        <w:t>er der</w:t>
+      </w:r>
+      <w:r>
+        <w:t xml:space="preserve"> konfigureret en Ubuntu 22.04 server udstyret med en Apache2 </w:t>
+      </w:r>
+      <w:r>
+        <w:t>web-server</w:t>
+      </w:r>
+      <w:r>
+        <w:t xml:space="preserve"> og Docker. Docker kører webshop-projekt</w:t>
+      </w:r>
+      <w:r>
+        <w:t>et</w:t>
+      </w:r>
+      <w:r>
+        <w:t xml:space="preserve"> "lokalt" på serveren, og derefter kobles den lokale IP-adresse til en offentlig IP. Dette gør det muligt at præsentere webshoppen i et live-miljø, i modsætning til et begrænset udviklingsmiljø.</w:t>
+      </w:r>
+    </w:p>
+    <w:p>
+      <w:r>
+        <w:t xml:space="preserve">Digital Ocean kan findes via følgende url: </w:t>
+      </w:r>
+      <w:hyperlink r:id="rId25" w:history="1">
+        <w:r>
+          <w:rPr>
+            <w:rStyle w:val="Hyperlink"/>
+          </w:rPr>
+          <w:t>https://www.digitalocean.com/</w:t>
+        </w:r>
+      </w:hyperlink>
       <w:r>
         <w:br w:type="page"/>
       </w:r>
@@ -3801,12 +3948,12 @@
       <w:pPr>
         <w:pStyle w:val="Overskrift1"/>
       </w:pPr>
-      <w:bookmarkStart w:id="21" w:name="_Toc165138771"/>
+      <w:bookmarkStart w:id="22" w:name="_Toc165138771"/>
       <w:r>
         <w:lastRenderedPageBreak/>
         <w:t>Design og implementering</w:t>
       </w:r>
-      <w:bookmarkEnd w:id="21"/>
+      <w:bookmarkEnd w:id="22"/>
     </w:p>
     <w:p>
       <w:r>
@@ -3817,7 +3964,7 @@
       <w:pPr>
         <w:pStyle w:val="Overskrift2"/>
       </w:pPr>
-      <w:bookmarkStart w:id="22" w:name="_Toc165138772"/>
+      <w:bookmarkStart w:id="23" w:name="_Toc165138772"/>
       <w:r>
         <w:t>MVC d</w:t>
       </w:r>
@@ -3827,7 +3974,7 @@
       <w:r>
         <w:t>er</w:t>
       </w:r>
-      <w:bookmarkEnd w:id="22"/>
+      <w:bookmarkEnd w:id="23"/>
     </w:p>
     <w:p>
       <w:r>
@@ -3922,11 +4069,11 @@
       <w:pPr>
         <w:pStyle w:val="Overskrift2"/>
       </w:pPr>
-      <w:bookmarkStart w:id="23" w:name="_Toc165138773"/>
+      <w:bookmarkStart w:id="24" w:name="_Toc165138773"/>
       <w:r>
         <w:t>Service Provider</w:t>
       </w:r>
-      <w:bookmarkEnd w:id="23"/>
+      <w:bookmarkEnd w:id="24"/>
     </w:p>
     <w:p>
       <w:r>
@@ -3943,11 +4090,11 @@
       <w:pPr>
         <w:pStyle w:val="Overskrift2"/>
       </w:pPr>
-      <w:bookmarkStart w:id="24" w:name="_Toc165138774"/>
+      <w:bookmarkStart w:id="25" w:name="_Toc165138774"/>
       <w:r>
         <w:t>Middleware</w:t>
       </w:r>
-      <w:bookmarkEnd w:id="24"/>
+      <w:bookmarkEnd w:id="25"/>
     </w:p>
     <w:p>
       <w:r>
@@ -3973,11 +4120,11 @@
       <w:pPr>
         <w:pStyle w:val="Overskrift2"/>
       </w:pPr>
-      <w:bookmarkStart w:id="25" w:name="_Toc165138775"/>
+      <w:bookmarkStart w:id="26" w:name="_Toc165138775"/>
       <w:r>
         <w:t>Observer Pattern</w:t>
       </w:r>
-      <w:bookmarkEnd w:id="25"/>
+      <w:bookmarkEnd w:id="26"/>
     </w:p>
     <w:p>
       <w:r>
@@ -3993,12 +4140,12 @@
       <w:pPr>
         <w:pStyle w:val="Overskrift2"/>
       </w:pPr>
-      <w:bookmarkStart w:id="26" w:name="_Toc165138776"/>
+      <w:bookmarkStart w:id="27" w:name="_Toc165138776"/>
       <w:r>
         <w:lastRenderedPageBreak/>
         <w:t>Soft Deletes</w:t>
       </w:r>
-      <w:bookmarkEnd w:id="26"/>
+      <w:bookmarkEnd w:id="27"/>
     </w:p>
     <w:p>
       <w:r>
@@ -4014,11 +4161,11 @@
       <w:pPr>
         <w:pStyle w:val="Overskrift2"/>
       </w:pPr>
-      <w:bookmarkStart w:id="27" w:name="_Toc165138777"/>
+      <w:bookmarkStart w:id="28" w:name="_Toc165138777"/>
       <w:r>
         <w:t>Factories og Seeders</w:t>
       </w:r>
-      <w:bookmarkEnd w:id="27"/>
+      <w:bookmarkEnd w:id="28"/>
     </w:p>
     <w:p>
       <w:r>
@@ -4115,12 +4262,12 @@
       <w:pPr>
         <w:pStyle w:val="Overskrift1"/>
       </w:pPr>
-      <w:bookmarkStart w:id="28" w:name="_Toc165138778"/>
+      <w:bookmarkStart w:id="29" w:name="_Toc165138778"/>
       <w:r>
         <w:lastRenderedPageBreak/>
         <w:t>Konklusion</w:t>
       </w:r>
-      <w:bookmarkEnd w:id="28"/>
+      <w:bookmarkEnd w:id="29"/>
     </w:p>
     <w:p>
       <w:r>
@@ -4241,12 +4388,12 @@
       <w:pPr>
         <w:pStyle w:val="Overskrift1"/>
       </w:pPr>
-      <w:bookmarkStart w:id="29" w:name="_Toc165138779"/>
+      <w:bookmarkStart w:id="30" w:name="_Toc165138779"/>
       <w:r>
         <w:lastRenderedPageBreak/>
         <w:t>Diskussion</w:t>
       </w:r>
-      <w:bookmarkEnd w:id="29"/>
+      <w:bookmarkEnd w:id="30"/>
     </w:p>
     <w:p>
       <w:r>
@@ -4296,12 +4443,12 @@
       <w:pPr>
         <w:pStyle w:val="Overskrift1"/>
       </w:pPr>
-      <w:bookmarkStart w:id="30" w:name="_Toc165138780"/>
+      <w:bookmarkStart w:id="31" w:name="_Toc165138780"/>
       <w:r>
         <w:lastRenderedPageBreak/>
         <w:t>Bilag</w:t>
       </w:r>
-      <w:bookmarkEnd w:id="30"/>
+      <w:bookmarkEnd w:id="31"/>
     </w:p>
     <w:p>
       <w:pPr>
@@ -4319,6 +4466,105 @@
           <w:sz w:val="28"/>
           <w:szCs w:val="28"/>
         </w:rPr>
+        <w:t>Estimeret tidsplan</w:t>
+      </w:r>
+    </w:p>
+    <w:p>
+      <w:r>
+        <w:t>Også tilgængelig via url:</w:t>
+      </w:r>
+    </w:p>
+    <w:p>
+      <w:pPr>
+        <w:rPr>
+          <w:b/>
+          <w:bCs/>
+          <w:sz w:val="28"/>
+          <w:szCs w:val="28"/>
+        </w:rPr>
+      </w:pPr>
+      <w:r>
+        <w:rPr>
+          <w:b/>
+          <w:bCs/>
+          <w:sz w:val="28"/>
+          <w:szCs w:val="28"/>
+        </w:rPr>
+        <w:br w:type="page"/>
+      </w:r>
+    </w:p>
+    <w:p>
+      <w:pPr>
+        <w:rPr>
+          <w:b/>
+          <w:bCs/>
+          <w:sz w:val="28"/>
+          <w:szCs w:val="28"/>
+        </w:rPr>
+      </w:pPr>
+      <w:r>
+        <w:rPr>
+          <w:b/>
+          <w:bCs/>
+          <w:sz w:val="28"/>
+          <w:szCs w:val="28"/>
+        </w:rPr>
+        <w:lastRenderedPageBreak/>
+        <w:t>Realiseret tidsplan</w:t>
+      </w:r>
+    </w:p>
+    <w:p>
+      <w:r>
+        <w:t>Også tilgængelig via url:</w:t>
+      </w:r>
+    </w:p>
+    <w:p>
+      <w:pPr>
+        <w:rPr>
+          <w:b/>
+          <w:bCs/>
+          <w:sz w:val="28"/>
+          <w:szCs w:val="28"/>
+        </w:rPr>
+      </w:pPr>
+    </w:p>
+    <w:p/>
+    <w:p>
+      <w:pPr>
+        <w:rPr>
+          <w:b/>
+          <w:bCs/>
+          <w:sz w:val="28"/>
+          <w:szCs w:val="28"/>
+        </w:rPr>
+      </w:pPr>
+      <w:r>
+        <w:rPr>
+          <w:b/>
+          <w:bCs/>
+          <w:sz w:val="28"/>
+          <w:szCs w:val="28"/>
+        </w:rPr>
+        <w:br w:type="page"/>
+      </w:r>
+    </w:p>
+    <w:p>
+      <w:pPr>
+        <w:rPr>
+          <w:b/>
+          <w:bCs/>
+          <w:sz w:val="28"/>
+          <w:szCs w:val="28"/>
+        </w:rPr>
+      </w:pPr>
+      <w:r>
+        <w:rPr>
+          <w:b/>
+          <w:bCs/>
+          <w:sz w:val="28"/>
+          <w:szCs w:val="28"/>
+        </w:rPr>
+        <w:lastRenderedPageBreak/>
         <w:t>Mindmap</w:t>
       </w:r>
     </w:p>
@@ -4326,7 +4572,7 @@
       <w:r>
         <w:t xml:space="preserve">Også tilgængeligt via url: </w:t>
       </w:r>
-      <w:hyperlink r:id="rId23" w:history="1">
+      <w:hyperlink r:id="rId26" w:history="1">
         <w:r>
           <w:rPr>
             <w:rStyle w:val="Hyperlink"/>
@@ -4364,7 +4610,7 @@
                     <pic:cNvPicPr/>
                   </pic:nvPicPr>
                   <pic:blipFill>
-                    <a:blip r:embed="rId24"/>
+                    <a:blip r:embed="rId27"/>
                     <a:stretch>
                       <a:fillRect/>
                     </a:stretch>
@@ -4416,7 +4662,7 @@
       <w:r>
         <w:t xml:space="preserve">Også tilgængeligt via url: </w:t>
       </w:r>
-      <w:hyperlink r:id="rId25" w:history="1">
+      <w:hyperlink r:id="rId28" w:history="1">
         <w:r>
           <w:rPr>
             <w:rStyle w:val="Hyperlink"/>
@@ -4446,7 +4692,7 @@
                     <pic:cNvPicPr/>
                   </pic:nvPicPr>
                   <pic:blipFill>
-                    <a:blip r:embed="rId26"/>
+                    <a:blip r:embed="rId29"/>
                     <a:stretch>
                       <a:fillRect/>
                     </a:stretch>
@@ -4510,7 +4756,7 @@
       <w:r>
         <w:t xml:space="preserve">Også tilgængeligt via url: </w:t>
       </w:r>
-      <w:hyperlink r:id="rId27" w:history="1">
+      <w:hyperlink r:id="rId30" w:history="1">
         <w:r>
           <w:rPr>
             <w:rStyle w:val="Hyperlink"/>
@@ -4540,7 +4786,7 @@
                     <pic:cNvPicPr/>
                   </pic:nvPicPr>
                   <pic:blipFill>
-                    <a:blip r:embed="rId28"/>
+                    <a:blip r:embed="rId31"/>
                     <a:stretch>
                       <a:fillRect/>
                     </a:stretch>
@@ -4596,7 +4842,7 @@
       <w:r>
         <w:br/>
       </w:r>
-      <w:hyperlink r:id="rId29" w:history="1">
+      <w:hyperlink r:id="rId32" w:history="1">
         <w:r>
           <w:rPr>
             <w:rStyle w:val="Hyperlink"/>
@@ -4634,7 +4880,7 @@
                     <pic:cNvPicPr/>
                   </pic:nvPicPr>
                   <pic:blipFill>
-                    <a:blip r:embed="rId30"/>
+                    <a:blip r:embed="rId33"/>
                     <a:stretch>
                       <a:fillRect/>
                     </a:stretch>
@@ -4675,15 +4921,17 @@
         <w:rPr>
           <w:b/>
           <w:bCs/>
-        </w:rPr>
-      </w:pPr>
-      <w:r>
-        <w:rPr>
-          <w:b/>
-          <w:bCs/>
           <w:sz w:val="28"/>
           <w:szCs w:val="28"/>
         </w:rPr>
+      </w:pPr>
+      <w:r>
+        <w:rPr>
+          <w:b/>
+          <w:bCs/>
+          <w:sz w:val="28"/>
+          <w:szCs w:val="28"/>
+        </w:rPr>
         <w:lastRenderedPageBreak/>
         <w:t xml:space="preserve">Kanban Fase </w:t>
       </w:r>
@@ -4722,6 +4970,14 @@
           <w:szCs w:val="28"/>
         </w:rPr>
         <w:t xml:space="preserve"> projekt</w:t>
+      </w:r>
+    </w:p>
+    <w:p>
+      <w:r>
+        <w:t xml:space="preserve">Dette billede fra Kanban boardet er taget ved projektets </w:t>
+      </w:r>
+      <w:r>
+        <w:t>mid-phase.</w:t>
       </w:r>
     </w:p>
     <w:p>
@@ -4755,7 +5011,7 @@
                     </pic:cNvPicPr>
                   </pic:nvPicPr>
                   <pic:blipFill>
-                    <a:blip r:embed="rId31">
+                    <a:blip r:embed="rId34">
                       <a:extLst>
                         <a:ext uri="{28A0092B-C50C-407E-A947-70E740481C1C}">
                           <a14:useLocalDpi xmlns:a14="http://schemas.microsoft.com/office/drawing/2010/main" val="0"/>
@@ -4799,15 +5055,17 @@
         <w:rPr>
           <w:b/>
           <w:bCs/>
-        </w:rPr>
-      </w:pPr>
-      <w:r>
-        <w:rPr>
-          <w:b/>
-          <w:bCs/>
           <w:sz w:val="28"/>
           <w:szCs w:val="28"/>
         </w:rPr>
+      </w:pPr>
+      <w:r>
+        <w:rPr>
+          <w:b/>
+          <w:bCs/>
+          <w:sz w:val="28"/>
+          <w:szCs w:val="28"/>
+        </w:rPr>
         <w:lastRenderedPageBreak/>
         <w:t xml:space="preserve">Kanban Fase </w:t>
       </w:r>
@@ -4846,6 +5104,17 @@
           <w:szCs w:val="28"/>
         </w:rPr>
         <w:t>af projekt</w:t>
+      </w:r>
+    </w:p>
+    <w:p>
+      <w:r>
+        <w:t xml:space="preserve">Dette billede fra Kanban boardet er taget ved projektets </w:t>
+      </w:r>
+      <w:r>
+        <w:t>afsluttende fase</w:t>
+      </w:r>
+      <w:r>
+        <w:t>.</w:t>
       </w:r>
     </w:p>
     <w:p>
@@ -4879,7 +5148,7 @@
                     </pic:cNvPicPr>
                   </pic:nvPicPr>
                   <pic:blipFill>
-                    <a:blip r:embed="rId32">
+                    <a:blip r:embed="rId35">
                       <a:extLst>
                         <a:ext uri="{28A0092B-C50C-407E-A947-70E740481C1C}">
                           <a14:useLocalDpi xmlns:a14="http://schemas.microsoft.com/office/drawing/2010/main" val="0"/>
@@ -4945,7 +5214,7 @@
       <w:r>
         <w:br/>
       </w:r>
-      <w:hyperlink r:id="rId33" w:history="1">
+      <w:hyperlink r:id="rId36" w:history="1">
         <w:r>
           <w:rPr>
             <w:rStyle w:val="Hyperlink"/>
@@ -4987,7 +5256,7 @@
                     </pic:cNvPicPr>
                   </pic:nvPicPr>
                   <pic:blipFill>
-                    <a:blip r:embed="rId34">
+                    <a:blip r:embed="rId37">
                       <a:extLst>
                         <a:ext uri="{28A0092B-C50C-407E-A947-70E740481C1C}">
                           <a14:useLocalDpi xmlns:a14="http://schemas.microsoft.com/office/drawing/2010/main" val="0"/>
@@ -5089,7 +5358,7 @@
                     </pic:cNvPicPr>
                   </pic:nvPicPr>
                   <pic:blipFill>
-                    <a:blip r:embed="rId35">
+                    <a:blip r:embed="rId38">
                       <a:extLst>
                         <a:ext uri="{28A0092B-C50C-407E-A947-70E740481C1C}">
                           <a14:useLocalDpi xmlns:a14="http://schemas.microsoft.com/office/drawing/2010/main" val="0"/>
@@ -5142,12 +5411,12 @@
       <w:pPr>
         <w:pStyle w:val="Overskrift1"/>
       </w:pPr>
-      <w:bookmarkStart w:id="31" w:name="_Toc165138781"/>
+      <w:bookmarkStart w:id="32" w:name="_Toc165138781"/>
       <w:r>
         <w:lastRenderedPageBreak/>
         <w:t>Logbog</w:t>
       </w:r>
-      <w:bookmarkEnd w:id="31"/>
+      <w:bookmarkEnd w:id="32"/>
     </w:p>
     <w:p>
       <w:r>
@@ -5756,6 +6025,25 @@
       </w:r>
     </w:p>
     <w:p>
+      <w:r>
+        <w:t>Opsætning</w:t>
+      </w:r>
+      <w:r>
+        <w:t xml:space="preserve"> af live web server gennem </w:t>
+      </w:r>
+      <w:hyperlink r:id="rId39" w:history="1">
+        <w:r>
+          <w:rPr>
+            <w:rStyle w:val="Hyperlink"/>
+          </w:rPr>
+          <w:t>https://www.digitalocean.com/</w:t>
+        </w:r>
+      </w:hyperlink>
+      <w:r>
+        <w:t xml:space="preserve"> samt opsætning af webshop og ”go-live” til produktionsmiljø fremfor Development konfiguration. </w:t>
+      </w:r>
+    </w:p>
+    <w:p>
       <w:pPr>
         <w:rPr>
           <w:b/>
@@ -5764,25 +6052,25 @@
           <w:szCs w:val="24"/>
         </w:rPr>
       </w:pPr>
-    </w:p>
-    <w:p>
-      <w:pPr>
+      <w:r>
         <w:rPr>
           <w:b/>
           <w:bCs/>
           <w:sz w:val="24"/>
           <w:szCs w:val="24"/>
         </w:rPr>
-      </w:pPr>
-      <w:r>
+        <w:t>30/04 – Tirsdag</w:t>
+      </w:r>
+    </w:p>
+    <w:p>
+      <w:pPr>
         <w:rPr>
           <w:b/>
           <w:bCs/>
           <w:sz w:val="24"/>
           <w:szCs w:val="24"/>
         </w:rPr>
-        <w:t>30/04 – Tirsdag</w:t>
-      </w:r>
+      </w:pPr>
     </w:p>
     <w:p>
       <w:pPr>
@@ -5793,25 +6081,25 @@
           <w:szCs w:val="24"/>
         </w:rPr>
       </w:pPr>
-    </w:p>
-    <w:p>
-      <w:pPr>
+      <w:r>
         <w:rPr>
           <w:b/>
           <w:bCs/>
           <w:sz w:val="24"/>
           <w:szCs w:val="24"/>
         </w:rPr>
-      </w:pPr>
-      <w:r>
+        <w:t>01/05 – Onsdag</w:t>
+      </w:r>
+    </w:p>
+    <w:p>
+      <w:pPr>
         <w:rPr>
           <w:b/>
           <w:bCs/>
           <w:sz w:val="24"/>
           <w:szCs w:val="24"/>
         </w:rPr>
-        <w:t>01/05 – Onsdag</w:t>
-      </w:r>
+      </w:pPr>
     </w:p>
     <w:p>
       <w:pPr>
@@ -5822,25 +6110,25 @@
           <w:szCs w:val="24"/>
         </w:rPr>
       </w:pPr>
-    </w:p>
-    <w:p>
-      <w:pPr>
+      <w:r>
         <w:rPr>
           <w:b/>
           <w:bCs/>
           <w:sz w:val="24"/>
           <w:szCs w:val="24"/>
         </w:rPr>
-      </w:pPr>
-      <w:r>
+        <w:t>02/05 – Torsdag</w:t>
+      </w:r>
+    </w:p>
+    <w:p>
+      <w:pPr>
         <w:rPr>
           <w:b/>
           <w:bCs/>
           <w:sz w:val="24"/>
           <w:szCs w:val="24"/>
         </w:rPr>
-        <w:t>02/05 – Torsdag</w:t>
-      </w:r>
+      </w:pPr>
     </w:p>
     <w:p>
       <w:pPr>
@@ -5851,28 +6139,18 @@
           <w:szCs w:val="24"/>
         </w:rPr>
       </w:pPr>
-    </w:p>
-    <w:p>
-      <w:pPr>
+      <w:r>
         <w:rPr>
           <w:b/>
           <w:bCs/>
           <w:sz w:val="24"/>
           <w:szCs w:val="24"/>
         </w:rPr>
-      </w:pPr>
-      <w:r>
-        <w:rPr>
-          <w:b/>
-          <w:bCs/>
-          <w:sz w:val="24"/>
-          <w:szCs w:val="24"/>
-        </w:rPr>
         <w:t>03/05 - Fredag</w:t>
       </w:r>
     </w:p>
     <w:sectPr>
-      <w:footerReference w:type="default" r:id="rId36"/>
+      <w:footerReference w:type="default" r:id="rId40"/>
       <w:pgSz w:w="11906" w:h="16838" w:code="9"/>
       <w:pgMar w:top="1440" w:right="1644" w:bottom="1440" w:left="1644" w:header="720" w:footer="720" w:gutter="0"/>
       <w:pgNumType w:start="0"/>
@@ -5885,7 +6163,7 @@
 </file>
 
 <file path=word/endnotes.xml><?xml version="1.0" encoding="utf-8"?>
-<w:endnotes xmlns:wpc="http://schemas.microsoft.com/office/word/2010/wordprocessingCanvas" xmlns:cx="http://schemas.microsoft.com/office/drawing/2014/chartex" xmlns:cx1="http://schemas.microsoft.com/office/drawing/2015/9/8/chartex" xmlns:cx2="http://schemas.microsoft.com/office/drawing/2015/10/21/chartex" xmlns:cx3="http://schemas.microsoft.com/office/drawing/2016/5/9/chartex" xmlns:cx4="http://schemas.microsoft.com/office/drawing/2016/5/10/chartex" xmlns:cx5="http://schemas.microsoft.com/office/drawing/2016/5/11/chartex" xmlns:cx6="http://schemas.microsoft.com/office/drawing/2016/5/12/chartex" xmlns:cx7="http://schemas.microsoft.com/office/drawing/2016/5/13/chartex" xmlns:cx8="http://schemas.microsoft.com/office/drawing/2016/5/14/chartex" xmlns:mc="http://schemas.openxmlformats.org/markup-compatibility/2006" xmlns:aink="http://schemas.microsoft.com/office/drawing/2016/ink" xmlns:am3d="http://schemas.microsoft.com/office/drawing/2017/model3d" xmlns:o="urn:schemas-microsoft-com:office:office" xmlns:oel="http://schemas.microsoft.com/office/2019/extlst" xmlns:r="http://schemas.openxmlformats.org/officeDocument/2006/relationships" xmlns:m="http://schemas.openxmlformats.org/officeDocument/2006/math" xmlns:v="urn:schemas-microsoft-com:vml" xmlns:wp14="http://schemas.microsoft.com/office/word/2010/wordprocessingDrawing" xmlns:wp="http://schemas.openxmlformats.org/drawingml/2006/wordprocessingDrawing" xmlns:w10="urn:schemas-microsoft-com:office:word" xmlns:w="http://schemas.openxmlformats.org/wordprocessingml/2006/main" xmlns:w14="http://schemas.microsoft.com/office/word/2010/wordml" xmlns:w15="http://schemas.microsoft.com/office/word/2012/wordml" xmlns:w16cex="http://schemas.microsoft.com/office/word/2018/wordml/cex" xmlns:w16cid="http://schemas.microsoft.com/office/word/2016/wordml/cid" xmlns:w16="http://schemas.microsoft.com/office/word/2018/wordml" xmlns:w16sdtdh="http://schemas.microsoft.com/office/word/2020/wordml/sdtdatahash" xmlns:w16se="http://schemas.microsoft.com/office/word/2015/wordml/symex" xmlns:wpg="http://schemas.microsoft.com/office/word/2010/wordprocessingGroup" xmlns:wpi="http://schemas.microsoft.com/office/word/2010/wordprocessingInk" xmlns:wne="http://schemas.microsoft.com/office/word/2006/wordml" xmlns:wps="http://schemas.microsoft.com/office/word/2010/wordprocessingShape" mc:Ignorable="w14 w15 w16se w16cid w16 w16cex w16sdtdh wp14">
+<w:endnotes xmlns:wpc="http://schemas.microsoft.com/office/word/2010/wordprocessingCanvas" xmlns:cx="http://schemas.microsoft.com/office/drawing/2014/chartex" xmlns:cx1="http://schemas.microsoft.com/office/drawing/2015/9/8/chartex" xmlns:cx2="http://schemas.microsoft.com/office/drawing/2015/10/21/chartex" xmlns:cx3="http://schemas.microsoft.com/office/drawing/2016/5/9/chartex" xmlns:cx4="http://schemas.microsoft.com/office/drawing/2016/5/10/chartex" xmlns:cx5="http://schemas.microsoft.com/office/drawing/2016/5/11/chartex" xmlns:cx6="http://schemas.microsoft.com/office/drawing/2016/5/12/chartex" xmlns:cx7="http://schemas.microsoft.com/office/drawing/2016/5/13/chartex" xmlns:cx8="http://schemas.microsoft.com/office/drawing/2016/5/14/chartex" xmlns:mc="http://schemas.openxmlformats.org/markup-compatibility/2006" xmlns:aink="http://schemas.microsoft.com/office/drawing/2016/ink" xmlns:am3d="http://schemas.microsoft.com/office/drawing/2017/model3d" xmlns:o="urn:schemas-microsoft-com:office:office" xmlns:oel="http://schemas.microsoft.com/office/2019/extlst" xmlns:r="http://schemas.openxmlformats.org/officeDocument/2006/relationships" xmlns:m="http://schemas.openxmlformats.org/officeDocument/2006/math" xmlns:v="urn:schemas-microsoft-com:vml" xmlns:wp14="http://schemas.microsoft.com/office/word/2010/wordprocessingDrawing" xmlns:wp="http://schemas.openxmlformats.org/drawingml/2006/wordprocessingDrawing" xmlns:w10="urn:schemas-microsoft-com:office:word" xmlns:w="http://schemas.openxmlformats.org/wordprocessingml/2006/main" xmlns:w14="http://schemas.microsoft.com/office/word/2010/wordml" xmlns:w15="http://schemas.microsoft.com/office/word/2012/wordml" xmlns:w16cex="http://schemas.microsoft.com/office/word/2018/wordml/cex" xmlns:w16cid="http://schemas.microsoft.com/office/word/2016/wordml/cid" xmlns:w16="http://schemas.microsoft.com/office/word/2018/wordml" xmlns:w16du="http://schemas.microsoft.com/office/word/2023/wordml/word16du" xmlns:w16sdtdh="http://schemas.microsoft.com/office/word/2020/wordml/sdtdatahash" xmlns:w16se="http://schemas.microsoft.com/office/word/2015/wordml/symex" xmlns:wpg="http://schemas.microsoft.com/office/word/2010/wordprocessingGroup" xmlns:wpi="http://schemas.microsoft.com/office/word/2010/wordprocessingInk" xmlns:wne="http://schemas.microsoft.com/office/word/2006/wordml" xmlns:wps="http://schemas.microsoft.com/office/word/2010/wordprocessingShape" mc:Ignorable="w14 w15 w16se w16cid w16 w16cex w16sdtdh w16du wp14">
   <w:endnote w:type="separator" w:id="-1">
     <w:p>
       <w:pPr>
@@ -5910,7 +6188,7 @@
 </file>
 
 <file path=word/footer1.xml><?xml version="1.0" encoding="utf-8"?>
-<w:ftr xmlns:wpc="http://schemas.microsoft.com/office/word/2010/wordprocessingCanvas" xmlns:cx="http://schemas.microsoft.com/office/drawing/2014/chartex" xmlns:cx1="http://schemas.microsoft.com/office/drawing/2015/9/8/chartex" xmlns:cx2="http://schemas.microsoft.com/office/drawing/2015/10/21/chartex" xmlns:cx3="http://schemas.microsoft.com/office/drawing/2016/5/9/chartex" xmlns:cx4="http://schemas.microsoft.com/office/drawing/2016/5/10/chartex" xmlns:cx5="http://schemas.microsoft.com/office/drawing/2016/5/11/chartex" xmlns:cx6="http://schemas.microsoft.com/office/drawing/2016/5/12/chartex" xmlns:cx7="http://schemas.microsoft.com/office/drawing/2016/5/13/chartex" xmlns:cx8="http://schemas.microsoft.com/office/drawing/2016/5/14/chartex" xmlns:mc="http://schemas.openxmlformats.org/markup-compatibility/2006" xmlns:aink="http://schemas.microsoft.com/office/drawing/2016/ink" xmlns:am3d="http://schemas.microsoft.com/office/drawing/2017/model3d" xmlns:o="urn:schemas-microsoft-com:office:office" xmlns:oel="http://schemas.microsoft.com/office/2019/extlst" xmlns:r="http://schemas.openxmlformats.org/officeDocument/2006/relationships" xmlns:m="http://schemas.openxmlformats.org/officeDocument/2006/math" xmlns:v="urn:schemas-microsoft-com:vml" xmlns:wp14="http://schemas.microsoft.com/office/word/2010/wordprocessingDrawing" xmlns:wp="http://schemas.openxmlformats.org/drawingml/2006/wordprocessingDrawing" xmlns:w10="urn:schemas-microsoft-com:office:word" xmlns:w="http://schemas.openxmlformats.org/wordprocessingml/2006/main" xmlns:w14="http://schemas.microsoft.com/office/word/2010/wordml" xmlns:w15="http://schemas.microsoft.com/office/word/2012/wordml" xmlns:w16cex="http://schemas.microsoft.com/office/word/2018/wordml/cex" xmlns:w16cid="http://schemas.microsoft.com/office/word/2016/wordml/cid" xmlns:w16="http://schemas.microsoft.com/office/word/2018/wordml" xmlns:w16sdtdh="http://schemas.microsoft.com/office/word/2020/wordml/sdtdatahash" xmlns:w16se="http://schemas.microsoft.com/office/word/2015/wordml/symex" xmlns:wpg="http://schemas.microsoft.com/office/word/2010/wordprocessingGroup" xmlns:wpi="http://schemas.microsoft.com/office/word/2010/wordprocessingInk" xmlns:wne="http://schemas.microsoft.com/office/word/2006/wordml" xmlns:wps="http://schemas.microsoft.com/office/word/2010/wordprocessingShape" mc:Ignorable="w14 w15 w16se w16cid w16 w16cex w16sdtdh wp14">
+<w:ftr xmlns:wpc="http://schemas.microsoft.com/office/word/2010/wordprocessingCanvas" xmlns:cx="http://schemas.microsoft.com/office/drawing/2014/chartex" xmlns:cx1="http://schemas.microsoft.com/office/drawing/2015/9/8/chartex" xmlns:cx2="http://schemas.microsoft.com/office/drawing/2015/10/21/chartex" xmlns:cx3="http://schemas.microsoft.com/office/drawing/2016/5/9/chartex" xmlns:cx4="http://schemas.microsoft.com/office/drawing/2016/5/10/chartex" xmlns:cx5="http://schemas.microsoft.com/office/drawing/2016/5/11/chartex" xmlns:cx6="http://schemas.microsoft.com/office/drawing/2016/5/12/chartex" xmlns:cx7="http://schemas.microsoft.com/office/drawing/2016/5/13/chartex" xmlns:cx8="http://schemas.microsoft.com/office/drawing/2016/5/14/chartex" xmlns:mc="http://schemas.openxmlformats.org/markup-compatibility/2006" xmlns:aink="http://schemas.microsoft.com/office/drawing/2016/ink" xmlns:am3d="http://schemas.microsoft.com/office/drawing/2017/model3d" xmlns:o="urn:schemas-microsoft-com:office:office" xmlns:oel="http://schemas.microsoft.com/office/2019/extlst" xmlns:r="http://schemas.openxmlformats.org/officeDocument/2006/relationships" xmlns:m="http://schemas.openxmlformats.org/officeDocument/2006/math" xmlns:v="urn:schemas-microsoft-com:vml" xmlns:wp14="http://schemas.microsoft.com/office/word/2010/wordprocessingDrawing" xmlns:wp="http://schemas.openxmlformats.org/drawingml/2006/wordprocessingDrawing" xmlns:w10="urn:schemas-microsoft-com:office:word" xmlns:w="http://schemas.openxmlformats.org/wordprocessingml/2006/main" xmlns:w14="http://schemas.microsoft.com/office/word/2010/wordml" xmlns:w15="http://schemas.microsoft.com/office/word/2012/wordml" xmlns:w16cex="http://schemas.microsoft.com/office/word/2018/wordml/cex" xmlns:w16cid="http://schemas.microsoft.com/office/word/2016/wordml/cid" xmlns:w16="http://schemas.microsoft.com/office/word/2018/wordml" xmlns:w16du="http://schemas.microsoft.com/office/word/2023/wordml/word16du" xmlns:w16sdtdh="http://schemas.microsoft.com/office/word/2020/wordml/sdtdatahash" xmlns:w16se="http://schemas.microsoft.com/office/word/2015/wordml/symex" xmlns:wpg="http://schemas.microsoft.com/office/word/2010/wordprocessingGroup" xmlns:wpi="http://schemas.microsoft.com/office/word/2010/wordprocessingInk" xmlns:wne="http://schemas.microsoft.com/office/word/2006/wordml" xmlns:wps="http://schemas.microsoft.com/office/word/2010/wordprocessingShape" mc:Ignorable="w14 w15 w16se w16cid w16 w16cex w16sdtdh w16du wp14">
   <w:p>
     <w:pPr>
       <w:pStyle w:val="Sidefod"/>
@@ -5957,7 +6235,7 @@
 </file>
 
 <file path=word/footnotes.xml><?xml version="1.0" encoding="utf-8"?>
-<w:footnotes xmlns:wpc="http://schemas.microsoft.com/office/word/2010/wordprocessingCanvas" xmlns:cx="http://schemas.microsoft.com/office/drawing/2014/chartex" xmlns:cx1="http://schemas.microsoft.com/office/drawing/2015/9/8/chartex" xmlns:cx2="http://schemas.microsoft.com/office/drawing/2015/10/21/chartex" xmlns:cx3="http://schemas.microsoft.com/office/drawing/2016/5/9/chartex" xmlns:cx4="http://schemas.microsoft.com/office/drawing/2016/5/10/chartex" xmlns:cx5="http://schemas.microsoft.com/office/drawing/2016/5/11/chartex" xmlns:cx6="http://schemas.microsoft.com/office/drawing/2016/5/12/chartex" xmlns:cx7="http://schemas.microsoft.com/office/drawing/2016/5/13/chartex" xmlns:cx8="http://schemas.microsoft.com/office/drawing/2016/5/14/chartex" xmlns:mc="http://schemas.openxmlformats.org/markup-compatibility/2006" xmlns:aink="http://schemas.microsoft.com/office/drawing/2016/ink" xmlns:am3d="http://schemas.microsoft.com/office/drawing/2017/model3d" xmlns:o="urn:schemas-microsoft-com:office:office" xmlns:oel="http://schemas.microsoft.com/office/2019/extlst" xmlns:r="http://schemas.openxmlformats.org/officeDocument/2006/relationships" xmlns:m="http://schemas.openxmlformats.org/officeDocument/2006/math" xmlns:v="urn:schemas-microsoft-com:vml" xmlns:wp14="http://schemas.microsoft.com/office/word/2010/wordprocessingDrawing" xmlns:wp="http://schemas.openxmlformats.org/drawingml/2006/wordprocessingDrawing" xmlns:w10="urn:schemas-microsoft-com:office:word" xmlns:w="http://schemas.openxmlformats.org/wordprocessingml/2006/main" xmlns:w14="http://schemas.microsoft.com/office/word/2010/wordml" xmlns:w15="http://schemas.microsoft.com/office/word/2012/wordml" xmlns:w16cex="http://schemas.microsoft.com/office/word/2018/wordml/cex" xmlns:w16cid="http://schemas.microsoft.com/office/word/2016/wordml/cid" xmlns:w16="http://schemas.microsoft.com/office/word/2018/wordml" xmlns:w16sdtdh="http://schemas.microsoft.com/office/word/2020/wordml/sdtdatahash" xmlns:w16se="http://schemas.microsoft.com/office/word/2015/wordml/symex" xmlns:wpg="http://schemas.microsoft.com/office/word/2010/wordprocessingGroup" xmlns:wpi="http://schemas.microsoft.com/office/word/2010/wordprocessingInk" xmlns:wne="http://schemas.microsoft.com/office/word/2006/wordml" xmlns:wps="http://schemas.microsoft.com/office/word/2010/wordprocessingShape" mc:Ignorable="w14 w15 w16se w16cid w16 w16cex w16sdtdh wp14">
+<w:footnotes xmlns:wpc="http://schemas.microsoft.com/office/word/2010/wordprocessingCanvas" xmlns:cx="http://schemas.microsoft.com/office/drawing/2014/chartex" xmlns:cx1="http://schemas.microsoft.com/office/drawing/2015/9/8/chartex" xmlns:cx2="http://schemas.microsoft.com/office/drawing/2015/10/21/chartex" xmlns:cx3="http://schemas.microsoft.com/office/drawing/2016/5/9/chartex" xmlns:cx4="http://schemas.microsoft.com/office/drawing/2016/5/10/chartex" xmlns:cx5="http://schemas.microsoft.com/office/drawing/2016/5/11/chartex" xmlns:cx6="http://schemas.microsoft.com/office/drawing/2016/5/12/chartex" xmlns:cx7="http://schemas.microsoft.com/office/drawing/2016/5/13/chartex" xmlns:cx8="http://schemas.microsoft.com/office/drawing/2016/5/14/chartex" xmlns:mc="http://schemas.openxmlformats.org/markup-compatibility/2006" xmlns:aink="http://schemas.microsoft.com/office/drawing/2016/ink" xmlns:am3d="http://schemas.microsoft.com/office/drawing/2017/model3d" xmlns:o="urn:schemas-microsoft-com:office:office" xmlns:oel="http://schemas.microsoft.com/office/2019/extlst" xmlns:r="http://schemas.openxmlformats.org/officeDocument/2006/relationships" xmlns:m="http://schemas.openxmlformats.org/officeDocument/2006/math" xmlns:v="urn:schemas-microsoft-com:vml" xmlns:wp14="http://schemas.microsoft.com/office/word/2010/wordprocessingDrawing" xmlns:wp="http://schemas.openxmlformats.org/drawingml/2006/wordprocessingDrawing" xmlns:w10="urn:schemas-microsoft-com:office:word" xmlns:w="http://schemas.openxmlformats.org/wordprocessingml/2006/main" xmlns:w14="http://schemas.microsoft.com/office/word/2010/wordml" xmlns:w15="http://schemas.microsoft.com/office/word/2012/wordml" xmlns:w16cex="http://schemas.microsoft.com/office/word/2018/wordml/cex" xmlns:w16cid="http://schemas.microsoft.com/office/word/2016/wordml/cid" xmlns:w16="http://schemas.microsoft.com/office/word/2018/wordml" xmlns:w16du="http://schemas.microsoft.com/office/word/2023/wordml/word16du" xmlns:w16sdtdh="http://schemas.microsoft.com/office/word/2020/wordml/sdtdatahash" xmlns:w16se="http://schemas.microsoft.com/office/word/2015/wordml/symex" xmlns:wpg="http://schemas.microsoft.com/office/word/2010/wordprocessingGroup" xmlns:wpi="http://schemas.microsoft.com/office/word/2010/wordprocessingInk" xmlns:wne="http://schemas.microsoft.com/office/word/2006/wordml" xmlns:wps="http://schemas.microsoft.com/office/word/2010/wordprocessingShape" mc:Ignorable="w14 w15 w16se w16cid w16 w16cex w16sdtdh w16du wp14">
   <w:footnote w:type="separator" w:id="-1">
     <w:p>
       <w:pPr>
@@ -5982,7 +6260,7 @@
 </file>
 
 <file path=word/numbering.xml><?xml version="1.0" encoding="utf-8"?>
-<w:numbering xmlns:wpc="http://schemas.microsoft.com/office/word/2010/wordprocessingCanvas" xmlns:cx="http://schemas.microsoft.com/office/drawing/2014/chartex" xmlns:cx1="http://schemas.microsoft.com/office/drawing/2015/9/8/chartex" xmlns:cx2="http://schemas.microsoft.com/office/drawing/2015/10/21/chartex" xmlns:cx3="http://schemas.microsoft.com/office/drawing/2016/5/9/chartex" xmlns:cx4="http://schemas.microsoft.com/office/drawing/2016/5/10/chartex" xmlns:cx5="http://schemas.microsoft.com/office/drawing/2016/5/11/chartex" xmlns:cx6="http://schemas.microsoft.com/office/drawing/2016/5/12/chartex" xmlns:cx7="http://schemas.microsoft.com/office/drawing/2016/5/13/chartex" xmlns:cx8="http://schemas.microsoft.com/office/drawing/2016/5/14/chartex" xmlns:mc="http://schemas.openxmlformats.org/markup-compatibility/2006" xmlns:aink="http://schemas.microsoft.com/office/drawing/2016/ink" xmlns:am3d="http://schemas.microsoft.com/office/drawing/2017/model3d" xmlns:o="urn:schemas-microsoft-com:office:office" xmlns:oel="http://schemas.microsoft.com/office/2019/extlst" xmlns:r="http://schemas.openxmlformats.org/officeDocument/2006/relationships" xmlns:m="http://schemas.openxmlformats.org/officeDocument/2006/math" xmlns:v="urn:schemas-microsoft-com:vml" xmlns:wp14="http://schemas.microsoft.com/office/word/2010/wordprocessingDrawing" xmlns:wp="http://schemas.openxmlformats.org/drawingml/2006/wordprocessingDrawing" xmlns:w10="urn:schemas-microsoft-com:office:word" xmlns:w="http://schemas.openxmlformats.org/wordprocessingml/2006/main" xmlns:w14="http://schemas.microsoft.com/office/word/2010/wordml" xmlns:w15="http://schemas.microsoft.com/office/word/2012/wordml" xmlns:w16cex="http://schemas.microsoft.com/office/word/2018/wordml/cex" xmlns:w16cid="http://schemas.microsoft.com/office/word/2016/wordml/cid" xmlns:w16="http://schemas.microsoft.com/office/word/2018/wordml" xmlns:w16sdtdh="http://schemas.microsoft.com/office/word/2020/wordml/sdtdatahash" xmlns:w16se="http://schemas.microsoft.com/office/word/2015/wordml/symex" xmlns:wpg="http://schemas.microsoft.com/office/word/2010/wordprocessingGroup" xmlns:wpi="http://schemas.microsoft.com/office/word/2010/wordprocessingInk" xmlns:wne="http://schemas.microsoft.com/office/word/2006/wordml" xmlns:wps="http://schemas.microsoft.com/office/word/2010/wordprocessingShape" mc:Ignorable="w14 w15 w16se w16cid w16 w16cex w16sdtdh wp14">
+<w:numbering xmlns:wpc="http://schemas.microsoft.com/office/word/2010/wordprocessingCanvas" xmlns:cx="http://schemas.microsoft.com/office/drawing/2014/chartex" xmlns:cx1="http://schemas.microsoft.com/office/drawing/2015/9/8/chartex" xmlns:cx2="http://schemas.microsoft.com/office/drawing/2015/10/21/chartex" xmlns:cx3="http://schemas.microsoft.com/office/drawing/2016/5/9/chartex" xmlns:cx4="http://schemas.microsoft.com/office/drawing/2016/5/10/chartex" xmlns:cx5="http://schemas.microsoft.com/office/drawing/2016/5/11/chartex" xmlns:cx6="http://schemas.microsoft.com/office/drawing/2016/5/12/chartex" xmlns:cx7="http://schemas.microsoft.com/office/drawing/2016/5/13/chartex" xmlns:cx8="http://schemas.microsoft.com/office/drawing/2016/5/14/chartex" xmlns:mc="http://schemas.openxmlformats.org/markup-compatibility/2006" xmlns:aink="http://schemas.microsoft.com/office/drawing/2016/ink" xmlns:am3d="http://schemas.microsoft.com/office/drawing/2017/model3d" xmlns:o="urn:schemas-microsoft-com:office:office" xmlns:oel="http://schemas.microsoft.com/office/2019/extlst" xmlns:r="http://schemas.openxmlformats.org/officeDocument/2006/relationships" xmlns:m="http://schemas.openxmlformats.org/officeDocument/2006/math" xmlns:v="urn:schemas-microsoft-com:vml" xmlns:wp14="http://schemas.microsoft.com/office/word/2010/wordprocessingDrawing" xmlns:wp="http://schemas.openxmlformats.org/drawingml/2006/wordprocessingDrawing" xmlns:w10="urn:schemas-microsoft-com:office:word" xmlns:w="http://schemas.openxmlformats.org/wordprocessingml/2006/main" xmlns:w14="http://schemas.microsoft.com/office/word/2010/wordml" xmlns:w15="http://schemas.microsoft.com/office/word/2012/wordml" xmlns:w16cex="http://schemas.microsoft.com/office/word/2018/wordml/cex" xmlns:w16cid="http://schemas.microsoft.com/office/word/2016/wordml/cid" xmlns:w16="http://schemas.microsoft.com/office/word/2018/wordml" xmlns:w16du="http://schemas.microsoft.com/office/word/2023/wordml/word16du" xmlns:w16sdtdh="http://schemas.microsoft.com/office/word/2020/wordml/sdtdatahash" xmlns:w16se="http://schemas.microsoft.com/office/word/2015/wordml/symex" xmlns:wpg="http://schemas.microsoft.com/office/word/2010/wordprocessingGroup" xmlns:wpi="http://schemas.microsoft.com/office/word/2010/wordprocessingInk" xmlns:wne="http://schemas.microsoft.com/office/word/2006/wordml" xmlns:wps="http://schemas.microsoft.com/office/word/2010/wordprocessingShape" mc:Ignorable="w14 w15 w16se w16cid w16 w16cex w16sdtdh w16du wp14">
   <w:abstractNum w:abstractNumId="0" w15:restartNumberingAfterBreak="0">
     <w:nsid w:val="FFFFFF7C"/>
     <w:multiLevelType w:val="singleLevel"/>
@@ -6752,7 +7030,7 @@
 </file>
 
 <file path=word/styles.xml><?xml version="1.0" encoding="utf-8"?>
-<w:styles xmlns:mc="http://schemas.openxmlformats.org/markup-compatibility/2006" xmlns:r="http://schemas.openxmlformats.org/officeDocument/2006/relationships" xmlns:w="http://schemas.openxmlformats.org/wordprocessingml/2006/main" xmlns:w14="http://schemas.microsoft.com/office/word/2010/wordml" xmlns:w15="http://schemas.microsoft.com/office/word/2012/wordml" xmlns:w16cex="http://schemas.microsoft.com/office/word/2018/wordml/cex" xmlns:w16cid="http://schemas.microsoft.com/office/word/2016/wordml/cid" xmlns:w16="http://schemas.microsoft.com/office/word/2018/wordml" xmlns:w16sdtdh="http://schemas.microsoft.com/office/word/2020/wordml/sdtdatahash" xmlns:w16se="http://schemas.microsoft.com/office/word/2015/wordml/symex" mc:Ignorable="w14 w15 w16se w16cid w16 w16cex w16sdtdh">
+<w:styles xmlns:mc="http://schemas.openxmlformats.org/markup-compatibility/2006" xmlns:r="http://schemas.openxmlformats.org/officeDocument/2006/relationships" xmlns:w="http://schemas.openxmlformats.org/wordprocessingml/2006/main" xmlns:w14="http://schemas.microsoft.com/office/word/2010/wordml" xmlns:w15="http://schemas.microsoft.com/office/word/2012/wordml" xmlns:w16cex="http://schemas.microsoft.com/office/word/2018/wordml/cex" xmlns:w16cid="http://schemas.microsoft.com/office/word/2016/wordml/cid" xmlns:w16="http://schemas.microsoft.com/office/word/2018/wordml" xmlns:w16du="http://schemas.microsoft.com/office/word/2023/wordml/word16du" xmlns:w16sdtdh="http://schemas.microsoft.com/office/word/2020/wordml/sdtdatahash" xmlns:w16se="http://schemas.microsoft.com/office/word/2015/wordml/symex" mc:Ignorable="w14 w15 w16se w16cid w16 w16cex w16sdtdh w16du">
   <w:docDefaults>
     <w:rPrDefault>
       <w:rPr>
@@ -7150,7 +7428,7 @@
   <w:style w:type="paragraph" w:default="1" w:styleId="Normal">
     <w:name w:val="Normal"/>
     <w:qFormat/>
-    <w:rsid w:val="0057540F"/>
+    <w:rsid w:val="00567BAE"/>
   </w:style>
   <w:style w:type="paragraph" w:styleId="Overskrift1">
     <w:name w:val="heading 1"/>
@@ -7330,7 +7608,6 @@
   <w:style w:type="character" w:default="1" w:styleId="Standardskrifttypeiafsnit">
     <w:name w:val="Default Paragraph Font"/>
     <w:uiPriority w:val="1"/>
-    <w:semiHidden/>
     <w:unhideWhenUsed/>
   </w:style>
   <w:style w:type="table" w:default="1" w:styleId="Tabel-Normal">

</xml_diff>

<commit_message>
Opdatering af proces og produkt rapport samt pdf version
</commit_message>
<xml_diff>
--- a/Assets/Documents/Procesrapport.docx
+++ b/Assets/Documents/Procesrapport.docx
@@ -231,7 +231,7 @@
           <w:r>
             <w:fldChar w:fldCharType="separate"/>
           </w:r>
-          <w:hyperlink w:anchor="_Toc165138751" w:history="1">
+          <w:hyperlink w:anchor="_Toc165309467" w:history="1">
             <w:r>
               <w:rPr>
                 <w:rStyle w:val="Hyperlink"/>
@@ -258,7 +258,7 @@
                 <w:noProof/>
                 <w:webHidden/>
               </w:rPr>
-              <w:instrText xml:space="preserve"> PAGEREF _Toc165138751 \h </w:instrText>
+              <w:instrText xml:space="preserve"> PAGEREF _Toc165309467 \h </w:instrText>
             </w:r>
             <w:r>
               <w:rPr>
@@ -278,7 +278,7 @@
                 <w:noProof/>
                 <w:webHidden/>
               </w:rPr>
-              <w:t>3</w:t>
+              <w:t>2</w:t>
             </w:r>
             <w:r>
               <w:rPr>
@@ -303,7 +303,7 @@
               <w14:ligatures w14:val="standardContextual"/>
             </w:rPr>
           </w:pPr>
-          <w:hyperlink w:anchor="_Toc165138752" w:history="1">
+          <w:hyperlink w:anchor="_Toc165309468" w:history="1">
             <w:r>
               <w:rPr>
                 <w:rStyle w:val="Hyperlink"/>
@@ -330,7 +330,7 @@
                 <w:noProof/>
                 <w:webHidden/>
               </w:rPr>
-              <w:instrText xml:space="preserve"> PAGEREF _Toc165138752 \h </w:instrText>
+              <w:instrText xml:space="preserve"> PAGEREF _Toc165309468 \h </w:instrText>
             </w:r>
             <w:r>
               <w:rPr>
@@ -350,7 +350,7 @@
                 <w:noProof/>
                 <w:webHidden/>
               </w:rPr>
-              <w:t>3</w:t>
+              <w:t>2</w:t>
             </w:r>
             <w:r>
               <w:rPr>
@@ -375,7 +375,7 @@
               <w14:ligatures w14:val="standardContextual"/>
             </w:rPr>
           </w:pPr>
-          <w:hyperlink w:anchor="_Toc165138753" w:history="1">
+          <w:hyperlink w:anchor="_Toc165309469" w:history="1">
             <w:r>
               <w:rPr>
                 <w:rStyle w:val="Hyperlink"/>
@@ -402,7 +402,7 @@
                 <w:noProof/>
                 <w:webHidden/>
               </w:rPr>
-              <w:instrText xml:space="preserve"> PAGEREF _Toc165138753 \h </w:instrText>
+              <w:instrText xml:space="preserve"> PAGEREF _Toc165309469 \h </w:instrText>
             </w:r>
             <w:r>
               <w:rPr>
@@ -422,7 +422,7 @@
                 <w:noProof/>
                 <w:webHidden/>
               </w:rPr>
-              <w:t>4</w:t>
+              <w:t>3</w:t>
             </w:r>
             <w:r>
               <w:rPr>
@@ -447,7 +447,7 @@
               <w14:ligatures w14:val="standardContextual"/>
             </w:rPr>
           </w:pPr>
-          <w:hyperlink w:anchor="_Toc165138754" w:history="1">
+          <w:hyperlink w:anchor="_Toc165309470" w:history="1">
             <w:r>
               <w:rPr>
                 <w:rStyle w:val="Hyperlink"/>
@@ -474,7 +474,7 @@
                 <w:noProof/>
                 <w:webHidden/>
               </w:rPr>
-              <w:instrText xml:space="preserve"> PAGEREF _Toc165138754 \h </w:instrText>
+              <w:instrText xml:space="preserve"> PAGEREF _Toc165309470 \h </w:instrText>
             </w:r>
             <w:r>
               <w:rPr>
@@ -494,7 +494,7 @@
                 <w:noProof/>
                 <w:webHidden/>
               </w:rPr>
-              <w:t>5</w:t>
+              <w:t>4</w:t>
             </w:r>
             <w:r>
               <w:rPr>
@@ -519,7 +519,7 @@
               <w14:ligatures w14:val="standardContextual"/>
             </w:rPr>
           </w:pPr>
-          <w:hyperlink w:anchor="_Toc165138755" w:history="1">
+          <w:hyperlink w:anchor="_Toc165309471" w:history="1">
             <w:r>
               <w:rPr>
                 <w:rStyle w:val="Hyperlink"/>
@@ -546,7 +546,7 @@
                 <w:noProof/>
                 <w:webHidden/>
               </w:rPr>
-              <w:instrText xml:space="preserve"> PAGEREF _Toc165138755 \h </w:instrText>
+              <w:instrText xml:space="preserve"> PAGEREF _Toc165309471 \h </w:instrText>
             </w:r>
             <w:r>
               <w:rPr>
@@ -566,7 +566,7 @@
                 <w:noProof/>
                 <w:webHidden/>
               </w:rPr>
-              <w:t>5</w:t>
+              <w:t>4</w:t>
             </w:r>
             <w:r>
               <w:rPr>
@@ -591,7 +591,7 @@
               <w14:ligatures w14:val="standardContextual"/>
             </w:rPr>
           </w:pPr>
-          <w:hyperlink w:anchor="_Toc165138756" w:history="1">
+          <w:hyperlink w:anchor="_Toc165309472" w:history="1">
             <w:r>
               <w:rPr>
                 <w:rStyle w:val="Hyperlink"/>
@@ -618,7 +618,7 @@
                 <w:noProof/>
                 <w:webHidden/>
               </w:rPr>
-              <w:instrText xml:space="preserve"> PAGEREF _Toc165138756 \h </w:instrText>
+              <w:instrText xml:space="preserve"> PAGEREF _Toc165309472 \h </w:instrText>
             </w:r>
             <w:r>
               <w:rPr>
@@ -638,7 +638,7 @@
                 <w:noProof/>
                 <w:webHidden/>
               </w:rPr>
-              <w:t>6</w:t>
+              <w:t>5</w:t>
             </w:r>
             <w:r>
               <w:rPr>
@@ -663,7 +663,7 @@
               <w14:ligatures w14:val="standardContextual"/>
             </w:rPr>
           </w:pPr>
-          <w:hyperlink w:anchor="_Toc165138757" w:history="1">
+          <w:hyperlink w:anchor="_Toc165309473" w:history="1">
             <w:r>
               <w:rPr>
                 <w:rStyle w:val="Hyperlink"/>
@@ -690,7 +690,7 @@
                 <w:noProof/>
                 <w:webHidden/>
               </w:rPr>
-              <w:instrText xml:space="preserve"> PAGEREF _Toc165138757 \h </w:instrText>
+              <w:instrText xml:space="preserve"> PAGEREF _Toc165309473 \h </w:instrText>
             </w:r>
             <w:r>
               <w:rPr>
@@ -710,7 +710,7 @@
                 <w:noProof/>
                 <w:webHidden/>
               </w:rPr>
-              <w:t>7</w:t>
+              <w:t>6</w:t>
             </w:r>
             <w:r>
               <w:rPr>
@@ -735,7 +735,7 @@
               <w14:ligatures w14:val="standardContextual"/>
             </w:rPr>
           </w:pPr>
-          <w:hyperlink w:anchor="_Toc165138758" w:history="1">
+          <w:hyperlink w:anchor="_Toc165309474" w:history="1">
             <w:r>
               <w:rPr>
                 <w:rStyle w:val="Hyperlink"/>
@@ -762,7 +762,7 @@
                 <w:noProof/>
                 <w:webHidden/>
               </w:rPr>
-              <w:instrText xml:space="preserve"> PAGEREF _Toc165138758 \h </w:instrText>
+              <w:instrText xml:space="preserve"> PAGEREF _Toc165309474 \h </w:instrText>
             </w:r>
             <w:r>
               <w:rPr>
@@ -782,7 +782,7 @@
                 <w:noProof/>
                 <w:webHidden/>
               </w:rPr>
-              <w:t>7</w:t>
+              <w:t>6</w:t>
             </w:r>
             <w:r>
               <w:rPr>
@@ -807,7 +807,7 @@
               <w14:ligatures w14:val="standardContextual"/>
             </w:rPr>
           </w:pPr>
-          <w:hyperlink w:anchor="_Toc165138759" w:history="1">
+          <w:hyperlink w:anchor="_Toc165309475" w:history="1">
             <w:r>
               <w:rPr>
                 <w:rStyle w:val="Hyperlink"/>
@@ -834,7 +834,7 @@
                 <w:noProof/>
                 <w:webHidden/>
               </w:rPr>
-              <w:instrText xml:space="preserve"> PAGEREF _Toc165138759 \h </w:instrText>
+              <w:instrText xml:space="preserve"> PAGEREF _Toc165309475 \h </w:instrText>
             </w:r>
             <w:r>
               <w:rPr>
@@ -854,7 +854,7 @@
                 <w:noProof/>
                 <w:webHidden/>
               </w:rPr>
-              <w:t>7</w:t>
+              <w:t>6</w:t>
             </w:r>
             <w:r>
               <w:rPr>
@@ -879,7 +879,7 @@
               <w14:ligatures w14:val="standardContextual"/>
             </w:rPr>
           </w:pPr>
-          <w:hyperlink w:anchor="_Toc165138760" w:history="1">
+          <w:hyperlink w:anchor="_Toc165309476" w:history="1">
             <w:r>
               <w:rPr>
                 <w:rStyle w:val="Hyperlink"/>
@@ -906,7 +906,7 @@
                 <w:noProof/>
                 <w:webHidden/>
               </w:rPr>
-              <w:instrText xml:space="preserve"> PAGEREF _Toc165138760 \h </w:instrText>
+              <w:instrText xml:space="preserve"> PAGEREF _Toc165309476 \h </w:instrText>
             </w:r>
             <w:r>
               <w:rPr>
@@ -926,7 +926,7 @@
                 <w:noProof/>
                 <w:webHidden/>
               </w:rPr>
-              <w:t>7</w:t>
+              <w:t>6</w:t>
             </w:r>
             <w:r>
               <w:rPr>
@@ -951,7 +951,7 @@
               <w14:ligatures w14:val="standardContextual"/>
             </w:rPr>
           </w:pPr>
-          <w:hyperlink w:anchor="_Toc165138761" w:history="1">
+          <w:hyperlink w:anchor="_Toc165309477" w:history="1">
             <w:r>
               <w:rPr>
                 <w:rStyle w:val="Hyperlink"/>
@@ -978,7 +978,7 @@
                 <w:noProof/>
                 <w:webHidden/>
               </w:rPr>
-              <w:instrText xml:space="preserve"> PAGEREF _Toc165138761 \h </w:instrText>
+              <w:instrText xml:space="preserve"> PAGEREF _Toc165309477 \h </w:instrText>
             </w:r>
             <w:r>
               <w:rPr>
@@ -998,7 +998,7 @@
                 <w:noProof/>
                 <w:webHidden/>
               </w:rPr>
-              <w:t>8</w:t>
+              <w:t>7</w:t>
             </w:r>
             <w:r>
               <w:rPr>
@@ -1023,7 +1023,7 @@
               <w14:ligatures w14:val="standardContextual"/>
             </w:rPr>
           </w:pPr>
-          <w:hyperlink w:anchor="_Toc165138762" w:history="1">
+          <w:hyperlink w:anchor="_Toc165309478" w:history="1">
             <w:r>
               <w:rPr>
                 <w:rStyle w:val="Hyperlink"/>
@@ -1050,7 +1050,7 @@
                 <w:noProof/>
                 <w:webHidden/>
               </w:rPr>
-              <w:instrText xml:space="preserve"> PAGEREF _Toc165138762 \h </w:instrText>
+              <w:instrText xml:space="preserve"> PAGEREF _Toc165309478 \h </w:instrText>
             </w:r>
             <w:r>
               <w:rPr>
@@ -1070,7 +1070,7 @@
                 <w:noProof/>
                 <w:webHidden/>
               </w:rPr>
-              <w:t>8</w:t>
+              <w:t>7</w:t>
             </w:r>
             <w:r>
               <w:rPr>
@@ -1095,7 +1095,7 @@
               <w14:ligatures w14:val="standardContextual"/>
             </w:rPr>
           </w:pPr>
-          <w:hyperlink w:anchor="_Toc165138763" w:history="1">
+          <w:hyperlink w:anchor="_Toc165309479" w:history="1">
             <w:r>
               <w:rPr>
                 <w:rStyle w:val="Hyperlink"/>
@@ -1122,7 +1122,7 @@
                 <w:noProof/>
                 <w:webHidden/>
               </w:rPr>
-              <w:instrText xml:space="preserve"> PAGEREF _Toc165138763 \h </w:instrText>
+              <w:instrText xml:space="preserve"> PAGEREF _Toc165309479 \h </w:instrText>
             </w:r>
             <w:r>
               <w:rPr>
@@ -1142,7 +1142,7 @@
                 <w:noProof/>
                 <w:webHidden/>
               </w:rPr>
-              <w:t>8</w:t>
+              <w:t>7</w:t>
             </w:r>
             <w:r>
               <w:rPr>
@@ -1167,7 +1167,7 @@
               <w14:ligatures w14:val="standardContextual"/>
             </w:rPr>
           </w:pPr>
-          <w:hyperlink w:anchor="_Toc165138764" w:history="1">
+          <w:hyperlink w:anchor="_Toc165309480" w:history="1">
             <w:r>
               <w:rPr>
                 <w:rStyle w:val="Hyperlink"/>
@@ -1194,7 +1194,7 @@
                 <w:noProof/>
                 <w:webHidden/>
               </w:rPr>
-              <w:instrText xml:space="preserve"> PAGEREF _Toc165138764 \h </w:instrText>
+              <w:instrText xml:space="preserve"> PAGEREF _Toc165309480 \h </w:instrText>
             </w:r>
             <w:r>
               <w:rPr>
@@ -1214,7 +1214,7 @@
                 <w:noProof/>
                 <w:webHidden/>
               </w:rPr>
-              <w:t>8</w:t>
+              <w:t>7</w:t>
             </w:r>
             <w:r>
               <w:rPr>
@@ -1239,7 +1239,7 @@
               <w14:ligatures w14:val="standardContextual"/>
             </w:rPr>
           </w:pPr>
-          <w:hyperlink w:anchor="_Toc165138765" w:history="1">
+          <w:hyperlink w:anchor="_Toc165309481" w:history="1">
             <w:r>
               <w:rPr>
                 <w:rStyle w:val="Hyperlink"/>
@@ -1266,7 +1266,7 @@
                 <w:noProof/>
                 <w:webHidden/>
               </w:rPr>
-              <w:instrText xml:space="preserve"> PAGEREF _Toc165138765 \h </w:instrText>
+              <w:instrText xml:space="preserve"> PAGEREF _Toc165309481 \h </w:instrText>
             </w:r>
             <w:r>
               <w:rPr>
@@ -1286,7 +1286,7 @@
                 <w:noProof/>
                 <w:webHidden/>
               </w:rPr>
-              <w:t>9</w:t>
+              <w:t>8</w:t>
             </w:r>
             <w:r>
               <w:rPr>
@@ -1311,7 +1311,7 @@
               <w14:ligatures w14:val="standardContextual"/>
             </w:rPr>
           </w:pPr>
-          <w:hyperlink w:anchor="_Toc165138766" w:history="1">
+          <w:hyperlink w:anchor="_Toc165309482" w:history="1">
             <w:r>
               <w:rPr>
                 <w:rStyle w:val="Hyperlink"/>
@@ -1338,7 +1338,7 @@
                 <w:noProof/>
                 <w:webHidden/>
               </w:rPr>
-              <w:instrText xml:space="preserve"> PAGEREF _Toc165138766 \h </w:instrText>
+              <w:instrText xml:space="preserve"> PAGEREF _Toc165309482 \h </w:instrText>
             </w:r>
             <w:r>
               <w:rPr>
@@ -1358,7 +1358,7 @@
                 <w:noProof/>
                 <w:webHidden/>
               </w:rPr>
-              <w:t>9</w:t>
+              <w:t>8</w:t>
             </w:r>
             <w:r>
               <w:rPr>
@@ -1383,7 +1383,7 @@
               <w14:ligatures w14:val="standardContextual"/>
             </w:rPr>
           </w:pPr>
-          <w:hyperlink w:anchor="_Toc165138767" w:history="1">
+          <w:hyperlink w:anchor="_Toc165309483" w:history="1">
             <w:r>
               <w:rPr>
                 <w:rStyle w:val="Hyperlink"/>
@@ -1410,7 +1410,7 @@
                 <w:noProof/>
                 <w:webHidden/>
               </w:rPr>
-              <w:instrText xml:space="preserve"> PAGEREF _Toc165138767 \h </w:instrText>
+              <w:instrText xml:space="preserve"> PAGEREF _Toc165309483 \h </w:instrText>
             </w:r>
             <w:r>
               <w:rPr>
@@ -1430,7 +1430,7 @@
                 <w:noProof/>
                 <w:webHidden/>
               </w:rPr>
-              <w:t>9</w:t>
+              <w:t>8</w:t>
             </w:r>
             <w:r>
               <w:rPr>
@@ -1455,7 +1455,7 @@
               <w14:ligatures w14:val="standardContextual"/>
             </w:rPr>
           </w:pPr>
-          <w:hyperlink w:anchor="_Toc165138768" w:history="1">
+          <w:hyperlink w:anchor="_Toc165309484" w:history="1">
             <w:r>
               <w:rPr>
                 <w:rStyle w:val="Hyperlink"/>
@@ -1482,7 +1482,7 @@
                 <w:noProof/>
                 <w:webHidden/>
               </w:rPr>
-              <w:instrText xml:space="preserve"> PAGEREF _Toc165138768 \h </w:instrText>
+              <w:instrText xml:space="preserve"> PAGEREF _Toc165309484 \h </w:instrText>
             </w:r>
             <w:r>
               <w:rPr>
@@ -1502,7 +1502,7 @@
                 <w:noProof/>
                 <w:webHidden/>
               </w:rPr>
-              <w:t>10</w:t>
+              <w:t>9</w:t>
             </w:r>
             <w:r>
               <w:rPr>
@@ -1527,7 +1527,7 @@
               <w14:ligatures w14:val="standardContextual"/>
             </w:rPr>
           </w:pPr>
-          <w:hyperlink w:anchor="_Toc165138769" w:history="1">
+          <w:hyperlink w:anchor="_Toc165309485" w:history="1">
             <w:r>
               <w:rPr>
                 <w:rStyle w:val="Hyperlink"/>
@@ -1554,7 +1554,7 @@
                 <w:noProof/>
                 <w:webHidden/>
               </w:rPr>
-              <w:instrText xml:space="preserve"> PAGEREF _Toc165138769 \h </w:instrText>
+              <w:instrText xml:space="preserve"> PAGEREF _Toc165309485 \h </w:instrText>
             </w:r>
             <w:r>
               <w:rPr>
@@ -1574,7 +1574,7 @@
                 <w:noProof/>
                 <w:webHidden/>
               </w:rPr>
-              <w:t>10</w:t>
+              <w:t>9</w:t>
             </w:r>
             <w:r>
               <w:rPr>
@@ -1599,7 +1599,7 @@
               <w14:ligatures w14:val="standardContextual"/>
             </w:rPr>
           </w:pPr>
-          <w:hyperlink w:anchor="_Toc165138770" w:history="1">
+          <w:hyperlink w:anchor="_Toc165309486" w:history="1">
             <w:r>
               <w:rPr>
                 <w:rStyle w:val="Hyperlink"/>
@@ -1626,7 +1626,7 @@
                 <w:noProof/>
                 <w:webHidden/>
               </w:rPr>
-              <w:instrText xml:space="preserve"> PAGEREF _Toc165138770 \h </w:instrText>
+              <w:instrText xml:space="preserve"> PAGEREF _Toc165309486 \h </w:instrText>
             </w:r>
             <w:r>
               <w:rPr>
@@ -1646,7 +1646,7 @@
                 <w:noProof/>
                 <w:webHidden/>
               </w:rPr>
-              <w:t>10</w:t>
+              <w:t>9</w:t>
             </w:r>
             <w:r>
               <w:rPr>
@@ -1671,7 +1671,7 @@
               <w14:ligatures w14:val="standardContextual"/>
             </w:rPr>
           </w:pPr>
-          <w:hyperlink w:anchor="_Toc165138771" w:history="1">
+          <w:hyperlink w:anchor="_Toc165309487" w:history="1">
             <w:r>
               <w:rPr>
                 <w:rStyle w:val="Hyperlink"/>
@@ -1698,7 +1698,7 @@
                 <w:noProof/>
                 <w:webHidden/>
               </w:rPr>
-              <w:instrText xml:space="preserve"> PAGEREF _Toc165138771 \h </w:instrText>
+              <w:instrText xml:space="preserve"> PAGEREF _Toc165309487 \h </w:instrText>
             </w:r>
             <w:r>
               <w:rPr>
@@ -1718,7 +1718,7 @@
                 <w:noProof/>
                 <w:webHidden/>
               </w:rPr>
-              <w:t>11</w:t>
+              <w:t>10</w:t>
             </w:r>
             <w:r>
               <w:rPr>
@@ -1743,7 +1743,7 @@
               <w14:ligatures w14:val="standardContextual"/>
             </w:rPr>
           </w:pPr>
-          <w:hyperlink w:anchor="_Toc165138772" w:history="1">
+          <w:hyperlink w:anchor="_Toc165309488" w:history="1">
             <w:r>
               <w:rPr>
                 <w:rStyle w:val="Hyperlink"/>
@@ -1770,7 +1770,7 @@
                 <w:noProof/>
                 <w:webHidden/>
               </w:rPr>
-              <w:instrText xml:space="preserve"> PAGEREF _Toc165138772 \h </w:instrText>
+              <w:instrText xml:space="preserve"> PAGEREF _Toc165309488 \h </w:instrText>
             </w:r>
             <w:r>
               <w:rPr>
@@ -1790,7 +1790,7 @@
                 <w:noProof/>
                 <w:webHidden/>
               </w:rPr>
-              <w:t>11</w:t>
+              <w:t>10</w:t>
             </w:r>
             <w:r>
               <w:rPr>
@@ -1815,7 +1815,7 @@
               <w14:ligatures w14:val="standardContextual"/>
             </w:rPr>
           </w:pPr>
-          <w:hyperlink w:anchor="_Toc165138773" w:history="1">
+          <w:hyperlink w:anchor="_Toc165309489" w:history="1">
             <w:r>
               <w:rPr>
                 <w:rStyle w:val="Hyperlink"/>
@@ -1842,7 +1842,7 @@
                 <w:noProof/>
                 <w:webHidden/>
               </w:rPr>
-              <w:instrText xml:space="preserve"> PAGEREF _Toc165138773 \h </w:instrText>
+              <w:instrText xml:space="preserve"> PAGEREF _Toc165309489 \h </w:instrText>
             </w:r>
             <w:r>
               <w:rPr>
@@ -1862,7 +1862,7 @@
                 <w:noProof/>
                 <w:webHidden/>
               </w:rPr>
-              <w:t>11</w:t>
+              <w:t>10</w:t>
             </w:r>
             <w:r>
               <w:rPr>
@@ -1887,7 +1887,7 @@
               <w14:ligatures w14:val="standardContextual"/>
             </w:rPr>
           </w:pPr>
-          <w:hyperlink w:anchor="_Toc165138774" w:history="1">
+          <w:hyperlink w:anchor="_Toc165309490" w:history="1">
             <w:r>
               <w:rPr>
                 <w:rStyle w:val="Hyperlink"/>
@@ -1914,7 +1914,7 @@
                 <w:noProof/>
                 <w:webHidden/>
               </w:rPr>
-              <w:instrText xml:space="preserve"> PAGEREF _Toc165138774 \h </w:instrText>
+              <w:instrText xml:space="preserve"> PAGEREF _Toc165309490 \h </w:instrText>
             </w:r>
             <w:r>
               <w:rPr>
@@ -1934,7 +1934,7 @@
                 <w:noProof/>
                 <w:webHidden/>
               </w:rPr>
-              <w:t>11</w:t>
+              <w:t>10</w:t>
             </w:r>
             <w:r>
               <w:rPr>
@@ -1959,7 +1959,7 @@
               <w14:ligatures w14:val="standardContextual"/>
             </w:rPr>
           </w:pPr>
-          <w:hyperlink w:anchor="_Toc165138775" w:history="1">
+          <w:hyperlink w:anchor="_Toc165309491" w:history="1">
             <w:r>
               <w:rPr>
                 <w:rStyle w:val="Hyperlink"/>
@@ -1986,7 +1986,7 @@
                 <w:noProof/>
                 <w:webHidden/>
               </w:rPr>
-              <w:instrText xml:space="preserve"> PAGEREF _Toc165138775 \h </w:instrText>
+              <w:instrText xml:space="preserve"> PAGEREF _Toc165309491 \h </w:instrText>
             </w:r>
             <w:r>
               <w:rPr>
@@ -2006,7 +2006,7 @@
                 <w:noProof/>
                 <w:webHidden/>
               </w:rPr>
-              <w:t>11</w:t>
+              <w:t>10</w:t>
             </w:r>
             <w:r>
               <w:rPr>
@@ -2031,7 +2031,7 @@
               <w14:ligatures w14:val="standardContextual"/>
             </w:rPr>
           </w:pPr>
-          <w:hyperlink w:anchor="_Toc165138776" w:history="1">
+          <w:hyperlink w:anchor="_Toc165309492" w:history="1">
             <w:r>
               <w:rPr>
                 <w:rStyle w:val="Hyperlink"/>
@@ -2058,7 +2058,7 @@
                 <w:noProof/>
                 <w:webHidden/>
               </w:rPr>
-              <w:instrText xml:space="preserve"> PAGEREF _Toc165138776 \h </w:instrText>
+              <w:instrText xml:space="preserve"> PAGEREF _Toc165309492 \h </w:instrText>
             </w:r>
             <w:r>
               <w:rPr>
@@ -2078,7 +2078,7 @@
                 <w:noProof/>
                 <w:webHidden/>
               </w:rPr>
-              <w:t>12</w:t>
+              <w:t>11</w:t>
             </w:r>
             <w:r>
               <w:rPr>
@@ -2103,7 +2103,7 @@
               <w14:ligatures w14:val="standardContextual"/>
             </w:rPr>
           </w:pPr>
-          <w:hyperlink w:anchor="_Toc165138777" w:history="1">
+          <w:hyperlink w:anchor="_Toc165309493" w:history="1">
             <w:r>
               <w:rPr>
                 <w:rStyle w:val="Hyperlink"/>
@@ -2130,7 +2130,7 @@
                 <w:noProof/>
                 <w:webHidden/>
               </w:rPr>
-              <w:instrText xml:space="preserve"> PAGEREF _Toc165138777 \h </w:instrText>
+              <w:instrText xml:space="preserve"> PAGEREF _Toc165309493 \h </w:instrText>
             </w:r>
             <w:r>
               <w:rPr>
@@ -2150,7 +2150,7 @@
                 <w:noProof/>
                 <w:webHidden/>
               </w:rPr>
-              <w:t>12</w:t>
+              <w:t>11</w:t>
             </w:r>
             <w:r>
               <w:rPr>
@@ -2175,7 +2175,7 @@
               <w14:ligatures w14:val="standardContextual"/>
             </w:rPr>
           </w:pPr>
-          <w:hyperlink w:anchor="_Toc165138778" w:history="1">
+          <w:hyperlink w:anchor="_Toc165309494" w:history="1">
             <w:r>
               <w:rPr>
                 <w:rStyle w:val="Hyperlink"/>
@@ -2202,7 +2202,7 @@
                 <w:noProof/>
                 <w:webHidden/>
               </w:rPr>
-              <w:instrText xml:space="preserve"> PAGEREF _Toc165138778 \h </w:instrText>
+              <w:instrText xml:space="preserve"> PAGEREF _Toc165309494 \h </w:instrText>
             </w:r>
             <w:r>
               <w:rPr>
@@ -2222,7 +2222,7 @@
                 <w:noProof/>
                 <w:webHidden/>
               </w:rPr>
-              <w:t>13</w:t>
+              <w:t>12</w:t>
             </w:r>
             <w:r>
               <w:rPr>
@@ -2247,7 +2247,7 @@
               <w14:ligatures w14:val="standardContextual"/>
             </w:rPr>
           </w:pPr>
-          <w:hyperlink w:anchor="_Toc165138779" w:history="1">
+          <w:hyperlink w:anchor="_Toc165309495" w:history="1">
             <w:r>
               <w:rPr>
                 <w:rStyle w:val="Hyperlink"/>
@@ -2274,7 +2274,7 @@
                 <w:noProof/>
                 <w:webHidden/>
               </w:rPr>
-              <w:instrText xml:space="preserve"> PAGEREF _Toc165138779 \h </w:instrText>
+              <w:instrText xml:space="preserve"> PAGEREF _Toc165309495 \h </w:instrText>
             </w:r>
             <w:r>
               <w:rPr>
@@ -2294,7 +2294,7 @@
                 <w:noProof/>
                 <w:webHidden/>
               </w:rPr>
-              <w:t>14</w:t>
+              <w:t>13</w:t>
             </w:r>
             <w:r>
               <w:rPr>
@@ -2319,7 +2319,7 @@
               <w14:ligatures w14:val="standardContextual"/>
             </w:rPr>
           </w:pPr>
-          <w:hyperlink w:anchor="_Toc165138780" w:history="1">
+          <w:hyperlink w:anchor="_Toc165309496" w:history="1">
             <w:r>
               <w:rPr>
                 <w:rStyle w:val="Hyperlink"/>
@@ -2346,7 +2346,7 @@
                 <w:noProof/>
                 <w:webHidden/>
               </w:rPr>
-              <w:instrText xml:space="preserve"> PAGEREF _Toc165138780 \h </w:instrText>
+              <w:instrText xml:space="preserve"> PAGEREF _Toc165309496 \h </w:instrText>
             </w:r>
             <w:r>
               <w:rPr>
@@ -2366,7 +2366,7 @@
                 <w:noProof/>
                 <w:webHidden/>
               </w:rPr>
-              <w:t>15</w:t>
+              <w:t>14</w:t>
             </w:r>
             <w:r>
               <w:rPr>
@@ -2391,7 +2391,7 @@
               <w14:ligatures w14:val="standardContextual"/>
             </w:rPr>
           </w:pPr>
-          <w:hyperlink w:anchor="_Toc165138781" w:history="1">
+          <w:hyperlink w:anchor="_Toc165309497" w:history="1">
             <w:r>
               <w:rPr>
                 <w:rStyle w:val="Hyperlink"/>
@@ -2418,7 +2418,7 @@
                 <w:noProof/>
                 <w:webHidden/>
               </w:rPr>
-              <w:instrText xml:space="preserve"> PAGEREF _Toc165138781 \h </w:instrText>
+              <w:instrText xml:space="preserve"> PAGEREF _Toc165309497 \h </w:instrText>
             </w:r>
             <w:r>
               <w:rPr>
@@ -2438,7 +2438,7 @@
                 <w:noProof/>
                 <w:webHidden/>
               </w:rPr>
-              <w:t>23</w:t>
+              <w:t>24</w:t>
             </w:r>
             <w:r>
               <w:rPr>
@@ -2464,7 +2464,7 @@
       <w:pPr>
         <w:pStyle w:val="Overskrift1"/>
       </w:pPr>
-      <w:bookmarkStart w:id="0" w:name="_Toc165138751"/>
+      <w:bookmarkStart w:id="0" w:name="_Toc165309467"/>
       <w:r>
         <w:lastRenderedPageBreak/>
         <w:t>Indledning</w:t>
@@ -2544,14 +2544,20 @@
       </w:r>
       <w:r>
         <w:br/>
-        <w:t>Guide til brug af webshoppen findes i produktrapport side 2131254.</w:t>
+        <w:t xml:space="preserve">Guide til brug af webshoppen findes i produktrapport side </w:t>
+      </w:r>
+      <w:r>
+        <w:t>21</w:t>
+      </w:r>
+      <w:r>
+        <w:t>.</w:t>
       </w:r>
     </w:p>
     <w:p>
       <w:pPr>
         <w:pStyle w:val="Overskrift1"/>
       </w:pPr>
-      <w:bookmarkStart w:id="3" w:name="_Toc165138752"/>
+      <w:bookmarkStart w:id="3" w:name="_Toc165309468"/>
       <w:bookmarkEnd w:id="1"/>
       <w:bookmarkEnd w:id="2"/>
       <w:r>
@@ -2632,7 +2638,7 @@
       <w:pPr>
         <w:pStyle w:val="Overskrift1"/>
       </w:pPr>
-      <w:bookmarkStart w:id="4" w:name="_Toc165138753"/>
+      <w:bookmarkStart w:id="4" w:name="_Toc165309469"/>
       <w:r>
         <w:lastRenderedPageBreak/>
         <w:t>Forord</w:t>
@@ -2762,7 +2768,7 @@
       <w:pPr>
         <w:pStyle w:val="Overskrift1"/>
       </w:pPr>
-      <w:bookmarkStart w:id="5" w:name="_Toc165138754"/>
+      <w:bookmarkStart w:id="5" w:name="_Toc165309470"/>
       <w:r>
         <w:lastRenderedPageBreak/>
         <w:t>Case</w:t>
@@ -2794,7 +2800,7 @@
       <w:pPr>
         <w:pStyle w:val="Overskrift1"/>
       </w:pPr>
-      <w:bookmarkStart w:id="6" w:name="_Toc165138755"/>
+      <w:bookmarkStart w:id="6" w:name="_Toc165309471"/>
       <w:r>
         <w:t>Problemformulering</w:t>
       </w:r>
@@ -2814,7 +2820,7 @@
       <w:pPr>
         <w:pStyle w:val="Overskrift1"/>
       </w:pPr>
-      <w:bookmarkStart w:id="7" w:name="_Toc165138756"/>
+      <w:bookmarkStart w:id="7" w:name="_Toc165309472"/>
       <w:r>
         <w:lastRenderedPageBreak/>
         <w:t>Projektplanlægning</w:t>
@@ -2857,16 +2863,91 @@
       </w:r>
       <w:r>
         <w:br/>
-        <w:t>Bilag Kanban fase 1 s. 11</w:t>
-      </w:r>
+      </w:r>
+      <w:hyperlink w:anchor="Kanban_Fase_1" w:history="1">
+        <w:r>
+          <w:rPr>
+            <w:rStyle w:val="Hyperlink"/>
+          </w:rPr>
+          <w:t>Bilag</w:t>
+        </w:r>
+        <w:r>
+          <w:rPr>
+            <w:rStyle w:val="Hyperlink"/>
+          </w:rPr>
+          <w:t>:</w:t>
+        </w:r>
+        <w:r>
+          <w:rPr>
+            <w:rStyle w:val="Hyperlink"/>
+          </w:rPr>
+          <w:t xml:space="preserve"> Kanban fase 1 s. </w:t>
+        </w:r>
+        <w:r>
+          <w:rPr>
+            <w:rStyle w:val="Hyperlink"/>
+          </w:rPr>
+          <w:t>19</w:t>
+        </w:r>
+      </w:hyperlink>
       <w:r>
         <w:br/>
-        <w:t>Bilag Kanban fase 2 s. 12</w:t>
-      </w:r>
+      </w:r>
+      <w:hyperlink w:anchor="Kanban_Fase_2" w:history="1">
+        <w:r>
+          <w:rPr>
+            <w:rStyle w:val="Hyperlink"/>
+          </w:rPr>
+          <w:t>Bilag</w:t>
+        </w:r>
+        <w:r>
+          <w:rPr>
+            <w:rStyle w:val="Hyperlink"/>
+          </w:rPr>
+          <w:t>:</w:t>
+        </w:r>
+        <w:r>
+          <w:rPr>
+            <w:rStyle w:val="Hyperlink"/>
+          </w:rPr>
+          <w:t xml:space="preserve"> Kanban fase 2 s. </w:t>
+        </w:r>
+        <w:r>
+          <w:rPr>
+            <w:rStyle w:val="Hyperlink"/>
+          </w:rPr>
+          <w:t>20</w:t>
+        </w:r>
+      </w:hyperlink>
       <w:r>
         <w:br/>
-        <w:t>Bilag Kanban fase s. 13</w:t>
-      </w:r>
+      </w:r>
+      <w:hyperlink w:anchor="Kanban_fase_3" w:history="1">
+        <w:r>
+          <w:rPr>
+            <w:rStyle w:val="Hyperlink"/>
+          </w:rPr>
+          <w:t>Bilag</w:t>
+        </w:r>
+        <w:r>
+          <w:rPr>
+            <w:rStyle w:val="Hyperlink"/>
+          </w:rPr>
+          <w:t>:</w:t>
+        </w:r>
+        <w:r>
+          <w:rPr>
+            <w:rStyle w:val="Hyperlink"/>
+          </w:rPr>
+          <w:t xml:space="preserve"> Kanban fase s. </w:t>
+        </w:r>
+        <w:r>
+          <w:rPr>
+            <w:rStyle w:val="Hyperlink"/>
+          </w:rPr>
+          <w:t>21</w:t>
+        </w:r>
+      </w:hyperlink>
     </w:p>
     <w:p>
       <w:r>
@@ -2896,12 +2977,38 @@
       <w:r>
         <w:t>om er valgt til projektet, dette er blandt andet valgt ud fra mange muligheder som vist via mindmap (</w:t>
       </w:r>
-      <w:r>
-        <w:t>se</w:t>
-      </w:r>
-      <w:r>
-        <w:t xml:space="preserve"> bilag side 213123</w:t>
-      </w:r>
+      <w:hyperlink w:anchor="Mindmap" w:history="1">
+        <w:r>
+          <w:rPr>
+            <w:rStyle w:val="Hyperlink"/>
+          </w:rPr>
+          <w:t>se</w:t>
+        </w:r>
+        <w:r>
+          <w:rPr>
+            <w:rStyle w:val="Hyperlink"/>
+          </w:rPr>
+          <w:t xml:space="preserve"> bilag</w:t>
+        </w:r>
+        <w:r>
+          <w:rPr>
+            <w:rStyle w:val="Hyperlink"/>
+          </w:rPr>
+          <w:t>: Mindmap</w:t>
+        </w:r>
+        <w:r>
+          <w:rPr>
+            <w:rStyle w:val="Hyperlink"/>
+          </w:rPr>
+          <w:t xml:space="preserve"> s</w:t>
+        </w:r>
+        <w:r>
+          <w:rPr>
+            <w:rStyle w:val="Hyperlink"/>
+          </w:rPr>
+          <w:t>. 16</w:t>
+        </w:r>
+      </w:hyperlink>
       <w:r>
         <w:t>), i mindmap er der skrevet op til flere frameworks, databaser og diverse muligheder for at ska</w:t>
       </w:r>
@@ -2926,18 +3033,59 @@
         <w:t xml:space="preserve"> </w:t>
       </w:r>
       <w:r>
-        <w:t xml:space="preserve">Herefter bliver hver opgave defineret og beskrevet i kravspecifikationen (se dokumenteret kravspecifikation i produktrapport s. 11111), i kravspecifikationen er basal funktionalitet slået sammen for at skabe overblik, det gør sig gældende blandt andet for </w:t>
+        <w:t xml:space="preserve">Herefter bliver hver opgave defineret og beskrevet i kravspecifikationen (se dokumenteret kravspecifikation i produktrapport s. </w:t>
+      </w:r>
+      <w:r>
+        <w:t>9</w:t>
+      </w:r>
+      <w:r>
+        <w:t xml:space="preserve">), i kravspecifikationen er basal funktionalitet slået sammen for at skabe overblik, det gør sig gældende blandt andet for </w:t>
       </w:r>
       <w:r>
         <w:t>håndtering af bøger, herunder CRUD-funktionalitet mm.</w:t>
       </w:r>
       <w:r>
-        <w:t xml:space="preserve"> herefter bliver hver opgave opstillet i testspecifikation (se dokumenteret test specifikation i produktrapport s. 2222).</w:t>
-      </w:r>
-    </w:p>
-    <w:p>
-      <w:r>
-        <w:t>Ved projektstart er der udarbejdet en estimeret tidsplan (se bilag estimeret tidsplan s. 123) som teamet baseret på tidligere erfaring forventer at processen vil forløbe, sideløbende udfyldes en realiseret tidsplan for</w:t>
+        <w:t xml:space="preserve"> herefter bliver hver opgave opstillet i testspecifikation (se dokumenteret test specifikation i produktrapport s. </w:t>
+      </w:r>
+      <w:r>
+        <w:t>13</w:t>
+      </w:r>
+      <w:r>
+        <w:t>).</w:t>
+      </w:r>
+    </w:p>
+    <w:p>
+      <w:r>
+        <w:t>Ved projektstart er der udarbejdet en estimeret tidsplan (</w:t>
+      </w:r>
+      <w:hyperlink w:anchor="Estimeret_Tidsplan" w:history="1">
+        <w:r>
+          <w:rPr>
+            <w:rStyle w:val="Hyperlink"/>
+          </w:rPr>
+          <w:t>se bilag</w:t>
+        </w:r>
+        <w:r>
+          <w:rPr>
+            <w:rStyle w:val="Hyperlink"/>
+          </w:rPr>
+          <w:t>: Estimeret tidsplan</w:t>
+        </w:r>
+        <w:r>
+          <w:rPr>
+            <w:rStyle w:val="Hyperlink"/>
+          </w:rPr>
+          <w:t xml:space="preserve"> s. </w:t>
+        </w:r>
+        <w:r>
+          <w:rPr>
+            <w:rStyle w:val="Hyperlink"/>
+          </w:rPr>
+          <w:t>14</w:t>
+        </w:r>
+      </w:hyperlink>
+      <w:r>
+        <w:t>) som teamet baseret på tidligere erfaring forventer at processen vil forløbe, sideløbende udfyldes en realiseret tidsplan for</w:t>
       </w:r>
       <w:r>
         <w:rPr>
@@ -2960,19 +3108,36 @@
         <w:t xml:space="preserve"> </w:t>
       </w:r>
       <w:r>
-        <w:t>(Se bilag:</w:t>
-      </w:r>
-      <w:r>
-        <w:t xml:space="preserve"> realiseret tidsplan</w:t>
-      </w:r>
-      <w:r>
-        <w:t xml:space="preserve">, s. </w:t>
-      </w:r>
-      <w:r>
-        <w:t>123</w:t>
-      </w:r>
-      <w:r>
-        <w:t xml:space="preserve">13). </w:t>
+        <w:t>(</w:t>
+      </w:r>
+      <w:hyperlink w:anchor="Realiseret_Tidsplan" w:history="1">
+        <w:r>
+          <w:rPr>
+            <w:rStyle w:val="Hyperlink"/>
+          </w:rPr>
+          <w:t>Se bilag</w:t>
+        </w:r>
+        <w:r>
+          <w:rPr>
+            <w:rStyle w:val="Hyperlink"/>
+          </w:rPr>
+          <w:t>: Realiseret tidsplan</w:t>
+        </w:r>
+        <w:r>
+          <w:rPr>
+            <w:rStyle w:val="Hyperlink"/>
+          </w:rPr>
+          <w:t xml:space="preserve"> s. </w:t>
+        </w:r>
+        <w:r>
+          <w:rPr>
+            <w:rStyle w:val="Hyperlink"/>
+          </w:rPr>
+          <w:t>15</w:t>
+        </w:r>
+      </w:hyperlink>
+      <w:r>
+        <w:t xml:space="preserve">). </w:t>
       </w:r>
     </w:p>
     <w:p>
@@ -2983,13 +3148,47 @@
         <w:t>er</w:t>
       </w:r>
       <w:r>
-        <w:t xml:space="preserve"> der udarbejdet et database-diagram for at sikre, at relationerne og strukturen giver et solidt fundament (se bilag: database diagram s. 21323). Dernæst </w:t>
+        <w:t xml:space="preserve"> der udarbejdet et database-diagram for at sikre, at relationerne og strukturen giver et solidt fundament (</w:t>
+      </w:r>
+      <w:hyperlink w:anchor="Databasediagram" w:history="1">
+        <w:r>
+          <w:rPr>
+            <w:rStyle w:val="Hyperlink"/>
+          </w:rPr>
+          <w:t xml:space="preserve">se bilag: database diagram s. </w:t>
+        </w:r>
+        <w:r>
+          <w:rPr>
+            <w:rStyle w:val="Hyperlink"/>
+          </w:rPr>
+          <w:t>17</w:t>
+        </w:r>
+      </w:hyperlink>
+      <w:r>
+        <w:t xml:space="preserve">). Dernæst </w:t>
       </w:r>
       <w:r>
         <w:t>et</w:t>
       </w:r>
       <w:r>
-        <w:t xml:space="preserve"> klassediagramfor at give et overblik over de controllers og klasser der skal oprettes i backend (se bilag: klassediagram, s. 213213123).</w:t>
+        <w:t xml:space="preserve"> klassediagramfor at give et overblik over de controllers og klasser der skal oprettes i backend (</w:t>
+      </w:r>
+      <w:hyperlink w:anchor="Klassediagram" w:history="1">
+        <w:r>
+          <w:rPr>
+            <w:rStyle w:val="Hyperlink"/>
+          </w:rPr>
+          <w:t xml:space="preserve">se bilag: klassediagram, s. </w:t>
+        </w:r>
+        <w:r>
+          <w:rPr>
+            <w:rStyle w:val="Hyperlink"/>
+          </w:rPr>
+          <w:t>18</w:t>
+        </w:r>
+      </w:hyperlink>
+      <w:r>
+        <w:t>).</w:t>
       </w:r>
     </w:p>
     <w:p>
@@ -3041,7 +3240,24 @@
     </w:p>
     <w:p>
       <w:r>
-        <w:t>Under hele projektforløbet bliver der ført logbog hvor daglige opgaver og eventuelle udfordringer bliver dokumenteret (se bilag: logbog, s. 213123).</w:t>
+        <w:t>Under hele projektforløbet bliver der ført logbog hvor daglige opgaver og eventuelle udfordringer bliver dokumenteret (</w:t>
+      </w:r>
+      <w:hyperlink w:anchor="_Logbog" w:history="1">
+        <w:r>
+          <w:rPr>
+            <w:rStyle w:val="Hyperlink"/>
+          </w:rPr>
+          <w:t xml:space="preserve">se bilag: logbog, s. </w:t>
+        </w:r>
+        <w:r>
+          <w:rPr>
+            <w:rStyle w:val="Hyperlink"/>
+          </w:rPr>
+          <w:t>24</w:t>
+        </w:r>
+      </w:hyperlink>
+      <w:r>
+        <w:t>).</w:t>
       </w:r>
       <w:r>
         <w:br w:type="page"/>
@@ -3051,7 +3267,7 @@
       <w:pPr>
         <w:pStyle w:val="Overskrift1"/>
       </w:pPr>
-      <w:bookmarkStart w:id="8" w:name="_Toc165138757"/>
+      <w:bookmarkStart w:id="8" w:name="_Toc165309473"/>
       <w:r>
         <w:lastRenderedPageBreak/>
         <w:t>Metodevalg og teknologi</w:t>
@@ -3067,7 +3283,7 @@
       <w:pPr>
         <w:pStyle w:val="Overskrift2"/>
       </w:pPr>
-      <w:bookmarkStart w:id="9" w:name="_Toc165138758"/>
+      <w:bookmarkStart w:id="9" w:name="_Toc165309474"/>
       <w:r>
         <w:t>PHP</w:t>
       </w:r>
@@ -3122,7 +3338,7 @@
       <w:pPr>
         <w:pStyle w:val="Overskrift2"/>
       </w:pPr>
-      <w:bookmarkStart w:id="10" w:name="_Toc165138759"/>
+      <w:bookmarkStart w:id="10" w:name="_Toc165309475"/>
       <w:r>
         <w:t>GitHub</w:t>
       </w:r>
@@ -3190,7 +3406,7 @@
       <w:pPr>
         <w:pStyle w:val="Overskrift2"/>
       </w:pPr>
-      <w:bookmarkStart w:id="11" w:name="_Toc165138760"/>
+      <w:bookmarkStart w:id="11" w:name="_Toc165309476"/>
       <w:r>
         <w:t>Laravel</w:t>
       </w:r>
@@ -3335,7 +3551,7 @@
       <w:pPr>
         <w:pStyle w:val="Overskrift2"/>
       </w:pPr>
-      <w:bookmarkStart w:id="12" w:name="_Toc165138761"/>
+      <w:bookmarkStart w:id="12" w:name="_Toc165309477"/>
       <w:r>
         <w:lastRenderedPageBreak/>
         <w:t>Laravel's Blade Framework</w:t>
@@ -3427,7 +3643,7 @@
       <w:pPr>
         <w:pStyle w:val="Overskrift2"/>
       </w:pPr>
-      <w:bookmarkStart w:id="13" w:name="_Toc165138762"/>
+      <w:bookmarkStart w:id="13" w:name="_Toc165309478"/>
       <w:r>
         <w:t>Bootstrap</w:t>
       </w:r>
@@ -3479,7 +3695,7 @@
       <w:pPr>
         <w:pStyle w:val="Overskrift2"/>
       </w:pPr>
-      <w:bookmarkStart w:id="14" w:name="_Toc165138763"/>
+      <w:bookmarkStart w:id="14" w:name="_Toc165309479"/>
       <w:r>
         <w:t>NPM</w:t>
       </w:r>
@@ -3541,7 +3757,7 @@
       <w:pPr>
         <w:pStyle w:val="Overskrift2"/>
       </w:pPr>
-      <w:bookmarkStart w:id="15" w:name="_Toc165138764"/>
+      <w:bookmarkStart w:id="15" w:name="_Toc165309480"/>
       <w:r>
         <w:t>Laravel Sail</w:t>
       </w:r>
@@ -3582,7 +3798,7 @@
       <w:pPr>
         <w:pStyle w:val="Overskrift2"/>
       </w:pPr>
-      <w:bookmarkStart w:id="16" w:name="_Toc165138765"/>
+      <w:bookmarkStart w:id="16" w:name="_Toc165309481"/>
       <w:r>
         <w:lastRenderedPageBreak/>
         <w:t>Composer</w:t>
@@ -3651,7 +3867,7 @@
       <w:pPr>
         <w:pStyle w:val="Overskrift2"/>
       </w:pPr>
-      <w:bookmarkStart w:id="17" w:name="_Toc165138766"/>
+      <w:bookmarkStart w:id="17" w:name="_Toc165309482"/>
       <w:r>
         <w:t>Stripe</w:t>
       </w:r>
@@ -3693,7 +3909,7 @@
       <w:pPr>
         <w:pStyle w:val="Overskrift2"/>
       </w:pPr>
-      <w:bookmarkStart w:id="18" w:name="_Toc165138767"/>
+      <w:bookmarkStart w:id="18" w:name="_Toc165309483"/>
       <w:r>
         <w:t>Laravel Debugbar</w:t>
       </w:r>
@@ -3710,7 +3926,24 @@
         <w:t xml:space="preserve"> benyttes der Laravel Debugbar. Dette værktøj giver en dybere indsigt i applikationens SQL-kald, diverse views tilknytning til controllers, routes og meget mere, direkte i browseren</w:t>
       </w:r>
       <w:r>
-        <w:t xml:space="preserve"> (Se bilag: Debugbar s. 2131245)</w:t>
+        <w:t xml:space="preserve"> (</w:t>
+      </w:r>
+      <w:hyperlink w:anchor="Laravel_Debugbar" w:history="1">
+        <w:r>
+          <w:rPr>
+            <w:rStyle w:val="Hyperlink"/>
+          </w:rPr>
+          <w:t xml:space="preserve">Se bilag: Debugbar s. </w:t>
+        </w:r>
+        <w:r>
+          <w:rPr>
+            <w:rStyle w:val="Hyperlink"/>
+          </w:rPr>
+          <w:t>23</w:t>
+        </w:r>
+      </w:hyperlink>
+      <w:r>
+        <w:t>)</w:t>
       </w:r>
     </w:p>
     <w:p>
@@ -3742,7 +3975,7 @@
       <w:pPr>
         <w:pStyle w:val="Overskrift2"/>
       </w:pPr>
-      <w:bookmarkStart w:id="19" w:name="_Toc165138768"/>
+      <w:bookmarkStart w:id="19" w:name="_Toc165309484"/>
       <w:r>
         <w:lastRenderedPageBreak/>
         <w:t>ActivityLog</w:t>
@@ -3774,7 +4007,7 @@
       <w:pPr>
         <w:pStyle w:val="Overskrift2"/>
       </w:pPr>
-      <w:bookmarkStart w:id="20" w:name="_Toc165138769"/>
+      <w:bookmarkStart w:id="20" w:name="_Toc165309485"/>
       <w:r>
         <w:t>laravel-</w:t>
       </w:r>
@@ -3824,7 +4057,7 @@
       <w:pPr>
         <w:pStyle w:val="Overskrift2"/>
       </w:pPr>
-      <w:bookmarkStart w:id="21" w:name="_Toc165138770"/>
+      <w:bookmarkStart w:id="21" w:name="_Toc165309486"/>
       <w:r>
         <w:t>Xdebug</w:t>
       </w:r>
@@ -3913,13 +4146,7 @@
         <w:t>er der</w:t>
       </w:r>
       <w:r>
-        <w:t xml:space="preserve"> konfigureret en Ubuntu 22.04 server udstyret med en Apache2 </w:t>
-      </w:r>
-      <w:r>
-        <w:t>web-server</w:t>
-      </w:r>
-      <w:r>
-        <w:t xml:space="preserve"> og Docker. Docker kører webshop-projekt</w:t>
+        <w:t xml:space="preserve"> konfigureret en Ubuntu 22.04 server udstyret med en Apache2 web-server og Docker. Docker kører webshop-projekt</w:t>
       </w:r>
       <w:r>
         <w:t>et</w:t>
@@ -3948,7 +4175,7 @@
       <w:pPr>
         <w:pStyle w:val="Overskrift1"/>
       </w:pPr>
-      <w:bookmarkStart w:id="22" w:name="_Toc165138771"/>
+      <w:bookmarkStart w:id="22" w:name="_Toc165309487"/>
       <w:r>
         <w:lastRenderedPageBreak/>
         <w:t>Design og implementering</w:t>
@@ -3964,7 +4191,7 @@
       <w:pPr>
         <w:pStyle w:val="Overskrift2"/>
       </w:pPr>
-      <w:bookmarkStart w:id="23" w:name="_Toc165138772"/>
+      <w:bookmarkStart w:id="23" w:name="_Toc165309488"/>
       <w:r>
         <w:t>MVC d</w:t>
       </w:r>
@@ -4069,7 +4296,7 @@
       <w:pPr>
         <w:pStyle w:val="Overskrift2"/>
       </w:pPr>
-      <w:bookmarkStart w:id="24" w:name="_Toc165138773"/>
+      <w:bookmarkStart w:id="24" w:name="_Toc165309489"/>
       <w:r>
         <w:t>Service Provider</w:t>
       </w:r>
@@ -4090,7 +4317,7 @@
       <w:pPr>
         <w:pStyle w:val="Overskrift2"/>
       </w:pPr>
-      <w:bookmarkStart w:id="25" w:name="_Toc165138774"/>
+      <w:bookmarkStart w:id="25" w:name="_Toc165309490"/>
       <w:r>
         <w:t>Middleware</w:t>
       </w:r>
@@ -4120,7 +4347,7 @@
       <w:pPr>
         <w:pStyle w:val="Overskrift2"/>
       </w:pPr>
-      <w:bookmarkStart w:id="26" w:name="_Toc165138775"/>
+      <w:bookmarkStart w:id="26" w:name="_Toc165309491"/>
       <w:r>
         <w:t>Observer Pattern</w:t>
       </w:r>
@@ -4140,7 +4367,7 @@
       <w:pPr>
         <w:pStyle w:val="Overskrift2"/>
       </w:pPr>
-      <w:bookmarkStart w:id="27" w:name="_Toc165138776"/>
+      <w:bookmarkStart w:id="27" w:name="_Toc165309492"/>
       <w:r>
         <w:lastRenderedPageBreak/>
         <w:t>Soft Deletes</w:t>
@@ -4161,7 +4388,7 @@
       <w:pPr>
         <w:pStyle w:val="Overskrift2"/>
       </w:pPr>
-      <w:bookmarkStart w:id="28" w:name="_Toc165138777"/>
+      <w:bookmarkStart w:id="28" w:name="_Toc165309493"/>
       <w:r>
         <w:t>Factories og Seeders</w:t>
       </w:r>
@@ -4252,7 +4479,10 @@
     </w:p>
     <w:p>
       <w:r>
-        <w:t>Dokumentation for hvordan webshoppen beriges via Seeding findes under installationsvejledningen i produktrapporten side. 231312312</w:t>
+        <w:t>Dokumentation for hvordan webshoppen beriges via Seeding findes under installationsvejledningen i produktrapporten side</w:t>
+      </w:r>
+      <w:r>
+        <w:t xml:space="preserve"> 20.</w:t>
       </w:r>
       <w:r>
         <w:br w:type="page"/>
@@ -4262,7 +4492,7 @@
       <w:pPr>
         <w:pStyle w:val="Overskrift1"/>
       </w:pPr>
-      <w:bookmarkStart w:id="29" w:name="_Toc165138778"/>
+      <w:bookmarkStart w:id="29" w:name="_Toc165309494"/>
       <w:r>
         <w:lastRenderedPageBreak/>
         <w:t>Konklusion</w:t>
@@ -4388,7 +4618,7 @@
       <w:pPr>
         <w:pStyle w:val="Overskrift1"/>
       </w:pPr>
-      <w:bookmarkStart w:id="30" w:name="_Toc165138779"/>
+      <w:bookmarkStart w:id="30" w:name="_Toc165309495"/>
       <w:r>
         <w:lastRenderedPageBreak/>
         <w:t>Diskussion</w:t>
@@ -4443,10 +4673,13 @@
       <w:pPr>
         <w:pStyle w:val="Overskrift1"/>
       </w:pPr>
-      <w:bookmarkStart w:id="31" w:name="_Toc165138780"/>
       <w:r>
         <w:lastRenderedPageBreak/>
-        <w:t>Bilag</w:t>
+        <w:t>B</w:t>
+      </w:r>
+      <w:bookmarkStart w:id="31" w:name="_Toc165309496"/>
+      <w:r>
+        <w:t>ilag</w:t>
       </w:r>
       <w:bookmarkEnd w:id="31"/>
     </w:p>
@@ -4459,6 +4692,7 @@
           <w:szCs w:val="28"/>
         </w:rPr>
       </w:pPr>
+      <w:bookmarkStart w:id="32" w:name="Estimeret_Tidsplan"/>
       <w:r>
         <w:rPr>
           <w:b/>
@@ -4469,55 +4703,193 @@
         <w:t>Estimeret tidsplan</w:t>
       </w:r>
     </w:p>
+    <w:bookmarkEnd w:id="32"/>
     <w:p>
       <w:r>
         <w:t>Også tilgængelig via url:</w:t>
       </w:r>
-    </w:p>
-    <w:p>
-      <w:pPr>
+      <w:r>
+        <w:t xml:space="preserve"> </w:t>
+      </w:r>
+      <w:hyperlink r:id="rId26" w:history="1">
+        <w:r>
+          <w:rPr>
+            <w:rStyle w:val="Hyperlink"/>
+          </w:rPr>
+          <w:t>https://github.com/MichaelAggerholm/Apprentice_Test/blob/main/Assets/Images/Estimeret_tidsplan.png</w:t>
+        </w:r>
+      </w:hyperlink>
+    </w:p>
+    <w:p>
+      <w:r>
+        <w:rPr>
+          <w:noProof/>
+        </w:rPr>
+        <w:drawing>
+          <wp:inline distT="0" distB="0" distL="0" distR="0" wp14:anchorId="01A9DFFF" wp14:editId="3C4F8A5C">
+            <wp:extent cx="5467350" cy="2933700"/>
+            <wp:effectExtent l="0" t="0" r="0" b="0"/>
+            <wp:docPr id="1953422130" name="Billede 1"/>
+            <wp:cNvGraphicFramePr>
+              <a:graphicFrameLocks xmlns:a="http://schemas.openxmlformats.org/drawingml/2006/main" noChangeAspect="1"/>
+            </wp:cNvGraphicFramePr>
+            <a:graphic xmlns:a="http://schemas.openxmlformats.org/drawingml/2006/main">
+              <a:graphicData uri="http://schemas.openxmlformats.org/drawingml/2006/picture">
+                <pic:pic xmlns:pic="http://schemas.openxmlformats.org/drawingml/2006/picture">
+                  <pic:nvPicPr>
+                    <pic:cNvPr id="0" name="Picture 1"/>
+                    <pic:cNvPicPr>
+                      <a:picLocks noChangeAspect="1" noChangeArrowheads="1"/>
+                    </pic:cNvPicPr>
+                  </pic:nvPicPr>
+                  <pic:blipFill>
+                    <a:blip r:embed="rId27">
+                      <a:extLst>
+                        <a:ext uri="{28A0092B-C50C-407E-A947-70E740481C1C}">
+                          <a14:useLocalDpi xmlns:a14="http://schemas.microsoft.com/office/drawing/2010/main" val="0"/>
+                        </a:ext>
+                      </a:extLst>
+                    </a:blip>
+                    <a:srcRect/>
+                    <a:stretch>
+                      <a:fillRect/>
+                    </a:stretch>
+                  </pic:blipFill>
+                  <pic:spPr bwMode="auto">
+                    <a:xfrm>
+                      <a:off x="0" y="0"/>
+                      <a:ext cx="5467350" cy="2933700"/>
+                    </a:xfrm>
+                    <a:prstGeom prst="rect">
+                      <a:avLst/>
+                    </a:prstGeom>
+                    <a:noFill/>
+                    <a:ln>
+                      <a:noFill/>
+                    </a:ln>
+                  </pic:spPr>
+                </pic:pic>
+              </a:graphicData>
+            </a:graphic>
+          </wp:inline>
+        </w:drawing>
+      </w:r>
+    </w:p>
+    <w:p>
+      <w:r>
         <w:rPr>
           <w:b/>
           <w:bCs/>
           <w:sz w:val="28"/>
           <w:szCs w:val="28"/>
         </w:rPr>
-      </w:pPr>
-      <w:r>
+        <w:br w:type="page"/>
+      </w:r>
+    </w:p>
+    <w:p>
+      <w:pPr>
         <w:rPr>
           <w:b/>
           <w:bCs/>
           <w:sz w:val="28"/>
           <w:szCs w:val="28"/>
         </w:rPr>
-        <w:br w:type="page"/>
-      </w:r>
-    </w:p>
-    <w:p>
-      <w:pPr>
+      </w:pPr>
+      <w:bookmarkStart w:id="33" w:name="Realiseret_Tidsplan"/>
+      <w:r>
         <w:rPr>
           <w:b/>
           <w:bCs/>
           <w:sz w:val="28"/>
           <w:szCs w:val="28"/>
         </w:rPr>
-      </w:pPr>
-      <w:r>
+        <w:lastRenderedPageBreak/>
+        <w:t>Realiseret tidsplan</w:t>
+      </w:r>
+    </w:p>
+    <w:bookmarkEnd w:id="33"/>
+    <w:p>
+      <w:r>
+        <w:t>Også tilgængelig via url:</w:t>
+      </w:r>
+      <w:r>
+        <w:t xml:space="preserve"> </w:t>
+      </w:r>
+      <w:hyperlink r:id="rId28" w:history="1">
+        <w:r>
+          <w:rPr>
+            <w:rStyle w:val="Hyperlink"/>
+          </w:rPr>
+          <w:t>https://github.com/MichaelAggerholm/Apprentice_Test/blob/main/Assets/Images/Realiseret_tidsplan.png</w:t>
+        </w:r>
+      </w:hyperlink>
+    </w:p>
+    <w:p>
+      <w:r>
+        <w:rPr>
+          <w:noProof/>
+        </w:rPr>
+        <w:drawing>
+          <wp:inline distT="0" distB="0" distL="0" distR="0" wp14:anchorId="3B0E3C43" wp14:editId="5ADB56E9">
+            <wp:extent cx="5467350" cy="2981325"/>
+            <wp:effectExtent l="0" t="0" r="0" b="9525"/>
+            <wp:docPr id="1608232566" name="Billede 2"/>
+            <wp:cNvGraphicFramePr>
+              <a:graphicFrameLocks xmlns:a="http://schemas.openxmlformats.org/drawingml/2006/main" noChangeAspect="1"/>
+            </wp:cNvGraphicFramePr>
+            <a:graphic xmlns:a="http://schemas.openxmlformats.org/drawingml/2006/main">
+              <a:graphicData uri="http://schemas.openxmlformats.org/drawingml/2006/picture">
+                <pic:pic xmlns:pic="http://schemas.openxmlformats.org/drawingml/2006/picture">
+                  <pic:nvPicPr>
+                    <pic:cNvPr id="0" name="Picture 2"/>
+                    <pic:cNvPicPr>
+                      <a:picLocks noChangeAspect="1" noChangeArrowheads="1"/>
+                    </pic:cNvPicPr>
+                  </pic:nvPicPr>
+                  <pic:blipFill>
+                    <a:blip r:embed="rId29">
+                      <a:extLst>
+                        <a:ext uri="{28A0092B-C50C-407E-A947-70E740481C1C}">
+                          <a14:useLocalDpi xmlns:a14="http://schemas.microsoft.com/office/drawing/2010/main" val="0"/>
+                        </a:ext>
+                      </a:extLst>
+                    </a:blip>
+                    <a:srcRect/>
+                    <a:stretch>
+                      <a:fillRect/>
+                    </a:stretch>
+                  </pic:blipFill>
+                  <pic:spPr bwMode="auto">
+                    <a:xfrm>
+                      <a:off x="0" y="0"/>
+                      <a:ext cx="5467350" cy="2981325"/>
+                    </a:xfrm>
+                    <a:prstGeom prst="rect">
+                      <a:avLst/>
+                    </a:prstGeom>
+                    <a:noFill/>
+                    <a:ln>
+                      <a:noFill/>
+                    </a:ln>
+                  </pic:spPr>
+                </pic:pic>
+              </a:graphicData>
+            </a:graphic>
+          </wp:inline>
+        </w:drawing>
+      </w:r>
+    </w:p>
+    <w:p>
+      <w:pPr>
         <w:rPr>
           <w:b/>
           <w:bCs/>
           <w:sz w:val="28"/>
           <w:szCs w:val="28"/>
         </w:rPr>
-        <w:lastRenderedPageBreak/>
-        <w:t>Realiseret tidsplan</w:t>
-      </w:r>
-    </w:p>
-    <w:p>
-      <w:r>
-        <w:t>Også tilgængelig via url:</w:t>
-      </w:r>
-    </w:p>
+      </w:pPr>
+    </w:p>
+    <w:p/>
     <w:p>
       <w:pPr>
         <w:rPr>
@@ -4527,52 +4899,43 @@
           <w:szCs w:val="28"/>
         </w:rPr>
       </w:pPr>
-    </w:p>
-    <w:p/>
-    <w:p>
-      <w:pPr>
+      <w:r>
         <w:rPr>
           <w:b/>
           <w:bCs/>
           <w:sz w:val="28"/>
           <w:szCs w:val="28"/>
         </w:rPr>
-      </w:pPr>
-      <w:r>
+        <w:br w:type="page"/>
+      </w:r>
+    </w:p>
+    <w:p>
+      <w:pPr>
         <w:rPr>
           <w:b/>
           <w:bCs/>
           <w:sz w:val="28"/>
           <w:szCs w:val="28"/>
         </w:rPr>
-        <w:br w:type="page"/>
-      </w:r>
-    </w:p>
-    <w:p>
-      <w:pPr>
+      </w:pPr>
+      <w:bookmarkStart w:id="34" w:name="Mindmap"/>
+      <w:r>
         <w:rPr>
           <w:b/>
           <w:bCs/>
           <w:sz w:val="28"/>
           <w:szCs w:val="28"/>
         </w:rPr>
-      </w:pPr>
-      <w:r>
-        <w:rPr>
-          <w:b/>
-          <w:bCs/>
-          <w:sz w:val="28"/>
-          <w:szCs w:val="28"/>
-        </w:rPr>
         <w:lastRenderedPageBreak/>
         <w:t>Mindmap</w:t>
       </w:r>
     </w:p>
+    <w:bookmarkEnd w:id="34"/>
     <w:p>
       <w:r>
         <w:t xml:space="preserve">Også tilgængeligt via url: </w:t>
       </w:r>
-      <w:hyperlink r:id="rId26" w:history="1">
+      <w:hyperlink r:id="rId30" w:history="1">
         <w:r>
           <w:rPr>
             <w:rStyle w:val="Hyperlink"/>
@@ -4610,7 +4973,7 @@
                     <pic:cNvPicPr/>
                   </pic:nvPicPr>
                   <pic:blipFill>
-                    <a:blip r:embed="rId27"/>
+                    <a:blip r:embed="rId31"/>
                     <a:stretch>
                       <a:fillRect/>
                     </a:stretch>
@@ -4647,6 +5010,7 @@
           <w:szCs w:val="28"/>
         </w:rPr>
       </w:pPr>
+      <w:bookmarkStart w:id="35" w:name="Databasediagram"/>
       <w:r>
         <w:rPr>
           <w:b/>
@@ -4658,11 +5022,12 @@
         <w:t>Databasediagram</w:t>
       </w:r>
     </w:p>
+    <w:bookmarkEnd w:id="35"/>
     <w:p>
       <w:r>
         <w:t xml:space="preserve">Også tilgængeligt via url: </w:t>
       </w:r>
-      <w:hyperlink r:id="rId28" w:history="1">
+      <w:hyperlink r:id="rId32" w:history="1">
         <w:r>
           <w:rPr>
             <w:rStyle w:val="Hyperlink"/>
@@ -4692,7 +5057,7 @@
                     <pic:cNvPicPr/>
                   </pic:nvPicPr>
                   <pic:blipFill>
-                    <a:blip r:embed="rId29"/>
+                    <a:blip r:embed="rId33"/>
                     <a:stretch>
                       <a:fillRect/>
                     </a:stretch>
@@ -4741,6 +5106,7 @@
           <w:szCs w:val="28"/>
         </w:rPr>
       </w:pPr>
+      <w:bookmarkStart w:id="36" w:name="Klassediagram"/>
       <w:r>
         <w:rPr>
           <w:b/>
@@ -4752,11 +5118,12 @@
         <w:t>Klassediagram</w:t>
       </w:r>
     </w:p>
+    <w:bookmarkEnd w:id="36"/>
     <w:p>
       <w:r>
         <w:t xml:space="preserve">Også tilgængeligt via url: </w:t>
       </w:r>
-      <w:hyperlink r:id="rId30" w:history="1">
+      <w:hyperlink r:id="rId34" w:history="1">
         <w:r>
           <w:rPr>
             <w:rStyle w:val="Hyperlink"/>
@@ -4786,7 +5153,7 @@
                     <pic:cNvPicPr/>
                   </pic:nvPicPr>
                   <pic:blipFill>
-                    <a:blip r:embed="rId31"/>
+                    <a:blip r:embed="rId35"/>
                     <a:stretch>
                       <a:fillRect/>
                     </a:stretch>
@@ -4819,6 +5186,7 @@
           <w:bCs/>
         </w:rPr>
       </w:pPr>
+      <w:bookmarkStart w:id="37" w:name="Kanban_Fase_1"/>
       <w:r>
         <w:rPr>
           <w:b/>
@@ -4830,6 +5198,7 @@
         <w:t>Kanban Fase 1 – opstart af projekt</w:t>
       </w:r>
     </w:p>
+    <w:bookmarkEnd w:id="37"/>
     <w:p>
       <w:r>
         <w:t xml:space="preserve">Dette billede fra Kanban boardet er taget ved projektets opstart, lige inden opsætningen af Laravel projektet. </w:t>
@@ -4842,7 +5211,7 @@
       <w:r>
         <w:br/>
       </w:r>
-      <w:hyperlink r:id="rId32" w:history="1">
+      <w:hyperlink r:id="rId36" w:history="1">
         <w:r>
           <w:rPr>
             <w:rStyle w:val="Hyperlink"/>
@@ -4880,7 +5249,7 @@
                     <pic:cNvPicPr/>
                   </pic:nvPicPr>
                   <pic:blipFill>
-                    <a:blip r:embed="rId33"/>
+                    <a:blip r:embed="rId37"/>
                     <a:stretch>
                       <a:fillRect/>
                     </a:stretch>
@@ -4925,6 +5294,7 @@
           <w:szCs w:val="28"/>
         </w:rPr>
       </w:pPr>
+      <w:bookmarkStart w:id="38" w:name="Kanban_Fase_2"/>
       <w:r>
         <w:rPr>
           <w:b/>
@@ -4972,12 +5342,10 @@
         <w:t xml:space="preserve"> projekt</w:t>
       </w:r>
     </w:p>
-    <w:p>
-      <w:r>
-        <w:t xml:space="preserve">Dette billede fra Kanban boardet er taget ved projektets </w:t>
-      </w:r>
-      <w:r>
-        <w:t>mid-phase.</w:t>
+    <w:bookmarkEnd w:id="38"/>
+    <w:p>
+      <w:r>
+        <w:t>Dette billede fra Kanban boardet er taget ved projektets mid-phase.</w:t>
       </w:r>
     </w:p>
     <w:p>
@@ -5011,7 +5379,7 @@
                     </pic:cNvPicPr>
                   </pic:nvPicPr>
                   <pic:blipFill>
-                    <a:blip r:embed="rId34">
+                    <a:blip r:embed="rId38">
                       <a:extLst>
                         <a:ext uri="{28A0092B-C50C-407E-A947-70E740481C1C}">
                           <a14:useLocalDpi xmlns:a14="http://schemas.microsoft.com/office/drawing/2010/main" val="0"/>
@@ -5059,6 +5427,7 @@
           <w:szCs w:val="28"/>
         </w:rPr>
       </w:pPr>
+      <w:bookmarkStart w:id="39" w:name="Kanban_fase_3"/>
       <w:r>
         <w:rPr>
           <w:b/>
@@ -5106,15 +5475,10 @@
         <w:t>af projekt</w:t>
       </w:r>
     </w:p>
-    <w:p>
-      <w:r>
-        <w:t xml:space="preserve">Dette billede fra Kanban boardet er taget ved projektets </w:t>
-      </w:r>
-      <w:r>
-        <w:t>afsluttende fase</w:t>
-      </w:r>
-      <w:r>
-        <w:t>.</w:t>
+    <w:bookmarkEnd w:id="39"/>
+    <w:p>
+      <w:r>
+        <w:t>Dette billede fra Kanban boardet er taget ved projektets afsluttende fase.</w:t>
       </w:r>
     </w:p>
     <w:p>
@@ -5148,7 +5512,7 @@
                     </pic:cNvPicPr>
                   </pic:nvPicPr>
                   <pic:blipFill>
-                    <a:blip r:embed="rId35">
+                    <a:blip r:embed="rId39">
                       <a:extLst>
                         <a:ext uri="{28A0092B-C50C-407E-A947-70E740481C1C}">
                           <a14:useLocalDpi xmlns:a14="http://schemas.microsoft.com/office/drawing/2010/main" val="0"/>
@@ -5196,6 +5560,7 @@
           <w:szCs w:val="28"/>
         </w:rPr>
       </w:pPr>
+      <w:bookmarkStart w:id="40" w:name="Pipelines"/>
       <w:r>
         <w:rPr>
           <w:b/>
@@ -5207,6 +5572,7 @@
         <w:t>Pipelines kørsel</w:t>
       </w:r>
     </w:p>
+    <w:bookmarkEnd w:id="40"/>
     <w:p>
       <w:r>
         <w:t>For at se alle pipelines, kan det tilgås via GitHub Actions URL:</w:t>
@@ -5214,7 +5580,7 @@
       <w:r>
         <w:br/>
       </w:r>
-      <w:hyperlink r:id="rId36" w:history="1">
+      <w:hyperlink r:id="rId40" w:history="1">
         <w:r>
           <w:rPr>
             <w:rStyle w:val="Hyperlink"/>
@@ -5256,7 +5622,7 @@
                     </pic:cNvPicPr>
                   </pic:nvPicPr>
                   <pic:blipFill>
-                    <a:blip r:embed="rId37">
+                    <a:blip r:embed="rId41">
                       <a:extLst>
                         <a:ext uri="{28A0092B-C50C-407E-A947-70E740481C1C}">
                           <a14:useLocalDpi xmlns:a14="http://schemas.microsoft.com/office/drawing/2010/main" val="0"/>
@@ -5312,6 +5678,7 @@
           <w:szCs w:val="28"/>
         </w:rPr>
       </w:pPr>
+      <w:bookmarkStart w:id="41" w:name="Laravel_Debugbar"/>
       <w:r>
         <w:rPr>
           <w:b/>
@@ -5323,6 +5690,7 @@
         <w:t>Laravel Debugbar</w:t>
       </w:r>
     </w:p>
+    <w:bookmarkEnd w:id="41"/>
     <w:p>
       <w:pPr>
         <w:rPr>
@@ -5358,7 +5726,7 @@
                     </pic:cNvPicPr>
                   </pic:nvPicPr>
                   <pic:blipFill>
-                    <a:blip r:embed="rId38">
+                    <a:blip r:embed="rId42">
                       <a:extLst>
                         <a:ext uri="{28A0092B-C50C-407E-A947-70E740481C1C}">
                           <a14:useLocalDpi xmlns:a14="http://schemas.microsoft.com/office/drawing/2010/main" val="0"/>
@@ -5411,13 +5779,17 @@
       <w:pPr>
         <w:pStyle w:val="Overskrift1"/>
       </w:pPr>
-      <w:bookmarkStart w:id="32" w:name="_Toc165138781"/>
+      <w:bookmarkStart w:id="42" w:name="_Toc165309497"/>
+      <w:bookmarkStart w:id="43" w:name="Logbog"/>
+      <w:bookmarkStart w:id="44" w:name="_Logbog"/>
+      <w:bookmarkEnd w:id="44"/>
       <w:r>
         <w:lastRenderedPageBreak/>
         <w:t>Logbog</w:t>
       </w:r>
-      <w:bookmarkEnd w:id="32"/>
-    </w:p>
+      <w:bookmarkEnd w:id="42"/>
+    </w:p>
+    <w:bookmarkEnd w:id="43"/>
     <w:p>
       <w:r>
         <w:t>Logbog føres primært for at dokumentere daglige opgaver, udfordringer og løsninger. Det giver oversigt over projektets udvikling og muliggør refleksion over processen.</w:t>
@@ -6031,7 +6403,7 @@
       <w:r>
         <w:t xml:space="preserve"> af live web server gennem </w:t>
       </w:r>
-      <w:hyperlink r:id="rId39" w:history="1">
+      <w:hyperlink r:id="rId43" w:history="1">
         <w:r>
           <w:rPr>
             <w:rStyle w:val="Hyperlink"/>
@@ -6150,7 +6522,7 @@
       </w:r>
     </w:p>
     <w:sectPr>
-      <w:footerReference w:type="default" r:id="rId40"/>
+      <w:footerReference w:type="default" r:id="rId44"/>
       <w:pgSz w:w="11906" w:h="16838" w:code="9"/>
       <w:pgMar w:top="1440" w:right="1644" w:bottom="1440" w:left="1644" w:header="720" w:footer="720" w:gutter="0"/>
       <w:pgNumType w:start="0"/>
@@ -7608,6 +7980,7 @@
   <w:style w:type="character" w:default="1" w:styleId="Standardskrifttypeiafsnit">
     <w:name w:val="Default Paragraph Font"/>
     <w:uiPriority w:val="1"/>
+    <w:semiHidden/>
     <w:unhideWhenUsed/>
   </w:style>
   <w:style w:type="table" w:default="1" w:styleId="Tabel-Normal">

</xml_diff>

<commit_message>
oprydning samt færdiggørelse af rapporter.
</commit_message>
<xml_diff>
--- a/Assets/Documents/Procesrapport.docx
+++ b/Assets/Documents/Procesrapport.docx
@@ -4665,6 +4665,22 @@
       <w:r>
         <w:t>, det opstår blandt andet da jeg på min læreplads arbejder flere version bag den php version som anvendes her i projektet.</w:t>
       </w:r>
+    </w:p>
+    <w:p>
+      <w:r>
+        <w:t>Da det er første gang jeg opsætter et Laravel projekt i denne størrelsesgrad, har det givet mig en hel del erfaring med til fremtidige projekter, jeg kunne eksempelvis godt tænke mig at få indbygget flere integrationstests, enten i form af unit tests, eller i form af PHP-integrationen PEST som simplificerer unit tests, dette var jeg dog ikke klar over forud for projektet.</w:t>
+      </w:r>
+      <w:r>
+        <w:t xml:space="preserve"> </w:t>
+      </w:r>
+      <w:hyperlink r:id="rId26" w:history="1">
+        <w:r>
+          <w:rPr>
+            <w:rStyle w:val="Hyperlink"/>
+          </w:rPr>
+          <w:t>https://pestphp.com/</w:t>
+        </w:r>
+      </w:hyperlink>
       <w:r>
         <w:br w:type="page"/>
       </w:r>
@@ -4711,7 +4727,7 @@
       <w:r>
         <w:t xml:space="preserve"> </w:t>
       </w:r>
-      <w:hyperlink r:id="rId26" w:history="1">
+      <w:hyperlink r:id="rId27" w:history="1">
         <w:r>
           <w:rPr>
             <w:rStyle w:val="Hyperlink"/>
@@ -4743,7 +4759,7 @@
                     </pic:cNvPicPr>
                   </pic:nvPicPr>
                   <pic:blipFill>
-                    <a:blip r:embed="rId27">
+                    <a:blip r:embed="rId28">
                       <a:extLst>
                         <a:ext uri="{28A0092B-C50C-407E-A947-70E740481C1C}">
                           <a14:useLocalDpi xmlns:a14="http://schemas.microsoft.com/office/drawing/2010/main" val="0"/>
@@ -4815,7 +4831,7 @@
       <w:r>
         <w:t xml:space="preserve"> </w:t>
       </w:r>
-      <w:hyperlink r:id="rId28" w:history="1">
+      <w:hyperlink r:id="rId29" w:history="1">
         <w:r>
           <w:rPr>
             <w:rStyle w:val="Hyperlink"/>
@@ -4847,7 +4863,7 @@
                     </pic:cNvPicPr>
                   </pic:nvPicPr>
                   <pic:blipFill>
-                    <a:blip r:embed="rId29">
+                    <a:blip r:embed="rId30">
                       <a:extLst>
                         <a:ext uri="{28A0092B-C50C-407E-A947-70E740481C1C}">
                           <a14:useLocalDpi xmlns:a14="http://schemas.microsoft.com/office/drawing/2010/main" val="0"/>
@@ -4935,7 +4951,7 @@
       <w:r>
         <w:t xml:space="preserve">Også tilgængeligt via url: </w:t>
       </w:r>
-      <w:hyperlink r:id="rId30" w:history="1">
+      <w:hyperlink r:id="rId31" w:history="1">
         <w:r>
           <w:rPr>
             <w:rStyle w:val="Hyperlink"/>
@@ -4973,7 +4989,7 @@
                     <pic:cNvPicPr/>
                   </pic:nvPicPr>
                   <pic:blipFill>
-                    <a:blip r:embed="rId31"/>
+                    <a:blip r:embed="rId32"/>
                     <a:stretch>
                       <a:fillRect/>
                     </a:stretch>
@@ -5027,7 +5043,7 @@
       <w:r>
         <w:t xml:space="preserve">Også tilgængeligt via url: </w:t>
       </w:r>
-      <w:hyperlink r:id="rId32" w:history="1">
+      <w:hyperlink r:id="rId33" w:history="1">
         <w:r>
           <w:rPr>
             <w:rStyle w:val="Hyperlink"/>
@@ -5057,7 +5073,7 @@
                     <pic:cNvPicPr/>
                   </pic:nvPicPr>
                   <pic:blipFill>
-                    <a:blip r:embed="rId33"/>
+                    <a:blip r:embed="rId34"/>
                     <a:stretch>
                       <a:fillRect/>
                     </a:stretch>
@@ -5123,7 +5139,7 @@
       <w:r>
         <w:t xml:space="preserve">Også tilgængeligt via url: </w:t>
       </w:r>
-      <w:hyperlink r:id="rId34" w:history="1">
+      <w:hyperlink r:id="rId35" w:history="1">
         <w:r>
           <w:rPr>
             <w:rStyle w:val="Hyperlink"/>
@@ -5153,7 +5169,7 @@
                     <pic:cNvPicPr/>
                   </pic:nvPicPr>
                   <pic:blipFill>
-                    <a:blip r:embed="rId35"/>
+                    <a:blip r:embed="rId36"/>
                     <a:stretch>
                       <a:fillRect/>
                     </a:stretch>
@@ -5211,7 +5227,7 @@
       <w:r>
         <w:br/>
       </w:r>
-      <w:hyperlink r:id="rId36" w:history="1">
+      <w:hyperlink r:id="rId37" w:history="1">
         <w:r>
           <w:rPr>
             <w:rStyle w:val="Hyperlink"/>
@@ -5249,7 +5265,7 @@
                     <pic:cNvPicPr/>
                   </pic:nvPicPr>
                   <pic:blipFill>
-                    <a:blip r:embed="rId37"/>
+                    <a:blip r:embed="rId38"/>
                     <a:stretch>
                       <a:fillRect/>
                     </a:stretch>
@@ -5379,7 +5395,7 @@
                     </pic:cNvPicPr>
                   </pic:nvPicPr>
                   <pic:blipFill>
-                    <a:blip r:embed="rId38">
+                    <a:blip r:embed="rId39">
                       <a:extLst>
                         <a:ext uri="{28A0092B-C50C-407E-A947-70E740481C1C}">
                           <a14:useLocalDpi xmlns:a14="http://schemas.microsoft.com/office/drawing/2010/main" val="0"/>
@@ -5512,7 +5528,7 @@
                     </pic:cNvPicPr>
                   </pic:nvPicPr>
                   <pic:blipFill>
-                    <a:blip r:embed="rId39">
+                    <a:blip r:embed="rId40">
                       <a:extLst>
                         <a:ext uri="{28A0092B-C50C-407E-A947-70E740481C1C}">
                           <a14:useLocalDpi xmlns:a14="http://schemas.microsoft.com/office/drawing/2010/main" val="0"/>
@@ -5580,7 +5596,7 @@
       <w:r>
         <w:br/>
       </w:r>
-      <w:hyperlink r:id="rId40" w:history="1">
+      <w:hyperlink r:id="rId41" w:history="1">
         <w:r>
           <w:rPr>
             <w:rStyle w:val="Hyperlink"/>
@@ -5622,7 +5638,7 @@
                     </pic:cNvPicPr>
                   </pic:nvPicPr>
                   <pic:blipFill>
-                    <a:blip r:embed="rId41">
+                    <a:blip r:embed="rId42">
                       <a:extLst>
                         <a:ext uri="{28A0092B-C50C-407E-A947-70E740481C1C}">
                           <a14:useLocalDpi xmlns:a14="http://schemas.microsoft.com/office/drawing/2010/main" val="0"/>
@@ -5726,7 +5742,7 @@
                     </pic:cNvPicPr>
                   </pic:nvPicPr>
                   <pic:blipFill>
-                    <a:blip r:embed="rId42">
+                    <a:blip r:embed="rId43">
                       <a:extLst>
                         <a:ext uri="{28A0092B-C50C-407E-A947-70E740481C1C}">
                           <a14:useLocalDpi xmlns:a14="http://schemas.microsoft.com/office/drawing/2010/main" val="0"/>
@@ -5779,17 +5795,17 @@
       <w:pPr>
         <w:pStyle w:val="Overskrift1"/>
       </w:pPr>
-      <w:bookmarkStart w:id="42" w:name="_Toc165309497"/>
-      <w:bookmarkStart w:id="43" w:name="Logbog"/>
-      <w:bookmarkStart w:id="44" w:name="_Logbog"/>
-      <w:bookmarkEnd w:id="44"/>
+      <w:bookmarkStart w:id="42" w:name="_Logbog"/>
+      <w:bookmarkStart w:id="43" w:name="_Toc165309497"/>
+      <w:bookmarkStart w:id="44" w:name="Logbog"/>
+      <w:bookmarkEnd w:id="42"/>
       <w:r>
         <w:lastRenderedPageBreak/>
         <w:t>Logbog</w:t>
       </w:r>
-      <w:bookmarkEnd w:id="42"/>
-    </w:p>
-    <w:bookmarkEnd w:id="43"/>
+      <w:bookmarkEnd w:id="43"/>
+    </w:p>
+    <w:bookmarkEnd w:id="44"/>
     <w:p>
       <w:r>
         <w:t>Logbog føres primært for at dokumentere daglige opgaver, udfordringer og løsninger. Det giver oversigt over projektets udvikling og muliggør refleksion over processen.</w:t>
@@ -6403,7 +6419,7 @@
       <w:r>
         <w:t xml:space="preserve"> af live web server gennem </w:t>
       </w:r>
-      <w:hyperlink r:id="rId43" w:history="1">
+      <w:hyperlink r:id="rId44" w:history="1">
         <w:r>
           <w:rPr>
             <w:rStyle w:val="Hyperlink"/>
@@ -6435,6 +6451,15 @@
       </w:r>
     </w:p>
     <w:p>
+      <w:r>
+        <w:t>Finpudsning og tilpasninger af produkt samt procesrapport.</w:t>
+      </w:r>
+      <w:r>
+        <w:br/>
+        <w:t>opstart på opsætning af præsentation.</w:t>
+      </w:r>
+    </w:p>
+    <w:p>
       <w:pPr>
         <w:rPr>
           <w:b/>
@@ -6443,35 +6468,52 @@
           <w:szCs w:val="24"/>
         </w:rPr>
       </w:pPr>
-    </w:p>
-    <w:p>
-      <w:pPr>
+      <w:r>
         <w:rPr>
           <w:b/>
           <w:bCs/>
           <w:sz w:val="24"/>
           <w:szCs w:val="24"/>
         </w:rPr>
-      </w:pPr>
-      <w:r>
+        <w:t>01/05 – Onsdag</w:t>
+      </w:r>
+    </w:p>
+    <w:p>
+      <w:r>
+        <w:t>Gennemlæsning og færdiggørelse af proces og produktrapport.</w:t>
+      </w:r>
+      <w:r>
+        <w:br/>
+        <w:t>Fortsættelse på opsætning af præsentation.</w:t>
+      </w:r>
+    </w:p>
+    <w:p>
+      <w:pPr>
         <w:rPr>
           <w:b/>
           <w:bCs/>
           <w:sz w:val="24"/>
           <w:szCs w:val="24"/>
         </w:rPr>
-        <w:t>01/05 – Onsdag</w:t>
-      </w:r>
-    </w:p>
-    <w:p>
-      <w:pPr>
+      </w:pPr>
+      <w:r>
         <w:rPr>
           <w:b/>
           <w:bCs/>
           <w:sz w:val="24"/>
           <w:szCs w:val="24"/>
         </w:rPr>
-      </w:pPr>
+        <w:t>02/05 – Torsdag</w:t>
+      </w:r>
+    </w:p>
+    <w:p>
+      <w:r>
+        <w:t>Rettelser af grammatik og færdiggørelse af proces og produktrapport.</w:t>
+      </w:r>
+      <w:r>
+        <w:br/>
+        <w:t>Arbejde på præsentation.</w:t>
+      </w:r>
     </w:p>
     <w:p>
       <w:pPr>
@@ -6489,40 +6531,42 @@
           <w:sz w:val="24"/>
           <w:szCs w:val="24"/>
         </w:rPr>
-        <w:t>02/05 – Torsdag</w:t>
-      </w:r>
-    </w:p>
-    <w:p>
-      <w:pPr>
+        <w:t xml:space="preserve">03/05 </w:t>
+      </w:r>
+      <w:r>
         <w:rPr>
           <w:b/>
           <w:bCs/>
           <w:sz w:val="24"/>
           <w:szCs w:val="24"/>
         </w:rPr>
-      </w:pPr>
-    </w:p>
-    <w:p>
-      <w:pPr>
+        <w:t>–</w:t>
+      </w:r>
+      <w:r>
         <w:rPr>
           <w:b/>
           <w:bCs/>
           <w:sz w:val="24"/>
           <w:szCs w:val="24"/>
         </w:rPr>
-      </w:pPr>
-      <w:r>
-        <w:rPr>
-          <w:b/>
-          <w:bCs/>
-          <w:sz w:val="24"/>
-          <w:szCs w:val="24"/>
-        </w:rPr>
-        <w:t>03/05 - Fredag</w:t>
+        <w:t xml:space="preserve"> Fredag</w:t>
+      </w:r>
+    </w:p>
+    <w:p>
+      <w:r>
+        <w:t>Aflevering af rapporter.</w:t>
+      </w:r>
+      <w:r>
+        <w:br/>
+        <w:t>Arbejde på præsentation.</w:t>
+      </w:r>
+      <w:r>
+        <w:br/>
+        <w:t xml:space="preserve">Forberedelse til valg af selvvalgt emne. </w:t>
       </w:r>
     </w:p>
     <w:sectPr>
-      <w:footerReference w:type="default" r:id="rId44"/>
+      <w:footerReference w:type="default" r:id="rId45"/>
       <w:pgSz w:w="11906" w:h="16838" w:code="9"/>
       <w:pgMar w:top="1440" w:right="1644" w:bottom="1440" w:left="1644" w:header="720" w:footer="720" w:gutter="0"/>
       <w:pgNumType w:start="0"/>

</xml_diff>

<commit_message>
Færdiggørelse samt rettelse af grammatik i processrapport.
</commit_message>
<xml_diff>
--- a/Assets/Documents/Procesrapport.docx
+++ b/Assets/Documents/Procesrapport.docx
@@ -45,7 +45,21 @@
           <w:sz w:val="24"/>
           <w:szCs w:val="24"/>
         </w:rPr>
-        <w:t>Sidernes Verden – Webshop til salg af eventyrlige bøger</w:t>
+        <w:t>Sidernes</w:t>
+      </w:r>
+      <w:r>
+        <w:rPr>
+          <w:sz w:val="24"/>
+          <w:szCs w:val="24"/>
+        </w:rPr>
+        <w:t xml:space="preserve"> </w:t>
+      </w:r>
+      <w:r>
+        <w:rPr>
+          <w:sz w:val="24"/>
+          <w:szCs w:val="24"/>
+        </w:rPr>
+        <w:t>Verden – Webshop til salg af eventyrlige bøger</w:t>
       </w:r>
       <w:r>
         <w:rPr>
@@ -2473,24 +2487,161 @@
     </w:p>
     <w:p>
       <w:r>
-        <w:t>SidernesVerden er udarbejdet som svendeprøve projekt under uddannelsen som datateknikker med speciale i programmering på Tech College i Aalborg.</w:t>
-      </w:r>
-    </w:p>
-    <w:p>
-      <w:r>
-        <w:t>I rapporten beskrives udviklingsprocessen fra projektstart til endelig aflevering samt hvilke teknologier og metoder der er valgt.</w:t>
+        <w:t>Sidernes</w:t>
+      </w:r>
+      <w:r>
+        <w:t xml:space="preserve"> </w:t>
+      </w:r>
+      <w:r>
+        <w:t>Verden er udarbejdet som svendeprøveprojekt under uddannelsen som datateknikker med speciale i programmering på Tech College i Aalborg.</w:t>
+      </w:r>
+    </w:p>
+    <w:p>
+      <w:r>
+        <w:t>I rapporten beskrives udviklingsprocessen fra projektstart til endelig aflevering</w:t>
+      </w:r>
+      <w:r>
+        <w:t>,</w:t>
+      </w:r>
+      <w:r>
+        <w:t xml:space="preserve"> samt hvilke teknologier og metoder</w:t>
+      </w:r>
+      <w:r>
+        <w:t>,</w:t>
+      </w:r>
+      <w:r>
+        <w:t xml:space="preserve"> der er valgt.</w:t>
       </w:r>
       <w:r>
         <w:br/>
-        <w:t xml:space="preserve">Der vil være dokumenteret hvilke udfordringer som </w:t>
-      </w:r>
-      <w:r>
-        <w:t>er opstået undervejs, hvordan de er løst, samt hvilke alternativer der eventuelt ville kunne være valgt.</w:t>
-      </w:r>
-    </w:p>
-    <w:p>
-      <w:r>
-        <w:t>Formålet med rapporten er at give læseren klart indblik i den udviklingsproces og de valg som er foretaget under udviklingen af SidernesVerden.</w:t>
+        <w:t>Der vil være dokumenteret hvilke udfordringer</w:t>
+      </w:r>
+      <w:r>
+        <w:t>,</w:t>
+      </w:r>
+      <w:r>
+        <w:t xml:space="preserve"> som </w:t>
+      </w:r>
+      <w:r>
+        <w:t>er opstået undervejs, hvordan de er løst, samt hvilke alternativer</w:t>
+      </w:r>
+      <w:r>
+        <w:t>,</w:t>
+      </w:r>
+      <w:r>
+        <w:t xml:space="preserve"> der eventuelt ville kunne være valgt.</w:t>
+      </w:r>
+    </w:p>
+    <w:p>
+      <w:r>
+        <w:t>Formålet med rapporten er at give læseren klart indblik i den udviklingsproces og de valg</w:t>
+      </w:r>
+      <w:r>
+        <w:t>,</w:t>
+      </w:r>
+      <w:r>
+        <w:t xml:space="preserve"> som er foretaget under udviklingen af Sidernes</w:t>
+      </w:r>
+      <w:r>
+        <w:t xml:space="preserve"> </w:t>
+      </w:r>
+      <w:r>
+        <w:t>Verden.</w:t>
+      </w:r>
+    </w:p>
+    <w:p>
+      <w:pPr>
+        <w:pStyle w:val="Overskrift1"/>
+      </w:pPr>
+      <w:bookmarkStart w:id="1" w:name="_Toc165309468"/>
+      <w:r>
+        <w:t>Læsevejledning</w:t>
+      </w:r>
+      <w:bookmarkEnd w:id="1"/>
+    </w:p>
+    <w:p>
+      <w:r>
+        <w:t xml:space="preserve">Denne del er projektets </w:t>
+      </w:r>
+      <w:r>
+        <w:t>procesrapport</w:t>
+      </w:r>
+      <w:r>
+        <w:t>.</w:t>
+      </w:r>
+      <w:r>
+        <w:t xml:space="preserve"> </w:t>
+      </w:r>
+      <w:r>
+        <w:t>D</w:t>
+      </w:r>
+      <w:r>
+        <w:t xml:space="preserve">en bør læses </w:t>
+      </w:r>
+      <w:r>
+        <w:t>før</w:t>
+      </w:r>
+      <w:r>
+        <w:t xml:space="preserve"> </w:t>
+      </w:r>
+      <w:r>
+        <w:t>produktrapporten</w:t>
+      </w:r>
+      <w:r>
+        <w:t>,</w:t>
+      </w:r>
+      <w:r>
+        <w:t xml:space="preserve"> </w:t>
+      </w:r>
+      <w:r>
+        <w:t xml:space="preserve">da den indeholder beskrivelsen af </w:t>
+      </w:r>
+      <w:r>
+        <w:t>processen</w:t>
+      </w:r>
+      <w:r>
+        <w:t>,</w:t>
+      </w:r>
+      <w:r>
+        <w:t xml:space="preserve"> der er gennemgået for at ramme </w:t>
+      </w:r>
+      <w:r>
+        <w:t>det endelige produkt.</w:t>
+      </w:r>
+    </w:p>
+    <w:p>
+      <w:r>
+        <w:t>Procesrapporten</w:t>
+      </w:r>
+      <w:r>
+        <w:t xml:space="preserve"> </w:t>
+      </w:r>
+      <w:r>
+        <w:t>indeholder information om projektets planlægning, design, udvikling, test og implementering. Procesrapporten giver også en detaljeret beskrivelse af de udfordringer</w:t>
+      </w:r>
+      <w:r>
+        <w:t>,</w:t>
+      </w:r>
+      <w:r>
+        <w:t xml:space="preserve"> der er </w:t>
+      </w:r>
+      <w:r>
+        <w:t>opstået</w:t>
+      </w:r>
+      <w:r>
+        <w:t xml:space="preserve"> undervejs, samt </w:t>
+      </w:r>
+      <w:r>
+        <w:t>valg af</w:t>
+      </w:r>
+      <w:r>
+        <w:t xml:space="preserve"> </w:t>
+      </w:r>
+      <w:r>
+        <w:t>løsninger hertil</w:t>
+      </w:r>
+      <w:r>
+        <w:t>.</w:t>
       </w:r>
     </w:p>
     <w:p>
@@ -2499,15 +2650,15 @@
           <w:rStyle w:val="Hyperlink"/>
         </w:rPr>
       </w:pPr>
-      <w:bookmarkStart w:id="1" w:name="_Hlk163629494"/>
-      <w:r>
-        <w:t>Under læsningen kan det være en fordel at have adgang til projekt</w:t>
-      </w:r>
-      <w:r>
-        <w:t>filer</w:t>
-      </w:r>
-      <w:r>
-        <w:t>, de findes frit tilgængeligt via GitHub url:</w:t>
+      <w:bookmarkStart w:id="2" w:name="_Hlk163629494"/>
+      <w:r>
+        <w:t>Under læsningen kan det være en fordel at have adgang til projektfiler</w:t>
+      </w:r>
+      <w:r>
+        <w:t>. D</w:t>
+      </w:r>
+      <w:r>
+        <w:t>e findes frit tilgængeligt via GitHub url:</w:t>
       </w:r>
       <w:r>
         <w:br/>
@@ -2527,7 +2678,7 @@
           <w:color w:val="993E21" w:themeColor="hyperlink"/>
         </w:rPr>
       </w:pPr>
-      <w:bookmarkStart w:id="2" w:name="_Hlk165293890"/>
+      <w:bookmarkStart w:id="3" w:name="_Hlk165293890"/>
       <w:r>
         <w:t xml:space="preserve">Det er også muligt at tilgå webshoppen online via url: </w:t>
       </w:r>
@@ -2544,85 +2695,12 @@
       </w:r>
       <w:r>
         <w:br/>
-        <w:t xml:space="preserve">Guide til brug af webshoppen findes i produktrapport side </w:t>
-      </w:r>
-      <w:r>
-        <w:t>21</w:t>
-      </w:r>
-      <w:r>
-        <w:t>.</w:t>
-      </w:r>
-    </w:p>
-    <w:p>
-      <w:pPr>
-        <w:pStyle w:val="Overskrift1"/>
-      </w:pPr>
-      <w:bookmarkStart w:id="3" w:name="_Toc165309468"/>
-      <w:bookmarkEnd w:id="1"/>
-      <w:bookmarkEnd w:id="2"/>
-      <w:r>
-        <w:t>Læsevejledning</w:t>
-      </w:r>
-      <w:bookmarkEnd w:id="3"/>
-    </w:p>
-    <w:p>
-      <w:r>
-        <w:t xml:space="preserve">Denne del er projektets </w:t>
-      </w:r>
-      <w:r>
-        <w:t>procesrapport</w:t>
-      </w:r>
-      <w:r>
-        <w:t xml:space="preserve">, den bør læses </w:t>
-      </w:r>
-      <w:r>
-        <w:t>før</w:t>
-      </w:r>
-      <w:r>
-        <w:t xml:space="preserve"> </w:t>
-      </w:r>
-      <w:r>
-        <w:t xml:space="preserve">produktrapporten </w:t>
-      </w:r>
-      <w:r>
-        <w:t xml:space="preserve">da den indeholder beskrivelsen af </w:t>
-      </w:r>
-      <w:r>
-        <w:t xml:space="preserve">processen der er gennemgået for at ramme </w:t>
-      </w:r>
-      <w:r>
-        <w:t>det endelige produkt.</w:t>
-      </w:r>
-    </w:p>
-    <w:p>
-      <w:r>
-        <w:t>Procesrapporten</w:t>
-      </w:r>
-      <w:r>
-        <w:t xml:space="preserve"> </w:t>
-      </w:r>
-      <w:r>
-        <w:t xml:space="preserve">indeholder information om projektets planlægning, design, udvikling, test og implementering. Procesrapporten giver også en detaljeret beskrivelse af de udfordringer der er </w:t>
-      </w:r>
-      <w:r>
-        <w:t>opstået</w:t>
-      </w:r>
-      <w:r>
-        <w:t xml:space="preserve"> undervejs, samt </w:t>
-      </w:r>
-      <w:r>
-        <w:t>valg af</w:t>
-      </w:r>
-      <w:r>
-        <w:t xml:space="preserve"> </w:t>
-      </w:r>
-      <w:r>
-        <w:t>løsninger hertil</w:t>
-      </w:r>
-      <w:r>
-        <w:t>.</w:t>
-      </w:r>
-    </w:p>
+        <w:t>Guide til brug af webshoppen findes i produktrapport side 21.</w:t>
+      </w:r>
+    </w:p>
+    <w:bookmarkEnd w:id="2"/>
+    <w:bookmarkEnd w:id="3"/>
+    <w:p/>
     <w:p/>
     <w:p>
       <w:pPr>
@@ -2647,18 +2725,63 @@
     </w:p>
     <w:p>
       <w:r>
-        <w:t>Sidernes Verden – En webshop til salg af eventyrlige bøger, er et projekt der forener passionen for eventyrlige fortællinger med den moderne digitale handelsverden. Firmaet 'SidernesVerden' søger en løsning som lever op til kundernes forventninger, når de træder ind i den virtuelle webshop af bøger.</w:t>
-      </w:r>
-    </w:p>
-    <w:p>
-      <w:r>
-        <w:t>Målet for projektet er at udarbejde en webshop som er enkel og funktionel for kunder, samtidig med at der er overskuelighed og gennemtænkt funktionalitet for firmaets ansatte</w:t>
+        <w:t>Sidernes Verden – En webshop til salg af eventyrlige bøger er et projekt</w:t>
+      </w:r>
+      <w:r>
+        <w:t>,</w:t>
+      </w:r>
+      <w:r>
+        <w:t xml:space="preserve"> der forener passionen for eventyrlige fortællinger med den moderne digitale handelsverden. Firmae</w:t>
+      </w:r>
+      <w:r>
+        <w:t xml:space="preserve">t </w:t>
+      </w:r>
+      <w:r>
+        <w:t>Sidernes</w:t>
+      </w:r>
+      <w:r>
+        <w:t xml:space="preserve"> </w:t>
+      </w:r>
+      <w:r>
+        <w:t>Verden søger en løsning som lever op til kundernes forventninger, når de træder ind i den virtuelle webshop af bøger.</w:t>
+      </w:r>
+    </w:p>
+    <w:p>
+      <w:r>
+        <w:t>Målet for projektet er at udarbejde en webshop</w:t>
+      </w:r>
+      <w:r>
+        <w:t>,</w:t>
+      </w:r>
+      <w:r>
+        <w:t xml:space="preserve"> som er enkel og funktionel for kunder samtidig med</w:t>
+      </w:r>
+      <w:r>
+        <w:t>,</w:t>
+      </w:r>
+      <w:r>
+        <w:t xml:space="preserve"> at der er overskuelighed og gennemtænkt funktionalitet for firmaets ansatte</w:t>
+      </w:r>
+      <w:r>
+        <w:t>,</w:t>
       </w:r>
       <w:r>
         <w:t xml:space="preserve"> som </w:t>
       </w:r>
       <w:r>
-        <w:t>skal vedligeholde webshoppen. Til dette formål er valget faldet på Laravel, et kraftfuldt og moderne PHP-framework, med blade frameworket som frontend og Laravel backend. Dette sikrer en robust og skalerbar platform, der kan imødekomme både nutidige og fremtidige behov.</w:t>
+        <w:t>skal vedligeholde webshoppen. Til dette formål er valget faldet på Laravel, et kraftfuldt og moderne PHP-framework, med blade</w:t>
+      </w:r>
+      <w:r>
+        <w:t>-</w:t>
+      </w:r>
+      <w:r>
+        <w:t xml:space="preserve">frameworket som frontend og Laravel </w:t>
+      </w:r>
+      <w:r>
+        <w:t xml:space="preserve">som </w:t>
+      </w:r>
+      <w:r>
+        <w:t>backend. Dette sikrer en robust og skalerbar platform, der kan imødekomme både nutidige og fremtidige behov.</w:t>
       </w:r>
     </w:p>
     <w:p>
@@ -2671,7 +2794,7 @@
           <w:color w:val="0D0D0D"/>
           <w:shd w:val="clear" w:color="auto" w:fill="FFFFFF"/>
         </w:rPr>
-        <w:t>, d</w:t>
+        <w:t>. D</w:t>
       </w:r>
       <w:r>
         <w:t>ette er særligt relevant for et projekt i denne størrelsesorden, hvor ressourceoptimering er en central faktor.</w:t>
@@ -2679,83 +2802,134 @@
     </w:p>
     <w:p>
       <w:r>
-        <w:t>der blive implementeret en detaljeret hændelseslog, som dokumenterer alle administrative interaktioner på webshoppen</w:t>
+        <w:t xml:space="preserve">der </w:t>
+      </w:r>
+      <w:r>
+        <w:t>vil blive</w:t>
+      </w:r>
+      <w:r>
+        <w:t xml:space="preserve"> implementeret en detaljeret hændelseslog, som dokumenterer alle administrative interaktioner på webshoppen</w:t>
+      </w:r>
+      <w:r>
+        <w:t>.</w:t>
+      </w:r>
+      <w:r>
+        <w:t xml:space="preserve"> </w:t>
+      </w:r>
+      <w:r>
+        <w:t>D</w:t>
+      </w:r>
+      <w:r>
+        <w:t>ette</w:t>
+      </w:r>
+      <w:r>
+        <w:t xml:space="preserve"> </w:t>
+      </w:r>
+      <w:r>
+        <w:t>gør det muligt at identificere</w:t>
       </w:r>
       <w:r>
         <w:t>,</w:t>
       </w:r>
       <w:r>
+        <w:t xml:space="preserve"> hvilke medarbejdere</w:t>
+      </w:r>
+      <w:r>
+        <w:t>,</w:t>
+      </w:r>
+      <w:r>
+        <w:t xml:space="preserve"> der har foretaget ændringer i forbindelse med bøger eller andre elementer</w:t>
+      </w:r>
+      <w:r>
+        <w:t>. Det</w:t>
+      </w:r>
+      <w:r>
+        <w:t xml:space="preserve"> kan være afgørende for at identificere fejl</w:t>
+      </w:r>
+      <w:r>
+        <w:t xml:space="preserve">, </w:t>
+      </w:r>
+      <w:r>
+        <w:t xml:space="preserve">sikre en </w:t>
+      </w:r>
+      <w:r>
+        <w:t>hurtig rettelse af fejlen</w:t>
+      </w:r>
+      <w:r>
+        <w:t xml:space="preserve">, </w:t>
+      </w:r>
+      <w:r>
+        <w:t>bidrage til højere kvalitet af webshoppen samt bedre brugeroplevelse</w:t>
+      </w:r>
+      <w:r>
+        <w:t>,</w:t>
+      </w:r>
+      <w:r>
+        <w:t xml:space="preserve"> for kunder </w:t>
+      </w:r>
+      <w:r>
+        <w:t>og</w:t>
+      </w:r>
+      <w:r>
+        <w:t xml:space="preserve"> ansatte.</w:t>
+      </w:r>
+    </w:p>
+    <w:p>
+      <w:r>
+        <w:t>Endvidere vil der blive fokuseret på</w:t>
+      </w:r>
+      <w:r>
+        <w:t xml:space="preserve"> at</w:t>
+      </w:r>
+      <w:r>
+        <w:t xml:space="preserve"> implementer</w:t>
+      </w:r>
+      <w:r>
+        <w:t>e</w:t>
+      </w:r>
+      <w:r>
+        <w:t xml:space="preserve"> en import af bøger via Excel-ark. Dette vil ikke blot lette processen med at opdatere sortimentet før lanceringen af webshoppen, men også sikre, at virksomheden kan udvide sit udvalg effektivt og i takt med kundernes efterspørgsel.</w:t>
+      </w:r>
+    </w:p>
+    <w:p>
+      <w:r>
+        <w:t xml:space="preserve">Gennem denne rapport </w:t>
+      </w:r>
+      <w:r>
+        <w:t>vil der blive</w:t>
+      </w:r>
+      <w:r>
+        <w:t xml:space="preserve"> dykke</w:t>
+      </w:r>
+      <w:r>
+        <w:t>t</w:t>
+      </w:r>
+      <w:r>
+        <w:t xml:space="preserve"> ned i de tekniske</w:t>
+      </w:r>
+      <w:r>
         <w:t xml:space="preserve"> </w:t>
       </w:r>
       <w:r>
-        <w:t>dette</w:t>
+        <w:t>aspekter af projektet</w:t>
+      </w:r>
+      <w:r>
+        <w:t xml:space="preserve"> samt undersøgt hvordan valget af Laravel, blade</w:t>
+      </w:r>
+      <w:r>
+        <w:t>-</w:t>
+      </w:r>
+      <w:r>
+        <w:t xml:space="preserve">frameworket og valget af SQLite databasen kan bidrage til at opfylde fyldestgørende målsætning for webshoppen til </w:t>
+      </w:r>
+      <w:r>
+        <w:t>Sidernes</w:t>
       </w:r>
       <w:r>
         <w:t xml:space="preserve"> </w:t>
       </w:r>
       <w:r>
-        <w:t xml:space="preserve">gør det muligt at identificere hvilke medarbejdere der har foretaget ændringer i forbindelse med bøger eller andre elementer, hvilket kan være afgørende for at identificere fejl og sikre en </w:t>
-      </w:r>
-      <w:r>
-        <w:t>hurtig rettelse af fejlen</w:t>
-      </w:r>
-      <w:r>
-        <w:t xml:space="preserve"> og</w:t>
-      </w:r>
-      <w:r>
-        <w:t xml:space="preserve"> bidrage til højere kvalitet af webshoppen samt bedre brugeroplevelse for kunder </w:t>
-      </w:r>
-      <w:r>
-        <w:t>og</w:t>
-      </w:r>
-      <w:r>
-        <w:t xml:space="preserve"> ansatte.</w:t>
-      </w:r>
-    </w:p>
-    <w:p>
-      <w:r>
-        <w:t>Endvidere vil der blive fokuseret på</w:t>
-      </w:r>
-      <w:r>
-        <w:t xml:space="preserve"> at</w:t>
-      </w:r>
-      <w:r>
-        <w:t xml:space="preserve"> implementer</w:t>
-      </w:r>
-      <w:r>
-        <w:t>er</w:t>
-      </w:r>
-      <w:r>
-        <w:t xml:space="preserve"> en import af bøger via Excel-ark. Dette vil ikke blot lette processen med at opdatere sortimentet før lanceringen af webshoppen, men også sikre, at virksomheden kan udvide sit udvalg effektivt og i takt med kundernes efterspørgsel.</w:t>
-      </w:r>
-    </w:p>
-    <w:p>
-      <w:r>
-        <w:t xml:space="preserve">Gennem denne rapport </w:t>
-      </w:r>
-      <w:r>
-        <w:t>bliver der</w:t>
-      </w:r>
-      <w:r>
-        <w:t xml:space="preserve"> dykke</w:t>
-      </w:r>
-      <w:r>
-        <w:t>t</w:t>
-      </w:r>
-      <w:r>
-        <w:t xml:space="preserve"> ned i de tekniske</w:t>
-      </w:r>
-      <w:r>
-        <w:t xml:space="preserve"> </w:t>
-      </w:r>
-      <w:r>
-        <w:t>aspekter af projektet</w:t>
-      </w:r>
-      <w:r>
-        <w:t xml:space="preserve">, samt undersøgt hvordan valget af Laravel, blade frameworket og valget af SQLite databasen kan bidrage til at opfylde fyldestgørende målsætning for webshoppen til </w:t>
-      </w:r>
-      <w:r>
-        <w:t>'SidernesVerden'</w:t>
+        <w:t>Verden</w:t>
       </w:r>
       <w:r>
         <w:t>.</w:t>
@@ -2777,7 +2951,13 @@
     </w:p>
     <w:p>
       <w:r>
-        <w:t>Firmaet 'SidernesVerden' ønsker en webshop til salg af bøger om eventyrlige fortællinger.</w:t>
+        <w:t>Firmaet Sidernes</w:t>
+      </w:r>
+      <w:r>
+        <w:t xml:space="preserve"> </w:t>
+      </w:r>
+      <w:r>
+        <w:t>Verden ønsker en webshop til salg af bøger om eventyrlige fortællinger.</w:t>
       </w:r>
     </w:p>
     <w:p>
@@ -2787,7 +2967,19 @@
     </w:p>
     <w:p>
       <w:r>
-        <w:t>Ejeren og medarbejderne hos 'SidernesVerden' skal have mulighed for at få et fuldt overblik over alle aspekter af webshoppen, herunder bøger, forfattere, udgivere, salg og brugere. Desuden skal medarbejderne have adgang til en log, hvor de kan se, hvilke ændringer der er foretaget på shoppen, og af hvem.</w:t>
+        <w:t>Ejeren og medarbejderne hos Sidernes</w:t>
+      </w:r>
+      <w:r>
+        <w:t xml:space="preserve"> </w:t>
+      </w:r>
+      <w:r>
+        <w:t>Verden skal have mulighed for at få et fuldt overblik over alle aspekter af webshoppen, herunder bøger, forfattere, udgivere, salg og brugere. Desuden skal medarbejderne have adgang til en log, hvor de kan se, hvilke ændringer</w:t>
+      </w:r>
+      <w:r>
+        <w:t>,</w:t>
+      </w:r>
+      <w:r>
+        <w:t xml:space="preserve"> der er foretaget på shoppen, og af hvem.</w:t>
       </w:r>
     </w:p>
     <w:p>
@@ -2808,7 +3000,13 @@
     </w:p>
     <w:p>
       <w:r>
-        <w:t>Er det muligt at udvikle en webshop, hvor forbrugere kan registrere sig og foretage køb af bøger, samtidig med at medarbejdere kan logge ind, administrere og have overblik over webshoppen?</w:t>
+        <w:t>Er det muligt at udvikle en webshop, hvor forbrugere kan registrere sig og foretage køb af bøger samtidig med</w:t>
+      </w:r>
+      <w:r>
+        <w:t>,</w:t>
+      </w:r>
+      <w:r>
+        <w:t xml:space="preserve"> at medarbejdere kan logge ind, administrere og have overblik over webshoppen?</w:t>
       </w:r>
     </w:p>
     <w:p>
@@ -2829,10 +3027,52 @@
     </w:p>
     <w:p>
       <w:r>
-        <w:t xml:space="preserve">Under projektudviklingen bliver der benyttet Kanban til projektstyring, det er valgt da Kanban er en agil metode som er nem at forstå og anvende til mindre projekter som dette, det giver overblik </w:t>
-      </w:r>
-      <w:r>
-        <w:t xml:space="preserve">over opgaver samt sikrer at man ikke overser lavere prioriterede opgaver. Der er valgt at benytte GitHubs Kanban board da projektet i forvejen ligger i GitHub, det giver også let adgang til at kunne uddelegere opgaver på tværs af udviklere på sigt. Igennem projektet bliver opgaver fulgt via Kanban boardet og alle nye opgaver får hver sin ”task” som bliver fulgt til ende. </w:t>
+        <w:t>Under projektudviklingen bliver der benyttet Kanban til projektstyring</w:t>
+      </w:r>
+      <w:r>
+        <w:t>.</w:t>
+      </w:r>
+      <w:r>
+        <w:t xml:space="preserve"> </w:t>
+      </w:r>
+      <w:r>
+        <w:t>D</w:t>
+      </w:r>
+      <w:r>
+        <w:t>et er valgt</w:t>
+      </w:r>
+      <w:r>
+        <w:t>,</w:t>
+      </w:r>
+      <w:r>
+        <w:t xml:space="preserve"> da Kanban er en agil metode</w:t>
+      </w:r>
+      <w:r>
+        <w:t>,</w:t>
+      </w:r>
+      <w:r>
+        <w:t xml:space="preserve"> som er nem at forstå og anvende til mindre projekter som dette</w:t>
+      </w:r>
+      <w:r>
+        <w:t>. D</w:t>
+      </w:r>
+      <w:r>
+        <w:t xml:space="preserve">et giver overblik </w:t>
+      </w:r>
+      <w:r>
+        <w:t>over opgaver samt sikrer</w:t>
+      </w:r>
+      <w:r>
+        <w:t>,</w:t>
+      </w:r>
+      <w:r>
+        <w:t xml:space="preserve"> at man ikke overser lavere prioriterede opgaver. Der er valgt at benytte GitHubs Kanban board da projektet i forvejen ligger i GitHub</w:t>
+      </w:r>
+      <w:r>
+        <w:t>. Det</w:t>
+      </w:r>
+      <w:r>
+        <w:t xml:space="preserve"> giver også let adgang til at kunne uddelegere opgaver på tværs af udviklere på sigt. Igennem projektet bliver opgaver fulgt via Kanban boardet og alle nye opgaver får hver sin ”task” som bliver fulgt til ende. </w:t>
       </w:r>
       <w:r>
         <w:t xml:space="preserve">Projektstyringen er opstillet således at der afholdes stand-up møde ved Kanban boardet med status og opdatering til opgaver </w:t>
@@ -2864,7 +3104,7 @@
       <w:r>
         <w:br/>
       </w:r>
-      <w:hyperlink w:anchor="Kanban_Fase_1" w:history="1">
+      <w:hyperlink w:anchor="Bilag_1" w:history="1">
         <w:r>
           <w:rPr>
             <w:rStyle w:val="Hyperlink"/>
@@ -2875,25 +3115,37 @@
           <w:rPr>
             <w:rStyle w:val="Hyperlink"/>
           </w:rPr>
-          <w:t>:</w:t>
+          <w:t xml:space="preserve"> 1</w:t>
         </w:r>
         <w:r>
           <w:rPr>
             <w:rStyle w:val="Hyperlink"/>
           </w:rPr>
-          <w:t xml:space="preserve"> Kanban fase 1 s. </w:t>
+          <w:t xml:space="preserve"> Kanban fase 1 s</w:t>
         </w:r>
         <w:r>
           <w:rPr>
             <w:rStyle w:val="Hyperlink"/>
           </w:rPr>
-          <w:t>19</w:t>
+          <w:t>ide</w:t>
+        </w:r>
+        <w:r>
+          <w:rPr>
+            <w:rStyle w:val="Hyperlink"/>
+          </w:rPr>
+          <w:t xml:space="preserve"> </w:t>
+        </w:r>
+        <w:r>
+          <w:rPr>
+            <w:rStyle w:val="Hyperlink"/>
+          </w:rPr>
+          <w:t>14</w:t>
         </w:r>
       </w:hyperlink>
       <w:r>
         <w:br/>
       </w:r>
-      <w:hyperlink w:anchor="Kanban_Fase_2" w:history="1">
+      <w:hyperlink w:anchor="Bilag_2" w:history="1">
         <w:r>
           <w:rPr>
             <w:rStyle w:val="Hyperlink"/>
@@ -2904,25 +3156,37 @@
           <w:rPr>
             <w:rStyle w:val="Hyperlink"/>
           </w:rPr>
-          <w:t>:</w:t>
+          <w:t xml:space="preserve"> 2</w:t>
         </w:r>
         <w:r>
           <w:rPr>
             <w:rStyle w:val="Hyperlink"/>
           </w:rPr>
-          <w:t xml:space="preserve"> Kanban fase 2 s. </w:t>
+          <w:t xml:space="preserve"> Kanban fase 2 s</w:t>
         </w:r>
         <w:r>
           <w:rPr>
             <w:rStyle w:val="Hyperlink"/>
           </w:rPr>
-          <w:t>20</w:t>
+          <w:t>ide</w:t>
+        </w:r>
+        <w:r>
+          <w:rPr>
+            <w:rStyle w:val="Hyperlink"/>
+          </w:rPr>
+          <w:t xml:space="preserve"> </w:t>
+        </w:r>
+        <w:r>
+          <w:rPr>
+            <w:rStyle w:val="Hyperlink"/>
+          </w:rPr>
+          <w:t>15</w:t>
         </w:r>
       </w:hyperlink>
       <w:r>
         <w:br/>
       </w:r>
-      <w:hyperlink w:anchor="Kanban_fase_3" w:history="1">
+      <w:hyperlink w:anchor="Bilag_3" w:history="1">
         <w:r>
           <w:rPr>
             <w:rStyle w:val="Hyperlink"/>
@@ -2933,19 +3197,31 @@
           <w:rPr>
             <w:rStyle w:val="Hyperlink"/>
           </w:rPr>
-          <w:t>:</w:t>
+          <w:t xml:space="preserve"> 3</w:t>
         </w:r>
         <w:r>
           <w:rPr>
             <w:rStyle w:val="Hyperlink"/>
           </w:rPr>
-          <w:t xml:space="preserve"> Kanban fase s. </w:t>
+          <w:t xml:space="preserve"> Kanban fase s</w:t>
         </w:r>
         <w:r>
           <w:rPr>
             <w:rStyle w:val="Hyperlink"/>
           </w:rPr>
-          <w:t>21</w:t>
+          <w:t>ide</w:t>
+        </w:r>
+        <w:r>
+          <w:rPr>
+            <w:rStyle w:val="Hyperlink"/>
+          </w:rPr>
+          <w:t xml:space="preserve"> </w:t>
+        </w:r>
+        <w:r>
+          <w:rPr>
+            <w:rStyle w:val="Hyperlink"/>
+          </w:rPr>
+          <w:t>16</w:t>
         </w:r>
       </w:hyperlink>
     </w:p>
@@ -2954,7 +3230,10 @@
         <w:t xml:space="preserve">Inden udviklingsopstart er der truffet nogle valg for at komme frem til </w:t>
       </w:r>
       <w:r>
-        <w:t>blandt andet det valgte programmeringssprog,</w:t>
+        <w:t xml:space="preserve">bl. a. </w:t>
+      </w:r>
+      <w:r>
+        <w:t>det valgte programmeringssprog,</w:t>
       </w:r>
       <w:r>
         <w:t xml:space="preserve"> frameworks</w:t>
@@ -2977,7 +3256,7 @@
       <w:r>
         <w:t>om er valgt til projektet, dette er blandt andet valgt ud fra mange muligheder som vist via mindmap (</w:t>
       </w:r>
-      <w:hyperlink w:anchor="Mindmap" w:history="1">
+      <w:hyperlink w:anchor="Bilag_4" w:history="1">
         <w:r>
           <w:rPr>
             <w:rStyle w:val="Hyperlink"/>
@@ -2994,7 +3273,13 @@
           <w:rPr>
             <w:rStyle w:val="Hyperlink"/>
           </w:rPr>
-          <w:t>: Mindmap</w:t>
+          <w:t xml:space="preserve"> 4 </w:t>
+        </w:r>
+        <w:r>
+          <w:rPr>
+            <w:rStyle w:val="Hyperlink"/>
+          </w:rPr>
+          <w:t>Mindmap</w:t>
         </w:r>
         <w:r>
           <w:rPr>
@@ -3006,20 +3291,71 @@
           <w:rPr>
             <w:rStyle w:val="Hyperlink"/>
           </w:rPr>
-          <w:t>. 16</w:t>
+          <w:t>ide</w:t>
+        </w:r>
+        <w:r>
+          <w:rPr>
+            <w:rStyle w:val="Hyperlink"/>
+          </w:rPr>
+          <w:t xml:space="preserve"> 1</w:t>
+        </w:r>
+        <w:r>
+          <w:rPr>
+            <w:rStyle w:val="Hyperlink"/>
+          </w:rPr>
+          <w:t>7</w:t>
         </w:r>
       </w:hyperlink>
       <w:r>
-        <w:t>), i mindmap er der skrevet op til flere frameworks, databaser og diverse muligheder for at ska</w:t>
+        <w:t>)</w:t>
+      </w:r>
+      <w:r>
+        <w:t>.</w:t>
+      </w:r>
+      <w:r>
+        <w:t xml:space="preserve"> </w:t>
+      </w:r>
+      <w:r>
+        <w:t>I</w:t>
+      </w:r>
+      <w:r>
+        <w:t xml:space="preserve"> mindmap er der skrevet op til flere frameworks, databaser og diverse muligheder for at ska</w:t>
       </w:r>
       <w:r>
         <w:t>b</w:t>
       </w:r>
       <w:r>
-        <w:t xml:space="preserve">e lige præcis det opnået udgangspunkt, efterfølgende har teamet nøje udvalgt elementer som arbejder godt sammen ift. Projektets størrelse og det ønskede resultat samt en del baseret på </w:t>
-      </w:r>
-      <w:r>
-        <w:t xml:space="preserve">teamets erfaring og den mængde tid der er sat til </w:t>
+        <w:t>e lige præcis det opnået udgangspunkt</w:t>
+      </w:r>
+      <w:r>
+        <w:t>.</w:t>
+      </w:r>
+      <w:r>
+        <w:t xml:space="preserve"> </w:t>
+      </w:r>
+      <w:r>
+        <w:t>E</w:t>
+      </w:r>
+      <w:r>
+        <w:t>fterfølgende har teamet nøje udvalgt elementer som arbejder godt sammen ift</w:t>
+      </w:r>
+      <w:r>
+        <w:t>.</w:t>
+      </w:r>
+      <w:r>
+        <w:t xml:space="preserve"> p</w:t>
+      </w:r>
+      <w:r>
+        <w:t xml:space="preserve">rojektets størrelse og det ønskede resultat samt en del baseret på </w:t>
+      </w:r>
+      <w:r>
+        <w:t>teamets erfaring og den mængde tid</w:t>
+      </w:r>
+      <w:r>
+        <w:t>,</w:t>
+      </w:r>
+      <w:r>
+        <w:t xml:space="preserve"> der er sat til </w:t>
       </w:r>
       <w:r>
         <w:t>projektet</w:t>
@@ -3033,19 +3369,64 @@
         <w:t xml:space="preserve"> </w:t>
       </w:r>
       <w:r>
-        <w:t xml:space="preserve">Herefter bliver hver opgave defineret og beskrevet i kravspecifikationen (se dokumenteret kravspecifikation i produktrapport s. </w:t>
+        <w:t xml:space="preserve">Herefter bliver hver opgave defineret og beskrevet i kravspecifikationen (se dokumenteret kravspecifikation i </w:t>
+      </w:r>
+      <w:r>
+        <w:t>P</w:t>
+      </w:r>
+      <w:r>
+        <w:t>roduktrapport s</w:t>
+      </w:r>
+      <w:r>
+        <w:t>ide</w:t>
+      </w:r>
+      <w:r>
+        <w:t xml:space="preserve"> </w:t>
       </w:r>
       <w:r>
         <w:t>9</w:t>
       </w:r>
       <w:r>
-        <w:t xml:space="preserve">), i kravspecifikationen er basal funktionalitet slået sammen for at skabe overblik, det gør sig gældende blandt andet for </w:t>
-      </w:r>
-      <w:r>
-        <w:t>håndtering af bøger, herunder CRUD-funktionalitet mm.</w:t>
-      </w:r>
-      <w:r>
-        <w:t xml:space="preserve"> herefter bliver hver opgave opstillet i testspecifikation (se dokumenteret test specifikation i produktrapport s. </w:t>
+        <w:t>)</w:t>
+      </w:r>
+      <w:r>
+        <w:t>.</w:t>
+      </w:r>
+      <w:r>
+        <w:t xml:space="preserve"> </w:t>
+      </w:r>
+      <w:r>
+        <w:t>I</w:t>
+      </w:r>
+      <w:r>
+        <w:t xml:space="preserve"> kravspecifikationen er basal funktionalitet slået sammen for at skabe overblik, det gør sig gældende blandt andet for </w:t>
+      </w:r>
+      <w:r>
+        <w:t>håndtering af bøger, herunder CRUD-funktionalitet mm</w:t>
+      </w:r>
+      <w:r>
+        <w:t>.</w:t>
+      </w:r>
+      <w:r>
+        <w:t xml:space="preserve"> </w:t>
+      </w:r>
+      <w:r>
+        <w:t>H</w:t>
+      </w:r>
+      <w:r>
+        <w:t xml:space="preserve">erefter bliver hver opgave opstillet i testspecifikation (se dokumenteret test specifikation i </w:t>
+      </w:r>
+      <w:r>
+        <w:t>P</w:t>
+      </w:r>
+      <w:r>
+        <w:t xml:space="preserve">roduktrapport </w:t>
+      </w:r>
+      <w:r>
+        <w:t>side</w:t>
+      </w:r>
+      <w:r>
+        <w:t xml:space="preserve"> </w:t>
       </w:r>
       <w:r>
         <w:t>13</w:t>
@@ -3058,7 +3439,7 @@
       <w:r>
         <w:t>Ved projektstart er der udarbejdet en estimeret tidsplan (</w:t>
       </w:r>
-      <w:hyperlink w:anchor="Estimeret_Tidsplan" w:history="1">
+      <w:hyperlink w:anchor="Bilag_5" w:history="1">
         <w:r>
           <w:rPr>
             <w:rStyle w:val="Hyperlink"/>
@@ -3069,23 +3450,77 @@
           <w:rPr>
             <w:rStyle w:val="Hyperlink"/>
           </w:rPr>
-          <w:t>: Estimeret tidsplan</w:t>
+          <w:t xml:space="preserve"> 5</w:t>
         </w:r>
         <w:r>
           <w:rPr>
             <w:rStyle w:val="Hyperlink"/>
           </w:rPr>
-          <w:t xml:space="preserve"> s. </w:t>
+          <w:t xml:space="preserve"> Estimeret tidsplan</w:t>
         </w:r>
         <w:r>
           <w:rPr>
             <w:rStyle w:val="Hyperlink"/>
           </w:rPr>
-          <w:t>14</w:t>
+          <w:t xml:space="preserve"> s</w:t>
+        </w:r>
+        <w:r>
+          <w:rPr>
+            <w:rStyle w:val="Hyperlink"/>
+          </w:rPr>
+          <w:t>ide</w:t>
+        </w:r>
+        <w:r>
+          <w:rPr>
+            <w:rStyle w:val="Hyperlink"/>
+          </w:rPr>
+          <w:t xml:space="preserve"> </w:t>
+        </w:r>
+        <w:r>
+          <w:rPr>
+            <w:rStyle w:val="Hyperlink"/>
+          </w:rPr>
+          <w:t>1</w:t>
+        </w:r>
+        <w:r>
+          <w:rPr>
+            <w:rStyle w:val="Hyperlink"/>
+          </w:rPr>
+          <w:t>8</w:t>
         </w:r>
       </w:hyperlink>
       <w:r>
-        <w:t>) som teamet baseret på tidligere erfaring forventer at processen vil forløbe, sideløbende udfyldes en realiseret tidsplan for</w:t>
+        <w:t>) som teamet</w:t>
+      </w:r>
+      <w:r>
+        <w:t>,</w:t>
+      </w:r>
+      <w:r>
+        <w:t xml:space="preserve"> baseret på tidligere erfaring</w:t>
+      </w:r>
+      <w:r>
+        <w:t>,</w:t>
+      </w:r>
+      <w:r>
+        <w:t xml:space="preserve"> forventer</w:t>
+      </w:r>
+      <w:r>
+        <w:t>,</w:t>
+      </w:r>
+      <w:r>
+        <w:t xml:space="preserve"> at processen vil forløbe</w:t>
+      </w:r>
+      <w:r>
+        <w:t>.</w:t>
+      </w:r>
+      <w:r>
+        <w:t xml:space="preserve"> </w:t>
+      </w:r>
+      <w:r>
+        <w:t>S</w:t>
+      </w:r>
+      <w:r>
+        <w:t>ideløbende udfyldes en realiseret tidsplan for</w:t>
       </w:r>
       <w:r>
         <w:rPr>
@@ -3110,7 +3545,7 @@
       <w:r>
         <w:t>(</w:t>
       </w:r>
-      <w:hyperlink w:anchor="Realiseret_Tidsplan" w:history="1">
+      <w:hyperlink w:anchor="Bilag_6" w:history="1">
         <w:r>
           <w:rPr>
             <w:rStyle w:val="Hyperlink"/>
@@ -3121,133 +3556,280 @@
           <w:rPr>
             <w:rStyle w:val="Hyperlink"/>
           </w:rPr>
-          <w:t>: Realiseret tidsplan</w:t>
+          <w:t xml:space="preserve"> 6</w:t>
         </w:r>
         <w:r>
           <w:rPr>
             <w:rStyle w:val="Hyperlink"/>
           </w:rPr>
-          <w:t xml:space="preserve"> s. </w:t>
+          <w:t xml:space="preserve"> Realiseret tidsplan</w:t>
         </w:r>
         <w:r>
           <w:rPr>
             <w:rStyle w:val="Hyperlink"/>
           </w:rPr>
-          <w:t>15</w:t>
-        </w:r>
-      </w:hyperlink>
-      <w:r>
-        <w:t xml:space="preserve">). </w:t>
-      </w:r>
-    </w:p>
-    <w:p>
-      <w:r>
-        <w:t xml:space="preserve">I begyndelsen af udviklingsprocessen </w:t>
-      </w:r>
-      <w:r>
-        <w:t>er</w:t>
-      </w:r>
-      <w:r>
-        <w:t xml:space="preserve"> der udarbejdet et database-diagram for at sikre, at relationerne og strukturen giver et solidt fundament (</w:t>
-      </w:r>
-      <w:hyperlink w:anchor="Databasediagram" w:history="1">
-        <w:r>
-          <w:rPr>
-            <w:rStyle w:val="Hyperlink"/>
-          </w:rPr>
-          <w:t xml:space="preserve">se bilag: database diagram s. </w:t>
+          <w:t xml:space="preserve"> s</w:t>
         </w:r>
         <w:r>
           <w:rPr>
             <w:rStyle w:val="Hyperlink"/>
           </w:rPr>
-          <w:t>17</w:t>
-        </w:r>
-      </w:hyperlink>
-      <w:r>
-        <w:t xml:space="preserve">). Dernæst </w:t>
-      </w:r>
-      <w:r>
-        <w:t>et</w:t>
-      </w:r>
-      <w:r>
-        <w:t xml:space="preserve"> klassediagramfor at give et overblik over de controllers og klasser der skal oprettes i backend (</w:t>
-      </w:r>
-      <w:hyperlink w:anchor="Klassediagram" w:history="1">
-        <w:r>
-          <w:rPr>
-            <w:rStyle w:val="Hyperlink"/>
-          </w:rPr>
-          <w:t xml:space="preserve">se bilag: klassediagram, s. </w:t>
+          <w:t>ide</w:t>
         </w:r>
         <w:r>
           <w:rPr>
             <w:rStyle w:val="Hyperlink"/>
           </w:rPr>
-          <w:t>18</w:t>
+          <w:t xml:space="preserve"> </w:t>
         </w:r>
-      </w:hyperlink>
-      <w:r>
-        <w:t>).</w:t>
-      </w:r>
-    </w:p>
-    <w:p>
-      <w:r>
-        <w:t>Efter fastlæggelse af database og klassestruktur går udviklingsfasen i gang, som beskrevet i Kanban-boardet og tidsplanen</w:t>
-      </w:r>
-      <w:r>
-        <w:t>, opdelt i tre faser: Frontend, Database og Backend. Gennem hele projektforløbet bliver der</w:t>
-      </w:r>
-      <w:r>
-        <w:t xml:space="preserve"> ugentligt</w:t>
-      </w:r>
-      <w:r>
-        <w:t xml:space="preserve"> </w:t>
-      </w:r>
-      <w:r>
-        <w:t>på stand-up lavet status</w:t>
-      </w:r>
-      <w:r>
-        <w:t xml:space="preserve"> o</w:t>
-      </w:r>
-      <w:r>
-        <w:t>g</w:t>
-      </w:r>
-      <w:r>
-        <w:t xml:space="preserve"> tilbageblik på opgaver, udfordringer og genovervejelser</w:t>
-      </w:r>
-      <w:r>
-        <w:t>, d</w:t>
-      </w:r>
-      <w:r>
-        <w:t>enne viden</w:t>
-      </w:r>
-      <w:r>
-        <w:t xml:space="preserve"> bliver brugt til refleksion og læring fra de forskellige situationer og udfordringer</w:t>
-      </w:r>
-      <w:r>
-        <w:t xml:space="preserve"> som er </w:t>
-      </w:r>
-      <w:r>
-        <w:t>opstå</w:t>
-      </w:r>
-      <w:r>
-        <w:t>et</w:t>
-      </w:r>
-      <w:r>
-        <w:t xml:space="preserve"> undervejs. </w:t>
-      </w:r>
-    </w:p>
-    <w:p>
-      <w:r>
-        <w:t>Under hele projektforløbet bliver der ført logbog hvor daglige opgaver og eventuelle udfordringer bliver dokumenteret (</w:t>
-      </w:r>
-      <w:hyperlink w:anchor="_Logbog" w:history="1">
         <w:r>
           <w:rPr>
             <w:rStyle w:val="Hyperlink"/>
           </w:rPr>
-          <w:t xml:space="preserve">se bilag: logbog, s. </w:t>
+          <w:t>1</w:t>
+        </w:r>
+        <w:r>
+          <w:rPr>
+            <w:rStyle w:val="Hyperlink"/>
+          </w:rPr>
+          <w:t>9</w:t>
+        </w:r>
+      </w:hyperlink>
+      <w:r>
+        <w:t xml:space="preserve">). </w:t>
+      </w:r>
+    </w:p>
+    <w:p>
+      <w:r>
+        <w:t xml:space="preserve">I begyndelsen af udviklingsprocessen </w:t>
+      </w:r>
+      <w:r>
+        <w:t>er</w:t>
+      </w:r>
+      <w:r>
+        <w:t xml:space="preserve"> der udarbejdet et databasediagram for at sikre, at relationerne og strukturen giver et solidt fundament (</w:t>
+      </w:r>
+      <w:hyperlink w:anchor="Bilag_7" w:history="1">
+        <w:r>
+          <w:rPr>
+            <w:rStyle w:val="Hyperlink"/>
+          </w:rPr>
+          <w:t>se bilag</w:t>
+        </w:r>
+        <w:r>
+          <w:rPr>
+            <w:rStyle w:val="Hyperlink"/>
+          </w:rPr>
+          <w:t xml:space="preserve"> 7</w:t>
+        </w:r>
+        <w:r>
+          <w:rPr>
+            <w:rStyle w:val="Hyperlink"/>
+          </w:rPr>
+          <w:t xml:space="preserve"> database diagram s</w:t>
+        </w:r>
+        <w:r>
+          <w:rPr>
+            <w:rStyle w:val="Hyperlink"/>
+          </w:rPr>
+          <w:t>ide</w:t>
+        </w:r>
+        <w:r>
+          <w:rPr>
+            <w:rStyle w:val="Hyperlink"/>
+          </w:rPr>
+          <w:t xml:space="preserve"> </w:t>
+        </w:r>
+        <w:r>
+          <w:rPr>
+            <w:rStyle w:val="Hyperlink"/>
+          </w:rPr>
+          <w:t>20</w:t>
+        </w:r>
+      </w:hyperlink>
+      <w:r>
+        <w:t xml:space="preserve">). Dernæst </w:t>
+      </w:r>
+      <w:r>
+        <w:t>et</w:t>
+      </w:r>
+      <w:r>
+        <w:t xml:space="preserve"> klassediagramfor at give et overblik over de controllers og klasser</w:t>
+      </w:r>
+      <w:r>
+        <w:t>,</w:t>
+      </w:r>
+      <w:r>
+        <w:t xml:space="preserve"> der skal oprettes i backend (</w:t>
+      </w:r>
+      <w:hyperlink w:anchor="Bilag_8" w:history="1">
+        <w:r>
+          <w:rPr>
+            <w:rStyle w:val="Hyperlink"/>
+          </w:rPr>
+          <w:t>se bilag</w:t>
+        </w:r>
+        <w:r>
+          <w:rPr>
+            <w:rStyle w:val="Hyperlink"/>
+          </w:rPr>
+          <w:t xml:space="preserve"> 8</w:t>
+        </w:r>
+        <w:r>
+          <w:rPr>
+            <w:rStyle w:val="Hyperlink"/>
+          </w:rPr>
+          <w:t xml:space="preserve"> klassediagram s</w:t>
+        </w:r>
+        <w:r>
+          <w:rPr>
+            <w:rStyle w:val="Hyperlink"/>
+          </w:rPr>
+          <w:t>ide</w:t>
+        </w:r>
+        <w:r>
+          <w:rPr>
+            <w:rStyle w:val="Hyperlink"/>
+          </w:rPr>
+          <w:t xml:space="preserve"> </w:t>
+        </w:r>
+        <w:r>
+          <w:rPr>
+            <w:rStyle w:val="Hyperlink"/>
+          </w:rPr>
+          <w:t>21</w:t>
+        </w:r>
+      </w:hyperlink>
+      <w:r>
+        <w:t>).</w:t>
+      </w:r>
+    </w:p>
+    <w:p>
+      <w:r>
+        <w:t>Efter fastlæggelse af database og klassestruktur går udviklingsfasen i gang</w:t>
+      </w:r>
+      <w:r>
+        <w:t>.</w:t>
+      </w:r>
+      <w:r>
+        <w:t xml:space="preserve"> </w:t>
+      </w:r>
+      <w:r>
+        <w:t>S</w:t>
+      </w:r>
+      <w:r>
+        <w:t>om beskrevet i Kanban-boardet og tidsplanen</w:t>
+      </w:r>
+      <w:r>
+        <w:t xml:space="preserve">, </w:t>
+      </w:r>
+      <w:r>
+        <w:t xml:space="preserve">er den </w:t>
+      </w:r>
+      <w:r>
+        <w:t>opdelt i tre faser</w:t>
+      </w:r>
+      <w:r>
+        <w:t>;</w:t>
+      </w:r>
+      <w:r>
+        <w:t xml:space="preserve"> </w:t>
+      </w:r>
+      <w:r>
+        <w:t>f</w:t>
+      </w:r>
+      <w:r>
+        <w:t xml:space="preserve">rontend, </w:t>
+      </w:r>
+      <w:r>
+        <w:t>d</w:t>
+      </w:r>
+      <w:r>
+        <w:t xml:space="preserve">atabase og </w:t>
+      </w:r>
+      <w:r>
+        <w:t>b</w:t>
+      </w:r>
+      <w:r>
+        <w:t>ackend. Gennem hele projektforløbet bliver der</w:t>
+      </w:r>
+      <w:r>
+        <w:t xml:space="preserve"> ugentligt</w:t>
+      </w:r>
+      <w:r>
+        <w:t xml:space="preserve"> </w:t>
+      </w:r>
+      <w:r>
+        <w:t>på stand-up lavet status</w:t>
+      </w:r>
+      <w:r>
+        <w:t xml:space="preserve"> o</w:t>
+      </w:r>
+      <w:r>
+        <w:t>g</w:t>
+      </w:r>
+      <w:r>
+        <w:t xml:space="preserve"> tilbageblik på opgaver, udfordringer og genovervejelser</w:t>
+      </w:r>
+      <w:r>
+        <w:t>.</w:t>
+      </w:r>
+      <w:r>
+        <w:t xml:space="preserve"> </w:t>
+      </w:r>
+      <w:r>
+        <w:t>D</w:t>
+      </w:r>
+      <w:r>
+        <w:t>enne viden</w:t>
+      </w:r>
+      <w:r>
+        <w:t xml:space="preserve"> bliver brugt til refleksion og læring fra de forskellige situationer og udfordringer</w:t>
+      </w:r>
+      <w:r>
+        <w:t>,</w:t>
+      </w:r>
+      <w:r>
+        <w:t xml:space="preserve"> som er </w:t>
+      </w:r>
+      <w:r>
+        <w:t>opstå</w:t>
+      </w:r>
+      <w:r>
+        <w:t>et</w:t>
+      </w:r>
+      <w:r>
+        <w:t xml:space="preserve"> undervejs. </w:t>
+      </w:r>
+    </w:p>
+    <w:p>
+      <w:r>
+        <w:t>Under hele projektforløbet bliver der ført logbog</w:t>
+      </w:r>
+      <w:r>
+        <w:t>,</w:t>
+      </w:r>
+      <w:r>
+        <w:t xml:space="preserve"> hvor daglige opgaver og eventuelle udfordringer bliver dokumenteret (</w:t>
+      </w:r>
+      <w:hyperlink w:anchor="Logbog" w:history="1">
+        <w:r>
+          <w:rPr>
+            <w:rStyle w:val="Hyperlink"/>
+          </w:rPr>
+          <w:t>se logbog s</w:t>
+        </w:r>
+        <w:r>
+          <w:rPr>
+            <w:rStyle w:val="Hyperlink"/>
+          </w:rPr>
+          <w:t>ide</w:t>
+        </w:r>
+        <w:r>
+          <w:rPr>
+            <w:rStyle w:val="Hyperlink"/>
+          </w:rPr>
+          <w:t xml:space="preserve"> </w:t>
         </w:r>
         <w:r>
           <w:rPr>
@@ -3276,7 +3858,7 @@
     </w:p>
     <w:p>
       <w:r>
-        <w:t>I forbindelse med projektet er der truffet beslutninger vedrørende valg af metoder og teknologier. Disse valg og overvejelserne bag dem vil blive uddybet i det følgende afsnit.</w:t>
+        <w:t>I forbindelse med projektet er der truffet beslutninger vedrørende valg af metoder og teknologier. Disse valg og overvejelserne bag dem vil blive uddybet i de følgende afsnit.</w:t>
       </w:r>
     </w:p>
     <w:p>
@@ -3303,7 +3885,13 @@
         <w:t>samt</w:t>
       </w:r>
       <w:r>
-        <w:t xml:space="preserve"> et væld af dokumentation og ressourcer hvilket gør det nemt at finde løsninger og få hjælp, når det er nødvendigt</w:t>
+        <w:t xml:space="preserve"> et væld af dokumentation og ressourcer</w:t>
+      </w:r>
+      <w:r>
+        <w:t>,</w:t>
+      </w:r>
+      <w:r>
+        <w:t xml:space="preserve"> hvilket gør det nemt at finde løsninger og få hjælp, når det er nødvendigt</w:t>
       </w:r>
       <w:r>
         <w:t xml:space="preserve">. </w:t>
@@ -3333,6 +3921,12 @@
           <w:t>https://www.php.net/</w:t>
         </w:r>
       </w:hyperlink>
+      <w:r>
+        <w:rPr>
+          <w:rStyle w:val="Hyperlink"/>
+        </w:rPr>
+        <w:t>.</w:t>
+      </w:r>
     </w:p>
     <w:p>
       <w:pPr>
@@ -3358,7 +3952,25 @@
         <w:t>tilbyder en bred vifte af værktøjer til projektstyring, herunder lagring af projekter og versionsstyring. Dets anerkendte ry og høje kvalitet gør det til det ideelle valg for projektet. Et af de centrale værktøjer som vi benytter os af, er GitHub Actions</w:t>
       </w:r>
       <w:r>
-        <w:t>, også kaldet ”Pipelines”, disse kører automatisk ved hver eneste ændring som bliver pushet op via Git</w:t>
+        <w:t>, også kaldet ”Pipelines”</w:t>
+      </w:r>
+      <w:r>
+        <w:t>.</w:t>
+      </w:r>
+      <w:r>
+        <w:t xml:space="preserve"> </w:t>
+      </w:r>
+      <w:r>
+        <w:t>D</w:t>
+      </w:r>
+      <w:r>
+        <w:t>isse kører automatisk ved hver eneste ændring</w:t>
+      </w:r>
+      <w:r>
+        <w:t>,</w:t>
+      </w:r>
+      <w:r>
+        <w:t xml:space="preserve"> som bliver pushet op via Git</w:t>
       </w:r>
       <w:r>
         <w:t xml:space="preserve"> og</w:t>
@@ -3370,7 +3982,66 @@
         <w:t>samt</w:t>
       </w:r>
       <w:r>
-        <w:t xml:space="preserve"> fejlfinding i projektet.</w:t>
+        <w:t xml:space="preserve"> fejlfinding i projektet</w:t>
+      </w:r>
+      <w:r>
+        <w:t xml:space="preserve"> (</w:t>
+      </w:r>
+      <w:hyperlink w:anchor="Bilag_9" w:history="1">
+        <w:r>
+          <w:rPr>
+            <w:rStyle w:val="Hyperlink"/>
+          </w:rPr>
+          <w:t>se bilag</w:t>
+        </w:r>
+        <w:r>
+          <w:rPr>
+            <w:rStyle w:val="Hyperlink"/>
+          </w:rPr>
+          <w:t xml:space="preserve"> 9</w:t>
+        </w:r>
+        <w:r>
+          <w:rPr>
+            <w:rStyle w:val="Hyperlink"/>
+          </w:rPr>
+          <w:t xml:space="preserve"> </w:t>
+        </w:r>
+        <w:r>
+          <w:rPr>
+            <w:rStyle w:val="Hyperlink"/>
+          </w:rPr>
+          <w:t xml:space="preserve">pipelines </w:t>
+        </w:r>
+        <w:r>
+          <w:rPr>
+            <w:rStyle w:val="Hyperlink"/>
+          </w:rPr>
+          <w:t>s</w:t>
+        </w:r>
+        <w:r>
+          <w:rPr>
+            <w:rStyle w:val="Hyperlink"/>
+          </w:rPr>
+          <w:t>ide</w:t>
+        </w:r>
+        <w:r>
+          <w:rPr>
+            <w:rStyle w:val="Hyperlink"/>
+          </w:rPr>
+          <w:t xml:space="preserve"> </w:t>
+        </w:r>
+        <w:r>
+          <w:rPr>
+            <w:rStyle w:val="Hyperlink"/>
+          </w:rPr>
+          <w:t>22</w:t>
+        </w:r>
+      </w:hyperlink>
+      <w:r>
+        <w:t>)</w:t>
+      </w:r>
+      <w:r>
+        <w:t>.</w:t>
       </w:r>
     </w:p>
     <w:p>
@@ -3391,7 +4062,19 @@
         </w:r>
       </w:hyperlink>
       <w:r>
-        <w:t xml:space="preserve"> derudover kan GitHubs egen gennemarbejdet dokumentation findes på </w:t>
+        <w:rPr>
+          <w:rStyle w:val="Hyperlink"/>
+        </w:rPr>
+        <w:t>.</w:t>
+      </w:r>
+      <w:r>
+        <w:t xml:space="preserve"> </w:t>
+      </w:r>
+      <w:r>
+        <w:t>D</w:t>
+      </w:r>
+      <w:r>
+        <w:t xml:space="preserve">erudover kan GitHubs egen gennemarbejdet dokumentation findes på </w:t>
       </w:r>
       <w:hyperlink r:id="rId14" w:history="1">
         <w:r>
@@ -3401,6 +4084,12 @@
           <w:t>https://docs.github.com/en</w:t>
         </w:r>
       </w:hyperlink>
+      <w:r>
+        <w:rPr>
+          <w:rStyle w:val="Hyperlink"/>
+        </w:rPr>
+        <w:t>.</w:t>
+      </w:r>
     </w:p>
     <w:p>
       <w:pPr>
@@ -3514,12 +4203,36 @@
     </w:p>
     <w:p>
       <w:r>
-        <w:t>Laravel er et anvendt framework med en gennemarbejdet dokumentation som gør det nemt at finde hjælp når det er nødvendigt.</w:t>
-      </w:r>
-    </w:p>
-    <w:p>
-      <w:r>
-        <w:t xml:space="preserve">Dokumentationen for Laravel versionen som er benyttet i dette projekt kan findes på </w:t>
+        <w:t>Laravel er et anvendt framework med en gennemarbejdet dokumentation</w:t>
+      </w:r>
+      <w:r>
+        <w:t>,</w:t>
+      </w:r>
+      <w:r>
+        <w:t xml:space="preserve"> som gør det nemt at finde hjælp</w:t>
+      </w:r>
+      <w:r>
+        <w:t>,</w:t>
+      </w:r>
+      <w:r>
+        <w:t xml:space="preserve"> når det er nødvendigt.</w:t>
+      </w:r>
+    </w:p>
+    <w:p>
+      <w:r>
+        <w:t>Dokumentationen for Laravel versionen</w:t>
+      </w:r>
+      <w:r>
+        <w:t>,</w:t>
+      </w:r>
+      <w:r>
+        <w:t xml:space="preserve"> som er benyttet i dette projekt</w:t>
+      </w:r>
+      <w:r>
+        <w:t>,</w:t>
+      </w:r>
+      <w:r>
+        <w:t xml:space="preserve"> kan findes på </w:t>
       </w:r>
       <w:hyperlink r:id="rId15" w:history="1">
         <w:r>
@@ -3530,6 +4243,12 @@
         </w:r>
       </w:hyperlink>
       <w:r>
+        <w:rPr>
+          <w:rStyle w:val="Hyperlink"/>
+        </w:rPr>
+        <w:t>.</w:t>
+      </w:r>
+      <w:r>
         <w:br/>
         <w:t xml:space="preserve">Udover det er der oversigt over alle indbyggede kommandoer på </w:t>
       </w:r>
@@ -3541,6 +4260,12 @@
           <w:t>https://artisan.page/</w:t>
         </w:r>
       </w:hyperlink>
+      <w:r>
+        <w:rPr>
+          <w:rStyle w:val="Hyperlink"/>
+        </w:rPr>
+        <w:t>.</w:t>
+      </w:r>
     </w:p>
     <w:p>
       <w:r>
@@ -3589,7 +4314,13 @@
     </w:p>
     <w:p>
       <w:r>
-        <w:t xml:space="preserve">Blade har en stærk evne til at genanvende komponenter, hvilket betyder at </w:t>
+        <w:t>Blade har en stærk evne til at genanvende komponenter, hvilket betyder</w:t>
+      </w:r>
+      <w:r>
+        <w:t>,</w:t>
+      </w:r>
+      <w:r>
+        <w:t xml:space="preserve"> at </w:t>
       </w:r>
       <w:r>
         <w:t>der</w:t>
@@ -3630,7 +4361,13 @@
         <w:t xml:space="preserve"> </w:t>
       </w:r>
       <w:r>
-        <w:t xml:space="preserve">at opnå en stilfuld og funktionel frontend </w:t>
+        <w:t>at opnå en stilfuld og funktionel frontend</w:t>
+      </w:r>
+      <w:r>
+        <w:t>,</w:t>
+      </w:r>
+      <w:r>
+        <w:t xml:space="preserve"> </w:t>
       </w:r>
       <w:r>
         <w:t xml:space="preserve">som </w:t>
@@ -3651,7 +4388,13 @@
     </w:p>
     <w:p>
       <w:r>
-        <w:t xml:space="preserve">Bootstrap er et moderne css framework som giver mulighed for </w:t>
+        <w:t xml:space="preserve">Bootstrap er et moderne </w:t>
+      </w:r>
+      <w:r>
+        <w:t>CSS-</w:t>
+      </w:r>
+      <w:r>
+        <w:t xml:space="preserve">framework som giver mulighed for </w:t>
       </w:r>
       <w:r>
         <w:t>effektivt</w:t>
@@ -3663,7 +4406,13 @@
         <w:t xml:space="preserve"> en</w:t>
       </w:r>
       <w:r>
-        <w:t xml:space="preserve"> responsiv brugergrænseflade. Med Bootstrap kommer der et bredt udvalg af færdiglavede komponenter, layouts og css klasser som kan spare tid og reducere behovet for meget nyudvikling. Desuden tilbyder Bootstrap mange tilpasningsmuligheder kun ved hjælp af tilføjelser af klasser</w:t>
+        <w:t xml:space="preserve"> responsiv brugergrænseflade. Med Bootstrap kommer der et bredt udvalg af færdiglavede komponenter, layouts og </w:t>
+      </w:r>
+      <w:r>
+        <w:t>CSS-</w:t>
+      </w:r>
+      <w:r>
+        <w:t>klasser som kan spare tid og reducere behovet for meget nyudvikling. Desuden tilbyder Bootstrap mange tilpasningsmuligheder kun ved hjælp af tilføjelser af klasser</w:t>
       </w:r>
       <w:r>
         <w:t>,</w:t>
@@ -3690,6 +4439,12 @@
           <w:t>https://getbootstrap.com/</w:t>
         </w:r>
       </w:hyperlink>
+      <w:r>
+        <w:rPr>
+          <w:rStyle w:val="Hyperlink"/>
+        </w:rPr>
+        <w:t>.</w:t>
+      </w:r>
     </w:p>
     <w:p>
       <w:pPr>
@@ -3752,6 +4507,12 @@
           <w:t>https://docs.npmjs.com/</w:t>
         </w:r>
       </w:hyperlink>
+      <w:r>
+        <w:rPr>
+          <w:rStyle w:val="Hyperlink"/>
+        </w:rPr>
+        <w:t>.</w:t>
+      </w:r>
     </w:p>
     <w:p>
       <w:pPr>
@@ -3765,7 +4526,7 @@
     </w:p>
     <w:p>
       <w:r>
-        <w:t xml:space="preserve">Sail er Laravel’s indbyggede Docker-miljø som gør det nemt at opsætte og køre projektet i et isoleret og konsistent udviklingsmiljø uanset hvilket system der arbejdes på, samt når projektet skal gå live på en web server. </w:t>
+        <w:t xml:space="preserve">Sail er Laravel’s indbyggede Docker-miljø som gør det nemt at opsætte og køre projektet i et isoleret og konsistent udviklingsmiljø uanset hvilket system der arbejdes på, samt når projektet skal gå live på en webserver. </w:t>
       </w:r>
     </w:p>
     <w:p>
@@ -3776,7 +4537,31 @@
         <w:t>af</w:t>
       </w:r>
       <w:r>
-        <w:t xml:space="preserve"> composer pakker og lignende afhængigheder, alt sammen ved hjælp af én enkelt kommando og på ganske kort tid</w:t>
+        <w:t xml:space="preserve"> </w:t>
+      </w:r>
+      <w:r>
+        <w:t>C</w:t>
+      </w:r>
+      <w:r>
+        <w:t>omposer</w:t>
+      </w:r>
+      <w:r>
+        <w:t>-</w:t>
+      </w:r>
+      <w:r>
+        <w:t>pakker og lignende afhængigheder</w:t>
+      </w:r>
+      <w:r>
+        <w:t>.</w:t>
+      </w:r>
+      <w:r>
+        <w:t xml:space="preserve"> </w:t>
+      </w:r>
+      <w:r>
+        <w:t>A</w:t>
+      </w:r>
+      <w:r>
+        <w:t>lt sammen ved hjælp af én enkelt kommando og på ganske kort tid</w:t>
       </w:r>
       <w:r>
         <w:t>.</w:t>
@@ -3824,13 +4609,49 @@
     </w:p>
     <w:p>
       <w:r>
-        <w:t xml:space="preserve">Desuden gør Composer det muligt at udnytte et stort økosystem af open-source PHP-pakker, der spænder over alt fra frameworks til utilities og libraries </w:t>
-      </w:r>
-      <w:r>
-        <w:t>som eksempelvis det logging library der er gjort nytte af i webshoppens administration</w:t>
-      </w:r>
-      <w:r>
-        <w:t xml:space="preserve">, eller den specielt integrerede debug bar som </w:t>
+        <w:t>Desuden gør Composer det muligt at udnytte et stort økosystem af open-source PHP-pakker, der spænder over alt fra frameworks til utilities og libraries</w:t>
+      </w:r>
+      <w:r>
+        <w:t>.</w:t>
+      </w:r>
+      <w:r>
+        <w:t xml:space="preserve"> </w:t>
+      </w:r>
+      <w:r>
+        <w:t>E</w:t>
+      </w:r>
+      <w:r>
+        <w:t>ksempelvis</w:t>
+      </w:r>
+      <w:r>
+        <w:t xml:space="preserve"> er der gjort nytte af</w:t>
+      </w:r>
+      <w:r>
+        <w:t xml:space="preserve"> </w:t>
+      </w:r>
+      <w:r>
+        <w:t>et</w:t>
+      </w:r>
+      <w:r>
+        <w:t xml:space="preserve"> logging library i webshoppens administration</w:t>
+      </w:r>
+      <w:r>
+        <w:t>.</w:t>
+      </w:r>
+      <w:r>
+        <w:t xml:space="preserve"> </w:t>
+      </w:r>
+      <w:r>
+        <w:t>E</w:t>
+      </w:r>
+      <w:r>
+        <w:t>ller den specielt integrerede debug bar</w:t>
+      </w:r>
+      <w:r>
+        <w:t>,</w:t>
+      </w:r>
+      <w:r>
+        <w:t xml:space="preserve"> som </w:t>
       </w:r>
       <w:r>
         <w:t>der er gjort nytte af under udviklingsfasen for effektivt at fejlsøge under udfordringer</w:t>
@@ -3841,7 +4662,19 @@
     </w:p>
     <w:p>
       <w:r>
-        <w:t xml:space="preserve">Ved hjælp af kommandoer som ”composer install” og ”composer update” holdes projektet opdateret og korrekt konfigureret, </w:t>
+        <w:t>Ved hjælp af kommandoer som</w:t>
+      </w:r>
+      <w:r>
+        <w:t xml:space="preserve"> eksempelvis,</w:t>
+      </w:r>
+      <w:r>
+        <w:t xml:space="preserve"> composer install og composer update</w:t>
+      </w:r>
+      <w:r>
+        <w:t>,</w:t>
+      </w:r>
+      <w:r>
+        <w:t xml:space="preserve"> holdes projektet opdateret og korrekt konfigureret, </w:t>
       </w:r>
       <w:r>
         <w:t>hvilket</w:t>
@@ -3852,7 +4685,13 @@
     </w:p>
     <w:p>
       <w:r>
-        <w:t xml:space="preserve">Composer har egen dokumentation som findes på </w:t>
+        <w:t>Composer har egen dokumentation</w:t>
+      </w:r>
+      <w:r>
+        <w:t>,</w:t>
+      </w:r>
+      <w:r>
+        <w:t xml:space="preserve"> som findes på </w:t>
       </w:r>
       <w:hyperlink r:id="rId19" w:history="1">
         <w:r>
@@ -3862,6 +4701,12 @@
           <w:t>https://getcomposer.org/doc/</w:t>
         </w:r>
       </w:hyperlink>
+      <w:r>
+        <w:rPr>
+          <w:rStyle w:val="Hyperlink"/>
+        </w:rPr>
+        <w:t>.</w:t>
+      </w:r>
     </w:p>
     <w:p>
       <w:pPr>
@@ -3883,7 +4728,37 @@
     </w:p>
     <w:p>
       <w:r>
-        <w:t>Med Stripe kan kunder betale via kreditkort, dankort og debetkort. En af de mest tiltalende funktioner ved Stripe et meget brugervenlige onlinepanel, her kan man via en token logge ind og dermed have overblik over alle salg, betalinger og lignende som er foretaget fra webshoppen</w:t>
+        <w:t>Med Stripe kan kunder betale via kreditkort, dankort og debetkort. En af de mest tiltalende funktioner ved Stripe</w:t>
+      </w:r>
+      <w:r>
+        <w:t xml:space="preserve"> er</w:t>
+      </w:r>
+      <w:r>
+        <w:t xml:space="preserve"> </w:t>
+      </w:r>
+      <w:r>
+        <w:t>d</w:t>
+      </w:r>
+      <w:r>
+        <w:t>et meget brugervenlige onlinepanel</w:t>
+      </w:r>
+      <w:r>
+        <w:t>.</w:t>
+      </w:r>
+      <w:r>
+        <w:t xml:space="preserve"> </w:t>
+      </w:r>
+      <w:r>
+        <w:t>H</w:t>
+      </w:r>
+      <w:r>
+        <w:t>er kan man via en token logge ind og dermed have overblik over alle salg, betalinger og lignende</w:t>
+      </w:r>
+      <w:r>
+        <w:t>,</w:t>
+      </w:r>
+      <w:r>
+        <w:t xml:space="preserve"> som er foretaget fra webshoppen</w:t>
       </w:r>
       <w:r>
         <w:t>.</w:t>
@@ -3902,7 +4777,19 @@
         </w:r>
       </w:hyperlink>
       <w:r>
-        <w:t xml:space="preserve"> men yderligere links til platform samt oversigt er dokumenteret i brugervejledningen hvor det beskrives hvordan man som administrator har overblik over alle betalinger både i det indbyggede Adminpanel samt direkte på Stripe.</w:t>
+        <w:t xml:space="preserve"> men yderligere links til platform samt oversigt er dokumenteret i brugervejledningen</w:t>
+      </w:r>
+      <w:r>
+        <w:t>,</w:t>
+      </w:r>
+      <w:r>
+        <w:t xml:space="preserve"> hvor det beskrives</w:t>
+      </w:r>
+      <w:r>
+        <w:t>,</w:t>
+      </w:r>
+      <w:r>
+        <w:t xml:space="preserve"> hvordan man som administrator har overblik over alle betalinger både i det indbyggede Adminpanel samt direkte på Stripe.</w:t>
       </w:r>
     </w:p>
     <w:p>
@@ -3923,17 +4810,47 @@
         <w:t>fasen</w:t>
       </w:r>
       <w:r>
-        <w:t xml:space="preserve"> benyttes der Laravel Debugbar. Dette værktøj giver en dybere indsigt i applikationens SQL-kald, diverse views tilknytning til controllers, routes og meget mere, direkte i browseren</w:t>
+        <w:t xml:space="preserve"> benyttes der Laravel Debugbar. Dette værktøj giver en dybere indsigt i applikationens SQL-kald, diverse views tilknytning til controllers, routes og meget mere direkte i browseren</w:t>
       </w:r>
       <w:r>
         <w:t xml:space="preserve"> (</w:t>
       </w:r>
-      <w:hyperlink w:anchor="Laravel_Debugbar" w:history="1">
+      <w:hyperlink w:anchor="Bilag_10" w:history="1">
         <w:r>
           <w:rPr>
             <w:rStyle w:val="Hyperlink"/>
           </w:rPr>
-          <w:t xml:space="preserve">Se bilag: Debugbar s. </w:t>
+          <w:t>Se bilag</w:t>
+        </w:r>
+        <w:r>
+          <w:rPr>
+            <w:rStyle w:val="Hyperlink"/>
+          </w:rPr>
+          <w:t xml:space="preserve"> </w:t>
+        </w:r>
+        <w:r>
+          <w:rPr>
+            <w:rStyle w:val="Hyperlink"/>
+          </w:rPr>
+          <w:t>10</w:t>
+        </w:r>
+        <w:r>
+          <w:rPr>
+            <w:rStyle w:val="Hyperlink"/>
+          </w:rPr>
+          <w:t xml:space="preserve"> Debugbar s</w:t>
+        </w:r>
+        <w:r>
+          <w:rPr>
+            <w:rStyle w:val="Hyperlink"/>
+          </w:rPr>
+          <w:t>ide</w:t>
+        </w:r>
+        <w:r>
+          <w:rPr>
+            <w:rStyle w:val="Hyperlink"/>
+          </w:rPr>
+          <w:t xml:space="preserve"> </w:t>
         </w:r>
         <w:r>
           <w:rPr>
@@ -3948,7 +4865,13 @@
     </w:p>
     <w:p>
       <w:r>
-        <w:t xml:space="preserve">Laravel debugbar har ikke en officiel website, men er open-source og kommer med en omfattende dokumentation som kan findes via GitHub på følgende url </w:t>
+        <w:t>Laravel debugbar har ikke en officiel website, men er open-source og kommer med en omfattende dokumentation</w:t>
+      </w:r>
+      <w:r>
+        <w:t>,</w:t>
+      </w:r>
+      <w:r>
+        <w:t xml:space="preserve"> som kan findes via GitHub på følgende url </w:t>
       </w:r>
       <w:hyperlink r:id="rId21" w:history="1">
         <w:r>
@@ -3958,6 +4881,12 @@
           <w:t>https://github.com/barryvdh/laravel-debugbar</w:t>
         </w:r>
       </w:hyperlink>
+      <w:r>
+        <w:rPr>
+          <w:rStyle w:val="Hyperlink"/>
+        </w:rPr>
+        <w:t>.</w:t>
+      </w:r>
     </w:p>
     <w:p>
       <w:pPr>
@@ -3987,7 +4916,19 @@
         <w:t xml:space="preserve">For at lette integrationen med at logge brugeraktivitet og vigtige hændelser på shoppen, anvendes der ActivityLog biblioteket. Dette giver mulighed for at logge diverse detaljer og hændelser i hele applikationen og sikrer at logning er skalerbart og </w:t>
       </w:r>
       <w:r>
-        <w:t>vedvarende tilgængelig, også i tilfælde af at webshoppen udvides eller ændrer størrelse.</w:t>
+        <w:t>vedvarende tilgængelig</w:t>
+      </w:r>
+      <w:r>
+        <w:t>.</w:t>
+      </w:r>
+      <w:r>
+        <w:t xml:space="preserve"> </w:t>
+      </w:r>
+      <w:r>
+        <w:t>O</w:t>
+      </w:r>
+      <w:r>
+        <w:t>gså i tilfælde af at webshoppen udvides eller ændrer størrelse.</w:t>
       </w:r>
     </w:p>
     <w:p>
@@ -4009,7 +4950,10 @@
       </w:pPr>
       <w:bookmarkStart w:id="20" w:name="_Toc165309485"/>
       <w:r>
-        <w:t>laravel-</w:t>
+        <w:t>L</w:t>
+      </w:r>
+      <w:r>
+        <w:t>aravel-</w:t>
       </w:r>
       <w:r>
         <w:t>E</w:t>
@@ -4024,7 +4968,37 @@
         <w:t>Laravel Excel er et p</w:t>
       </w:r>
       <w:r>
-        <w:t>akkebibliotek til Laravel som giver mulighed for at arbejde med Excel data på en enkel og effektiv måde, nogle af de fordele som biblioteket tilbyder er blandt andet et tæt samarbejde med Eloquent, Laravel’s indbyggede ORM, som gør det let at Importere og Eksportere direkte fra Excel ark til database via projektets modeller.</w:t>
+        <w:t>akkebibliotek til Laravel</w:t>
+      </w:r>
+      <w:r>
+        <w:t>,</w:t>
+      </w:r>
+      <w:r>
+        <w:t xml:space="preserve"> som giver mulighed for at arbejde med Excel data på en enkel og effektiv måde</w:t>
+      </w:r>
+      <w:r>
+        <w:t>.</w:t>
+      </w:r>
+      <w:r>
+        <w:t xml:space="preserve"> </w:t>
+      </w:r>
+      <w:r>
+        <w:t>N</w:t>
+      </w:r>
+      <w:r>
+        <w:t xml:space="preserve">ogle af de fordele som biblioteket tilbyder er blandt andet et tæt samarbejde med Eloquent, Laravel’s indbyggede ORM, som gør det let at </w:t>
+      </w:r>
+      <w:r>
+        <w:t>i</w:t>
+      </w:r>
+      <w:r>
+        <w:t xml:space="preserve">mportere og </w:t>
+      </w:r>
+      <w:r>
+        <w:t>e</w:t>
+      </w:r>
+      <w:r>
+        <w:t>ksportere direkte fra Excel ark til database via projektets modeller.</w:t>
       </w:r>
     </w:p>
     <w:p>
@@ -4034,12 +5008,30 @@
     </w:p>
     <w:p>
       <w:r>
-        <w:t>Sidst men ikke mindst bidrager Excel biblioteket med understøttelse for data validering under importprocessen som hjælper med at sikre at den indkommende data overholder de forventede formater og krav.</w:t>
-      </w:r>
-    </w:p>
-    <w:p>
-      <w:r>
-        <w:t>Laravel-Excel har egen website og</w:t>
+        <w:t>Sidst men ikke mindst bidrager Excel</w:t>
+      </w:r>
+      <w:r>
+        <w:t>-</w:t>
+      </w:r>
+      <w:r>
+        <w:t>biblioteket med understøttelse for datavalidering under importprocessen</w:t>
+      </w:r>
+      <w:r>
+        <w:t>,</w:t>
+      </w:r>
+      <w:r>
+        <w:t xml:space="preserve"> som hjælper med at sikre at den indkommende data overholder de forventede formater og krav.</w:t>
+      </w:r>
+    </w:p>
+    <w:p>
+      <w:r>
+        <w:t>Laravel</w:t>
+      </w:r>
+      <w:r>
+        <w:t xml:space="preserve"> </w:t>
+      </w:r>
+      <w:r>
+        <w:t>Excel har egen website og</w:t>
       </w:r>
       <w:r>
         <w:t xml:space="preserve"> en gennemarbejdet dokumentation som kan tilgås på </w:t>
@@ -4052,6 +5044,12 @@
           <w:t>https://laravel-excel.com/</w:t>
         </w:r>
       </w:hyperlink>
+      <w:r>
+        <w:rPr>
+          <w:rStyle w:val="Hyperlink"/>
+        </w:rPr>
+        <w:t>.</w:t>
+      </w:r>
     </w:p>
     <w:p>
       <w:pPr>
@@ -4065,7 +5063,37 @@
     </w:p>
     <w:p>
       <w:r>
-        <w:t>Xdebug er et værktøj som giver php udviklere mulighed for at fejlsøge kode effektivt, nogle af de fordele som Xdebug bringer er understøttelse for break points og step-debugging i koden, dette giver mulighed for at observere funktioners adfærd i realtid.</w:t>
+        <w:t xml:space="preserve">Xdebug er et værktøj som giver </w:t>
+      </w:r>
+      <w:r>
+        <w:t>PHP-</w:t>
+      </w:r>
+      <w:r>
+        <w:t>udviklere mulighed for at fejlsøge kode effektivt</w:t>
+      </w:r>
+      <w:r>
+        <w:t>.</w:t>
+      </w:r>
+      <w:r>
+        <w:t xml:space="preserve"> </w:t>
+      </w:r>
+      <w:r>
+        <w:t>N</w:t>
+      </w:r>
+      <w:r>
+        <w:t>ogle af de fordele som Xdebug bringer er understøttelse for break points og step-debugging i koden</w:t>
+      </w:r>
+      <w:r>
+        <w:t>.</w:t>
+      </w:r>
+      <w:r>
+        <w:t xml:space="preserve"> </w:t>
+      </w:r>
+      <w:r>
+        <w:t>D</w:t>
+      </w:r>
+      <w:r>
+        <w:t>ette giver mulighed for at observere funktioners adfærd i realtid.</w:t>
       </w:r>
     </w:p>
     <w:p>
@@ -4075,7 +5103,31 @@
         </w:rPr>
       </w:pPr>
       <w:r>
-        <w:t xml:space="preserve">Xdebug kræver opsætning direkte på udviklingsserveren, dokumentationen som er benyttet under opsætningen i dette projekt kan findes på </w:t>
+        <w:t>Xdebug kræver opsætning direkte på udviklingsserveren</w:t>
+      </w:r>
+      <w:r>
+        <w:t>.</w:t>
+      </w:r>
+      <w:r>
+        <w:t xml:space="preserve"> </w:t>
+      </w:r>
+      <w:r>
+        <w:t>D</w:t>
+      </w:r>
+      <w:r>
+        <w:t>okumentationen</w:t>
+      </w:r>
+      <w:r>
+        <w:t>,</w:t>
+      </w:r>
+      <w:r>
+        <w:t xml:space="preserve"> som er benyttet under opsætningen i dette projekt</w:t>
+      </w:r>
+      <w:r>
+        <w:t>,</w:t>
+      </w:r>
+      <w:r>
+        <w:t xml:space="preserve"> kan findes på </w:t>
       </w:r>
       <w:hyperlink r:id="rId24" w:history="1">
         <w:r>
@@ -4085,6 +5137,12 @@
           <w:t>https://xdebug.org/docs/install</w:t>
         </w:r>
       </w:hyperlink>
+      <w:r>
+        <w:rPr>
+          <w:rStyle w:val="Hyperlink"/>
+        </w:rPr>
+        <w:t>.</w:t>
+      </w:r>
     </w:p>
     <w:p>
       <w:pPr>
@@ -4140,19 +5198,19 @@
     </w:p>
     <w:p>
       <w:r>
-        <w:t xml:space="preserve">I dette setup har </w:t>
+        <w:t xml:space="preserve">I dette setup </w:t>
       </w:r>
       <w:r>
         <w:t>er der</w:t>
       </w:r>
       <w:r>
-        <w:t xml:space="preserve"> konfigureret en Ubuntu 22.04 server udstyret med en Apache2 web-server og Docker. Docker kører webshop-projekt</w:t>
+        <w:t xml:space="preserve"> konfigureret en Ubuntu 22.04 server udstyret med en Apache2 webserver og Docker. Docker kører webshopprojekt</w:t>
       </w:r>
       <w:r>
         <w:t>et</w:t>
       </w:r>
       <w:r>
-        <w:t xml:space="preserve"> "lokalt" på serveren, og derefter kobles den lokale IP-adresse til en offentlig IP. Dette gør det muligt at præsentere webshoppen i et live-miljø, i modsætning til et begrænset udviklingsmiljø.</w:t>
+        <w:t xml:space="preserve"> "lokalt" på serveren, og derefter kobles den lokale IP-adresse til en offentlig IP. Dette gør det muligt at præsentere webshoppen i et live-miljø i modsætning til et begrænset udviklingsmiljø.</w:t>
       </w:r>
     </w:p>
     <w:p>
@@ -4168,6 +5226,12 @@
         </w:r>
       </w:hyperlink>
       <w:r>
+        <w:rPr>
+          <w:rStyle w:val="Hyperlink"/>
+        </w:rPr>
+        <w:t>.</w:t>
+      </w:r>
+      <w:r>
         <w:br w:type="page"/>
       </w:r>
     </w:p>
@@ -4184,7 +5248,19 @@
     </w:p>
     <w:p>
       <w:r>
-        <w:t>I dette afsnit beskrives hvilke designmønstre projektet anvender samt de særlige funktionaliteter der er implementeret i webshoppen for at give en gennemført og stabil applikation.</w:t>
+        <w:t>I dette afsnit beskrives</w:t>
+      </w:r>
+      <w:r>
+        <w:t>,</w:t>
+      </w:r>
+      <w:r>
+        <w:t xml:space="preserve"> hvilke designmønstre projektet anvender samt de særlige funktionaliteter</w:t>
+      </w:r>
+      <w:r>
+        <w:t>,</w:t>
+      </w:r>
+      <w:r>
+        <w:t xml:space="preserve"> der er implementeret i webshoppen for at give en gennemført og stabil applikation.</w:t>
       </w:r>
     </w:p>
     <w:p>
@@ -4205,7 +5281,16 @@
     </w:p>
     <w:p>
       <w:r>
-        <w:t>Laravel anvender Model-View-Controller (MVC) arkitekturen, et designmønster</w:t>
+        <w:t>Laravel anvender Model-View-Controller (MVC)</w:t>
+      </w:r>
+      <w:r>
+        <w:t>-</w:t>
+      </w:r>
+      <w:r>
+        <w:t>arkitekturen, et designmønster</w:t>
+      </w:r>
+      <w:r>
+        <w:t>,</w:t>
       </w:r>
       <w:r>
         <w:t xml:space="preserve"> som øger separation og giver kodebasen høj modularitet</w:t>
@@ -4235,10 +5320,61 @@
     </w:p>
     <w:p>
       <w:r>
-        <w:t>Modellerne håndterer al data logik og database interaktion</w:t>
-      </w:r>
-      <w:r>
-        <w:t xml:space="preserve">, dette omfatter hentning, indsætning, opdatering og sletning af data i databasen. I projektet er modeller som ’Produkt’, ’Order’ og ’User’ lavet for at håndtere entiteter og relationer. </w:t>
+        <w:t>Modellerne håndterer al dat</w:t>
+      </w:r>
+      <w:r>
+        <w:t>a</w:t>
+      </w:r>
+      <w:r>
+        <w:t>logik og database interaktion</w:t>
+      </w:r>
+      <w:r>
+        <w:t>.</w:t>
+      </w:r>
+      <w:r>
+        <w:t xml:space="preserve"> </w:t>
+      </w:r>
+      <w:r>
+        <w:t>D</w:t>
+      </w:r>
+      <w:r>
+        <w:t xml:space="preserve">ette omfatter hentning, indsætning, opdatering og sletning af data i databasen. I projektet er modeller som </w:t>
+      </w:r>
+      <w:r>
+        <w:t>”</w:t>
+      </w:r>
+      <w:r>
+        <w:t>Produkt</w:t>
+      </w:r>
+      <w:r>
+        <w:t>”</w:t>
+      </w:r>
+      <w:r>
+        <w:t xml:space="preserve">, </w:t>
+      </w:r>
+      <w:r>
+        <w:t>”</w:t>
+      </w:r>
+      <w:r>
+        <w:t>Order</w:t>
+      </w:r>
+      <w:r>
+        <w:t>”</w:t>
+      </w:r>
+      <w:r>
+        <w:t xml:space="preserve"> og </w:t>
+      </w:r>
+      <w:r>
+        <w:t>”</w:t>
+      </w:r>
+      <w:r>
+        <w:t>User</w:t>
+      </w:r>
+      <w:r>
+        <w:t>”</w:t>
+      </w:r>
+      <w:r>
+        <w:t xml:space="preserve"> lavet for at håndtere entiteter og relationer. </w:t>
       </w:r>
     </w:p>
     <w:p>
@@ -4259,37 +5395,70 @@
         </w:rPr>
         <w:t>View</w:t>
       </w:r>
-    </w:p>
-    <w:p>
-      <w:r>
-        <w:t>Views er ansvarlige for præsentation</w:t>
-      </w:r>
-      <w:r>
-        <w:t xml:space="preserve"> og indeholder den HTML som bliver sendt til klientens browser, baseret på den data som modtages fra controlleren. Ved hjælp af Laravel’s Blade templating engine bliver der leveret dynamisk brugergrænseflade og produktvisning til klienten.</w:t>
-      </w:r>
-    </w:p>
-    <w:p>
-      <w:pPr>
+      <w:r>
         <w:rPr>
           <w:b/>
           <w:bCs/>
           <w:sz w:val="24"/>
           <w:szCs w:val="24"/>
         </w:rPr>
-      </w:pPr>
-      <w:r>
+        <w:t>s</w:t>
+      </w:r>
+    </w:p>
+    <w:p>
+      <w:r>
+        <w:t>Views er ansvarlige for præsentation</w:t>
+      </w:r>
+      <w:r>
+        <w:t xml:space="preserve"> og indeholder den HTML</w:t>
+      </w:r>
+      <w:r>
+        <w:t>,</w:t>
+      </w:r>
+      <w:r>
+        <w:t xml:space="preserve"> som bliver sendt til klientens browser, baseret på den data som modtages fra controlleren. Ved hjælp af Laravel’s Blade </w:t>
+      </w:r>
+      <w:r>
+        <w:t>T</w:t>
+      </w:r>
+      <w:r>
+        <w:t xml:space="preserve">emplating </w:t>
+      </w:r>
+      <w:r>
+        <w:t>E</w:t>
+      </w:r>
+      <w:r>
+        <w:t>ngine bliver der leveret dynamisk brugergrænseflade og produktvisning til klienten.</w:t>
+      </w:r>
+    </w:p>
+    <w:p>
+      <w:pPr>
         <w:rPr>
           <w:b/>
           <w:bCs/>
           <w:sz w:val="24"/>
           <w:szCs w:val="24"/>
         </w:rPr>
+      </w:pPr>
+      <w:r>
+        <w:rPr>
+          <w:b/>
+          <w:bCs/>
+          <w:sz w:val="24"/>
+          <w:szCs w:val="24"/>
+        </w:rPr>
         <w:t>Controller</w:t>
       </w:r>
     </w:p>
     <w:p>
       <w:r>
-        <w:t>Her bearbejdes indgående forespørgsler og udføres logikken som håndterer data inden den videresendes til views.</w:t>
+        <w:t>Her bearbejdes indgående forespørgsler og udføres logikken</w:t>
+      </w:r>
+      <w:r>
+        <w:t>,</w:t>
+      </w:r>
+      <w:r>
+        <w:t xml:space="preserve"> som håndterer data inden den videresendes til views.</w:t>
       </w:r>
     </w:p>
     <w:p>
@@ -4304,7 +5473,43 @@
     </w:p>
     <w:p>
       <w:r>
-        <w:t xml:space="preserve">Denne del er essentiel i Laravel for at binde forskellige komponenter af applikationen sammen, det er blandt andet for at registrere serviceklasser i Laravel’s service container som resulterer i en ren måde at implementere Dependency Injection på. Dependency Injection sørger automatisk for at give applikationen de ressourcer og tjenester det har brug for, for at </w:t>
+        <w:t>Denne del er essentiel i Laravel for at binde forskellige komponenter af applikationen sammen</w:t>
+      </w:r>
+      <w:r>
+        <w:t>.</w:t>
+      </w:r>
+      <w:r>
+        <w:t xml:space="preserve"> </w:t>
+      </w:r>
+      <w:r>
+        <w:t>D</w:t>
+      </w:r>
+      <w:r>
+        <w:t>et er blandt andet for at registrere serviceklasser i Laravel’s service container</w:t>
+      </w:r>
+      <w:r>
+        <w:t>,</w:t>
+      </w:r>
+      <w:r>
+        <w:t xml:space="preserve"> som resulterer i en ren måde at implementere Dependency Injection på. Dependency Injection sørger automatisk for at give applikationen de ressourcer og tjenester</w:t>
+      </w:r>
+      <w:r>
+        <w:t>,</w:t>
+      </w:r>
+      <w:r>
+        <w:t xml:space="preserve"> det har brug for</w:t>
+      </w:r>
+      <w:r>
+        <w:t>,</w:t>
+      </w:r>
+      <w:r>
+        <w:t xml:space="preserve"> for at</w:t>
+      </w:r>
+      <w:r>
+        <w:t xml:space="preserve"> kunne</w:t>
+      </w:r>
+      <w:r>
+        <w:t xml:space="preserve"> </w:t>
       </w:r>
       <w:r>
         <w:t>fungere effektiv</w:t>
@@ -4322,6 +5527,9 @@
         <w:t>Middleware</w:t>
       </w:r>
       <w:bookmarkEnd w:id="25"/>
+      <w:r>
+        <w:t>s</w:t>
+      </w:r>
     </w:p>
     <w:p>
       <w:r>
@@ -4331,7 +5539,13 @@
         <w:t xml:space="preserve">autentifikation </w:t>
       </w:r>
       <w:r>
-        <w:t>og sikre at</w:t>
+        <w:t>og sikre</w:t>
+      </w:r>
+      <w:r>
+        <w:t>,</w:t>
+      </w:r>
+      <w:r>
+        <w:t xml:space="preserve"> at</w:t>
       </w:r>
       <w:r>
         <w:t xml:space="preserve"> kun </w:t>
@@ -4340,7 +5554,7 @@
         <w:t xml:space="preserve">autentificerede </w:t>
       </w:r>
       <w:r>
-        <w:t>brugere kan tilgå bestemte sektioner af webshoppen, som eksempelvis administrationspanelet.</w:t>
+        <w:t>brugere kan tilgå bestemte sektioner af webshoppen som eksempelvis administrationspanelet.</w:t>
       </w:r>
     </w:p>
     <w:p>
@@ -4355,7 +5569,19 @@
     </w:p>
     <w:p>
       <w:r>
-        <w:t xml:space="preserve">Dette benyttes via event og listener klasser for at håndtere handlinger som reagerer på visse hændelser, såsom at logge en hændelse når en administrator logger ind eller ændrer en bog fra administrationen. </w:t>
+        <w:t>Dette benyttes via event og listener klasser for at håndtere handlinger</w:t>
+      </w:r>
+      <w:r>
+        <w:t>,</w:t>
+      </w:r>
+      <w:r>
+        <w:t xml:space="preserve"> som reagerer på visse hændelser, såsom at logge en hændelse</w:t>
+      </w:r>
+      <w:r>
+        <w:t>,</w:t>
+      </w:r>
+      <w:r>
+        <w:t xml:space="preserve"> når en administrator logger ind eller ændrer en bog fra administrationen. </w:t>
       </w:r>
     </w:p>
     <w:p>
@@ -4376,12 +5602,72 @@
     </w:p>
     <w:p>
       <w:r>
-        <w:t xml:space="preserve">Der er implementeret en funktion kendt som ’Soft Deletes’ gennem Laravel’s Eloquent ORM. Dette gør at vi kan bevare data i databasen, selv efter at den er slettet af en administrator. Faktisk bliver denne data ikke fysisk fjernet fra databasen, i stedet markeres dataen med tidspunkt for sletning, hvilket gør det muligt at gendanne data på et senere tidspunkt, dette er også muliggjort fra administrationspanelet, hvis nødvendigt. </w:t>
-      </w:r>
-    </w:p>
-    <w:p>
-      <w:r>
-        <w:t>Denne del er særlig nyttig i håndtering af data hvor historiske data kan være vigtige. Ved at benytte Soft Deletes, sikrer vi at vigtige data ikke tabes, dette giver os en mere fejltolerant arkitektur.</w:t>
+        <w:t>Der er implementeret en funktion kendt som Soft Delete</w:t>
+      </w:r>
+      <w:r>
+        <w:t>s</w:t>
+      </w:r>
+      <w:r>
+        <w:t xml:space="preserve"> gennem Laravel’s Eloquent ORM. Dette gør</w:t>
+      </w:r>
+      <w:r>
+        <w:t>,</w:t>
+      </w:r>
+      <w:r>
+        <w:t xml:space="preserve"> at vi kan bevare data i databasen, selv efter den er slettet af en administrator. Faktisk bliver denne data ikke fysisk fjernet fra databasen</w:t>
+      </w:r>
+      <w:r>
+        <w:t>.</w:t>
+      </w:r>
+      <w:r>
+        <w:t xml:space="preserve"> </w:t>
+      </w:r>
+      <w:r>
+        <w:t>I</w:t>
+      </w:r>
+      <w:r>
+        <w:t xml:space="preserve"> stedet markeres dataen med tidspunkt for sletning, hvilket gør det muligt at gendanne data på et senere tidspunkt</w:t>
+      </w:r>
+      <w:r>
+        <w:t>.</w:t>
+      </w:r>
+      <w:r>
+        <w:t xml:space="preserve"> </w:t>
+      </w:r>
+      <w:r>
+        <w:t>D</w:t>
+      </w:r>
+      <w:r>
+        <w:t xml:space="preserve">ette er også muliggjort fra administrationspanelet, hvis nødvendigt. </w:t>
+      </w:r>
+    </w:p>
+    <w:p>
+      <w:r>
+        <w:t>Denne del er særlig nyttig i håndtering af data</w:t>
+      </w:r>
+      <w:r>
+        <w:t>,</w:t>
+      </w:r>
+      <w:r>
+        <w:t xml:space="preserve"> hvor historiske data kan være vigtige. Ved at benytte Soft Deletes sikrer vi</w:t>
+      </w:r>
+      <w:r>
+        <w:t>,</w:t>
+      </w:r>
+      <w:r>
+        <w:t xml:space="preserve"> at vigtige data ikke tabes</w:t>
+      </w:r>
+      <w:r>
+        <w:t>.</w:t>
+      </w:r>
+      <w:r>
+        <w:t xml:space="preserve"> </w:t>
+      </w:r>
+      <w:r>
+        <w:t>D</w:t>
+      </w:r>
+      <w:r>
+        <w:t>ette giver os en mere fejltolerant arkitektur.</w:t>
       </w:r>
     </w:p>
     <w:p>
@@ -4420,13 +5706,43 @@
     </w:p>
     <w:p>
       <w:r>
-        <w:t>Laravel’s model factories tillader at de</w:t>
-      </w:r>
-      <w:r>
-        <w:t>finere skabeloner for hvordan hver type af data, såsom</w:t>
+        <w:t xml:space="preserve">Laravel’s </w:t>
+      </w:r>
+      <w:r>
+        <w:t>M</w:t>
+      </w:r>
+      <w:r>
+        <w:t xml:space="preserve">odel </w:t>
+      </w:r>
+      <w:r>
+        <w:t>F</w:t>
+      </w:r>
+      <w:r>
+        <w:t>actories tillader at de</w:t>
+      </w:r>
+      <w:r>
+        <w:t>finere skabeloner for</w:t>
+      </w:r>
+      <w:r>
+        <w:t xml:space="preserve"> hver </w:t>
+      </w:r>
+      <w:r>
+        <w:t xml:space="preserve">type af </w:t>
+      </w:r>
+      <w:r>
+        <w:t>entitet</w:t>
+      </w:r>
+      <w:r>
+        <w:t xml:space="preserve">, </w:t>
+      </w:r>
+      <w:r>
+        <w:t>som definerer</w:t>
       </w:r>
       <w:r>
         <w:t xml:space="preserve"> hvordan</w:t>
+      </w:r>
+      <w:r>
+        <w:t xml:space="preserve"> eksempelvis</w:t>
       </w:r>
       <w:r>
         <w:t xml:space="preserve"> brugere og bøger skal genereres.</w:t>
@@ -4460,7 +5776,19 @@
     </w:p>
     <w:p>
       <w:r>
-        <w:t>Laravel Seeders avendes til at indlæse data ud fra de factories der er defineret, ind i databasen, hvilket gør det muligt at berige webshoppen med relevant data ved hjælp at kun en enkelt kommando. Denne del er især vigtig i de tidlige stadier af udviklingen da det giver mulighed for præsentation og giver adgang til hurtig gendannelse af en</w:t>
+        <w:t>Laravel</w:t>
+      </w:r>
+      <w:r>
+        <w:t>’s</w:t>
+      </w:r>
+      <w:r>
+        <w:t xml:space="preserve"> Seeders avendes til at indlæse data ud fra de factories der er defineret, ind i databasen, hvilket gør det muligt at berige webshoppen med relevant data ved hjælp at kun en enkelt kommando. Denne del er især vigtig i de tidlige stadier af udviklingen</w:t>
+      </w:r>
+      <w:r>
+        <w:t>,</w:t>
+      </w:r>
+      <w:r>
+        <w:t xml:space="preserve"> da det giver mulighed for præsentation og giver adgang til hurtig gendannelse af en</w:t>
       </w:r>
       <w:r>
         <w:t xml:space="preserve"> korrekt og</w:t>
@@ -4474,12 +5802,42 @@
     </w:p>
     <w:p>
       <w:r>
-        <w:t>Brugen af factories og seeders sikrer at udviklingsteamet kan arbejde effektivt, samt at webshoppen kan testes grundigt på alle tidspunkter af udviklingscyklussen, hvilket fører til et mere robust og pålideligt slutresultat.</w:t>
-      </w:r>
-    </w:p>
-    <w:p>
-      <w:r>
-        <w:t>Dokumentation for hvordan webshoppen beriges via Seeding findes under installationsvejledningen i produktrapporten side</w:t>
+        <w:t xml:space="preserve">Brugen af </w:t>
+      </w:r>
+      <w:r>
+        <w:t>F</w:t>
+      </w:r>
+      <w:r>
+        <w:t xml:space="preserve">actories og </w:t>
+      </w:r>
+      <w:r>
+        <w:t>S</w:t>
+      </w:r>
+      <w:r>
+        <w:t>eeders sikrer at udviklingsteamet kan arbejde effektivt, samt at webshoppen kan testes grundigt på alle tidspunkter af udviklingscyklussen, hvilket fører til et mere robust og pålideligt slutresultat.</w:t>
+      </w:r>
+    </w:p>
+    <w:p>
+      <w:r>
+        <w:t>Dokumentation</w:t>
+      </w:r>
+      <w:r>
+        <w:t>,</w:t>
+      </w:r>
+      <w:r>
+        <w:t xml:space="preserve"> for hvordan webshoppen beriges via Seeding</w:t>
+      </w:r>
+      <w:r>
+        <w:t>,</w:t>
+      </w:r>
+      <w:r>
+        <w:t xml:space="preserve"> findes under installationsvejledningen i </w:t>
+      </w:r>
+      <w:r>
+        <w:t>P</w:t>
+      </w:r>
+      <w:r>
+        <w:t>roduktrapporten side</w:t>
       </w:r>
       <w:r>
         <w:t xml:space="preserve"> 20.</w:t>
@@ -4501,13 +5859,19 @@
     </w:p>
     <w:p>
       <w:r>
-        <w:t>Udviklingen af 'Sidernes Verden' har i høj grad forløbet som forventet, på trods af nogle få uventede udfordringer. Blandt disse var implementeringen af ActivityLog, som krævede en nyere version end den langtidsstøttede</w:t>
-      </w:r>
-      <w:r>
-        <w:t xml:space="preserve"> (LTS)</w:t>
-      </w:r>
-      <w:r>
-        <w:t xml:space="preserve"> version for at understøtte Laravel version 11</w:t>
+        <w:t>Udviklingen af Sidernes Verden har i høj grad forløbet som forventet, på trods af nogle få uventede udfordringer. Blandt disse var implementeringen af ActivityLog, som krævede en nyere version end den langtidsstøttede</w:t>
+      </w:r>
+      <w:r>
+        <w:t>, også kaldet</w:t>
+      </w:r>
+      <w:r>
+        <w:t xml:space="preserve"> LTS</w:t>
+      </w:r>
+      <w:r>
+        <w:t xml:space="preserve">-version (Long-Term Support) </w:t>
+      </w:r>
+      <w:r>
+        <w:t>for at understøtte Laravel version 11</w:t>
       </w:r>
       <w:r>
         <w:t xml:space="preserve"> som for nyligt blev udgivet</w:t>
@@ -4545,10 +5909,16 @@
         <w:t>nedprioriteret for at kunne fokusere på at udvikle flere funktioner. Derudover er det ikke lykkedes at implementere "Cascade delete" med soft-delete</w:t>
       </w:r>
       <w:r>
-        <w:t>,</w:t>
-      </w:r>
-      <w:r>
-        <w:t xml:space="preserve"> kun </w:t>
+        <w:t>.</w:t>
+      </w:r>
+      <w:r>
+        <w:t xml:space="preserve"> </w:t>
+      </w:r>
+      <w:r>
+        <w:t>K</w:t>
+      </w:r>
+      <w:r>
+        <w:t xml:space="preserve">un </w:t>
       </w:r>
       <w:r>
         <w:t xml:space="preserve">via </w:t>
@@ -4575,7 +5945,7 @@
         <w:t xml:space="preserve"> </w:t>
       </w:r>
       <w:r>
-        <w:t>forhindret mig i at</w:t>
+        <w:t>forhindret i at</w:t>
       </w:r>
       <w:r>
         <w:t xml:space="preserve"> løse denne udfordring.</w:t>
@@ -4583,24 +5953,57 @@
     </w:p>
     <w:p>
       <w:r>
-        <w:t xml:space="preserve">Det har været yderst lærerigt at udvikle denne webshop. Jeg sætter stor pris på den tidlige investering i opsætningen af Xdebug og Debugbar, hvilket har gjort fejlfinding betydeligt lettere. </w:t>
-      </w:r>
-    </w:p>
-    <w:p>
-      <w:r>
-        <w:t>Min erfaring fra tidligere projekter samt læreplads har kun</w:t>
+        <w:t xml:space="preserve">Det har været yderst lærerigt at udvikle denne webshop. </w:t>
+      </w:r>
+      <w:r>
+        <w:t xml:space="preserve">Med </w:t>
+      </w:r>
+      <w:r>
+        <w:t xml:space="preserve">stor pris på den tidlige investering i opsætningen af Xdebug og Debugbar, hvilket har gjort fejlfinding betydeligt lettere. </w:t>
+      </w:r>
+    </w:p>
+    <w:p>
+      <w:r>
+        <w:t>Den e</w:t>
+      </w:r>
+      <w:r>
+        <w:t>rfaring</w:t>
+      </w:r>
+      <w:r>
+        <w:t xml:space="preserve"> som er medbragt</w:t>
+      </w:r>
+      <w:r>
+        <w:t xml:space="preserve"> fra tidligere projekter samt læreplads har kun</w:t>
       </w:r>
       <w:r>
         <w:t xml:space="preserve"> budt på andre PHP-frameworks som Symfony og CodeIgniter og o</w:t>
       </w:r>
       <w:r>
-        <w:t xml:space="preserve">vergangen fra Symfony til Laravel har beriget min tekniske erfaring, især fordi Laravel tilbyder en behagelig udviklingsoplevelse med nem konfiguration og </w:t>
+        <w:t xml:space="preserve">vergangen fra Symfony til Laravel har beriget </w:t>
+      </w:r>
+      <w:r>
+        <w:t>denne</w:t>
+      </w:r>
+      <w:r>
+        <w:t xml:space="preserve"> tekniske erfaring, især fordi Laravel tilbyder en behagelig udviklingsoplevelse med nem konfiguration og </w:t>
       </w:r>
       <w:r>
         <w:t>god</w:t>
       </w:r>
       <w:r>
-        <w:t xml:space="preserve"> feedback i form af fejlmeddelelser. Omkring halvdelen af min udviklingstid har jeg dedikeret til at følge Laravel’s </w:t>
+        <w:t xml:space="preserve"> feedback i form af fejlmeddelelser. Omkring halvdelen af udviklingstid</w:t>
+      </w:r>
+      <w:r>
+        <w:t>en i dette projekt,</w:t>
+      </w:r>
+      <w:r>
+        <w:t xml:space="preserve"> </w:t>
+      </w:r>
+      <w:r>
+        <w:t>har været</w:t>
+      </w:r>
+      <w:r>
+        <w:t xml:space="preserve"> dedikeret til at følge Laravel’s </w:t>
       </w:r>
       <w:r>
         <w:t>egen</w:t>
@@ -4627,7 +6030,13 @@
     </w:p>
     <w:p>
       <w:r>
-        <w:t>Igennem udviklingen af 'Sidernes Verden' har jeg stødt på flere udfordringer, der potentielt kunne få alvorlige konsekvenser i en rigtig webshop. En af de væsentligste udfordringer var, at webshoppens design fungerer godt for en begrænset mængde data, men skalerer dårligt med større datamængder. Det blev tydeligt, at uden implementering af funktioner som søgning, paginering og filtrering i administrationen, ville det blive uoverkommeligt for en administrator at navigere i en stor datamængde, hvilket kunne resultere i tab af effektivitet og øgede fejl.</w:t>
+        <w:t xml:space="preserve">Igennem udviklingen af Sidernes Verden </w:t>
+      </w:r>
+      <w:r>
+        <w:t>er der</w:t>
+      </w:r>
+      <w:r>
+        <w:t xml:space="preserve"> stødt på flere udfordringer, der potentielt kunne få alvorlige konsekvenser i en rigtig webshop. En af de væsentligste udfordringer var, at webshoppens design fungerer godt for en begrænset mængde data, men skalerer dårligt med større datamængder. Det blev tydeligt, at uden implementering af funktioner som søgning, paginering og filtrering i administrationen, ville det blive uoverkommeligt for en administrator at navigere i en stor datamængde, hvilket kunne resultere i tab af effektivitet og øgede fejl.</w:t>
       </w:r>
     </w:p>
     <w:p>
@@ -4635,10 +6044,34 @@
         <w:t>Desuden viste tidsplanlægningen sig at være en udfordring</w:t>
       </w:r>
       <w:r>
-        <w:t xml:space="preserve"> da jeg efterfølgende sammenlignede estimeret tidsplan med realiseret tidsplan</w:t>
-      </w:r>
-      <w:r>
-        <w:t>, da nogle opgaver, såsom tests og implementering af ruter, logisk set passede bedre til at blive udført sideløbende med opsætningen af controllers</w:t>
+        <w:t xml:space="preserve"> da </w:t>
+      </w:r>
+      <w:r>
+        <w:t>der</w:t>
+      </w:r>
+      <w:r>
+        <w:t xml:space="preserve"> efterfølgende</w:t>
+      </w:r>
+      <w:r>
+        <w:t xml:space="preserve"> blev</w:t>
+      </w:r>
+      <w:r>
+        <w:t xml:space="preserve"> sammenligne</w:t>
+      </w:r>
+      <w:r>
+        <w:t>t</w:t>
+      </w:r>
+      <w:r>
+        <w:t xml:space="preserve"> estimeret tidsplan med realiseret tidsplan</w:t>
+      </w:r>
+      <w:r>
+        <w:t xml:space="preserve"> </w:t>
+      </w:r>
+      <w:r>
+        <w:t>og</w:t>
+      </w:r>
+      <w:r>
+        <w:t xml:space="preserve"> nogle opgaver, såsom tests og implementering af ruter, logisk set passede bedre til at blive udført sideløbende med opsætningen af controllers</w:t>
       </w:r>
       <w:r>
         <w:t xml:space="preserve"> fremfor som en selvstændig opgave.</w:t>
@@ -4646,7 +6079,25 @@
     </w:p>
     <w:p>
       <w:r>
-        <w:t>Gennem projektet har jeg opnået dybere indsigt i brugen af teknologier som Laravel og dets ecosystem, og jeg har lært betydningen af at have robuste værktøjer til fejlfinding som Xdebug og Debugbar. Disse værktøjer har været uvurderlige</w:t>
+        <w:t xml:space="preserve">Gennem projektet </w:t>
+      </w:r>
+      <w:r>
+        <w:t>er der</w:t>
+      </w:r>
+      <w:r>
+        <w:t xml:space="preserve"> opnået dybere indsigt i brugen af teknologier som Laravel og dets ecosystem og </w:t>
+      </w:r>
+      <w:r>
+        <w:t>det</w:t>
+      </w:r>
+      <w:r>
+        <w:t xml:space="preserve"> har </w:t>
+      </w:r>
+      <w:r>
+        <w:t>givet en god erfaring indenfor</w:t>
+      </w:r>
+      <w:r>
+        <w:t xml:space="preserve"> betydningen af at have robuste værktøjer til fejlfinding som Xdebug og Debugbar. Disse værktøjer har været uvurderlige</w:t>
       </w:r>
       <w:r>
         <w:t xml:space="preserve"> ved opståede problemer</w:t>
@@ -4657,18 +6108,108 @@
     </w:p>
     <w:p>
       <w:r>
-        <w:t xml:space="preserve">Et element som ikke er nævnt så ofte i dokumentationen, men som har været en stor hjælp under udviklingen er de workflows som er opsat til automatisk tests ved deployment til GitHub, her har jeg en håndfuld gange fået god feedback om forældet kode i forhold til den anvendte </w:t>
+        <w:t>Et element som ikke er nævnt så ofte i dokumentationen, men som har været en stor hjælp under udviklingen er de workflows som er opsat til automatisk tests ved deployment til GitHub</w:t>
+      </w:r>
+      <w:r>
+        <w:t>.</w:t>
+      </w:r>
+      <w:r>
+        <w:t xml:space="preserve"> </w:t>
+      </w:r>
+      <w:r>
+        <w:t>Dette har</w:t>
+      </w:r>
+      <w:r>
+        <w:t xml:space="preserve"> en håndfuld gange </w:t>
+      </w:r>
+      <w:r>
+        <w:t>givet</w:t>
+      </w:r>
+      <w:r>
+        <w:t xml:space="preserve"> god feedback om forældet kode i forhold til den anvendte </w:t>
       </w:r>
       <w:r>
         <w:t>PHP-version</w:t>
       </w:r>
       <w:r>
-        <w:t>, det opstår blandt andet da jeg på min læreplads arbejder flere version bag den php version som anvendes her i projektet.</w:t>
-      </w:r>
-    </w:p>
-    <w:p>
-      <w:r>
-        <w:t>Da det er første gang jeg opsætter et Laravel projekt i denne størrelsesgrad, har det givet mig en hel del erfaring med til fremtidige projekter, jeg kunne eksempelvis godt tænke mig at få indbygget flere integrationstests, enten i form af unit tests, eller i form af PHP-integrationen PEST som simplificerer unit tests, dette var jeg dog ikke klar over forud for projektet.</w:t>
+        <w:t xml:space="preserve">, det opstår blandt andet da </w:t>
+      </w:r>
+      <w:r>
+        <w:t>der</w:t>
+      </w:r>
+      <w:r>
+        <w:t xml:space="preserve"> på læreplads</w:t>
+      </w:r>
+      <w:r>
+        <w:t>en</w:t>
+      </w:r>
+      <w:r>
+        <w:t xml:space="preserve"> arbejde</w:t>
+      </w:r>
+      <w:r>
+        <w:t>s med</w:t>
+      </w:r>
+      <w:r>
+        <w:t xml:space="preserve"> flere php version</w:t>
+      </w:r>
+      <w:r>
+        <w:t xml:space="preserve">er som ligger bag den </w:t>
+      </w:r>
+      <w:r>
+        <w:t xml:space="preserve">pågældende </w:t>
+      </w:r>
+      <w:r>
+        <w:t xml:space="preserve">PHP-version som </w:t>
+      </w:r>
+      <w:r>
+        <w:t>anvendes her i projektet.</w:t>
+      </w:r>
+    </w:p>
+    <w:p>
+      <w:r>
+        <w:t>Da det personligt er første gang der</w:t>
+      </w:r>
+      <w:r>
+        <w:t xml:space="preserve"> benyttes</w:t>
+      </w:r>
+      <w:r>
+        <w:t xml:space="preserve"> Laravel </w:t>
+      </w:r>
+      <w:r>
+        <w:t xml:space="preserve">til et </w:t>
+      </w:r>
+      <w:r>
+        <w:t>projekt i denne størrelsesgrad, har det givet en hel del erfaring til fremtidige projekter</w:t>
+      </w:r>
+      <w:r>
+        <w:t>.</w:t>
+      </w:r>
+      <w:r>
+        <w:t xml:space="preserve"> </w:t>
+      </w:r>
+      <w:r>
+        <w:t>E</w:t>
+      </w:r>
+      <w:r>
+        <w:t>ksempelvis</w:t>
+      </w:r>
+      <w:r>
+        <w:t xml:space="preserve"> kunne</w:t>
+      </w:r>
+      <w:r>
+        <w:t xml:space="preserve"> </w:t>
+      </w:r>
+      <w:r>
+        <w:t>det give rigtig god mening</w:t>
+      </w:r>
+      <w:r>
+        <w:t xml:space="preserve"> at få indbygget flere integrationstests, enten i form af unit tests, eller i form af PHP-integrationen PEST som simplificerer unit tests, de</w:t>
+      </w:r>
+      <w:r>
+        <w:t>nne viden var dog ikke erhvervet</w:t>
+      </w:r>
+      <w:r>
+        <w:t xml:space="preserve"> forud for projektet</w:t>
       </w:r>
       <w:r>
         <w:t xml:space="preserve"> </w:t>
@@ -4682,6 +6223,12 @@
         </w:r>
       </w:hyperlink>
       <w:r>
+        <w:rPr>
+          <w:rStyle w:val="Hyperlink"/>
+        </w:rPr>
+        <w:t>.</w:t>
+      </w:r>
+      <w:r>
         <w:br w:type="page"/>
       </w:r>
     </w:p>
@@ -4699,16 +6246,24 @@
       </w:r>
       <w:bookmarkEnd w:id="31"/>
     </w:p>
-    <w:p>
-      <w:pPr>
+    <w:p/>
+    <w:p>
+      <w:pPr>
+        <w:rPr>
+          <w:b/>
+          <w:bCs/>
+        </w:rPr>
+      </w:pPr>
+      <w:bookmarkStart w:id="32" w:name="Bilag_1"/>
+      <w:r>
         <w:rPr>
           <w:b/>
           <w:bCs/>
           <w:sz w:val="28"/>
           <w:szCs w:val="28"/>
         </w:rPr>
-      </w:pPr>
-      <w:bookmarkStart w:id="32" w:name="Estimeret_Tidsplan"/>
+        <w:t xml:space="preserve">Bilag 1: </w:t>
+      </w:r>
       <w:r>
         <w:rPr>
           <w:b/>
@@ -4716,36 +6271,195 @@
           <w:sz w:val="28"/>
           <w:szCs w:val="28"/>
         </w:rPr>
-        <w:t>Estimeret tidsplan</w:t>
+        <w:t>Kanban Fase 1 – opstart af projekt</w:t>
       </w:r>
     </w:p>
     <w:bookmarkEnd w:id="32"/>
     <w:p>
       <w:r>
-        <w:t>Også tilgængelig via url:</w:t>
-      </w:r>
-      <w:r>
-        <w:t xml:space="preserve"> </w:t>
+        <w:t xml:space="preserve">Dette billede fra Kanban boardet er taget ved projektets opstart, lige inden opsætningen af Laravel projektet. </w:t>
+      </w:r>
+    </w:p>
+    <w:p>
+      <w:r>
+        <w:t>For at se Kanban boardet ’s nuværende fase, kan det tilgås via GitHub URL:</w:t>
+      </w:r>
+      <w:r>
+        <w:br/>
       </w:r>
       <w:hyperlink r:id="rId27" w:history="1">
         <w:r>
           <w:rPr>
             <w:rStyle w:val="Hyperlink"/>
           </w:rPr>
-          <w:t>https://github.com/MichaelAggerholm/Apprentice_Test/blob/main/Assets/Images/Estimeret_tidsplan.png</w:t>
+          <w:t>https://github.com/users/MichaelAggerholm/projects/2/views/1</w:t>
         </w:r>
       </w:hyperlink>
     </w:p>
     <w:p>
-      <w:r>
-        <w:rPr>
+      <w:pPr>
+        <w:rPr>
+          <w:b/>
+          <w:bCs/>
+        </w:rPr>
+      </w:pPr>
+      <w:r>
+        <w:rPr>
+          <w:b/>
+          <w:bCs/>
           <w:noProof/>
         </w:rPr>
         <w:drawing>
-          <wp:inline distT="0" distB="0" distL="0" distR="0" wp14:anchorId="01A9DFFF" wp14:editId="3C4F8A5C">
-            <wp:extent cx="5467350" cy="2933700"/>
+          <wp:inline distT="0" distB="0" distL="0" distR="0" wp14:anchorId="561F48ED" wp14:editId="093D7EE6">
+            <wp:extent cx="5472430" cy="2552700"/>
             <wp:effectExtent l="0" t="0" r="0" b="0"/>
-            <wp:docPr id="1953422130" name="Billede 1"/>
+            <wp:docPr id="459469525" name="Billede 1"/>
+            <wp:cNvGraphicFramePr>
+              <a:graphicFrameLocks xmlns:a="http://schemas.openxmlformats.org/drawingml/2006/main" noChangeAspect="1"/>
+            </wp:cNvGraphicFramePr>
+            <a:graphic xmlns:a="http://schemas.openxmlformats.org/drawingml/2006/main">
+              <a:graphicData uri="http://schemas.openxmlformats.org/drawingml/2006/picture">
+                <pic:pic xmlns:pic="http://schemas.openxmlformats.org/drawingml/2006/picture">
+                  <pic:nvPicPr>
+                    <pic:cNvPr id="459469525" name=""/>
+                    <pic:cNvPicPr/>
+                  </pic:nvPicPr>
+                  <pic:blipFill>
+                    <a:blip r:embed="rId28"/>
+                    <a:stretch>
+                      <a:fillRect/>
+                    </a:stretch>
+                  </pic:blipFill>
+                  <pic:spPr>
+                    <a:xfrm>
+                      <a:off x="0" y="0"/>
+                      <a:ext cx="5472430" cy="2552700"/>
+                    </a:xfrm>
+                    <a:prstGeom prst="rect">
+                      <a:avLst/>
+                    </a:prstGeom>
+                  </pic:spPr>
+                </pic:pic>
+              </a:graphicData>
+            </a:graphic>
+          </wp:inline>
+        </w:drawing>
+      </w:r>
+    </w:p>
+    <w:p>
+      <w:pPr>
+        <w:rPr>
+          <w:b/>
+          <w:bCs/>
+        </w:rPr>
+      </w:pPr>
+      <w:r>
+        <w:rPr>
+          <w:b/>
+          <w:bCs/>
+        </w:rPr>
+        <w:br w:type="page"/>
+      </w:r>
+    </w:p>
+    <w:p>
+      <w:pPr>
+        <w:rPr>
+          <w:b/>
+          <w:bCs/>
+          <w:sz w:val="28"/>
+          <w:szCs w:val="28"/>
+        </w:rPr>
+      </w:pPr>
+      <w:bookmarkStart w:id="33" w:name="Bilag_2"/>
+      <w:r>
+        <w:rPr>
+          <w:b/>
+          <w:bCs/>
+          <w:sz w:val="28"/>
+          <w:szCs w:val="28"/>
+        </w:rPr>
+        <w:lastRenderedPageBreak/>
+        <w:t>Bilag 2</w:t>
+      </w:r>
+      <w:bookmarkEnd w:id="33"/>
+      <w:r>
+        <w:rPr>
+          <w:b/>
+          <w:bCs/>
+          <w:sz w:val="28"/>
+          <w:szCs w:val="28"/>
+        </w:rPr>
+        <w:t xml:space="preserve">: </w:t>
+      </w:r>
+      <w:r>
+        <w:rPr>
+          <w:b/>
+          <w:bCs/>
+          <w:sz w:val="28"/>
+          <w:szCs w:val="28"/>
+        </w:rPr>
+        <w:t xml:space="preserve">Kanban Fase </w:t>
+      </w:r>
+      <w:r>
+        <w:rPr>
+          <w:b/>
+          <w:bCs/>
+          <w:sz w:val="28"/>
+          <w:szCs w:val="28"/>
+        </w:rPr>
+        <w:t>2</w:t>
+      </w:r>
+      <w:r>
+        <w:rPr>
+          <w:b/>
+          <w:bCs/>
+          <w:sz w:val="28"/>
+          <w:szCs w:val="28"/>
+        </w:rPr>
+        <w:t xml:space="preserve"> – </w:t>
+      </w:r>
+      <w:r>
+        <w:rPr>
+          <w:b/>
+          <w:bCs/>
+          <w:sz w:val="28"/>
+          <w:szCs w:val="28"/>
+        </w:rPr>
+        <w:t>midtvejs i</w:t>
+      </w:r>
+      <w:r>
+        <w:rPr>
+          <w:b/>
+          <w:bCs/>
+          <w:sz w:val="28"/>
+          <w:szCs w:val="28"/>
+        </w:rPr>
+        <w:t xml:space="preserve"> projekt</w:t>
+      </w:r>
+    </w:p>
+    <w:p>
+      <w:r>
+        <w:t>Dette billede fra Kanban boardet er taget ved projektets mid-phase.</w:t>
+      </w:r>
+    </w:p>
+    <w:p>
+      <w:pPr>
+        <w:rPr>
+          <w:b/>
+          <w:bCs/>
+        </w:rPr>
+      </w:pPr>
+      <w:r>
+        <w:rPr>
+          <w:b/>
+          <w:bCs/>
+          <w:noProof/>
+        </w:rPr>
+        <w:drawing>
+          <wp:inline distT="0" distB="0" distL="0" distR="0" wp14:anchorId="1739E605" wp14:editId="233A0497">
+            <wp:extent cx="5457825" cy="2333625"/>
+            <wp:effectExtent l="0" t="0" r="9525" b="9525"/>
+            <wp:docPr id="1108452780" name="Billede 1"/>
             <wp:cNvGraphicFramePr>
               <a:graphicFrameLocks xmlns:a="http://schemas.openxmlformats.org/drawingml/2006/main" noChangeAspect="1"/>
             </wp:cNvGraphicFramePr>
@@ -4759,7 +6473,7 @@
                     </pic:cNvPicPr>
                   </pic:nvPicPr>
                   <pic:blipFill>
-                    <a:blip r:embed="rId28">
+                    <a:blip r:embed="rId29">
                       <a:extLst>
                         <a:ext uri="{28A0092B-C50C-407E-A947-70E740481C1C}">
                           <a14:useLocalDpi xmlns:a14="http://schemas.microsoft.com/office/drawing/2010/main" val="0"/>
@@ -4774,7 +6488,7 @@
                   <pic:spPr bwMode="auto">
                     <a:xfrm>
                       <a:off x="0" y="0"/>
-                      <a:ext cx="5467350" cy="2933700"/>
+                      <a:ext cx="5457825" cy="2333625"/>
                     </a:xfrm>
                     <a:prstGeom prst="rect">
                       <a:avLst/>
@@ -4790,28 +6504,35 @@
           </wp:inline>
         </w:drawing>
       </w:r>
-    </w:p>
-    <w:p>
-      <w:r>
+      <w:r>
+        <w:rPr>
+          <w:b/>
+          <w:bCs/>
+        </w:rPr>
+        <w:br w:type="page"/>
+      </w:r>
+    </w:p>
+    <w:p>
+      <w:pPr>
         <w:rPr>
           <w:b/>
           <w:bCs/>
           <w:sz w:val="28"/>
           <w:szCs w:val="28"/>
         </w:rPr>
-        <w:br w:type="page"/>
-      </w:r>
-    </w:p>
-    <w:p>
-      <w:pPr>
+      </w:pPr>
+      <w:bookmarkStart w:id="34" w:name="Bilag_3"/>
+      <w:r>
         <w:rPr>
           <w:b/>
           <w:bCs/>
           <w:sz w:val="28"/>
           <w:szCs w:val="28"/>
         </w:rPr>
-      </w:pPr>
-      <w:bookmarkStart w:id="33" w:name="Realiseret_Tidsplan"/>
+        <w:lastRenderedPageBreak/>
+        <w:t>Bilag 3</w:t>
+      </w:r>
+      <w:bookmarkEnd w:id="34"/>
       <w:r>
         <w:rPr>
           <w:b/>
@@ -4819,37 +6540,79 @@
           <w:sz w:val="28"/>
           <w:szCs w:val="28"/>
         </w:rPr>
-        <w:lastRenderedPageBreak/>
-        <w:t>Realiseret tidsplan</w:t>
-      </w:r>
-    </w:p>
-    <w:bookmarkEnd w:id="33"/>
-    <w:p>
-      <w:r>
-        <w:t>Også tilgængelig via url:</w:t>
-      </w:r>
-      <w:r>
-        <w:t xml:space="preserve"> </w:t>
-      </w:r>
-      <w:hyperlink r:id="rId29" w:history="1">
-        <w:r>
-          <w:rPr>
-            <w:rStyle w:val="Hyperlink"/>
-          </w:rPr>
-          <w:t>https://github.com/MichaelAggerholm/Apprentice_Test/blob/main/Assets/Images/Realiseret_tidsplan.png</w:t>
-        </w:r>
-      </w:hyperlink>
-    </w:p>
-    <w:p>
-      <w:r>
-        <w:rPr>
+        <w:t xml:space="preserve">: </w:t>
+      </w:r>
+      <w:r>
+        <w:rPr>
+          <w:b/>
+          <w:bCs/>
+          <w:sz w:val="28"/>
+          <w:szCs w:val="28"/>
+        </w:rPr>
+        <w:t xml:space="preserve">Kanban Fase </w:t>
+      </w:r>
+      <w:r>
+        <w:rPr>
+          <w:b/>
+          <w:bCs/>
+          <w:sz w:val="28"/>
+          <w:szCs w:val="28"/>
+        </w:rPr>
+        <w:t>3</w:t>
+      </w:r>
+      <w:r>
+        <w:rPr>
+          <w:b/>
+          <w:bCs/>
+          <w:sz w:val="28"/>
+          <w:szCs w:val="28"/>
+        </w:rPr>
+        <w:t xml:space="preserve"> – </w:t>
+      </w:r>
+      <w:r>
+        <w:rPr>
+          <w:b/>
+          <w:bCs/>
+          <w:sz w:val="28"/>
+          <w:szCs w:val="28"/>
+        </w:rPr>
+        <w:t xml:space="preserve">Afslutning </w:t>
+      </w:r>
+      <w:r>
+        <w:rPr>
+          <w:b/>
+          <w:bCs/>
+          <w:sz w:val="28"/>
+          <w:szCs w:val="28"/>
+        </w:rPr>
+        <w:t>af projekt</w:t>
+      </w:r>
+    </w:p>
+    <w:p>
+      <w:r>
+        <w:t>Dette billede fra Kanban boardet er taget ved projektets afsluttende fase.</w:t>
+      </w:r>
+    </w:p>
+    <w:p>
+      <w:pPr>
+        <w:rPr>
+          <w:b/>
+          <w:bCs/>
+          <w:sz w:val="28"/>
+          <w:szCs w:val="28"/>
+        </w:rPr>
+      </w:pPr>
+      <w:r>
+        <w:rPr>
+          <w:b/>
+          <w:bCs/>
           <w:noProof/>
         </w:rPr>
         <w:drawing>
-          <wp:inline distT="0" distB="0" distL="0" distR="0" wp14:anchorId="3B0E3C43" wp14:editId="5ADB56E9">
-            <wp:extent cx="5467350" cy="2981325"/>
+          <wp:inline distT="0" distB="0" distL="0" distR="0" wp14:anchorId="03CEE63B" wp14:editId="336322F3">
+            <wp:extent cx="5467350" cy="2333625"/>
             <wp:effectExtent l="0" t="0" r="0" b="9525"/>
-            <wp:docPr id="1608232566" name="Billede 2"/>
+            <wp:docPr id="1232583764" name="Billede 1"/>
             <wp:cNvGraphicFramePr>
               <a:graphicFrameLocks xmlns:a="http://schemas.openxmlformats.org/drawingml/2006/main" noChangeAspect="1"/>
             </wp:cNvGraphicFramePr>
@@ -4857,7 +6620,7 @@
               <a:graphicData uri="http://schemas.openxmlformats.org/drawingml/2006/picture">
                 <pic:pic xmlns:pic="http://schemas.openxmlformats.org/drawingml/2006/picture">
                   <pic:nvPicPr>
-                    <pic:cNvPr id="0" name="Picture 2"/>
+                    <pic:cNvPr id="0" name="Picture 1"/>
                     <pic:cNvPicPr>
                       <a:picLocks noChangeAspect="1" noChangeArrowheads="1"/>
                     </pic:cNvPicPr>
@@ -4878,7 +6641,7 @@
                   <pic:spPr bwMode="auto">
                     <a:xfrm>
                       <a:off x="0" y="0"/>
-                      <a:ext cx="5467350" cy="2981325"/>
+                      <a:ext cx="5467350" cy="2333625"/>
                     </a:xfrm>
                     <a:prstGeom prst="rect">
                       <a:avLst/>
@@ -4904,37 +6667,37 @@
           <w:szCs w:val="28"/>
         </w:rPr>
       </w:pPr>
-    </w:p>
-    <w:p/>
-    <w:p>
-      <w:pPr>
+      <w:r>
         <w:rPr>
           <w:b/>
           <w:bCs/>
           <w:sz w:val="28"/>
           <w:szCs w:val="28"/>
         </w:rPr>
-      </w:pPr>
-      <w:r>
+        <w:br w:type="page"/>
+      </w:r>
+    </w:p>
+    <w:p>
+      <w:pPr>
         <w:rPr>
           <w:b/>
           <w:bCs/>
           <w:sz w:val="28"/>
           <w:szCs w:val="28"/>
         </w:rPr>
-        <w:br w:type="page"/>
-      </w:r>
-    </w:p>
-    <w:p>
-      <w:pPr>
+      </w:pPr>
+      <w:bookmarkStart w:id="35" w:name="Bilag_4"/>
+      <w:r>
         <w:rPr>
           <w:b/>
           <w:bCs/>
           <w:sz w:val="28"/>
           <w:szCs w:val="28"/>
         </w:rPr>
-      </w:pPr>
-      <w:bookmarkStart w:id="34" w:name="Mindmap"/>
+        <w:lastRenderedPageBreak/>
+        <w:t>Bilag 4</w:t>
+      </w:r>
+      <w:bookmarkEnd w:id="35"/>
       <w:r>
         <w:rPr>
           <w:b/>
@@ -4942,11 +6705,18 @@
           <w:sz w:val="28"/>
           <w:szCs w:val="28"/>
         </w:rPr>
-        <w:lastRenderedPageBreak/>
+        <w:t xml:space="preserve">: </w:t>
+      </w:r>
+      <w:r>
+        <w:rPr>
+          <w:b/>
+          <w:bCs/>
+          <w:sz w:val="28"/>
+          <w:szCs w:val="28"/>
+        </w:rPr>
         <w:t>Mindmap</w:t>
       </w:r>
     </w:p>
-    <w:bookmarkEnd w:id="34"/>
     <w:p>
       <w:r>
         <w:t xml:space="preserve">Også tilgængeligt via url: </w:t>
@@ -4965,6 +6735,8 @@
         <w:rPr>
           <w:b/>
           <w:bCs/>
+          <w:sz w:val="28"/>
+          <w:szCs w:val="28"/>
         </w:rPr>
       </w:pPr>
       <w:r>
@@ -4974,7 +6746,7 @@
           <w:noProof/>
         </w:rPr>
         <w:drawing>
-          <wp:inline distT="0" distB="0" distL="0" distR="0" wp14:anchorId="19B7C61C" wp14:editId="05351117">
+          <wp:inline distT="0" distB="0" distL="0" distR="0" wp14:anchorId="7853ADEA" wp14:editId="3D43D049">
             <wp:extent cx="5472430" cy="3882390"/>
             <wp:effectExtent l="0" t="0" r="0" b="3810"/>
             <wp:docPr id="2116620091" name="Billede 1"/>
@@ -5013,37 +6785,318 @@
         <w:rPr>
           <w:b/>
           <w:bCs/>
-        </w:rPr>
-        <w:br w:type="page"/>
-      </w:r>
-    </w:p>
-    <w:p>
-      <w:pPr>
-        <w:rPr>
-          <w:b/>
-          <w:bCs/>
           <w:sz w:val="28"/>
           <w:szCs w:val="28"/>
         </w:rPr>
-      </w:pPr>
-      <w:bookmarkStart w:id="35" w:name="Databasediagram"/>
-      <w:r>
+        <w:br w:type="page"/>
+      </w:r>
+    </w:p>
+    <w:p>
+      <w:pPr>
         <w:rPr>
           <w:b/>
           <w:bCs/>
           <w:sz w:val="28"/>
           <w:szCs w:val="28"/>
         </w:rPr>
+      </w:pPr>
+      <w:bookmarkStart w:id="36" w:name="Bilag_5"/>
+      <w:r>
+        <w:rPr>
+          <w:b/>
+          <w:bCs/>
+          <w:sz w:val="28"/>
+          <w:szCs w:val="28"/>
+        </w:rPr>
         <w:lastRenderedPageBreak/>
+        <w:t>Bilag 5</w:t>
+      </w:r>
+      <w:bookmarkEnd w:id="36"/>
+      <w:r>
+        <w:rPr>
+          <w:b/>
+          <w:bCs/>
+          <w:sz w:val="28"/>
+          <w:szCs w:val="28"/>
+        </w:rPr>
+        <w:t xml:space="preserve">: </w:t>
+      </w:r>
+      <w:r>
+        <w:rPr>
+          <w:b/>
+          <w:bCs/>
+          <w:sz w:val="28"/>
+          <w:szCs w:val="28"/>
+        </w:rPr>
+        <w:t>Estimeret tidsplan</w:t>
+      </w:r>
+    </w:p>
+    <w:p>
+      <w:r>
+        <w:t>Også tilgængelig via url:</w:t>
+      </w:r>
+      <w:r>
+        <w:t xml:space="preserve"> </w:t>
+      </w:r>
+      <w:hyperlink r:id="rId33" w:history="1">
+        <w:r>
+          <w:rPr>
+            <w:rStyle w:val="Hyperlink"/>
+          </w:rPr>
+          <w:t>https://github.com/MichaelAggerholm/Apprentice_Test/blob/main/Assets/Images/Estimeret_tidsplan.png</w:t>
+        </w:r>
+      </w:hyperlink>
+    </w:p>
+    <w:p>
+      <w:r>
+        <w:rPr>
+          <w:noProof/>
+        </w:rPr>
+        <w:drawing>
+          <wp:inline distT="0" distB="0" distL="0" distR="0" wp14:anchorId="01A9DFFF" wp14:editId="3C4F8A5C">
+            <wp:extent cx="5467350" cy="2933700"/>
+            <wp:effectExtent l="0" t="0" r="0" b="0"/>
+            <wp:docPr id="1953422130" name="Billede 1"/>
+            <wp:cNvGraphicFramePr>
+              <a:graphicFrameLocks xmlns:a="http://schemas.openxmlformats.org/drawingml/2006/main" noChangeAspect="1"/>
+            </wp:cNvGraphicFramePr>
+            <a:graphic xmlns:a="http://schemas.openxmlformats.org/drawingml/2006/main">
+              <a:graphicData uri="http://schemas.openxmlformats.org/drawingml/2006/picture">
+                <pic:pic xmlns:pic="http://schemas.openxmlformats.org/drawingml/2006/picture">
+                  <pic:nvPicPr>
+                    <pic:cNvPr id="0" name="Picture 1"/>
+                    <pic:cNvPicPr>
+                      <a:picLocks noChangeAspect="1" noChangeArrowheads="1"/>
+                    </pic:cNvPicPr>
+                  </pic:nvPicPr>
+                  <pic:blipFill>
+                    <a:blip r:embed="rId34">
+                      <a:extLst>
+                        <a:ext uri="{28A0092B-C50C-407E-A947-70E740481C1C}">
+                          <a14:useLocalDpi xmlns:a14="http://schemas.microsoft.com/office/drawing/2010/main" val="0"/>
+                        </a:ext>
+                      </a:extLst>
+                    </a:blip>
+                    <a:srcRect/>
+                    <a:stretch>
+                      <a:fillRect/>
+                    </a:stretch>
+                  </pic:blipFill>
+                  <pic:spPr bwMode="auto">
+                    <a:xfrm>
+                      <a:off x="0" y="0"/>
+                      <a:ext cx="5467350" cy="2933700"/>
+                    </a:xfrm>
+                    <a:prstGeom prst="rect">
+                      <a:avLst/>
+                    </a:prstGeom>
+                    <a:noFill/>
+                    <a:ln>
+                      <a:noFill/>
+                    </a:ln>
+                  </pic:spPr>
+                </pic:pic>
+              </a:graphicData>
+            </a:graphic>
+          </wp:inline>
+        </w:drawing>
+      </w:r>
+    </w:p>
+    <w:p>
+      <w:r>
+        <w:rPr>
+          <w:b/>
+          <w:bCs/>
+          <w:sz w:val="28"/>
+          <w:szCs w:val="28"/>
+        </w:rPr>
+        <w:br w:type="page"/>
+      </w:r>
+    </w:p>
+    <w:p>
+      <w:pPr>
+        <w:rPr>
+          <w:b/>
+          <w:bCs/>
+          <w:sz w:val="28"/>
+          <w:szCs w:val="28"/>
+        </w:rPr>
+      </w:pPr>
+      <w:bookmarkStart w:id="37" w:name="Bilag_6"/>
+      <w:r>
+        <w:rPr>
+          <w:b/>
+          <w:bCs/>
+          <w:sz w:val="28"/>
+          <w:szCs w:val="28"/>
+        </w:rPr>
+        <w:lastRenderedPageBreak/>
+        <w:t>Bilag 6</w:t>
+      </w:r>
+      <w:bookmarkEnd w:id="37"/>
+      <w:r>
+        <w:rPr>
+          <w:b/>
+          <w:bCs/>
+          <w:sz w:val="28"/>
+          <w:szCs w:val="28"/>
+        </w:rPr>
+        <w:t xml:space="preserve">: </w:t>
+      </w:r>
+      <w:r>
+        <w:rPr>
+          <w:b/>
+          <w:bCs/>
+          <w:sz w:val="28"/>
+          <w:szCs w:val="28"/>
+        </w:rPr>
+        <w:t>Realiseret tidsplan</w:t>
+      </w:r>
+    </w:p>
+    <w:p>
+      <w:r>
+        <w:t>Også tilgængelig via url:</w:t>
+      </w:r>
+      <w:r>
+        <w:t xml:space="preserve"> </w:t>
+      </w:r>
+      <w:hyperlink r:id="rId35" w:history="1">
+        <w:r>
+          <w:rPr>
+            <w:rStyle w:val="Hyperlink"/>
+          </w:rPr>
+          <w:t>https://github.com/MichaelAggerholm/Apprentice_Test/blob/main/Assets/Images/Realiseret_tidsplan.png</w:t>
+        </w:r>
+      </w:hyperlink>
+    </w:p>
+    <w:p>
+      <w:r>
+        <w:rPr>
+          <w:noProof/>
+        </w:rPr>
+        <w:drawing>
+          <wp:inline distT="0" distB="0" distL="0" distR="0" wp14:anchorId="3B0E3C43" wp14:editId="5ADB56E9">
+            <wp:extent cx="5467350" cy="2981325"/>
+            <wp:effectExtent l="0" t="0" r="0" b="9525"/>
+            <wp:docPr id="1608232566" name="Billede 2"/>
+            <wp:cNvGraphicFramePr>
+              <a:graphicFrameLocks xmlns:a="http://schemas.openxmlformats.org/drawingml/2006/main" noChangeAspect="1"/>
+            </wp:cNvGraphicFramePr>
+            <a:graphic xmlns:a="http://schemas.openxmlformats.org/drawingml/2006/main">
+              <a:graphicData uri="http://schemas.openxmlformats.org/drawingml/2006/picture">
+                <pic:pic xmlns:pic="http://schemas.openxmlformats.org/drawingml/2006/picture">
+                  <pic:nvPicPr>
+                    <pic:cNvPr id="0" name="Picture 2"/>
+                    <pic:cNvPicPr>
+                      <a:picLocks noChangeAspect="1" noChangeArrowheads="1"/>
+                    </pic:cNvPicPr>
+                  </pic:nvPicPr>
+                  <pic:blipFill>
+                    <a:blip r:embed="rId36">
+                      <a:extLst>
+                        <a:ext uri="{28A0092B-C50C-407E-A947-70E740481C1C}">
+                          <a14:useLocalDpi xmlns:a14="http://schemas.microsoft.com/office/drawing/2010/main" val="0"/>
+                        </a:ext>
+                      </a:extLst>
+                    </a:blip>
+                    <a:srcRect/>
+                    <a:stretch>
+                      <a:fillRect/>
+                    </a:stretch>
+                  </pic:blipFill>
+                  <pic:spPr bwMode="auto">
+                    <a:xfrm>
+                      <a:off x="0" y="0"/>
+                      <a:ext cx="5467350" cy="2981325"/>
+                    </a:xfrm>
+                    <a:prstGeom prst="rect">
+                      <a:avLst/>
+                    </a:prstGeom>
+                    <a:noFill/>
+                    <a:ln>
+                      <a:noFill/>
+                    </a:ln>
+                  </pic:spPr>
+                </pic:pic>
+              </a:graphicData>
+            </a:graphic>
+          </wp:inline>
+        </w:drawing>
+      </w:r>
+    </w:p>
+    <w:p>
+      <w:pPr>
+        <w:rPr>
+          <w:b/>
+          <w:bCs/>
+          <w:sz w:val="28"/>
+          <w:szCs w:val="28"/>
+        </w:rPr>
+      </w:pPr>
+    </w:p>
+    <w:p/>
+    <w:p>
+      <w:pPr>
+        <w:rPr>
+          <w:b/>
+          <w:bCs/>
+          <w:sz w:val="28"/>
+          <w:szCs w:val="28"/>
+        </w:rPr>
+      </w:pPr>
+      <w:r>
+        <w:rPr>
+          <w:b/>
+          <w:bCs/>
+        </w:rPr>
+        <w:br w:type="page"/>
+      </w:r>
+    </w:p>
+    <w:p>
+      <w:pPr>
+        <w:rPr>
+          <w:b/>
+          <w:bCs/>
+          <w:sz w:val="28"/>
+          <w:szCs w:val="28"/>
+        </w:rPr>
+      </w:pPr>
+      <w:bookmarkStart w:id="38" w:name="Bilag_7"/>
+      <w:r>
+        <w:rPr>
+          <w:b/>
+          <w:bCs/>
+          <w:sz w:val="28"/>
+          <w:szCs w:val="28"/>
+        </w:rPr>
+        <w:lastRenderedPageBreak/>
+        <w:t>Bilag 7</w:t>
+      </w:r>
+      <w:bookmarkEnd w:id="38"/>
+      <w:r>
+        <w:rPr>
+          <w:b/>
+          <w:bCs/>
+          <w:sz w:val="28"/>
+          <w:szCs w:val="28"/>
+        </w:rPr>
+        <w:t xml:space="preserve">: </w:t>
+      </w:r>
+      <w:r>
+        <w:rPr>
+          <w:b/>
+          <w:bCs/>
+          <w:sz w:val="28"/>
+          <w:szCs w:val="28"/>
+        </w:rPr>
         <w:t>Databasediagram</w:t>
       </w:r>
     </w:p>
-    <w:bookmarkEnd w:id="35"/>
     <w:p>
       <w:r>
         <w:t xml:space="preserve">Også tilgængeligt via url: </w:t>
       </w:r>
-      <w:hyperlink r:id="rId33" w:history="1">
+      <w:hyperlink r:id="rId37" w:history="1">
         <w:r>
           <w:rPr>
             <w:rStyle w:val="Hyperlink"/>
@@ -5073,7 +7126,7 @@
                     <pic:cNvPicPr/>
                   </pic:nvPicPr>
                   <pic:blipFill>
-                    <a:blip r:embed="rId34"/>
+                    <a:blip r:embed="rId38"/>
                     <a:stretch>
                       <a:fillRect/>
                     </a:stretch>
@@ -5122,7 +7175,7 @@
           <w:szCs w:val="28"/>
         </w:rPr>
       </w:pPr>
-      <w:bookmarkStart w:id="36" w:name="Klassediagram"/>
+      <w:bookmarkStart w:id="39" w:name="Bilag_8"/>
       <w:r>
         <w:rPr>
           <w:b/>
@@ -5131,15 +7184,33 @@
           <w:szCs w:val="28"/>
         </w:rPr>
         <w:lastRenderedPageBreak/>
+        <w:t>Bilag 8</w:t>
+      </w:r>
+      <w:bookmarkEnd w:id="39"/>
+      <w:r>
+        <w:rPr>
+          <w:b/>
+          <w:bCs/>
+          <w:sz w:val="28"/>
+          <w:szCs w:val="28"/>
+        </w:rPr>
+        <w:t xml:space="preserve">: </w:t>
+      </w:r>
+      <w:r>
+        <w:rPr>
+          <w:b/>
+          <w:bCs/>
+          <w:sz w:val="28"/>
+          <w:szCs w:val="28"/>
+        </w:rPr>
         <w:t>Klassediagram</w:t>
       </w:r>
     </w:p>
-    <w:bookmarkEnd w:id="36"/>
     <w:p>
       <w:r>
         <w:t xml:space="preserve">Også tilgængeligt via url: </w:t>
       </w:r>
-      <w:hyperlink r:id="rId35" w:history="1">
+      <w:hyperlink r:id="rId39" w:history="1">
         <w:r>
           <w:rPr>
             <w:rStyle w:val="Hyperlink"/>
@@ -5169,7 +7240,7 @@
                     <pic:cNvPicPr/>
                   </pic:nvPicPr>
                   <pic:blipFill>
-                    <a:blip r:embed="rId36"/>
+                    <a:blip r:embed="rId40"/>
                     <a:stretch>
                       <a:fillRect/>
                     </a:stretch>
@@ -5192,55 +7263,51 @@
     </w:p>
     <w:p>
       <w:r>
+        <w:rPr>
+          <w:b/>
+          <w:bCs/>
+        </w:rPr>
         <w:br w:type="page"/>
       </w:r>
     </w:p>
     <w:p>
       <w:pPr>
-        <w:rPr>
-          <w:b/>
-          <w:bCs/>
-        </w:rPr>
-      </w:pPr>
-      <w:bookmarkStart w:id="37" w:name="Kanban_Fase_1"/>
-      <w:r>
         <w:rPr>
           <w:b/>
           <w:bCs/>
           <w:sz w:val="28"/>
           <w:szCs w:val="28"/>
         </w:rPr>
+      </w:pPr>
+      <w:bookmarkStart w:id="40" w:name="Bilag_9"/>
+      <w:r>
+        <w:rPr>
+          <w:b/>
+          <w:bCs/>
+          <w:sz w:val="28"/>
+          <w:szCs w:val="28"/>
+        </w:rPr>
         <w:lastRenderedPageBreak/>
-        <w:t>Kanban Fase 1 – opstart af projekt</w:t>
-      </w:r>
-    </w:p>
-    <w:bookmarkEnd w:id="37"/>
-    <w:p>
-      <w:r>
-        <w:t xml:space="preserve">Dette billede fra Kanban boardet er taget ved projektets opstart, lige inden opsætningen af Laravel projektet. </w:t>
-      </w:r>
-    </w:p>
-    <w:p>
-      <w:r>
-        <w:t>For at se Kanban boardet ’s nuværende fase, kan det tilgås via GitHub URL:</w:t>
-      </w:r>
-      <w:r>
-        <w:br/>
-      </w:r>
-      <w:hyperlink r:id="rId37" w:history="1">
-        <w:r>
-          <w:rPr>
-            <w:rStyle w:val="Hyperlink"/>
-          </w:rPr>
-          <w:t>https://github.com/users/MichaelAggerholm/projects/2/views/1</w:t>
-        </w:r>
-      </w:hyperlink>
-    </w:p>
-    <w:p>
-      <w:pPr>
-        <w:rPr>
-          <w:b/>
-          <w:bCs/>
+        <w:t>Bilag 9</w:t>
+      </w:r>
+      <w:bookmarkEnd w:id="40"/>
+      <w:r>
+        <w:rPr>
+          <w:b/>
+          <w:bCs/>
+          <w:sz w:val="28"/>
+          <w:szCs w:val="28"/>
+        </w:rPr>
+        <w:t>: Laravel Debugbar</w:t>
+      </w:r>
+    </w:p>
+    <w:p>
+      <w:pPr>
+        <w:rPr>
+          <w:b/>
+          <w:bCs/>
+          <w:sz w:val="28"/>
+          <w:szCs w:val="28"/>
         </w:rPr>
       </w:pPr>
       <w:r>
@@ -5248,12 +7315,14 @@
           <w:b/>
           <w:bCs/>
           <w:noProof/>
+          <w:sz w:val="28"/>
+          <w:szCs w:val="28"/>
         </w:rPr>
         <w:drawing>
-          <wp:inline distT="0" distB="0" distL="0" distR="0" wp14:anchorId="4C166AC1" wp14:editId="444227D4">
-            <wp:extent cx="5472430" cy="2552700"/>
-            <wp:effectExtent l="0" t="0" r="0" b="0"/>
-            <wp:docPr id="459469525" name="Billede 1"/>
+          <wp:inline distT="0" distB="0" distL="0" distR="0" wp14:anchorId="7A3A0755" wp14:editId="1F383BCC">
+            <wp:extent cx="5457825" cy="1914525"/>
+            <wp:effectExtent l="0" t="0" r="9525" b="9525"/>
+            <wp:docPr id="1333147840" name="Billede 2"/>
             <wp:cNvGraphicFramePr>
               <a:graphicFrameLocks xmlns:a="http://schemas.openxmlformats.org/drawingml/2006/main" noChangeAspect="1"/>
             </wp:cNvGraphicFramePr>
@@ -5261,141 +7330,13 @@
               <a:graphicData uri="http://schemas.openxmlformats.org/drawingml/2006/picture">
                 <pic:pic xmlns:pic="http://schemas.openxmlformats.org/drawingml/2006/picture">
                   <pic:nvPicPr>
-                    <pic:cNvPr id="459469525" name=""/>
-                    <pic:cNvPicPr/>
-                  </pic:nvPicPr>
-                  <pic:blipFill>
-                    <a:blip r:embed="rId38"/>
-                    <a:stretch>
-                      <a:fillRect/>
-                    </a:stretch>
-                  </pic:blipFill>
-                  <pic:spPr>
-                    <a:xfrm>
-                      <a:off x="0" y="0"/>
-                      <a:ext cx="5472430" cy="2552700"/>
-                    </a:xfrm>
-                    <a:prstGeom prst="rect">
-                      <a:avLst/>
-                    </a:prstGeom>
-                  </pic:spPr>
-                </pic:pic>
-              </a:graphicData>
-            </a:graphic>
-          </wp:inline>
-        </w:drawing>
-      </w:r>
-    </w:p>
-    <w:p>
-      <w:pPr>
-        <w:rPr>
-          <w:b/>
-          <w:bCs/>
-        </w:rPr>
-      </w:pPr>
-      <w:r>
-        <w:rPr>
-          <w:b/>
-          <w:bCs/>
-        </w:rPr>
-        <w:br w:type="page"/>
-      </w:r>
-    </w:p>
-    <w:p>
-      <w:pPr>
-        <w:rPr>
-          <w:b/>
-          <w:bCs/>
-          <w:sz w:val="28"/>
-          <w:szCs w:val="28"/>
-        </w:rPr>
-      </w:pPr>
-      <w:bookmarkStart w:id="38" w:name="Kanban_Fase_2"/>
-      <w:r>
-        <w:rPr>
-          <w:b/>
-          <w:bCs/>
-          <w:sz w:val="28"/>
-          <w:szCs w:val="28"/>
-        </w:rPr>
-        <w:lastRenderedPageBreak/>
-        <w:t xml:space="preserve">Kanban Fase </w:t>
-      </w:r>
-      <w:r>
-        <w:rPr>
-          <w:b/>
-          <w:bCs/>
-          <w:sz w:val="28"/>
-          <w:szCs w:val="28"/>
-        </w:rPr>
-        <w:t>2</w:t>
-      </w:r>
-      <w:r>
-        <w:rPr>
-          <w:b/>
-          <w:bCs/>
-          <w:sz w:val="28"/>
-          <w:szCs w:val="28"/>
-        </w:rPr>
-        <w:t xml:space="preserve"> – </w:t>
-      </w:r>
-      <w:r>
-        <w:rPr>
-          <w:b/>
-          <w:bCs/>
-          <w:sz w:val="28"/>
-          <w:szCs w:val="28"/>
-        </w:rPr>
-        <w:t>midtvejs i</w:t>
-      </w:r>
-      <w:r>
-        <w:rPr>
-          <w:b/>
-          <w:bCs/>
-          <w:sz w:val="28"/>
-          <w:szCs w:val="28"/>
-        </w:rPr>
-        <w:t xml:space="preserve"> projekt</w:t>
-      </w:r>
-    </w:p>
-    <w:bookmarkEnd w:id="38"/>
-    <w:p>
-      <w:r>
-        <w:t>Dette billede fra Kanban boardet er taget ved projektets mid-phase.</w:t>
-      </w:r>
-    </w:p>
-    <w:p>
-      <w:pPr>
-        <w:rPr>
-          <w:b/>
-          <w:bCs/>
-        </w:rPr>
-      </w:pPr>
-      <w:r>
-        <w:rPr>
-          <w:b/>
-          <w:bCs/>
-          <w:noProof/>
-        </w:rPr>
-        <w:drawing>
-          <wp:inline distT="0" distB="0" distL="0" distR="0" wp14:anchorId="67FE6D23" wp14:editId="054CEFE0">
-            <wp:extent cx="5457825" cy="2333625"/>
-            <wp:effectExtent l="0" t="0" r="9525" b="9525"/>
-            <wp:docPr id="1108452780" name="Billede 1"/>
-            <wp:cNvGraphicFramePr>
-              <a:graphicFrameLocks xmlns:a="http://schemas.openxmlformats.org/drawingml/2006/main" noChangeAspect="1"/>
-            </wp:cNvGraphicFramePr>
-            <a:graphic xmlns:a="http://schemas.openxmlformats.org/drawingml/2006/main">
-              <a:graphicData uri="http://schemas.openxmlformats.org/drawingml/2006/picture">
-                <pic:pic xmlns:pic="http://schemas.openxmlformats.org/drawingml/2006/picture">
-                  <pic:nvPicPr>
-                    <pic:cNvPr id="0" name="Picture 1"/>
+                    <pic:cNvPr id="0" name="Picture 2"/>
                     <pic:cNvPicPr>
                       <a:picLocks noChangeAspect="1" noChangeArrowheads="1"/>
                     </pic:cNvPicPr>
                   </pic:nvPicPr>
                   <pic:blipFill>
-                    <a:blip r:embed="rId39">
+                    <a:blip r:embed="rId41">
                       <a:extLst>
                         <a:ext uri="{28A0092B-C50C-407E-A947-70E740481C1C}">
                           <a14:useLocalDpi xmlns:a14="http://schemas.microsoft.com/office/drawing/2010/main" val="0"/>
@@ -5410,7 +7351,7 @@
                   <pic:spPr bwMode="auto">
                     <a:xfrm>
                       <a:off x="0" y="0"/>
-                      <a:ext cx="5457825" cy="2333625"/>
+                      <a:ext cx="5457825" cy="1914525"/>
                     </a:xfrm>
                     <a:prstGeom prst="rect">
                       <a:avLst/>
@@ -5426,13 +7367,6 @@
           </wp:inline>
         </w:drawing>
       </w:r>
-      <w:r>
-        <w:rPr>
-          <w:b/>
-          <w:bCs/>
-        </w:rPr>
-        <w:br w:type="page"/>
-      </w:r>
     </w:p>
     <w:p>
       <w:pPr>
@@ -5443,7 +7377,6 @@
           <w:szCs w:val="28"/>
         </w:rPr>
       </w:pPr>
-      <w:bookmarkStart w:id="39" w:name="Kanban_fase_3"/>
       <w:r>
         <w:rPr>
           <w:b/>
@@ -5451,18 +7384,19 @@
           <w:sz w:val="28"/>
           <w:szCs w:val="28"/>
         </w:rPr>
-        <w:lastRenderedPageBreak/>
-        <w:t xml:space="preserve">Kanban Fase </w:t>
-      </w:r>
-      <w:r>
+        <w:br w:type="page"/>
+      </w:r>
+    </w:p>
+    <w:p>
+      <w:pPr>
         <w:rPr>
           <w:b/>
           <w:bCs/>
           <w:sz w:val="28"/>
           <w:szCs w:val="28"/>
         </w:rPr>
-        <w:t>3</w:t>
-      </w:r>
+      </w:pPr>
+      <w:bookmarkStart w:id="41" w:name="Bilag_10"/>
       <w:r>
         <w:rPr>
           <w:b/>
@@ -5470,8 +7404,10 @@
           <w:sz w:val="28"/>
           <w:szCs w:val="28"/>
         </w:rPr>
-        <w:t xml:space="preserve"> – </w:t>
-      </w:r>
+        <w:lastRenderedPageBreak/>
+        <w:t>Bilag 10</w:t>
+      </w:r>
+      <w:bookmarkEnd w:id="41"/>
       <w:r>
         <w:rPr>
           <w:b/>
@@ -5479,7 +7415,7 @@
           <w:sz w:val="28"/>
           <w:szCs w:val="28"/>
         </w:rPr>
-        <w:t xml:space="preserve">Afslutning </w:t>
+        <w:t xml:space="preserve">: </w:t>
       </w:r>
       <w:r>
         <w:rPr>
@@ -5488,107 +7424,9 @@
           <w:sz w:val="28"/>
           <w:szCs w:val="28"/>
         </w:rPr>
-        <w:t>af projekt</w:t>
-      </w:r>
-    </w:p>
-    <w:bookmarkEnd w:id="39"/>
-    <w:p>
-      <w:r>
-        <w:t>Dette billede fra Kanban boardet er taget ved projektets afsluttende fase.</w:t>
-      </w:r>
-    </w:p>
-    <w:p>
-      <w:pPr>
-        <w:rPr>
-          <w:b/>
-          <w:bCs/>
-        </w:rPr>
-      </w:pPr>
-      <w:r>
-        <w:rPr>
-          <w:b/>
-          <w:bCs/>
-          <w:noProof/>
-        </w:rPr>
-        <w:drawing>
-          <wp:inline distT="0" distB="0" distL="0" distR="0" wp14:anchorId="0ED95721" wp14:editId="3AD82093">
-            <wp:extent cx="5467350" cy="2333625"/>
-            <wp:effectExtent l="0" t="0" r="0" b="9525"/>
-            <wp:docPr id="1232583764" name="Billede 1"/>
-            <wp:cNvGraphicFramePr>
-              <a:graphicFrameLocks xmlns:a="http://schemas.openxmlformats.org/drawingml/2006/main" noChangeAspect="1"/>
-            </wp:cNvGraphicFramePr>
-            <a:graphic xmlns:a="http://schemas.openxmlformats.org/drawingml/2006/main">
-              <a:graphicData uri="http://schemas.openxmlformats.org/drawingml/2006/picture">
-                <pic:pic xmlns:pic="http://schemas.openxmlformats.org/drawingml/2006/picture">
-                  <pic:nvPicPr>
-                    <pic:cNvPr id="0" name="Picture 1"/>
-                    <pic:cNvPicPr>
-                      <a:picLocks noChangeAspect="1" noChangeArrowheads="1"/>
-                    </pic:cNvPicPr>
-                  </pic:nvPicPr>
-                  <pic:blipFill>
-                    <a:blip r:embed="rId40">
-                      <a:extLst>
-                        <a:ext uri="{28A0092B-C50C-407E-A947-70E740481C1C}">
-                          <a14:useLocalDpi xmlns:a14="http://schemas.microsoft.com/office/drawing/2010/main" val="0"/>
-                        </a:ext>
-                      </a:extLst>
-                    </a:blip>
-                    <a:srcRect/>
-                    <a:stretch>
-                      <a:fillRect/>
-                    </a:stretch>
-                  </pic:blipFill>
-                  <pic:spPr bwMode="auto">
-                    <a:xfrm>
-                      <a:off x="0" y="0"/>
-                      <a:ext cx="5467350" cy="2333625"/>
-                    </a:xfrm>
-                    <a:prstGeom prst="rect">
-                      <a:avLst/>
-                    </a:prstGeom>
-                    <a:noFill/>
-                    <a:ln>
-                      <a:noFill/>
-                    </a:ln>
-                  </pic:spPr>
-                </pic:pic>
-              </a:graphicData>
-            </a:graphic>
-          </wp:inline>
-        </w:drawing>
-      </w:r>
-      <w:r>
-        <w:rPr>
-          <w:b/>
-          <w:bCs/>
-        </w:rPr>
-        <w:br w:type="page"/>
-      </w:r>
-    </w:p>
-    <w:p>
-      <w:pPr>
-        <w:rPr>
-          <w:b/>
-          <w:bCs/>
-          <w:sz w:val="28"/>
-          <w:szCs w:val="28"/>
-        </w:rPr>
-      </w:pPr>
-      <w:bookmarkStart w:id="40" w:name="Pipelines"/>
-      <w:r>
-        <w:rPr>
-          <w:b/>
-          <w:bCs/>
-          <w:sz w:val="28"/>
-          <w:szCs w:val="28"/>
-        </w:rPr>
-        <w:lastRenderedPageBreak/>
         <w:t>Pipelines kørsel</w:t>
       </w:r>
     </w:p>
-    <w:bookmarkEnd w:id="40"/>
     <w:p>
       <w:r>
         <w:t>For at se alle pipelines, kan det tilgås via GitHub Actions URL:</w:t>
@@ -5596,7 +7434,7 @@
       <w:r>
         <w:br/>
       </w:r>
-      <w:hyperlink r:id="rId41" w:history="1">
+      <w:hyperlink r:id="rId42" w:history="1">
         <w:r>
           <w:rPr>
             <w:rStyle w:val="Hyperlink"/>
@@ -5638,7 +7476,7 @@
                     </pic:cNvPicPr>
                   </pic:nvPicPr>
                   <pic:blipFill>
-                    <a:blip r:embed="rId42">
+                    <a:blip r:embed="rId43">
                       <a:extLst>
                         <a:ext uri="{28A0092B-C50C-407E-A947-70E740481C1C}">
                           <a14:useLocalDpi xmlns:a14="http://schemas.microsoft.com/office/drawing/2010/main" val="0"/>
@@ -5687,112 +7525,6 @@
     </w:p>
     <w:p>
       <w:pPr>
-        <w:rPr>
-          <w:b/>
-          <w:bCs/>
-          <w:sz w:val="28"/>
-          <w:szCs w:val="28"/>
-        </w:rPr>
-      </w:pPr>
-      <w:bookmarkStart w:id="41" w:name="Laravel_Debugbar"/>
-      <w:r>
-        <w:rPr>
-          <w:b/>
-          <w:bCs/>
-          <w:sz w:val="28"/>
-          <w:szCs w:val="28"/>
-        </w:rPr>
-        <w:lastRenderedPageBreak/>
-        <w:t>Laravel Debugbar</w:t>
-      </w:r>
-    </w:p>
-    <w:bookmarkEnd w:id="41"/>
-    <w:p>
-      <w:pPr>
-        <w:rPr>
-          <w:b/>
-          <w:bCs/>
-          <w:sz w:val="28"/>
-          <w:szCs w:val="28"/>
-        </w:rPr>
-      </w:pPr>
-      <w:r>
-        <w:rPr>
-          <w:b/>
-          <w:bCs/>
-          <w:noProof/>
-          <w:sz w:val="28"/>
-          <w:szCs w:val="28"/>
-        </w:rPr>
-        <w:drawing>
-          <wp:inline distT="0" distB="0" distL="0" distR="0" wp14:anchorId="7593353E" wp14:editId="08BE263B">
-            <wp:extent cx="5457825" cy="1914525"/>
-            <wp:effectExtent l="0" t="0" r="9525" b="9525"/>
-            <wp:docPr id="1333147840" name="Billede 2"/>
-            <wp:cNvGraphicFramePr>
-              <a:graphicFrameLocks xmlns:a="http://schemas.openxmlformats.org/drawingml/2006/main" noChangeAspect="1"/>
-            </wp:cNvGraphicFramePr>
-            <a:graphic xmlns:a="http://schemas.openxmlformats.org/drawingml/2006/main">
-              <a:graphicData uri="http://schemas.openxmlformats.org/drawingml/2006/picture">
-                <pic:pic xmlns:pic="http://schemas.openxmlformats.org/drawingml/2006/picture">
-                  <pic:nvPicPr>
-                    <pic:cNvPr id="0" name="Picture 2"/>
-                    <pic:cNvPicPr>
-                      <a:picLocks noChangeAspect="1" noChangeArrowheads="1"/>
-                    </pic:cNvPicPr>
-                  </pic:nvPicPr>
-                  <pic:blipFill>
-                    <a:blip r:embed="rId43">
-                      <a:extLst>
-                        <a:ext uri="{28A0092B-C50C-407E-A947-70E740481C1C}">
-                          <a14:useLocalDpi xmlns:a14="http://schemas.microsoft.com/office/drawing/2010/main" val="0"/>
-                        </a:ext>
-                      </a:extLst>
-                    </a:blip>
-                    <a:srcRect/>
-                    <a:stretch>
-                      <a:fillRect/>
-                    </a:stretch>
-                  </pic:blipFill>
-                  <pic:spPr bwMode="auto">
-                    <a:xfrm>
-                      <a:off x="0" y="0"/>
-                      <a:ext cx="5457825" cy="1914525"/>
-                    </a:xfrm>
-                    <a:prstGeom prst="rect">
-                      <a:avLst/>
-                    </a:prstGeom>
-                    <a:noFill/>
-                    <a:ln>
-                      <a:noFill/>
-                    </a:ln>
-                  </pic:spPr>
-                </pic:pic>
-              </a:graphicData>
-            </a:graphic>
-          </wp:inline>
-        </w:drawing>
-      </w:r>
-    </w:p>
-    <w:p>
-      <w:pPr>
-        <w:rPr>
-          <w:b/>
-          <w:bCs/>
-          <w:sz w:val="28"/>
-          <w:szCs w:val="28"/>
-        </w:rPr>
-      </w:pPr>
-      <w:r>
-        <w:rPr>
-          <w:b/>
-          <w:bCs/>
-        </w:rPr>
-        <w:br w:type="page"/>
-      </w:r>
-    </w:p>
-    <w:p>
-      <w:pPr>
         <w:pStyle w:val="Overskrift1"/>
       </w:pPr>
       <w:bookmarkStart w:id="42" w:name="_Logbog"/>
@@ -6605,47 +8337,125 @@
 
 <file path=word/footer1.xml><?xml version="1.0" encoding="utf-8"?>
 <w:ftr xmlns:wpc="http://schemas.microsoft.com/office/word/2010/wordprocessingCanvas" xmlns:cx="http://schemas.microsoft.com/office/drawing/2014/chartex" xmlns:cx1="http://schemas.microsoft.com/office/drawing/2015/9/8/chartex" xmlns:cx2="http://schemas.microsoft.com/office/drawing/2015/10/21/chartex" xmlns:cx3="http://schemas.microsoft.com/office/drawing/2016/5/9/chartex" xmlns:cx4="http://schemas.microsoft.com/office/drawing/2016/5/10/chartex" xmlns:cx5="http://schemas.microsoft.com/office/drawing/2016/5/11/chartex" xmlns:cx6="http://schemas.microsoft.com/office/drawing/2016/5/12/chartex" xmlns:cx7="http://schemas.microsoft.com/office/drawing/2016/5/13/chartex" xmlns:cx8="http://schemas.microsoft.com/office/drawing/2016/5/14/chartex" xmlns:mc="http://schemas.openxmlformats.org/markup-compatibility/2006" xmlns:aink="http://schemas.microsoft.com/office/drawing/2016/ink" xmlns:am3d="http://schemas.microsoft.com/office/drawing/2017/model3d" xmlns:o="urn:schemas-microsoft-com:office:office" xmlns:oel="http://schemas.microsoft.com/office/2019/extlst" xmlns:r="http://schemas.openxmlformats.org/officeDocument/2006/relationships" xmlns:m="http://schemas.openxmlformats.org/officeDocument/2006/math" xmlns:v="urn:schemas-microsoft-com:vml" xmlns:wp14="http://schemas.microsoft.com/office/word/2010/wordprocessingDrawing" xmlns:wp="http://schemas.openxmlformats.org/drawingml/2006/wordprocessingDrawing" xmlns:w10="urn:schemas-microsoft-com:office:word" xmlns:w="http://schemas.openxmlformats.org/wordprocessingml/2006/main" xmlns:w14="http://schemas.microsoft.com/office/word/2010/wordml" xmlns:w15="http://schemas.microsoft.com/office/word/2012/wordml" xmlns:w16cex="http://schemas.microsoft.com/office/word/2018/wordml/cex" xmlns:w16cid="http://schemas.microsoft.com/office/word/2016/wordml/cid" xmlns:w16="http://schemas.microsoft.com/office/word/2018/wordml" xmlns:w16du="http://schemas.microsoft.com/office/word/2023/wordml/word16du" xmlns:w16sdtdh="http://schemas.microsoft.com/office/word/2020/wordml/sdtdatahash" xmlns:w16se="http://schemas.microsoft.com/office/word/2015/wordml/symex" xmlns:wpg="http://schemas.microsoft.com/office/word/2010/wordprocessingGroup" xmlns:wpi="http://schemas.microsoft.com/office/word/2010/wordprocessingInk" xmlns:wne="http://schemas.microsoft.com/office/word/2006/wordml" xmlns:wps="http://schemas.microsoft.com/office/word/2010/wordprocessingShape" mc:Ignorable="w14 w15 w16se w16cid w16 w16cex w16sdtdh w16du wp14">
+  <w:sdt>
+    <w:sdtPr>
+      <w:id w:val="-262079503"/>
+      <w:docPartObj>
+        <w:docPartGallery w:val="Page Numbers (Bottom of Page)"/>
+        <w:docPartUnique/>
+      </w:docPartObj>
+    </w:sdtPr>
+    <w:sdtContent>
+      <w:sdt>
+        <w:sdtPr>
+          <w:id w:val="-1769616900"/>
+          <w:docPartObj>
+            <w:docPartGallery w:val="Page Numbers (Top of Page)"/>
+            <w:docPartUnique/>
+          </w:docPartObj>
+        </w:sdtPr>
+        <w:sdtContent>
+          <w:p>
+            <w:pPr>
+              <w:pStyle w:val="Sidefod"/>
+            </w:pPr>
+            <w:r>
+              <w:t xml:space="preserve">Side </w:t>
+            </w:r>
+            <w:r>
+              <w:rPr>
+                <w:b/>
+                <w:bCs/>
+                <w:sz w:val="24"/>
+                <w:szCs w:val="24"/>
+              </w:rPr>
+              <w:fldChar w:fldCharType="begin"/>
+            </w:r>
+            <w:r>
+              <w:rPr>
+                <w:b/>
+                <w:bCs/>
+              </w:rPr>
+              <w:instrText>PAGE</w:instrText>
+            </w:r>
+            <w:r>
+              <w:rPr>
+                <w:b/>
+                <w:bCs/>
+                <w:sz w:val="24"/>
+                <w:szCs w:val="24"/>
+              </w:rPr>
+              <w:fldChar w:fldCharType="separate"/>
+            </w:r>
+            <w:r>
+              <w:rPr>
+                <w:b/>
+                <w:bCs/>
+              </w:rPr>
+              <w:t>2</w:t>
+            </w:r>
+            <w:r>
+              <w:rPr>
+                <w:b/>
+                <w:bCs/>
+                <w:sz w:val="24"/>
+                <w:szCs w:val="24"/>
+              </w:rPr>
+              <w:fldChar w:fldCharType="end"/>
+            </w:r>
+            <w:r>
+              <w:t xml:space="preserve"> af </w:t>
+            </w:r>
+            <w:r>
+              <w:rPr>
+                <w:b/>
+                <w:bCs/>
+                <w:sz w:val="24"/>
+                <w:szCs w:val="24"/>
+              </w:rPr>
+              <w:fldChar w:fldCharType="begin"/>
+            </w:r>
+            <w:r>
+              <w:rPr>
+                <w:b/>
+                <w:bCs/>
+              </w:rPr>
+              <w:instrText>NUMPAGES</w:instrText>
+            </w:r>
+            <w:r>
+              <w:rPr>
+                <w:b/>
+                <w:bCs/>
+                <w:sz w:val="24"/>
+                <w:szCs w:val="24"/>
+              </w:rPr>
+              <w:fldChar w:fldCharType="separate"/>
+            </w:r>
+            <w:r>
+              <w:rPr>
+                <w:b/>
+                <w:bCs/>
+              </w:rPr>
+              <w:t>2</w:t>
+            </w:r>
+            <w:r>
+              <w:rPr>
+                <w:b/>
+                <w:bCs/>
+                <w:sz w:val="24"/>
+                <w:szCs w:val="24"/>
+              </w:rPr>
+              <w:fldChar w:fldCharType="end"/>
+            </w:r>
+          </w:p>
+        </w:sdtContent>
+      </w:sdt>
+    </w:sdtContent>
+  </w:sdt>
   <w:p>
     <w:pPr>
       <w:pStyle w:val="Sidefod"/>
     </w:pPr>
-    <w:r>
-      <w:rPr>
-        <w:lang w:bidi="da-DK"/>
-      </w:rPr>
-      <w:t xml:space="preserve">SIDE </w:t>
-    </w:r>
-    <w:r>
-      <w:rPr>
-        <w:lang w:bidi="da-DK"/>
-      </w:rPr>
-      <w:fldChar w:fldCharType="begin"/>
-    </w:r>
-    <w:r>
-      <w:rPr>
-        <w:lang w:bidi="da-DK"/>
-      </w:rPr>
-      <w:instrText xml:space="preserve"> PAGE  \* Arabic  \* MERGEFORMAT </w:instrText>
-    </w:r>
-    <w:r>
-      <w:rPr>
-        <w:lang w:bidi="da-DK"/>
-      </w:rPr>
-      <w:fldChar w:fldCharType="separate"/>
-    </w:r>
-    <w:r>
-      <w:rPr>
-        <w:noProof/>
-        <w:lang w:bidi="da-DK"/>
-      </w:rPr>
-      <w:t>1</w:t>
-    </w:r>
-    <w:r>
-      <w:rPr>
-        <w:lang w:bidi="da-DK"/>
-      </w:rPr>
-      <w:fldChar w:fldCharType="end"/>
-    </w:r>
   </w:p>
 </w:ftr>
 </file>

</xml_diff>

<commit_message>
opdatering af indholdsfortegnelse samt upload af pdf versioner.
</commit_message>
<xml_diff>
--- a/Assets/Documents/Procesrapport.docx
+++ b/Assets/Documents/Procesrapport.docx
@@ -7525,16 +7525,16 @@
         <w:pStyle w:val="Overskrift1"/>
       </w:pPr>
       <w:bookmarkStart w:id="42" w:name="_Logbog"/>
-      <w:bookmarkStart w:id="43" w:name="Logbog"/>
-      <w:bookmarkStart w:id="44" w:name="_Toc165639127"/>
+      <w:bookmarkStart w:id="43" w:name="_Toc165639127"/>
+      <w:bookmarkStart w:id="44" w:name="Logbog"/>
       <w:bookmarkEnd w:id="42"/>
       <w:r>
         <w:lastRenderedPageBreak/>
         <w:t>Logbog</w:t>
       </w:r>
-      <w:bookmarkEnd w:id="44"/>
-    </w:p>
-    <w:bookmarkEnd w:id="43"/>
+      <w:bookmarkEnd w:id="43"/>
+    </w:p>
+    <w:bookmarkEnd w:id="44"/>
     <w:p>
       <w:r>
         <w:t>Logbog føres primært for at dokumentere daglige opgaver, udfordringer og løsninger. Det giver oversigt over projektets udvikling og muliggør refleksion over processen.</w:t>

</xml_diff>